<commit_message>
Especificacion caso de uso 7: Pago de multas. Se agrego en el archivo word y ademas su captura en el repositorio
</commit_message>
<xml_diff>
--- a/Administración y control de Biblioteca “Scotts”.docx
+++ b/Administración y control de Biblioteca “Scotts”.docx
@@ -1,6 +1,6 @@
 
 <file path=word/document.xml><?xml version="1.0" encoding="utf-8"?>
-<w:document xmlns:wpc="http://schemas.microsoft.com/office/word/2010/wordprocessingCanvas" xmlns:cx="http://schemas.microsoft.com/office/drawing/2014/chartex" xmlns:cx1="http://schemas.microsoft.com/office/drawing/2015/9/8/chartex" xmlns:cx2="http://schemas.microsoft.com/office/drawing/2015/10/21/chartex" xmlns:cx3="http://schemas.microsoft.com/office/drawing/2016/5/9/chartex" xmlns:cx4="http://schemas.microsoft.com/office/drawing/2016/5/10/chartex" xmlns:cx5="http://schemas.microsoft.com/office/drawing/2016/5/11/chartex" xmlns:cx6="http://schemas.microsoft.com/office/drawing/2016/5/12/chartex" xmlns:cx7="http://schemas.microsoft.com/office/drawing/2016/5/13/chartex" xmlns:cx8="http://schemas.microsoft.com/office/drawing/2016/5/14/chartex" xmlns:mc="http://schemas.openxmlformats.org/markup-compatibility/2006" xmlns:aink="http://schemas.microsoft.com/office/drawing/2016/ink" xmlns:am3d="http://schemas.microsoft.com/office/drawing/2017/model3d" xmlns:o="urn:schemas-microsoft-com:office:office" xmlns:r="http://schemas.openxmlformats.org/officeDocument/2006/relationships" xmlns:m="http://schemas.openxmlformats.org/officeDocument/2006/math" xmlns:v="urn:schemas-microsoft-com:vml" xmlns:wp14="http://schemas.microsoft.com/office/word/2010/wordprocessingDrawing" xmlns:wp="http://schemas.openxmlformats.org/drawingml/2006/wordprocessingDrawing" xmlns:w10="urn:schemas-microsoft-com:office:word" xmlns:w="http://schemas.openxmlformats.org/wordprocessingml/2006/main" xmlns:w14="http://schemas.microsoft.com/office/word/2010/wordml" xmlns:w15="http://schemas.microsoft.com/office/word/2012/wordml" xmlns:w16cex="http://schemas.microsoft.com/office/word/2018/wordml/cex" xmlns:w16cid="http://schemas.microsoft.com/office/word/2016/wordml/cid" xmlns:w16="http://schemas.microsoft.com/office/word/2018/wordml" xmlns:w16sdtdh="http://schemas.microsoft.com/office/word/2020/wordml/sdtdatahash" xmlns:w16se="http://schemas.microsoft.com/office/word/2015/wordml/symex" xmlns:wpg="http://schemas.microsoft.com/office/word/2010/wordprocessingGroup" xmlns:wpi="http://schemas.microsoft.com/office/word/2010/wordprocessingInk" xmlns:wne="http://schemas.microsoft.com/office/word/2006/wordml" xmlns:wps="http://schemas.microsoft.com/office/word/2010/wordprocessingShape" mc:Ignorable="w14 w15 w16se w16cid w16 w16cex w16sdtdh wp14">
+<w:document xmlns:wpc="http://schemas.microsoft.com/office/word/2010/wordprocessingCanvas" xmlns:cx="http://schemas.microsoft.com/office/drawing/2014/chartex" xmlns:cx1="http://schemas.microsoft.com/office/drawing/2015/9/8/chartex" xmlns:cx2="http://schemas.microsoft.com/office/drawing/2015/10/21/chartex" xmlns:cx3="http://schemas.microsoft.com/office/drawing/2016/5/9/chartex" xmlns:cx4="http://schemas.microsoft.com/office/drawing/2016/5/10/chartex" xmlns:cx5="http://schemas.microsoft.com/office/drawing/2016/5/11/chartex" xmlns:cx6="http://schemas.microsoft.com/office/drawing/2016/5/12/chartex" xmlns:cx7="http://schemas.microsoft.com/office/drawing/2016/5/13/chartex" xmlns:cx8="http://schemas.microsoft.com/office/drawing/2016/5/14/chartex" xmlns:mc="http://schemas.openxmlformats.org/markup-compatibility/2006" xmlns:aink="http://schemas.microsoft.com/office/drawing/2016/ink" xmlns:am3d="http://schemas.microsoft.com/office/drawing/2017/model3d" xmlns:o="urn:schemas-microsoft-com:office:office" xmlns:oel="http://schemas.microsoft.com/office/2019/extlst" xmlns:r="http://schemas.openxmlformats.org/officeDocument/2006/relationships" xmlns:m="http://schemas.openxmlformats.org/officeDocument/2006/math" xmlns:v="urn:schemas-microsoft-com:vml" xmlns:wp14="http://schemas.microsoft.com/office/word/2010/wordprocessingDrawing" xmlns:wp="http://schemas.openxmlformats.org/drawingml/2006/wordprocessingDrawing" xmlns:w10="urn:schemas-microsoft-com:office:word" xmlns:w="http://schemas.openxmlformats.org/wordprocessingml/2006/main" xmlns:w14="http://schemas.microsoft.com/office/word/2010/wordml" xmlns:w15="http://schemas.microsoft.com/office/word/2012/wordml" xmlns:w16cex="http://schemas.microsoft.com/office/word/2018/wordml/cex" xmlns:w16cid="http://schemas.microsoft.com/office/word/2016/wordml/cid" xmlns:w16="http://schemas.microsoft.com/office/word/2018/wordml" xmlns:w16du="http://schemas.microsoft.com/office/word/2023/wordml/word16du" xmlns:w16sdtdh="http://schemas.microsoft.com/office/word/2020/wordml/sdtdatahash" xmlns:w16se="http://schemas.microsoft.com/office/word/2015/wordml/symex" xmlns:wpg="http://schemas.microsoft.com/office/word/2010/wordprocessingGroup" xmlns:wpi="http://schemas.microsoft.com/office/word/2010/wordprocessingInk" xmlns:wne="http://schemas.microsoft.com/office/word/2006/wordml" xmlns:wps="http://schemas.microsoft.com/office/word/2010/wordprocessingShape" mc:Ignorable="w14 w15 w16se w16cid w16 w16cex w16sdtdh w16du wp14">
   <w:body>
     <w:p>
       <w:pPr>
@@ -75,27 +75,7 @@
           <w:sz w:val="28"/>
           <w:szCs w:val="28"/>
         </w:rPr>
-        <w:t xml:space="preserve">Análisis y Diseño Orientado a </w:t>
-      </w:r>
-      <w:proofErr w:type="gramStart"/>
-      <w:r>
-        <w:rPr>
-          <w:b/>
-          <w:i/>
-          <w:sz w:val="28"/>
-          <w:szCs w:val="28"/>
-        </w:rPr>
-        <w:t>Objetos  “</w:t>
-      </w:r>
-      <w:proofErr w:type="gramEnd"/>
-      <w:r>
-        <w:rPr>
-          <w:b/>
-          <w:i/>
-          <w:sz w:val="28"/>
-          <w:szCs w:val="28"/>
-        </w:rPr>
-        <w:t>3-B”</w:t>
+        <w:t>Análisis y Diseño Orientado a Objetos “3-B”</w:t>
       </w:r>
     </w:p>
     <w:p>
@@ -501,14 +481,7 @@
           <w:sz w:val="24"/>
           <w:szCs w:val="24"/>
         </w:rPr>
-        <w:t xml:space="preserve">1.3 Principales </w:t>
-      </w:r>
-      <w:r>
-        <w:rPr>
-          <w:sz w:val="24"/>
-          <w:szCs w:val="24"/>
-        </w:rPr>
-        <w:t>Beneficios……………………………………………………</w:t>
+        <w:t>1.3 Principales Beneficios……………………………………………………</w:t>
       </w:r>
       <w:proofErr w:type="gramStart"/>
       <w:r>
@@ -648,14 +621,7 @@
           <w:sz w:val="24"/>
           <w:szCs w:val="24"/>
         </w:rPr>
-        <w:t>3.2 Evaluación y C</w:t>
-      </w:r>
-      <w:r>
-        <w:rPr>
-          <w:sz w:val="24"/>
-          <w:szCs w:val="24"/>
-        </w:rPr>
-        <w:t>lasificación de Riesgos…………………………………</w:t>
+        <w:t>3.2 Evaluación y Clasificación de Riesgos…………………………………</w:t>
       </w:r>
       <w:proofErr w:type="gramStart"/>
       <w:r>
@@ -757,14 +723,7 @@
           <w:sz w:val="24"/>
           <w:szCs w:val="24"/>
         </w:rPr>
-        <w:t>4.3 Métricas de Satisfacción del Usuario……………………</w:t>
-      </w:r>
-      <w:r>
-        <w:rPr>
-          <w:sz w:val="24"/>
-          <w:szCs w:val="24"/>
-        </w:rPr>
-        <w:t>…………………...7</w:t>
+        <w:t>4.3 Métricas de Satisfacción del Usuario………………………………………...7</w:t>
       </w:r>
     </w:p>
     <w:p>
@@ -914,14 +873,7 @@
           <w:sz w:val="24"/>
           <w:szCs w:val="24"/>
         </w:rPr>
-        <w:t>5.4 Problemas que el Proyecto Solucionará…………………………</w:t>
-      </w:r>
-      <w:r>
-        <w:rPr>
-          <w:sz w:val="24"/>
-          <w:szCs w:val="24"/>
-        </w:rPr>
-        <w:t>…………9</w:t>
+        <w:t>5.4 Problemas que el Proyecto Solucionará……………………………………9</w:t>
       </w:r>
     </w:p>
     <w:p>
@@ -1077,14 +1029,7 @@
           <w:sz w:val="24"/>
           <w:szCs w:val="24"/>
         </w:rPr>
-        <w:t xml:space="preserve">7.3 Diagrama de Casos de </w:t>
-      </w:r>
-      <w:r>
-        <w:rPr>
-          <w:sz w:val="24"/>
-          <w:szCs w:val="24"/>
-        </w:rPr>
-        <w:t>Uso……………………………………………</w:t>
+        <w:t>7.3 Diagrama de Casos de Uso……………………………………………</w:t>
       </w:r>
       <w:proofErr w:type="gramStart"/>
       <w:r>
@@ -1158,15 +1103,7 @@
           <w:sz w:val="40"/>
           <w:szCs w:val="40"/>
         </w:rPr>
-        <w:t xml:space="preserve">1. </w:t>
-      </w:r>
-      <w:r>
-        <w:rPr>
-          <w:b/>
-          <w:sz w:val="40"/>
-          <w:szCs w:val="40"/>
-        </w:rPr>
-        <w:t>Resumen Ejecutivo</w:t>
+        <w:t>1. Resumen Ejecutivo</w:t>
       </w:r>
     </w:p>
     <w:p>
@@ -1216,14 +1153,7 @@
           <w:sz w:val="24"/>
           <w:szCs w:val="24"/>
         </w:rPr>
-        <w:t>El objetivo del sistema es facilitar la administración y operaciones que realiza una biblioteca, mejorando la experiencia del usuario y el manejo administrativo. El sistema debe de ayudar a las tareas clave com</w:t>
-      </w:r>
-      <w:r>
-        <w:rPr>
-          <w:sz w:val="24"/>
-          <w:szCs w:val="24"/>
-        </w:rPr>
-        <w:t>o la compra y venta de libros, gestión de clientes, renta de libros. Optimizando estas tareas. La meta es lograr un sistema que sea eficiente y fácil de usar, que satisfaga al usuario y que reduzca esfuerzo y tiempo de tareas operativas en la biblioteca.</w:t>
+        <w:t>El objetivo del sistema es facilitar la administración y operaciones que realiza una biblioteca, mejorando la experiencia del usuario y el manejo administrativo. El sistema debe de ayudar a las tareas clave como la compra y venta de libros, gestión de clientes, renta de libros. Optimizando estas tareas. La meta es lograr un sistema que sea eficiente y fácil de usar, que satisfaga al usuario y que reduzca esfuerzo y tiempo de tareas operativas en la biblioteca.</w:t>
       </w:r>
     </w:p>
     <w:p>
@@ -1348,14 +1278,7 @@
           <w:sz w:val="24"/>
           <w:szCs w:val="24"/>
         </w:rPr>
-        <w:t xml:space="preserve"> tener orden en los empleados, sus datos, </w:t>
-      </w:r>
-      <w:r>
-        <w:rPr>
-          <w:sz w:val="24"/>
-          <w:szCs w:val="24"/>
-        </w:rPr>
-        <w:t>el puesto que ejercen y demás, también de los clientes que rentan y compran libros.</w:t>
+        <w:t xml:space="preserve"> tener orden en los empleados, sus datos, el puesto que ejercen y demás, también de los clientes que rentan y compran libros.</w:t>
       </w:r>
     </w:p>
     <w:p>
@@ -1649,14 +1572,7 @@
           <w:sz w:val="24"/>
           <w:szCs w:val="24"/>
         </w:rPr>
-        <w:t>Pos</w:t>
-      </w:r>
-      <w:r>
-        <w:rPr>
-          <w:sz w:val="24"/>
-          <w:szCs w:val="24"/>
-        </w:rPr>
-        <w:t>ibilidad de gestionar promociones o descuentos, aumentando potencialmente las ventas.</w:t>
+        <w:t>Posibilidad de gestionar promociones o descuentos, aumentando potencialmente las ventas.</w:t>
       </w:r>
     </w:p>
     <w:p>
@@ -1750,14 +1666,7 @@
           <w:sz w:val="24"/>
           <w:szCs w:val="24"/>
         </w:rPr>
-        <w:t xml:space="preserve">El sistema de gestión de biblioteca tiene como objetivo automatizar y optimizar las funciones de </w:t>
-      </w:r>
-      <w:r>
-        <w:rPr>
-          <w:sz w:val="24"/>
-          <w:szCs w:val="24"/>
-        </w:rPr>
-        <w:t xml:space="preserve">venta, renta, compra de libros, y gestión de clientes en una biblioteca presencial. Permitirá a los empleados realizar transacciones de manera rápida y </w:t>
+        <w:t xml:space="preserve">El sistema de gestión de biblioteca tiene como objetivo automatizar y optimizar las funciones de venta, renta, compra de libros, y gestión de clientes en una biblioteca presencial. Permitirá a los empleados realizar transacciones de manera rápida y </w:t>
       </w:r>
       <w:r>
         <w:rPr>
@@ -1765,14 +1674,7 @@
           <w:szCs w:val="24"/>
         </w:rPr>
         <w:lastRenderedPageBreak/>
-        <w:t xml:space="preserve">eficiente, y proporcionará a los clientes una experiencia de usuario mejorada. Este sistema se enfocará </w:t>
-      </w:r>
-      <w:r>
-        <w:rPr>
-          <w:sz w:val="24"/>
-          <w:szCs w:val="24"/>
-        </w:rPr>
-        <w:t>en la gestión de inventario, registro de transacciones, reportes de ventas y administración de la base de datos de clientes de la biblioteca.</w:t>
+        <w:t>eficiente, y proporcionará a los clientes una experiencia de usuario mejorada. Este sistema se enfocará en la gestión de inventario, registro de transacciones, reportes de ventas y administración de la base de datos de clientes de la biblioteca.</w:t>
       </w:r>
     </w:p>
     <w:p>
@@ -1918,14 +1820,7 @@
           <w:sz w:val="24"/>
           <w:szCs w:val="24"/>
         </w:rPr>
-        <w:t>No incluirá un módulo financiero avanzado; solo se registran transaccion</w:t>
-      </w:r>
-      <w:r>
-        <w:rPr>
-          <w:sz w:val="24"/>
-          <w:szCs w:val="24"/>
-        </w:rPr>
-        <w:t>es básicas relacionadas con venta, renta, y compra.</w:t>
+        <w:t>No incluirá un módulo financiero avanzado; solo se registran transacciones básicas relacionadas con venta, renta, y compra.</w:t>
       </w:r>
     </w:p>
     <w:p>
@@ -2057,15 +1952,7 @@
           <w:sz w:val="36"/>
           <w:szCs w:val="36"/>
         </w:rPr>
-        <w:t xml:space="preserve">3.1 </w:t>
-      </w:r>
-      <w:r>
-        <w:rPr>
-          <w:color w:val="4A86E8"/>
-          <w:sz w:val="36"/>
-          <w:szCs w:val="36"/>
-        </w:rPr>
-        <w:t>Identificación de Riesgos</w:t>
+        <w:t>3.1 Identificación de Riesgos</w:t>
       </w:r>
     </w:p>
     <w:p>
@@ -2123,15 +2010,7 @@
           <w:sz w:val="24"/>
           <w:szCs w:val="24"/>
         </w:rPr>
-        <w:t>Problemas de I</w:t>
-      </w:r>
-      <w:r>
-        <w:rPr>
-          <w:b/>
-          <w:sz w:val="24"/>
-          <w:szCs w:val="24"/>
-        </w:rPr>
-        <w:t>ntegración con el Inventario</w:t>
+        <w:t>Problemas de Integración con el Inventario</w:t>
       </w:r>
       <w:r>
         <w:rPr>
@@ -2166,14 +2045,7 @@
           <w:sz w:val="24"/>
           <w:szCs w:val="24"/>
         </w:rPr>
-        <w:t xml:space="preserve">: Empleados y usuarios de la biblioteca podrían </w:t>
-      </w:r>
-      <w:r>
-        <w:rPr>
-          <w:sz w:val="24"/>
-          <w:szCs w:val="24"/>
-        </w:rPr>
-        <w:t>resistirse a adoptar el nuevo sistema, prefiriendo procesos manuales o los sistemas actuales.</w:t>
+        <w:t>: Empleados y usuarios de la biblioteca podrían resistirse a adoptar el nuevo sistema, prefiriendo procesos manuales o los sistemas actuales.</w:t>
       </w:r>
     </w:p>
     <w:p>
@@ -2223,15 +2095,7 @@
           <w:szCs w:val="24"/>
         </w:rPr>
         <w:lastRenderedPageBreak/>
-        <w:t xml:space="preserve">Riesgo de </w:t>
-      </w:r>
-      <w:r>
-        <w:rPr>
-          <w:b/>
-          <w:sz w:val="24"/>
-          <w:szCs w:val="24"/>
-        </w:rPr>
-        <w:t>Seguridad de Datos</w:t>
+        <w:t>Riesgo de Seguridad de Datos</w:t>
       </w:r>
       <w:r>
         <w:rPr>
@@ -2266,14 +2130,7 @@
           <w:sz w:val="24"/>
           <w:szCs w:val="24"/>
         </w:rPr>
-        <w:t>: Si el sistema depende de equipos específicos o de una infraestructu</w:t>
-      </w:r>
-      <w:r>
-        <w:rPr>
-          <w:sz w:val="24"/>
-          <w:szCs w:val="24"/>
-        </w:rPr>
-        <w:t>ra de red local, podrían surgir problemas en caso de fallos o falta de mantenimiento de estos.</w:t>
+        <w:t>: Si el sistema depende de equipos específicos o de una infraestructura de red local, podrían surgir problemas en caso de fallos o falta de mantenimiento de estos.</w:t>
       </w:r>
     </w:p>
     <w:p>
@@ -2301,14 +2158,7 @@
           <w:sz w:val="24"/>
           <w:szCs w:val="24"/>
         </w:rPr>
-        <w:t>: La base de datos podría no manejar eficientemente el crecimiento en la cantidad de clientes y transacciones, afectando el rendimient</w:t>
-      </w:r>
-      <w:r>
-        <w:rPr>
-          <w:sz w:val="24"/>
-          <w:szCs w:val="24"/>
-        </w:rPr>
-        <w:t>o.</w:t>
+        <w:t>: La base de datos podría no manejar eficientemente el crecimiento en la cantidad de clientes y transacciones, afectando el rendimiento.</w:t>
       </w:r>
     </w:p>
     <w:p>
@@ -2434,15 +2284,7 @@
                 <w:sz w:val="24"/>
                 <w:szCs w:val="24"/>
               </w:rPr>
-              <w:t>R</w:t>
-            </w:r>
-            <w:r>
-              <w:rPr>
-                <w:b/>
-                <w:sz w:val="24"/>
-                <w:szCs w:val="24"/>
-              </w:rPr>
-              <w:t>iesgo</w:t>
+              <w:t>Riesgo</w:t>
             </w:r>
           </w:p>
         </w:tc>
@@ -3471,15 +3313,7 @@
           <w:sz w:val="36"/>
           <w:szCs w:val="36"/>
         </w:rPr>
-        <w:t xml:space="preserve">4.1 Criterios de </w:t>
-      </w:r>
-      <w:r>
-        <w:rPr>
-          <w:color w:val="4A86E8"/>
-          <w:sz w:val="36"/>
-          <w:szCs w:val="36"/>
-        </w:rPr>
-        <w:t>Aceptación</w:t>
+        <w:t>4.1 Criterios de Aceptación</w:t>
       </w:r>
     </w:p>
     <w:p>
@@ -3572,14 +3406,7 @@
           <w:sz w:val="24"/>
           <w:szCs w:val="24"/>
         </w:rPr>
-        <w:t xml:space="preserve">los usuarios pueden </w:t>
-      </w:r>
-      <w:r>
-        <w:rPr>
-          <w:sz w:val="24"/>
-          <w:szCs w:val="24"/>
-        </w:rPr>
-        <w:t xml:space="preserve">buscar libros por </w:t>
+        <w:t xml:space="preserve">los usuarios pueden buscar libros por </w:t>
       </w:r>
       <w:proofErr w:type="gramStart"/>
       <w:r>
@@ -3626,7 +3453,37 @@
           <w:sz w:val="24"/>
           <w:szCs w:val="24"/>
         </w:rPr>
-        <w:t>Proceso de Préstamo y Devoluc</w:t>
+        <w:t xml:space="preserve">Proceso de Préstamo y Devolución de Libros: </w:t>
+      </w:r>
+      <w:r>
+        <w:rPr>
+          <w:sz w:val="24"/>
+          <w:szCs w:val="24"/>
+        </w:rPr>
+        <w:t>los usuarios pueden reservar libros disponibles. El sistema permite realizar préstamos y registra la fecha de vencimiento.</w:t>
+      </w:r>
+    </w:p>
+    <w:p>
+      <w:pPr>
+        <w:rPr>
+          <w:sz w:val="24"/>
+          <w:szCs w:val="24"/>
+        </w:rPr>
+      </w:pPr>
+    </w:p>
+    <w:p>
+      <w:pPr>
+        <w:rPr>
+          <w:sz w:val="24"/>
+          <w:szCs w:val="24"/>
+        </w:rPr>
+      </w:pPr>
+      <w:r>
+        <w:rPr>
+          <w:sz w:val="24"/>
+          <w:szCs w:val="24"/>
+        </w:rPr>
+        <w:t xml:space="preserve">4. </w:t>
       </w:r>
       <w:r>
         <w:rPr>
@@ -3634,37 +3491,37 @@
           <w:sz w:val="24"/>
           <w:szCs w:val="24"/>
         </w:rPr>
-        <w:t xml:space="preserve">ión de Libros: </w:t>
-      </w:r>
-      <w:r>
-        <w:rPr>
-          <w:sz w:val="24"/>
-          <w:szCs w:val="24"/>
-        </w:rPr>
-        <w:t>los usuarios pueden reservar libros disponibles. El sistema permite realizar préstamos y registra la fecha de vencimiento.</w:t>
-      </w:r>
-    </w:p>
-    <w:p>
-      <w:pPr>
-        <w:rPr>
-          <w:sz w:val="24"/>
-          <w:szCs w:val="24"/>
-        </w:rPr>
-      </w:pPr>
-    </w:p>
-    <w:p>
-      <w:pPr>
-        <w:rPr>
-          <w:sz w:val="24"/>
-          <w:szCs w:val="24"/>
-        </w:rPr>
-      </w:pPr>
-      <w:r>
-        <w:rPr>
-          <w:sz w:val="24"/>
-          <w:szCs w:val="24"/>
-        </w:rPr>
-        <w:t xml:space="preserve">4. </w:t>
+        <w:t xml:space="preserve">Reserva y Venta de Libros: </w:t>
+      </w:r>
+      <w:r>
+        <w:rPr>
+          <w:sz w:val="24"/>
+          <w:szCs w:val="24"/>
+        </w:rPr>
+        <w:t>los libros disponibles para la venta pueden ser seleccionados y comprados en el sistema. El sistema acepta pagos en efectivo, tarjeta de crédito/débito y otros métodos configurados. El cliente recibe un comprobante de compra.</w:t>
+      </w:r>
+    </w:p>
+    <w:p>
+      <w:pPr>
+        <w:rPr>
+          <w:sz w:val="24"/>
+          <w:szCs w:val="24"/>
+        </w:rPr>
+      </w:pPr>
+    </w:p>
+    <w:p>
+      <w:pPr>
+        <w:rPr>
+          <w:sz w:val="24"/>
+          <w:szCs w:val="24"/>
+        </w:rPr>
+      </w:pPr>
+      <w:r>
+        <w:rPr>
+          <w:sz w:val="24"/>
+          <w:szCs w:val="24"/>
+        </w:rPr>
+        <w:t xml:space="preserve">5. </w:t>
       </w:r>
       <w:r>
         <w:rPr>
@@ -3672,51 +3529,6 @@
           <w:sz w:val="24"/>
           <w:szCs w:val="24"/>
         </w:rPr>
-        <w:t xml:space="preserve">Reserva y Venta de Libros: </w:t>
-      </w:r>
-      <w:r>
-        <w:rPr>
-          <w:sz w:val="24"/>
-          <w:szCs w:val="24"/>
-        </w:rPr>
-        <w:t>los libros disponibles para la venta pueden ser seleccionados y comprados en el sistema</w:t>
-      </w:r>
-      <w:r>
-        <w:rPr>
-          <w:sz w:val="24"/>
-          <w:szCs w:val="24"/>
-        </w:rPr>
-        <w:t>. El sistema acepta pagos en efectivo, tarjeta de crédito/débito y otros métodos configurados. El cliente recibe un comprobante de compra.</w:t>
-      </w:r>
-    </w:p>
-    <w:p>
-      <w:pPr>
-        <w:rPr>
-          <w:sz w:val="24"/>
-          <w:szCs w:val="24"/>
-        </w:rPr>
-      </w:pPr>
-    </w:p>
-    <w:p>
-      <w:pPr>
-        <w:rPr>
-          <w:sz w:val="24"/>
-          <w:szCs w:val="24"/>
-        </w:rPr>
-      </w:pPr>
-      <w:r>
-        <w:rPr>
-          <w:sz w:val="24"/>
-          <w:szCs w:val="24"/>
-        </w:rPr>
-        <w:t xml:space="preserve">5. </w:t>
-      </w:r>
-      <w:r>
-        <w:rPr>
-          <w:b/>
-          <w:sz w:val="24"/>
-          <w:szCs w:val="24"/>
-        </w:rPr>
         <w:t xml:space="preserve">Gestión de Usuarios: </w:t>
       </w:r>
       <w:r>
@@ -3724,14 +3536,7 @@
           <w:sz w:val="24"/>
           <w:szCs w:val="24"/>
         </w:rPr>
-        <w:t>los usuarios pueden registrarse y crear una cuenta en línea. Los datos personales y de conta</w:t>
-      </w:r>
-      <w:r>
-        <w:rPr>
-          <w:sz w:val="24"/>
-          <w:szCs w:val="24"/>
-        </w:rPr>
-        <w:t>cto de los usuarios se almacenan de manera segura.</w:t>
+        <w:t>los usuarios pueden registrarse y crear una cuenta en línea. Los datos personales y de contacto de los usuarios se almacenan de manera segura.</w:t>
       </w:r>
     </w:p>
     <w:p>
@@ -3855,15 +3660,7 @@
           <w:sz w:val="24"/>
           <w:szCs w:val="24"/>
         </w:rPr>
-        <w:t>Disponibilidad del Siste</w:t>
-      </w:r>
-      <w:r>
-        <w:rPr>
-          <w:b/>
-          <w:sz w:val="24"/>
-          <w:szCs w:val="24"/>
-        </w:rPr>
-        <w:t>ma</w:t>
+        <w:t>Disponibilidad del Sistema</w:t>
       </w:r>
       <w:r>
         <w:rPr>
@@ -4066,14 +3863,7 @@
           <w:sz w:val="24"/>
           <w:szCs w:val="24"/>
         </w:rPr>
-        <w:t>: Menos de 3 segundos</w:t>
-      </w:r>
-      <w:r>
-        <w:rPr>
-          <w:sz w:val="24"/>
-          <w:szCs w:val="24"/>
-        </w:rPr>
-        <w:t xml:space="preserve"> de respuesta en el 95% de las consultas.</w:t>
+        <w:t>: Menos de 3 segundos de respuesta en el 95% de las consultas.</w:t>
       </w:r>
     </w:p>
     <w:p>
@@ -4153,14 +3943,7 @@
           <w:sz w:val="24"/>
           <w:szCs w:val="24"/>
         </w:rPr>
-        <w:t>: Número de errores de inventario reporta</w:t>
-      </w:r>
-      <w:r>
-        <w:rPr>
-          <w:sz w:val="24"/>
-          <w:szCs w:val="24"/>
-        </w:rPr>
-        <w:t>dos.</w:t>
+        <w:t>: Número de errores de inventario reportados.</w:t>
       </w:r>
     </w:p>
     <w:p>
@@ -4274,14 +4057,7 @@
           <w:sz w:val="24"/>
           <w:szCs w:val="24"/>
         </w:rPr>
-        <w:t>: Los clientes y empleados deben encontrar el sistema intuitivo y eficient</w:t>
-      </w:r>
-      <w:r>
-        <w:rPr>
-          <w:sz w:val="24"/>
-          <w:szCs w:val="24"/>
-        </w:rPr>
-        <w:t>e.</w:t>
+        <w:t>: Los clientes y empleados deben encontrar el sistema intuitivo y eficiente.</w:t>
       </w:r>
     </w:p>
     <w:p>
@@ -4381,14 +4157,7 @@
           <w:sz w:val="24"/>
           <w:szCs w:val="24"/>
         </w:rPr>
-        <w:t xml:space="preserve">: La capacidad del </w:t>
-      </w:r>
-      <w:r>
-        <w:rPr>
-          <w:sz w:val="24"/>
-          <w:szCs w:val="24"/>
-        </w:rPr>
-        <w:t>sistema para manejar casos y errores sin intervención manual o retrasos excesivos.</w:t>
+        <w:t>: La capacidad del sistema para manejar casos y errores sin intervención manual o retrasos excesivos.</w:t>
       </w:r>
     </w:p>
     <w:p>
@@ -4581,15 +4350,7 @@
           <w:sz w:val="40"/>
           <w:szCs w:val="40"/>
         </w:rPr>
-        <w:t xml:space="preserve">5. </w:t>
-      </w:r>
-      <w:r>
-        <w:rPr>
-          <w:b/>
-          <w:sz w:val="40"/>
-          <w:szCs w:val="40"/>
-        </w:rPr>
-        <w:t>Requerimientos de negocio</w:t>
+        <w:t>5. Requerimientos de negocio</w:t>
       </w:r>
     </w:p>
     <w:p>
@@ -4690,14 +4451,7 @@
           <w:sz w:val="24"/>
           <w:szCs w:val="24"/>
         </w:rPr>
-        <w:t xml:space="preserve">: </w:t>
-      </w:r>
-      <w:r>
-        <w:rPr>
-          <w:sz w:val="24"/>
-          <w:szCs w:val="24"/>
-        </w:rPr>
-        <w:t>Encargados de operar el sistema y ayudar a los clientes en sus transacciones. Necesitan una plataforma intuitiva y eficiente para minimizar errores.</w:t>
+        <w:t>: Encargados de operar el sistema y ayudar a los clientes en sus transacciones. Necesitan una plataforma intuitiva y eficiente para minimizar errores.</w:t>
       </w:r>
     </w:p>
     <w:p>
@@ -4725,14 +4479,7 @@
           <w:sz w:val="24"/>
           <w:szCs w:val="24"/>
         </w:rPr>
-        <w:t>: Responsable de la administración general y el inventario. Necesita funcionalidade</w:t>
-      </w:r>
-      <w:r>
-        <w:rPr>
-          <w:sz w:val="24"/>
-          <w:szCs w:val="24"/>
-        </w:rPr>
-        <w:t>s para supervisar, actualizar y gestionar datos de clientes e inventarios.</w:t>
+        <w:t>: Responsable de la administración general y el inventario. Necesita funcionalidades para supervisar, actualizar y gestionar datos de clientes e inventarios.</w:t>
       </w:r>
     </w:p>
     <w:p>
@@ -4784,15 +4531,7 @@
           <w:sz w:val="36"/>
           <w:szCs w:val="36"/>
         </w:rPr>
-        <w:t>5.2 Requerimient</w:t>
-      </w:r>
-      <w:r>
-        <w:rPr>
-          <w:color w:val="4A86E8"/>
-          <w:sz w:val="36"/>
-          <w:szCs w:val="36"/>
-        </w:rPr>
-        <w:t>os Generales del negocio</w:t>
+        <w:t>5.2 Requerimientos Generales del negocio</w:t>
       </w:r>
     </w:p>
     <w:p>
@@ -4856,14 +4595,7 @@
           <w:sz w:val="24"/>
           <w:szCs w:val="24"/>
         </w:rPr>
-        <w:t xml:space="preserve">: Actualizar </w:t>
-      </w:r>
-      <w:r>
-        <w:rPr>
-          <w:sz w:val="24"/>
-          <w:szCs w:val="24"/>
-        </w:rPr>
-        <w:t>en tiempo real el inventario de libros según cada transacción para mejorar el control y evitar errores.</w:t>
+        <w:t>: Actualizar en tiempo real el inventario de libros según cada transacción para mejorar el control y evitar errores.</w:t>
       </w:r>
     </w:p>
     <w:p>
@@ -4891,14 +4623,7 @@
           <w:sz w:val="24"/>
           <w:szCs w:val="24"/>
         </w:rPr>
-        <w:t xml:space="preserve">: La interfaz debe ser intuitiva para facilitar el proceso de formación de los empleados y reducir la posibilidad de </w:t>
-      </w:r>
-      <w:r>
-        <w:rPr>
-          <w:sz w:val="24"/>
-          <w:szCs w:val="24"/>
-        </w:rPr>
-        <w:t>errores operativos.</w:t>
+        <w:t>: La interfaz debe ser intuitiva para facilitar el proceso de formación de los empleados y reducir la posibilidad de errores operativos.</w:t>
       </w:r>
     </w:p>
     <w:p>
@@ -4947,15 +4672,7 @@
           <w:sz w:val="24"/>
           <w:szCs w:val="24"/>
         </w:rPr>
-        <w:t xml:space="preserve">Automatización de </w:t>
-      </w:r>
-      <w:r>
-        <w:rPr>
-          <w:b/>
-          <w:sz w:val="24"/>
-          <w:szCs w:val="24"/>
-        </w:rPr>
-        <w:t>Informes</w:t>
+        <w:t>Automatización de Informes</w:t>
       </w:r>
       <w:r>
         <w:rPr>
@@ -5034,14 +4751,7 @@
           <w:sz w:val="24"/>
           <w:szCs w:val="24"/>
         </w:rPr>
-        <w:t xml:space="preserve">: Reducir el tiempo </w:t>
-      </w:r>
-      <w:r>
-        <w:rPr>
-          <w:sz w:val="24"/>
-          <w:szCs w:val="24"/>
-        </w:rPr>
-        <w:t>de espera y aumentar la precisión en las transacciones para una mejor experiencia del cliente.</w:t>
+        <w:t>: Reducir el tiempo de espera y aumentar la precisión en las transacciones para una mejor experiencia del cliente.</w:t>
       </w:r>
     </w:p>
     <w:p>
@@ -5090,15 +4800,7 @@
           <w:sz w:val="24"/>
           <w:szCs w:val="24"/>
         </w:rPr>
-        <w:t>Optimizar los Proce</w:t>
-      </w:r>
-      <w:r>
-        <w:rPr>
-          <w:b/>
-          <w:sz w:val="24"/>
-          <w:szCs w:val="24"/>
-        </w:rPr>
-        <w:t>sos Administrativos</w:t>
+        <w:t>Optimizar los Procesos Administrativos</w:t>
       </w:r>
       <w:r>
         <w:rPr>
@@ -5133,14 +4835,7 @@
           <w:sz w:val="24"/>
           <w:szCs w:val="24"/>
         </w:rPr>
-        <w:t>: Proporcionar un sistema rápido y eficiente que facilite las operaciones y reduzca el núme</w:t>
-      </w:r>
-      <w:r>
-        <w:rPr>
-          <w:sz w:val="24"/>
-          <w:szCs w:val="24"/>
-        </w:rPr>
-        <w:t>ro de pasos necesarios en cada transacción.</w:t>
+        <w:t>: Proporcionar un sistema rápido y eficiente que facilite las operaciones y reduzca el número de pasos necesarios en cada transacción.</w:t>
       </w:r>
     </w:p>
     <w:p>
@@ -5181,7 +4876,7 @@
     </w:p>
     <w:p>
       <w:pPr>
-        <w:pStyle w:val="Ttulo3"/>
+        <w:pStyle w:val="Heading3"/>
         <w:keepNext w:val="0"/>
         <w:keepLines w:val="0"/>
         <w:spacing w:before="280"/>
@@ -5222,15 +4917,7 @@
           <w:sz w:val="24"/>
           <w:szCs w:val="24"/>
         </w:rPr>
-        <w:t>Largos Tiempos de Espera en Transa</w:t>
-      </w:r>
-      <w:r>
-        <w:rPr>
-          <w:b/>
-          <w:sz w:val="24"/>
-          <w:szCs w:val="24"/>
-        </w:rPr>
-        <w:t>cciones</w:t>
+        <w:t>Largos Tiempos de Espera en Transacciones</w:t>
       </w:r>
       <w:r>
         <w:rPr>
@@ -5265,14 +4952,7 @@
           <w:sz w:val="24"/>
           <w:szCs w:val="24"/>
         </w:rPr>
-        <w:t>: El sistema de actualización en tiempo real reducirá significativamente los errores de inventario, evitando problemas como li</w:t>
-      </w:r>
-      <w:r>
-        <w:rPr>
-          <w:sz w:val="24"/>
-          <w:szCs w:val="24"/>
-        </w:rPr>
-        <w:t>bros agotados o sin registrar.</w:t>
+        <w:t>: El sistema de actualización en tiempo real reducirá significativamente los errores de inventario, evitando problemas como libros agotados o sin registrar.</w:t>
       </w:r>
     </w:p>
     <w:p>
@@ -5328,14 +5008,7 @@
           <w:sz w:val="24"/>
           <w:szCs w:val="24"/>
         </w:rPr>
-        <w:t>: Facilitará la alta, baja</w:t>
-      </w:r>
-      <w:r>
-        <w:rPr>
-          <w:sz w:val="24"/>
-          <w:szCs w:val="24"/>
-        </w:rPr>
-        <w:t xml:space="preserve"> y actualización de clientes en un único sistema, centralizando y mejorando la administración de datos.</w:t>
+        <w:t>: Facilitará la alta, baja y actualización de clientes en un único sistema, centralizando y mejorando la administración de datos.</w:t>
       </w:r>
     </w:p>
     <w:p>
@@ -5390,15 +5063,7 @@
           <w:sz w:val="40"/>
           <w:szCs w:val="40"/>
         </w:rPr>
-        <w:t>6. Reg</w:t>
-      </w:r>
-      <w:r>
-        <w:rPr>
-          <w:b/>
-          <w:sz w:val="40"/>
-          <w:szCs w:val="40"/>
-        </w:rPr>
-        <w:t>las de Negocio</w:t>
+        <w:t>6. Reglas de Negocio</w:t>
       </w:r>
     </w:p>
     <w:p>
@@ -5899,14 +5564,7 @@
                 <w:sz w:val="24"/>
                 <w:szCs w:val="24"/>
               </w:rPr>
-              <w:t xml:space="preserve">No se podrá rentar un libro </w:t>
-            </w:r>
-            <w:r>
-              <w:rPr>
-                <w:sz w:val="24"/>
-                <w:szCs w:val="24"/>
-              </w:rPr>
-              <w:t>cuando el usuario no haya devuelto el libro prestado anteriormente en la fecha de devolución</w:t>
+              <w:t>No se podrá rentar un libro cuando el usuario no haya devuelto el libro prestado anteriormente en la fecha de devolución</w:t>
             </w:r>
           </w:p>
         </w:tc>
@@ -6246,14 +5904,7 @@
                 <w:sz w:val="24"/>
                 <w:szCs w:val="24"/>
               </w:rPr>
-              <w:t xml:space="preserve">No se podrá reservar un libro si </w:t>
-            </w:r>
-            <w:r>
-              <w:rPr>
-                <w:sz w:val="24"/>
-                <w:szCs w:val="24"/>
-              </w:rPr>
-              <w:t>ya se pasó la fecha límite hasta que se devuelva y se pague una multa</w:t>
+              <w:t>No se podrá reservar un libro si ya se pasó la fecha límite hasta que se devuelva y se pague una multa</w:t>
             </w:r>
           </w:p>
         </w:tc>
@@ -6593,14 +6244,7 @@
                 <w:sz w:val="24"/>
                 <w:szCs w:val="24"/>
               </w:rPr>
-              <w:t xml:space="preserve">El usuario tendrá un mínimo de libros que se podrán rentar al mismo </w:t>
-            </w:r>
-            <w:r>
-              <w:rPr>
-                <w:sz w:val="24"/>
-                <w:szCs w:val="24"/>
-              </w:rPr>
-              <w:t>tiempo</w:t>
+              <w:t>El usuario tendrá un mínimo de libros que se podrán rentar al mismo tiempo</w:t>
             </w:r>
           </w:p>
         </w:tc>
@@ -7356,7 +7000,7 @@
           </w:tcPr>
           <w:p>
             <w:pPr>
-              <w:pStyle w:val="Prrafodelista"/>
+              <w:pStyle w:val="ListParagraph"/>
               <w:widowControl w:val="0"/>
               <w:numPr>
                 <w:ilvl w:val="0"/>
@@ -7468,7 +7112,7 @@
                 <w:sz w:val="24"/>
                 <w:szCs w:val="24"/>
               </w:rPr>
-              <w:t>Gestión de multas</w:t>
+              <w:t>Pago de multas</w:t>
             </w:r>
           </w:p>
         </w:tc>
@@ -8206,10 +7850,7 @@
               </w:rPr>
             </w:pPr>
             <w:r>
-              <w:t xml:space="preserve">Empleado de la </w:t>
-            </w:r>
-            <w:r>
-              <w:t>biblioteca, Sistema de la biblioteca</w:t>
+              <w:t>Empleado de la biblioteca, Sistema de la biblioteca</w:t>
             </w:r>
           </w:p>
         </w:tc>
@@ -8299,21 +7940,12 @@
                 <w:szCs w:val="24"/>
               </w:rPr>
             </w:pPr>
-            <w:proofErr w:type="spellStart"/>
-            <w:r>
-              <w:rPr>
-                <w:sz w:val="24"/>
-                <w:szCs w:val="24"/>
-              </w:rPr>
-              <w:t>Trigger</w:t>
-            </w:r>
-            <w:proofErr w:type="spellEnd"/>
-            <w:r>
-              <w:rPr>
-                <w:sz w:val="24"/>
-                <w:szCs w:val="24"/>
-              </w:rPr>
-              <w:t>:</w:t>
+            <w:r>
+              <w:rPr>
+                <w:sz w:val="24"/>
+                <w:szCs w:val="24"/>
+              </w:rPr>
+              <w:t>Trigger:</w:t>
             </w:r>
           </w:p>
         </w:tc>
@@ -8371,21 +8003,12 @@
                 <w:szCs w:val="24"/>
               </w:rPr>
             </w:pPr>
-            <w:proofErr w:type="spellStart"/>
-            <w:r>
-              <w:rPr>
-                <w:sz w:val="24"/>
-                <w:szCs w:val="24"/>
-              </w:rPr>
-              <w:t>Precondicondicions</w:t>
-            </w:r>
-            <w:proofErr w:type="spellEnd"/>
-            <w:r>
-              <w:rPr>
-                <w:sz w:val="24"/>
-                <w:szCs w:val="24"/>
-              </w:rPr>
-              <w:t>:</w:t>
+            <w:r>
+              <w:rPr>
+                <w:sz w:val="24"/>
+                <w:szCs w:val="24"/>
+              </w:rPr>
+              <w:t>Precondicondicions:</w:t>
             </w:r>
           </w:p>
         </w:tc>
@@ -8652,14 +8275,7 @@
                 <w:sz w:val="24"/>
                 <w:szCs w:val="24"/>
               </w:rPr>
-              <w:t xml:space="preserve">El sistema </w:t>
-            </w:r>
-            <w:r>
-              <w:rPr>
-                <w:sz w:val="24"/>
-                <w:szCs w:val="24"/>
-              </w:rPr>
-              <w:t>de la biblioteca calcula el total a pagar.</w:t>
+              <w:t>El sistema de la biblioteca calcula el total a pagar.</w:t>
             </w:r>
           </w:p>
           <w:p>
@@ -8750,15 +8366,13 @@
                 <w:szCs w:val="24"/>
               </w:rPr>
             </w:pPr>
-            <w:proofErr w:type="gramStart"/>
-            <w:r>
-              <w:rPr>
-                <w:sz w:val="24"/>
-                <w:szCs w:val="24"/>
-              </w:rPr>
-              <w:t>Flujo alternativos</w:t>
-            </w:r>
-            <w:proofErr w:type="gramEnd"/>
+            <w:r>
+              <w:rPr>
+                <w:sz w:val="24"/>
+                <w:szCs w:val="24"/>
+              </w:rPr>
+              <w:t>Flujos alternativos</w:t>
+            </w:r>
             <w:r>
               <w:rPr>
                 <w:sz w:val="24"/>
@@ -8853,14 +8467,7 @@
                 <w:sz w:val="24"/>
                 <w:szCs w:val="24"/>
               </w:rPr>
-              <w:t xml:space="preserve">Si el pago no es </w:t>
-            </w:r>
-            <w:r>
-              <w:rPr>
-                <w:sz w:val="24"/>
-                <w:szCs w:val="24"/>
-              </w:rPr>
-              <w:t>procesado correctamente, el cliente tiene la opción de intentar otro método de pago o anular la compra</w:t>
+              <w:t>Si el pago no es procesado correctamente, el cliente tiene la opción de intentar otro método de pago o anular la compra</w:t>
             </w:r>
           </w:p>
         </w:tc>
@@ -9280,14 +8887,7 @@
                 <w:sz w:val="24"/>
                 <w:szCs w:val="24"/>
               </w:rPr>
-              <w:t xml:space="preserve">Jaime </w:t>
-            </w:r>
-            <w:r>
-              <w:rPr>
-                <w:sz w:val="24"/>
-                <w:szCs w:val="24"/>
-              </w:rPr>
-              <w:t>Robles</w:t>
+              <w:t>Jaime Robles</w:t>
             </w:r>
           </w:p>
         </w:tc>
@@ -9545,21 +9145,12 @@
                 <w:szCs w:val="24"/>
               </w:rPr>
             </w:pPr>
-            <w:proofErr w:type="spellStart"/>
-            <w:r>
-              <w:rPr>
-                <w:sz w:val="24"/>
-                <w:szCs w:val="24"/>
-              </w:rPr>
-              <w:t>Trigger</w:t>
-            </w:r>
-            <w:proofErr w:type="spellEnd"/>
-            <w:r>
-              <w:rPr>
-                <w:sz w:val="24"/>
-                <w:szCs w:val="24"/>
-              </w:rPr>
-              <w:t>:</w:t>
+            <w:r>
+              <w:rPr>
+                <w:sz w:val="24"/>
+                <w:szCs w:val="24"/>
+              </w:rPr>
+              <w:t>Trigger:</w:t>
             </w:r>
           </w:p>
         </w:tc>
@@ -9588,14 +9179,7 @@
                 <w:sz w:val="24"/>
                 <w:szCs w:val="24"/>
               </w:rPr>
-              <w:t xml:space="preserve">El cliente </w:t>
-            </w:r>
-            <w:r>
-              <w:rPr>
-                <w:sz w:val="24"/>
-                <w:szCs w:val="24"/>
-              </w:rPr>
-              <w:t>solicita rentar un libro en el mostrador de renta.</w:t>
+              <w:t>El cliente solicita rentar un libro en el mostrador de renta.</w:t>
             </w:r>
           </w:p>
         </w:tc>
@@ -9624,21 +9208,12 @@
                 <w:szCs w:val="24"/>
               </w:rPr>
             </w:pPr>
-            <w:proofErr w:type="spellStart"/>
-            <w:r>
-              <w:rPr>
-                <w:sz w:val="24"/>
-                <w:szCs w:val="24"/>
-              </w:rPr>
-              <w:t>Precondicondicions</w:t>
-            </w:r>
-            <w:proofErr w:type="spellEnd"/>
-            <w:r>
-              <w:rPr>
-                <w:sz w:val="24"/>
-                <w:szCs w:val="24"/>
-              </w:rPr>
-              <w:t>:</w:t>
+            <w:r>
+              <w:rPr>
+                <w:sz w:val="24"/>
+                <w:szCs w:val="24"/>
+              </w:rPr>
+              <w:t>Precondicondicions:</w:t>
             </w:r>
           </w:p>
         </w:tc>
@@ -9863,14 +9438,7 @@
                 <w:sz w:val="24"/>
                 <w:szCs w:val="24"/>
               </w:rPr>
-              <w:t xml:space="preserve">El cliente presenta el libro en el </w:t>
-            </w:r>
-            <w:r>
-              <w:rPr>
-                <w:sz w:val="24"/>
-                <w:szCs w:val="24"/>
-              </w:rPr>
-              <w:t>mostrador de renta junto con su membresía de socio de la biblioteca.</w:t>
+              <w:t>El cliente presenta el libro en el mostrador de renta junto con su membresía de socio de la biblioteca.</w:t>
             </w:r>
           </w:p>
           <w:p>
@@ -9933,14 +9501,7 @@
                 <w:sz w:val="24"/>
                 <w:szCs w:val="24"/>
               </w:rPr>
-              <w:t>El sis</w:t>
-            </w:r>
-            <w:r>
-              <w:rPr>
-                <w:sz w:val="24"/>
-                <w:szCs w:val="24"/>
-              </w:rPr>
-              <w:t>tema registra la renta del libro y la duración del préstamo.</w:t>
+              <w:t>El sistema registra la renta del libro y la duración del préstamo.</w:t>
             </w:r>
           </w:p>
           <w:p>
@@ -10010,15 +9571,13 @@
                 <w:szCs w:val="24"/>
               </w:rPr>
             </w:pPr>
-            <w:proofErr w:type="gramStart"/>
-            <w:r>
-              <w:rPr>
-                <w:sz w:val="24"/>
-                <w:szCs w:val="24"/>
-              </w:rPr>
-              <w:t>Flujo alternativos</w:t>
-            </w:r>
-            <w:proofErr w:type="gramEnd"/>
+            <w:r>
+              <w:rPr>
+                <w:sz w:val="24"/>
+                <w:szCs w:val="24"/>
+              </w:rPr>
+              <w:t>Flujos alternativos</w:t>
+            </w:r>
             <w:r>
               <w:rPr>
                 <w:sz w:val="24"/>
@@ -10076,14 +9635,7 @@
                 <w:sz w:val="24"/>
                 <w:szCs w:val="24"/>
               </w:rPr>
-              <w:t xml:space="preserve">Si al cliente se le </w:t>
-            </w:r>
-            <w:r>
-              <w:rPr>
-                <w:sz w:val="24"/>
-                <w:szCs w:val="24"/>
-              </w:rPr>
-              <w:t>venció su membresía no podrá rentar cualquier libro hasta que la actualice.</w:t>
+              <w:t>Si al cliente se le venció su membresía no podrá rentar cualquier libro hasta que la actualice.</w:t>
             </w:r>
           </w:p>
           <w:p>
@@ -10685,14 +10237,7 @@
                 <w:sz w:val="24"/>
                 <w:szCs w:val="24"/>
               </w:rPr>
-              <w:t xml:space="preserve">Actor </w:t>
-            </w:r>
-            <w:r>
-              <w:rPr>
-                <w:sz w:val="24"/>
-                <w:szCs w:val="24"/>
-              </w:rPr>
-              <w:t>secundario:</w:t>
+              <w:t>Actor secundario:</w:t>
             </w:r>
           </w:p>
         </w:tc>
@@ -10804,21 +10349,12 @@
                 <w:szCs w:val="24"/>
               </w:rPr>
             </w:pPr>
-            <w:proofErr w:type="spellStart"/>
-            <w:r>
-              <w:rPr>
-                <w:sz w:val="24"/>
-                <w:szCs w:val="24"/>
-              </w:rPr>
-              <w:t>Trigger</w:t>
-            </w:r>
-            <w:proofErr w:type="spellEnd"/>
-            <w:r>
-              <w:rPr>
-                <w:sz w:val="24"/>
-                <w:szCs w:val="24"/>
-              </w:rPr>
-              <w:t>:</w:t>
+            <w:r>
+              <w:rPr>
+                <w:sz w:val="24"/>
+                <w:szCs w:val="24"/>
+              </w:rPr>
+              <w:t>Trigger:</w:t>
             </w:r>
           </w:p>
         </w:tc>
@@ -10876,21 +10412,12 @@
                 <w:szCs w:val="24"/>
               </w:rPr>
             </w:pPr>
-            <w:proofErr w:type="spellStart"/>
-            <w:r>
-              <w:rPr>
-                <w:sz w:val="24"/>
-                <w:szCs w:val="24"/>
-              </w:rPr>
-              <w:t>Precondicondicions</w:t>
-            </w:r>
-            <w:proofErr w:type="spellEnd"/>
-            <w:r>
-              <w:rPr>
-                <w:sz w:val="24"/>
-                <w:szCs w:val="24"/>
-              </w:rPr>
-              <w:t>:</w:t>
+            <w:r>
+              <w:rPr>
+                <w:sz w:val="24"/>
+                <w:szCs w:val="24"/>
+              </w:rPr>
+              <w:t>Precondicondicions:</w:t>
             </w:r>
           </w:p>
         </w:tc>
@@ -11085,14 +10612,7 @@
                 <w:sz w:val="24"/>
                 <w:szCs w:val="24"/>
               </w:rPr>
-              <w:t xml:space="preserve">El empleado selecciona los </w:t>
-            </w:r>
-            <w:r>
-              <w:rPr>
-                <w:sz w:val="24"/>
-                <w:szCs w:val="24"/>
-              </w:rPr>
-              <w:t>libros que va a comprar.</w:t>
+              <w:t>El empleado selecciona los libros que va a comprar.</w:t>
             </w:r>
           </w:p>
           <w:p>
@@ -11225,14 +10745,7 @@
                 <w:sz w:val="24"/>
                 <w:szCs w:val="24"/>
               </w:rPr>
-              <w:t>El empleado actualiza el inventario y el cata</w:t>
-            </w:r>
-            <w:r>
-              <w:rPr>
-                <w:sz w:val="24"/>
-                <w:szCs w:val="24"/>
-              </w:rPr>
-              <w:t>logo</w:t>
+              <w:t>El empleado actualiza el inventario y el catalogo</w:t>
             </w:r>
           </w:p>
         </w:tc>
@@ -11260,15 +10773,13 @@
                 <w:szCs w:val="24"/>
               </w:rPr>
             </w:pPr>
-            <w:proofErr w:type="gramStart"/>
-            <w:r>
-              <w:rPr>
-                <w:sz w:val="24"/>
-                <w:szCs w:val="24"/>
-              </w:rPr>
-              <w:t>Flujo alternativos</w:t>
-            </w:r>
-            <w:proofErr w:type="gramEnd"/>
+            <w:r>
+              <w:rPr>
+                <w:sz w:val="24"/>
+                <w:szCs w:val="24"/>
+              </w:rPr>
+              <w:t>Flujos alternativos</w:t>
+            </w:r>
             <w:r>
               <w:rPr>
                 <w:sz w:val="24"/>
@@ -11999,21 +11510,12 @@
                 <w:szCs w:val="24"/>
               </w:rPr>
             </w:pPr>
-            <w:proofErr w:type="spellStart"/>
-            <w:r>
-              <w:rPr>
-                <w:sz w:val="24"/>
-                <w:szCs w:val="24"/>
-              </w:rPr>
-              <w:t>Trigger</w:t>
-            </w:r>
-            <w:proofErr w:type="spellEnd"/>
-            <w:r>
-              <w:rPr>
-                <w:sz w:val="24"/>
-                <w:szCs w:val="24"/>
-              </w:rPr>
-              <w:t>:</w:t>
+            <w:r>
+              <w:rPr>
+                <w:sz w:val="24"/>
+                <w:szCs w:val="24"/>
+              </w:rPr>
+              <w:t>Trigger:</w:t>
             </w:r>
           </w:p>
         </w:tc>
@@ -12071,21 +11573,12 @@
                 <w:szCs w:val="24"/>
               </w:rPr>
             </w:pPr>
-            <w:proofErr w:type="spellStart"/>
-            <w:r>
-              <w:rPr>
-                <w:sz w:val="24"/>
-                <w:szCs w:val="24"/>
-              </w:rPr>
-              <w:t>Precondicondicions</w:t>
-            </w:r>
-            <w:proofErr w:type="spellEnd"/>
-            <w:r>
-              <w:rPr>
-                <w:sz w:val="24"/>
-                <w:szCs w:val="24"/>
-              </w:rPr>
-              <w:t>:</w:t>
+            <w:r>
+              <w:rPr>
+                <w:sz w:val="24"/>
+                <w:szCs w:val="24"/>
+              </w:rPr>
+              <w:t>Precondicondicions:</w:t>
             </w:r>
           </w:p>
         </w:tc>
@@ -12263,16 +11756,7 @@
                 <w:szCs w:val="24"/>
                 <w:lang w:val="es-MX"/>
               </w:rPr>
-              <w:t xml:space="preserve">: La reserva se registra en el </w:t>
-            </w:r>
-            <w:r>
-              <w:rPr>
-                <w:rFonts w:eastAsia="Times New Roman"/>
-                <w:sz w:val="24"/>
-                <w:szCs w:val="24"/>
-                <w:lang w:val="es-MX"/>
-              </w:rPr>
-              <w:t>sistema y se notifica al cliente.</w:t>
+              <w:t>: La reserva se registra en el sistema y se notifica al cliente.</w:t>
             </w:r>
           </w:p>
           <w:p>
@@ -12381,7 +11865,7 @@
           </w:p>
           <w:p>
             <w:pPr>
-              <w:pStyle w:val="Prrafodelista"/>
+              <w:pStyle w:val="ListParagraph"/>
               <w:numPr>
                 <w:ilvl w:val="0"/>
                 <w:numId w:val="30"/>
@@ -12407,7 +11891,7 @@
           </w:p>
           <w:p>
             <w:pPr>
-              <w:pStyle w:val="Prrafodelista"/>
+              <w:pStyle w:val="ListParagraph"/>
               <w:numPr>
                 <w:ilvl w:val="0"/>
                 <w:numId w:val="30"/>
@@ -12433,7 +11917,7 @@
           </w:p>
           <w:p>
             <w:pPr>
-              <w:pStyle w:val="Prrafodelista"/>
+              <w:pStyle w:val="ListParagraph"/>
               <w:numPr>
                 <w:ilvl w:val="0"/>
                 <w:numId w:val="30"/>
@@ -12454,21 +11938,12 @@
                 <w:szCs w:val="24"/>
                 <w:lang w:val="es-MX"/>
               </w:rPr>
-              <w:t>El sistema verifi</w:t>
-            </w:r>
-            <w:r>
-              <w:rPr>
-                <w:rFonts w:eastAsia="Times New Roman"/>
-                <w:sz w:val="24"/>
-                <w:szCs w:val="24"/>
-                <w:lang w:val="es-MX"/>
-              </w:rPr>
-              <w:t>ca la disponibilidad del libro.</w:t>
-            </w:r>
-          </w:p>
-          <w:p>
-            <w:pPr>
-              <w:pStyle w:val="Prrafodelista"/>
+              <w:t>El sistema verifica la disponibilidad del libro.</w:t>
+            </w:r>
+          </w:p>
+          <w:p>
+            <w:pPr>
+              <w:pStyle w:val="ListParagraph"/>
               <w:numPr>
                 <w:ilvl w:val="0"/>
                 <w:numId w:val="30"/>
@@ -12494,7 +11969,7 @@
           </w:p>
           <w:p>
             <w:pPr>
-              <w:pStyle w:val="Prrafodelista"/>
+              <w:pStyle w:val="ListParagraph"/>
               <w:numPr>
                 <w:ilvl w:val="0"/>
                 <w:numId w:val="30"/>
@@ -12552,15 +12027,13 @@
                 <w:szCs w:val="24"/>
               </w:rPr>
             </w:pPr>
-            <w:proofErr w:type="gramStart"/>
-            <w:r>
-              <w:rPr>
-                <w:sz w:val="24"/>
-                <w:szCs w:val="24"/>
-              </w:rPr>
-              <w:t>Flujo alternativos</w:t>
-            </w:r>
-            <w:proofErr w:type="gramEnd"/>
+            <w:r>
+              <w:rPr>
+                <w:sz w:val="24"/>
+                <w:szCs w:val="24"/>
+              </w:rPr>
+              <w:t>Flujos alternativos</w:t>
+            </w:r>
             <w:r>
               <w:rPr>
                 <w:sz w:val="24"/>
@@ -12583,7 +12056,7 @@
           </w:tcPr>
           <w:p>
             <w:pPr>
-              <w:pStyle w:val="Prrafodelista"/>
+              <w:pStyle w:val="ListParagraph"/>
               <w:numPr>
                 <w:ilvl w:val="1"/>
                 <w:numId w:val="29"/>
@@ -12620,7 +12093,7 @@
           </w:p>
           <w:p>
             <w:pPr>
-              <w:pStyle w:val="Prrafodelista"/>
+              <w:pStyle w:val="ListParagraph"/>
               <w:spacing w:line="240" w:lineRule="auto"/>
               <w:ind w:left="360"/>
               <w:rPr>
@@ -12648,16 +12121,7 @@
                 <w:szCs w:val="24"/>
                 <w:lang w:val="es-MX"/>
               </w:rPr>
-              <w:t xml:space="preserve">.Si el libro no está disponible, el </w:t>
-            </w:r>
-            <w:r>
-              <w:rPr>
-                <w:rFonts w:eastAsia="Times New Roman"/>
-                <w:sz w:val="24"/>
-                <w:szCs w:val="24"/>
-                <w:lang w:val="es-MX"/>
-              </w:rPr>
-              <w:t>sistema notifica al cliente que no puede hacer la reserva.</w:t>
+              <w:t>.Si el libro no está disponible, el sistema notifica al cliente que no puede hacer la reserva.</w:t>
             </w:r>
           </w:p>
           <w:p>
@@ -13365,21 +12829,12 @@
                 <w:szCs w:val="24"/>
               </w:rPr>
             </w:pPr>
-            <w:proofErr w:type="spellStart"/>
-            <w:r>
-              <w:rPr>
-                <w:sz w:val="24"/>
-                <w:szCs w:val="24"/>
-              </w:rPr>
-              <w:t>Trigger</w:t>
-            </w:r>
-            <w:proofErr w:type="spellEnd"/>
-            <w:r>
-              <w:rPr>
-                <w:sz w:val="24"/>
-                <w:szCs w:val="24"/>
-              </w:rPr>
-              <w:t>:</w:t>
+            <w:r>
+              <w:rPr>
+                <w:sz w:val="24"/>
+                <w:szCs w:val="24"/>
+              </w:rPr>
+              <w:t>Trigger:</w:t>
             </w:r>
           </w:p>
         </w:tc>
@@ -13408,14 +12863,7 @@
                 <w:sz w:val="24"/>
                 <w:szCs w:val="24"/>
               </w:rPr>
-              <w:t xml:space="preserve">El empleado </w:t>
-            </w:r>
-            <w:r>
-              <w:rPr>
-                <w:sz w:val="24"/>
-                <w:szCs w:val="24"/>
-              </w:rPr>
-              <w:t>necesita realizar una operación sobre los datos de un cliente</w:t>
+              <w:t>El empleado necesita realizar una operación sobre los datos de un cliente</w:t>
             </w:r>
           </w:p>
         </w:tc>
@@ -13444,21 +12892,12 @@
                 <w:szCs w:val="24"/>
               </w:rPr>
             </w:pPr>
-            <w:proofErr w:type="spellStart"/>
-            <w:r>
-              <w:rPr>
-                <w:sz w:val="24"/>
-                <w:szCs w:val="24"/>
-              </w:rPr>
-              <w:t>Precondicondicions</w:t>
-            </w:r>
-            <w:proofErr w:type="spellEnd"/>
-            <w:r>
-              <w:rPr>
-                <w:sz w:val="24"/>
-                <w:szCs w:val="24"/>
-              </w:rPr>
-              <w:t>:</w:t>
+            <w:r>
+              <w:rPr>
+                <w:sz w:val="24"/>
+                <w:szCs w:val="24"/>
+              </w:rPr>
+              <w:t>Precondicondicions:</w:t>
             </w:r>
           </w:p>
         </w:tc>
@@ -13550,16 +12989,7 @@
                 <w:szCs w:val="24"/>
                 <w:lang w:val="es-MX"/>
               </w:rPr>
-              <w:t>: Los datos del cliente deben ser válidos al momento de registrarlos o actualizarl</w:t>
-            </w:r>
-            <w:r>
-              <w:rPr>
-                <w:rFonts w:eastAsia="Times New Roman"/>
-                <w:sz w:val="24"/>
-                <w:szCs w:val="24"/>
-                <w:lang w:val="es-MX"/>
-              </w:rPr>
-              <w:t>os.</w:t>
+              <w:t>: Los datos del cliente deben ser válidos al momento de registrarlos o actualizarlos.</w:t>
             </w:r>
           </w:p>
         </w:tc>
@@ -13769,16 +13199,7 @@
                 <w:szCs w:val="24"/>
                 <w:lang w:val="es-MX"/>
               </w:rPr>
-              <w:t xml:space="preserve">El </w:t>
-            </w:r>
-            <w:r>
-              <w:rPr>
-                <w:rFonts w:eastAsia="Times New Roman"/>
-                <w:sz w:val="24"/>
-                <w:szCs w:val="24"/>
-                <w:lang w:val="es-MX"/>
-              </w:rPr>
-              <w:t>empleado selecciona la operación a realizar (Alta, Baja, Modificación o Consulta).</w:t>
+              <w:t>El empleado selecciona la operación a realizar (Alta, Baja, Modificación o Consulta).</w:t>
             </w:r>
           </w:p>
           <w:p>
@@ -13853,16 +13274,7 @@
                 <w:szCs w:val="24"/>
                 <w:lang w:val="es-MX"/>
               </w:rPr>
-              <w:t>El sistema valida los datos ingresado</w:t>
-            </w:r>
-            <w:r>
-              <w:rPr>
-                <w:rFonts w:eastAsia="Times New Roman"/>
-                <w:sz w:val="24"/>
-                <w:szCs w:val="24"/>
-                <w:lang w:val="es-MX"/>
-              </w:rPr>
-              <w:t>s.</w:t>
+              <w:t>El sistema valida los datos ingresados.</w:t>
             </w:r>
           </w:p>
           <w:p>
@@ -13940,15 +13352,13 @@
                 <w:szCs w:val="24"/>
               </w:rPr>
             </w:pPr>
-            <w:proofErr w:type="gramStart"/>
-            <w:r>
-              <w:rPr>
-                <w:sz w:val="24"/>
-                <w:szCs w:val="24"/>
-              </w:rPr>
-              <w:t>Flujo alternativos</w:t>
-            </w:r>
-            <w:proofErr w:type="gramEnd"/>
+            <w:r>
+              <w:rPr>
+                <w:sz w:val="24"/>
+                <w:szCs w:val="24"/>
+              </w:rPr>
+              <w:t>Flujos alternativos</w:t>
+            </w:r>
             <w:r>
               <w:rPr>
                 <w:sz w:val="24"/>
@@ -13971,7 +13381,7 @@
           </w:tcPr>
           <w:p>
             <w:pPr>
-              <w:pStyle w:val="Prrafodelista"/>
+              <w:pStyle w:val="ListParagraph"/>
               <w:numPr>
                 <w:ilvl w:val="1"/>
                 <w:numId w:val="26"/>
@@ -14345,7 +13755,7 @@
         </w:trPr>
         <w:tc>
           <w:tcPr>
-            <w:tcW w:w="1981" w:type="dxa"/>
+            <w:tcW w:w="2364" w:type="dxa"/>
             <w:tcBorders>
               <w:top w:val="single" w:sz="12" w:space="0" w:color="000000"/>
               <w:left w:val="single" w:sz="12" w:space="0" w:color="000000"/>
@@ -14375,7 +13785,7 @@
         </w:tc>
         <w:tc>
           <w:tcPr>
-            <w:tcW w:w="7163" w:type="dxa"/>
+            <w:tcW w:w="6780" w:type="dxa"/>
             <w:gridSpan w:val="3"/>
             <w:tcBorders>
               <w:top w:val="single" w:sz="12" w:space="0" w:color="000000"/>
@@ -14407,37 +13817,14 @@
                 <w:sz w:val="24"/>
                 <w:szCs w:val="24"/>
               </w:rPr>
-              <w:t>UC-</w:t>
-            </w:r>
-            <w:r>
-              <w:rPr>
-                <w:b/>
-                <w:sz w:val="24"/>
-                <w:szCs w:val="24"/>
-              </w:rPr>
-              <w:t>6</w:t>
-            </w:r>
-            <w:r>
-              <w:rPr>
-                <w:b/>
-                <w:sz w:val="24"/>
-                <w:szCs w:val="24"/>
-              </w:rPr>
-              <w:t xml:space="preserve"> </w:t>
-            </w:r>
-            <w:r>
-              <w:rPr>
-                <w:sz w:val="24"/>
-                <w:szCs w:val="24"/>
-              </w:rPr>
-              <w:t xml:space="preserve">Gestión </w:t>
-            </w:r>
-            <w:r>
-              <w:rPr>
-                <w:sz w:val="24"/>
-                <w:szCs w:val="24"/>
-              </w:rPr>
-              <w:t>manual de inventario</w:t>
+              <w:t xml:space="preserve">UC-6 </w:t>
+            </w:r>
+            <w:r>
+              <w:rPr>
+                <w:sz w:val="24"/>
+                <w:szCs w:val="24"/>
+              </w:rPr>
+              <w:t>Gestión manual de inventario</w:t>
             </w:r>
           </w:p>
         </w:tc>
@@ -14449,7 +13836,7 @@
         </w:trPr>
         <w:tc>
           <w:tcPr>
-            <w:tcW w:w="1981" w:type="dxa"/>
+            <w:tcW w:w="2364" w:type="dxa"/>
             <w:tcBorders>
               <w:top w:val="single" w:sz="6" w:space="0" w:color="000000"/>
               <w:left w:val="single" w:sz="12" w:space="0" w:color="000000"/>
@@ -14477,7 +13864,7 @@
         </w:tc>
         <w:tc>
           <w:tcPr>
-            <w:tcW w:w="2253" w:type="dxa"/>
+            <w:tcW w:w="2143" w:type="dxa"/>
             <w:tcBorders>
               <w:top w:val="single" w:sz="6" w:space="0" w:color="000000"/>
               <w:left w:val="single" w:sz="6" w:space="0" w:color="000000"/>
@@ -14505,7 +13892,7 @@
         </w:tc>
         <w:tc>
           <w:tcPr>
-            <w:tcW w:w="1809" w:type="dxa"/>
+            <w:tcW w:w="1766" w:type="dxa"/>
             <w:tcBorders>
               <w:top w:val="single" w:sz="6" w:space="0" w:color="000000"/>
               <w:left w:val="single" w:sz="6" w:space="0" w:color="000000"/>
@@ -14533,7 +13920,7 @@
         </w:tc>
         <w:tc>
           <w:tcPr>
-            <w:tcW w:w="3101" w:type="dxa"/>
+            <w:tcW w:w="2871" w:type="dxa"/>
             <w:tcBorders>
               <w:top w:val="single" w:sz="6" w:space="0" w:color="000000"/>
               <w:left w:val="single" w:sz="6" w:space="0" w:color="000000"/>
@@ -14555,14 +13942,7 @@
                 <w:sz w:val="24"/>
                 <w:szCs w:val="24"/>
               </w:rPr>
-              <w:t>23</w:t>
-            </w:r>
-            <w:r>
-              <w:rPr>
-                <w:sz w:val="24"/>
-                <w:szCs w:val="24"/>
-              </w:rPr>
-              <w:t>-11-2024</w:t>
+              <w:t>23-11-2024</w:t>
             </w:r>
           </w:p>
         </w:tc>
@@ -14574,7 +13954,7 @@
         </w:trPr>
         <w:tc>
           <w:tcPr>
-            <w:tcW w:w="1981" w:type="dxa"/>
+            <w:tcW w:w="2364" w:type="dxa"/>
             <w:tcBorders>
               <w:top w:val="single" w:sz="6" w:space="0" w:color="000000"/>
               <w:left w:val="single" w:sz="12" w:space="0" w:color="000000"/>
@@ -14602,7 +13982,7 @@
         </w:tc>
         <w:tc>
           <w:tcPr>
-            <w:tcW w:w="2253" w:type="dxa"/>
+            <w:tcW w:w="2143" w:type="dxa"/>
             <w:tcBorders>
               <w:top w:val="single" w:sz="6" w:space="0" w:color="000000"/>
               <w:left w:val="single" w:sz="6" w:space="0" w:color="000000"/>
@@ -14630,7 +14010,7 @@
         </w:tc>
         <w:tc>
           <w:tcPr>
-            <w:tcW w:w="1809" w:type="dxa"/>
+            <w:tcW w:w="1766" w:type="dxa"/>
             <w:tcBorders>
               <w:top w:val="single" w:sz="6" w:space="0" w:color="000000"/>
               <w:left w:val="single" w:sz="6" w:space="0" w:color="000000"/>
@@ -14658,7 +14038,7 @@
         </w:tc>
         <w:tc>
           <w:tcPr>
-            <w:tcW w:w="3101" w:type="dxa"/>
+            <w:tcW w:w="2871" w:type="dxa"/>
             <w:tcBorders>
               <w:top w:val="single" w:sz="6" w:space="0" w:color="000000"/>
               <w:left w:val="single" w:sz="6" w:space="0" w:color="000000"/>
@@ -14690,7 +14070,7 @@
         </w:trPr>
         <w:tc>
           <w:tcPr>
-            <w:tcW w:w="1981" w:type="dxa"/>
+            <w:tcW w:w="2364" w:type="dxa"/>
             <w:tcBorders>
               <w:top w:val="single" w:sz="6" w:space="0" w:color="000000"/>
               <w:left w:val="single" w:sz="12" w:space="0" w:color="000000"/>
@@ -14718,7 +14098,7 @@
         </w:tc>
         <w:tc>
           <w:tcPr>
-            <w:tcW w:w="7163" w:type="dxa"/>
+            <w:tcW w:w="6780" w:type="dxa"/>
             <w:gridSpan w:val="3"/>
             <w:tcBorders>
               <w:top w:val="single" w:sz="6" w:space="0" w:color="000000"/>
@@ -14751,7 +14131,7 @@
         </w:trPr>
         <w:tc>
           <w:tcPr>
-            <w:tcW w:w="1981" w:type="dxa"/>
+            <w:tcW w:w="2364" w:type="dxa"/>
             <w:tcBorders>
               <w:top w:val="single" w:sz="6" w:space="0" w:color="000000"/>
               <w:left w:val="single" w:sz="12" w:space="0" w:color="000000"/>
@@ -14768,27 +14148,18 @@
                 <w:szCs w:val="24"/>
               </w:rPr>
             </w:pPr>
-            <w:proofErr w:type="spellStart"/>
-            <w:r>
-              <w:rPr>
-                <w:sz w:val="24"/>
-                <w:szCs w:val="24"/>
-              </w:rPr>
-              <w:t>Trigger</w:t>
-            </w:r>
-            <w:proofErr w:type="spellEnd"/>
-            <w:r>
-              <w:rPr>
-                <w:sz w:val="24"/>
-                <w:szCs w:val="24"/>
-              </w:rPr>
-              <w:t>:</w:t>
-            </w:r>
-          </w:p>
-        </w:tc>
-        <w:tc>
-          <w:tcPr>
-            <w:tcW w:w="7163" w:type="dxa"/>
+            <w:r>
+              <w:rPr>
+                <w:sz w:val="24"/>
+                <w:szCs w:val="24"/>
+              </w:rPr>
+              <w:t>Trigger:</w:t>
+            </w:r>
+          </w:p>
+        </w:tc>
+        <w:tc>
+          <w:tcPr>
+            <w:tcW w:w="6780" w:type="dxa"/>
             <w:gridSpan w:val="3"/>
             <w:tcBorders>
               <w:top w:val="single" w:sz="6" w:space="0" w:color="000000"/>
@@ -14823,7 +14194,7 @@
         </w:trPr>
         <w:tc>
           <w:tcPr>
-            <w:tcW w:w="1981" w:type="dxa"/>
+            <w:tcW w:w="2364" w:type="dxa"/>
             <w:tcBorders>
               <w:top w:val="single" w:sz="6" w:space="0" w:color="000000"/>
               <w:left w:val="single" w:sz="12" w:space="0" w:color="000000"/>
@@ -14840,27 +14211,18 @@
                 <w:szCs w:val="24"/>
               </w:rPr>
             </w:pPr>
-            <w:proofErr w:type="spellStart"/>
-            <w:r>
-              <w:rPr>
-                <w:sz w:val="24"/>
-                <w:szCs w:val="24"/>
-              </w:rPr>
-              <w:t>Precondicondicions</w:t>
-            </w:r>
-            <w:proofErr w:type="spellEnd"/>
-            <w:r>
-              <w:rPr>
-                <w:sz w:val="24"/>
-                <w:szCs w:val="24"/>
-              </w:rPr>
-              <w:t>:</w:t>
-            </w:r>
-          </w:p>
-        </w:tc>
-        <w:tc>
-          <w:tcPr>
-            <w:tcW w:w="7163" w:type="dxa"/>
+            <w:r>
+              <w:rPr>
+                <w:sz w:val="24"/>
+                <w:szCs w:val="24"/>
+              </w:rPr>
+              <w:t>Precondicondicions:</w:t>
+            </w:r>
+          </w:p>
+        </w:tc>
+        <w:tc>
+          <w:tcPr>
+            <w:tcW w:w="6780" w:type="dxa"/>
             <w:gridSpan w:val="3"/>
             <w:tcBorders>
               <w:top w:val="single" w:sz="6" w:space="0" w:color="000000"/>
@@ -14974,7 +14336,7 @@
         </w:trPr>
         <w:tc>
           <w:tcPr>
-            <w:tcW w:w="1981" w:type="dxa"/>
+            <w:tcW w:w="2364" w:type="dxa"/>
             <w:tcBorders>
               <w:top w:val="single" w:sz="6" w:space="0" w:color="000000"/>
               <w:left w:val="single" w:sz="12" w:space="0" w:color="000000"/>
@@ -15002,7 +14364,7 @@
         </w:tc>
         <w:tc>
           <w:tcPr>
-            <w:tcW w:w="7163" w:type="dxa"/>
+            <w:tcW w:w="6780" w:type="dxa"/>
             <w:gridSpan w:val="3"/>
             <w:tcBorders>
               <w:top w:val="single" w:sz="6" w:space="0" w:color="000000"/>
@@ -15097,7 +14459,7 @@
         </w:trPr>
         <w:tc>
           <w:tcPr>
-            <w:tcW w:w="1981" w:type="dxa"/>
+            <w:tcW w:w="2364" w:type="dxa"/>
             <w:tcBorders>
               <w:top w:val="single" w:sz="6" w:space="0" w:color="000000"/>
               <w:left w:val="single" w:sz="12" w:space="0" w:color="000000"/>
@@ -15125,7 +14487,7 @@
         </w:tc>
         <w:tc>
           <w:tcPr>
-            <w:tcW w:w="7163" w:type="dxa"/>
+            <w:tcW w:w="6780" w:type="dxa"/>
             <w:gridSpan w:val="3"/>
             <w:tcBorders>
               <w:top w:val="single" w:sz="6" w:space="0" w:color="000000"/>
@@ -15136,7 +14498,7 @@
           </w:tcPr>
           <w:p>
             <w:pPr>
-              <w:pStyle w:val="Prrafodelista"/>
+              <w:pStyle w:val="ListParagraph"/>
               <w:numPr>
                 <w:ilvl w:val="0"/>
                 <w:numId w:val="43"/>
@@ -15203,14 +14565,7 @@
                 <w:sz w:val="24"/>
                 <w:szCs w:val="24"/>
               </w:rPr>
-              <w:t xml:space="preserve">. </w:t>
-            </w:r>
-            <w:r>
-              <w:rPr>
-                <w:sz w:val="24"/>
-                <w:szCs w:val="24"/>
-              </w:rPr>
-              <w:t>El empleado accede al módulo de gestión de inventario en el sistema.</w:t>
+              <w:t>. El empleado accede al módulo de gestión de inventario en el sistema.</w:t>
             </w:r>
           </w:p>
           <w:p>
@@ -15281,7 +14636,7 @@
           </w:p>
           <w:p>
             <w:pPr>
-              <w:pStyle w:val="Prrafodelista"/>
+              <w:pStyle w:val="ListParagraph"/>
               <w:numPr>
                 <w:ilvl w:val="0"/>
                 <w:numId w:val="45"/>
@@ -15305,7 +14660,7 @@
           </w:p>
           <w:p>
             <w:pPr>
-              <w:pStyle w:val="Prrafodelista"/>
+              <w:pStyle w:val="ListParagraph"/>
               <w:numPr>
                 <w:ilvl w:val="0"/>
                 <w:numId w:val="45"/>
@@ -15329,7 +14684,7 @@
           </w:p>
           <w:p>
             <w:pPr>
-              <w:pStyle w:val="Prrafodelista"/>
+              <w:pStyle w:val="ListParagraph"/>
               <w:numPr>
                 <w:ilvl w:val="0"/>
                 <w:numId w:val="45"/>
@@ -15391,7 +14746,7 @@
         </w:trPr>
         <w:tc>
           <w:tcPr>
-            <w:tcW w:w="1981" w:type="dxa"/>
+            <w:tcW w:w="2364" w:type="dxa"/>
             <w:tcBorders>
               <w:top w:val="single" w:sz="6" w:space="0" w:color="000000"/>
               <w:left w:val="single" w:sz="12" w:space="0" w:color="000000"/>
@@ -15408,15 +14763,13 @@
                 <w:szCs w:val="24"/>
               </w:rPr>
             </w:pPr>
-            <w:proofErr w:type="gramStart"/>
-            <w:r>
-              <w:rPr>
-                <w:sz w:val="24"/>
-                <w:szCs w:val="24"/>
-              </w:rPr>
-              <w:t>Flujo alternativos</w:t>
-            </w:r>
-            <w:proofErr w:type="gramEnd"/>
+            <w:r>
+              <w:rPr>
+                <w:sz w:val="24"/>
+                <w:szCs w:val="24"/>
+              </w:rPr>
+              <w:t>Flujos alternativos</w:t>
+            </w:r>
             <w:r>
               <w:rPr>
                 <w:sz w:val="24"/>
@@ -15428,7 +14781,7 @@
         </w:tc>
         <w:tc>
           <w:tcPr>
-            <w:tcW w:w="7163" w:type="dxa"/>
+            <w:tcW w:w="6780" w:type="dxa"/>
             <w:gridSpan w:val="3"/>
             <w:tcBorders>
               <w:top w:val="single" w:sz="6" w:space="0" w:color="000000"/>
@@ -15439,7 +14792,7 @@
           </w:tcPr>
           <w:p>
             <w:pPr>
-              <w:pStyle w:val="Prrafodelista"/>
+              <w:pStyle w:val="ListParagraph"/>
               <w:numPr>
                 <w:ilvl w:val="1"/>
                 <w:numId w:val="43"/>
@@ -15554,7 +14907,7 @@
         </w:trPr>
         <w:tc>
           <w:tcPr>
-            <w:tcW w:w="1981" w:type="dxa"/>
+            <w:tcW w:w="2364" w:type="dxa"/>
             <w:tcBorders>
               <w:top w:val="single" w:sz="6" w:space="0" w:color="000000"/>
               <w:left w:val="single" w:sz="12" w:space="0" w:color="000000"/>
@@ -15582,7 +14935,7 @@
         </w:tc>
         <w:tc>
           <w:tcPr>
-            <w:tcW w:w="7163" w:type="dxa"/>
+            <w:tcW w:w="6780" w:type="dxa"/>
             <w:gridSpan w:val="3"/>
             <w:tcBorders>
               <w:top w:val="single" w:sz="6" w:space="0" w:color="000000"/>
@@ -15621,7 +14974,7 @@
         </w:trPr>
         <w:tc>
           <w:tcPr>
-            <w:tcW w:w="1981" w:type="dxa"/>
+            <w:tcW w:w="2364" w:type="dxa"/>
             <w:tcBorders>
               <w:top w:val="single" w:sz="6" w:space="0" w:color="000000"/>
               <w:left w:val="single" w:sz="12" w:space="0" w:color="000000"/>
@@ -15649,7 +15002,7 @@
         </w:tc>
         <w:tc>
           <w:tcPr>
-            <w:tcW w:w="7163" w:type="dxa"/>
+            <w:tcW w:w="6780" w:type="dxa"/>
             <w:gridSpan w:val="3"/>
             <w:tcBorders>
               <w:top w:val="single" w:sz="6" w:space="0" w:color="000000"/>
@@ -15693,7 +15046,7 @@
         </w:trPr>
         <w:tc>
           <w:tcPr>
-            <w:tcW w:w="1981" w:type="dxa"/>
+            <w:tcW w:w="2364" w:type="dxa"/>
             <w:tcBorders>
               <w:top w:val="single" w:sz="6" w:space="0" w:color="000000"/>
               <w:left w:val="single" w:sz="12" w:space="0" w:color="000000"/>
@@ -15721,7 +15074,7 @@
         </w:tc>
         <w:tc>
           <w:tcPr>
-            <w:tcW w:w="7163" w:type="dxa"/>
+            <w:tcW w:w="6780" w:type="dxa"/>
             <w:gridSpan w:val="3"/>
             <w:tcBorders>
               <w:top w:val="single" w:sz="6" w:space="0" w:color="000000"/>
@@ -15758,7 +15111,7 @@
         </w:trPr>
         <w:tc>
           <w:tcPr>
-            <w:tcW w:w="1981" w:type="dxa"/>
+            <w:tcW w:w="2364" w:type="dxa"/>
             <w:tcBorders>
               <w:top w:val="single" w:sz="6" w:space="0" w:color="000000"/>
               <w:left w:val="single" w:sz="12" w:space="0" w:color="000000"/>
@@ -15786,7 +15139,7 @@
         </w:tc>
         <w:tc>
           <w:tcPr>
-            <w:tcW w:w="7163" w:type="dxa"/>
+            <w:tcW w:w="6780" w:type="dxa"/>
             <w:gridSpan w:val="3"/>
             <w:tcBorders>
               <w:top w:val="single" w:sz="6" w:space="0" w:color="000000"/>
@@ -15818,150 +15171,1404 @@
         </w:tc>
       </w:tr>
     </w:tbl>
-    <w:p>
-      <w:pPr>
-        <w:rPr>
-          <w:sz w:val="24"/>
-          <w:szCs w:val="24"/>
-        </w:rPr>
-      </w:pPr>
-    </w:p>
-    <w:p>
-      <w:pPr>
-        <w:rPr>
-          <w:sz w:val="24"/>
-          <w:szCs w:val="24"/>
-        </w:rPr>
-      </w:pPr>
-    </w:p>
-    <w:p>
-      <w:pPr>
-        <w:rPr>
-          <w:sz w:val="24"/>
-          <w:szCs w:val="24"/>
-        </w:rPr>
-      </w:pPr>
-    </w:p>
-    <w:p>
-      <w:pPr>
-        <w:rPr>
-          <w:sz w:val="24"/>
-          <w:szCs w:val="24"/>
-        </w:rPr>
-      </w:pPr>
-    </w:p>
-    <w:p>
-      <w:pPr>
-        <w:rPr>
-          <w:sz w:val="24"/>
-          <w:szCs w:val="24"/>
-        </w:rPr>
-      </w:pPr>
-    </w:p>
-    <w:p>
-      <w:pPr>
-        <w:rPr>
-          <w:sz w:val="24"/>
-          <w:szCs w:val="24"/>
-        </w:rPr>
-      </w:pPr>
-    </w:p>
-    <w:p>
-      <w:pPr>
-        <w:rPr>
-          <w:sz w:val="24"/>
-          <w:szCs w:val="24"/>
-        </w:rPr>
-      </w:pPr>
-    </w:p>
-    <w:p>
-      <w:pPr>
-        <w:rPr>
-          <w:sz w:val="24"/>
-          <w:szCs w:val="24"/>
-        </w:rPr>
-      </w:pPr>
-    </w:p>
-    <w:p>
-      <w:pPr>
-        <w:rPr>
-          <w:sz w:val="24"/>
-          <w:szCs w:val="24"/>
-        </w:rPr>
-      </w:pPr>
-    </w:p>
-    <w:p>
-      <w:pPr>
-        <w:rPr>
-          <w:sz w:val="24"/>
-          <w:szCs w:val="24"/>
-        </w:rPr>
-      </w:pPr>
-    </w:p>
-    <w:p>
-      <w:pPr>
-        <w:rPr>
-          <w:sz w:val="24"/>
-          <w:szCs w:val="24"/>
-        </w:rPr>
-      </w:pPr>
-    </w:p>
-    <w:p>
-      <w:pPr>
-        <w:rPr>
-          <w:sz w:val="24"/>
-          <w:szCs w:val="24"/>
-        </w:rPr>
-      </w:pPr>
-    </w:p>
-    <w:p>
-      <w:pPr>
-        <w:rPr>
-          <w:sz w:val="24"/>
-          <w:szCs w:val="24"/>
-        </w:rPr>
-      </w:pPr>
-    </w:p>
-    <w:p>
-      <w:pPr>
-        <w:rPr>
-          <w:sz w:val="24"/>
-          <w:szCs w:val="24"/>
-        </w:rPr>
-      </w:pPr>
-    </w:p>
-    <w:p>
-      <w:pPr>
-        <w:rPr>
-          <w:sz w:val="24"/>
-          <w:szCs w:val="24"/>
-        </w:rPr>
-      </w:pPr>
-    </w:p>
-    <w:p>
-      <w:pPr>
-        <w:rPr>
-          <w:sz w:val="24"/>
-          <w:szCs w:val="24"/>
-        </w:rPr>
-      </w:pPr>
-    </w:p>
-    <w:p>
-      <w:pPr>
-        <w:rPr>
-          <w:sz w:val="24"/>
-          <w:szCs w:val="24"/>
-        </w:rPr>
-      </w:pPr>
-    </w:p>
-    <w:p>
-      <w:pPr>
-        <w:rPr>
-          <w:sz w:val="24"/>
-          <w:szCs w:val="24"/>
-        </w:rPr>
-      </w:pPr>
-    </w:p>
+    <w:tbl>
+      <w:tblPr>
+        <w:tblpPr w:leftFromText="141" w:rightFromText="141" w:vertAnchor="text" w:horzAnchor="margin" w:tblpY="-104"/>
+        <w:tblW w:w="9144" w:type="dxa"/>
+        <w:tblLook w:val="0000" w:firstRow="0" w:lastRow="0" w:firstColumn="0" w:lastColumn="0" w:noHBand="0" w:noVBand="0"/>
+      </w:tblPr>
+      <w:tblGrid>
+        <w:gridCol w:w="2364"/>
+        <w:gridCol w:w="2135"/>
+        <w:gridCol w:w="1766"/>
+        <w:gridCol w:w="2879"/>
+      </w:tblGrid>
+      <w:tr>
+        <w:trPr>
+          <w:trHeight w:val="399"/>
+          <w:tblHeader/>
+        </w:trPr>
+        <w:tc>
+          <w:tcPr>
+            <w:tcW w:w="2364" w:type="dxa"/>
+            <w:tcBorders>
+              <w:top w:val="single" w:sz="12" w:space="0" w:color="000000"/>
+              <w:left w:val="single" w:sz="12" w:space="0" w:color="000000"/>
+              <w:bottom w:val="single" w:sz="6" w:space="0" w:color="000000"/>
+              <w:right w:val="single" w:sz="6" w:space="0" w:color="000000"/>
+            </w:tcBorders>
+          </w:tcPr>
+          <w:p>
+            <w:pPr>
+              <w:spacing w:line="240" w:lineRule="auto"/>
+              <w:ind w:left="-115"/>
+              <w:jc w:val="right"/>
+              <w:rPr>
+                <w:sz w:val="24"/>
+                <w:szCs w:val="24"/>
+              </w:rPr>
+            </w:pPr>
+            <w:r>
+              <w:rPr>
+                <w:sz w:val="24"/>
+                <w:szCs w:val="24"/>
+              </w:rPr>
+              <w:lastRenderedPageBreak/>
+              <w:t xml:space="preserve">ID y nombre </w:t>
+            </w:r>
+          </w:p>
+        </w:tc>
+        <w:tc>
+          <w:tcPr>
+            <w:tcW w:w="6780" w:type="dxa"/>
+            <w:gridSpan w:val="3"/>
+            <w:tcBorders>
+              <w:top w:val="single" w:sz="12" w:space="0" w:color="000000"/>
+              <w:left w:val="single" w:sz="6" w:space="0" w:color="000000"/>
+              <w:bottom w:val="single" w:sz="6" w:space="0" w:color="000000"/>
+              <w:right w:val="single" w:sz="12" w:space="0" w:color="000000"/>
+            </w:tcBorders>
+          </w:tcPr>
+          <w:p>
+            <w:pPr>
+              <w:widowControl w:val="0"/>
+              <w:pBdr>
+                <w:top w:val="nil"/>
+                <w:left w:val="nil"/>
+                <w:bottom w:val="nil"/>
+                <w:right w:val="nil"/>
+                <w:between w:val="nil"/>
+              </w:pBdr>
+              <w:spacing w:line="240" w:lineRule="auto"/>
+              <w:ind w:left="360"/>
+              <w:rPr>
+                <w:sz w:val="24"/>
+                <w:szCs w:val="24"/>
+              </w:rPr>
+            </w:pPr>
+            <w:r>
+              <w:rPr>
+                <w:b/>
+                <w:sz w:val="24"/>
+                <w:szCs w:val="24"/>
+              </w:rPr>
+              <w:t xml:space="preserve">UC-7 </w:t>
+            </w:r>
+            <w:r>
+              <w:rPr>
+                <w:sz w:val="24"/>
+                <w:szCs w:val="24"/>
+              </w:rPr>
+              <w:t>Pago de multas</w:t>
+            </w:r>
+          </w:p>
+        </w:tc>
+      </w:tr>
+      <w:tr>
+        <w:trPr>
+          <w:trHeight w:val="538"/>
+          <w:tblHeader/>
+        </w:trPr>
+        <w:tc>
+          <w:tcPr>
+            <w:tcW w:w="2364" w:type="dxa"/>
+            <w:tcBorders>
+              <w:top w:val="single" w:sz="6" w:space="0" w:color="000000"/>
+              <w:left w:val="single" w:sz="12" w:space="0" w:color="000000"/>
+              <w:bottom w:val="single" w:sz="6" w:space="0" w:color="000000"/>
+              <w:right w:val="single" w:sz="6" w:space="0" w:color="000000"/>
+            </w:tcBorders>
+          </w:tcPr>
+          <w:p>
+            <w:pPr>
+              <w:spacing w:line="240" w:lineRule="auto"/>
+              <w:jc w:val="right"/>
+              <w:rPr>
+                <w:sz w:val="24"/>
+                <w:szCs w:val="24"/>
+              </w:rPr>
+            </w:pPr>
+            <w:r>
+              <w:rPr>
+                <w:sz w:val="24"/>
+                <w:szCs w:val="24"/>
+              </w:rPr>
+              <w:t>Creado por:</w:t>
+            </w:r>
+          </w:p>
+        </w:tc>
+        <w:tc>
+          <w:tcPr>
+            <w:tcW w:w="2135" w:type="dxa"/>
+            <w:tcBorders>
+              <w:top w:val="single" w:sz="6" w:space="0" w:color="000000"/>
+              <w:left w:val="single" w:sz="6" w:space="0" w:color="000000"/>
+              <w:bottom w:val="single" w:sz="6" w:space="0" w:color="000000"/>
+              <w:right w:val="single" w:sz="6" w:space="0" w:color="000000"/>
+            </w:tcBorders>
+          </w:tcPr>
+          <w:p>
+            <w:pPr>
+              <w:spacing w:line="240" w:lineRule="auto"/>
+              <w:jc w:val="both"/>
+              <w:rPr>
+                <w:sz w:val="24"/>
+                <w:szCs w:val="24"/>
+              </w:rPr>
+            </w:pPr>
+            <w:r>
+              <w:rPr>
+                <w:sz w:val="24"/>
+                <w:szCs w:val="24"/>
+              </w:rPr>
+              <w:t xml:space="preserve">Jaime Robles </w:t>
+            </w:r>
+          </w:p>
+        </w:tc>
+        <w:tc>
+          <w:tcPr>
+            <w:tcW w:w="1766" w:type="dxa"/>
+            <w:tcBorders>
+              <w:top w:val="single" w:sz="6" w:space="0" w:color="000000"/>
+              <w:left w:val="single" w:sz="6" w:space="0" w:color="000000"/>
+              <w:bottom w:val="single" w:sz="6" w:space="0" w:color="000000"/>
+              <w:right w:val="single" w:sz="6" w:space="0" w:color="000000"/>
+            </w:tcBorders>
+          </w:tcPr>
+          <w:p>
+            <w:pPr>
+              <w:spacing w:line="240" w:lineRule="auto"/>
+              <w:jc w:val="right"/>
+              <w:rPr>
+                <w:sz w:val="24"/>
+                <w:szCs w:val="24"/>
+              </w:rPr>
+            </w:pPr>
+            <w:r>
+              <w:rPr>
+                <w:sz w:val="24"/>
+                <w:szCs w:val="24"/>
+              </w:rPr>
+              <w:t>Dia de creación:</w:t>
+            </w:r>
+          </w:p>
+        </w:tc>
+        <w:tc>
+          <w:tcPr>
+            <w:tcW w:w="2879" w:type="dxa"/>
+            <w:tcBorders>
+              <w:top w:val="single" w:sz="6" w:space="0" w:color="000000"/>
+              <w:left w:val="single" w:sz="6" w:space="0" w:color="000000"/>
+              <w:bottom w:val="single" w:sz="6" w:space="0" w:color="000000"/>
+              <w:right w:val="single" w:sz="12" w:space="0" w:color="000000"/>
+            </w:tcBorders>
+          </w:tcPr>
+          <w:p>
+            <w:pPr>
+              <w:spacing w:line="240" w:lineRule="auto"/>
+              <w:jc w:val="both"/>
+              <w:rPr>
+                <w:sz w:val="24"/>
+                <w:szCs w:val="24"/>
+              </w:rPr>
+            </w:pPr>
+            <w:r>
+              <w:rPr>
+                <w:sz w:val="24"/>
+                <w:szCs w:val="24"/>
+              </w:rPr>
+              <w:t>23-11-2024</w:t>
+            </w:r>
+          </w:p>
+        </w:tc>
+      </w:tr>
+      <w:tr>
+        <w:trPr>
+          <w:trHeight w:val="563"/>
+          <w:tblHeader/>
+        </w:trPr>
+        <w:tc>
+          <w:tcPr>
+            <w:tcW w:w="2364" w:type="dxa"/>
+            <w:tcBorders>
+              <w:top w:val="single" w:sz="6" w:space="0" w:color="000000"/>
+              <w:left w:val="single" w:sz="12" w:space="0" w:color="000000"/>
+              <w:bottom w:val="single" w:sz="6" w:space="0" w:color="000000"/>
+              <w:right w:val="single" w:sz="6" w:space="0" w:color="000000"/>
+            </w:tcBorders>
+          </w:tcPr>
+          <w:p>
+            <w:pPr>
+              <w:spacing w:line="240" w:lineRule="auto"/>
+              <w:jc w:val="right"/>
+              <w:rPr>
+                <w:sz w:val="24"/>
+                <w:szCs w:val="24"/>
+              </w:rPr>
+            </w:pPr>
+            <w:r>
+              <w:rPr>
+                <w:sz w:val="24"/>
+                <w:szCs w:val="24"/>
+              </w:rPr>
+              <w:t>Actor primario:</w:t>
+            </w:r>
+          </w:p>
+        </w:tc>
+        <w:tc>
+          <w:tcPr>
+            <w:tcW w:w="2135" w:type="dxa"/>
+            <w:tcBorders>
+              <w:top w:val="single" w:sz="6" w:space="0" w:color="000000"/>
+              <w:left w:val="single" w:sz="6" w:space="0" w:color="000000"/>
+              <w:bottom w:val="single" w:sz="6" w:space="0" w:color="000000"/>
+              <w:right w:val="single" w:sz="6" w:space="0" w:color="000000"/>
+            </w:tcBorders>
+          </w:tcPr>
+          <w:p>
+            <w:pPr>
+              <w:spacing w:line="240" w:lineRule="auto"/>
+              <w:jc w:val="both"/>
+              <w:rPr>
+                <w:sz w:val="24"/>
+                <w:szCs w:val="24"/>
+              </w:rPr>
+            </w:pPr>
+            <w:r>
+              <w:rPr>
+                <w:sz w:val="24"/>
+                <w:szCs w:val="24"/>
+              </w:rPr>
+              <w:t>Empleado</w:t>
+            </w:r>
+          </w:p>
+        </w:tc>
+        <w:tc>
+          <w:tcPr>
+            <w:tcW w:w="1766" w:type="dxa"/>
+            <w:tcBorders>
+              <w:top w:val="single" w:sz="6" w:space="0" w:color="000000"/>
+              <w:left w:val="single" w:sz="6" w:space="0" w:color="000000"/>
+              <w:bottom w:val="single" w:sz="6" w:space="0" w:color="000000"/>
+              <w:right w:val="single" w:sz="6" w:space="0" w:color="000000"/>
+            </w:tcBorders>
+          </w:tcPr>
+          <w:p>
+            <w:pPr>
+              <w:spacing w:line="240" w:lineRule="auto"/>
+              <w:jc w:val="right"/>
+              <w:rPr>
+                <w:sz w:val="24"/>
+                <w:szCs w:val="24"/>
+              </w:rPr>
+            </w:pPr>
+            <w:r>
+              <w:rPr>
+                <w:sz w:val="24"/>
+                <w:szCs w:val="24"/>
+              </w:rPr>
+              <w:t>Actor secundario:</w:t>
+            </w:r>
+          </w:p>
+        </w:tc>
+        <w:tc>
+          <w:tcPr>
+            <w:tcW w:w="2879" w:type="dxa"/>
+            <w:tcBorders>
+              <w:top w:val="single" w:sz="6" w:space="0" w:color="000000"/>
+              <w:left w:val="single" w:sz="6" w:space="0" w:color="000000"/>
+              <w:bottom w:val="single" w:sz="6" w:space="0" w:color="000000"/>
+              <w:right w:val="single" w:sz="12" w:space="0" w:color="000000"/>
+            </w:tcBorders>
+          </w:tcPr>
+          <w:p>
+            <w:pPr>
+              <w:rPr>
+                <w:sz w:val="16"/>
+                <w:szCs w:val="16"/>
+              </w:rPr>
+            </w:pPr>
+            <w:r>
+              <w:rPr>
+                <w:sz w:val="24"/>
+                <w:szCs w:val="24"/>
+              </w:rPr>
+              <w:t>Sistema de la biblioteca</w:t>
+            </w:r>
+            <w:r>
+              <w:rPr>
+                <w:sz w:val="24"/>
+                <w:szCs w:val="24"/>
+              </w:rPr>
+              <w:t>, cliente</w:t>
+            </w:r>
+          </w:p>
+        </w:tc>
+      </w:tr>
+      <w:tr>
+        <w:trPr>
+          <w:trHeight w:val="473"/>
+          <w:tblHeader/>
+        </w:trPr>
+        <w:tc>
+          <w:tcPr>
+            <w:tcW w:w="2364" w:type="dxa"/>
+            <w:tcBorders>
+              <w:top w:val="single" w:sz="6" w:space="0" w:color="000000"/>
+              <w:left w:val="single" w:sz="12" w:space="0" w:color="000000"/>
+              <w:bottom w:val="single" w:sz="6" w:space="0" w:color="000000"/>
+              <w:right w:val="single" w:sz="6" w:space="0" w:color="000000"/>
+            </w:tcBorders>
+          </w:tcPr>
+          <w:p>
+            <w:pPr>
+              <w:spacing w:line="240" w:lineRule="auto"/>
+              <w:jc w:val="right"/>
+              <w:rPr>
+                <w:sz w:val="24"/>
+                <w:szCs w:val="24"/>
+              </w:rPr>
+            </w:pPr>
+            <w:r>
+              <w:rPr>
+                <w:sz w:val="24"/>
+                <w:szCs w:val="24"/>
+              </w:rPr>
+              <w:t>Descripción:</w:t>
+            </w:r>
+          </w:p>
+        </w:tc>
+        <w:tc>
+          <w:tcPr>
+            <w:tcW w:w="6780" w:type="dxa"/>
+            <w:gridSpan w:val="3"/>
+            <w:tcBorders>
+              <w:top w:val="single" w:sz="6" w:space="0" w:color="000000"/>
+              <w:left w:val="single" w:sz="6" w:space="0" w:color="000000"/>
+              <w:bottom w:val="single" w:sz="6" w:space="0" w:color="000000"/>
+              <w:right w:val="single" w:sz="12" w:space="0" w:color="000000"/>
+            </w:tcBorders>
+          </w:tcPr>
+          <w:p>
+            <w:pPr>
+              <w:rPr>
+                <w:sz w:val="12"/>
+                <w:szCs w:val="12"/>
+              </w:rPr>
+            </w:pPr>
+            <w:r>
+              <w:rPr>
+                <w:sz w:val="24"/>
+                <w:szCs w:val="24"/>
+              </w:rPr>
+              <w:t>El empleado de la biblioteca gestiona las multas de los clientes, calculando y aplicando cargos por retrasos en la devolución de libros y registrando el pago de las multas.</w:t>
+            </w:r>
+          </w:p>
+        </w:tc>
+      </w:tr>
+      <w:tr>
+        <w:trPr>
+          <w:trHeight w:val="399"/>
+          <w:tblHeader/>
+        </w:trPr>
+        <w:tc>
+          <w:tcPr>
+            <w:tcW w:w="2364" w:type="dxa"/>
+            <w:tcBorders>
+              <w:top w:val="single" w:sz="6" w:space="0" w:color="000000"/>
+              <w:left w:val="single" w:sz="12" w:space="0" w:color="000000"/>
+              <w:bottom w:val="single" w:sz="6" w:space="0" w:color="000000"/>
+              <w:right w:val="single" w:sz="6" w:space="0" w:color="000000"/>
+            </w:tcBorders>
+          </w:tcPr>
+          <w:p>
+            <w:pPr>
+              <w:spacing w:line="240" w:lineRule="auto"/>
+              <w:jc w:val="right"/>
+              <w:rPr>
+                <w:sz w:val="24"/>
+                <w:szCs w:val="24"/>
+              </w:rPr>
+            </w:pPr>
+            <w:r>
+              <w:rPr>
+                <w:sz w:val="24"/>
+                <w:szCs w:val="24"/>
+              </w:rPr>
+              <w:t>Trigger:</w:t>
+            </w:r>
+          </w:p>
+        </w:tc>
+        <w:tc>
+          <w:tcPr>
+            <w:tcW w:w="6780" w:type="dxa"/>
+            <w:gridSpan w:val="3"/>
+            <w:tcBorders>
+              <w:top w:val="single" w:sz="6" w:space="0" w:color="000000"/>
+              <w:left w:val="single" w:sz="6" w:space="0" w:color="000000"/>
+              <w:bottom w:val="single" w:sz="6" w:space="0" w:color="000000"/>
+              <w:right w:val="single" w:sz="12" w:space="0" w:color="000000"/>
+            </w:tcBorders>
+          </w:tcPr>
+          <w:p>
+            <w:pPr>
+              <w:spacing w:line="240" w:lineRule="auto"/>
+              <w:jc w:val="both"/>
+              <w:rPr>
+                <w:sz w:val="24"/>
+                <w:szCs w:val="24"/>
+              </w:rPr>
+            </w:pPr>
+            <w:r>
+              <w:rPr>
+                <w:sz w:val="24"/>
+                <w:szCs w:val="24"/>
+              </w:rPr>
+              <w:t>Un cliente con una multa intenta realizar una operación (por ejemplo, alquilar un libro) o se presenta al mostrador para resolver su deuda.</w:t>
+            </w:r>
+          </w:p>
+        </w:tc>
+      </w:tr>
+      <w:tr>
+        <w:trPr>
+          <w:trHeight w:val="1026"/>
+          <w:tblHeader/>
+        </w:trPr>
+        <w:tc>
+          <w:tcPr>
+            <w:tcW w:w="2364" w:type="dxa"/>
+            <w:tcBorders>
+              <w:top w:val="single" w:sz="6" w:space="0" w:color="000000"/>
+              <w:left w:val="single" w:sz="12" w:space="0" w:color="000000"/>
+              <w:bottom w:val="single" w:sz="6" w:space="0" w:color="000000"/>
+              <w:right w:val="single" w:sz="6" w:space="0" w:color="000000"/>
+            </w:tcBorders>
+          </w:tcPr>
+          <w:p>
+            <w:pPr>
+              <w:spacing w:line="240" w:lineRule="auto"/>
+              <w:jc w:val="right"/>
+              <w:rPr>
+                <w:sz w:val="24"/>
+                <w:szCs w:val="24"/>
+              </w:rPr>
+            </w:pPr>
+            <w:r>
+              <w:rPr>
+                <w:sz w:val="24"/>
+                <w:szCs w:val="24"/>
+              </w:rPr>
+              <w:t>Precondicondicions:</w:t>
+            </w:r>
+          </w:p>
+        </w:tc>
+        <w:tc>
+          <w:tcPr>
+            <w:tcW w:w="6780" w:type="dxa"/>
+            <w:gridSpan w:val="3"/>
+            <w:tcBorders>
+              <w:top w:val="single" w:sz="6" w:space="0" w:color="000000"/>
+              <w:left w:val="single" w:sz="6" w:space="0" w:color="000000"/>
+              <w:bottom w:val="single" w:sz="6" w:space="0" w:color="000000"/>
+              <w:right w:val="single" w:sz="12" w:space="0" w:color="000000"/>
+            </w:tcBorders>
+          </w:tcPr>
+          <w:p>
+            <w:pPr>
+              <w:spacing w:line="240" w:lineRule="auto"/>
+              <w:rPr>
+                <w:rFonts w:eastAsia="Times New Roman"/>
+                <w:sz w:val="24"/>
+                <w:szCs w:val="24"/>
+                <w:lang w:val="es-MX"/>
+              </w:rPr>
+            </w:pPr>
+            <w:r>
+              <w:rPr>
+                <w:rFonts w:eastAsia="Times New Roman"/>
+                <w:sz w:val="24"/>
+                <w:szCs w:val="24"/>
+                <w:lang w:val="es-MX"/>
+              </w:rPr>
+              <w:t xml:space="preserve"> </w:t>
+            </w:r>
+            <w:r>
+              <w:rPr>
+                <w:rFonts w:eastAsia="Times New Roman"/>
+                <w:b/>
+                <w:bCs/>
+                <w:sz w:val="24"/>
+                <w:szCs w:val="24"/>
+                <w:lang w:val="es-MX"/>
+              </w:rPr>
+              <w:t>PRE-1</w:t>
+            </w:r>
+            <w:r>
+              <w:rPr>
+                <w:rFonts w:eastAsia="Times New Roman"/>
+                <w:sz w:val="24"/>
+                <w:szCs w:val="24"/>
+                <w:lang w:val="es-MX"/>
+              </w:rPr>
+              <w:t xml:space="preserve">: </w:t>
+            </w:r>
+            <w:r>
+              <w:rPr>
+                <w:rFonts w:eastAsia="Times New Roman"/>
+                <w:sz w:val="24"/>
+                <w:szCs w:val="24"/>
+              </w:rPr>
+              <w:t>El cliente tiene una multa registrada en el sistema.</w:t>
+            </w:r>
+          </w:p>
+          <w:p>
+            <w:pPr>
+              <w:spacing w:line="240" w:lineRule="auto"/>
+              <w:rPr>
+                <w:rFonts w:eastAsia="Times New Roman"/>
+                <w:sz w:val="24"/>
+                <w:szCs w:val="24"/>
+                <w:lang w:val="es-MX"/>
+              </w:rPr>
+            </w:pPr>
+            <w:r>
+              <w:rPr>
+                <w:rFonts w:eastAsia="Times New Roman"/>
+                <w:sz w:val="24"/>
+                <w:szCs w:val="24"/>
+                <w:lang w:val="es-MX"/>
+              </w:rPr>
+              <w:t xml:space="preserve"> </w:t>
+            </w:r>
+            <w:r>
+              <w:rPr>
+                <w:rFonts w:eastAsia="Times New Roman"/>
+                <w:b/>
+                <w:bCs/>
+                <w:sz w:val="24"/>
+                <w:szCs w:val="24"/>
+                <w:lang w:val="es-MX"/>
+              </w:rPr>
+              <w:t>PRE-2</w:t>
+            </w:r>
+            <w:r>
+              <w:rPr>
+                <w:rFonts w:eastAsia="Times New Roman"/>
+                <w:sz w:val="24"/>
+                <w:szCs w:val="24"/>
+                <w:lang w:val="es-MX"/>
+              </w:rPr>
+              <w:t xml:space="preserve">: </w:t>
+            </w:r>
+            <w:r>
+              <w:rPr>
+                <w:rFonts w:eastAsia="Times New Roman"/>
+                <w:sz w:val="24"/>
+                <w:szCs w:val="24"/>
+              </w:rPr>
+              <w:t>El sistema cuenta con los datos de la multa (importe, fecha de vencimiento).</w:t>
+            </w:r>
+          </w:p>
+        </w:tc>
+      </w:tr>
+      <w:tr>
+        <w:trPr>
+          <w:trHeight w:val="1126"/>
+          <w:tblHeader/>
+        </w:trPr>
+        <w:tc>
+          <w:tcPr>
+            <w:tcW w:w="2364" w:type="dxa"/>
+            <w:tcBorders>
+              <w:top w:val="single" w:sz="6" w:space="0" w:color="000000"/>
+              <w:left w:val="single" w:sz="12" w:space="0" w:color="000000"/>
+              <w:bottom w:val="single" w:sz="6" w:space="0" w:color="000000"/>
+              <w:right w:val="single" w:sz="6" w:space="0" w:color="000000"/>
+            </w:tcBorders>
+          </w:tcPr>
+          <w:p>
+            <w:pPr>
+              <w:spacing w:line="240" w:lineRule="auto"/>
+              <w:jc w:val="right"/>
+              <w:rPr>
+                <w:sz w:val="24"/>
+                <w:szCs w:val="24"/>
+              </w:rPr>
+            </w:pPr>
+            <w:r>
+              <w:rPr>
+                <w:sz w:val="24"/>
+                <w:szCs w:val="24"/>
+              </w:rPr>
+              <w:t>Post Condiciones:</w:t>
+            </w:r>
+          </w:p>
+        </w:tc>
+        <w:tc>
+          <w:tcPr>
+            <w:tcW w:w="6780" w:type="dxa"/>
+            <w:gridSpan w:val="3"/>
+            <w:tcBorders>
+              <w:top w:val="single" w:sz="6" w:space="0" w:color="000000"/>
+              <w:left w:val="single" w:sz="6" w:space="0" w:color="000000"/>
+              <w:bottom w:val="single" w:sz="6" w:space="0" w:color="000000"/>
+              <w:right w:val="single" w:sz="12" w:space="0" w:color="000000"/>
+            </w:tcBorders>
+          </w:tcPr>
+          <w:p>
+            <w:pPr>
+              <w:spacing w:line="240" w:lineRule="auto"/>
+              <w:rPr>
+                <w:rFonts w:eastAsia="Times New Roman"/>
+                <w:sz w:val="24"/>
+                <w:szCs w:val="24"/>
+                <w:lang w:val="es-MX"/>
+              </w:rPr>
+            </w:pPr>
+            <w:r>
+              <w:rPr>
+                <w:rFonts w:eastAsia="Times New Roman"/>
+                <w:b/>
+                <w:bCs/>
+                <w:sz w:val="24"/>
+                <w:szCs w:val="24"/>
+                <w:lang w:val="es-MX"/>
+              </w:rPr>
+              <w:t>POST-1</w:t>
+            </w:r>
+            <w:r>
+              <w:rPr>
+                <w:rFonts w:eastAsia="Times New Roman"/>
+                <w:sz w:val="24"/>
+                <w:szCs w:val="24"/>
+                <w:lang w:val="es-MX"/>
+              </w:rPr>
+              <w:t xml:space="preserve">: </w:t>
+            </w:r>
+            <w:r>
+              <w:rPr>
+                <w:rFonts w:eastAsia="Times New Roman"/>
+                <w:sz w:val="24"/>
+                <w:szCs w:val="24"/>
+              </w:rPr>
+              <w:t>La multa se registra como pagada en el sistema, o se actualiza su estatus si aún no se ha pagado.</w:t>
+            </w:r>
+          </w:p>
+          <w:p>
+            <w:pPr>
+              <w:spacing w:line="240" w:lineRule="auto"/>
+              <w:rPr>
+                <w:rFonts w:eastAsia="Times New Roman"/>
+                <w:sz w:val="24"/>
+                <w:szCs w:val="24"/>
+                <w:lang w:val="es-MX"/>
+              </w:rPr>
+            </w:pPr>
+            <w:r>
+              <w:rPr>
+                <w:rFonts w:eastAsia="Times New Roman"/>
+                <w:b/>
+                <w:bCs/>
+                <w:sz w:val="24"/>
+                <w:szCs w:val="24"/>
+                <w:lang w:val="es-MX"/>
+              </w:rPr>
+              <w:t>POST-2</w:t>
+            </w:r>
+            <w:r>
+              <w:rPr>
+                <w:rFonts w:eastAsia="Times New Roman"/>
+                <w:sz w:val="24"/>
+                <w:szCs w:val="24"/>
+                <w:lang w:val="es-MX"/>
+              </w:rPr>
+              <w:t xml:space="preserve">: </w:t>
+            </w:r>
+            <w:r>
+              <w:rPr>
+                <w:rFonts w:eastAsia="Times New Roman"/>
+                <w:sz w:val="24"/>
+                <w:szCs w:val="24"/>
+              </w:rPr>
+              <w:t>El sistema refleja que el cliente puede volver a realizar operaciones si su cuenta queda en buen estado.</w:t>
+            </w:r>
+          </w:p>
+        </w:tc>
+      </w:tr>
+      <w:tr>
+        <w:trPr>
+          <w:trHeight w:val="397"/>
+          <w:tblHeader/>
+        </w:trPr>
+        <w:tc>
+          <w:tcPr>
+            <w:tcW w:w="2364" w:type="dxa"/>
+            <w:tcBorders>
+              <w:top w:val="single" w:sz="6" w:space="0" w:color="000000"/>
+              <w:left w:val="single" w:sz="12" w:space="0" w:color="000000"/>
+              <w:bottom w:val="single" w:sz="6" w:space="0" w:color="000000"/>
+              <w:right w:val="single" w:sz="6" w:space="0" w:color="000000"/>
+            </w:tcBorders>
+          </w:tcPr>
+          <w:p>
+            <w:pPr>
+              <w:spacing w:line="240" w:lineRule="auto"/>
+              <w:jc w:val="right"/>
+              <w:rPr>
+                <w:sz w:val="24"/>
+                <w:szCs w:val="24"/>
+              </w:rPr>
+            </w:pPr>
+            <w:r>
+              <w:rPr>
+                <w:sz w:val="24"/>
+                <w:szCs w:val="24"/>
+              </w:rPr>
+              <w:t>Flujo normal:</w:t>
+            </w:r>
+          </w:p>
+        </w:tc>
+        <w:tc>
+          <w:tcPr>
+            <w:tcW w:w="6780" w:type="dxa"/>
+            <w:gridSpan w:val="3"/>
+            <w:tcBorders>
+              <w:top w:val="single" w:sz="6" w:space="0" w:color="000000"/>
+              <w:left w:val="single" w:sz="6" w:space="0" w:color="000000"/>
+              <w:bottom w:val="single" w:sz="6" w:space="0" w:color="000000"/>
+              <w:right w:val="single" w:sz="12" w:space="0" w:color="000000"/>
+            </w:tcBorders>
+          </w:tcPr>
+          <w:p>
+            <w:pPr>
+              <w:spacing w:line="240" w:lineRule="auto"/>
+              <w:rPr>
+                <w:rFonts w:eastAsia="Times New Roman"/>
+                <w:sz w:val="24"/>
+                <w:szCs w:val="24"/>
+                <w:lang w:val="es-MX"/>
+              </w:rPr>
+            </w:pPr>
+            <w:r>
+              <w:rPr>
+                <w:rFonts w:eastAsia="Times New Roman"/>
+                <w:b/>
+                <w:bCs/>
+                <w:sz w:val="24"/>
+                <w:szCs w:val="24"/>
+                <w:lang w:val="es-MX"/>
+              </w:rPr>
+              <w:t xml:space="preserve">1.0 </w:t>
+            </w:r>
+            <w:r>
+              <w:rPr>
+                <w:b/>
+                <w:bCs/>
+                <w:sz w:val="24"/>
+                <w:szCs w:val="24"/>
+              </w:rPr>
+              <w:t>Pago de multas:</w:t>
+            </w:r>
+          </w:p>
+          <w:p>
+            <w:pPr>
+              <w:numPr>
+                <w:ilvl w:val="0"/>
+                <w:numId w:val="46"/>
+              </w:numPr>
+              <w:spacing w:before="100" w:beforeAutospacing="1" w:after="100" w:afterAutospacing="1" w:line="240" w:lineRule="auto"/>
+              <w:rPr>
+                <w:rFonts w:eastAsia="Times New Roman"/>
+                <w:sz w:val="24"/>
+                <w:szCs w:val="24"/>
+                <w:lang w:val="es-MX"/>
+              </w:rPr>
+            </w:pPr>
+            <w:r>
+              <w:rPr>
+                <w:rFonts w:eastAsia="Times New Roman"/>
+                <w:sz w:val="24"/>
+                <w:szCs w:val="24"/>
+                <w:lang w:val="es-MX"/>
+              </w:rPr>
+              <w:t>El empleado verifica en el sistema la multa del cliente.</w:t>
+            </w:r>
+          </w:p>
+          <w:p>
+            <w:pPr>
+              <w:numPr>
+                <w:ilvl w:val="0"/>
+                <w:numId w:val="46"/>
+              </w:numPr>
+              <w:spacing w:before="100" w:beforeAutospacing="1" w:after="100" w:afterAutospacing="1" w:line="240" w:lineRule="auto"/>
+              <w:rPr>
+                <w:rFonts w:eastAsia="Times New Roman"/>
+                <w:sz w:val="24"/>
+                <w:szCs w:val="24"/>
+                <w:lang w:val="es-MX"/>
+              </w:rPr>
+            </w:pPr>
+            <w:r>
+              <w:rPr>
+                <w:rFonts w:eastAsia="Times New Roman"/>
+                <w:sz w:val="24"/>
+                <w:szCs w:val="24"/>
+                <w:lang w:val="es-MX"/>
+              </w:rPr>
+              <w:t>El sistema muestra los detalles de la multa (motivo, importe, y vencimiento).</w:t>
+            </w:r>
+          </w:p>
+          <w:p>
+            <w:pPr>
+              <w:numPr>
+                <w:ilvl w:val="0"/>
+                <w:numId w:val="46"/>
+              </w:numPr>
+              <w:spacing w:before="100" w:beforeAutospacing="1" w:after="100" w:afterAutospacing="1" w:line="240" w:lineRule="auto"/>
+              <w:rPr>
+                <w:rFonts w:eastAsia="Times New Roman"/>
+                <w:sz w:val="24"/>
+                <w:szCs w:val="24"/>
+                <w:lang w:val="es-MX"/>
+              </w:rPr>
+            </w:pPr>
+            <w:r>
+              <w:rPr>
+                <w:rFonts w:eastAsia="Times New Roman"/>
+                <w:sz w:val="24"/>
+                <w:szCs w:val="24"/>
+                <w:lang w:val="es-MX"/>
+              </w:rPr>
+              <w:t>El cliente realiza el pago de la multa (efectivo, tarjeta, etc.).</w:t>
+            </w:r>
+          </w:p>
+          <w:p>
+            <w:pPr>
+              <w:numPr>
+                <w:ilvl w:val="0"/>
+                <w:numId w:val="46"/>
+              </w:numPr>
+              <w:spacing w:before="100" w:beforeAutospacing="1" w:after="100" w:afterAutospacing="1" w:line="240" w:lineRule="auto"/>
+              <w:rPr>
+                <w:rFonts w:eastAsia="Times New Roman"/>
+                <w:sz w:val="24"/>
+                <w:szCs w:val="24"/>
+                <w:lang w:val="es-MX"/>
+              </w:rPr>
+            </w:pPr>
+            <w:r>
+              <w:rPr>
+                <w:rFonts w:eastAsia="Times New Roman"/>
+                <w:sz w:val="24"/>
+                <w:szCs w:val="24"/>
+                <w:lang w:val="es-MX"/>
+              </w:rPr>
+              <w:t>El empleado registra el pago en el sistema.</w:t>
+            </w:r>
+          </w:p>
+          <w:p>
+            <w:pPr>
+              <w:numPr>
+                <w:ilvl w:val="0"/>
+                <w:numId w:val="46"/>
+              </w:numPr>
+              <w:spacing w:before="100" w:beforeAutospacing="1" w:after="100" w:afterAutospacing="1" w:line="240" w:lineRule="auto"/>
+              <w:rPr>
+                <w:rFonts w:eastAsia="Times New Roman"/>
+                <w:sz w:val="24"/>
+                <w:szCs w:val="24"/>
+                <w:lang w:val="es-MX"/>
+              </w:rPr>
+            </w:pPr>
+            <w:r>
+              <w:rPr>
+                <w:rFonts w:eastAsia="Times New Roman"/>
+                <w:sz w:val="24"/>
+                <w:szCs w:val="24"/>
+                <w:lang w:val="es-MX"/>
+              </w:rPr>
+              <w:t>El sistema actualiza el estatus de la multa a “Pagada”.</w:t>
+            </w:r>
+          </w:p>
+          <w:p>
+            <w:pPr>
+              <w:numPr>
+                <w:ilvl w:val="0"/>
+                <w:numId w:val="46"/>
+              </w:numPr>
+              <w:spacing w:before="100" w:beforeAutospacing="1" w:after="100" w:afterAutospacing="1" w:line="240" w:lineRule="auto"/>
+              <w:rPr>
+                <w:rFonts w:eastAsia="Times New Roman"/>
+                <w:sz w:val="24"/>
+                <w:szCs w:val="24"/>
+                <w:lang w:val="es-MX"/>
+              </w:rPr>
+            </w:pPr>
+            <w:r>
+              <w:rPr>
+                <w:rFonts w:eastAsia="Times New Roman"/>
+                <w:sz w:val="24"/>
+                <w:szCs w:val="24"/>
+                <w:lang w:val="es-MX"/>
+              </w:rPr>
+              <w:t>El sistema actualiza el estatus del cliente como apto para realizar operaciones.</w:t>
+            </w:r>
+          </w:p>
+        </w:tc>
+      </w:tr>
+      <w:tr>
+        <w:trPr>
+          <w:trHeight w:val="631"/>
+        </w:trPr>
+        <w:tc>
+          <w:tcPr>
+            <w:tcW w:w="2364" w:type="dxa"/>
+            <w:tcBorders>
+              <w:top w:val="single" w:sz="6" w:space="0" w:color="000000"/>
+              <w:left w:val="single" w:sz="12" w:space="0" w:color="000000"/>
+              <w:bottom w:val="single" w:sz="6" w:space="0" w:color="000000"/>
+              <w:right w:val="single" w:sz="6" w:space="0" w:color="000000"/>
+            </w:tcBorders>
+          </w:tcPr>
+          <w:p>
+            <w:pPr>
+              <w:spacing w:line="240" w:lineRule="auto"/>
+              <w:jc w:val="right"/>
+              <w:rPr>
+                <w:sz w:val="24"/>
+                <w:szCs w:val="24"/>
+              </w:rPr>
+            </w:pPr>
+            <w:r>
+              <w:rPr>
+                <w:sz w:val="24"/>
+                <w:szCs w:val="24"/>
+              </w:rPr>
+              <w:t>Flujos alternativos</w:t>
+            </w:r>
+            <w:r>
+              <w:rPr>
+                <w:sz w:val="24"/>
+                <w:szCs w:val="24"/>
+              </w:rPr>
+              <w:t>:</w:t>
+            </w:r>
+          </w:p>
+        </w:tc>
+        <w:tc>
+          <w:tcPr>
+            <w:tcW w:w="6780" w:type="dxa"/>
+            <w:gridSpan w:val="3"/>
+            <w:tcBorders>
+              <w:top w:val="single" w:sz="6" w:space="0" w:color="000000"/>
+              <w:left w:val="single" w:sz="6" w:space="0" w:color="000000"/>
+              <w:bottom w:val="single" w:sz="6" w:space="0" w:color="000000"/>
+              <w:right w:val="single" w:sz="12" w:space="0" w:color="000000"/>
+            </w:tcBorders>
+          </w:tcPr>
+          <w:p>
+            <w:pPr>
+              <w:spacing w:line="240" w:lineRule="auto"/>
+              <w:rPr>
+                <w:rFonts w:eastAsia="Times New Roman"/>
+                <w:b/>
+                <w:bCs/>
+                <w:sz w:val="24"/>
+                <w:szCs w:val="24"/>
+                <w:lang w:val="es-MX"/>
+              </w:rPr>
+            </w:pPr>
+            <w:r>
+              <w:rPr>
+                <w:rFonts w:eastAsia="Times New Roman"/>
+                <w:b/>
+                <w:bCs/>
+                <w:sz w:val="24"/>
+                <w:szCs w:val="24"/>
+              </w:rPr>
+              <w:t>3a. Pago Parcial</w:t>
+            </w:r>
+            <w:r>
+              <w:rPr>
+                <w:rFonts w:eastAsia="Times New Roman"/>
+                <w:b/>
+                <w:bCs/>
+                <w:sz w:val="24"/>
+                <w:szCs w:val="24"/>
+                <w:lang w:val="es-MX"/>
+              </w:rPr>
+              <w:t>:</w:t>
+            </w:r>
+          </w:p>
+          <w:p>
+            <w:pPr>
+              <w:pStyle w:val="ListParagraph"/>
+              <w:numPr>
+                <w:ilvl w:val="0"/>
+                <w:numId w:val="47"/>
+              </w:numPr>
+              <w:spacing w:line="240" w:lineRule="auto"/>
+              <w:rPr>
+                <w:rFonts w:eastAsia="Times New Roman"/>
+                <w:sz w:val="24"/>
+                <w:szCs w:val="24"/>
+                <w:lang w:val="es-MX"/>
+              </w:rPr>
+            </w:pPr>
+            <w:r>
+              <w:rPr>
+                <w:sz w:val="24"/>
+                <w:szCs w:val="24"/>
+              </w:rPr>
+              <w:t>Si el cliente solo puede pagar una parte de la multa, el empleado registra el importe parcial, y el sistema actualiza el saldo pendiente.</w:t>
+            </w:r>
+            <w:r>
+              <w:rPr>
+                <w:sz w:val="24"/>
+                <w:szCs w:val="24"/>
+              </w:rPr>
+              <w:t xml:space="preserve"> </w:t>
+            </w:r>
+            <w:r>
+              <w:rPr>
+                <w:sz w:val="24"/>
+                <w:szCs w:val="24"/>
+              </w:rPr>
+              <w:t xml:space="preserve">    </w:t>
+            </w:r>
+          </w:p>
+          <w:p>
+            <w:pPr>
+              <w:spacing w:line="240" w:lineRule="auto"/>
+              <w:rPr>
+                <w:rFonts w:eastAsia="Times New Roman"/>
+                <w:sz w:val="24"/>
+                <w:szCs w:val="24"/>
+              </w:rPr>
+            </w:pPr>
+            <w:r>
+              <w:rPr>
+                <w:rFonts w:eastAsia="Times New Roman"/>
+                <w:b/>
+                <w:bCs/>
+                <w:sz w:val="24"/>
+                <w:szCs w:val="24"/>
+              </w:rPr>
+              <w:t>6a. Penalización por Retraso</w:t>
+            </w:r>
+            <w:r>
+              <w:rPr>
+                <w:rFonts w:eastAsia="Times New Roman"/>
+                <w:sz w:val="24"/>
+                <w:szCs w:val="24"/>
+              </w:rPr>
+              <w:t>:</w:t>
+            </w:r>
+          </w:p>
+          <w:p>
+            <w:pPr>
+              <w:pStyle w:val="ListParagraph"/>
+              <w:numPr>
+                <w:ilvl w:val="0"/>
+                <w:numId w:val="47"/>
+              </w:numPr>
+              <w:spacing w:line="240" w:lineRule="auto"/>
+              <w:rPr>
+                <w:rFonts w:eastAsia="Times New Roman"/>
+                <w:sz w:val="24"/>
+                <w:szCs w:val="24"/>
+                <w:lang w:val="es-MX"/>
+              </w:rPr>
+            </w:pPr>
+            <w:r>
+              <w:rPr>
+                <w:rFonts w:eastAsia="Times New Roman"/>
+                <w:sz w:val="24"/>
+                <w:szCs w:val="24"/>
+              </w:rPr>
+              <w:t>Si la multa se paga después de su vencimiento, el sistema añade una penalización extra y la muestra al empleado para que la cobre.</w:t>
+            </w:r>
+          </w:p>
+        </w:tc>
+      </w:tr>
+      <w:tr>
+        <w:trPr>
+          <w:trHeight w:val="947"/>
+        </w:trPr>
+        <w:tc>
+          <w:tcPr>
+            <w:tcW w:w="2364" w:type="dxa"/>
+            <w:tcBorders>
+              <w:top w:val="single" w:sz="6" w:space="0" w:color="000000"/>
+              <w:left w:val="single" w:sz="12" w:space="0" w:color="000000"/>
+              <w:bottom w:val="single" w:sz="6" w:space="0" w:color="000000"/>
+              <w:right w:val="single" w:sz="6" w:space="0" w:color="000000"/>
+            </w:tcBorders>
+          </w:tcPr>
+          <w:p>
+            <w:pPr>
+              <w:spacing w:line="240" w:lineRule="auto"/>
+              <w:jc w:val="right"/>
+              <w:rPr>
+                <w:sz w:val="24"/>
+                <w:szCs w:val="24"/>
+              </w:rPr>
+            </w:pPr>
+            <w:r>
+              <w:rPr>
+                <w:sz w:val="24"/>
+                <w:szCs w:val="24"/>
+              </w:rPr>
+              <w:t>Excepciones:</w:t>
+            </w:r>
+          </w:p>
+        </w:tc>
+        <w:tc>
+          <w:tcPr>
+            <w:tcW w:w="6780" w:type="dxa"/>
+            <w:gridSpan w:val="3"/>
+            <w:tcBorders>
+              <w:top w:val="single" w:sz="6" w:space="0" w:color="000000"/>
+              <w:left w:val="single" w:sz="6" w:space="0" w:color="000000"/>
+              <w:bottom w:val="single" w:sz="6" w:space="0" w:color="000000"/>
+              <w:right w:val="single" w:sz="12" w:space="0" w:color="000000"/>
+            </w:tcBorders>
+          </w:tcPr>
+          <w:p>
+            <w:pPr>
+              <w:spacing w:before="40" w:after="40" w:line="240" w:lineRule="auto"/>
+              <w:ind w:right="72"/>
+              <w:jc w:val="both"/>
+              <w:rPr>
+                <w:b/>
+                <w:bCs/>
+                <w:sz w:val="24"/>
+                <w:szCs w:val="24"/>
+              </w:rPr>
+            </w:pPr>
+            <w:r>
+              <w:rPr>
+                <w:b/>
+                <w:bCs/>
+                <w:sz w:val="24"/>
+                <w:szCs w:val="24"/>
+              </w:rPr>
+              <w:t xml:space="preserve">Sistema Inaccesible: </w:t>
+            </w:r>
+            <w:r>
+              <w:rPr>
+                <w:sz w:val="24"/>
+                <w:szCs w:val="24"/>
+              </w:rPr>
+              <w:t>Si el sistema no está disponible, el empleado no podrá procesar la multa en ese momento.</w:t>
+            </w:r>
+          </w:p>
+        </w:tc>
+      </w:tr>
+      <w:tr>
+        <w:trPr>
+          <w:trHeight w:val="524"/>
+        </w:trPr>
+        <w:tc>
+          <w:tcPr>
+            <w:tcW w:w="2364" w:type="dxa"/>
+            <w:tcBorders>
+              <w:top w:val="single" w:sz="6" w:space="0" w:color="000000"/>
+              <w:left w:val="single" w:sz="12" w:space="0" w:color="000000"/>
+              <w:bottom w:val="single" w:sz="6" w:space="0" w:color="000000"/>
+              <w:right w:val="single" w:sz="6" w:space="0" w:color="000000"/>
+            </w:tcBorders>
+          </w:tcPr>
+          <w:p>
+            <w:pPr>
+              <w:spacing w:line="240" w:lineRule="auto"/>
+              <w:jc w:val="right"/>
+              <w:rPr>
+                <w:sz w:val="24"/>
+                <w:szCs w:val="24"/>
+              </w:rPr>
+            </w:pPr>
+            <w:r>
+              <w:rPr>
+                <w:sz w:val="24"/>
+                <w:szCs w:val="24"/>
+              </w:rPr>
+              <w:t>Prioridad:</w:t>
+            </w:r>
+          </w:p>
+        </w:tc>
+        <w:tc>
+          <w:tcPr>
+            <w:tcW w:w="6780" w:type="dxa"/>
+            <w:gridSpan w:val="3"/>
+            <w:tcBorders>
+              <w:top w:val="single" w:sz="6" w:space="0" w:color="000000"/>
+              <w:left w:val="single" w:sz="6" w:space="0" w:color="000000"/>
+              <w:bottom w:val="single" w:sz="6" w:space="0" w:color="000000"/>
+              <w:right w:val="single" w:sz="12" w:space="0" w:color="000000"/>
+            </w:tcBorders>
+          </w:tcPr>
+          <w:p>
+            <w:pPr>
+              <w:spacing w:before="40" w:after="40" w:line="240" w:lineRule="auto"/>
+              <w:ind w:right="72"/>
+              <w:jc w:val="both"/>
+              <w:rPr>
+                <w:b/>
+                <w:sz w:val="24"/>
+                <w:szCs w:val="24"/>
+              </w:rPr>
+            </w:pPr>
+            <w:r>
+              <w:rPr>
+                <w:b/>
+                <w:sz w:val="24"/>
+                <w:szCs w:val="24"/>
+              </w:rPr>
+              <w:t>Media-Alta</w:t>
+            </w:r>
+          </w:p>
+        </w:tc>
+      </w:tr>
+      <w:tr>
+        <w:trPr>
+          <w:trHeight w:val="524"/>
+        </w:trPr>
+        <w:tc>
+          <w:tcPr>
+            <w:tcW w:w="2364" w:type="dxa"/>
+            <w:tcBorders>
+              <w:top w:val="single" w:sz="6" w:space="0" w:color="000000"/>
+              <w:left w:val="single" w:sz="12" w:space="0" w:color="000000"/>
+              <w:bottom w:val="single" w:sz="6" w:space="0" w:color="000000"/>
+              <w:right w:val="single" w:sz="6" w:space="0" w:color="000000"/>
+            </w:tcBorders>
+          </w:tcPr>
+          <w:p>
+            <w:pPr>
+              <w:spacing w:line="240" w:lineRule="auto"/>
+              <w:jc w:val="right"/>
+              <w:rPr>
+                <w:sz w:val="24"/>
+                <w:szCs w:val="24"/>
+              </w:rPr>
+            </w:pPr>
+            <w:r>
+              <w:rPr>
+                <w:sz w:val="24"/>
+                <w:szCs w:val="24"/>
+              </w:rPr>
+              <w:t>Business Rules:</w:t>
+            </w:r>
+          </w:p>
+        </w:tc>
+        <w:tc>
+          <w:tcPr>
+            <w:tcW w:w="6780" w:type="dxa"/>
+            <w:gridSpan w:val="3"/>
+            <w:tcBorders>
+              <w:top w:val="single" w:sz="6" w:space="0" w:color="000000"/>
+              <w:left w:val="single" w:sz="6" w:space="0" w:color="000000"/>
+              <w:bottom w:val="single" w:sz="6" w:space="0" w:color="000000"/>
+              <w:right w:val="single" w:sz="12" w:space="0" w:color="000000"/>
+            </w:tcBorders>
+          </w:tcPr>
+          <w:p>
+            <w:pPr>
+              <w:spacing w:before="40" w:after="40" w:line="240" w:lineRule="auto"/>
+              <w:ind w:right="72"/>
+              <w:jc w:val="both"/>
+              <w:rPr>
+                <w:b/>
+                <w:sz w:val="24"/>
+                <w:szCs w:val="24"/>
+              </w:rPr>
+            </w:pPr>
+            <w:r>
+              <w:rPr>
+                <w:b/>
+                <w:sz w:val="24"/>
+                <w:szCs w:val="24"/>
+              </w:rPr>
+              <w:t>RN-</w:t>
+            </w:r>
+            <w:r>
+              <w:rPr>
+                <w:b/>
+                <w:sz w:val="24"/>
+                <w:szCs w:val="24"/>
+              </w:rPr>
+              <w:t>3</w:t>
+            </w:r>
+          </w:p>
+        </w:tc>
+      </w:tr>
+      <w:tr>
+        <w:trPr>
+          <w:trHeight w:val="524"/>
+        </w:trPr>
+        <w:tc>
+          <w:tcPr>
+            <w:tcW w:w="2364" w:type="dxa"/>
+            <w:tcBorders>
+              <w:top w:val="single" w:sz="6" w:space="0" w:color="000000"/>
+              <w:left w:val="single" w:sz="12" w:space="0" w:color="000000"/>
+              <w:bottom w:val="single" w:sz="12" w:space="0" w:color="000000"/>
+              <w:right w:val="single" w:sz="6" w:space="0" w:color="000000"/>
+            </w:tcBorders>
+          </w:tcPr>
+          <w:p>
+            <w:pPr>
+              <w:spacing w:line="240" w:lineRule="auto"/>
+              <w:jc w:val="right"/>
+              <w:rPr>
+                <w:sz w:val="24"/>
+                <w:szCs w:val="24"/>
+              </w:rPr>
+            </w:pPr>
+            <w:r>
+              <w:rPr>
+                <w:sz w:val="24"/>
+                <w:szCs w:val="24"/>
+              </w:rPr>
+              <w:t>Otra información:</w:t>
+            </w:r>
+          </w:p>
+        </w:tc>
+        <w:tc>
+          <w:tcPr>
+            <w:tcW w:w="6780" w:type="dxa"/>
+            <w:gridSpan w:val="3"/>
+            <w:tcBorders>
+              <w:top w:val="single" w:sz="6" w:space="0" w:color="000000"/>
+              <w:left w:val="single" w:sz="6" w:space="0" w:color="000000"/>
+              <w:bottom w:val="single" w:sz="12" w:space="0" w:color="000000"/>
+              <w:right w:val="single" w:sz="12" w:space="0" w:color="000000"/>
+            </w:tcBorders>
+          </w:tcPr>
+          <w:p>
+            <w:pPr>
+              <w:spacing w:before="40" w:after="40" w:line="240" w:lineRule="auto"/>
+              <w:ind w:right="72"/>
+              <w:jc w:val="both"/>
+              <w:rPr>
+                <w:b/>
+                <w:sz w:val="24"/>
+                <w:szCs w:val="24"/>
+              </w:rPr>
+            </w:pPr>
+            <w:r>
+              <w:rPr>
+                <w:b/>
+                <w:sz w:val="24"/>
+                <w:szCs w:val="24"/>
+              </w:rPr>
+              <w:t xml:space="preserve">Ninguna </w:t>
+            </w:r>
+          </w:p>
+        </w:tc>
+      </w:tr>
+    </w:tbl>
     <w:p>
       <w:pPr>
         <w:rPr>
@@ -16213,7 +16820,7 @@
                     <pic:cNvPicPr>
                       <a:extLst>
                         <a:ext uri="sm">
-                          <sm:smNativeData xmlns:sm="sm" xmlns:w="http://schemas.openxmlformats.org/wordprocessingml/2006/main" xmlns:w10="urn:schemas-microsoft-com:office:word" xmlns:v="urn:schemas-microsoft-com:vml" xmlns:o="urn:schemas-microsoft-com:office:office" xmlns="" val="SMDATA_16_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"/>
+                          <sm:smNativeData xmlns="" xmlns:o="urn:schemas-microsoft-com:office:office" xmlns:v="urn:schemas-microsoft-com:vml" xmlns:w10="urn:schemas-microsoft-com:office:word" xmlns:w="http://schemas.openxmlformats.org/wordprocessingml/2006/main" xmlns:sm="sm" val="SMDATA_16_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"/>
                         </a:ext>
                       </a:extLst>
                     </pic:cNvPicPr>
@@ -16378,7 +16985,7 @@
                     <pic:cNvPicPr>
                       <a:extLst>
                         <a:ext uri="sm">
-                          <sm:smNativeData xmlns:sm="sm" xmlns:w="http://schemas.openxmlformats.org/wordprocessingml/2006/main" xmlns:w10="urn:schemas-microsoft-com:office:word" xmlns:v="urn:schemas-microsoft-com:vml" xmlns:o="urn:schemas-microsoft-com:office:office" xmlns="" val="SMDATA_16_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"/>
+                          <sm:smNativeData xmlns="" xmlns:o="urn:schemas-microsoft-com:office:office" xmlns:v="urn:schemas-microsoft-com:vml" xmlns:w10="urn:schemas-microsoft-com:office:word" xmlns:w="http://schemas.openxmlformats.org/wordprocessingml/2006/main" xmlns:sm="sm" val="SMDATA_16_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"/>
                         </a:ext>
                       </a:extLst>
                     </pic:cNvPicPr>
@@ -16549,6 +17156,7 @@
           <w:sz w:val="28"/>
           <w:szCs w:val="28"/>
         </w:rPr>
+        <w:lastRenderedPageBreak/>
         <w:tab/>
       </w:r>
       <w:r>
@@ -16577,7 +17185,7 @@
                     <pic:cNvPicPr>
                       <a:extLst>
                         <a:ext uri="sm">
-                          <sm:smNativeData xmlns:sm="sm" xmlns:w="http://schemas.openxmlformats.org/wordprocessingml/2006/main" xmlns:w10="urn:schemas-microsoft-com:office:word" xmlns:v="urn:schemas-microsoft-com:vml" xmlns:o="urn:schemas-microsoft-com:office:office" xmlns="" val="SMDATA_16_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"/>
+                          <sm:smNativeData xmlns="" xmlns:o="urn:schemas-microsoft-com:office:office" xmlns:v="urn:schemas-microsoft-com:vml" xmlns:w10="urn:schemas-microsoft-com:office:word" xmlns:w="http://schemas.openxmlformats.org/wordprocessingml/2006/main" xmlns:sm="sm" val="SMDATA_16_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"/>
                         </a:ext>
                       </a:extLst>
                     </pic:cNvPicPr>
@@ -16646,7 +17254,7 @@
                       <a:picLocks noChangeAspect="1"/>
                       <a:extLst>
                         <a:ext uri="sm">
-                          <sm:smNativeData xmlns:sm="sm" xmlns:w="http://schemas.openxmlformats.org/wordprocessingml/2006/main" xmlns:w10="urn:schemas-microsoft-com:office:word" xmlns:v="urn:schemas-microsoft-com:vml" xmlns:o="urn:schemas-microsoft-com:office:office" xmlns="" val="SMDATA_16_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"/>
+                          <sm:smNativeData xmlns="" xmlns:o="urn:schemas-microsoft-com:office:office" xmlns:v="urn:schemas-microsoft-com:vml" xmlns:w10="urn:schemas-microsoft-com:office:word" xmlns:w="http://schemas.openxmlformats.org/wordprocessingml/2006/main" xmlns:sm="sm" val="SMDATA_16_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"/>
                         </a:ext>
                       </a:extLst>
                     </pic:cNvPicPr>
@@ -16760,7 +17368,7 @@
                       <a:picLocks noChangeAspect="1"/>
                       <a:extLst>
                         <a:ext uri="sm">
-                          <sm:smNativeData xmlns:sm="sm" xmlns:w="http://schemas.openxmlformats.org/wordprocessingml/2006/main" xmlns:w10="urn:schemas-microsoft-com:office:word" xmlns:v="urn:schemas-microsoft-com:vml" xmlns:o="urn:schemas-microsoft-com:office:office" xmlns="" val="SMDATA_16_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"/>
+                          <sm:smNativeData xmlns="" xmlns:o="urn:schemas-microsoft-com:office:office" xmlns:v="urn:schemas-microsoft-com:vml" xmlns:w10="urn:schemas-microsoft-com:office:word" xmlns:w="http://schemas.openxmlformats.org/wordprocessingml/2006/main" xmlns:sm="sm" val="SMDATA_16_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"/>
                         </a:ext>
                       </a:extLst>
                     </pic:cNvPicPr>
@@ -17000,6 +17608,7 @@
           <w:sz w:val="30"/>
           <w:szCs w:val="30"/>
         </w:rPr>
+        <w:lastRenderedPageBreak/>
         <w:t>Caso de Uso 1:</w:t>
       </w:r>
       <w:r>
@@ -17047,14 +17656,7 @@
           <w:sz w:val="30"/>
           <w:szCs w:val="30"/>
         </w:rPr>
-        <w:t xml:space="preserve">cliente de la </w:t>
-      </w:r>
-      <w:r>
-        <w:rPr>
-          <w:sz w:val="30"/>
-          <w:szCs w:val="30"/>
-        </w:rPr>
-        <w:t>biblioteca,</w:t>
+        <w:t>cliente de la biblioteca,</w:t>
       </w:r>
     </w:p>
     <w:p>
@@ -17193,14 +17795,7 @@
           <w:sz w:val="30"/>
           <w:szCs w:val="30"/>
         </w:rPr>
-        <w:t>Recib</w:t>
-      </w:r>
-      <w:r>
-        <w:rPr>
-          <w:sz w:val="30"/>
-          <w:szCs w:val="30"/>
-        </w:rPr>
-        <w:t>o un comprobante de compra.</w:t>
+        <w:t>Recibo un comprobante de compra.</w:t>
       </w:r>
     </w:p>
     <w:p>
@@ -17347,15 +17942,7 @@
           <w:sz w:val="30"/>
           <w:szCs w:val="30"/>
         </w:rPr>
-        <w:t xml:space="preserve">Criterios de </w:t>
-      </w:r>
-      <w:r>
-        <w:rPr>
-          <w:b/>
-          <w:sz w:val="30"/>
-          <w:szCs w:val="30"/>
-        </w:rPr>
-        <w:t>Aceptación</w:t>
+        <w:t>Criterios de Aceptación</w:t>
       </w:r>
     </w:p>
     <w:p>
@@ -17519,14 +18106,7 @@
           <w:sz w:val="30"/>
           <w:szCs w:val="30"/>
         </w:rPr>
-        <w:t>cliente regist</w:t>
-      </w:r>
-      <w:r>
-        <w:rPr>
-          <w:sz w:val="30"/>
-          <w:szCs w:val="30"/>
-        </w:rPr>
-        <w:t>rado de la biblioteca</w:t>
+        <w:t>cliente registrado de la biblioteca</w:t>
       </w:r>
     </w:p>
     <w:p>
@@ -17606,7 +18186,7 @@
     </w:p>
     <w:p>
       <w:pPr>
-        <w:pStyle w:val="Prrafodelista"/>
+        <w:pStyle w:val="ListParagraph"/>
         <w:numPr>
           <w:ilvl w:val="0"/>
           <w:numId w:val="28"/>
@@ -17629,7 +18209,7 @@
     </w:p>
     <w:p>
       <w:pPr>
-        <w:pStyle w:val="Prrafodelista"/>
+        <w:pStyle w:val="ListParagraph"/>
         <w:numPr>
           <w:ilvl w:val="0"/>
           <w:numId w:val="28"/>
@@ -17647,20 +18227,13 @@
           <w:sz w:val="30"/>
           <w:szCs w:val="30"/>
         </w:rPr>
-        <w:t xml:space="preserve">La cuenta no tiene </w:t>
-      </w:r>
-      <w:r>
-        <w:rPr>
-          <w:bCs/>
-          <w:sz w:val="30"/>
-          <w:szCs w:val="30"/>
-        </w:rPr>
-        <w:t>multas ni restricciones</w:t>
-      </w:r>
-    </w:p>
-    <w:p>
-      <w:pPr>
-        <w:pStyle w:val="Prrafodelista"/>
+        <w:lastRenderedPageBreak/>
+        <w:t>La cuenta no tiene multas ni restricciones</w:t>
+      </w:r>
+    </w:p>
+    <w:p>
+      <w:pPr>
+        <w:pStyle w:val="ListParagraph"/>
         <w:numPr>
           <w:ilvl w:val="0"/>
           <w:numId w:val="28"/>
@@ -18198,7 +18771,7 @@
 </file>
 
 <file path=word/endnotes.xml><?xml version="1.0" encoding="utf-8"?>
-<w:endnotes xmlns:wpc="http://schemas.microsoft.com/office/word/2010/wordprocessingCanvas" xmlns:cx="http://schemas.microsoft.com/office/drawing/2014/chartex" xmlns:cx1="http://schemas.microsoft.com/office/drawing/2015/9/8/chartex" xmlns:cx2="http://schemas.microsoft.com/office/drawing/2015/10/21/chartex" xmlns:cx3="http://schemas.microsoft.com/office/drawing/2016/5/9/chartex" xmlns:cx4="http://schemas.microsoft.com/office/drawing/2016/5/10/chartex" xmlns:cx5="http://schemas.microsoft.com/office/drawing/2016/5/11/chartex" xmlns:cx6="http://schemas.microsoft.com/office/drawing/2016/5/12/chartex" xmlns:cx7="http://schemas.microsoft.com/office/drawing/2016/5/13/chartex" xmlns:cx8="http://schemas.microsoft.com/office/drawing/2016/5/14/chartex" xmlns:mc="http://schemas.openxmlformats.org/markup-compatibility/2006" xmlns:aink="http://schemas.microsoft.com/office/drawing/2016/ink" xmlns:am3d="http://schemas.microsoft.com/office/drawing/2017/model3d" xmlns:o="urn:schemas-microsoft-com:office:office" xmlns:r="http://schemas.openxmlformats.org/officeDocument/2006/relationships" xmlns:m="http://schemas.openxmlformats.org/officeDocument/2006/math" xmlns:v="urn:schemas-microsoft-com:vml" xmlns:wp14="http://schemas.microsoft.com/office/word/2010/wordprocessingDrawing" xmlns:wp="http://schemas.openxmlformats.org/drawingml/2006/wordprocessingDrawing" xmlns:w10="urn:schemas-microsoft-com:office:word" xmlns:w="http://schemas.openxmlformats.org/wordprocessingml/2006/main" xmlns:w14="http://schemas.microsoft.com/office/word/2010/wordml" xmlns:w15="http://schemas.microsoft.com/office/word/2012/wordml" xmlns:w16cex="http://schemas.microsoft.com/office/word/2018/wordml/cex" xmlns:w16cid="http://schemas.microsoft.com/office/word/2016/wordml/cid" xmlns:w16="http://schemas.microsoft.com/office/word/2018/wordml" xmlns:w16sdtdh="http://schemas.microsoft.com/office/word/2020/wordml/sdtdatahash" xmlns:w16se="http://schemas.microsoft.com/office/word/2015/wordml/symex" xmlns:wpg="http://schemas.microsoft.com/office/word/2010/wordprocessingGroup" xmlns:wpi="http://schemas.microsoft.com/office/word/2010/wordprocessingInk" xmlns:wne="http://schemas.microsoft.com/office/word/2006/wordml" xmlns:wps="http://schemas.microsoft.com/office/word/2010/wordprocessingShape" mc:Ignorable="w14 w15 w16se w16cid w16 w16cex w16sdtdh wp14">
+<w:endnotes xmlns:wpc="http://schemas.microsoft.com/office/word/2010/wordprocessingCanvas" xmlns:cx="http://schemas.microsoft.com/office/drawing/2014/chartex" xmlns:cx1="http://schemas.microsoft.com/office/drawing/2015/9/8/chartex" xmlns:cx2="http://schemas.microsoft.com/office/drawing/2015/10/21/chartex" xmlns:cx3="http://schemas.microsoft.com/office/drawing/2016/5/9/chartex" xmlns:cx4="http://schemas.microsoft.com/office/drawing/2016/5/10/chartex" xmlns:cx5="http://schemas.microsoft.com/office/drawing/2016/5/11/chartex" xmlns:cx6="http://schemas.microsoft.com/office/drawing/2016/5/12/chartex" xmlns:cx7="http://schemas.microsoft.com/office/drawing/2016/5/13/chartex" xmlns:cx8="http://schemas.microsoft.com/office/drawing/2016/5/14/chartex" xmlns:mc="http://schemas.openxmlformats.org/markup-compatibility/2006" xmlns:aink="http://schemas.microsoft.com/office/drawing/2016/ink" xmlns:am3d="http://schemas.microsoft.com/office/drawing/2017/model3d" xmlns:o="urn:schemas-microsoft-com:office:office" xmlns:oel="http://schemas.microsoft.com/office/2019/extlst" xmlns:r="http://schemas.openxmlformats.org/officeDocument/2006/relationships" xmlns:m="http://schemas.openxmlformats.org/officeDocument/2006/math" xmlns:v="urn:schemas-microsoft-com:vml" xmlns:wp14="http://schemas.microsoft.com/office/word/2010/wordprocessingDrawing" xmlns:wp="http://schemas.openxmlformats.org/drawingml/2006/wordprocessingDrawing" xmlns:w10="urn:schemas-microsoft-com:office:word" xmlns:w="http://schemas.openxmlformats.org/wordprocessingml/2006/main" xmlns:w14="http://schemas.microsoft.com/office/word/2010/wordml" xmlns:w15="http://schemas.microsoft.com/office/word/2012/wordml" xmlns:w16cex="http://schemas.microsoft.com/office/word/2018/wordml/cex" xmlns:w16cid="http://schemas.microsoft.com/office/word/2016/wordml/cid" xmlns:w16="http://schemas.microsoft.com/office/word/2018/wordml" xmlns:w16du="http://schemas.microsoft.com/office/word/2023/wordml/word16du" xmlns:w16sdtdh="http://schemas.microsoft.com/office/word/2020/wordml/sdtdatahash" xmlns:w16se="http://schemas.microsoft.com/office/word/2015/wordml/symex" xmlns:wpg="http://schemas.microsoft.com/office/word/2010/wordprocessingGroup" xmlns:wpi="http://schemas.microsoft.com/office/word/2010/wordprocessingInk" xmlns:wne="http://schemas.microsoft.com/office/word/2006/wordml" xmlns:wps="http://schemas.microsoft.com/office/word/2010/wordprocessingShape" mc:Ignorable="w14 w15 w16se w16cid w16 w16cex w16sdtdh w16du wp14">
   <w:endnote w:type="separator" w:id="-1">
     <w:p>
       <w:pPr>
@@ -18223,7 +18796,7 @@
 </file>
 
 <file path=word/footer1.xml><?xml version="1.0" encoding="utf-8"?>
-<w:ftr xmlns:wpc="http://schemas.microsoft.com/office/word/2010/wordprocessingCanvas" xmlns:cx="http://schemas.microsoft.com/office/drawing/2014/chartex" xmlns:cx1="http://schemas.microsoft.com/office/drawing/2015/9/8/chartex" xmlns:cx2="http://schemas.microsoft.com/office/drawing/2015/10/21/chartex" xmlns:cx3="http://schemas.microsoft.com/office/drawing/2016/5/9/chartex" xmlns:cx4="http://schemas.microsoft.com/office/drawing/2016/5/10/chartex" xmlns:cx5="http://schemas.microsoft.com/office/drawing/2016/5/11/chartex" xmlns:cx6="http://schemas.microsoft.com/office/drawing/2016/5/12/chartex" xmlns:cx7="http://schemas.microsoft.com/office/drawing/2016/5/13/chartex" xmlns:cx8="http://schemas.microsoft.com/office/drawing/2016/5/14/chartex" xmlns:mc="http://schemas.openxmlformats.org/markup-compatibility/2006" xmlns:aink="http://schemas.microsoft.com/office/drawing/2016/ink" xmlns:am3d="http://schemas.microsoft.com/office/drawing/2017/model3d" xmlns:o="urn:schemas-microsoft-com:office:office" xmlns:r="http://schemas.openxmlformats.org/officeDocument/2006/relationships" xmlns:m="http://schemas.openxmlformats.org/officeDocument/2006/math" xmlns:v="urn:schemas-microsoft-com:vml" xmlns:wp14="http://schemas.microsoft.com/office/word/2010/wordprocessingDrawing" xmlns:wp="http://schemas.openxmlformats.org/drawingml/2006/wordprocessingDrawing" xmlns:w10="urn:schemas-microsoft-com:office:word" xmlns:w="http://schemas.openxmlformats.org/wordprocessingml/2006/main" xmlns:w14="http://schemas.microsoft.com/office/word/2010/wordml" xmlns:w15="http://schemas.microsoft.com/office/word/2012/wordml" xmlns:w16cex="http://schemas.microsoft.com/office/word/2018/wordml/cex" xmlns:w16cid="http://schemas.microsoft.com/office/word/2016/wordml/cid" xmlns:w16="http://schemas.microsoft.com/office/word/2018/wordml" xmlns:w16sdtdh="http://schemas.microsoft.com/office/word/2020/wordml/sdtdatahash" xmlns:w16se="http://schemas.microsoft.com/office/word/2015/wordml/symex" xmlns:wpg="http://schemas.microsoft.com/office/word/2010/wordprocessingGroup" xmlns:wpi="http://schemas.microsoft.com/office/word/2010/wordprocessingInk" xmlns:wne="http://schemas.microsoft.com/office/word/2006/wordml" xmlns:wps="http://schemas.microsoft.com/office/word/2010/wordprocessingShape" mc:Ignorable="w14 w15 w16se w16cid w16 w16cex w16sdtdh wp14">
+<w:ftr xmlns:wpc="http://schemas.microsoft.com/office/word/2010/wordprocessingCanvas" xmlns:cx="http://schemas.microsoft.com/office/drawing/2014/chartex" xmlns:cx1="http://schemas.microsoft.com/office/drawing/2015/9/8/chartex" xmlns:cx2="http://schemas.microsoft.com/office/drawing/2015/10/21/chartex" xmlns:cx3="http://schemas.microsoft.com/office/drawing/2016/5/9/chartex" xmlns:cx4="http://schemas.microsoft.com/office/drawing/2016/5/10/chartex" xmlns:cx5="http://schemas.microsoft.com/office/drawing/2016/5/11/chartex" xmlns:cx6="http://schemas.microsoft.com/office/drawing/2016/5/12/chartex" xmlns:cx7="http://schemas.microsoft.com/office/drawing/2016/5/13/chartex" xmlns:cx8="http://schemas.microsoft.com/office/drawing/2016/5/14/chartex" xmlns:mc="http://schemas.openxmlformats.org/markup-compatibility/2006" xmlns:aink="http://schemas.microsoft.com/office/drawing/2016/ink" xmlns:am3d="http://schemas.microsoft.com/office/drawing/2017/model3d" xmlns:o="urn:schemas-microsoft-com:office:office" xmlns:oel="http://schemas.microsoft.com/office/2019/extlst" xmlns:r="http://schemas.openxmlformats.org/officeDocument/2006/relationships" xmlns:m="http://schemas.openxmlformats.org/officeDocument/2006/math" xmlns:v="urn:schemas-microsoft-com:vml" xmlns:wp14="http://schemas.microsoft.com/office/word/2010/wordprocessingDrawing" xmlns:wp="http://schemas.openxmlformats.org/drawingml/2006/wordprocessingDrawing" xmlns:w10="urn:schemas-microsoft-com:office:word" xmlns:w="http://schemas.openxmlformats.org/wordprocessingml/2006/main" xmlns:w14="http://schemas.microsoft.com/office/word/2010/wordml" xmlns:w15="http://schemas.microsoft.com/office/word/2012/wordml" xmlns:w16cex="http://schemas.microsoft.com/office/word/2018/wordml/cex" xmlns:w16cid="http://schemas.microsoft.com/office/word/2016/wordml/cid" xmlns:w16="http://schemas.microsoft.com/office/word/2018/wordml" xmlns:w16du="http://schemas.microsoft.com/office/word/2023/wordml/word16du" xmlns:w16sdtdh="http://schemas.microsoft.com/office/word/2020/wordml/sdtdatahash" xmlns:w16se="http://schemas.microsoft.com/office/word/2015/wordml/symex" xmlns:wpg="http://schemas.microsoft.com/office/word/2010/wordprocessingGroup" xmlns:wpi="http://schemas.microsoft.com/office/word/2010/wordprocessingInk" xmlns:wne="http://schemas.microsoft.com/office/word/2006/wordml" xmlns:wps="http://schemas.microsoft.com/office/word/2010/wordprocessingShape" mc:Ignorable="w14 w15 w16se w16cid w16 w16cex w16sdtdh w16du wp14">
   <w:p>
     <w:pPr>
       <w:jc w:val="right"/>
@@ -18248,7 +18821,7 @@
 </file>
 
 <file path=word/footnotes.xml><?xml version="1.0" encoding="utf-8"?>
-<w:footnotes xmlns:wpc="http://schemas.microsoft.com/office/word/2010/wordprocessingCanvas" xmlns:cx="http://schemas.microsoft.com/office/drawing/2014/chartex" xmlns:cx1="http://schemas.microsoft.com/office/drawing/2015/9/8/chartex" xmlns:cx2="http://schemas.microsoft.com/office/drawing/2015/10/21/chartex" xmlns:cx3="http://schemas.microsoft.com/office/drawing/2016/5/9/chartex" xmlns:cx4="http://schemas.microsoft.com/office/drawing/2016/5/10/chartex" xmlns:cx5="http://schemas.microsoft.com/office/drawing/2016/5/11/chartex" xmlns:cx6="http://schemas.microsoft.com/office/drawing/2016/5/12/chartex" xmlns:cx7="http://schemas.microsoft.com/office/drawing/2016/5/13/chartex" xmlns:cx8="http://schemas.microsoft.com/office/drawing/2016/5/14/chartex" xmlns:mc="http://schemas.openxmlformats.org/markup-compatibility/2006" xmlns:aink="http://schemas.microsoft.com/office/drawing/2016/ink" xmlns:am3d="http://schemas.microsoft.com/office/drawing/2017/model3d" xmlns:o="urn:schemas-microsoft-com:office:office" xmlns:r="http://schemas.openxmlformats.org/officeDocument/2006/relationships" xmlns:m="http://schemas.openxmlformats.org/officeDocument/2006/math" xmlns:v="urn:schemas-microsoft-com:vml" xmlns:wp14="http://schemas.microsoft.com/office/word/2010/wordprocessingDrawing" xmlns:wp="http://schemas.openxmlformats.org/drawingml/2006/wordprocessingDrawing" xmlns:w10="urn:schemas-microsoft-com:office:word" xmlns:w="http://schemas.openxmlformats.org/wordprocessingml/2006/main" xmlns:w14="http://schemas.microsoft.com/office/word/2010/wordml" xmlns:w15="http://schemas.microsoft.com/office/word/2012/wordml" xmlns:w16cex="http://schemas.microsoft.com/office/word/2018/wordml/cex" xmlns:w16cid="http://schemas.microsoft.com/office/word/2016/wordml/cid" xmlns:w16="http://schemas.microsoft.com/office/word/2018/wordml" xmlns:w16sdtdh="http://schemas.microsoft.com/office/word/2020/wordml/sdtdatahash" xmlns:w16se="http://schemas.microsoft.com/office/word/2015/wordml/symex" xmlns:wpg="http://schemas.microsoft.com/office/word/2010/wordprocessingGroup" xmlns:wpi="http://schemas.microsoft.com/office/word/2010/wordprocessingInk" xmlns:wne="http://schemas.microsoft.com/office/word/2006/wordml" xmlns:wps="http://schemas.microsoft.com/office/word/2010/wordprocessingShape" mc:Ignorable="w14 w15 w16se w16cid w16 w16cex w16sdtdh wp14">
+<w:footnotes xmlns:wpc="http://schemas.microsoft.com/office/word/2010/wordprocessingCanvas" xmlns:cx="http://schemas.microsoft.com/office/drawing/2014/chartex" xmlns:cx1="http://schemas.microsoft.com/office/drawing/2015/9/8/chartex" xmlns:cx2="http://schemas.microsoft.com/office/drawing/2015/10/21/chartex" xmlns:cx3="http://schemas.microsoft.com/office/drawing/2016/5/9/chartex" xmlns:cx4="http://schemas.microsoft.com/office/drawing/2016/5/10/chartex" xmlns:cx5="http://schemas.microsoft.com/office/drawing/2016/5/11/chartex" xmlns:cx6="http://schemas.microsoft.com/office/drawing/2016/5/12/chartex" xmlns:cx7="http://schemas.microsoft.com/office/drawing/2016/5/13/chartex" xmlns:cx8="http://schemas.microsoft.com/office/drawing/2016/5/14/chartex" xmlns:mc="http://schemas.openxmlformats.org/markup-compatibility/2006" xmlns:aink="http://schemas.microsoft.com/office/drawing/2016/ink" xmlns:am3d="http://schemas.microsoft.com/office/drawing/2017/model3d" xmlns:o="urn:schemas-microsoft-com:office:office" xmlns:oel="http://schemas.microsoft.com/office/2019/extlst" xmlns:r="http://schemas.openxmlformats.org/officeDocument/2006/relationships" xmlns:m="http://schemas.openxmlformats.org/officeDocument/2006/math" xmlns:v="urn:schemas-microsoft-com:vml" xmlns:wp14="http://schemas.microsoft.com/office/word/2010/wordprocessingDrawing" xmlns:wp="http://schemas.openxmlformats.org/drawingml/2006/wordprocessingDrawing" xmlns:w10="urn:schemas-microsoft-com:office:word" xmlns:w="http://schemas.openxmlformats.org/wordprocessingml/2006/main" xmlns:w14="http://schemas.microsoft.com/office/word/2010/wordml" xmlns:w15="http://schemas.microsoft.com/office/word/2012/wordml" xmlns:w16cex="http://schemas.microsoft.com/office/word/2018/wordml/cex" xmlns:w16cid="http://schemas.microsoft.com/office/word/2016/wordml/cid" xmlns:w16="http://schemas.microsoft.com/office/word/2018/wordml" xmlns:w16du="http://schemas.microsoft.com/office/word/2023/wordml/word16du" xmlns:w16sdtdh="http://schemas.microsoft.com/office/word/2020/wordml/sdtdatahash" xmlns:w16se="http://schemas.microsoft.com/office/word/2015/wordml/symex" xmlns:wpg="http://schemas.microsoft.com/office/word/2010/wordprocessingGroup" xmlns:wpi="http://schemas.microsoft.com/office/word/2010/wordprocessingInk" xmlns:wne="http://schemas.microsoft.com/office/word/2006/wordml" xmlns:wps="http://schemas.microsoft.com/office/word/2010/wordprocessingShape" mc:Ignorable="w14 w15 w16se w16cid w16 w16cex w16sdtdh w16du wp14">
   <w:footnote w:type="separator" w:id="-1">
     <w:p>
       <w:pPr>
@@ -18273,7 +18846,7 @@
 </file>
 
 <file path=word/numbering.xml><?xml version="1.0" encoding="utf-8"?>
-<w:numbering xmlns:wpc="http://schemas.microsoft.com/office/word/2010/wordprocessingCanvas" xmlns:cx="http://schemas.microsoft.com/office/drawing/2014/chartex" xmlns:cx1="http://schemas.microsoft.com/office/drawing/2015/9/8/chartex" xmlns:cx2="http://schemas.microsoft.com/office/drawing/2015/10/21/chartex" xmlns:cx3="http://schemas.microsoft.com/office/drawing/2016/5/9/chartex" xmlns:cx4="http://schemas.microsoft.com/office/drawing/2016/5/10/chartex" xmlns:cx5="http://schemas.microsoft.com/office/drawing/2016/5/11/chartex" xmlns:cx6="http://schemas.microsoft.com/office/drawing/2016/5/12/chartex" xmlns:cx7="http://schemas.microsoft.com/office/drawing/2016/5/13/chartex" xmlns:cx8="http://schemas.microsoft.com/office/drawing/2016/5/14/chartex" xmlns:mc="http://schemas.openxmlformats.org/markup-compatibility/2006" xmlns:aink="http://schemas.microsoft.com/office/drawing/2016/ink" xmlns:am3d="http://schemas.microsoft.com/office/drawing/2017/model3d" xmlns:o="urn:schemas-microsoft-com:office:office" xmlns:r="http://schemas.openxmlformats.org/officeDocument/2006/relationships" xmlns:m="http://schemas.openxmlformats.org/officeDocument/2006/math" xmlns:v="urn:schemas-microsoft-com:vml" xmlns:wp14="http://schemas.microsoft.com/office/word/2010/wordprocessingDrawing" xmlns:wp="http://schemas.openxmlformats.org/drawingml/2006/wordprocessingDrawing" xmlns:w10="urn:schemas-microsoft-com:office:word" xmlns:w="http://schemas.openxmlformats.org/wordprocessingml/2006/main" xmlns:w14="http://schemas.microsoft.com/office/word/2010/wordml" xmlns:w15="http://schemas.microsoft.com/office/word/2012/wordml" xmlns:w16cex="http://schemas.microsoft.com/office/word/2018/wordml/cex" xmlns:w16cid="http://schemas.microsoft.com/office/word/2016/wordml/cid" xmlns:w16="http://schemas.microsoft.com/office/word/2018/wordml" xmlns:w16sdtdh="http://schemas.microsoft.com/office/word/2020/wordml/sdtdatahash" xmlns:w16se="http://schemas.microsoft.com/office/word/2015/wordml/symex" xmlns:wpg="http://schemas.microsoft.com/office/word/2010/wordprocessingGroup" xmlns:wpi="http://schemas.microsoft.com/office/word/2010/wordprocessingInk" xmlns:wne="http://schemas.microsoft.com/office/word/2006/wordml" xmlns:wps="http://schemas.microsoft.com/office/word/2010/wordprocessingShape" mc:Ignorable="w14 w15 w16se w16cid w16 w16cex w16sdtdh wp14">
+<w:numbering xmlns:wpc="http://schemas.microsoft.com/office/word/2010/wordprocessingCanvas" xmlns:cx="http://schemas.microsoft.com/office/drawing/2014/chartex" xmlns:cx1="http://schemas.microsoft.com/office/drawing/2015/9/8/chartex" xmlns:cx2="http://schemas.microsoft.com/office/drawing/2015/10/21/chartex" xmlns:cx3="http://schemas.microsoft.com/office/drawing/2016/5/9/chartex" xmlns:cx4="http://schemas.microsoft.com/office/drawing/2016/5/10/chartex" xmlns:cx5="http://schemas.microsoft.com/office/drawing/2016/5/11/chartex" xmlns:cx6="http://schemas.microsoft.com/office/drawing/2016/5/12/chartex" xmlns:cx7="http://schemas.microsoft.com/office/drawing/2016/5/13/chartex" xmlns:cx8="http://schemas.microsoft.com/office/drawing/2016/5/14/chartex" xmlns:mc="http://schemas.openxmlformats.org/markup-compatibility/2006" xmlns:aink="http://schemas.microsoft.com/office/drawing/2016/ink" xmlns:am3d="http://schemas.microsoft.com/office/drawing/2017/model3d" xmlns:o="urn:schemas-microsoft-com:office:office" xmlns:oel="http://schemas.microsoft.com/office/2019/extlst" xmlns:r="http://schemas.openxmlformats.org/officeDocument/2006/relationships" xmlns:m="http://schemas.openxmlformats.org/officeDocument/2006/math" xmlns:v="urn:schemas-microsoft-com:vml" xmlns:wp14="http://schemas.microsoft.com/office/word/2010/wordprocessingDrawing" xmlns:wp="http://schemas.openxmlformats.org/drawingml/2006/wordprocessingDrawing" xmlns:w10="urn:schemas-microsoft-com:office:word" xmlns:w="http://schemas.openxmlformats.org/wordprocessingml/2006/main" xmlns:w14="http://schemas.microsoft.com/office/word/2010/wordml" xmlns:w15="http://schemas.microsoft.com/office/word/2012/wordml" xmlns:w16cex="http://schemas.microsoft.com/office/word/2018/wordml/cex" xmlns:w16cid="http://schemas.microsoft.com/office/word/2016/wordml/cid" xmlns:w16="http://schemas.microsoft.com/office/word/2018/wordml" xmlns:w16du="http://schemas.microsoft.com/office/word/2023/wordml/word16du" xmlns:w16sdtdh="http://schemas.microsoft.com/office/word/2020/wordml/sdtdatahash" xmlns:w16se="http://schemas.microsoft.com/office/word/2015/wordml/symex" xmlns:wpg="http://schemas.microsoft.com/office/word/2010/wordprocessingGroup" xmlns:wpi="http://schemas.microsoft.com/office/word/2010/wordprocessingInk" xmlns:wne="http://schemas.microsoft.com/office/word/2006/wordml" xmlns:wps="http://schemas.microsoft.com/office/word/2010/wordprocessingShape" mc:Ignorable="w14 w15 w16se w16cid w16 w16cex w16sdtdh w16du wp14">
   <w:abstractNum w:abstractNumId="0" w15:restartNumberingAfterBreak="0">
     <w:nsid w:val="05792E5C"/>
     <w:multiLevelType w:val="hybridMultilevel"/>
@@ -20368,6 +20941,119 @@
     </w:lvl>
   </w:abstractNum>
   <w:abstractNum w:abstractNumId="19" w15:restartNumberingAfterBreak="0">
+    <w:nsid w:val="2C7C5D0D"/>
+    <w:multiLevelType w:val="hybridMultilevel"/>
+    <w:tmpl w:val="781EA288"/>
+    <w:lvl w:ilvl="0" w:tplc="080A0001">
+      <w:start w:val="1"/>
+      <w:numFmt w:val="bullet"/>
+      <w:lvlText w:val=""/>
+      <w:lvlJc w:val="left"/>
+      <w:pPr>
+        <w:ind w:left="720" w:hanging="360"/>
+      </w:pPr>
+      <w:rPr>
+        <w:rFonts w:ascii="Symbol" w:hAnsi="Symbol" w:hint="default"/>
+      </w:rPr>
+    </w:lvl>
+    <w:lvl w:ilvl="1" w:tplc="080A0003" w:tentative="1">
+      <w:start w:val="1"/>
+      <w:numFmt w:val="bullet"/>
+      <w:lvlText w:val="o"/>
+      <w:lvlJc w:val="left"/>
+      <w:pPr>
+        <w:ind w:left="1440" w:hanging="360"/>
+      </w:pPr>
+      <w:rPr>
+        <w:rFonts w:ascii="Courier New" w:hAnsi="Courier New" w:cs="Courier New" w:hint="default"/>
+      </w:rPr>
+    </w:lvl>
+    <w:lvl w:ilvl="2" w:tplc="080A0005" w:tentative="1">
+      <w:start w:val="1"/>
+      <w:numFmt w:val="bullet"/>
+      <w:lvlText w:val=""/>
+      <w:lvlJc w:val="left"/>
+      <w:pPr>
+        <w:ind w:left="2160" w:hanging="360"/>
+      </w:pPr>
+      <w:rPr>
+        <w:rFonts w:ascii="Wingdings" w:hAnsi="Wingdings" w:hint="default"/>
+      </w:rPr>
+    </w:lvl>
+    <w:lvl w:ilvl="3" w:tplc="080A0001" w:tentative="1">
+      <w:start w:val="1"/>
+      <w:numFmt w:val="bullet"/>
+      <w:lvlText w:val=""/>
+      <w:lvlJc w:val="left"/>
+      <w:pPr>
+        <w:ind w:left="2880" w:hanging="360"/>
+      </w:pPr>
+      <w:rPr>
+        <w:rFonts w:ascii="Symbol" w:hAnsi="Symbol" w:hint="default"/>
+      </w:rPr>
+    </w:lvl>
+    <w:lvl w:ilvl="4" w:tplc="080A0003" w:tentative="1">
+      <w:start w:val="1"/>
+      <w:numFmt w:val="bullet"/>
+      <w:lvlText w:val="o"/>
+      <w:lvlJc w:val="left"/>
+      <w:pPr>
+        <w:ind w:left="3600" w:hanging="360"/>
+      </w:pPr>
+      <w:rPr>
+        <w:rFonts w:ascii="Courier New" w:hAnsi="Courier New" w:cs="Courier New" w:hint="default"/>
+      </w:rPr>
+    </w:lvl>
+    <w:lvl w:ilvl="5" w:tplc="080A0005" w:tentative="1">
+      <w:start w:val="1"/>
+      <w:numFmt w:val="bullet"/>
+      <w:lvlText w:val=""/>
+      <w:lvlJc w:val="left"/>
+      <w:pPr>
+        <w:ind w:left="4320" w:hanging="360"/>
+      </w:pPr>
+      <w:rPr>
+        <w:rFonts w:ascii="Wingdings" w:hAnsi="Wingdings" w:hint="default"/>
+      </w:rPr>
+    </w:lvl>
+    <w:lvl w:ilvl="6" w:tplc="080A0001" w:tentative="1">
+      <w:start w:val="1"/>
+      <w:numFmt w:val="bullet"/>
+      <w:lvlText w:val=""/>
+      <w:lvlJc w:val="left"/>
+      <w:pPr>
+        <w:ind w:left="5040" w:hanging="360"/>
+      </w:pPr>
+      <w:rPr>
+        <w:rFonts w:ascii="Symbol" w:hAnsi="Symbol" w:hint="default"/>
+      </w:rPr>
+    </w:lvl>
+    <w:lvl w:ilvl="7" w:tplc="080A0003" w:tentative="1">
+      <w:start w:val="1"/>
+      <w:numFmt w:val="bullet"/>
+      <w:lvlText w:val="o"/>
+      <w:lvlJc w:val="left"/>
+      <w:pPr>
+        <w:ind w:left="5760" w:hanging="360"/>
+      </w:pPr>
+      <w:rPr>
+        <w:rFonts w:ascii="Courier New" w:hAnsi="Courier New" w:cs="Courier New" w:hint="default"/>
+      </w:rPr>
+    </w:lvl>
+    <w:lvl w:ilvl="8" w:tplc="080A0005" w:tentative="1">
+      <w:start w:val="1"/>
+      <w:numFmt w:val="bullet"/>
+      <w:lvlText w:val=""/>
+      <w:lvlJc w:val="left"/>
+      <w:pPr>
+        <w:ind w:left="6480" w:hanging="360"/>
+      </w:pPr>
+      <w:rPr>
+        <w:rFonts w:ascii="Wingdings" w:hAnsi="Wingdings" w:hint="default"/>
+      </w:rPr>
+    </w:lvl>
+  </w:abstractNum>
+  <w:abstractNum w:abstractNumId="20" w15:restartNumberingAfterBreak="0">
     <w:nsid w:val="35F81ACC"/>
     <w:multiLevelType w:val="hybridMultilevel"/>
     <w:tmpl w:val="4F9EEDAE"/>
@@ -20481,7 +21167,7 @@
       </w:rPr>
     </w:lvl>
   </w:abstractNum>
-  <w:abstractNum w:abstractNumId="20" w15:restartNumberingAfterBreak="0">
+  <w:abstractNum w:abstractNumId="21" w15:restartNumberingAfterBreak="0">
     <w:nsid w:val="40BC3209"/>
     <w:multiLevelType w:val="hybridMultilevel"/>
     <w:tmpl w:val="95125244"/>
@@ -20595,7 +21281,7 @@
       </w:rPr>
     </w:lvl>
   </w:abstractNum>
-  <w:abstractNum w:abstractNumId="21" w15:restartNumberingAfterBreak="0">
+  <w:abstractNum w:abstractNumId="22" w15:restartNumberingAfterBreak="0">
     <w:nsid w:val="45EF1F5A"/>
     <w:multiLevelType w:val="hybridMultilevel"/>
     <w:tmpl w:val="CEA89BDE"/>
@@ -20709,7 +21395,7 @@
       </w:rPr>
     </w:lvl>
   </w:abstractNum>
-  <w:abstractNum w:abstractNumId="22" w15:restartNumberingAfterBreak="0">
+  <w:abstractNum w:abstractNumId="23" w15:restartNumberingAfterBreak="0">
     <w:nsid w:val="499820D5"/>
     <w:multiLevelType w:val="hybridMultilevel"/>
     <w:tmpl w:val="A230889A"/>
@@ -20796,7 +21482,7 @@
       </w:pPr>
     </w:lvl>
   </w:abstractNum>
-  <w:abstractNum w:abstractNumId="23" w15:restartNumberingAfterBreak="0">
+  <w:abstractNum w:abstractNumId="24" w15:restartNumberingAfterBreak="0">
     <w:nsid w:val="4EA5661B"/>
     <w:multiLevelType w:val="hybridMultilevel"/>
     <w:tmpl w:val="D32E2B8C"/>
@@ -20888,7 +21574,7 @@
       </w:pPr>
     </w:lvl>
   </w:abstractNum>
-  <w:abstractNum w:abstractNumId="24" w15:restartNumberingAfterBreak="0">
+  <w:abstractNum w:abstractNumId="25" w15:restartNumberingAfterBreak="0">
     <w:nsid w:val="50B7412C"/>
     <w:multiLevelType w:val="hybridMultilevel"/>
     <w:tmpl w:val="097420EA"/>
@@ -21002,7 +21688,7 @@
       </w:rPr>
     </w:lvl>
   </w:abstractNum>
-  <w:abstractNum w:abstractNumId="25" w15:restartNumberingAfterBreak="0">
+  <w:abstractNum w:abstractNumId="26" w15:restartNumberingAfterBreak="0">
     <w:nsid w:val="50FD3A2B"/>
     <w:multiLevelType w:val="hybridMultilevel"/>
     <w:tmpl w:val="89A8519E"/>
@@ -21107,7 +21793,7 @@
       </w:rPr>
     </w:lvl>
   </w:abstractNum>
-  <w:abstractNum w:abstractNumId="26" w15:restartNumberingAfterBreak="0">
+  <w:abstractNum w:abstractNumId="27" w15:restartNumberingAfterBreak="0">
     <w:nsid w:val="56247ACB"/>
     <w:multiLevelType w:val="hybridMultilevel"/>
     <w:tmpl w:val="046019E4"/>
@@ -21212,7 +21898,7 @@
       </w:rPr>
     </w:lvl>
   </w:abstractNum>
-  <w:abstractNum w:abstractNumId="27" w15:restartNumberingAfterBreak="0">
+  <w:abstractNum w:abstractNumId="28" w15:restartNumberingAfterBreak="0">
     <w:nsid w:val="58697F9D"/>
     <w:multiLevelType w:val="hybridMultilevel"/>
     <w:tmpl w:val="D7AC5D34"/>
@@ -21328,7 +22014,7 @@
       </w:rPr>
     </w:lvl>
   </w:abstractNum>
-  <w:abstractNum w:abstractNumId="28" w15:restartNumberingAfterBreak="0">
+  <w:abstractNum w:abstractNumId="29" w15:restartNumberingAfterBreak="0">
     <w:nsid w:val="5BE649AC"/>
     <w:multiLevelType w:val="hybridMultilevel"/>
     <w:tmpl w:val="F9FE33B0"/>
@@ -21441,7 +22127,7 @@
       </w:rPr>
     </w:lvl>
   </w:abstractNum>
-  <w:abstractNum w:abstractNumId="29" w15:restartNumberingAfterBreak="0">
+  <w:abstractNum w:abstractNumId="30" w15:restartNumberingAfterBreak="0">
     <w:nsid w:val="5D73416C"/>
     <w:multiLevelType w:val="hybridMultilevel"/>
     <w:tmpl w:val="0B88AE0A"/>
@@ -21546,7 +22232,7 @@
       </w:rPr>
     </w:lvl>
   </w:abstractNum>
-  <w:abstractNum w:abstractNumId="30" w15:restartNumberingAfterBreak="0">
+  <w:abstractNum w:abstractNumId="31" w15:restartNumberingAfterBreak="0">
     <w:nsid w:val="5F8F3EF7"/>
     <w:multiLevelType w:val="hybridMultilevel"/>
     <w:tmpl w:val="7786CA48"/>
@@ -21660,7 +22346,7 @@
       </w:rPr>
     </w:lvl>
   </w:abstractNum>
-  <w:abstractNum w:abstractNumId="31" w15:restartNumberingAfterBreak="0">
+  <w:abstractNum w:abstractNumId="32" w15:restartNumberingAfterBreak="0">
     <w:nsid w:val="5FE64E9E"/>
     <w:multiLevelType w:val="hybridMultilevel"/>
     <w:tmpl w:val="A6CA12AE"/>
@@ -21765,7 +22451,7 @@
       </w:rPr>
     </w:lvl>
   </w:abstractNum>
-  <w:abstractNum w:abstractNumId="32" w15:restartNumberingAfterBreak="0">
+  <w:abstractNum w:abstractNumId="33" w15:restartNumberingAfterBreak="0">
     <w:nsid w:val="5FF4617A"/>
     <w:multiLevelType w:val="hybridMultilevel"/>
     <w:tmpl w:val="B60A24FA"/>
@@ -21879,7 +22565,97 @@
       </w:rPr>
     </w:lvl>
   </w:abstractNum>
-  <w:abstractNum w:abstractNumId="33" w15:restartNumberingAfterBreak="0">
+  <w:abstractNum w:abstractNumId="34" w15:restartNumberingAfterBreak="0">
+    <w:nsid w:val="60F15202"/>
+    <w:multiLevelType w:val="hybridMultilevel"/>
+    <w:tmpl w:val="0882D5A8"/>
+    <w:lvl w:ilvl="0" w:tplc="467C761C">
+      <w:start w:val="1"/>
+      <w:numFmt w:val="decimal"/>
+      <w:lvlText w:val="%1."/>
+      <w:lvlJc w:val="left"/>
+      <w:pPr>
+        <w:ind w:left="360" w:firstLine="0"/>
+      </w:pPr>
+      <w:rPr>
+        <w:b/>
+        <w:bCs/>
+      </w:rPr>
+    </w:lvl>
+    <w:lvl w:ilvl="1" w:tplc="FFFFFFFF">
+      <w:start w:val="1"/>
+      <w:numFmt w:val="decimal"/>
+      <w:lvlText w:val="%2."/>
+      <w:lvlJc w:val="left"/>
+      <w:pPr>
+        <w:ind w:left="1080" w:firstLine="0"/>
+      </w:pPr>
+    </w:lvl>
+    <w:lvl w:ilvl="2" w:tplc="FFFFFFFF">
+      <w:start w:val="1"/>
+      <w:numFmt w:val="decimal"/>
+      <w:lvlText w:val="%3."/>
+      <w:lvlJc w:val="left"/>
+      <w:pPr>
+        <w:ind w:left="1800" w:firstLine="0"/>
+      </w:pPr>
+    </w:lvl>
+    <w:lvl w:ilvl="3" w:tplc="FFFFFFFF">
+      <w:start w:val="1"/>
+      <w:numFmt w:val="decimal"/>
+      <w:lvlText w:val="%4."/>
+      <w:lvlJc w:val="left"/>
+      <w:pPr>
+        <w:ind w:left="2520" w:firstLine="0"/>
+      </w:pPr>
+    </w:lvl>
+    <w:lvl w:ilvl="4" w:tplc="FFFFFFFF">
+      <w:start w:val="1"/>
+      <w:numFmt w:val="decimal"/>
+      <w:lvlText w:val="%5."/>
+      <w:lvlJc w:val="left"/>
+      <w:pPr>
+        <w:ind w:left="3240" w:firstLine="0"/>
+      </w:pPr>
+    </w:lvl>
+    <w:lvl w:ilvl="5" w:tplc="FFFFFFFF">
+      <w:start w:val="1"/>
+      <w:numFmt w:val="decimal"/>
+      <w:lvlText w:val="%6."/>
+      <w:lvlJc w:val="left"/>
+      <w:pPr>
+        <w:ind w:left="3960" w:firstLine="0"/>
+      </w:pPr>
+    </w:lvl>
+    <w:lvl w:ilvl="6" w:tplc="FFFFFFFF">
+      <w:start w:val="1"/>
+      <w:numFmt w:val="decimal"/>
+      <w:lvlText w:val="%7."/>
+      <w:lvlJc w:val="left"/>
+      <w:pPr>
+        <w:ind w:left="4680" w:firstLine="0"/>
+      </w:pPr>
+    </w:lvl>
+    <w:lvl w:ilvl="7" w:tplc="FFFFFFFF">
+      <w:start w:val="1"/>
+      <w:numFmt w:val="decimal"/>
+      <w:lvlText w:val="%8."/>
+      <w:lvlJc w:val="left"/>
+      <w:pPr>
+        <w:ind w:left="5400" w:firstLine="0"/>
+      </w:pPr>
+    </w:lvl>
+    <w:lvl w:ilvl="8" w:tplc="FFFFFFFF">
+      <w:start w:val="1"/>
+      <w:numFmt w:val="decimal"/>
+      <w:lvlText w:val="%9."/>
+      <w:lvlJc w:val="left"/>
+      <w:pPr>
+        <w:ind w:left="6120" w:firstLine="0"/>
+      </w:pPr>
+    </w:lvl>
+  </w:abstractNum>
+  <w:abstractNum w:abstractNumId="35" w15:restartNumberingAfterBreak="0">
     <w:nsid w:val="67963B6C"/>
     <w:multiLevelType w:val="hybridMultilevel"/>
     <w:tmpl w:val="CD0E2068"/>
@@ -21984,7 +22760,7 @@
       </w:rPr>
     </w:lvl>
   </w:abstractNum>
-  <w:abstractNum w:abstractNumId="34" w15:restartNumberingAfterBreak="0">
+  <w:abstractNum w:abstractNumId="36" w15:restartNumberingAfterBreak="0">
     <w:nsid w:val="67E75B5C"/>
     <w:multiLevelType w:val="hybridMultilevel"/>
     <w:tmpl w:val="28CCA7E2"/>
@@ -22071,7 +22847,7 @@
       </w:pPr>
     </w:lvl>
   </w:abstractNum>
-  <w:abstractNum w:abstractNumId="35" w15:restartNumberingAfterBreak="0">
+  <w:abstractNum w:abstractNumId="37" w15:restartNumberingAfterBreak="0">
     <w:nsid w:val="6AD06A03"/>
     <w:multiLevelType w:val="hybridMultilevel"/>
     <w:tmpl w:val="9664F904"/>
@@ -22176,7 +22952,7 @@
       </w:rPr>
     </w:lvl>
   </w:abstractNum>
-  <w:abstractNum w:abstractNumId="36" w15:restartNumberingAfterBreak="0">
+  <w:abstractNum w:abstractNumId="38" w15:restartNumberingAfterBreak="0">
     <w:nsid w:val="6C9906F8"/>
     <w:multiLevelType w:val="hybridMultilevel"/>
     <w:tmpl w:val="03063C0C"/>
@@ -22280,7 +23056,7 @@
       </w:pPr>
     </w:lvl>
   </w:abstractNum>
-  <w:abstractNum w:abstractNumId="37" w15:restartNumberingAfterBreak="0">
+  <w:abstractNum w:abstractNumId="39" w15:restartNumberingAfterBreak="0">
     <w:nsid w:val="6DE405F9"/>
     <w:multiLevelType w:val="hybridMultilevel"/>
     <w:tmpl w:val="C1765FBC"/>
@@ -22385,7 +23161,7 @@
       </w:rPr>
     </w:lvl>
   </w:abstractNum>
-  <w:abstractNum w:abstractNumId="38" w15:restartNumberingAfterBreak="0">
+  <w:abstractNum w:abstractNumId="40" w15:restartNumberingAfterBreak="0">
     <w:nsid w:val="70193F1A"/>
     <w:multiLevelType w:val="hybridMultilevel"/>
     <w:tmpl w:val="26A26506"/>
@@ -22490,7 +23266,7 @@
       </w:rPr>
     </w:lvl>
   </w:abstractNum>
-  <w:abstractNum w:abstractNumId="39" w15:restartNumberingAfterBreak="0">
+  <w:abstractNum w:abstractNumId="41" w15:restartNumberingAfterBreak="0">
     <w:nsid w:val="70A65982"/>
     <w:multiLevelType w:val="hybridMultilevel"/>
     <w:tmpl w:val="2FECB790"/>
@@ -22604,7 +23380,7 @@
       </w:rPr>
     </w:lvl>
   </w:abstractNum>
-  <w:abstractNum w:abstractNumId="40" w15:restartNumberingAfterBreak="0">
+  <w:abstractNum w:abstractNumId="42" w15:restartNumberingAfterBreak="0">
     <w:nsid w:val="710217FC"/>
     <w:multiLevelType w:val="hybridMultilevel"/>
     <w:tmpl w:val="AAB8CB9C"/>
@@ -22718,7 +23494,7 @@
       </w:rPr>
     </w:lvl>
   </w:abstractNum>
-  <w:abstractNum w:abstractNumId="41" w15:restartNumberingAfterBreak="0">
+  <w:abstractNum w:abstractNumId="43" w15:restartNumberingAfterBreak="0">
     <w:nsid w:val="73136426"/>
     <w:multiLevelType w:val="multilevel"/>
     <w:tmpl w:val="7E308638"/>
@@ -22867,7 +23643,7 @@
       </w:rPr>
     </w:lvl>
   </w:abstractNum>
-  <w:abstractNum w:abstractNumId="42" w15:restartNumberingAfterBreak="0">
+  <w:abstractNum w:abstractNumId="44" w15:restartNumberingAfterBreak="0">
     <w:nsid w:val="7686401E"/>
     <w:multiLevelType w:val="hybridMultilevel"/>
     <w:tmpl w:val="DDB88986"/>
@@ -22972,7 +23748,7 @@
       </w:rPr>
     </w:lvl>
   </w:abstractNum>
-  <w:abstractNum w:abstractNumId="43" w15:restartNumberingAfterBreak="0">
+  <w:abstractNum w:abstractNumId="45" w15:restartNumberingAfterBreak="0">
     <w:nsid w:val="7A781F9D"/>
     <w:multiLevelType w:val="hybridMultilevel"/>
     <w:tmpl w:val="DF9A9400"/>
@@ -23077,7 +23853,7 @@
       </w:rPr>
     </w:lvl>
   </w:abstractNum>
-  <w:abstractNum w:abstractNumId="44" w15:restartNumberingAfterBreak="0">
+  <w:abstractNum w:abstractNumId="46" w15:restartNumberingAfterBreak="0">
     <w:nsid w:val="7E530F2A"/>
     <w:multiLevelType w:val="hybridMultilevel"/>
     <w:tmpl w:val="C3ECC018"/>
@@ -23191,146 +23967,152 @@
       </w:rPr>
     </w:lvl>
   </w:abstractNum>
-  <w:num w:numId="1">
+  <w:num w:numId="1" w16cid:durableId="43523560">
     <w:abstractNumId w:val="14"/>
   </w:num>
-  <w:num w:numId="2">
+  <w:num w:numId="2" w16cid:durableId="411312836">
+    <w:abstractNumId w:val="31"/>
+  </w:num>
+  <w:num w:numId="3" w16cid:durableId="379672889">
+    <w:abstractNumId w:val="26"/>
+  </w:num>
+  <w:num w:numId="4" w16cid:durableId="66466955">
+    <w:abstractNumId w:val="4"/>
+  </w:num>
+  <w:num w:numId="5" w16cid:durableId="846165742">
+    <w:abstractNumId w:val="1"/>
+  </w:num>
+  <w:num w:numId="6" w16cid:durableId="1256985793">
+    <w:abstractNumId w:val="3"/>
+  </w:num>
+  <w:num w:numId="7" w16cid:durableId="1589314803">
+    <w:abstractNumId w:val="28"/>
+  </w:num>
+  <w:num w:numId="8" w16cid:durableId="926767792">
+    <w:abstractNumId w:val="46"/>
+  </w:num>
+  <w:num w:numId="9" w16cid:durableId="822694526">
+    <w:abstractNumId w:val="41"/>
+  </w:num>
+  <w:num w:numId="10" w16cid:durableId="547566882">
+    <w:abstractNumId w:val="21"/>
+  </w:num>
+  <w:num w:numId="11" w16cid:durableId="1031607540">
+    <w:abstractNumId w:val="2"/>
+  </w:num>
+  <w:num w:numId="12" w16cid:durableId="92288976">
+    <w:abstractNumId w:val="10"/>
+  </w:num>
+  <w:num w:numId="13" w16cid:durableId="1311403053">
     <w:abstractNumId w:val="30"/>
   </w:num>
-  <w:num w:numId="3">
+  <w:num w:numId="14" w16cid:durableId="642346702">
+    <w:abstractNumId w:val="0"/>
+  </w:num>
+  <w:num w:numId="15" w16cid:durableId="627979488">
+    <w:abstractNumId w:val="18"/>
+  </w:num>
+  <w:num w:numId="16" w16cid:durableId="1422146886">
+    <w:abstractNumId w:val="40"/>
+  </w:num>
+  <w:num w:numId="17" w16cid:durableId="1567567187">
+    <w:abstractNumId w:val="16"/>
+  </w:num>
+  <w:num w:numId="18" w16cid:durableId="1469933628">
     <w:abstractNumId w:val="25"/>
   </w:num>
-  <w:num w:numId="4">
-    <w:abstractNumId w:val="4"/>
+  <w:num w:numId="19" w16cid:durableId="1971279031">
+    <w:abstractNumId w:val="15"/>
   </w:num>
-  <w:num w:numId="5">
-    <w:abstractNumId w:val="1"/>
+  <w:num w:numId="20" w16cid:durableId="287853672">
+    <w:abstractNumId w:val="35"/>
   </w:num>
-  <w:num w:numId="6">
-    <w:abstractNumId w:val="3"/>
+  <w:num w:numId="21" w16cid:durableId="2064328540">
+    <w:abstractNumId w:val="33"/>
   </w:num>
-  <w:num w:numId="7">
+  <w:num w:numId="22" w16cid:durableId="239029034">
+    <w:abstractNumId w:val="6"/>
+  </w:num>
+  <w:num w:numId="23" w16cid:durableId="1712338761">
+    <w:abstractNumId w:val="12"/>
+  </w:num>
+  <w:num w:numId="24" w16cid:durableId="441650019">
+    <w:abstractNumId w:val="20"/>
+  </w:num>
+  <w:num w:numId="25" w16cid:durableId="2079744616">
+    <w:abstractNumId w:val="37"/>
+  </w:num>
+  <w:num w:numId="26" w16cid:durableId="1355377305">
+    <w:abstractNumId w:val="9"/>
+  </w:num>
+  <w:num w:numId="27" w16cid:durableId="423847839">
+    <w:abstractNumId w:val="44"/>
+  </w:num>
+  <w:num w:numId="28" w16cid:durableId="1581520737">
+    <w:abstractNumId w:val="7"/>
+  </w:num>
+  <w:num w:numId="29" w16cid:durableId="1527867740">
+    <w:abstractNumId w:val="17"/>
+  </w:num>
+  <w:num w:numId="30" w16cid:durableId="1296059275">
+    <w:abstractNumId w:val="24"/>
+  </w:num>
+  <w:num w:numId="31" w16cid:durableId="1000352749">
+    <w:abstractNumId w:val="23"/>
+  </w:num>
+  <w:num w:numId="32" w16cid:durableId="221141792">
     <w:abstractNumId w:val="27"/>
   </w:num>
-  <w:num w:numId="8">
-    <w:abstractNumId w:val="44"/>
+  <w:num w:numId="33" w16cid:durableId="635454796">
+    <w:abstractNumId w:val="32"/>
   </w:num>
-  <w:num w:numId="9">
+  <w:num w:numId="34" w16cid:durableId="902524484">
+    <w:abstractNumId w:val="5"/>
+  </w:num>
+  <w:num w:numId="35" w16cid:durableId="1082331841">
+    <w:abstractNumId w:val="42"/>
+  </w:num>
+  <w:num w:numId="36" w16cid:durableId="944003675">
+    <w:abstractNumId w:val="11"/>
+  </w:num>
+  <w:num w:numId="37" w16cid:durableId="1082723039">
     <w:abstractNumId w:val="39"/>
   </w:num>
-  <w:num w:numId="10">
-    <w:abstractNumId w:val="20"/>
+  <w:num w:numId="38" w16cid:durableId="507722252">
+    <w:abstractNumId w:val="22"/>
   </w:num>
-  <w:num w:numId="11">
-    <w:abstractNumId w:val="2"/>
+  <w:num w:numId="39" w16cid:durableId="2030836972">
+    <w:abstractNumId w:val="8"/>
   </w:num>
-  <w:num w:numId="12">
-    <w:abstractNumId w:val="10"/>
+  <w:num w:numId="40" w16cid:durableId="1112481346">
+    <w:abstractNumId w:val="45"/>
   </w:num>
-  <w:num w:numId="13">
+  <w:num w:numId="41" w16cid:durableId="908617092">
+    <w:abstractNumId w:val="36"/>
+  </w:num>
+  <w:num w:numId="42" w16cid:durableId="717508659">
+    <w:abstractNumId w:val="38"/>
+  </w:num>
+  <w:num w:numId="43" w16cid:durableId="1362169252">
+    <w:abstractNumId w:val="13"/>
+  </w:num>
+  <w:num w:numId="44" w16cid:durableId="1510558521">
+    <w:abstractNumId w:val="43"/>
+  </w:num>
+  <w:num w:numId="45" w16cid:durableId="633870260">
     <w:abstractNumId w:val="29"/>
   </w:num>
-  <w:num w:numId="14">
-    <w:abstractNumId w:val="0"/>
-  </w:num>
-  <w:num w:numId="15">
-    <w:abstractNumId w:val="18"/>
-  </w:num>
-  <w:num w:numId="16">
-    <w:abstractNumId w:val="38"/>
-  </w:num>
-  <w:num w:numId="17">
-    <w:abstractNumId w:val="16"/>
-  </w:num>
-  <w:num w:numId="18">
-    <w:abstractNumId w:val="24"/>
-  </w:num>
-  <w:num w:numId="19">
-    <w:abstractNumId w:val="15"/>
-  </w:num>
-  <w:num w:numId="20">
-    <w:abstractNumId w:val="33"/>
-  </w:num>
-  <w:num w:numId="21">
-    <w:abstractNumId w:val="32"/>
-  </w:num>
-  <w:num w:numId="22">
-    <w:abstractNumId w:val="6"/>
-  </w:num>
-  <w:num w:numId="23">
-    <w:abstractNumId w:val="12"/>
-  </w:num>
-  <w:num w:numId="24">
-    <w:abstractNumId w:val="19"/>
-  </w:num>
-  <w:num w:numId="25">
-    <w:abstractNumId w:val="35"/>
-  </w:num>
-  <w:num w:numId="26">
-    <w:abstractNumId w:val="9"/>
-  </w:num>
-  <w:num w:numId="27">
-    <w:abstractNumId w:val="42"/>
-  </w:num>
-  <w:num w:numId="28">
-    <w:abstractNumId w:val="7"/>
-  </w:num>
-  <w:num w:numId="29">
-    <w:abstractNumId w:val="17"/>
-  </w:num>
-  <w:num w:numId="30">
-    <w:abstractNumId w:val="23"/>
-  </w:num>
-  <w:num w:numId="31">
-    <w:abstractNumId w:val="22"/>
-  </w:num>
-  <w:num w:numId="32">
-    <w:abstractNumId w:val="26"/>
-  </w:num>
-  <w:num w:numId="33">
-    <w:abstractNumId w:val="31"/>
-  </w:num>
-  <w:num w:numId="34">
-    <w:abstractNumId w:val="5"/>
-  </w:num>
-  <w:num w:numId="35">
-    <w:abstractNumId w:val="40"/>
-  </w:num>
-  <w:num w:numId="36">
-    <w:abstractNumId w:val="11"/>
-  </w:num>
-  <w:num w:numId="37">
-    <w:abstractNumId w:val="37"/>
-  </w:num>
-  <w:num w:numId="38">
-    <w:abstractNumId w:val="21"/>
-  </w:num>
-  <w:num w:numId="39">
-    <w:abstractNumId w:val="8"/>
-  </w:num>
-  <w:num w:numId="40">
-    <w:abstractNumId w:val="43"/>
-  </w:num>
-  <w:num w:numId="41">
+  <w:num w:numId="46" w16cid:durableId="1357461166">
     <w:abstractNumId w:val="34"/>
   </w:num>
-  <w:num w:numId="42">
-    <w:abstractNumId w:val="36"/>
-  </w:num>
-  <w:num w:numId="43">
-    <w:abstractNumId w:val="13"/>
-  </w:num>
-  <w:num w:numId="44">
-    <w:abstractNumId w:val="41"/>
-  </w:num>
-  <w:num w:numId="45">
-    <w:abstractNumId w:val="28"/>
+  <w:num w:numId="47" w16cid:durableId="1389450886">
+    <w:abstractNumId w:val="19"/>
   </w:num>
 </w:numbering>
 </file>
 
 <file path=word/styles.xml><?xml version="1.0" encoding="utf-8"?>
-<w:styles xmlns:mc="http://schemas.openxmlformats.org/markup-compatibility/2006" xmlns:r="http://schemas.openxmlformats.org/officeDocument/2006/relationships" xmlns:w="http://schemas.openxmlformats.org/wordprocessingml/2006/main" xmlns:w14="http://schemas.microsoft.com/office/word/2010/wordml" xmlns:w15="http://schemas.microsoft.com/office/word/2012/wordml" xmlns:w16cex="http://schemas.microsoft.com/office/word/2018/wordml/cex" xmlns:w16cid="http://schemas.microsoft.com/office/word/2016/wordml/cid" xmlns:w16="http://schemas.microsoft.com/office/word/2018/wordml" xmlns:w16sdtdh="http://schemas.microsoft.com/office/word/2020/wordml/sdtdatahash" xmlns:w16se="http://schemas.microsoft.com/office/word/2015/wordml/symex" mc:Ignorable="w14 w15 w16se w16cid w16 w16cex w16sdtdh">
+<w:styles xmlns:mc="http://schemas.openxmlformats.org/markup-compatibility/2006" xmlns:r="http://schemas.openxmlformats.org/officeDocument/2006/relationships" xmlns:w="http://schemas.openxmlformats.org/wordprocessingml/2006/main" xmlns:w14="http://schemas.microsoft.com/office/word/2010/wordml" xmlns:w15="http://schemas.microsoft.com/office/word/2012/wordml" xmlns:w16cex="http://schemas.microsoft.com/office/word/2018/wordml/cex" xmlns:w16cid="http://schemas.microsoft.com/office/word/2016/wordml/cid" xmlns:w16="http://schemas.microsoft.com/office/word/2018/wordml" xmlns:w16du="http://schemas.microsoft.com/office/word/2023/wordml/word16du" xmlns:w16sdtdh="http://schemas.microsoft.com/office/word/2020/wordml/sdtdatahash" xmlns:w16se="http://schemas.microsoft.com/office/word/2015/wordml/symex" mc:Ignorable="w14 w15 w16se w16cid w16 w16cex w16sdtdh w16du">
   <w:docDefaults>
     <w:rPrDefault>
       <w:rPr>
@@ -23373,6 +24155,7 @@
     <w:lsdException w:name="Strong" w:uiPriority="22" w:qFormat="1"/>
     <w:lsdException w:name="Emphasis" w:uiPriority="20" w:qFormat="1"/>
     <w:lsdException w:name="HTML Keyboard" w:semiHidden="1" w:unhideWhenUsed="1"/>
+    <w:lsdException w:name="Normal Table" w:semiHidden="1" w:unhideWhenUsed="1"/>
     <w:lsdException w:name="annotation subject" w:semiHidden="1" w:unhideWhenUsed="1"/>
     <w:lsdException w:name="No List" w:semiHidden="1" w:unhideWhenUsed="1"/>
     <w:lsdException w:name="Outline List 1" w:semiHidden="1" w:unhideWhenUsed="1"/>
@@ -23415,8 +24198,11 @@
     <w:lsdException w:name="Table Contemporary" w:semiHidden="1" w:unhideWhenUsed="1"/>
     <w:lsdException w:name="Table Elegant" w:semiHidden="1" w:unhideWhenUsed="1"/>
     <w:lsdException w:name="Table Professional" w:semiHidden="1" w:unhideWhenUsed="1"/>
+    <w:lsdException w:name="Table Subtle 1" w:semiHidden="1" w:unhideWhenUsed="1"/>
     <w:lsdException w:name="Table Subtle 2" w:semiHidden="1" w:unhideWhenUsed="1"/>
     <w:lsdException w:name="Table Web 1" w:semiHidden="1" w:unhideWhenUsed="1"/>
+    <w:lsdException w:name="Table Web 2" w:semiHidden="1" w:unhideWhenUsed="1"/>
+    <w:lsdException w:name="Table Web 3" w:semiHidden="1" w:unhideWhenUsed="1"/>
     <w:lsdException w:name="Balloon Text" w:semiHidden="1" w:unhideWhenUsed="1"/>
     <w:lsdException w:name="Table Grid" w:uiPriority="59"/>
     <w:lsdException w:name="Table Theme" w:semiHidden="1" w:unhideWhenUsed="1"/>
@@ -23646,7 +24432,7 @@
     <w:qFormat/>
     <w:rsid w:val="00787A6C"/>
   </w:style>
-  <w:style w:type="paragraph" w:styleId="Ttulo1">
+  <w:style w:type="paragraph" w:styleId="Heading1">
     <w:name w:val="heading 1"/>
     <w:basedOn w:val="Normal"/>
     <w:next w:val="Normal"/>
@@ -23662,7 +24448,7 @@
       <w:szCs w:val="40"/>
     </w:rPr>
   </w:style>
-  <w:style w:type="paragraph" w:styleId="Ttulo2">
+  <w:style w:type="paragraph" w:styleId="Heading2">
     <w:name w:val="heading 2"/>
     <w:basedOn w:val="Normal"/>
     <w:next w:val="Normal"/>
@@ -23678,7 +24464,7 @@
       <w:szCs w:val="32"/>
     </w:rPr>
   </w:style>
-  <w:style w:type="paragraph" w:styleId="Ttulo3">
+  <w:style w:type="paragraph" w:styleId="Heading3">
     <w:name w:val="heading 3"/>
     <w:basedOn w:val="Normal"/>
     <w:next w:val="Normal"/>
@@ -23695,7 +24481,7 @@
       <w:szCs w:val="28"/>
     </w:rPr>
   </w:style>
-  <w:style w:type="paragraph" w:styleId="Ttulo4">
+  <w:style w:type="paragraph" w:styleId="Heading4">
     <w:name w:val="heading 4"/>
     <w:basedOn w:val="Normal"/>
     <w:next w:val="Normal"/>
@@ -23712,7 +24498,7 @@
       <w:szCs w:val="24"/>
     </w:rPr>
   </w:style>
-  <w:style w:type="paragraph" w:styleId="Ttulo5">
+  <w:style w:type="paragraph" w:styleId="Heading5">
     <w:name w:val="heading 5"/>
     <w:basedOn w:val="Normal"/>
     <w:next w:val="Normal"/>
@@ -23727,7 +24513,7 @@
       <w:color w:val="666666"/>
     </w:rPr>
   </w:style>
-  <w:style w:type="paragraph" w:styleId="Ttulo6">
+  <w:style w:type="paragraph" w:styleId="Heading6">
     <w:name w:val="heading 6"/>
     <w:basedOn w:val="Normal"/>
     <w:next w:val="Normal"/>
@@ -23743,13 +24529,12 @@
       <w:color w:val="666666"/>
     </w:rPr>
   </w:style>
-  <w:style w:type="character" w:default="1" w:styleId="Fuentedeprrafopredeter">
+  <w:style w:type="character" w:default="1" w:styleId="DefaultParagraphFont">
     <w:name w:val="Default Paragraph Font"/>
     <w:uiPriority w:val="1"/>
-    <w:semiHidden/>
     <w:unhideWhenUsed/>
   </w:style>
-  <w:style w:type="table" w:default="1" w:styleId="Tablanormal">
+  <w:style w:type="table" w:default="1" w:styleId="TableNormal">
     <w:name w:val="Normal Table"/>
     <w:uiPriority w:val="99"/>
     <w:semiHidden/>
@@ -23764,13 +24549,13 @@
       </w:tblCellMar>
     </w:tblPr>
   </w:style>
-  <w:style w:type="numbering" w:default="1" w:styleId="Sinlista">
+  <w:style w:type="numbering" w:default="1" w:styleId="NoList">
     <w:name w:val="No List"/>
     <w:uiPriority w:val="99"/>
     <w:semiHidden/>
     <w:unhideWhenUsed/>
   </w:style>
-  <w:style w:type="paragraph" w:styleId="Ttulo">
+  <w:style w:type="paragraph" w:styleId="Title">
     <w:name w:val="Title"/>
     <w:basedOn w:val="Normal"/>
     <w:next w:val="Normal"/>
@@ -23785,7 +24570,7 @@
       <w:szCs w:val="52"/>
     </w:rPr>
   </w:style>
-  <w:style w:type="paragraph" w:styleId="Subttulo">
+  <w:style w:type="paragraph" w:styleId="Subtitle">
     <w:name w:val="Subtitle"/>
     <w:basedOn w:val="Normal"/>
     <w:next w:val="Normal"/>
@@ -23801,7 +24586,7 @@
       <w:szCs w:val="30"/>
     </w:rPr>
   </w:style>
-  <w:style w:type="paragraph" w:styleId="Prrafodelista">
+  <w:style w:type="paragraph" w:styleId="ListParagraph">
     <w:name w:val="List Paragraph"/>
     <w:basedOn w:val="Normal"/>
     <w:qFormat/>
@@ -23810,16 +24595,18 @@
       <w:contextualSpacing/>
     </w:pPr>
   </w:style>
-  <w:style w:type="character" w:styleId="Textoennegrita">
+  <w:style w:type="character" w:styleId="Strong">
     <w:name w:val="Strong"/>
-    <w:basedOn w:val="Fuentedeprrafopredeter"/>
+    <w:basedOn w:val="DefaultParagraphFont"/>
+    <w:uiPriority w:val="22"/>
+    <w:qFormat/>
     <w:rPr>
       <w:b/>
       <w:bCs/>
     </w:rPr>
   </w:style>
   <w:style w:type="table" w:customStyle="1" w:styleId="a">
-    <w:basedOn w:val="Tablanormal"/>
+    <w:basedOn w:val="TableNormal"/>
     <w:tblPr>
       <w:tblStyleRowBandSize w:val="1"/>
       <w:tblStyleColBandSize w:val="1"/>
@@ -23832,7 +24619,7 @@
     </w:tblPr>
   </w:style>
   <w:style w:type="table" w:customStyle="1" w:styleId="a0">
-    <w:basedOn w:val="Tablanormal"/>
+    <w:basedOn w:val="TableNormal"/>
     <w:tblPr>
       <w:tblStyleRowBandSize w:val="1"/>
       <w:tblStyleColBandSize w:val="1"/>
@@ -23845,7 +24632,7 @@
     </w:tblPr>
   </w:style>
   <w:style w:type="table" w:customStyle="1" w:styleId="a1">
-    <w:basedOn w:val="Tablanormal"/>
+    <w:basedOn w:val="TableNormal"/>
     <w:tblPr>
       <w:tblStyleRowBandSize w:val="1"/>
       <w:tblStyleColBandSize w:val="1"/>
@@ -23858,7 +24645,7 @@
     </w:tblPr>
   </w:style>
   <w:style w:type="table" w:customStyle="1" w:styleId="a2">
-    <w:basedOn w:val="Tablanormal"/>
+    <w:basedOn w:val="TableNormal"/>
     <w:tblPr>
       <w:tblStyleRowBandSize w:val="1"/>
       <w:tblStyleColBandSize w:val="1"/>
@@ -23869,7 +24656,7 @@
     </w:tblPr>
   </w:style>
   <w:style w:type="table" w:customStyle="1" w:styleId="a3">
-    <w:basedOn w:val="Tablanormal"/>
+    <w:basedOn w:val="TableNormal"/>
     <w:tblPr>
       <w:tblStyleRowBandSize w:val="1"/>
       <w:tblStyleColBandSize w:val="1"/>
@@ -23880,7 +24667,7 @@
     </w:tblPr>
   </w:style>
   <w:style w:type="table" w:customStyle="1" w:styleId="a4">
-    <w:basedOn w:val="Tablanormal"/>
+    <w:basedOn w:val="TableNormal"/>
     <w:tblPr>
       <w:tblStyleRowBandSize w:val="1"/>
       <w:tblStyleColBandSize w:val="1"/>
@@ -23890,10 +24677,10 @@
       </w:tblCellMar>
     </w:tblPr>
   </w:style>
-  <w:style w:type="paragraph" w:styleId="Encabezado">
+  <w:style w:type="paragraph" w:styleId="Header">
     <w:name w:val="header"/>
     <w:basedOn w:val="Normal"/>
-    <w:link w:val="EncabezadoCar"/>
+    <w:link w:val="HeaderChar"/>
     <w:uiPriority w:val="99"/>
     <w:rsid w:val="00380CF4"/>
     <w:pPr>
@@ -23904,17 +24691,17 @@
       <w:spacing w:line="240" w:lineRule="auto"/>
     </w:pPr>
   </w:style>
-  <w:style w:type="character" w:customStyle="1" w:styleId="EncabezadoCar">
-    <w:name w:val="Encabezado Car"/>
-    <w:basedOn w:val="Fuentedeprrafopredeter"/>
-    <w:link w:val="Encabezado"/>
+  <w:style w:type="character" w:customStyle="1" w:styleId="HeaderChar">
+    <w:name w:val="Header Char"/>
+    <w:basedOn w:val="DefaultParagraphFont"/>
+    <w:link w:val="Header"/>
     <w:uiPriority w:val="99"/>
     <w:rsid w:val="00380CF4"/>
   </w:style>
-  <w:style w:type="paragraph" w:styleId="Piedepgina">
+  <w:style w:type="paragraph" w:styleId="Footer">
     <w:name w:val="footer"/>
     <w:basedOn w:val="Normal"/>
-    <w:link w:val="PiedepginaCar"/>
+    <w:link w:val="FooterChar"/>
     <w:uiPriority w:val="99"/>
     <w:rsid w:val="00380CF4"/>
     <w:pPr>
@@ -23925,10 +24712,10 @@
       <w:spacing w:line="240" w:lineRule="auto"/>
     </w:pPr>
   </w:style>
-  <w:style w:type="character" w:customStyle="1" w:styleId="PiedepginaCar">
-    <w:name w:val="Pie de página Car"/>
-    <w:basedOn w:val="Fuentedeprrafopredeter"/>
-    <w:link w:val="Piedepgina"/>
+  <w:style w:type="character" w:customStyle="1" w:styleId="FooterChar">
+    <w:name w:val="Footer Char"/>
+    <w:basedOn w:val="DefaultParagraphFont"/>
+    <w:link w:val="Footer"/>
     <w:uiPriority w:val="99"/>
     <w:rsid w:val="00380CF4"/>
   </w:style>

</xml_diff>

<commit_message>
Se agrego el caso de uso 8: Generacion de reporte diario Se añadio en el documento y en el repositorio
</commit_message>
<xml_diff>
--- a/Administración y control de Biblioteca “Scotts”.docx
+++ b/Administración y control de Biblioteca “Scotts”.docx
@@ -6503,6 +6503,176 @@
           </w:p>
         </w:tc>
       </w:tr>
+      <w:tr>
+        <w:tc>
+          <w:tcPr>
+            <w:tcW w:w="1110" w:type="dxa"/>
+            <w:tcBorders>
+              <w:top w:val="single" w:sz="8" w:space="0" w:color="000000"/>
+              <w:left w:val="single" w:sz="8" w:space="0" w:color="000000"/>
+              <w:bottom w:val="single" w:sz="8" w:space="0" w:color="000000"/>
+              <w:right w:val="single" w:sz="8" w:space="0" w:color="000000"/>
+            </w:tcBorders>
+            <w:shd w:val="clear" w:color="auto" w:fill="auto"/>
+            <w:tcMar>
+              <w:top w:w="100" w:type="dxa"/>
+              <w:left w:w="100" w:type="dxa"/>
+              <w:bottom w:w="100" w:type="dxa"/>
+              <w:right w:w="100" w:type="dxa"/>
+            </w:tcMar>
+          </w:tcPr>
+          <w:p>
+            <w:pPr>
+              <w:widowControl w:val="0"/>
+              <w:pBdr>
+                <w:top w:val="nil"/>
+                <w:left w:val="nil"/>
+                <w:bottom w:val="nil"/>
+                <w:right w:val="nil"/>
+                <w:between w:val="nil"/>
+              </w:pBdr>
+              <w:spacing w:line="240" w:lineRule="auto"/>
+              <w:rPr>
+                <w:sz w:val="24"/>
+                <w:szCs w:val="24"/>
+              </w:rPr>
+            </w:pPr>
+            <w:r>
+              <w:rPr>
+                <w:sz w:val="24"/>
+                <w:szCs w:val="24"/>
+              </w:rPr>
+              <w:t>RN-8</w:t>
+            </w:r>
+          </w:p>
+        </w:tc>
+        <w:tc>
+          <w:tcPr>
+            <w:tcW w:w="3360" w:type="dxa"/>
+            <w:tcBorders>
+              <w:top w:val="single" w:sz="8" w:space="0" w:color="000000"/>
+              <w:left w:val="single" w:sz="8" w:space="0" w:color="000000"/>
+              <w:bottom w:val="single" w:sz="8" w:space="0" w:color="000000"/>
+              <w:right w:val="single" w:sz="8" w:space="0" w:color="000000"/>
+            </w:tcBorders>
+            <w:shd w:val="clear" w:color="auto" w:fill="auto"/>
+            <w:tcMar>
+              <w:top w:w="100" w:type="dxa"/>
+              <w:left w:w="100" w:type="dxa"/>
+              <w:bottom w:w="100" w:type="dxa"/>
+              <w:right w:w="100" w:type="dxa"/>
+            </w:tcMar>
+          </w:tcPr>
+          <w:p>
+            <w:pPr>
+              <w:widowControl w:val="0"/>
+              <w:pBdr>
+                <w:top w:val="nil"/>
+                <w:left w:val="nil"/>
+                <w:bottom w:val="nil"/>
+                <w:right w:val="nil"/>
+                <w:between w:val="nil"/>
+              </w:pBdr>
+              <w:spacing w:line="240" w:lineRule="auto"/>
+              <w:rPr>
+                <w:sz w:val="24"/>
+                <w:szCs w:val="24"/>
+              </w:rPr>
+            </w:pPr>
+            <w:r>
+              <w:rPr>
+                <w:sz w:val="24"/>
+                <w:szCs w:val="24"/>
+              </w:rPr>
+              <w:t>Únicamente el gerente podrá generar reportes diarios o mensuales</w:t>
+            </w:r>
+          </w:p>
+        </w:tc>
+        <w:tc>
+          <w:tcPr>
+            <w:tcW w:w="2235" w:type="dxa"/>
+            <w:tcBorders>
+              <w:top w:val="single" w:sz="8" w:space="0" w:color="000000"/>
+              <w:left w:val="single" w:sz="8" w:space="0" w:color="000000"/>
+              <w:bottom w:val="single" w:sz="8" w:space="0" w:color="000000"/>
+              <w:right w:val="single" w:sz="8" w:space="0" w:color="000000"/>
+            </w:tcBorders>
+            <w:shd w:val="clear" w:color="auto" w:fill="auto"/>
+            <w:tcMar>
+              <w:top w:w="100" w:type="dxa"/>
+              <w:left w:w="100" w:type="dxa"/>
+              <w:bottom w:w="100" w:type="dxa"/>
+              <w:right w:w="100" w:type="dxa"/>
+            </w:tcMar>
+          </w:tcPr>
+          <w:p>
+            <w:pPr>
+              <w:widowControl w:val="0"/>
+              <w:pBdr>
+                <w:top w:val="nil"/>
+                <w:left w:val="nil"/>
+                <w:bottom w:val="nil"/>
+                <w:right w:val="nil"/>
+                <w:between w:val="nil"/>
+              </w:pBdr>
+              <w:spacing w:line="240" w:lineRule="auto"/>
+              <w:rPr>
+                <w:sz w:val="24"/>
+                <w:szCs w:val="24"/>
+              </w:rPr>
+            </w:pPr>
+            <w:r>
+              <w:rPr>
+                <w:sz w:val="24"/>
+                <w:szCs w:val="24"/>
+              </w:rPr>
+              <w:t xml:space="preserve">Acción </w:t>
+            </w:r>
+          </w:p>
+        </w:tc>
+        <w:tc>
+          <w:tcPr>
+            <w:tcW w:w="2235" w:type="dxa"/>
+            <w:tcBorders>
+              <w:top w:val="single" w:sz="8" w:space="0" w:color="000000"/>
+              <w:left w:val="single" w:sz="8" w:space="0" w:color="000000"/>
+              <w:bottom w:val="single" w:sz="8" w:space="0" w:color="000000"/>
+              <w:right w:val="single" w:sz="8" w:space="0" w:color="000000"/>
+            </w:tcBorders>
+            <w:shd w:val="clear" w:color="auto" w:fill="auto"/>
+            <w:tcMar>
+              <w:top w:w="100" w:type="dxa"/>
+              <w:left w:w="100" w:type="dxa"/>
+              <w:bottom w:w="100" w:type="dxa"/>
+              <w:right w:w="100" w:type="dxa"/>
+            </w:tcMar>
+          </w:tcPr>
+          <w:p>
+            <w:pPr>
+              <w:widowControl w:val="0"/>
+              <w:pBdr>
+                <w:top w:val="nil"/>
+                <w:left w:val="nil"/>
+                <w:bottom w:val="nil"/>
+                <w:right w:val="nil"/>
+                <w:between w:val="nil"/>
+              </w:pBdr>
+              <w:spacing w:line="240" w:lineRule="auto"/>
+              <w:rPr>
+                <w:sz w:val="24"/>
+                <w:szCs w:val="24"/>
+              </w:rPr>
+            </w:pPr>
+            <w:r>
+              <w:rPr>
+                <w:sz w:val="24"/>
+                <w:szCs w:val="24"/>
+              </w:rPr>
+              <w:t>Estática</w:t>
+            </w:r>
+          </w:p>
+        </w:tc>
+      </w:tr>
     </w:tbl>
     <w:p>
       <w:pPr>
@@ -6776,6 +6946,7 @@
                 <w:sz w:val="24"/>
                 <w:szCs w:val="24"/>
               </w:rPr>
+              <w:lastRenderedPageBreak/>
               <w:t>Cliente</w:t>
             </w:r>
           </w:p>
@@ -6947,7 +7118,6 @@
                 <w:sz w:val="24"/>
                 <w:szCs w:val="24"/>
               </w:rPr>
-              <w:lastRenderedPageBreak/>
               <w:t xml:space="preserve">Empleado </w:t>
             </w:r>
           </w:p>
@@ -16499,6 +16669,1262 @@
                 <w:szCs w:val="24"/>
               </w:rPr>
               <w:t>3</w:t>
+            </w:r>
+          </w:p>
+        </w:tc>
+      </w:tr>
+      <w:tr>
+        <w:trPr>
+          <w:trHeight w:val="524"/>
+        </w:trPr>
+        <w:tc>
+          <w:tcPr>
+            <w:tcW w:w="2364" w:type="dxa"/>
+            <w:tcBorders>
+              <w:top w:val="single" w:sz="6" w:space="0" w:color="000000"/>
+              <w:left w:val="single" w:sz="12" w:space="0" w:color="000000"/>
+              <w:bottom w:val="single" w:sz="12" w:space="0" w:color="000000"/>
+              <w:right w:val="single" w:sz="6" w:space="0" w:color="000000"/>
+            </w:tcBorders>
+          </w:tcPr>
+          <w:p>
+            <w:pPr>
+              <w:spacing w:line="240" w:lineRule="auto"/>
+              <w:jc w:val="right"/>
+              <w:rPr>
+                <w:sz w:val="24"/>
+                <w:szCs w:val="24"/>
+              </w:rPr>
+            </w:pPr>
+            <w:r>
+              <w:rPr>
+                <w:sz w:val="24"/>
+                <w:szCs w:val="24"/>
+              </w:rPr>
+              <w:t>Otra información:</w:t>
+            </w:r>
+          </w:p>
+        </w:tc>
+        <w:tc>
+          <w:tcPr>
+            <w:tcW w:w="6780" w:type="dxa"/>
+            <w:gridSpan w:val="3"/>
+            <w:tcBorders>
+              <w:top w:val="single" w:sz="6" w:space="0" w:color="000000"/>
+              <w:left w:val="single" w:sz="6" w:space="0" w:color="000000"/>
+              <w:bottom w:val="single" w:sz="12" w:space="0" w:color="000000"/>
+              <w:right w:val="single" w:sz="12" w:space="0" w:color="000000"/>
+            </w:tcBorders>
+          </w:tcPr>
+          <w:p>
+            <w:pPr>
+              <w:spacing w:before="40" w:after="40" w:line="240" w:lineRule="auto"/>
+              <w:ind w:right="72"/>
+              <w:jc w:val="both"/>
+              <w:rPr>
+                <w:b/>
+                <w:sz w:val="24"/>
+                <w:szCs w:val="24"/>
+              </w:rPr>
+            </w:pPr>
+            <w:r>
+              <w:rPr>
+                <w:b/>
+                <w:sz w:val="24"/>
+                <w:szCs w:val="24"/>
+              </w:rPr>
+              <w:t xml:space="preserve">Ninguna </w:t>
+            </w:r>
+          </w:p>
+        </w:tc>
+      </w:tr>
+    </w:tbl>
+    <w:tbl>
+      <w:tblPr>
+        <w:tblW w:w="9144" w:type="dxa"/>
+        <w:tblInd w:w="-115" w:type="dxa"/>
+        <w:tblLook w:val="0000" w:firstRow="0" w:lastRow="0" w:firstColumn="0" w:lastColumn="0" w:noHBand="0" w:noVBand="0"/>
+      </w:tblPr>
+      <w:tblGrid>
+        <w:gridCol w:w="2364"/>
+        <w:gridCol w:w="2143"/>
+        <w:gridCol w:w="1766"/>
+        <w:gridCol w:w="2871"/>
+      </w:tblGrid>
+      <w:tr>
+        <w:trPr>
+          <w:trHeight w:val="399"/>
+          <w:tblHeader/>
+        </w:trPr>
+        <w:tc>
+          <w:tcPr>
+            <w:tcW w:w="2364" w:type="dxa"/>
+            <w:tcBorders>
+              <w:top w:val="single" w:sz="12" w:space="0" w:color="000000"/>
+              <w:left w:val="single" w:sz="12" w:space="0" w:color="000000"/>
+              <w:bottom w:val="single" w:sz="6" w:space="0" w:color="000000"/>
+              <w:right w:val="single" w:sz="6" w:space="0" w:color="000000"/>
+            </w:tcBorders>
+          </w:tcPr>
+          <w:p>
+            <w:pPr>
+              <w:spacing w:line="240" w:lineRule="auto"/>
+              <w:ind w:left="-115"/>
+              <w:jc w:val="right"/>
+              <w:rPr>
+                <w:sz w:val="24"/>
+                <w:szCs w:val="24"/>
+              </w:rPr>
+            </w:pPr>
+            <w:r>
+              <w:rPr>
+                <w:sz w:val="24"/>
+                <w:szCs w:val="24"/>
+              </w:rPr>
+              <w:lastRenderedPageBreak/>
+              <w:t xml:space="preserve">ID y nombre </w:t>
+            </w:r>
+          </w:p>
+        </w:tc>
+        <w:tc>
+          <w:tcPr>
+            <w:tcW w:w="6780" w:type="dxa"/>
+            <w:gridSpan w:val="3"/>
+            <w:tcBorders>
+              <w:top w:val="single" w:sz="12" w:space="0" w:color="000000"/>
+              <w:left w:val="single" w:sz="6" w:space="0" w:color="000000"/>
+              <w:bottom w:val="single" w:sz="6" w:space="0" w:color="000000"/>
+              <w:right w:val="single" w:sz="12" w:space="0" w:color="000000"/>
+            </w:tcBorders>
+          </w:tcPr>
+          <w:p>
+            <w:pPr>
+              <w:widowControl w:val="0"/>
+              <w:pBdr>
+                <w:top w:val="nil"/>
+                <w:left w:val="nil"/>
+                <w:bottom w:val="nil"/>
+                <w:right w:val="nil"/>
+                <w:between w:val="nil"/>
+              </w:pBdr>
+              <w:spacing w:line="240" w:lineRule="auto"/>
+              <w:ind w:left="360"/>
+              <w:rPr>
+                <w:sz w:val="24"/>
+                <w:szCs w:val="24"/>
+              </w:rPr>
+            </w:pPr>
+            <w:r>
+              <w:rPr>
+                <w:b/>
+                <w:sz w:val="24"/>
+                <w:szCs w:val="24"/>
+              </w:rPr>
+              <w:t>UC-</w:t>
+            </w:r>
+            <w:r>
+              <w:rPr>
+                <w:b/>
+                <w:sz w:val="24"/>
+                <w:szCs w:val="24"/>
+              </w:rPr>
+              <w:t>8</w:t>
+            </w:r>
+            <w:r>
+              <w:rPr>
+                <w:b/>
+                <w:sz w:val="24"/>
+                <w:szCs w:val="24"/>
+              </w:rPr>
+              <w:t xml:space="preserve"> </w:t>
+            </w:r>
+            <w:r>
+              <w:rPr>
+                <w:bCs/>
+                <w:sz w:val="24"/>
+                <w:szCs w:val="24"/>
+              </w:rPr>
+              <w:t>G</w:t>
+            </w:r>
+            <w:r>
+              <w:rPr>
+                <w:sz w:val="24"/>
+                <w:szCs w:val="24"/>
+              </w:rPr>
+              <w:t xml:space="preserve">eneración </w:t>
+            </w:r>
+            <w:r>
+              <w:rPr>
+                <w:sz w:val="24"/>
+                <w:szCs w:val="24"/>
+              </w:rPr>
+              <w:t>de Reporte Diario</w:t>
+            </w:r>
+          </w:p>
+        </w:tc>
+      </w:tr>
+      <w:tr>
+        <w:trPr>
+          <w:trHeight w:val="545"/>
+          <w:tblHeader/>
+        </w:trPr>
+        <w:tc>
+          <w:tcPr>
+            <w:tcW w:w="2364" w:type="dxa"/>
+            <w:tcBorders>
+              <w:top w:val="single" w:sz="6" w:space="0" w:color="000000"/>
+              <w:left w:val="single" w:sz="12" w:space="0" w:color="000000"/>
+              <w:bottom w:val="single" w:sz="6" w:space="0" w:color="000000"/>
+              <w:right w:val="single" w:sz="6" w:space="0" w:color="000000"/>
+            </w:tcBorders>
+          </w:tcPr>
+          <w:p>
+            <w:pPr>
+              <w:spacing w:line="240" w:lineRule="auto"/>
+              <w:jc w:val="right"/>
+              <w:rPr>
+                <w:sz w:val="24"/>
+                <w:szCs w:val="24"/>
+              </w:rPr>
+            </w:pPr>
+            <w:r>
+              <w:rPr>
+                <w:sz w:val="24"/>
+                <w:szCs w:val="24"/>
+              </w:rPr>
+              <w:t>Creado por:</w:t>
+            </w:r>
+          </w:p>
+        </w:tc>
+        <w:tc>
+          <w:tcPr>
+            <w:tcW w:w="2143" w:type="dxa"/>
+            <w:tcBorders>
+              <w:top w:val="single" w:sz="6" w:space="0" w:color="000000"/>
+              <w:left w:val="single" w:sz="6" w:space="0" w:color="000000"/>
+              <w:bottom w:val="single" w:sz="6" w:space="0" w:color="000000"/>
+              <w:right w:val="single" w:sz="6" w:space="0" w:color="000000"/>
+            </w:tcBorders>
+          </w:tcPr>
+          <w:p>
+            <w:pPr>
+              <w:spacing w:line="240" w:lineRule="auto"/>
+              <w:jc w:val="both"/>
+              <w:rPr>
+                <w:sz w:val="24"/>
+                <w:szCs w:val="24"/>
+              </w:rPr>
+            </w:pPr>
+            <w:r>
+              <w:rPr>
+                <w:sz w:val="24"/>
+                <w:szCs w:val="24"/>
+              </w:rPr>
+              <w:t>Jaime Robles</w:t>
+            </w:r>
+            <w:r>
+              <w:rPr>
+                <w:sz w:val="24"/>
+                <w:szCs w:val="24"/>
+              </w:rPr>
+              <w:t xml:space="preserve"> </w:t>
+            </w:r>
+          </w:p>
+        </w:tc>
+        <w:tc>
+          <w:tcPr>
+            <w:tcW w:w="1766" w:type="dxa"/>
+            <w:tcBorders>
+              <w:top w:val="single" w:sz="6" w:space="0" w:color="000000"/>
+              <w:left w:val="single" w:sz="6" w:space="0" w:color="000000"/>
+              <w:bottom w:val="single" w:sz="6" w:space="0" w:color="000000"/>
+              <w:right w:val="single" w:sz="6" w:space="0" w:color="000000"/>
+            </w:tcBorders>
+          </w:tcPr>
+          <w:p>
+            <w:pPr>
+              <w:spacing w:line="240" w:lineRule="auto"/>
+              <w:jc w:val="right"/>
+              <w:rPr>
+                <w:sz w:val="24"/>
+                <w:szCs w:val="24"/>
+              </w:rPr>
+            </w:pPr>
+            <w:r>
+              <w:rPr>
+                <w:sz w:val="24"/>
+                <w:szCs w:val="24"/>
+              </w:rPr>
+              <w:t>Dia de creación:</w:t>
+            </w:r>
+          </w:p>
+        </w:tc>
+        <w:tc>
+          <w:tcPr>
+            <w:tcW w:w="2871" w:type="dxa"/>
+            <w:tcBorders>
+              <w:top w:val="single" w:sz="6" w:space="0" w:color="000000"/>
+              <w:left w:val="single" w:sz="6" w:space="0" w:color="000000"/>
+              <w:bottom w:val="single" w:sz="6" w:space="0" w:color="000000"/>
+              <w:right w:val="single" w:sz="12" w:space="0" w:color="000000"/>
+            </w:tcBorders>
+          </w:tcPr>
+          <w:p>
+            <w:pPr>
+              <w:spacing w:line="240" w:lineRule="auto"/>
+              <w:jc w:val="both"/>
+              <w:rPr>
+                <w:sz w:val="24"/>
+                <w:szCs w:val="24"/>
+              </w:rPr>
+            </w:pPr>
+            <w:r>
+              <w:rPr>
+                <w:sz w:val="24"/>
+                <w:szCs w:val="24"/>
+              </w:rPr>
+              <w:t>23-11-2024</w:t>
+            </w:r>
+          </w:p>
+        </w:tc>
+      </w:tr>
+      <w:tr>
+        <w:trPr>
+          <w:trHeight w:val="553"/>
+          <w:tblHeader/>
+        </w:trPr>
+        <w:tc>
+          <w:tcPr>
+            <w:tcW w:w="2364" w:type="dxa"/>
+            <w:tcBorders>
+              <w:top w:val="single" w:sz="6" w:space="0" w:color="000000"/>
+              <w:left w:val="single" w:sz="12" w:space="0" w:color="000000"/>
+              <w:bottom w:val="single" w:sz="6" w:space="0" w:color="000000"/>
+              <w:right w:val="single" w:sz="6" w:space="0" w:color="000000"/>
+            </w:tcBorders>
+          </w:tcPr>
+          <w:p>
+            <w:pPr>
+              <w:spacing w:line="240" w:lineRule="auto"/>
+              <w:jc w:val="right"/>
+              <w:rPr>
+                <w:sz w:val="24"/>
+                <w:szCs w:val="24"/>
+              </w:rPr>
+            </w:pPr>
+            <w:r>
+              <w:rPr>
+                <w:sz w:val="24"/>
+                <w:szCs w:val="24"/>
+              </w:rPr>
+              <w:t>Actor primario:</w:t>
+            </w:r>
+          </w:p>
+        </w:tc>
+        <w:tc>
+          <w:tcPr>
+            <w:tcW w:w="2143" w:type="dxa"/>
+            <w:tcBorders>
+              <w:top w:val="single" w:sz="6" w:space="0" w:color="000000"/>
+              <w:left w:val="single" w:sz="6" w:space="0" w:color="000000"/>
+              <w:bottom w:val="single" w:sz="6" w:space="0" w:color="000000"/>
+              <w:right w:val="single" w:sz="6" w:space="0" w:color="000000"/>
+            </w:tcBorders>
+          </w:tcPr>
+          <w:p>
+            <w:pPr>
+              <w:spacing w:line="240" w:lineRule="auto"/>
+              <w:jc w:val="both"/>
+              <w:rPr>
+                <w:sz w:val="24"/>
+                <w:szCs w:val="24"/>
+              </w:rPr>
+            </w:pPr>
+            <w:r>
+              <w:rPr>
+                <w:sz w:val="24"/>
+                <w:szCs w:val="24"/>
+              </w:rPr>
+              <w:t>Gerente</w:t>
+            </w:r>
+          </w:p>
+        </w:tc>
+        <w:tc>
+          <w:tcPr>
+            <w:tcW w:w="1766" w:type="dxa"/>
+            <w:tcBorders>
+              <w:top w:val="single" w:sz="6" w:space="0" w:color="000000"/>
+              <w:left w:val="single" w:sz="6" w:space="0" w:color="000000"/>
+              <w:bottom w:val="single" w:sz="6" w:space="0" w:color="000000"/>
+              <w:right w:val="single" w:sz="6" w:space="0" w:color="000000"/>
+            </w:tcBorders>
+          </w:tcPr>
+          <w:p>
+            <w:pPr>
+              <w:spacing w:line="240" w:lineRule="auto"/>
+              <w:jc w:val="right"/>
+              <w:rPr>
+                <w:sz w:val="24"/>
+                <w:szCs w:val="24"/>
+              </w:rPr>
+            </w:pPr>
+            <w:r>
+              <w:rPr>
+                <w:sz w:val="24"/>
+                <w:szCs w:val="24"/>
+              </w:rPr>
+              <w:t>Actor secundario:</w:t>
+            </w:r>
+          </w:p>
+        </w:tc>
+        <w:tc>
+          <w:tcPr>
+            <w:tcW w:w="2871" w:type="dxa"/>
+            <w:tcBorders>
+              <w:top w:val="single" w:sz="6" w:space="0" w:color="000000"/>
+              <w:left w:val="single" w:sz="6" w:space="0" w:color="000000"/>
+              <w:bottom w:val="single" w:sz="6" w:space="0" w:color="000000"/>
+              <w:right w:val="single" w:sz="12" w:space="0" w:color="000000"/>
+            </w:tcBorders>
+          </w:tcPr>
+          <w:p>
+            <w:pPr>
+              <w:rPr>
+                <w:sz w:val="16"/>
+                <w:szCs w:val="16"/>
+              </w:rPr>
+            </w:pPr>
+            <w:r>
+              <w:rPr>
+                <w:sz w:val="24"/>
+                <w:szCs w:val="24"/>
+              </w:rPr>
+              <w:t>Sistema de la biblioteca</w:t>
+            </w:r>
+          </w:p>
+        </w:tc>
+      </w:tr>
+      <w:tr>
+        <w:trPr>
+          <w:trHeight w:val="473"/>
+          <w:tblHeader/>
+        </w:trPr>
+        <w:tc>
+          <w:tcPr>
+            <w:tcW w:w="2364" w:type="dxa"/>
+            <w:tcBorders>
+              <w:top w:val="single" w:sz="6" w:space="0" w:color="000000"/>
+              <w:left w:val="single" w:sz="12" w:space="0" w:color="000000"/>
+              <w:bottom w:val="single" w:sz="6" w:space="0" w:color="000000"/>
+              <w:right w:val="single" w:sz="6" w:space="0" w:color="000000"/>
+            </w:tcBorders>
+          </w:tcPr>
+          <w:p>
+            <w:pPr>
+              <w:spacing w:line="240" w:lineRule="auto"/>
+              <w:jc w:val="right"/>
+              <w:rPr>
+                <w:sz w:val="24"/>
+                <w:szCs w:val="24"/>
+              </w:rPr>
+            </w:pPr>
+            <w:r>
+              <w:rPr>
+                <w:sz w:val="24"/>
+                <w:szCs w:val="24"/>
+              </w:rPr>
+              <w:t>Descripción:</w:t>
+            </w:r>
+          </w:p>
+        </w:tc>
+        <w:tc>
+          <w:tcPr>
+            <w:tcW w:w="6780" w:type="dxa"/>
+            <w:gridSpan w:val="3"/>
+            <w:tcBorders>
+              <w:top w:val="single" w:sz="6" w:space="0" w:color="000000"/>
+              <w:left w:val="single" w:sz="6" w:space="0" w:color="000000"/>
+              <w:bottom w:val="single" w:sz="6" w:space="0" w:color="000000"/>
+              <w:right w:val="single" w:sz="12" w:space="0" w:color="000000"/>
+            </w:tcBorders>
+          </w:tcPr>
+          <w:p>
+            <w:pPr>
+              <w:rPr>
+                <w:sz w:val="12"/>
+                <w:szCs w:val="12"/>
+              </w:rPr>
+            </w:pPr>
+            <w:r>
+              <w:rPr>
+                <w:sz w:val="24"/>
+                <w:szCs w:val="24"/>
+              </w:rPr>
+              <w:t>El gerente genera un reporte diario que incluye información sobre las actividades de la biblioteca, como libros rentados, vendidos, y los clientes atendidos.</w:t>
+            </w:r>
+          </w:p>
+        </w:tc>
+      </w:tr>
+      <w:tr>
+        <w:trPr>
+          <w:trHeight w:val="399"/>
+          <w:tblHeader/>
+        </w:trPr>
+        <w:tc>
+          <w:tcPr>
+            <w:tcW w:w="2364" w:type="dxa"/>
+            <w:tcBorders>
+              <w:top w:val="single" w:sz="6" w:space="0" w:color="000000"/>
+              <w:left w:val="single" w:sz="12" w:space="0" w:color="000000"/>
+              <w:bottom w:val="single" w:sz="6" w:space="0" w:color="000000"/>
+              <w:right w:val="single" w:sz="6" w:space="0" w:color="000000"/>
+            </w:tcBorders>
+          </w:tcPr>
+          <w:p>
+            <w:pPr>
+              <w:spacing w:line="240" w:lineRule="auto"/>
+              <w:jc w:val="right"/>
+              <w:rPr>
+                <w:sz w:val="24"/>
+                <w:szCs w:val="24"/>
+              </w:rPr>
+            </w:pPr>
+            <w:r>
+              <w:rPr>
+                <w:sz w:val="24"/>
+                <w:szCs w:val="24"/>
+              </w:rPr>
+              <w:t>Trigger:</w:t>
+            </w:r>
+          </w:p>
+        </w:tc>
+        <w:tc>
+          <w:tcPr>
+            <w:tcW w:w="6780" w:type="dxa"/>
+            <w:gridSpan w:val="3"/>
+            <w:tcBorders>
+              <w:top w:val="single" w:sz="6" w:space="0" w:color="000000"/>
+              <w:left w:val="single" w:sz="6" w:space="0" w:color="000000"/>
+              <w:bottom w:val="single" w:sz="6" w:space="0" w:color="000000"/>
+              <w:right w:val="single" w:sz="12" w:space="0" w:color="000000"/>
+            </w:tcBorders>
+          </w:tcPr>
+          <w:p>
+            <w:pPr>
+              <w:spacing w:line="240" w:lineRule="auto"/>
+              <w:jc w:val="both"/>
+              <w:rPr>
+                <w:sz w:val="24"/>
+                <w:szCs w:val="24"/>
+                <w:lang w:val="es-MX"/>
+              </w:rPr>
+            </w:pPr>
+            <w:r>
+              <w:rPr>
+                <w:sz w:val="24"/>
+                <w:szCs w:val="24"/>
+                <w:lang w:val="es-MX"/>
+              </w:rPr>
+              <w:t>El gerente solicita la generación de un reporte diario al final del día o al inicio del siguiente.</w:t>
+            </w:r>
+          </w:p>
+        </w:tc>
+      </w:tr>
+      <w:tr>
+        <w:trPr>
+          <w:trHeight w:val="992"/>
+          <w:tblHeader/>
+        </w:trPr>
+        <w:tc>
+          <w:tcPr>
+            <w:tcW w:w="2364" w:type="dxa"/>
+            <w:tcBorders>
+              <w:top w:val="single" w:sz="6" w:space="0" w:color="000000"/>
+              <w:left w:val="single" w:sz="12" w:space="0" w:color="000000"/>
+              <w:bottom w:val="single" w:sz="6" w:space="0" w:color="000000"/>
+              <w:right w:val="single" w:sz="6" w:space="0" w:color="000000"/>
+            </w:tcBorders>
+          </w:tcPr>
+          <w:p>
+            <w:pPr>
+              <w:spacing w:line="240" w:lineRule="auto"/>
+              <w:jc w:val="right"/>
+              <w:rPr>
+                <w:sz w:val="24"/>
+                <w:szCs w:val="24"/>
+              </w:rPr>
+            </w:pPr>
+            <w:r>
+              <w:rPr>
+                <w:sz w:val="24"/>
+                <w:szCs w:val="24"/>
+              </w:rPr>
+              <w:t>Precondicondicions:</w:t>
+            </w:r>
+          </w:p>
+        </w:tc>
+        <w:tc>
+          <w:tcPr>
+            <w:tcW w:w="6780" w:type="dxa"/>
+            <w:gridSpan w:val="3"/>
+            <w:tcBorders>
+              <w:top w:val="single" w:sz="6" w:space="0" w:color="000000"/>
+              <w:left w:val="single" w:sz="6" w:space="0" w:color="000000"/>
+              <w:bottom w:val="single" w:sz="6" w:space="0" w:color="000000"/>
+              <w:right w:val="single" w:sz="12" w:space="0" w:color="000000"/>
+            </w:tcBorders>
+          </w:tcPr>
+          <w:p>
+            <w:pPr>
+              <w:spacing w:line="240" w:lineRule="auto"/>
+              <w:rPr>
+                <w:rFonts w:eastAsia="Times New Roman"/>
+                <w:sz w:val="24"/>
+                <w:szCs w:val="24"/>
+                <w:lang w:val="es-MX"/>
+              </w:rPr>
+            </w:pPr>
+            <w:r>
+              <w:rPr>
+                <w:rFonts w:eastAsia="Times New Roman"/>
+                <w:sz w:val="24"/>
+                <w:szCs w:val="24"/>
+                <w:lang w:val="es-MX"/>
+              </w:rPr>
+              <w:t xml:space="preserve"> </w:t>
+            </w:r>
+            <w:r>
+              <w:rPr>
+                <w:rFonts w:eastAsia="Times New Roman"/>
+                <w:b/>
+                <w:bCs/>
+                <w:sz w:val="24"/>
+                <w:szCs w:val="24"/>
+                <w:lang w:val="es-MX"/>
+              </w:rPr>
+              <w:t>PRE-1</w:t>
+            </w:r>
+            <w:r>
+              <w:rPr>
+                <w:rFonts w:eastAsia="Times New Roman"/>
+                <w:sz w:val="24"/>
+                <w:szCs w:val="24"/>
+                <w:lang w:val="es-MX"/>
+              </w:rPr>
+              <w:t xml:space="preserve">: </w:t>
+            </w:r>
+            <w:r>
+              <w:rPr>
+                <w:rFonts w:eastAsia="Times New Roman"/>
+                <w:sz w:val="24"/>
+                <w:szCs w:val="24"/>
+              </w:rPr>
+              <w:t>El sistema cuenta con los registros de las operaciones diarias de la biblioteca (ventas, rentas, devoluciones).</w:t>
+            </w:r>
+          </w:p>
+        </w:tc>
+      </w:tr>
+      <w:tr>
+        <w:trPr>
+          <w:trHeight w:val="693"/>
+          <w:tblHeader/>
+        </w:trPr>
+        <w:tc>
+          <w:tcPr>
+            <w:tcW w:w="2364" w:type="dxa"/>
+            <w:tcBorders>
+              <w:top w:val="single" w:sz="6" w:space="0" w:color="000000"/>
+              <w:left w:val="single" w:sz="12" w:space="0" w:color="000000"/>
+              <w:bottom w:val="single" w:sz="6" w:space="0" w:color="000000"/>
+              <w:right w:val="single" w:sz="6" w:space="0" w:color="000000"/>
+            </w:tcBorders>
+          </w:tcPr>
+          <w:p>
+            <w:pPr>
+              <w:spacing w:line="240" w:lineRule="auto"/>
+              <w:jc w:val="right"/>
+              <w:rPr>
+                <w:sz w:val="24"/>
+                <w:szCs w:val="24"/>
+              </w:rPr>
+            </w:pPr>
+            <w:r>
+              <w:rPr>
+                <w:sz w:val="24"/>
+                <w:szCs w:val="24"/>
+              </w:rPr>
+              <w:t>Post Condiciones:</w:t>
+            </w:r>
+          </w:p>
+        </w:tc>
+        <w:tc>
+          <w:tcPr>
+            <w:tcW w:w="6780" w:type="dxa"/>
+            <w:gridSpan w:val="3"/>
+            <w:tcBorders>
+              <w:top w:val="single" w:sz="6" w:space="0" w:color="000000"/>
+              <w:left w:val="single" w:sz="6" w:space="0" w:color="000000"/>
+              <w:bottom w:val="single" w:sz="6" w:space="0" w:color="000000"/>
+              <w:right w:val="single" w:sz="12" w:space="0" w:color="000000"/>
+            </w:tcBorders>
+          </w:tcPr>
+          <w:p>
+            <w:pPr>
+              <w:spacing w:line="240" w:lineRule="auto"/>
+              <w:rPr>
+                <w:rFonts w:eastAsia="Times New Roman"/>
+                <w:sz w:val="24"/>
+                <w:szCs w:val="24"/>
+                <w:lang w:val="es-MX"/>
+              </w:rPr>
+            </w:pPr>
+            <w:r>
+              <w:rPr>
+                <w:rFonts w:eastAsia="Times New Roman"/>
+                <w:b/>
+                <w:bCs/>
+                <w:sz w:val="24"/>
+                <w:szCs w:val="24"/>
+                <w:lang w:val="es-MX"/>
+              </w:rPr>
+              <w:t>POST-1</w:t>
+            </w:r>
+            <w:r>
+              <w:rPr>
+                <w:rFonts w:eastAsia="Times New Roman"/>
+                <w:sz w:val="24"/>
+                <w:szCs w:val="24"/>
+                <w:lang w:val="es-MX"/>
+              </w:rPr>
+              <w:t xml:space="preserve">: </w:t>
+            </w:r>
+            <w:r>
+              <w:rPr>
+                <w:rFonts w:eastAsia="Times New Roman"/>
+                <w:sz w:val="24"/>
+                <w:szCs w:val="24"/>
+              </w:rPr>
+              <w:t>El reporte diario queda disponible en el sistema, con un resumen de todas las actividades relevantes.</w:t>
+            </w:r>
+          </w:p>
+        </w:tc>
+      </w:tr>
+      <w:tr>
+        <w:trPr>
+          <w:trHeight w:val="2831"/>
+          <w:tblHeader/>
+        </w:trPr>
+        <w:tc>
+          <w:tcPr>
+            <w:tcW w:w="2364" w:type="dxa"/>
+            <w:tcBorders>
+              <w:top w:val="single" w:sz="6" w:space="0" w:color="000000"/>
+              <w:left w:val="single" w:sz="12" w:space="0" w:color="000000"/>
+              <w:bottom w:val="single" w:sz="6" w:space="0" w:color="000000"/>
+              <w:right w:val="single" w:sz="6" w:space="0" w:color="000000"/>
+            </w:tcBorders>
+          </w:tcPr>
+          <w:p>
+            <w:pPr>
+              <w:spacing w:line="240" w:lineRule="auto"/>
+              <w:jc w:val="right"/>
+              <w:rPr>
+                <w:sz w:val="24"/>
+                <w:szCs w:val="24"/>
+              </w:rPr>
+            </w:pPr>
+            <w:r>
+              <w:rPr>
+                <w:sz w:val="24"/>
+                <w:szCs w:val="24"/>
+              </w:rPr>
+              <w:t>Flujo normal:</w:t>
+            </w:r>
+          </w:p>
+        </w:tc>
+        <w:tc>
+          <w:tcPr>
+            <w:tcW w:w="6780" w:type="dxa"/>
+            <w:gridSpan w:val="3"/>
+            <w:tcBorders>
+              <w:top w:val="single" w:sz="6" w:space="0" w:color="000000"/>
+              <w:left w:val="single" w:sz="6" w:space="0" w:color="000000"/>
+              <w:bottom w:val="single" w:sz="6" w:space="0" w:color="000000"/>
+              <w:right w:val="single" w:sz="12" w:space="0" w:color="000000"/>
+            </w:tcBorders>
+          </w:tcPr>
+          <w:p>
+            <w:pPr>
+              <w:pStyle w:val="ListParagraph"/>
+              <w:numPr>
+                <w:ilvl w:val="0"/>
+                <w:numId w:val="48"/>
+              </w:numPr>
+              <w:spacing w:line="240" w:lineRule="auto"/>
+              <w:rPr>
+                <w:rFonts w:eastAsia="Times New Roman"/>
+                <w:b/>
+                <w:bCs/>
+                <w:sz w:val="24"/>
+                <w:szCs w:val="24"/>
+                <w:lang w:val="es-MX"/>
+              </w:rPr>
+            </w:pPr>
+            <w:r>
+              <w:rPr>
+                <w:rFonts w:eastAsia="Times New Roman"/>
+                <w:b/>
+                <w:bCs/>
+                <w:sz w:val="24"/>
+                <w:szCs w:val="24"/>
+                <w:lang w:val="es-MX"/>
+              </w:rPr>
+              <w:t>Generación de</w:t>
+            </w:r>
+            <w:r>
+              <w:rPr>
+                <w:rFonts w:eastAsia="Times New Roman"/>
+                <w:b/>
+                <w:bCs/>
+                <w:sz w:val="24"/>
+                <w:szCs w:val="24"/>
+                <w:lang w:val="es-MX"/>
+              </w:rPr>
+              <w:t xml:space="preserve"> </w:t>
+            </w:r>
+            <w:r>
+              <w:rPr>
+                <w:rFonts w:eastAsia="Times New Roman"/>
+                <w:b/>
+                <w:bCs/>
+                <w:sz w:val="24"/>
+                <w:szCs w:val="24"/>
+                <w:lang w:val="es-MX"/>
+              </w:rPr>
+              <w:t>Reportes Diarios</w:t>
+            </w:r>
+          </w:p>
+          <w:p>
+            <w:pPr>
+              <w:rPr>
+                <w:rFonts w:eastAsia="Times New Roman"/>
+                <w:sz w:val="24"/>
+                <w:szCs w:val="24"/>
+                <w:lang w:val="es-MX"/>
+              </w:rPr>
+            </w:pPr>
+            <w:r>
+              <w:rPr>
+                <w:rFonts w:eastAsia="Times New Roman"/>
+                <w:sz w:val="24"/>
+                <w:szCs w:val="24"/>
+                <w:lang w:val="es-MX"/>
+              </w:rPr>
+              <w:t xml:space="preserve">     1. </w:t>
+            </w:r>
+            <w:r>
+              <w:rPr>
+                <w:rFonts w:eastAsia="Times New Roman"/>
+                <w:sz w:val="24"/>
+                <w:szCs w:val="24"/>
+                <w:lang w:val="es-MX"/>
+              </w:rPr>
+              <w:t xml:space="preserve">  </w:t>
+            </w:r>
+            <w:r>
+              <w:rPr>
+                <w:rFonts w:eastAsia="Times New Roman"/>
+                <w:sz w:val="24"/>
+                <w:szCs w:val="24"/>
+                <w:lang w:val="es-MX"/>
+              </w:rPr>
+              <w:t xml:space="preserve">El gerente accede al sistema y selecciona la opción </w:t>
+            </w:r>
+            <w:r>
+              <w:rPr>
+                <w:rFonts w:eastAsia="Times New Roman"/>
+                <w:sz w:val="24"/>
+                <w:szCs w:val="24"/>
+                <w:lang w:val="es-MX"/>
+              </w:rPr>
+              <w:t>de “</w:t>
+            </w:r>
+            <w:r>
+              <w:rPr>
+                <w:rFonts w:eastAsia="Times New Roman"/>
+                <w:sz w:val="24"/>
+                <w:szCs w:val="24"/>
+                <w:lang w:val="es-MX"/>
+              </w:rPr>
+              <w:t>Generar Reporte Diario”.</w:t>
+            </w:r>
+          </w:p>
+          <w:p>
+            <w:pPr>
+              <w:pStyle w:val="ListParagraph"/>
+              <w:numPr>
+                <w:ilvl w:val="0"/>
+                <w:numId w:val="21"/>
+              </w:numPr>
+              <w:rPr>
+                <w:rFonts w:eastAsia="Times New Roman"/>
+                <w:sz w:val="24"/>
+                <w:szCs w:val="24"/>
+                <w:lang w:val="es-MX"/>
+              </w:rPr>
+            </w:pPr>
+            <w:r>
+              <w:rPr>
+                <w:rFonts w:eastAsia="Times New Roman"/>
+                <w:sz w:val="24"/>
+                <w:szCs w:val="24"/>
+                <w:lang w:val="es-MX"/>
+              </w:rPr>
+              <w:t>El sistema extrae la información de las actividades realizadas (ventas, rentas, clientes atendidos, etc.).</w:t>
+            </w:r>
+          </w:p>
+          <w:p>
+            <w:pPr>
+              <w:pStyle w:val="ListParagraph"/>
+              <w:numPr>
+                <w:ilvl w:val="0"/>
+                <w:numId w:val="21"/>
+              </w:numPr>
+              <w:rPr>
+                <w:rFonts w:eastAsia="Times New Roman"/>
+                <w:sz w:val="24"/>
+                <w:szCs w:val="24"/>
+                <w:lang w:val="es-MX"/>
+              </w:rPr>
+            </w:pPr>
+            <w:r>
+              <w:rPr>
+                <w:rFonts w:eastAsia="Times New Roman"/>
+                <w:sz w:val="24"/>
+                <w:szCs w:val="24"/>
+                <w:lang w:val="es-MX"/>
+              </w:rPr>
+              <w:t>El sistema genera el reporte y muestra un resumen.</w:t>
+            </w:r>
+          </w:p>
+          <w:p>
+            <w:pPr>
+              <w:pStyle w:val="ListParagraph"/>
+              <w:numPr>
+                <w:ilvl w:val="0"/>
+                <w:numId w:val="21"/>
+              </w:numPr>
+              <w:rPr>
+                <w:rFonts w:eastAsia="Times New Roman"/>
+                <w:sz w:val="24"/>
+                <w:szCs w:val="24"/>
+                <w:lang w:val="es-MX"/>
+              </w:rPr>
+            </w:pPr>
+            <w:r>
+              <w:rPr>
+                <w:rFonts w:eastAsia="Times New Roman"/>
+                <w:sz w:val="24"/>
+                <w:szCs w:val="24"/>
+                <w:lang w:val="es-MX"/>
+              </w:rPr>
+              <w:t>El gerente revisa el reporte y lo guarda o lo imprime para archivarlo.</w:t>
+            </w:r>
+          </w:p>
+        </w:tc>
+      </w:tr>
+      <w:tr>
+        <w:trPr>
+          <w:trHeight w:val="631"/>
+        </w:trPr>
+        <w:tc>
+          <w:tcPr>
+            <w:tcW w:w="2364" w:type="dxa"/>
+            <w:tcBorders>
+              <w:top w:val="single" w:sz="6" w:space="0" w:color="000000"/>
+              <w:left w:val="single" w:sz="12" w:space="0" w:color="000000"/>
+              <w:bottom w:val="single" w:sz="6" w:space="0" w:color="000000"/>
+              <w:right w:val="single" w:sz="6" w:space="0" w:color="000000"/>
+            </w:tcBorders>
+          </w:tcPr>
+          <w:p>
+            <w:pPr>
+              <w:spacing w:line="240" w:lineRule="auto"/>
+              <w:jc w:val="center"/>
+              <w:rPr>
+                <w:sz w:val="24"/>
+                <w:szCs w:val="24"/>
+              </w:rPr>
+            </w:pPr>
+          </w:p>
+        </w:tc>
+        <w:tc>
+          <w:tcPr>
+            <w:tcW w:w="6780" w:type="dxa"/>
+            <w:gridSpan w:val="3"/>
+            <w:tcBorders>
+              <w:top w:val="single" w:sz="6" w:space="0" w:color="000000"/>
+              <w:left w:val="single" w:sz="6" w:space="0" w:color="000000"/>
+              <w:bottom w:val="single" w:sz="6" w:space="0" w:color="000000"/>
+              <w:right w:val="single" w:sz="12" w:space="0" w:color="000000"/>
+            </w:tcBorders>
+          </w:tcPr>
+          <w:p>
+            <w:pPr>
+              <w:spacing w:line="240" w:lineRule="auto"/>
+              <w:rPr>
+                <w:rFonts w:eastAsia="Times New Roman"/>
+                <w:sz w:val="24"/>
+                <w:szCs w:val="24"/>
+                <w:lang w:val="es-MX"/>
+              </w:rPr>
+            </w:pPr>
+            <w:r>
+              <w:rPr>
+                <w:rFonts w:eastAsia="Times New Roman"/>
+                <w:b/>
+                <w:bCs/>
+                <w:sz w:val="24"/>
+                <w:szCs w:val="24"/>
+              </w:rPr>
+              <w:t>2a. Falta de Información</w:t>
+            </w:r>
+            <w:r>
+              <w:rPr>
+                <w:rFonts w:eastAsia="Times New Roman"/>
+                <w:sz w:val="24"/>
+                <w:szCs w:val="24"/>
+                <w:lang w:val="es-MX"/>
+              </w:rPr>
+              <w:t>:</w:t>
+            </w:r>
+          </w:p>
+          <w:p>
+            <w:pPr>
+              <w:pStyle w:val="ListParagraph"/>
+              <w:numPr>
+                <w:ilvl w:val="0"/>
+                <w:numId w:val="47"/>
+              </w:numPr>
+              <w:spacing w:line="240" w:lineRule="auto"/>
+              <w:rPr>
+                <w:rFonts w:eastAsia="Times New Roman"/>
+                <w:sz w:val="24"/>
+                <w:szCs w:val="24"/>
+                <w:lang w:val="es-MX"/>
+              </w:rPr>
+            </w:pPr>
+            <w:r>
+              <w:rPr>
+                <w:rFonts w:eastAsia="Times New Roman"/>
+                <w:sz w:val="24"/>
+                <w:szCs w:val="24"/>
+              </w:rPr>
+              <w:t>Si alguna información está incompleta, el sistema muestra una advertencia, y el gerente puede decidir si continúa o busca completar la información.</w:t>
+            </w:r>
+          </w:p>
+        </w:tc>
+      </w:tr>
+      <w:tr>
+        <w:trPr>
+          <w:trHeight w:val="947"/>
+        </w:trPr>
+        <w:tc>
+          <w:tcPr>
+            <w:tcW w:w="2364" w:type="dxa"/>
+            <w:tcBorders>
+              <w:top w:val="single" w:sz="6" w:space="0" w:color="000000"/>
+              <w:left w:val="single" w:sz="12" w:space="0" w:color="000000"/>
+              <w:bottom w:val="single" w:sz="6" w:space="0" w:color="000000"/>
+              <w:right w:val="single" w:sz="6" w:space="0" w:color="000000"/>
+            </w:tcBorders>
+          </w:tcPr>
+          <w:p>
+            <w:pPr>
+              <w:spacing w:line="240" w:lineRule="auto"/>
+              <w:jc w:val="right"/>
+              <w:rPr>
+                <w:sz w:val="24"/>
+                <w:szCs w:val="24"/>
+              </w:rPr>
+            </w:pPr>
+            <w:r>
+              <w:rPr>
+                <w:sz w:val="24"/>
+                <w:szCs w:val="24"/>
+              </w:rPr>
+              <w:t>Excepciones:</w:t>
+            </w:r>
+          </w:p>
+        </w:tc>
+        <w:tc>
+          <w:tcPr>
+            <w:tcW w:w="6780" w:type="dxa"/>
+            <w:gridSpan w:val="3"/>
+            <w:tcBorders>
+              <w:top w:val="single" w:sz="6" w:space="0" w:color="000000"/>
+              <w:left w:val="single" w:sz="6" w:space="0" w:color="000000"/>
+              <w:bottom w:val="single" w:sz="6" w:space="0" w:color="000000"/>
+              <w:right w:val="single" w:sz="12" w:space="0" w:color="000000"/>
+            </w:tcBorders>
+          </w:tcPr>
+          <w:p>
+            <w:pPr>
+              <w:spacing w:before="40" w:after="40" w:line="240" w:lineRule="auto"/>
+              <w:ind w:right="72"/>
+              <w:jc w:val="both"/>
+              <w:rPr>
+                <w:b/>
+                <w:bCs/>
+                <w:sz w:val="24"/>
+                <w:szCs w:val="24"/>
+              </w:rPr>
+            </w:pPr>
+            <w:r>
+              <w:rPr>
+                <w:b/>
+                <w:bCs/>
+                <w:sz w:val="24"/>
+                <w:szCs w:val="24"/>
+              </w:rPr>
+              <w:t xml:space="preserve">Error en la Generación del Reporte: </w:t>
+            </w:r>
+            <w:r>
+              <w:rPr>
+                <w:sz w:val="24"/>
+                <w:szCs w:val="24"/>
+              </w:rPr>
+              <w:t>Si el sistema presenta un fallo, el reporte no se genera, y se muestra un mensaje de error al gerente.</w:t>
+            </w:r>
+          </w:p>
+        </w:tc>
+      </w:tr>
+      <w:tr>
+        <w:trPr>
+          <w:trHeight w:val="524"/>
+        </w:trPr>
+        <w:tc>
+          <w:tcPr>
+            <w:tcW w:w="2364" w:type="dxa"/>
+            <w:tcBorders>
+              <w:top w:val="single" w:sz="6" w:space="0" w:color="000000"/>
+              <w:left w:val="single" w:sz="12" w:space="0" w:color="000000"/>
+              <w:bottom w:val="single" w:sz="6" w:space="0" w:color="000000"/>
+              <w:right w:val="single" w:sz="6" w:space="0" w:color="000000"/>
+            </w:tcBorders>
+          </w:tcPr>
+          <w:p>
+            <w:pPr>
+              <w:spacing w:line="240" w:lineRule="auto"/>
+              <w:jc w:val="right"/>
+              <w:rPr>
+                <w:sz w:val="24"/>
+                <w:szCs w:val="24"/>
+              </w:rPr>
+            </w:pPr>
+            <w:r>
+              <w:rPr>
+                <w:sz w:val="24"/>
+                <w:szCs w:val="24"/>
+              </w:rPr>
+              <w:t>Prioridad:</w:t>
+            </w:r>
+          </w:p>
+        </w:tc>
+        <w:tc>
+          <w:tcPr>
+            <w:tcW w:w="6780" w:type="dxa"/>
+            <w:gridSpan w:val="3"/>
+            <w:tcBorders>
+              <w:top w:val="single" w:sz="6" w:space="0" w:color="000000"/>
+              <w:left w:val="single" w:sz="6" w:space="0" w:color="000000"/>
+              <w:bottom w:val="single" w:sz="6" w:space="0" w:color="000000"/>
+              <w:right w:val="single" w:sz="12" w:space="0" w:color="000000"/>
+            </w:tcBorders>
+          </w:tcPr>
+          <w:p>
+            <w:pPr>
+              <w:spacing w:before="40" w:after="40" w:line="240" w:lineRule="auto"/>
+              <w:ind w:right="72"/>
+              <w:jc w:val="both"/>
+              <w:rPr>
+                <w:b/>
+                <w:sz w:val="24"/>
+                <w:szCs w:val="24"/>
+              </w:rPr>
+            </w:pPr>
+            <w:r>
+              <w:rPr>
+                <w:b/>
+                <w:sz w:val="24"/>
+                <w:szCs w:val="24"/>
+              </w:rPr>
+              <w:t>Baja</w:t>
+            </w:r>
+          </w:p>
+        </w:tc>
+      </w:tr>
+      <w:tr>
+        <w:trPr>
+          <w:trHeight w:val="524"/>
+        </w:trPr>
+        <w:tc>
+          <w:tcPr>
+            <w:tcW w:w="2364" w:type="dxa"/>
+            <w:tcBorders>
+              <w:top w:val="single" w:sz="6" w:space="0" w:color="000000"/>
+              <w:left w:val="single" w:sz="12" w:space="0" w:color="000000"/>
+              <w:bottom w:val="single" w:sz="6" w:space="0" w:color="000000"/>
+              <w:right w:val="single" w:sz="6" w:space="0" w:color="000000"/>
+            </w:tcBorders>
+          </w:tcPr>
+          <w:p>
+            <w:pPr>
+              <w:spacing w:line="240" w:lineRule="auto"/>
+              <w:jc w:val="right"/>
+              <w:rPr>
+                <w:sz w:val="24"/>
+                <w:szCs w:val="24"/>
+              </w:rPr>
+            </w:pPr>
+            <w:r>
+              <w:rPr>
+                <w:sz w:val="24"/>
+                <w:szCs w:val="24"/>
+              </w:rPr>
+              <w:t>Business Rules:</w:t>
+            </w:r>
+          </w:p>
+        </w:tc>
+        <w:tc>
+          <w:tcPr>
+            <w:tcW w:w="6780" w:type="dxa"/>
+            <w:gridSpan w:val="3"/>
+            <w:tcBorders>
+              <w:top w:val="single" w:sz="6" w:space="0" w:color="000000"/>
+              <w:left w:val="single" w:sz="6" w:space="0" w:color="000000"/>
+              <w:bottom w:val="single" w:sz="6" w:space="0" w:color="000000"/>
+              <w:right w:val="single" w:sz="12" w:space="0" w:color="000000"/>
+            </w:tcBorders>
+          </w:tcPr>
+          <w:p>
+            <w:pPr>
+              <w:spacing w:before="40" w:after="40" w:line="240" w:lineRule="auto"/>
+              <w:ind w:right="72"/>
+              <w:jc w:val="both"/>
+              <w:rPr>
+                <w:b/>
+                <w:sz w:val="24"/>
+                <w:szCs w:val="24"/>
+              </w:rPr>
+            </w:pPr>
+            <w:r>
+              <w:rPr>
+                <w:b/>
+                <w:sz w:val="24"/>
+                <w:szCs w:val="24"/>
+              </w:rPr>
+              <w:t>RN-8</w:t>
             </w:r>
           </w:p>
         </w:tc>
@@ -17156,7 +18582,6 @@
           <w:sz w:val="28"/>
           <w:szCs w:val="28"/>
         </w:rPr>
-        <w:lastRenderedPageBreak/>
         <w:tab/>
       </w:r>
       <w:r>
@@ -17237,6 +18662,7 @@
         <w:rPr>
           <w:noProof/>
         </w:rPr>
+        <w:lastRenderedPageBreak/>
         <w:drawing>
           <wp:inline distT="0" distB="0" distL="0" distR="0" wp14:anchorId="045699F6" wp14:editId="095D1882">
             <wp:extent cx="5733415" cy="3209925"/>
@@ -17608,7 +19034,6 @@
           <w:sz w:val="30"/>
           <w:szCs w:val="30"/>
         </w:rPr>
-        <w:lastRenderedPageBreak/>
         <w:t>Caso de Uso 1:</w:t>
       </w:r>
       <w:r>
@@ -18227,7 +19652,6 @@
           <w:sz w:val="30"/>
           <w:szCs w:val="30"/>
         </w:rPr>
-        <w:lastRenderedPageBreak/>
         <w:t>La cuenta no tiene multas ni restricciones</w:t>
       </w:r>
     </w:p>
@@ -20943,7 +22367,7 @@
   <w:abstractNum w:abstractNumId="19" w15:restartNumberingAfterBreak="0">
     <w:nsid w:val="2C7C5D0D"/>
     <w:multiLevelType w:val="hybridMultilevel"/>
-    <w:tmpl w:val="781EA288"/>
+    <w:tmpl w:val="0774717C"/>
     <w:lvl w:ilvl="0" w:tplc="080A0001">
       <w:start w:val="1"/>
       <w:numFmt w:val="bullet"/>
@@ -22015,6 +23439,119 @@
     </w:lvl>
   </w:abstractNum>
   <w:abstractNum w:abstractNumId="29" w15:restartNumberingAfterBreak="0">
+    <w:nsid w:val="58DA7079"/>
+    <w:multiLevelType w:val="multilevel"/>
+    <w:tmpl w:val="5E4AB922"/>
+    <w:lvl w:ilvl="0">
+      <w:start w:val="1"/>
+      <w:numFmt w:val="decimal"/>
+      <w:lvlText w:val="%1.0"/>
+      <w:lvlJc w:val="left"/>
+      <w:pPr>
+        <w:ind w:left="405" w:hanging="405"/>
+      </w:pPr>
+      <w:rPr>
+        <w:rFonts w:hint="default"/>
+      </w:rPr>
+    </w:lvl>
+    <w:lvl w:ilvl="1">
+      <w:start w:val="1"/>
+      <w:numFmt w:val="decimal"/>
+      <w:lvlText w:val="%1.%2"/>
+      <w:lvlJc w:val="left"/>
+      <w:pPr>
+        <w:ind w:left="1125" w:hanging="405"/>
+      </w:pPr>
+      <w:rPr>
+        <w:rFonts w:hint="default"/>
+      </w:rPr>
+    </w:lvl>
+    <w:lvl w:ilvl="2">
+      <w:start w:val="1"/>
+      <w:numFmt w:val="decimal"/>
+      <w:lvlText w:val="%1.%2.%3"/>
+      <w:lvlJc w:val="left"/>
+      <w:pPr>
+        <w:ind w:left="2160" w:hanging="720"/>
+      </w:pPr>
+      <w:rPr>
+        <w:rFonts w:hint="default"/>
+      </w:rPr>
+    </w:lvl>
+    <w:lvl w:ilvl="3">
+      <w:start w:val="1"/>
+      <w:numFmt w:val="decimal"/>
+      <w:lvlText w:val="%1.%2.%3.%4"/>
+      <w:lvlJc w:val="left"/>
+      <w:pPr>
+        <w:ind w:left="3240" w:hanging="1080"/>
+      </w:pPr>
+      <w:rPr>
+        <w:rFonts w:hint="default"/>
+      </w:rPr>
+    </w:lvl>
+    <w:lvl w:ilvl="4">
+      <w:start w:val="1"/>
+      <w:numFmt w:val="decimal"/>
+      <w:lvlText w:val="%1.%2.%3.%4.%5"/>
+      <w:lvlJc w:val="left"/>
+      <w:pPr>
+        <w:ind w:left="3960" w:hanging="1080"/>
+      </w:pPr>
+      <w:rPr>
+        <w:rFonts w:hint="default"/>
+      </w:rPr>
+    </w:lvl>
+    <w:lvl w:ilvl="5">
+      <w:start w:val="1"/>
+      <w:numFmt w:val="decimal"/>
+      <w:lvlText w:val="%1.%2.%3.%4.%5.%6"/>
+      <w:lvlJc w:val="left"/>
+      <w:pPr>
+        <w:ind w:left="5040" w:hanging="1440"/>
+      </w:pPr>
+      <w:rPr>
+        <w:rFonts w:hint="default"/>
+      </w:rPr>
+    </w:lvl>
+    <w:lvl w:ilvl="6">
+      <w:start w:val="1"/>
+      <w:numFmt w:val="decimal"/>
+      <w:lvlText w:val="%1.%2.%3.%4.%5.%6.%7"/>
+      <w:lvlJc w:val="left"/>
+      <w:pPr>
+        <w:ind w:left="5760" w:hanging="1440"/>
+      </w:pPr>
+      <w:rPr>
+        <w:rFonts w:hint="default"/>
+      </w:rPr>
+    </w:lvl>
+    <w:lvl w:ilvl="7">
+      <w:start w:val="1"/>
+      <w:numFmt w:val="decimal"/>
+      <w:lvlText w:val="%1.%2.%3.%4.%5.%6.%7.%8"/>
+      <w:lvlJc w:val="left"/>
+      <w:pPr>
+        <w:ind w:left="6840" w:hanging="1800"/>
+      </w:pPr>
+      <w:rPr>
+        <w:rFonts w:hint="default"/>
+      </w:rPr>
+    </w:lvl>
+    <w:lvl w:ilvl="8">
+      <w:start w:val="1"/>
+      <w:numFmt w:val="decimal"/>
+      <w:lvlText w:val="%1.%2.%3.%4.%5.%6.%7.%8.%9"/>
+      <w:lvlJc w:val="left"/>
+      <w:pPr>
+        <w:ind w:left="7560" w:hanging="1800"/>
+      </w:pPr>
+      <w:rPr>
+        <w:rFonts w:hint="default"/>
+      </w:rPr>
+    </w:lvl>
+  </w:abstractNum>
+  <w:abstractNum w:abstractNumId="30" w15:restartNumberingAfterBreak="0">
     <w:nsid w:val="5BE649AC"/>
     <w:multiLevelType w:val="hybridMultilevel"/>
     <w:tmpl w:val="F9FE33B0"/>
@@ -22127,7 +23664,7 @@
       </w:rPr>
     </w:lvl>
   </w:abstractNum>
-  <w:abstractNum w:abstractNumId="30" w15:restartNumberingAfterBreak="0">
+  <w:abstractNum w:abstractNumId="31" w15:restartNumberingAfterBreak="0">
     <w:nsid w:val="5D73416C"/>
     <w:multiLevelType w:val="hybridMultilevel"/>
     <w:tmpl w:val="0B88AE0A"/>
@@ -22232,7 +23769,7 @@
       </w:rPr>
     </w:lvl>
   </w:abstractNum>
-  <w:abstractNum w:abstractNumId="31" w15:restartNumberingAfterBreak="0">
+  <w:abstractNum w:abstractNumId="32" w15:restartNumberingAfterBreak="0">
     <w:nsid w:val="5F8F3EF7"/>
     <w:multiLevelType w:val="hybridMultilevel"/>
     <w:tmpl w:val="7786CA48"/>
@@ -22346,7 +23883,7 @@
       </w:rPr>
     </w:lvl>
   </w:abstractNum>
-  <w:abstractNum w:abstractNumId="32" w15:restartNumberingAfterBreak="0">
+  <w:abstractNum w:abstractNumId="33" w15:restartNumberingAfterBreak="0">
     <w:nsid w:val="5FE64E9E"/>
     <w:multiLevelType w:val="hybridMultilevel"/>
     <w:tmpl w:val="A6CA12AE"/>
@@ -22451,7 +23988,7 @@
       </w:rPr>
     </w:lvl>
   </w:abstractNum>
-  <w:abstractNum w:abstractNumId="33" w15:restartNumberingAfterBreak="0">
+  <w:abstractNum w:abstractNumId="34" w15:restartNumberingAfterBreak="0">
     <w:nsid w:val="5FF4617A"/>
     <w:multiLevelType w:val="hybridMultilevel"/>
     <w:tmpl w:val="B60A24FA"/>
@@ -22565,7 +24102,7 @@
       </w:rPr>
     </w:lvl>
   </w:abstractNum>
-  <w:abstractNum w:abstractNumId="34" w15:restartNumberingAfterBreak="0">
+  <w:abstractNum w:abstractNumId="35" w15:restartNumberingAfterBreak="0">
     <w:nsid w:val="60F15202"/>
     <w:multiLevelType w:val="hybridMultilevel"/>
     <w:tmpl w:val="0882D5A8"/>
@@ -22655,7 +24192,7 @@
       </w:pPr>
     </w:lvl>
   </w:abstractNum>
-  <w:abstractNum w:abstractNumId="35" w15:restartNumberingAfterBreak="0">
+  <w:abstractNum w:abstractNumId="36" w15:restartNumberingAfterBreak="0">
     <w:nsid w:val="67963B6C"/>
     <w:multiLevelType w:val="hybridMultilevel"/>
     <w:tmpl w:val="CD0E2068"/>
@@ -22760,7 +24297,7 @@
       </w:rPr>
     </w:lvl>
   </w:abstractNum>
-  <w:abstractNum w:abstractNumId="36" w15:restartNumberingAfterBreak="0">
+  <w:abstractNum w:abstractNumId="37" w15:restartNumberingAfterBreak="0">
     <w:nsid w:val="67E75B5C"/>
     <w:multiLevelType w:val="hybridMultilevel"/>
     <w:tmpl w:val="28CCA7E2"/>
@@ -22847,7 +24384,7 @@
       </w:pPr>
     </w:lvl>
   </w:abstractNum>
-  <w:abstractNum w:abstractNumId="37" w15:restartNumberingAfterBreak="0">
+  <w:abstractNum w:abstractNumId="38" w15:restartNumberingAfterBreak="0">
     <w:nsid w:val="6AD06A03"/>
     <w:multiLevelType w:val="hybridMultilevel"/>
     <w:tmpl w:val="9664F904"/>
@@ -22952,7 +24489,7 @@
       </w:rPr>
     </w:lvl>
   </w:abstractNum>
-  <w:abstractNum w:abstractNumId="38" w15:restartNumberingAfterBreak="0">
+  <w:abstractNum w:abstractNumId="39" w15:restartNumberingAfterBreak="0">
     <w:nsid w:val="6C9906F8"/>
     <w:multiLevelType w:val="hybridMultilevel"/>
     <w:tmpl w:val="03063C0C"/>
@@ -23056,7 +24593,7 @@
       </w:pPr>
     </w:lvl>
   </w:abstractNum>
-  <w:abstractNum w:abstractNumId="39" w15:restartNumberingAfterBreak="0">
+  <w:abstractNum w:abstractNumId="40" w15:restartNumberingAfterBreak="0">
     <w:nsid w:val="6DE405F9"/>
     <w:multiLevelType w:val="hybridMultilevel"/>
     <w:tmpl w:val="C1765FBC"/>
@@ -23161,7 +24698,7 @@
       </w:rPr>
     </w:lvl>
   </w:abstractNum>
-  <w:abstractNum w:abstractNumId="40" w15:restartNumberingAfterBreak="0">
+  <w:abstractNum w:abstractNumId="41" w15:restartNumberingAfterBreak="0">
     <w:nsid w:val="70193F1A"/>
     <w:multiLevelType w:val="hybridMultilevel"/>
     <w:tmpl w:val="26A26506"/>
@@ -23266,7 +24803,7 @@
       </w:rPr>
     </w:lvl>
   </w:abstractNum>
-  <w:abstractNum w:abstractNumId="41" w15:restartNumberingAfterBreak="0">
+  <w:abstractNum w:abstractNumId="42" w15:restartNumberingAfterBreak="0">
     <w:nsid w:val="70A65982"/>
     <w:multiLevelType w:val="hybridMultilevel"/>
     <w:tmpl w:val="2FECB790"/>
@@ -23380,7 +24917,7 @@
       </w:rPr>
     </w:lvl>
   </w:abstractNum>
-  <w:abstractNum w:abstractNumId="42" w15:restartNumberingAfterBreak="0">
+  <w:abstractNum w:abstractNumId="43" w15:restartNumberingAfterBreak="0">
     <w:nsid w:val="710217FC"/>
     <w:multiLevelType w:val="hybridMultilevel"/>
     <w:tmpl w:val="AAB8CB9C"/>
@@ -23494,7 +25031,7 @@
       </w:rPr>
     </w:lvl>
   </w:abstractNum>
-  <w:abstractNum w:abstractNumId="43" w15:restartNumberingAfterBreak="0">
+  <w:abstractNum w:abstractNumId="44" w15:restartNumberingAfterBreak="0">
     <w:nsid w:val="73136426"/>
     <w:multiLevelType w:val="multilevel"/>
     <w:tmpl w:val="7E308638"/>
@@ -23643,7 +25180,7 @@
       </w:rPr>
     </w:lvl>
   </w:abstractNum>
-  <w:abstractNum w:abstractNumId="44" w15:restartNumberingAfterBreak="0">
+  <w:abstractNum w:abstractNumId="45" w15:restartNumberingAfterBreak="0">
     <w:nsid w:val="7686401E"/>
     <w:multiLevelType w:val="hybridMultilevel"/>
     <w:tmpl w:val="DDB88986"/>
@@ -23748,7 +25285,7 @@
       </w:rPr>
     </w:lvl>
   </w:abstractNum>
-  <w:abstractNum w:abstractNumId="45" w15:restartNumberingAfterBreak="0">
+  <w:abstractNum w:abstractNumId="46" w15:restartNumberingAfterBreak="0">
     <w:nsid w:val="7A781F9D"/>
     <w:multiLevelType w:val="hybridMultilevel"/>
     <w:tmpl w:val="DF9A9400"/>
@@ -23853,7 +25390,7 @@
       </w:rPr>
     </w:lvl>
   </w:abstractNum>
-  <w:abstractNum w:abstractNumId="46" w15:restartNumberingAfterBreak="0">
+  <w:abstractNum w:abstractNumId="47" w15:restartNumberingAfterBreak="0">
     <w:nsid w:val="7E530F2A"/>
     <w:multiLevelType w:val="hybridMultilevel"/>
     <w:tmpl w:val="C3ECC018"/>
@@ -23971,7 +25508,7 @@
     <w:abstractNumId w:val="14"/>
   </w:num>
   <w:num w:numId="2" w16cid:durableId="411312836">
-    <w:abstractNumId w:val="31"/>
+    <w:abstractNumId w:val="32"/>
   </w:num>
   <w:num w:numId="3" w16cid:durableId="379672889">
     <w:abstractNumId w:val="26"/>
@@ -23989,10 +25526,10 @@
     <w:abstractNumId w:val="28"/>
   </w:num>
   <w:num w:numId="8" w16cid:durableId="926767792">
-    <w:abstractNumId w:val="46"/>
+    <w:abstractNumId w:val="47"/>
   </w:num>
   <w:num w:numId="9" w16cid:durableId="822694526">
-    <w:abstractNumId w:val="41"/>
+    <w:abstractNumId w:val="42"/>
   </w:num>
   <w:num w:numId="10" w16cid:durableId="547566882">
     <w:abstractNumId w:val="21"/>
@@ -24004,7 +25541,7 @@
     <w:abstractNumId w:val="10"/>
   </w:num>
   <w:num w:numId="13" w16cid:durableId="1311403053">
-    <w:abstractNumId w:val="30"/>
+    <w:abstractNumId w:val="31"/>
   </w:num>
   <w:num w:numId="14" w16cid:durableId="642346702">
     <w:abstractNumId w:val="0"/>
@@ -24013,7 +25550,7 @@
     <w:abstractNumId w:val="18"/>
   </w:num>
   <w:num w:numId="16" w16cid:durableId="1422146886">
-    <w:abstractNumId w:val="40"/>
+    <w:abstractNumId w:val="41"/>
   </w:num>
   <w:num w:numId="17" w16cid:durableId="1567567187">
     <w:abstractNumId w:val="16"/>
@@ -24025,10 +25562,10 @@
     <w:abstractNumId w:val="15"/>
   </w:num>
   <w:num w:numId="20" w16cid:durableId="287853672">
-    <w:abstractNumId w:val="35"/>
+    <w:abstractNumId w:val="36"/>
   </w:num>
   <w:num w:numId="21" w16cid:durableId="2064328540">
-    <w:abstractNumId w:val="33"/>
+    <w:abstractNumId w:val="34"/>
   </w:num>
   <w:num w:numId="22" w16cid:durableId="239029034">
     <w:abstractNumId w:val="6"/>
@@ -24040,13 +25577,13 @@
     <w:abstractNumId w:val="20"/>
   </w:num>
   <w:num w:numId="25" w16cid:durableId="2079744616">
-    <w:abstractNumId w:val="37"/>
+    <w:abstractNumId w:val="38"/>
   </w:num>
   <w:num w:numId="26" w16cid:durableId="1355377305">
     <w:abstractNumId w:val="9"/>
   </w:num>
   <w:num w:numId="27" w16cid:durableId="423847839">
-    <w:abstractNumId w:val="44"/>
+    <w:abstractNumId w:val="45"/>
   </w:num>
   <w:num w:numId="28" w16cid:durableId="1581520737">
     <w:abstractNumId w:val="7"/>
@@ -24064,19 +25601,19 @@
     <w:abstractNumId w:val="27"/>
   </w:num>
   <w:num w:numId="33" w16cid:durableId="635454796">
-    <w:abstractNumId w:val="32"/>
+    <w:abstractNumId w:val="33"/>
   </w:num>
   <w:num w:numId="34" w16cid:durableId="902524484">
     <w:abstractNumId w:val="5"/>
   </w:num>
   <w:num w:numId="35" w16cid:durableId="1082331841">
-    <w:abstractNumId w:val="42"/>
+    <w:abstractNumId w:val="43"/>
   </w:num>
   <w:num w:numId="36" w16cid:durableId="944003675">
     <w:abstractNumId w:val="11"/>
   </w:num>
   <w:num w:numId="37" w16cid:durableId="1082723039">
-    <w:abstractNumId w:val="39"/>
+    <w:abstractNumId w:val="40"/>
   </w:num>
   <w:num w:numId="38" w16cid:durableId="507722252">
     <w:abstractNumId w:val="22"/>
@@ -24085,28 +25622,31 @@
     <w:abstractNumId w:val="8"/>
   </w:num>
   <w:num w:numId="40" w16cid:durableId="1112481346">
-    <w:abstractNumId w:val="45"/>
+    <w:abstractNumId w:val="46"/>
   </w:num>
   <w:num w:numId="41" w16cid:durableId="908617092">
-    <w:abstractNumId w:val="36"/>
+    <w:abstractNumId w:val="37"/>
   </w:num>
   <w:num w:numId="42" w16cid:durableId="717508659">
-    <w:abstractNumId w:val="38"/>
+    <w:abstractNumId w:val="39"/>
   </w:num>
   <w:num w:numId="43" w16cid:durableId="1362169252">
     <w:abstractNumId w:val="13"/>
   </w:num>
   <w:num w:numId="44" w16cid:durableId="1510558521">
-    <w:abstractNumId w:val="43"/>
+    <w:abstractNumId w:val="44"/>
   </w:num>
   <w:num w:numId="45" w16cid:durableId="633870260">
-    <w:abstractNumId w:val="29"/>
+    <w:abstractNumId w:val="30"/>
   </w:num>
   <w:num w:numId="46" w16cid:durableId="1357461166">
-    <w:abstractNumId w:val="34"/>
+    <w:abstractNumId w:val="35"/>
   </w:num>
   <w:num w:numId="47" w16cid:durableId="1389450886">
     <w:abstractNumId w:val="19"/>
+  </w:num>
+  <w:num w:numId="48" w16cid:durableId="2041197904">
+    <w:abstractNumId w:val="29"/>
   </w:num>
 </w:numbering>
 </file>

</xml_diff>

<commit_message>
Se agrego el caso de uso 9: Generacion de reportes mensuales Se añadio al archivo y al repositorio
</commit_message>
<xml_diff>
--- a/Administración y control de Biblioteca “Scotts”.docx
+++ b/Administración y control de Biblioteca “Scotts”.docx
@@ -17656,6 +17656,13 @@
                 <w:szCs w:val="24"/>
               </w:rPr>
             </w:pPr>
+            <w:r>
+              <w:rPr>
+                <w:sz w:val="24"/>
+                <w:szCs w:val="24"/>
+              </w:rPr>
+              <w:t>Flujos alternativos:</w:t>
+            </w:r>
           </w:p>
         </w:tc>
         <w:tc>
@@ -18059,6 +18066,1269 @@
         </w:rPr>
       </w:pPr>
     </w:p>
+    <w:tbl>
+      <w:tblPr>
+        <w:tblW w:w="9144" w:type="dxa"/>
+        <w:tblInd w:w="-115" w:type="dxa"/>
+        <w:tblLook w:val="0000" w:firstRow="0" w:lastRow="0" w:firstColumn="0" w:lastColumn="0" w:noHBand="0" w:noVBand="0"/>
+      </w:tblPr>
+      <w:tblGrid>
+        <w:gridCol w:w="2364"/>
+        <w:gridCol w:w="2143"/>
+        <w:gridCol w:w="1766"/>
+        <w:gridCol w:w="2871"/>
+      </w:tblGrid>
+      <w:tr>
+        <w:trPr>
+          <w:trHeight w:val="399"/>
+          <w:tblHeader/>
+        </w:trPr>
+        <w:tc>
+          <w:tcPr>
+            <w:tcW w:w="2364" w:type="dxa"/>
+            <w:tcBorders>
+              <w:top w:val="single" w:sz="12" w:space="0" w:color="000000"/>
+              <w:left w:val="single" w:sz="12" w:space="0" w:color="000000"/>
+              <w:bottom w:val="single" w:sz="6" w:space="0" w:color="000000"/>
+              <w:right w:val="single" w:sz="6" w:space="0" w:color="000000"/>
+            </w:tcBorders>
+          </w:tcPr>
+          <w:p>
+            <w:pPr>
+              <w:spacing w:line="240" w:lineRule="auto"/>
+              <w:ind w:left="-115"/>
+              <w:jc w:val="right"/>
+              <w:rPr>
+                <w:sz w:val="24"/>
+                <w:szCs w:val="24"/>
+              </w:rPr>
+            </w:pPr>
+            <w:r>
+              <w:rPr>
+                <w:sz w:val="24"/>
+                <w:szCs w:val="24"/>
+              </w:rPr>
+              <w:lastRenderedPageBreak/>
+              <w:t xml:space="preserve">ID y nombre </w:t>
+            </w:r>
+          </w:p>
+        </w:tc>
+        <w:tc>
+          <w:tcPr>
+            <w:tcW w:w="6780" w:type="dxa"/>
+            <w:gridSpan w:val="3"/>
+            <w:tcBorders>
+              <w:top w:val="single" w:sz="12" w:space="0" w:color="000000"/>
+              <w:left w:val="single" w:sz="6" w:space="0" w:color="000000"/>
+              <w:bottom w:val="single" w:sz="6" w:space="0" w:color="000000"/>
+              <w:right w:val="single" w:sz="12" w:space="0" w:color="000000"/>
+            </w:tcBorders>
+          </w:tcPr>
+          <w:p>
+            <w:pPr>
+              <w:widowControl w:val="0"/>
+              <w:pBdr>
+                <w:top w:val="nil"/>
+                <w:left w:val="nil"/>
+                <w:bottom w:val="nil"/>
+                <w:right w:val="nil"/>
+                <w:between w:val="nil"/>
+              </w:pBdr>
+              <w:spacing w:line="240" w:lineRule="auto"/>
+              <w:ind w:left="360"/>
+              <w:rPr>
+                <w:sz w:val="24"/>
+                <w:szCs w:val="24"/>
+              </w:rPr>
+            </w:pPr>
+            <w:r>
+              <w:rPr>
+                <w:b/>
+                <w:sz w:val="24"/>
+                <w:szCs w:val="24"/>
+              </w:rPr>
+              <w:t>UC-</w:t>
+            </w:r>
+            <w:r>
+              <w:rPr>
+                <w:b/>
+                <w:sz w:val="24"/>
+                <w:szCs w:val="24"/>
+              </w:rPr>
+              <w:t>9</w:t>
+            </w:r>
+            <w:r>
+              <w:rPr>
+                <w:b/>
+                <w:sz w:val="24"/>
+                <w:szCs w:val="24"/>
+              </w:rPr>
+              <w:t xml:space="preserve"> </w:t>
+            </w:r>
+            <w:r>
+              <w:rPr>
+                <w:bCs/>
+                <w:sz w:val="24"/>
+                <w:szCs w:val="24"/>
+              </w:rPr>
+              <w:t>Generación de Reporte Mensual</w:t>
+            </w:r>
+          </w:p>
+        </w:tc>
+      </w:tr>
+      <w:tr>
+        <w:trPr>
+          <w:trHeight w:val="545"/>
+          <w:tblHeader/>
+        </w:trPr>
+        <w:tc>
+          <w:tcPr>
+            <w:tcW w:w="2364" w:type="dxa"/>
+            <w:tcBorders>
+              <w:top w:val="single" w:sz="6" w:space="0" w:color="000000"/>
+              <w:left w:val="single" w:sz="12" w:space="0" w:color="000000"/>
+              <w:bottom w:val="single" w:sz="6" w:space="0" w:color="000000"/>
+              <w:right w:val="single" w:sz="6" w:space="0" w:color="000000"/>
+            </w:tcBorders>
+          </w:tcPr>
+          <w:p>
+            <w:pPr>
+              <w:spacing w:line="240" w:lineRule="auto"/>
+              <w:jc w:val="right"/>
+              <w:rPr>
+                <w:sz w:val="24"/>
+                <w:szCs w:val="24"/>
+              </w:rPr>
+            </w:pPr>
+            <w:r>
+              <w:rPr>
+                <w:sz w:val="24"/>
+                <w:szCs w:val="24"/>
+              </w:rPr>
+              <w:t>Creado por:</w:t>
+            </w:r>
+          </w:p>
+        </w:tc>
+        <w:tc>
+          <w:tcPr>
+            <w:tcW w:w="2143" w:type="dxa"/>
+            <w:tcBorders>
+              <w:top w:val="single" w:sz="6" w:space="0" w:color="000000"/>
+              <w:left w:val="single" w:sz="6" w:space="0" w:color="000000"/>
+              <w:bottom w:val="single" w:sz="6" w:space="0" w:color="000000"/>
+              <w:right w:val="single" w:sz="6" w:space="0" w:color="000000"/>
+            </w:tcBorders>
+          </w:tcPr>
+          <w:p>
+            <w:pPr>
+              <w:spacing w:line="240" w:lineRule="auto"/>
+              <w:jc w:val="both"/>
+              <w:rPr>
+                <w:sz w:val="24"/>
+                <w:szCs w:val="24"/>
+              </w:rPr>
+            </w:pPr>
+            <w:r>
+              <w:rPr>
+                <w:sz w:val="24"/>
+                <w:szCs w:val="24"/>
+              </w:rPr>
+              <w:t xml:space="preserve">Jaime Robles </w:t>
+            </w:r>
+          </w:p>
+        </w:tc>
+        <w:tc>
+          <w:tcPr>
+            <w:tcW w:w="1766" w:type="dxa"/>
+            <w:tcBorders>
+              <w:top w:val="single" w:sz="6" w:space="0" w:color="000000"/>
+              <w:left w:val="single" w:sz="6" w:space="0" w:color="000000"/>
+              <w:bottom w:val="single" w:sz="6" w:space="0" w:color="000000"/>
+              <w:right w:val="single" w:sz="6" w:space="0" w:color="000000"/>
+            </w:tcBorders>
+          </w:tcPr>
+          <w:p>
+            <w:pPr>
+              <w:spacing w:line="240" w:lineRule="auto"/>
+              <w:jc w:val="right"/>
+              <w:rPr>
+                <w:sz w:val="24"/>
+                <w:szCs w:val="24"/>
+              </w:rPr>
+            </w:pPr>
+            <w:r>
+              <w:rPr>
+                <w:sz w:val="24"/>
+                <w:szCs w:val="24"/>
+              </w:rPr>
+              <w:t>Dia de creación:</w:t>
+            </w:r>
+          </w:p>
+        </w:tc>
+        <w:tc>
+          <w:tcPr>
+            <w:tcW w:w="2871" w:type="dxa"/>
+            <w:tcBorders>
+              <w:top w:val="single" w:sz="6" w:space="0" w:color="000000"/>
+              <w:left w:val="single" w:sz="6" w:space="0" w:color="000000"/>
+              <w:bottom w:val="single" w:sz="6" w:space="0" w:color="000000"/>
+              <w:right w:val="single" w:sz="12" w:space="0" w:color="000000"/>
+            </w:tcBorders>
+          </w:tcPr>
+          <w:p>
+            <w:pPr>
+              <w:spacing w:line="240" w:lineRule="auto"/>
+              <w:jc w:val="both"/>
+              <w:rPr>
+                <w:sz w:val="24"/>
+                <w:szCs w:val="24"/>
+              </w:rPr>
+            </w:pPr>
+            <w:r>
+              <w:rPr>
+                <w:sz w:val="24"/>
+                <w:szCs w:val="24"/>
+              </w:rPr>
+              <w:t>23-11-2024</w:t>
+            </w:r>
+          </w:p>
+        </w:tc>
+      </w:tr>
+      <w:tr>
+        <w:trPr>
+          <w:trHeight w:val="553"/>
+          <w:tblHeader/>
+        </w:trPr>
+        <w:tc>
+          <w:tcPr>
+            <w:tcW w:w="2364" w:type="dxa"/>
+            <w:tcBorders>
+              <w:top w:val="single" w:sz="6" w:space="0" w:color="000000"/>
+              <w:left w:val="single" w:sz="12" w:space="0" w:color="000000"/>
+              <w:bottom w:val="single" w:sz="6" w:space="0" w:color="000000"/>
+              <w:right w:val="single" w:sz="6" w:space="0" w:color="000000"/>
+            </w:tcBorders>
+          </w:tcPr>
+          <w:p>
+            <w:pPr>
+              <w:spacing w:line="240" w:lineRule="auto"/>
+              <w:jc w:val="right"/>
+              <w:rPr>
+                <w:sz w:val="24"/>
+                <w:szCs w:val="24"/>
+              </w:rPr>
+            </w:pPr>
+            <w:r>
+              <w:rPr>
+                <w:sz w:val="24"/>
+                <w:szCs w:val="24"/>
+              </w:rPr>
+              <w:t>Actor primario:</w:t>
+            </w:r>
+          </w:p>
+        </w:tc>
+        <w:tc>
+          <w:tcPr>
+            <w:tcW w:w="2143" w:type="dxa"/>
+            <w:tcBorders>
+              <w:top w:val="single" w:sz="6" w:space="0" w:color="000000"/>
+              <w:left w:val="single" w:sz="6" w:space="0" w:color="000000"/>
+              <w:bottom w:val="single" w:sz="6" w:space="0" w:color="000000"/>
+              <w:right w:val="single" w:sz="6" w:space="0" w:color="000000"/>
+            </w:tcBorders>
+          </w:tcPr>
+          <w:p>
+            <w:pPr>
+              <w:spacing w:line="240" w:lineRule="auto"/>
+              <w:jc w:val="both"/>
+              <w:rPr>
+                <w:sz w:val="24"/>
+                <w:szCs w:val="24"/>
+              </w:rPr>
+            </w:pPr>
+            <w:r>
+              <w:rPr>
+                <w:sz w:val="24"/>
+                <w:szCs w:val="24"/>
+              </w:rPr>
+              <w:t>Gerente</w:t>
+            </w:r>
+          </w:p>
+        </w:tc>
+        <w:tc>
+          <w:tcPr>
+            <w:tcW w:w="1766" w:type="dxa"/>
+            <w:tcBorders>
+              <w:top w:val="single" w:sz="6" w:space="0" w:color="000000"/>
+              <w:left w:val="single" w:sz="6" w:space="0" w:color="000000"/>
+              <w:bottom w:val="single" w:sz="6" w:space="0" w:color="000000"/>
+              <w:right w:val="single" w:sz="6" w:space="0" w:color="000000"/>
+            </w:tcBorders>
+          </w:tcPr>
+          <w:p>
+            <w:pPr>
+              <w:spacing w:line="240" w:lineRule="auto"/>
+              <w:jc w:val="right"/>
+              <w:rPr>
+                <w:sz w:val="24"/>
+                <w:szCs w:val="24"/>
+              </w:rPr>
+            </w:pPr>
+            <w:r>
+              <w:rPr>
+                <w:sz w:val="24"/>
+                <w:szCs w:val="24"/>
+              </w:rPr>
+              <w:t>Actor secundario:</w:t>
+            </w:r>
+          </w:p>
+        </w:tc>
+        <w:tc>
+          <w:tcPr>
+            <w:tcW w:w="2871" w:type="dxa"/>
+            <w:tcBorders>
+              <w:top w:val="single" w:sz="6" w:space="0" w:color="000000"/>
+              <w:left w:val="single" w:sz="6" w:space="0" w:color="000000"/>
+              <w:bottom w:val="single" w:sz="6" w:space="0" w:color="000000"/>
+              <w:right w:val="single" w:sz="12" w:space="0" w:color="000000"/>
+            </w:tcBorders>
+          </w:tcPr>
+          <w:p>
+            <w:pPr>
+              <w:rPr>
+                <w:sz w:val="16"/>
+                <w:szCs w:val="16"/>
+              </w:rPr>
+            </w:pPr>
+            <w:r>
+              <w:rPr>
+                <w:sz w:val="24"/>
+                <w:szCs w:val="24"/>
+              </w:rPr>
+              <w:t>Sistema de la biblioteca</w:t>
+            </w:r>
+          </w:p>
+        </w:tc>
+      </w:tr>
+      <w:tr>
+        <w:trPr>
+          <w:trHeight w:val="473"/>
+          <w:tblHeader/>
+        </w:trPr>
+        <w:tc>
+          <w:tcPr>
+            <w:tcW w:w="2364" w:type="dxa"/>
+            <w:tcBorders>
+              <w:top w:val="single" w:sz="6" w:space="0" w:color="000000"/>
+              <w:left w:val="single" w:sz="12" w:space="0" w:color="000000"/>
+              <w:bottom w:val="single" w:sz="6" w:space="0" w:color="000000"/>
+              <w:right w:val="single" w:sz="6" w:space="0" w:color="000000"/>
+            </w:tcBorders>
+          </w:tcPr>
+          <w:p>
+            <w:pPr>
+              <w:spacing w:line="240" w:lineRule="auto"/>
+              <w:jc w:val="right"/>
+              <w:rPr>
+                <w:sz w:val="24"/>
+                <w:szCs w:val="24"/>
+              </w:rPr>
+            </w:pPr>
+            <w:r>
+              <w:rPr>
+                <w:sz w:val="24"/>
+                <w:szCs w:val="24"/>
+              </w:rPr>
+              <w:t>Descripción:</w:t>
+            </w:r>
+          </w:p>
+        </w:tc>
+        <w:tc>
+          <w:tcPr>
+            <w:tcW w:w="6780" w:type="dxa"/>
+            <w:gridSpan w:val="3"/>
+            <w:tcBorders>
+              <w:top w:val="single" w:sz="6" w:space="0" w:color="000000"/>
+              <w:left w:val="single" w:sz="6" w:space="0" w:color="000000"/>
+              <w:bottom w:val="single" w:sz="6" w:space="0" w:color="000000"/>
+              <w:right w:val="single" w:sz="12" w:space="0" w:color="000000"/>
+            </w:tcBorders>
+          </w:tcPr>
+          <w:p>
+            <w:pPr>
+              <w:rPr>
+                <w:sz w:val="12"/>
+                <w:szCs w:val="12"/>
+              </w:rPr>
+            </w:pPr>
+            <w:r>
+              <w:rPr>
+                <w:sz w:val="24"/>
+                <w:szCs w:val="24"/>
+              </w:rPr>
+              <w:t>El gerente genera un reporte mensual con un resumen detallado de las operaciones de la biblioteca, incluyendo métricas de ventas, rentas, compras, y el estado del inventario.</w:t>
+            </w:r>
+          </w:p>
+        </w:tc>
+      </w:tr>
+      <w:tr>
+        <w:trPr>
+          <w:trHeight w:val="399"/>
+          <w:tblHeader/>
+        </w:trPr>
+        <w:tc>
+          <w:tcPr>
+            <w:tcW w:w="2364" w:type="dxa"/>
+            <w:tcBorders>
+              <w:top w:val="single" w:sz="6" w:space="0" w:color="000000"/>
+              <w:left w:val="single" w:sz="12" w:space="0" w:color="000000"/>
+              <w:bottom w:val="single" w:sz="6" w:space="0" w:color="000000"/>
+              <w:right w:val="single" w:sz="6" w:space="0" w:color="000000"/>
+            </w:tcBorders>
+          </w:tcPr>
+          <w:p>
+            <w:pPr>
+              <w:spacing w:line="240" w:lineRule="auto"/>
+              <w:jc w:val="right"/>
+              <w:rPr>
+                <w:sz w:val="24"/>
+                <w:szCs w:val="24"/>
+              </w:rPr>
+            </w:pPr>
+            <w:r>
+              <w:rPr>
+                <w:sz w:val="24"/>
+                <w:szCs w:val="24"/>
+              </w:rPr>
+              <w:t>Trigger:</w:t>
+            </w:r>
+          </w:p>
+        </w:tc>
+        <w:tc>
+          <w:tcPr>
+            <w:tcW w:w="6780" w:type="dxa"/>
+            <w:gridSpan w:val="3"/>
+            <w:tcBorders>
+              <w:top w:val="single" w:sz="6" w:space="0" w:color="000000"/>
+              <w:left w:val="single" w:sz="6" w:space="0" w:color="000000"/>
+              <w:bottom w:val="single" w:sz="6" w:space="0" w:color="000000"/>
+              <w:right w:val="single" w:sz="12" w:space="0" w:color="000000"/>
+            </w:tcBorders>
+          </w:tcPr>
+          <w:p>
+            <w:pPr>
+              <w:spacing w:line="240" w:lineRule="auto"/>
+              <w:jc w:val="both"/>
+              <w:rPr>
+                <w:sz w:val="24"/>
+                <w:szCs w:val="24"/>
+                <w:lang w:val="es-MX"/>
+              </w:rPr>
+            </w:pPr>
+            <w:r>
+              <w:rPr>
+                <w:sz w:val="24"/>
+                <w:szCs w:val="24"/>
+              </w:rPr>
+              <w:t>Al finalizar el mes, el gerente solicita el reporte mensual para evaluar el desempeño de la biblioteca.</w:t>
+            </w:r>
+          </w:p>
+        </w:tc>
+      </w:tr>
+      <w:tr>
+        <w:trPr>
+          <w:trHeight w:val="685"/>
+          <w:tblHeader/>
+        </w:trPr>
+        <w:tc>
+          <w:tcPr>
+            <w:tcW w:w="2364" w:type="dxa"/>
+            <w:tcBorders>
+              <w:top w:val="single" w:sz="6" w:space="0" w:color="000000"/>
+              <w:left w:val="single" w:sz="12" w:space="0" w:color="000000"/>
+              <w:bottom w:val="single" w:sz="6" w:space="0" w:color="000000"/>
+              <w:right w:val="single" w:sz="6" w:space="0" w:color="000000"/>
+            </w:tcBorders>
+          </w:tcPr>
+          <w:p>
+            <w:pPr>
+              <w:spacing w:line="240" w:lineRule="auto"/>
+              <w:jc w:val="right"/>
+              <w:rPr>
+                <w:sz w:val="24"/>
+                <w:szCs w:val="24"/>
+              </w:rPr>
+            </w:pPr>
+            <w:r>
+              <w:rPr>
+                <w:sz w:val="24"/>
+                <w:szCs w:val="24"/>
+              </w:rPr>
+              <w:t>Precondicondicions:</w:t>
+            </w:r>
+          </w:p>
+        </w:tc>
+        <w:tc>
+          <w:tcPr>
+            <w:tcW w:w="6780" w:type="dxa"/>
+            <w:gridSpan w:val="3"/>
+            <w:tcBorders>
+              <w:top w:val="single" w:sz="6" w:space="0" w:color="000000"/>
+              <w:left w:val="single" w:sz="6" w:space="0" w:color="000000"/>
+              <w:bottom w:val="single" w:sz="6" w:space="0" w:color="000000"/>
+              <w:right w:val="single" w:sz="12" w:space="0" w:color="000000"/>
+            </w:tcBorders>
+          </w:tcPr>
+          <w:p>
+            <w:pPr>
+              <w:spacing w:line="240" w:lineRule="auto"/>
+              <w:rPr>
+                <w:rFonts w:eastAsia="Times New Roman"/>
+                <w:sz w:val="24"/>
+                <w:szCs w:val="24"/>
+                <w:lang w:val="es-MX"/>
+              </w:rPr>
+            </w:pPr>
+            <w:r>
+              <w:rPr>
+                <w:rFonts w:eastAsia="Times New Roman"/>
+                <w:sz w:val="24"/>
+                <w:szCs w:val="24"/>
+                <w:lang w:val="es-MX"/>
+              </w:rPr>
+              <w:t xml:space="preserve"> </w:t>
+            </w:r>
+            <w:r>
+              <w:rPr>
+                <w:rFonts w:eastAsia="Times New Roman"/>
+                <w:b/>
+                <w:bCs/>
+                <w:sz w:val="24"/>
+                <w:szCs w:val="24"/>
+                <w:lang w:val="es-MX"/>
+              </w:rPr>
+              <w:t>PRE-1</w:t>
+            </w:r>
+            <w:r>
+              <w:rPr>
+                <w:rFonts w:eastAsia="Times New Roman"/>
+                <w:sz w:val="24"/>
+                <w:szCs w:val="24"/>
+                <w:lang w:val="es-MX"/>
+              </w:rPr>
+              <w:t xml:space="preserve">: </w:t>
+            </w:r>
+            <w:r>
+              <w:rPr>
+                <w:rFonts w:eastAsia="Times New Roman"/>
+                <w:sz w:val="24"/>
+                <w:szCs w:val="24"/>
+              </w:rPr>
+              <w:t>El sistema ha registrado las actividades de todo el mes (compras, ventas, rentas, devoluciones, multas).</w:t>
+            </w:r>
+          </w:p>
+        </w:tc>
+      </w:tr>
+      <w:tr>
+        <w:trPr>
+          <w:trHeight w:val="693"/>
+          <w:tblHeader/>
+        </w:trPr>
+        <w:tc>
+          <w:tcPr>
+            <w:tcW w:w="2364" w:type="dxa"/>
+            <w:tcBorders>
+              <w:top w:val="single" w:sz="6" w:space="0" w:color="000000"/>
+              <w:left w:val="single" w:sz="12" w:space="0" w:color="000000"/>
+              <w:bottom w:val="single" w:sz="6" w:space="0" w:color="000000"/>
+              <w:right w:val="single" w:sz="6" w:space="0" w:color="000000"/>
+            </w:tcBorders>
+          </w:tcPr>
+          <w:p>
+            <w:pPr>
+              <w:spacing w:line="240" w:lineRule="auto"/>
+              <w:jc w:val="right"/>
+              <w:rPr>
+                <w:sz w:val="24"/>
+                <w:szCs w:val="24"/>
+              </w:rPr>
+            </w:pPr>
+            <w:r>
+              <w:rPr>
+                <w:sz w:val="24"/>
+                <w:szCs w:val="24"/>
+              </w:rPr>
+              <w:t>Post Condiciones:</w:t>
+            </w:r>
+          </w:p>
+        </w:tc>
+        <w:tc>
+          <w:tcPr>
+            <w:tcW w:w="6780" w:type="dxa"/>
+            <w:gridSpan w:val="3"/>
+            <w:tcBorders>
+              <w:top w:val="single" w:sz="6" w:space="0" w:color="000000"/>
+              <w:left w:val="single" w:sz="6" w:space="0" w:color="000000"/>
+              <w:bottom w:val="single" w:sz="6" w:space="0" w:color="000000"/>
+              <w:right w:val="single" w:sz="12" w:space="0" w:color="000000"/>
+            </w:tcBorders>
+          </w:tcPr>
+          <w:p>
+            <w:pPr>
+              <w:spacing w:line="240" w:lineRule="auto"/>
+              <w:rPr>
+                <w:rFonts w:eastAsia="Times New Roman"/>
+                <w:sz w:val="24"/>
+                <w:szCs w:val="24"/>
+                <w:lang w:val="es-MX"/>
+              </w:rPr>
+            </w:pPr>
+            <w:r>
+              <w:rPr>
+                <w:rFonts w:eastAsia="Times New Roman"/>
+                <w:b/>
+                <w:bCs/>
+                <w:sz w:val="24"/>
+                <w:szCs w:val="24"/>
+                <w:lang w:val="es-MX"/>
+              </w:rPr>
+              <w:t>POST-1</w:t>
+            </w:r>
+            <w:r>
+              <w:rPr>
+                <w:rFonts w:eastAsia="Times New Roman"/>
+                <w:sz w:val="24"/>
+                <w:szCs w:val="24"/>
+                <w:lang w:val="es-MX"/>
+              </w:rPr>
+              <w:t xml:space="preserve">: </w:t>
+            </w:r>
+            <w:r>
+              <w:rPr>
+                <w:rFonts w:eastAsia="Times New Roman"/>
+                <w:sz w:val="24"/>
+                <w:szCs w:val="24"/>
+              </w:rPr>
+              <w:t>El reporte mensual está disponible en el sistema y listo para su revisión o impresión.</w:t>
+            </w:r>
+          </w:p>
+        </w:tc>
+      </w:tr>
+      <w:tr>
+        <w:trPr>
+          <w:trHeight w:val="2831"/>
+          <w:tblHeader/>
+        </w:trPr>
+        <w:tc>
+          <w:tcPr>
+            <w:tcW w:w="2364" w:type="dxa"/>
+            <w:tcBorders>
+              <w:top w:val="single" w:sz="6" w:space="0" w:color="000000"/>
+              <w:left w:val="single" w:sz="12" w:space="0" w:color="000000"/>
+              <w:bottom w:val="single" w:sz="6" w:space="0" w:color="000000"/>
+              <w:right w:val="single" w:sz="6" w:space="0" w:color="000000"/>
+            </w:tcBorders>
+          </w:tcPr>
+          <w:p>
+            <w:pPr>
+              <w:spacing w:line="240" w:lineRule="auto"/>
+              <w:jc w:val="right"/>
+              <w:rPr>
+                <w:sz w:val="24"/>
+                <w:szCs w:val="24"/>
+              </w:rPr>
+            </w:pPr>
+            <w:r>
+              <w:rPr>
+                <w:sz w:val="24"/>
+                <w:szCs w:val="24"/>
+              </w:rPr>
+              <w:t>Flujo normal:</w:t>
+            </w:r>
+          </w:p>
+        </w:tc>
+        <w:tc>
+          <w:tcPr>
+            <w:tcW w:w="6780" w:type="dxa"/>
+            <w:gridSpan w:val="3"/>
+            <w:tcBorders>
+              <w:top w:val="single" w:sz="6" w:space="0" w:color="000000"/>
+              <w:left w:val="single" w:sz="6" w:space="0" w:color="000000"/>
+              <w:bottom w:val="single" w:sz="6" w:space="0" w:color="000000"/>
+              <w:right w:val="single" w:sz="12" w:space="0" w:color="000000"/>
+            </w:tcBorders>
+          </w:tcPr>
+          <w:p>
+            <w:pPr>
+              <w:pStyle w:val="ListParagraph"/>
+              <w:numPr>
+                <w:ilvl w:val="0"/>
+                <w:numId w:val="48"/>
+              </w:numPr>
+              <w:spacing w:line="240" w:lineRule="auto"/>
+              <w:rPr>
+                <w:rFonts w:eastAsia="Times New Roman"/>
+                <w:b/>
+                <w:bCs/>
+                <w:sz w:val="24"/>
+                <w:szCs w:val="24"/>
+                <w:lang w:val="es-MX"/>
+              </w:rPr>
+            </w:pPr>
+            <w:r>
+              <w:rPr>
+                <w:rFonts w:eastAsia="Times New Roman"/>
+                <w:b/>
+                <w:bCs/>
+                <w:sz w:val="24"/>
+                <w:szCs w:val="24"/>
+                <w:lang w:val="es-MX"/>
+              </w:rPr>
+              <w:t>Generación de Reportes Diarios</w:t>
+            </w:r>
+          </w:p>
+          <w:p>
+            <w:pPr>
+              <w:rPr>
+                <w:rFonts w:eastAsia="Times New Roman"/>
+                <w:sz w:val="24"/>
+                <w:szCs w:val="24"/>
+                <w:lang w:val="es-MX"/>
+              </w:rPr>
+            </w:pPr>
+            <w:r>
+              <w:rPr>
+                <w:rFonts w:eastAsia="Times New Roman"/>
+                <w:sz w:val="24"/>
+                <w:szCs w:val="24"/>
+                <w:lang w:val="es-MX"/>
+              </w:rPr>
+              <w:t xml:space="preserve">     1.   </w:t>
+            </w:r>
+            <w:r>
+              <w:rPr>
+                <w:rFonts w:eastAsia="Times New Roman"/>
+                <w:sz w:val="24"/>
+                <w:szCs w:val="24"/>
+                <w:lang w:val="es-MX"/>
+              </w:rPr>
+              <w:t xml:space="preserve">El gerente accede al sistema y selecciona la opción </w:t>
+            </w:r>
+            <w:r>
+              <w:rPr>
+                <w:rFonts w:eastAsia="Times New Roman"/>
+                <w:sz w:val="24"/>
+                <w:szCs w:val="24"/>
+                <w:lang w:val="es-MX"/>
+              </w:rPr>
+              <w:t>de “</w:t>
+            </w:r>
+            <w:r>
+              <w:rPr>
+                <w:rFonts w:eastAsia="Times New Roman"/>
+                <w:sz w:val="24"/>
+                <w:szCs w:val="24"/>
+                <w:lang w:val="es-MX"/>
+              </w:rPr>
+              <w:t xml:space="preserve">Generar </w:t>
+            </w:r>
+            <w:r>
+              <w:rPr>
+                <w:rFonts w:eastAsia="Times New Roman"/>
+                <w:sz w:val="24"/>
+                <w:szCs w:val="24"/>
+                <w:lang w:val="es-MX"/>
+              </w:rPr>
+              <w:t>Reporte</w:t>
+            </w:r>
+            <w:r>
+              <w:rPr>
+                <w:rFonts w:eastAsia="Times New Roman"/>
+                <w:sz w:val="24"/>
+                <w:szCs w:val="24"/>
+                <w:lang w:val="es-MX"/>
+              </w:rPr>
+              <w:t xml:space="preserve"> Mensual</w:t>
+            </w:r>
+            <w:r>
+              <w:rPr>
+                <w:rFonts w:eastAsia="Times New Roman"/>
+                <w:sz w:val="24"/>
+                <w:szCs w:val="24"/>
+                <w:lang w:val="es-MX"/>
+              </w:rPr>
+              <w:t>”</w:t>
+            </w:r>
+            <w:r>
+              <w:rPr>
+                <w:rFonts w:eastAsia="Times New Roman"/>
+                <w:sz w:val="24"/>
+                <w:szCs w:val="24"/>
+                <w:lang w:val="es-MX"/>
+              </w:rPr>
+              <w:t>.</w:t>
+            </w:r>
+          </w:p>
+          <w:p>
+            <w:pPr>
+              <w:pStyle w:val="ListParagraph"/>
+              <w:numPr>
+                <w:ilvl w:val="0"/>
+                <w:numId w:val="21"/>
+              </w:numPr>
+              <w:rPr>
+                <w:rFonts w:eastAsia="Times New Roman"/>
+                <w:sz w:val="24"/>
+                <w:szCs w:val="24"/>
+                <w:lang w:val="es-MX"/>
+              </w:rPr>
+            </w:pPr>
+            <w:r>
+              <w:rPr>
+                <w:rFonts w:eastAsia="Times New Roman"/>
+                <w:sz w:val="24"/>
+                <w:szCs w:val="24"/>
+              </w:rPr>
+              <w:t>El sistema recopila datos de las operaciones mensuales</w:t>
+            </w:r>
+            <w:r>
+              <w:rPr>
+                <w:rFonts w:eastAsia="Times New Roman"/>
+                <w:sz w:val="24"/>
+                <w:szCs w:val="24"/>
+              </w:rPr>
+              <w:t>.</w:t>
+            </w:r>
+          </w:p>
+          <w:p>
+            <w:pPr>
+              <w:pStyle w:val="ListParagraph"/>
+              <w:numPr>
+                <w:ilvl w:val="0"/>
+                <w:numId w:val="21"/>
+              </w:numPr>
+              <w:rPr>
+                <w:rFonts w:eastAsia="Times New Roman"/>
+                <w:sz w:val="24"/>
+                <w:szCs w:val="24"/>
+                <w:lang w:val="es-MX"/>
+              </w:rPr>
+            </w:pPr>
+            <w:r>
+              <w:rPr>
+                <w:rFonts w:eastAsia="Times New Roman"/>
+                <w:sz w:val="24"/>
+                <w:szCs w:val="24"/>
+                <w:lang w:val="es-MX"/>
+              </w:rPr>
+              <w:t>El sistema genera el reporte y muestra un resumen.</w:t>
+            </w:r>
+          </w:p>
+          <w:p>
+            <w:pPr>
+              <w:pStyle w:val="ListParagraph"/>
+              <w:numPr>
+                <w:ilvl w:val="0"/>
+                <w:numId w:val="21"/>
+              </w:numPr>
+              <w:rPr>
+                <w:rFonts w:eastAsia="Times New Roman"/>
+                <w:sz w:val="24"/>
+                <w:szCs w:val="24"/>
+                <w:lang w:val="es-MX"/>
+              </w:rPr>
+            </w:pPr>
+            <w:r>
+              <w:rPr>
+                <w:rFonts w:eastAsia="Times New Roman"/>
+                <w:sz w:val="24"/>
+                <w:szCs w:val="24"/>
+                <w:lang w:val="es-MX"/>
+              </w:rPr>
+              <w:t>El gerente revisa el reporte y lo guarda o lo imprime para archivarlo.</w:t>
+            </w:r>
+          </w:p>
+        </w:tc>
+      </w:tr>
+      <w:tr>
+        <w:trPr>
+          <w:trHeight w:val="631"/>
+        </w:trPr>
+        <w:tc>
+          <w:tcPr>
+            <w:tcW w:w="2364" w:type="dxa"/>
+            <w:tcBorders>
+              <w:top w:val="single" w:sz="6" w:space="0" w:color="000000"/>
+              <w:left w:val="single" w:sz="12" w:space="0" w:color="000000"/>
+              <w:bottom w:val="single" w:sz="6" w:space="0" w:color="000000"/>
+              <w:right w:val="single" w:sz="6" w:space="0" w:color="000000"/>
+            </w:tcBorders>
+          </w:tcPr>
+          <w:p>
+            <w:pPr>
+              <w:spacing w:line="240" w:lineRule="auto"/>
+              <w:jc w:val="center"/>
+              <w:rPr>
+                <w:sz w:val="24"/>
+                <w:szCs w:val="24"/>
+              </w:rPr>
+            </w:pPr>
+            <w:r>
+              <w:rPr>
+                <w:sz w:val="24"/>
+                <w:szCs w:val="24"/>
+              </w:rPr>
+              <w:t>Flujos alternativos:</w:t>
+            </w:r>
+          </w:p>
+        </w:tc>
+        <w:tc>
+          <w:tcPr>
+            <w:tcW w:w="6780" w:type="dxa"/>
+            <w:gridSpan w:val="3"/>
+            <w:tcBorders>
+              <w:top w:val="single" w:sz="6" w:space="0" w:color="000000"/>
+              <w:left w:val="single" w:sz="6" w:space="0" w:color="000000"/>
+              <w:bottom w:val="single" w:sz="6" w:space="0" w:color="000000"/>
+              <w:right w:val="single" w:sz="12" w:space="0" w:color="000000"/>
+            </w:tcBorders>
+          </w:tcPr>
+          <w:p>
+            <w:pPr>
+              <w:spacing w:line="240" w:lineRule="auto"/>
+              <w:rPr>
+                <w:rFonts w:eastAsia="Times New Roman"/>
+                <w:sz w:val="24"/>
+                <w:szCs w:val="24"/>
+                <w:lang w:val="es-MX"/>
+              </w:rPr>
+            </w:pPr>
+            <w:r>
+              <w:rPr>
+                <w:rFonts w:eastAsia="Times New Roman"/>
+                <w:b/>
+                <w:bCs/>
+                <w:sz w:val="24"/>
+                <w:szCs w:val="24"/>
+              </w:rPr>
+              <w:t>2a. Falta de Información</w:t>
+            </w:r>
+            <w:r>
+              <w:rPr>
+                <w:rFonts w:eastAsia="Times New Roman"/>
+                <w:b/>
+                <w:bCs/>
+                <w:sz w:val="24"/>
+                <w:szCs w:val="24"/>
+              </w:rPr>
+              <w:t xml:space="preserve"> o Incompleta</w:t>
+            </w:r>
+            <w:r>
+              <w:rPr>
+                <w:rFonts w:eastAsia="Times New Roman"/>
+                <w:sz w:val="24"/>
+                <w:szCs w:val="24"/>
+                <w:lang w:val="es-MX"/>
+              </w:rPr>
+              <w:t>:</w:t>
+            </w:r>
+          </w:p>
+          <w:p>
+            <w:pPr>
+              <w:pStyle w:val="ListParagraph"/>
+              <w:numPr>
+                <w:ilvl w:val="0"/>
+                <w:numId w:val="47"/>
+              </w:numPr>
+              <w:spacing w:line="240" w:lineRule="auto"/>
+              <w:rPr>
+                <w:rFonts w:eastAsia="Times New Roman"/>
+                <w:sz w:val="24"/>
+                <w:szCs w:val="24"/>
+                <w:lang w:val="es-MX"/>
+              </w:rPr>
+            </w:pPr>
+            <w:r>
+              <w:rPr>
+                <w:rFonts w:eastAsia="Times New Roman"/>
+                <w:sz w:val="24"/>
+                <w:szCs w:val="24"/>
+              </w:rPr>
+              <w:t>El sistema notifica si falta algún dato relevante para el reporte; el gerente puede continuar o detener la generación.</w:t>
+            </w:r>
+          </w:p>
+        </w:tc>
+      </w:tr>
+      <w:tr>
+        <w:trPr>
+          <w:trHeight w:val="947"/>
+        </w:trPr>
+        <w:tc>
+          <w:tcPr>
+            <w:tcW w:w="2364" w:type="dxa"/>
+            <w:tcBorders>
+              <w:top w:val="single" w:sz="6" w:space="0" w:color="000000"/>
+              <w:left w:val="single" w:sz="12" w:space="0" w:color="000000"/>
+              <w:bottom w:val="single" w:sz="6" w:space="0" w:color="000000"/>
+              <w:right w:val="single" w:sz="6" w:space="0" w:color="000000"/>
+            </w:tcBorders>
+          </w:tcPr>
+          <w:p>
+            <w:pPr>
+              <w:spacing w:line="240" w:lineRule="auto"/>
+              <w:jc w:val="right"/>
+              <w:rPr>
+                <w:sz w:val="24"/>
+                <w:szCs w:val="24"/>
+              </w:rPr>
+            </w:pPr>
+            <w:r>
+              <w:rPr>
+                <w:sz w:val="24"/>
+                <w:szCs w:val="24"/>
+              </w:rPr>
+              <w:t>Excepciones:</w:t>
+            </w:r>
+          </w:p>
+        </w:tc>
+        <w:tc>
+          <w:tcPr>
+            <w:tcW w:w="6780" w:type="dxa"/>
+            <w:gridSpan w:val="3"/>
+            <w:tcBorders>
+              <w:top w:val="single" w:sz="6" w:space="0" w:color="000000"/>
+              <w:left w:val="single" w:sz="6" w:space="0" w:color="000000"/>
+              <w:bottom w:val="single" w:sz="6" w:space="0" w:color="000000"/>
+              <w:right w:val="single" w:sz="12" w:space="0" w:color="000000"/>
+            </w:tcBorders>
+          </w:tcPr>
+          <w:p>
+            <w:pPr>
+              <w:spacing w:before="40" w:after="40" w:line="240" w:lineRule="auto"/>
+              <w:ind w:right="72"/>
+              <w:jc w:val="both"/>
+              <w:rPr>
+                <w:b/>
+                <w:bCs/>
+                <w:sz w:val="24"/>
+                <w:szCs w:val="24"/>
+              </w:rPr>
+            </w:pPr>
+            <w:r>
+              <w:rPr>
+                <w:b/>
+                <w:bCs/>
+                <w:sz w:val="24"/>
+                <w:szCs w:val="24"/>
+              </w:rPr>
+              <w:t xml:space="preserve">Error en el Proceso: </w:t>
+            </w:r>
+            <w:r>
+              <w:rPr>
+                <w:sz w:val="24"/>
+                <w:szCs w:val="24"/>
+              </w:rPr>
+              <w:t>Si ocurre un error técnico, el reporte no se genera, y el gerente recibe una notificación para reintentar.</w:t>
+            </w:r>
+          </w:p>
+        </w:tc>
+      </w:tr>
+      <w:tr>
+        <w:trPr>
+          <w:trHeight w:val="524"/>
+        </w:trPr>
+        <w:tc>
+          <w:tcPr>
+            <w:tcW w:w="2364" w:type="dxa"/>
+            <w:tcBorders>
+              <w:top w:val="single" w:sz="6" w:space="0" w:color="000000"/>
+              <w:left w:val="single" w:sz="12" w:space="0" w:color="000000"/>
+              <w:bottom w:val="single" w:sz="6" w:space="0" w:color="000000"/>
+              <w:right w:val="single" w:sz="6" w:space="0" w:color="000000"/>
+            </w:tcBorders>
+          </w:tcPr>
+          <w:p>
+            <w:pPr>
+              <w:spacing w:line="240" w:lineRule="auto"/>
+              <w:jc w:val="right"/>
+              <w:rPr>
+                <w:sz w:val="24"/>
+                <w:szCs w:val="24"/>
+              </w:rPr>
+            </w:pPr>
+            <w:r>
+              <w:rPr>
+                <w:sz w:val="24"/>
+                <w:szCs w:val="24"/>
+              </w:rPr>
+              <w:t>Prioridad:</w:t>
+            </w:r>
+          </w:p>
+        </w:tc>
+        <w:tc>
+          <w:tcPr>
+            <w:tcW w:w="6780" w:type="dxa"/>
+            <w:gridSpan w:val="3"/>
+            <w:tcBorders>
+              <w:top w:val="single" w:sz="6" w:space="0" w:color="000000"/>
+              <w:left w:val="single" w:sz="6" w:space="0" w:color="000000"/>
+              <w:bottom w:val="single" w:sz="6" w:space="0" w:color="000000"/>
+              <w:right w:val="single" w:sz="12" w:space="0" w:color="000000"/>
+            </w:tcBorders>
+          </w:tcPr>
+          <w:p>
+            <w:pPr>
+              <w:spacing w:before="40" w:after="40" w:line="240" w:lineRule="auto"/>
+              <w:ind w:right="72"/>
+              <w:jc w:val="both"/>
+              <w:rPr>
+                <w:b/>
+                <w:sz w:val="24"/>
+                <w:szCs w:val="24"/>
+              </w:rPr>
+            </w:pPr>
+            <w:r>
+              <w:rPr>
+                <w:b/>
+                <w:sz w:val="24"/>
+                <w:szCs w:val="24"/>
+              </w:rPr>
+              <w:t>Baja</w:t>
+            </w:r>
+          </w:p>
+        </w:tc>
+      </w:tr>
+      <w:tr>
+        <w:trPr>
+          <w:trHeight w:val="524"/>
+        </w:trPr>
+        <w:tc>
+          <w:tcPr>
+            <w:tcW w:w="2364" w:type="dxa"/>
+            <w:tcBorders>
+              <w:top w:val="single" w:sz="6" w:space="0" w:color="000000"/>
+              <w:left w:val="single" w:sz="12" w:space="0" w:color="000000"/>
+              <w:bottom w:val="single" w:sz="6" w:space="0" w:color="000000"/>
+              <w:right w:val="single" w:sz="6" w:space="0" w:color="000000"/>
+            </w:tcBorders>
+          </w:tcPr>
+          <w:p>
+            <w:pPr>
+              <w:spacing w:line="240" w:lineRule="auto"/>
+              <w:jc w:val="right"/>
+              <w:rPr>
+                <w:sz w:val="24"/>
+                <w:szCs w:val="24"/>
+              </w:rPr>
+            </w:pPr>
+            <w:r>
+              <w:rPr>
+                <w:sz w:val="24"/>
+                <w:szCs w:val="24"/>
+              </w:rPr>
+              <w:t>Business Rules:</w:t>
+            </w:r>
+          </w:p>
+        </w:tc>
+        <w:tc>
+          <w:tcPr>
+            <w:tcW w:w="6780" w:type="dxa"/>
+            <w:gridSpan w:val="3"/>
+            <w:tcBorders>
+              <w:top w:val="single" w:sz="6" w:space="0" w:color="000000"/>
+              <w:left w:val="single" w:sz="6" w:space="0" w:color="000000"/>
+              <w:bottom w:val="single" w:sz="6" w:space="0" w:color="000000"/>
+              <w:right w:val="single" w:sz="12" w:space="0" w:color="000000"/>
+            </w:tcBorders>
+          </w:tcPr>
+          <w:p>
+            <w:pPr>
+              <w:spacing w:before="40" w:after="40" w:line="240" w:lineRule="auto"/>
+              <w:ind w:right="72"/>
+              <w:jc w:val="both"/>
+              <w:rPr>
+                <w:b/>
+                <w:sz w:val="24"/>
+                <w:szCs w:val="24"/>
+              </w:rPr>
+            </w:pPr>
+            <w:r>
+              <w:rPr>
+                <w:b/>
+                <w:sz w:val="24"/>
+                <w:szCs w:val="24"/>
+              </w:rPr>
+              <w:t>RN-8</w:t>
+            </w:r>
+          </w:p>
+        </w:tc>
+      </w:tr>
+      <w:tr>
+        <w:trPr>
+          <w:trHeight w:val="524"/>
+        </w:trPr>
+        <w:tc>
+          <w:tcPr>
+            <w:tcW w:w="2364" w:type="dxa"/>
+            <w:tcBorders>
+              <w:top w:val="single" w:sz="6" w:space="0" w:color="000000"/>
+              <w:left w:val="single" w:sz="12" w:space="0" w:color="000000"/>
+              <w:bottom w:val="single" w:sz="12" w:space="0" w:color="000000"/>
+              <w:right w:val="single" w:sz="6" w:space="0" w:color="000000"/>
+            </w:tcBorders>
+          </w:tcPr>
+          <w:p>
+            <w:pPr>
+              <w:spacing w:line="240" w:lineRule="auto"/>
+              <w:jc w:val="right"/>
+              <w:rPr>
+                <w:sz w:val="24"/>
+                <w:szCs w:val="24"/>
+              </w:rPr>
+            </w:pPr>
+            <w:r>
+              <w:rPr>
+                <w:sz w:val="24"/>
+                <w:szCs w:val="24"/>
+              </w:rPr>
+              <w:t>Otra información:</w:t>
+            </w:r>
+          </w:p>
+        </w:tc>
+        <w:tc>
+          <w:tcPr>
+            <w:tcW w:w="6780" w:type="dxa"/>
+            <w:gridSpan w:val="3"/>
+            <w:tcBorders>
+              <w:top w:val="single" w:sz="6" w:space="0" w:color="000000"/>
+              <w:left w:val="single" w:sz="6" w:space="0" w:color="000000"/>
+              <w:bottom w:val="single" w:sz="12" w:space="0" w:color="000000"/>
+              <w:right w:val="single" w:sz="12" w:space="0" w:color="000000"/>
+            </w:tcBorders>
+          </w:tcPr>
+          <w:p>
+            <w:pPr>
+              <w:spacing w:before="40" w:after="40" w:line="240" w:lineRule="auto"/>
+              <w:ind w:right="72"/>
+              <w:jc w:val="both"/>
+              <w:rPr>
+                <w:b/>
+                <w:sz w:val="24"/>
+                <w:szCs w:val="24"/>
+              </w:rPr>
+            </w:pPr>
+            <w:r>
+              <w:rPr>
+                <w:b/>
+                <w:sz w:val="24"/>
+                <w:szCs w:val="24"/>
+              </w:rPr>
+              <w:t xml:space="preserve">Ninguna </w:t>
+            </w:r>
+          </w:p>
+        </w:tc>
+      </w:tr>
+    </w:tbl>
     <w:p>
       <w:pPr>
         <w:rPr>

</xml_diff>

<commit_message>
Se agregaron los Requisitos No Funcionales
</commit_message>
<xml_diff>
--- a/Administración y control de Biblioteca “Scotts”.docx
+++ b/Administración y control de Biblioteca “Scotts”.docx
@@ -1,6 +1,6 @@
 
 <file path=word/document.xml><?xml version="1.0" encoding="utf-8"?>
-<w:document xmlns:wpc="http://schemas.microsoft.com/office/word/2010/wordprocessingCanvas" xmlns:cx="http://schemas.microsoft.com/office/drawing/2014/chartex" xmlns:cx1="http://schemas.microsoft.com/office/drawing/2015/9/8/chartex" xmlns:cx2="http://schemas.microsoft.com/office/drawing/2015/10/21/chartex" xmlns:cx3="http://schemas.microsoft.com/office/drawing/2016/5/9/chartex" xmlns:cx4="http://schemas.microsoft.com/office/drawing/2016/5/10/chartex" xmlns:cx5="http://schemas.microsoft.com/office/drawing/2016/5/11/chartex" xmlns:cx6="http://schemas.microsoft.com/office/drawing/2016/5/12/chartex" xmlns:cx7="http://schemas.microsoft.com/office/drawing/2016/5/13/chartex" xmlns:cx8="http://schemas.microsoft.com/office/drawing/2016/5/14/chartex" xmlns:mc="http://schemas.openxmlformats.org/markup-compatibility/2006" xmlns:aink="http://schemas.microsoft.com/office/drawing/2016/ink" xmlns:am3d="http://schemas.microsoft.com/office/drawing/2017/model3d" xmlns:o="urn:schemas-microsoft-com:office:office" xmlns:r="http://schemas.openxmlformats.org/officeDocument/2006/relationships" xmlns:m="http://schemas.openxmlformats.org/officeDocument/2006/math" xmlns:v="urn:schemas-microsoft-com:vml" xmlns:wp14="http://schemas.microsoft.com/office/word/2010/wordprocessingDrawing" xmlns:wp="http://schemas.openxmlformats.org/drawingml/2006/wordprocessingDrawing" xmlns:w10="urn:schemas-microsoft-com:office:word" xmlns:w="http://schemas.openxmlformats.org/wordprocessingml/2006/main" xmlns:w14="http://schemas.microsoft.com/office/word/2010/wordml" xmlns:w15="http://schemas.microsoft.com/office/word/2012/wordml" xmlns:w16cex="http://schemas.microsoft.com/office/word/2018/wordml/cex" xmlns:w16cid="http://schemas.microsoft.com/office/word/2016/wordml/cid" xmlns:w16="http://schemas.microsoft.com/office/word/2018/wordml" xmlns:w16sdtdh="http://schemas.microsoft.com/office/word/2020/wordml/sdtdatahash" xmlns:w16se="http://schemas.microsoft.com/office/word/2015/wordml/symex" xmlns:wpg="http://schemas.microsoft.com/office/word/2010/wordprocessingGroup" xmlns:wpi="http://schemas.microsoft.com/office/word/2010/wordprocessingInk" xmlns:wne="http://schemas.microsoft.com/office/word/2006/wordml" xmlns:wps="http://schemas.microsoft.com/office/word/2010/wordprocessingShape" mc:Ignorable="w14 w15 w16se w16cid w16 w16cex w16sdtdh wp14">
+<w:document xmlns:wpc="http://schemas.microsoft.com/office/word/2010/wordprocessingCanvas" xmlns:cx="http://schemas.microsoft.com/office/drawing/2014/chartex" xmlns:cx1="http://schemas.microsoft.com/office/drawing/2015/9/8/chartex" xmlns:cx2="http://schemas.microsoft.com/office/drawing/2015/10/21/chartex" xmlns:cx3="http://schemas.microsoft.com/office/drawing/2016/5/9/chartex" xmlns:cx4="http://schemas.microsoft.com/office/drawing/2016/5/10/chartex" xmlns:cx5="http://schemas.microsoft.com/office/drawing/2016/5/11/chartex" xmlns:cx6="http://schemas.microsoft.com/office/drawing/2016/5/12/chartex" xmlns:cx7="http://schemas.microsoft.com/office/drawing/2016/5/13/chartex" xmlns:cx8="http://schemas.microsoft.com/office/drawing/2016/5/14/chartex" xmlns:mc="http://schemas.openxmlformats.org/markup-compatibility/2006" xmlns:aink="http://schemas.microsoft.com/office/drawing/2016/ink" xmlns:am3d="http://schemas.microsoft.com/office/drawing/2017/model3d" xmlns:o="urn:schemas-microsoft-com:office:office" xmlns:oel="http://schemas.microsoft.com/office/2019/extlst" xmlns:r="http://schemas.openxmlformats.org/officeDocument/2006/relationships" xmlns:m="http://schemas.openxmlformats.org/officeDocument/2006/math" xmlns:v="urn:schemas-microsoft-com:vml" xmlns:wp14="http://schemas.microsoft.com/office/word/2010/wordprocessingDrawing" xmlns:wp="http://schemas.openxmlformats.org/drawingml/2006/wordprocessingDrawing" xmlns:w10="urn:schemas-microsoft-com:office:word" xmlns:w="http://schemas.openxmlformats.org/wordprocessingml/2006/main" xmlns:w14="http://schemas.microsoft.com/office/word/2010/wordml" xmlns:w15="http://schemas.microsoft.com/office/word/2012/wordml" xmlns:w16cex="http://schemas.microsoft.com/office/word/2018/wordml/cex" xmlns:w16cid="http://schemas.microsoft.com/office/word/2016/wordml/cid" xmlns:w16="http://schemas.microsoft.com/office/word/2018/wordml" xmlns:w16du="http://schemas.microsoft.com/office/word/2023/wordml/word16du" xmlns:w16sdtdh="http://schemas.microsoft.com/office/word/2020/wordml/sdtdatahash" xmlns:w16se="http://schemas.microsoft.com/office/word/2015/wordml/symex" xmlns:wpg="http://schemas.microsoft.com/office/word/2010/wordprocessingGroup" xmlns:wpi="http://schemas.microsoft.com/office/word/2010/wordprocessingInk" xmlns:wne="http://schemas.microsoft.com/office/word/2006/wordml" xmlns:wps="http://schemas.microsoft.com/office/word/2010/wordprocessingShape" mc:Ignorable="w14 w15 w16se w16cid w16 w16cex w16sdtdh w16du wp14">
   <w:body>
     <w:p>
       <w:pPr>
@@ -433,23 +433,7 @@
           <w:sz w:val="24"/>
           <w:szCs w:val="24"/>
         </w:rPr>
-        <w:t>1.1 Objetivo del Proyecto……………………………………………………</w:t>
-      </w:r>
-      <w:proofErr w:type="gramStart"/>
-      <w:r>
-        <w:rPr>
-          <w:sz w:val="24"/>
-          <w:szCs w:val="24"/>
-        </w:rPr>
-        <w:t>…….</w:t>
-      </w:r>
-      <w:proofErr w:type="gramEnd"/>
-      <w:r>
-        <w:rPr>
-          <w:sz w:val="24"/>
-          <w:szCs w:val="24"/>
-        </w:rPr>
-        <w:t>.3</w:t>
+        <w:t>1.1 Objetivo del Proyecto…………………………………………………………..3</w:t>
       </w:r>
     </w:p>
     <w:p>
@@ -481,23 +465,7 @@
           <w:sz w:val="24"/>
           <w:szCs w:val="24"/>
         </w:rPr>
-        <w:t>1.3 Principales Beneficios……………………………………………………</w:t>
-      </w:r>
-      <w:proofErr w:type="gramStart"/>
-      <w:r>
-        <w:rPr>
-          <w:sz w:val="24"/>
-          <w:szCs w:val="24"/>
-        </w:rPr>
-        <w:t>…….</w:t>
-      </w:r>
-      <w:proofErr w:type="gramEnd"/>
-      <w:r>
-        <w:rPr>
-          <w:sz w:val="24"/>
-          <w:szCs w:val="24"/>
-        </w:rPr>
-        <w:t>3</w:t>
+        <w:t>1.3 Principales Beneficios………………………………………………………….3</w:t>
       </w:r>
     </w:p>
     <w:p>
@@ -513,37 +481,14 @@
           <w:sz w:val="24"/>
           <w:szCs w:val="24"/>
         </w:rPr>
-        <w:t>1</w:t>
-      </w:r>
-      <w:r>
-        <w:rPr>
-          <w:sz w:val="24"/>
-          <w:szCs w:val="24"/>
-        </w:rPr>
-        <w:t>.4 Problemas que el Proyecto Solucionará………………………………</w:t>
-      </w:r>
-      <w:proofErr w:type="gramStart"/>
-      <w:r>
-        <w:rPr>
-          <w:sz w:val="24"/>
-          <w:szCs w:val="24"/>
-        </w:rPr>
-        <w:t>……</w:t>
-      </w:r>
-      <w:r>
-        <w:rPr>
-          <w:sz w:val="24"/>
-          <w:szCs w:val="24"/>
-        </w:rPr>
-        <w:t>.</w:t>
-      </w:r>
-      <w:proofErr w:type="gramEnd"/>
-      <w:r>
-        <w:rPr>
-          <w:sz w:val="24"/>
-          <w:szCs w:val="24"/>
-        </w:rPr>
-        <w:t>.4</w:t>
+        <w:t>1.4 Problemas que el Proyecto Solucionará……………………………………</w:t>
+      </w:r>
+      <w:r>
+        <w:rPr>
+          <w:sz w:val="24"/>
+          <w:szCs w:val="24"/>
+        </w:rPr>
+        <w:t>..4</w:t>
       </w:r>
     </w:p>
     <w:p>
@@ -597,23 +542,7 @@
           <w:sz w:val="24"/>
           <w:szCs w:val="24"/>
         </w:rPr>
-        <w:t>2.2 Limitaciones………………………………………………………………</w:t>
-      </w:r>
-      <w:proofErr w:type="gramStart"/>
-      <w:r>
-        <w:rPr>
-          <w:sz w:val="24"/>
-          <w:szCs w:val="24"/>
-        </w:rPr>
-        <w:t>…….</w:t>
-      </w:r>
-      <w:proofErr w:type="gramEnd"/>
-      <w:r>
-        <w:rPr>
-          <w:sz w:val="24"/>
-          <w:szCs w:val="24"/>
-        </w:rPr>
-        <w:t>.4</w:t>
+        <w:t>2.2 Limitaciones……………………………………………………………………..4</w:t>
       </w:r>
     </w:p>
     <w:p>
@@ -667,17 +596,8 @@
           <w:sz w:val="24"/>
           <w:szCs w:val="24"/>
         </w:rPr>
-        <w:t>3.2 Evaluación y Clasificación de Riesgos…………………………………</w:t>
-      </w:r>
-      <w:proofErr w:type="gramStart"/>
-      <w:r>
-        <w:rPr>
-          <w:sz w:val="24"/>
-          <w:szCs w:val="24"/>
-        </w:rPr>
-        <w:t>…….</w:t>
-      </w:r>
-      <w:proofErr w:type="gramEnd"/>
+        <w:t>3.2 Evaluación y Clasificación de Riesgos……………………………………….</w:t>
+      </w:r>
       <w:r>
         <w:rPr>
           <w:sz w:val="24"/>
@@ -721,23 +641,7 @@
           <w:sz w:val="24"/>
           <w:szCs w:val="24"/>
         </w:rPr>
-        <w:t>4.1 Criterios de Aceptación…………………………………………………</w:t>
-      </w:r>
-      <w:proofErr w:type="gramStart"/>
-      <w:r>
-        <w:rPr>
-          <w:sz w:val="24"/>
-          <w:szCs w:val="24"/>
-        </w:rPr>
-        <w:t>…….</w:t>
-      </w:r>
-      <w:proofErr w:type="gramEnd"/>
-      <w:r>
-        <w:rPr>
-          <w:sz w:val="24"/>
-          <w:szCs w:val="24"/>
-        </w:rPr>
-        <w:t>.6</w:t>
+        <w:t>4.1 Criterios de Aceptación………………………………………………………..6</w:t>
       </w:r>
     </w:p>
     <w:p>
@@ -830,23 +734,7 @@
           <w:sz w:val="24"/>
           <w:szCs w:val="24"/>
         </w:rPr>
-        <w:t>…………………………………………</w:t>
-      </w:r>
-      <w:proofErr w:type="gramStart"/>
-      <w:r>
-        <w:rPr>
-          <w:sz w:val="24"/>
-          <w:szCs w:val="24"/>
-        </w:rPr>
-        <w:t>…….</w:t>
-      </w:r>
-      <w:proofErr w:type="gramEnd"/>
-      <w:r>
-        <w:rPr>
-          <w:sz w:val="24"/>
-          <w:szCs w:val="24"/>
-        </w:rPr>
-        <w:t>.8</w:t>
+        <w:t>………………………………………………..8</w:t>
       </w:r>
     </w:p>
     <w:p>
@@ -862,17 +750,8 @@
           <w:sz w:val="24"/>
           <w:szCs w:val="24"/>
         </w:rPr>
-        <w:t>5.2 Requerimientos Generales del Negocio………………………………</w:t>
-      </w:r>
-      <w:proofErr w:type="gramStart"/>
-      <w:r>
-        <w:rPr>
-          <w:sz w:val="24"/>
-          <w:szCs w:val="24"/>
-        </w:rPr>
-        <w:t>…….</w:t>
-      </w:r>
-      <w:proofErr w:type="gramEnd"/>
+        <w:t>5.2 Requerimientos Generales del Negocio…………………………………….</w:t>
+      </w:r>
       <w:r>
         <w:rPr>
           <w:sz w:val="24"/>
@@ -923,17 +802,8 @@
           <w:sz w:val="24"/>
           <w:szCs w:val="24"/>
         </w:rPr>
-        <w:t>………………………………………</w:t>
-      </w:r>
-      <w:proofErr w:type="gramStart"/>
-      <w:r>
-        <w:rPr>
-          <w:sz w:val="24"/>
-          <w:szCs w:val="24"/>
-        </w:rPr>
-        <w:t>…….</w:t>
-      </w:r>
-      <w:proofErr w:type="gramEnd"/>
+        <w:t>…………………………………………….</w:t>
+      </w:r>
       <w:r>
         <w:rPr>
           <w:sz w:val="24"/>
@@ -999,23 +869,7 @@
           <w:sz w:val="24"/>
           <w:szCs w:val="24"/>
         </w:rPr>
-        <w:t>6.1 Reglas de la compra, venta y renta de un libro………………………</w:t>
-      </w:r>
-      <w:proofErr w:type="gramStart"/>
-      <w:r>
-        <w:rPr>
-          <w:sz w:val="24"/>
-          <w:szCs w:val="24"/>
-        </w:rPr>
-        <w:t>…….</w:t>
-      </w:r>
-      <w:proofErr w:type="gramEnd"/>
-      <w:r>
-        <w:rPr>
-          <w:sz w:val="24"/>
-          <w:szCs w:val="24"/>
-        </w:rPr>
-        <w:t>1</w:t>
+        <w:t>6.1 Reglas de la compra, venta y renta de un libro…………………………….1</w:t>
       </w:r>
       <w:r>
         <w:rPr>
@@ -1060,23 +914,7 @@
           <w:sz w:val="24"/>
           <w:szCs w:val="24"/>
         </w:rPr>
-        <w:t>7.1 Lista de Casos de Uso…………………………………………………</w:t>
-      </w:r>
-      <w:proofErr w:type="gramStart"/>
-      <w:r>
-        <w:rPr>
-          <w:sz w:val="24"/>
-          <w:szCs w:val="24"/>
-        </w:rPr>
-        <w:t>…….</w:t>
-      </w:r>
-      <w:proofErr w:type="gramEnd"/>
-      <w:r>
-        <w:rPr>
-          <w:sz w:val="24"/>
-          <w:szCs w:val="24"/>
-        </w:rPr>
-        <w:t>.1</w:t>
+        <w:t>7.1 Lista de Casos de Uso………………………………………………………..1</w:t>
       </w:r>
       <w:r>
         <w:rPr>
@@ -1099,23 +937,7 @@
           <w:sz w:val="24"/>
           <w:szCs w:val="24"/>
         </w:rPr>
-        <w:t>7.2 Especificación de Casos de Uso………………………………………</w:t>
-      </w:r>
-      <w:proofErr w:type="gramStart"/>
-      <w:r>
-        <w:rPr>
-          <w:sz w:val="24"/>
-          <w:szCs w:val="24"/>
-        </w:rPr>
-        <w:t>…….</w:t>
-      </w:r>
-      <w:proofErr w:type="gramEnd"/>
-      <w:r>
-        <w:rPr>
-          <w:sz w:val="24"/>
-          <w:szCs w:val="24"/>
-        </w:rPr>
-        <w:t>1</w:t>
+        <w:t>7.2 Especificación de Casos de Uso…………………………………………….1</w:t>
       </w:r>
       <w:r>
         <w:rPr>
@@ -1138,17 +960,8 @@
           <w:sz w:val="24"/>
           <w:szCs w:val="24"/>
         </w:rPr>
-        <w:t>7.3 Diagrama de Casos de Uso……………………………………………</w:t>
-      </w:r>
-      <w:proofErr w:type="gramStart"/>
-      <w:r>
-        <w:rPr>
-          <w:sz w:val="24"/>
-          <w:szCs w:val="24"/>
-        </w:rPr>
-        <w:t>…….</w:t>
-      </w:r>
-      <w:proofErr w:type="gramEnd"/>
+        <w:t>7.3 Diagrama de Casos de Uso………………………………………………….</w:t>
+      </w:r>
       <w:r>
         <w:rPr>
           <w:sz w:val="24"/>
@@ -1170,23 +983,7 @@
           <w:sz w:val="24"/>
           <w:szCs w:val="24"/>
         </w:rPr>
-        <w:t>7.4 Historias de usuario……………………………………………………</w:t>
-      </w:r>
-      <w:proofErr w:type="gramStart"/>
-      <w:r>
-        <w:rPr>
-          <w:sz w:val="24"/>
-          <w:szCs w:val="24"/>
-        </w:rPr>
-        <w:t>…….</w:t>
-      </w:r>
-      <w:proofErr w:type="gramEnd"/>
-      <w:r>
-        <w:rPr>
-          <w:sz w:val="24"/>
-          <w:szCs w:val="24"/>
-        </w:rPr>
-        <w:t>.</w:t>
+        <w:t>7.4 Historias de usuario…………………………………………………………..</w:t>
       </w:r>
       <w:r>
         <w:rPr>
@@ -1433,23 +1230,7 @@
           <w:sz w:val="24"/>
           <w:szCs w:val="24"/>
         </w:rPr>
-        <w:t xml:space="preserve">Una empresa administra una Biblioteca, necesita un Software para cubrir sus necesidades, ahorrar tiempo y dinero. Lo que pide la empresa es tener en un orden los libros que han sido rentados, vendidos y </w:t>
-      </w:r>
-      <w:proofErr w:type="gramStart"/>
-      <w:r>
-        <w:rPr>
-          <w:sz w:val="24"/>
-          <w:szCs w:val="24"/>
-        </w:rPr>
-        <w:t>comprados ,</w:t>
-      </w:r>
-      <w:proofErr w:type="gramEnd"/>
-      <w:r>
-        <w:rPr>
-          <w:sz w:val="24"/>
-          <w:szCs w:val="24"/>
-        </w:rPr>
-        <w:t xml:space="preserve"> tener orden en los empleados, sus datos, el puesto que ejercen y demás, también de los clientes que rentan y compran libros.</w:t>
+        <w:t>Una empresa administra una Biblioteca, necesita un Software para cubrir sus necesidades, ahorrar tiempo y dinero. Lo que pide la empresa es tener en un orden los libros que han sido rentados, vendidos y comprados , tener orden en los empleados, sus datos, el puesto que ejercen y demás, también de los clientes que rentan y compran libros.</w:t>
       </w:r>
     </w:p>
     <w:p>
@@ -1757,7 +1538,7 @@
     </w:p>
     <w:p>
       <w:pPr>
-        <w:pStyle w:val="Ttulo3"/>
+        <w:pStyle w:val="Heading3"/>
         <w:keepNext w:val="0"/>
         <w:keepLines w:val="0"/>
         <w:spacing w:before="280"/>
@@ -3694,23 +3475,7 @@
           <w:sz w:val="24"/>
           <w:szCs w:val="24"/>
         </w:rPr>
-        <w:t xml:space="preserve">: el sistema permite agregar, modificar y eliminar libros del catálogo. Cada libro tiene un estado de </w:t>
-      </w:r>
-      <w:proofErr w:type="gramStart"/>
-      <w:r>
-        <w:rPr>
-          <w:sz w:val="24"/>
-          <w:szCs w:val="24"/>
-        </w:rPr>
-        <w:t>disponibilidad(</w:t>
-      </w:r>
-      <w:proofErr w:type="gramEnd"/>
-      <w:r>
-        <w:rPr>
-          <w:sz w:val="24"/>
-          <w:szCs w:val="24"/>
-        </w:rPr>
-        <w:t xml:space="preserve">disponible, en préstamo, reservado, vendido). </w:t>
+        <w:t xml:space="preserve">: el sistema permite agregar, modificar y eliminar libros del catálogo. Cada libro tiene un estado de disponibilidad(disponible, en préstamo, reservado, vendido). </w:t>
       </w:r>
     </w:p>
     <w:p>
@@ -3748,23 +3513,7 @@
           <w:sz w:val="24"/>
           <w:szCs w:val="24"/>
         </w:rPr>
-        <w:t xml:space="preserve">los usuarios pueden buscar libros por </w:t>
-      </w:r>
-      <w:proofErr w:type="gramStart"/>
-      <w:r>
-        <w:rPr>
-          <w:sz w:val="24"/>
-          <w:szCs w:val="24"/>
-        </w:rPr>
-        <w:t>filtros(</w:t>
-      </w:r>
-      <w:proofErr w:type="gramEnd"/>
-      <w:r>
-        <w:rPr>
-          <w:sz w:val="24"/>
-          <w:szCs w:val="24"/>
-        </w:rPr>
-        <w:t>titulo, autor, categoría). El catálogo muestra información detallada de cada libro, incluyendo su disponibilidad. las búsquedas de los usuarios tienen un tiempo de respuesta inferior a 2 segundos.</w:t>
+        <w:t>los usuarios pueden buscar libros por filtros(titulo, autor, categoría). El catálogo muestra información detallada de cada libro, incluyendo su disponibilidad. las búsquedas de los usuarios tienen un tiempo de respuesta inferior a 2 segundos.</w:t>
       </w:r>
     </w:p>
     <w:p>
@@ -5118,14 +4867,14 @@
     </w:p>
     <w:p>
       <w:pPr>
-        <w:pStyle w:val="Ttulo4"/>
+        <w:pStyle w:val="Heading4"/>
         <w:rPr>
           <w:color w:val="auto"/>
         </w:rPr>
       </w:pPr>
       <w:r>
         <w:rPr>
-          <w:rStyle w:val="Textoennegrita"/>
+          <w:rStyle w:val="Strong"/>
           <w:color w:val="auto"/>
         </w:rPr>
         <w:t>Venta de Libros</w:t>
@@ -5169,14 +4918,14 @@
     </w:p>
     <w:p>
       <w:pPr>
-        <w:pStyle w:val="Ttulo4"/>
+        <w:pStyle w:val="Heading4"/>
         <w:rPr>
           <w:color w:val="auto"/>
         </w:rPr>
       </w:pPr>
       <w:r>
         <w:rPr>
-          <w:rStyle w:val="Textoennegrita"/>
+          <w:rStyle w:val="Strong"/>
           <w:color w:val="auto"/>
         </w:rPr>
         <w:t>Renta de Libros</w:t>
@@ -5221,14 +4970,14 @@
     </w:p>
     <w:p>
       <w:pPr>
-        <w:pStyle w:val="Ttulo4"/>
+        <w:pStyle w:val="Heading4"/>
         <w:rPr>
           <w:color w:val="auto"/>
         </w:rPr>
       </w:pPr>
       <w:r>
         <w:rPr>
-          <w:rStyle w:val="Textoennegrita"/>
+          <w:rStyle w:val="Strong"/>
           <w:color w:val="auto"/>
         </w:rPr>
         <w:t>Reserva de Libros</w:t>
@@ -5272,14 +5021,14 @@
     </w:p>
     <w:p>
       <w:pPr>
-        <w:pStyle w:val="Ttulo4"/>
+        <w:pStyle w:val="Heading4"/>
         <w:rPr>
           <w:color w:val="auto"/>
         </w:rPr>
       </w:pPr>
       <w:r>
         <w:rPr>
-          <w:rStyle w:val="Textoennegrita"/>
+          <w:rStyle w:val="Strong"/>
           <w:color w:val="auto"/>
         </w:rPr>
         <w:t>Compra de Libros por la Biblioteca</w:t>
@@ -5311,14 +5060,14 @@
     </w:p>
     <w:p>
       <w:pPr>
-        <w:pStyle w:val="Ttulo4"/>
+        <w:pStyle w:val="Heading4"/>
         <w:rPr>
           <w:color w:val="auto"/>
         </w:rPr>
       </w:pPr>
       <w:r>
         <w:rPr>
-          <w:rStyle w:val="Textoennegrita"/>
+          <w:rStyle w:val="Strong"/>
           <w:color w:val="auto"/>
         </w:rPr>
         <w:t>Gestión de Clientes</w:t>
@@ -5362,14 +5111,14 @@
     </w:p>
     <w:p>
       <w:pPr>
-        <w:pStyle w:val="Ttulo4"/>
+        <w:pStyle w:val="Heading4"/>
         <w:rPr>
           <w:color w:val="auto"/>
         </w:rPr>
       </w:pPr>
       <w:r>
         <w:rPr>
-          <w:rStyle w:val="Textoennegrita"/>
+          <w:rStyle w:val="Strong"/>
           <w:color w:val="auto"/>
         </w:rPr>
         <w:t>Gestión Manual de Inventario</w:t>
@@ -5413,14 +5162,14 @@
     </w:p>
     <w:p>
       <w:pPr>
-        <w:pStyle w:val="Ttulo4"/>
+        <w:pStyle w:val="Heading4"/>
         <w:rPr>
           <w:color w:val="auto"/>
         </w:rPr>
       </w:pPr>
       <w:r>
         <w:rPr>
-          <w:rStyle w:val="Textoennegrita"/>
+          <w:rStyle w:val="Strong"/>
           <w:color w:val="auto"/>
         </w:rPr>
         <w:t>Pago de Multas</w:t>
@@ -5464,11 +5213,11 @@
     </w:p>
     <w:p>
       <w:pPr>
-        <w:pStyle w:val="Ttulo4"/>
-      </w:pPr>
-      <w:r>
-        <w:rPr>
-          <w:rStyle w:val="Textoennegrita"/>
+        <w:pStyle w:val="Heading4"/>
+      </w:pPr>
+      <w:r>
+        <w:rPr>
+          <w:rStyle w:val="Strong"/>
           <w:color w:val="auto"/>
         </w:rPr>
         <w:t>Generación de Reporte Diario</w:t>
@@ -5524,14 +5273,14 @@
     </w:p>
     <w:p>
       <w:pPr>
-        <w:pStyle w:val="Ttulo4"/>
+        <w:pStyle w:val="Heading4"/>
         <w:rPr>
           <w:color w:val="auto"/>
         </w:rPr>
       </w:pPr>
       <w:r>
         <w:rPr>
-          <w:rStyle w:val="Textoennegrita"/>
+          <w:rStyle w:val="Strong"/>
           <w:color w:val="auto"/>
         </w:rPr>
         <w:t>Generación de Reporte Mensual</w:t>
@@ -5613,77 +5362,711 @@
           <w:sz w:val="36"/>
           <w:szCs w:val="36"/>
         </w:rPr>
-        <w:t xml:space="preserve">5.4 </w:t>
-      </w:r>
-      <w:r>
-        <w:rPr>
-          <w:color w:val="548DD4" w:themeColor="text2" w:themeTint="99"/>
+        <w:t>5.4 Requerimientos No Funcionales</w:t>
+      </w:r>
+    </w:p>
+    <w:p>
+      <w:pPr>
+        <w:rPr>
           <w:sz w:val="36"/>
           <w:szCs w:val="36"/>
         </w:rPr>
-        <w:t>Requerimientos No Funcionales</w:t>
-      </w:r>
-    </w:p>
-    <w:p>
-      <w:pPr>
-        <w:rPr>
-          <w:color w:val="548DD4" w:themeColor="text2" w:themeTint="99"/>
-          <w:sz w:val="36"/>
-          <w:szCs w:val="36"/>
-        </w:rPr>
-      </w:pPr>
-    </w:p>
-    <w:p>
-      <w:pPr>
-        <w:rPr>
-          <w:color w:val="548DD4" w:themeColor="text2" w:themeTint="99"/>
-          <w:sz w:val="24"/>
-          <w:szCs w:val="24"/>
-        </w:rPr>
-      </w:pPr>
-      <w:r>
-        <w:rPr>
-          <w:color w:val="548DD4" w:themeColor="text2" w:themeTint="99"/>
-          <w:sz w:val="24"/>
-          <w:szCs w:val="24"/>
-        </w:rPr>
-        <w:t xml:space="preserve">//aquí chambea </w:t>
+      </w:pPr>
+    </w:p>
+    <w:p>
+      <w:pPr>
+        <w:rPr>
+          <w:b/>
+          <w:bCs/>
+          <w:sz w:val="24"/>
+          <w:szCs w:val="24"/>
+          <w:lang w:val="es-MX"/>
+        </w:rPr>
+      </w:pPr>
+      <w:r>
+        <w:rPr>
+          <w:b/>
+          <w:bCs/>
+          <w:sz w:val="24"/>
+          <w:szCs w:val="24"/>
+          <w:lang w:val="es-MX"/>
+        </w:rPr>
+        <w:t>1</w:t>
+      </w:r>
+      <w:r>
+        <w:rPr>
+          <w:b/>
+          <w:bCs/>
+          <w:sz w:val="24"/>
+          <w:szCs w:val="24"/>
+          <w:lang w:val="es-MX"/>
+        </w:rPr>
+        <w:t>. Rendimiento</w:t>
+      </w:r>
+    </w:p>
+    <w:p>
+      <w:pPr>
+        <w:numPr>
+          <w:ilvl w:val="0"/>
+          <w:numId w:val="49"/>
+        </w:numPr>
+        <w:rPr>
+          <w:sz w:val="24"/>
+          <w:szCs w:val="24"/>
+          <w:lang w:val="es-MX"/>
+        </w:rPr>
+      </w:pPr>
+      <w:r>
+        <w:rPr>
+          <w:sz w:val="24"/>
+          <w:szCs w:val="24"/>
+          <w:lang w:val="es-MX"/>
+        </w:rPr>
+        <w:t>El sistema debe ser capaz de procesar hasta 100 transacciones simultáneas sin afectar el tiempo de respuesta, manteniendo un máximo de 2 segundos de latencia por operación.</w:t>
+      </w:r>
+    </w:p>
+    <w:p>
+      <w:pPr>
+        <w:numPr>
+          <w:ilvl w:val="0"/>
+          <w:numId w:val="49"/>
+        </w:numPr>
+        <w:rPr>
+          <w:sz w:val="24"/>
+          <w:szCs w:val="24"/>
+          <w:lang w:val="es-MX"/>
+        </w:rPr>
+      </w:pPr>
+      <w:r>
+        <w:rPr>
+          <w:sz w:val="24"/>
+          <w:szCs w:val="24"/>
+          <w:lang w:val="es-MX"/>
+        </w:rPr>
+        <w:t>La generación de reportes diarios debe completarse en un tiempo menor a 5 segundos con hasta 1,000 registros.</w:t>
+      </w:r>
+    </w:p>
+    <w:p>
+      <w:pPr>
+        <w:numPr>
+          <w:ilvl w:val="0"/>
+          <w:numId w:val="49"/>
+        </w:numPr>
+        <w:rPr>
+          <w:sz w:val="24"/>
+          <w:szCs w:val="24"/>
+          <w:lang w:val="es-MX"/>
+        </w:rPr>
+      </w:pPr>
+      <w:r>
+        <w:rPr>
+          <w:sz w:val="24"/>
+          <w:szCs w:val="24"/>
+          <w:lang w:val="es-MX"/>
+        </w:rPr>
+        <w:t>El sistema debe garantizar un tiempo de respuesta menor a 1 segundo para búsquedas de libros en el catálogo con hasta 10,000 registros.</w:t>
+      </w:r>
+    </w:p>
+    <w:p>
+      <w:pPr>
+        <w:rPr>
+          <w:b/>
+          <w:bCs/>
+          <w:sz w:val="24"/>
+          <w:szCs w:val="24"/>
+          <w:lang w:val="es-MX"/>
+        </w:rPr>
+      </w:pPr>
+      <w:r>
+        <w:rPr>
+          <w:b/>
+          <w:bCs/>
+          <w:sz w:val="24"/>
+          <w:szCs w:val="24"/>
+          <w:lang w:val="es-MX"/>
+        </w:rPr>
+        <w:t>2. Escalabilidad</w:t>
+      </w:r>
+    </w:p>
+    <w:p>
+      <w:pPr>
+        <w:numPr>
+          <w:ilvl w:val="0"/>
+          <w:numId w:val="50"/>
+        </w:numPr>
+        <w:rPr>
+          <w:sz w:val="24"/>
+          <w:szCs w:val="24"/>
+          <w:lang w:val="es-MX"/>
+        </w:rPr>
+      </w:pPr>
+      <w:r>
+        <w:rPr>
+          <w:sz w:val="24"/>
+          <w:szCs w:val="24"/>
+          <w:lang w:val="es-MX"/>
+        </w:rPr>
+        <w:t>El sistema debe permitir agregar nuevos módulos o funcionalidades sin necesidad de realizar modificaciones en las funciones existentes.</w:t>
+      </w:r>
+    </w:p>
+    <w:p>
+      <w:pPr>
+        <w:numPr>
+          <w:ilvl w:val="0"/>
+          <w:numId w:val="50"/>
+        </w:numPr>
+        <w:rPr>
+          <w:sz w:val="24"/>
+          <w:szCs w:val="24"/>
+          <w:lang w:val="es-MX"/>
+        </w:rPr>
+      </w:pPr>
+      <w:r>
+        <w:rPr>
+          <w:sz w:val="24"/>
+          <w:szCs w:val="24"/>
+          <w:lang w:val="es-MX"/>
+        </w:rPr>
+        <w:t>El sistema debe ser capaz de soportar un incremento del 50% en el volumen de datos en un período de 2 años sin afectar su rendimiento.</w:t>
+      </w:r>
+    </w:p>
+    <w:p>
+      <w:pPr>
+        <w:rPr>
+          <w:b/>
+          <w:bCs/>
+          <w:sz w:val="24"/>
+          <w:szCs w:val="24"/>
+          <w:lang w:val="es-MX"/>
+        </w:rPr>
+      </w:pPr>
+      <w:r>
+        <w:rPr>
+          <w:b/>
+          <w:bCs/>
+          <w:sz w:val="24"/>
+          <w:szCs w:val="24"/>
+          <w:lang w:val="es-MX"/>
+        </w:rPr>
+        <w:t>3. Disponibilidad</w:t>
+      </w:r>
+    </w:p>
+    <w:p>
+      <w:pPr>
+        <w:numPr>
+          <w:ilvl w:val="0"/>
+          <w:numId w:val="51"/>
+        </w:numPr>
+        <w:rPr>
+          <w:sz w:val="24"/>
+          <w:szCs w:val="24"/>
+          <w:lang w:val="es-MX"/>
+        </w:rPr>
+      </w:pPr>
+      <w:r>
+        <w:rPr>
+          <w:sz w:val="24"/>
+          <w:szCs w:val="24"/>
+          <w:lang w:val="es-MX"/>
+        </w:rPr>
+        <w:t>El sistema debe estar disponible el 99.9% del tiempo durante horarios operativos (7 días a la semana de 8:00 a 22:00).</w:t>
+      </w:r>
+    </w:p>
+    <w:p>
+      <w:pPr>
+        <w:numPr>
+          <w:ilvl w:val="0"/>
+          <w:numId w:val="51"/>
+        </w:numPr>
+        <w:rPr>
+          <w:sz w:val="24"/>
+          <w:szCs w:val="24"/>
+          <w:lang w:val="es-MX"/>
+        </w:rPr>
+      </w:pPr>
+      <w:r>
+        <w:rPr>
+          <w:sz w:val="24"/>
+          <w:szCs w:val="24"/>
+          <w:lang w:val="es-MX"/>
+        </w:rPr>
+        <w:t>En caso de fallos, el sistema debe reiniciarse automáticamente en menos de 5 minutos y restaurar los datos hasta el último registro.</w:t>
+      </w:r>
+    </w:p>
+    <w:p>
+      <w:pPr>
+        <w:rPr>
+          <w:b/>
+          <w:bCs/>
+          <w:sz w:val="24"/>
+          <w:szCs w:val="24"/>
+          <w:lang w:val="es-MX"/>
+        </w:rPr>
+      </w:pPr>
+      <w:r>
+        <w:rPr>
+          <w:b/>
+          <w:bCs/>
+          <w:sz w:val="24"/>
+          <w:szCs w:val="24"/>
+          <w:lang w:val="es-MX"/>
+        </w:rPr>
+        <w:t>4. Seguridad</w:t>
+      </w:r>
+    </w:p>
+    <w:p>
+      <w:pPr>
+        <w:numPr>
+          <w:ilvl w:val="0"/>
+          <w:numId w:val="52"/>
+        </w:numPr>
+        <w:rPr>
+          <w:sz w:val="24"/>
+          <w:szCs w:val="24"/>
+          <w:lang w:val="es-MX"/>
+        </w:rPr>
+      </w:pPr>
+      <w:r>
+        <w:rPr>
+          <w:sz w:val="24"/>
+          <w:szCs w:val="24"/>
+          <w:lang w:val="es-MX"/>
+        </w:rPr>
+        <w:t>El sistema debe proteger la información del cliente y transacciones utilizando encriptación AES de 256 bits para datos sensibles.</w:t>
+      </w:r>
+    </w:p>
+    <w:p>
+      <w:pPr>
+        <w:numPr>
+          <w:ilvl w:val="0"/>
+          <w:numId w:val="52"/>
+        </w:numPr>
+        <w:rPr>
+          <w:sz w:val="24"/>
+          <w:szCs w:val="24"/>
+          <w:lang w:val="es-MX"/>
+        </w:rPr>
+      </w:pPr>
+      <w:r>
+        <w:rPr>
+          <w:sz w:val="24"/>
+          <w:szCs w:val="24"/>
+          <w:lang w:val="es-MX"/>
+        </w:rPr>
+        <w:t>Solo los empleados autorizados deben poder acceder a las funcionalidades de gestión de multas, inventarios y reportes mediante autenticación con usuario y contraseña.</w:t>
+      </w:r>
+    </w:p>
+    <w:p>
+      <w:pPr>
+        <w:numPr>
+          <w:ilvl w:val="0"/>
+          <w:numId w:val="52"/>
+        </w:numPr>
+        <w:rPr>
+          <w:sz w:val="24"/>
+          <w:szCs w:val="24"/>
+          <w:lang w:val="es-MX"/>
+        </w:rPr>
+      </w:pPr>
+      <w:r>
+        <w:rPr>
+          <w:sz w:val="24"/>
+          <w:szCs w:val="24"/>
+          <w:lang w:val="es-MX"/>
+        </w:rPr>
+        <w:t>Todas las acciones importantes (modificación de inventario, pagos, etc.) deben registrarse en un archivo de auditoría con sello de tiempo y usuario asociado.</w:t>
+      </w:r>
+    </w:p>
+    <w:p>
+      <w:pPr>
+        <w:rPr>
+          <w:b/>
+          <w:bCs/>
+          <w:sz w:val="24"/>
+          <w:szCs w:val="24"/>
+          <w:lang w:val="es-MX"/>
+        </w:rPr>
+      </w:pPr>
+      <w:r>
+        <w:rPr>
+          <w:b/>
+          <w:bCs/>
+          <w:sz w:val="24"/>
+          <w:szCs w:val="24"/>
+          <w:lang w:val="es-MX"/>
+        </w:rPr>
+        <w:t>5. Usabilidad</w:t>
+      </w:r>
+    </w:p>
+    <w:p>
+      <w:pPr>
+        <w:numPr>
+          <w:ilvl w:val="0"/>
+          <w:numId w:val="53"/>
+        </w:numPr>
+        <w:rPr>
+          <w:sz w:val="24"/>
+          <w:szCs w:val="24"/>
+          <w:lang w:val="es-MX"/>
+        </w:rPr>
+      </w:pPr>
+      <w:r>
+        <w:rPr>
+          <w:sz w:val="24"/>
+          <w:szCs w:val="24"/>
+          <w:lang w:val="es-MX"/>
+        </w:rPr>
+        <w:t>El sistema debe contar con una interfaz gráfica intuitiva que permita a un nuevo usuario realizar tareas básicas (venta, renta, búsqueda de libros) con un máximo de 3 clics por operación.</w:t>
+      </w:r>
+    </w:p>
+    <w:p>
+      <w:pPr>
+        <w:numPr>
+          <w:ilvl w:val="0"/>
+          <w:numId w:val="53"/>
+        </w:numPr>
+        <w:rPr>
+          <w:sz w:val="24"/>
+          <w:szCs w:val="24"/>
+          <w:lang w:val="es-MX"/>
+        </w:rPr>
+      </w:pPr>
+      <w:r>
+        <w:rPr>
+          <w:sz w:val="24"/>
+          <w:szCs w:val="24"/>
+          <w:lang w:val="es-MX"/>
+        </w:rPr>
+        <w:lastRenderedPageBreak/>
+        <w:t>El tiempo máximo de aprendizaje para un empleado nuevo debe ser de 2 horas mediante el uso de manuales y entrenamiento proporcionado.</w:t>
+      </w:r>
+    </w:p>
+    <w:p>
+      <w:pPr>
+        <w:rPr>
+          <w:b/>
+          <w:bCs/>
+          <w:sz w:val="24"/>
+          <w:szCs w:val="24"/>
+          <w:lang w:val="es-MX"/>
+        </w:rPr>
+      </w:pPr>
+      <w:r>
+        <w:rPr>
+          <w:b/>
+          <w:bCs/>
+          <w:sz w:val="24"/>
+          <w:szCs w:val="24"/>
+          <w:lang w:val="es-MX"/>
+        </w:rPr>
+        <w:t>6. Mantenibilidad</w:t>
+      </w:r>
+    </w:p>
+    <w:p>
+      <w:pPr>
+        <w:numPr>
+          <w:ilvl w:val="0"/>
+          <w:numId w:val="54"/>
+        </w:numPr>
+        <w:rPr>
+          <w:sz w:val="24"/>
+          <w:szCs w:val="24"/>
+          <w:lang w:val="es-MX"/>
+        </w:rPr>
+      </w:pPr>
+      <w:r>
+        <w:rPr>
+          <w:sz w:val="24"/>
+          <w:szCs w:val="24"/>
+          <w:lang w:val="es-MX"/>
+        </w:rPr>
+        <w:t>El sistema debe permitir actualizaciones y parches sin requerir interrupciones mayores a 30 minutos.</w:t>
+      </w:r>
+    </w:p>
+    <w:p>
+      <w:pPr>
+        <w:numPr>
+          <w:ilvl w:val="0"/>
+          <w:numId w:val="54"/>
+        </w:numPr>
+        <w:rPr>
+          <w:sz w:val="24"/>
+          <w:szCs w:val="24"/>
+          <w:lang w:val="es-MX"/>
+        </w:rPr>
+      </w:pPr>
+      <w:r>
+        <w:rPr>
+          <w:sz w:val="24"/>
+          <w:szCs w:val="24"/>
+          <w:lang w:val="es-MX"/>
+        </w:rPr>
+        <w:t xml:space="preserve">El código fuente debe estar documentado siguiendo estándares como </w:t>
       </w:r>
       <w:proofErr w:type="spellStart"/>
       <w:r>
         <w:rPr>
-          <w:color w:val="548DD4" w:themeColor="text2" w:themeTint="99"/>
-          <w:sz w:val="24"/>
-          <w:szCs w:val="24"/>
-        </w:rPr>
-        <w:t>jaimes</w:t>
+          <w:sz w:val="24"/>
+          <w:szCs w:val="24"/>
+          <w:lang w:val="es-MX"/>
+        </w:rPr>
+        <w:t>Javadoc</w:t>
       </w:r>
       <w:proofErr w:type="spellEnd"/>
       <w:r>
         <w:rPr>
-          <w:color w:val="548DD4" w:themeColor="text2" w:themeTint="99"/>
-          <w:sz w:val="24"/>
-          <w:szCs w:val="24"/>
-        </w:rPr>
-        <w:t xml:space="preserve"> tomando como referencia el 5.3, para esto debes de darle la lista de casos de uso a chat </w:t>
-      </w:r>
-      <w:proofErr w:type="spellStart"/>
-      <w:r>
-        <w:rPr>
-          <w:color w:val="548DD4" w:themeColor="text2" w:themeTint="99"/>
-          <w:sz w:val="24"/>
-          <w:szCs w:val="24"/>
-        </w:rPr>
-        <w:t>gpr</w:t>
-      </w:r>
-      <w:proofErr w:type="spellEnd"/>
-      <w:r>
-        <w:rPr>
-          <w:color w:val="548DD4" w:themeColor="text2" w:themeTint="99"/>
-          <w:sz w:val="24"/>
-          <w:szCs w:val="24"/>
-        </w:rPr>
-        <w:t xml:space="preserve">, después de esto debes de acomodar el documento, el índice </w:t>
+          <w:sz w:val="24"/>
+          <w:szCs w:val="24"/>
+          <w:lang w:val="es-MX"/>
+        </w:rPr>
+        <w:t xml:space="preserve"> para asegurar fácil comprensión y modificación futura.</w:t>
+      </w:r>
+    </w:p>
+    <w:p>
+      <w:pPr>
+        <w:rPr>
+          <w:b/>
+          <w:bCs/>
+          <w:sz w:val="24"/>
+          <w:szCs w:val="24"/>
+          <w:lang w:val="es-MX"/>
+        </w:rPr>
+      </w:pPr>
+      <w:r>
+        <w:rPr>
+          <w:b/>
+          <w:bCs/>
+          <w:sz w:val="24"/>
+          <w:szCs w:val="24"/>
+          <w:lang w:val="es-MX"/>
+        </w:rPr>
+        <w:t>7. Compatibilidad</w:t>
+      </w:r>
+    </w:p>
+    <w:p>
+      <w:pPr>
+        <w:numPr>
+          <w:ilvl w:val="0"/>
+          <w:numId w:val="55"/>
+        </w:numPr>
+        <w:rPr>
+          <w:sz w:val="24"/>
+          <w:szCs w:val="24"/>
+          <w:lang w:val="es-MX"/>
+        </w:rPr>
+      </w:pPr>
+      <w:r>
+        <w:rPr>
+          <w:sz w:val="24"/>
+          <w:szCs w:val="24"/>
+          <w:lang w:val="es-MX"/>
+        </w:rPr>
+        <w:t>El sistema debe ser compatible con Windows, Linux (incluyendo distribuciones como Lubuntu) y macOS.</w:t>
+      </w:r>
+    </w:p>
+    <w:p>
+      <w:pPr>
+        <w:numPr>
+          <w:ilvl w:val="0"/>
+          <w:numId w:val="55"/>
+        </w:numPr>
+        <w:rPr>
+          <w:sz w:val="24"/>
+          <w:szCs w:val="24"/>
+          <w:lang w:val="es-MX"/>
+        </w:rPr>
+      </w:pPr>
+      <w:r>
+        <w:rPr>
+          <w:sz w:val="24"/>
+          <w:szCs w:val="24"/>
+          <w:lang w:val="es-MX"/>
+        </w:rPr>
+        <w:t xml:space="preserve">La base de datos debe ser </w:t>
+      </w:r>
+      <w:r>
+        <w:rPr>
+          <w:sz w:val="24"/>
+          <w:szCs w:val="24"/>
+          <w:lang w:val="es-MX"/>
+        </w:rPr>
+        <w:t>SQLite,</w:t>
+      </w:r>
+      <w:r>
+        <w:rPr>
+          <w:sz w:val="24"/>
+          <w:szCs w:val="24"/>
+          <w:lang w:val="es-MX"/>
+        </w:rPr>
+        <w:t xml:space="preserve"> pero debe ofrecer la posibilidad de migrar a un sistema de bases de datos relacionales más robusto como MySQL o PostgreSQL.</w:t>
+      </w:r>
+    </w:p>
+    <w:p>
+      <w:pPr>
+        <w:rPr>
+          <w:b/>
+          <w:bCs/>
+          <w:sz w:val="24"/>
+          <w:szCs w:val="24"/>
+          <w:lang w:val="es-MX"/>
+        </w:rPr>
+      </w:pPr>
+      <w:r>
+        <w:rPr>
+          <w:b/>
+          <w:bCs/>
+          <w:sz w:val="24"/>
+          <w:szCs w:val="24"/>
+          <w:lang w:val="es-MX"/>
+        </w:rPr>
+        <w:t>8. Confiabilidad</w:t>
+      </w:r>
+    </w:p>
+    <w:p>
+      <w:pPr>
+        <w:numPr>
+          <w:ilvl w:val="0"/>
+          <w:numId w:val="56"/>
+        </w:numPr>
+        <w:rPr>
+          <w:sz w:val="24"/>
+          <w:szCs w:val="24"/>
+          <w:lang w:val="es-MX"/>
+        </w:rPr>
+      </w:pPr>
+      <w:r>
+        <w:rPr>
+          <w:sz w:val="24"/>
+          <w:szCs w:val="24"/>
+          <w:lang w:val="es-MX"/>
+        </w:rPr>
+        <w:t>El sistema debe garantizar una tasa de error menor al 0.1% en la generación de reportes y cálculos de multas.</w:t>
+      </w:r>
+    </w:p>
+    <w:p>
+      <w:pPr>
+        <w:numPr>
+          <w:ilvl w:val="0"/>
+          <w:numId w:val="56"/>
+        </w:numPr>
+        <w:rPr>
+          <w:sz w:val="24"/>
+          <w:szCs w:val="24"/>
+          <w:lang w:val="es-MX"/>
+        </w:rPr>
+      </w:pPr>
+      <w:r>
+        <w:rPr>
+          <w:sz w:val="24"/>
+          <w:szCs w:val="24"/>
+          <w:lang w:val="es-MX"/>
+        </w:rPr>
+        <w:t>En caso de caída del sistema, los datos transaccionales deben recuperarse automáticamente hasta el último registro confirmado.</w:t>
+      </w:r>
+    </w:p>
+    <w:p>
+      <w:pPr>
+        <w:rPr>
+          <w:b/>
+          <w:bCs/>
+          <w:sz w:val="24"/>
+          <w:szCs w:val="24"/>
+          <w:lang w:val="es-MX"/>
+        </w:rPr>
+      </w:pPr>
+      <w:r>
+        <w:rPr>
+          <w:b/>
+          <w:bCs/>
+          <w:sz w:val="24"/>
+          <w:szCs w:val="24"/>
+          <w:lang w:val="es-MX"/>
+        </w:rPr>
+        <w:t>9. Accesibilidad</w:t>
+      </w:r>
+    </w:p>
+    <w:p>
+      <w:pPr>
+        <w:numPr>
+          <w:ilvl w:val="0"/>
+          <w:numId w:val="57"/>
+        </w:numPr>
+        <w:rPr>
+          <w:sz w:val="24"/>
+          <w:szCs w:val="24"/>
+          <w:lang w:val="es-MX"/>
+        </w:rPr>
+      </w:pPr>
+      <w:r>
+        <w:rPr>
+          <w:sz w:val="24"/>
+          <w:szCs w:val="24"/>
+          <w:lang w:val="es-MX"/>
+        </w:rPr>
+        <w:t>El sistema debe cumplir con estándares de accesibilidad como WCAG 2.1 nivel AA, garantizando que personas con discapacidades visuales puedan usarlo con herramientas de asistencia como lectores de pantalla.</w:t>
+      </w:r>
+    </w:p>
+    <w:p>
+      <w:pPr>
+        <w:rPr>
+          <w:b/>
+          <w:bCs/>
+          <w:sz w:val="24"/>
+          <w:szCs w:val="24"/>
+          <w:lang w:val="es-MX"/>
+        </w:rPr>
+      </w:pPr>
+      <w:r>
+        <w:rPr>
+          <w:b/>
+          <w:bCs/>
+          <w:sz w:val="24"/>
+          <w:szCs w:val="24"/>
+          <w:lang w:val="es-MX"/>
+        </w:rPr>
+        <w:t>10. Legalidad</w:t>
+      </w:r>
+    </w:p>
+    <w:p>
+      <w:pPr>
+        <w:numPr>
+          <w:ilvl w:val="0"/>
+          <w:numId w:val="58"/>
+        </w:numPr>
+        <w:rPr>
+          <w:sz w:val="24"/>
+          <w:szCs w:val="24"/>
+          <w:lang w:val="es-MX"/>
+        </w:rPr>
+      </w:pPr>
+      <w:r>
+        <w:rPr>
+          <w:sz w:val="24"/>
+          <w:szCs w:val="24"/>
+          <w:lang w:val="es-MX"/>
+        </w:rPr>
+        <w:t>El sistema debe cumplir con las normativas locales de protección de datos personales (como la GDPR en Europa o leyes equivalentes en la región de implementación).</w:t>
+      </w:r>
+    </w:p>
+    <w:p>
+      <w:pPr>
+        <w:numPr>
+          <w:ilvl w:val="0"/>
+          <w:numId w:val="58"/>
+        </w:numPr>
+        <w:rPr>
+          <w:sz w:val="24"/>
+          <w:szCs w:val="24"/>
+          <w:lang w:val="es-MX"/>
+        </w:rPr>
+      </w:pPr>
+      <w:r>
+        <w:rPr>
+          <w:sz w:val="24"/>
+          <w:szCs w:val="24"/>
+          <w:lang w:val="es-MX"/>
+        </w:rPr>
+        <w:t>El sistema debe permitir la emisión de comprobantes fiscales si se requiere en el país donde se opera.</w:t>
       </w:r>
     </w:p>
     <w:p/>
@@ -5842,6 +6225,7 @@
           <w:sz w:val="24"/>
           <w:szCs w:val="24"/>
         </w:rPr>
+        <w:lastRenderedPageBreak/>
         <w:t>Aumentar la productividad de los empleados</w:t>
       </w:r>
       <w:r>
@@ -5968,7 +6352,6 @@
           <w:sz w:val="36"/>
           <w:szCs w:val="36"/>
         </w:rPr>
-        <w:lastRenderedPageBreak/>
         <w:t>6.1 Reglas</w:t>
       </w:r>
     </w:p>
@@ -7115,7 +7498,15 @@
                 <w:sz w:val="24"/>
                 <w:szCs w:val="24"/>
               </w:rPr>
-              <w:t>El usuario tendrá un mínimo de libros que se podrán rentar al mismo tiempo</w:t>
+              <w:t xml:space="preserve">El usuario tendrá un mínimo </w:t>
+            </w:r>
+            <w:r>
+              <w:rPr>
+                <w:sz w:val="24"/>
+                <w:szCs w:val="24"/>
+              </w:rPr>
+              <w:lastRenderedPageBreak/>
+              <w:t>de libros que se podrán rentar al mismo tiempo</w:t>
             </w:r>
           </w:p>
         </w:tc>
@@ -7157,6 +7548,7 @@
                 <w:sz w:val="24"/>
                 <w:szCs w:val="24"/>
               </w:rPr>
+              <w:lastRenderedPageBreak/>
               <w:t>Restricción</w:t>
             </w:r>
           </w:p>
@@ -8049,7 +8441,7 @@
           </w:tcPr>
           <w:p>
             <w:pPr>
-              <w:pStyle w:val="Prrafodelista"/>
+              <w:pStyle w:val="ListParagraph"/>
               <w:widowControl w:val="0"/>
               <w:numPr>
                 <w:ilvl w:val="0"/>
@@ -8208,6 +8600,7 @@
                 <w:sz w:val="24"/>
                 <w:szCs w:val="24"/>
               </w:rPr>
+              <w:lastRenderedPageBreak/>
               <w:t>Gerente</w:t>
             </w:r>
           </w:p>
@@ -12917,7 +13310,7 @@
           </w:p>
           <w:p>
             <w:pPr>
-              <w:pStyle w:val="Prrafodelista"/>
+              <w:pStyle w:val="ListParagraph"/>
               <w:numPr>
                 <w:ilvl w:val="0"/>
                 <w:numId w:val="24"/>
@@ -12943,7 +13336,7 @@
           </w:p>
           <w:p>
             <w:pPr>
-              <w:pStyle w:val="Prrafodelista"/>
+              <w:pStyle w:val="ListParagraph"/>
               <w:numPr>
                 <w:ilvl w:val="0"/>
                 <w:numId w:val="24"/>
@@ -12969,7 +13362,7 @@
           </w:p>
           <w:p>
             <w:pPr>
-              <w:pStyle w:val="Prrafodelista"/>
+              <w:pStyle w:val="ListParagraph"/>
               <w:numPr>
                 <w:ilvl w:val="0"/>
                 <w:numId w:val="24"/>
@@ -12995,7 +13388,7 @@
           </w:p>
           <w:p>
             <w:pPr>
-              <w:pStyle w:val="Prrafodelista"/>
+              <w:pStyle w:val="ListParagraph"/>
               <w:numPr>
                 <w:ilvl w:val="0"/>
                 <w:numId w:val="24"/>
@@ -13021,7 +13414,7 @@
           </w:p>
           <w:p>
             <w:pPr>
-              <w:pStyle w:val="Prrafodelista"/>
+              <w:pStyle w:val="ListParagraph"/>
               <w:numPr>
                 <w:ilvl w:val="0"/>
                 <w:numId w:val="24"/>
@@ -13108,7 +13501,7 @@
           </w:tcPr>
           <w:p>
             <w:pPr>
-              <w:pStyle w:val="Prrafodelista"/>
+              <w:pStyle w:val="ListParagraph"/>
               <w:numPr>
                 <w:ilvl w:val="1"/>
                 <w:numId w:val="23"/>
@@ -13145,7 +13538,7 @@
           </w:p>
           <w:p>
             <w:pPr>
-              <w:pStyle w:val="Prrafodelista"/>
+              <w:pStyle w:val="ListParagraph"/>
               <w:spacing w:line="240" w:lineRule="auto"/>
               <w:ind w:left="360"/>
               <w:rPr>
@@ -14433,7 +14826,7 @@
           </w:tcPr>
           <w:p>
             <w:pPr>
-              <w:pStyle w:val="Prrafodelista"/>
+              <w:pStyle w:val="ListParagraph"/>
               <w:numPr>
                 <w:ilvl w:val="1"/>
                 <w:numId w:val="21"/>
@@ -15550,7 +15943,7 @@
           </w:tcPr>
           <w:p>
             <w:pPr>
-              <w:pStyle w:val="Prrafodelista"/>
+              <w:pStyle w:val="ListParagraph"/>
               <w:numPr>
                 <w:ilvl w:val="0"/>
                 <w:numId w:val="35"/>
@@ -15688,7 +16081,7 @@
           </w:p>
           <w:p>
             <w:pPr>
-              <w:pStyle w:val="Prrafodelista"/>
+              <w:pStyle w:val="ListParagraph"/>
               <w:numPr>
                 <w:ilvl w:val="0"/>
                 <w:numId w:val="36"/>
@@ -15712,7 +16105,7 @@
           </w:p>
           <w:p>
             <w:pPr>
-              <w:pStyle w:val="Prrafodelista"/>
+              <w:pStyle w:val="ListParagraph"/>
               <w:numPr>
                 <w:ilvl w:val="0"/>
                 <w:numId w:val="36"/>
@@ -15736,7 +16129,7 @@
           </w:p>
           <w:p>
             <w:pPr>
-              <w:pStyle w:val="Prrafodelista"/>
+              <w:pStyle w:val="ListParagraph"/>
               <w:numPr>
                 <w:ilvl w:val="0"/>
                 <w:numId w:val="36"/>
@@ -15844,7 +16237,7 @@
           </w:tcPr>
           <w:p>
             <w:pPr>
-              <w:pStyle w:val="Prrafodelista"/>
+              <w:pStyle w:val="ListParagraph"/>
               <w:numPr>
                 <w:ilvl w:val="1"/>
                 <w:numId w:val="35"/>
@@ -17247,7 +17640,7 @@
           </w:p>
           <w:p>
             <w:pPr>
-              <w:pStyle w:val="Prrafodelista"/>
+              <w:pStyle w:val="ListParagraph"/>
               <w:numPr>
                 <w:ilvl w:val="0"/>
                 <w:numId w:val="38"/>
@@ -17298,7 +17691,7 @@
           </w:p>
           <w:p>
             <w:pPr>
-              <w:pStyle w:val="Prrafodelista"/>
+              <w:pStyle w:val="ListParagraph"/>
               <w:numPr>
                 <w:ilvl w:val="0"/>
                 <w:numId w:val="38"/>
@@ -18285,7 +18678,7 @@
           </w:tcPr>
           <w:p>
             <w:pPr>
-              <w:pStyle w:val="Prrafodelista"/>
+              <w:pStyle w:val="ListParagraph"/>
               <w:numPr>
                 <w:ilvl w:val="0"/>
                 <w:numId w:val="39"/>
@@ -18369,7 +18762,7 @@
           </w:p>
           <w:p>
             <w:pPr>
-              <w:pStyle w:val="Prrafodelista"/>
+              <w:pStyle w:val="ListParagraph"/>
               <w:numPr>
                 <w:ilvl w:val="0"/>
                 <w:numId w:val="16"/>
@@ -18393,7 +18786,7 @@
           </w:p>
           <w:p>
             <w:pPr>
-              <w:pStyle w:val="Prrafodelista"/>
+              <w:pStyle w:val="ListParagraph"/>
               <w:numPr>
                 <w:ilvl w:val="0"/>
                 <w:numId w:val="16"/>
@@ -18417,7 +18810,7 @@
           </w:p>
           <w:p>
             <w:pPr>
-              <w:pStyle w:val="Prrafodelista"/>
+              <w:pStyle w:val="ListParagraph"/>
               <w:numPr>
                 <w:ilvl w:val="0"/>
                 <w:numId w:val="16"/>
@@ -18516,7 +18909,7 @@
           </w:p>
           <w:p>
             <w:pPr>
-              <w:pStyle w:val="Prrafodelista"/>
+              <w:pStyle w:val="ListParagraph"/>
               <w:numPr>
                 <w:ilvl w:val="0"/>
                 <w:numId w:val="38"/>
@@ -19552,7 +19945,7 @@
           </w:tcPr>
           <w:p>
             <w:pPr>
-              <w:pStyle w:val="Prrafodelista"/>
+              <w:pStyle w:val="ListParagraph"/>
               <w:numPr>
                 <w:ilvl w:val="0"/>
                 <w:numId w:val="39"/>
@@ -19645,7 +20038,7 @@
           </w:p>
           <w:p>
             <w:pPr>
-              <w:pStyle w:val="Prrafodelista"/>
+              <w:pStyle w:val="ListParagraph"/>
               <w:numPr>
                 <w:ilvl w:val="0"/>
                 <w:numId w:val="16"/>
@@ -19676,7 +20069,7 @@
           </w:p>
           <w:p>
             <w:pPr>
-              <w:pStyle w:val="Prrafodelista"/>
+              <w:pStyle w:val="ListParagraph"/>
               <w:numPr>
                 <w:ilvl w:val="0"/>
                 <w:numId w:val="16"/>
@@ -19700,7 +20093,7 @@
           </w:p>
           <w:p>
             <w:pPr>
-              <w:pStyle w:val="Prrafodelista"/>
+              <w:pStyle w:val="ListParagraph"/>
               <w:numPr>
                 <w:ilvl w:val="0"/>
                 <w:numId w:val="16"/>
@@ -19809,7 +20202,7 @@
           </w:p>
           <w:p>
             <w:pPr>
-              <w:pStyle w:val="Prrafodelista"/>
+              <w:pStyle w:val="ListParagraph"/>
               <w:numPr>
                 <w:ilvl w:val="0"/>
                 <w:numId w:val="38"/>
@@ -20290,7 +20683,7 @@
                     <pic:cNvPicPr>
                       <a:extLst>
                         <a:ext uri="sm">
-                          <sm:smNativeData xmlns:sm="sm" xmlns:w="http://schemas.openxmlformats.org/wordprocessingml/2006/main" xmlns:w10="urn:schemas-microsoft-com:office:word" xmlns:v="urn:schemas-microsoft-com:vml" xmlns:o="urn:schemas-microsoft-com:office:office" xmlns="" xmlns:w16du="http://schemas.microsoft.com/office/word/2023/wordml/word16du" xmlns:oel="http://schemas.microsoft.com/office/2019/extlst" val="SMDATA_16_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"/>
+                          <sm:smNativeData xmlns="" xmlns:o="urn:schemas-microsoft-com:office:office" xmlns:v="urn:schemas-microsoft-com:vml" xmlns:w10="urn:schemas-microsoft-com:office:word" xmlns:w="http://schemas.openxmlformats.org/wordprocessingml/2006/main" xmlns:sm="sm" val="SMDATA_16_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"/>
                         </a:ext>
                       </a:extLst>
                     </pic:cNvPicPr>
@@ -20455,7 +20848,7 @@
                     <pic:cNvPicPr>
                       <a:extLst>
                         <a:ext uri="sm">
-                          <sm:smNativeData xmlns:sm="sm" xmlns:w="http://schemas.openxmlformats.org/wordprocessingml/2006/main" xmlns:w10="urn:schemas-microsoft-com:office:word" xmlns:v="urn:schemas-microsoft-com:vml" xmlns:o="urn:schemas-microsoft-com:office:office" xmlns="" xmlns:w16du="http://schemas.microsoft.com/office/word/2023/wordml/word16du" xmlns:oel="http://schemas.microsoft.com/office/2019/extlst" val="SMDATA_16_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"/>
+                          <sm:smNativeData xmlns="" xmlns:o="urn:schemas-microsoft-com:office:office" xmlns:v="urn:schemas-microsoft-com:vml" xmlns:w10="urn:schemas-microsoft-com:office:word" xmlns:w="http://schemas.openxmlformats.org/wordprocessingml/2006/main" xmlns:sm="sm" val="SMDATA_16_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"/>
                         </a:ext>
                       </a:extLst>
                     </pic:cNvPicPr>
@@ -20654,7 +21047,7 @@
                     <pic:cNvPicPr>
                       <a:extLst>
                         <a:ext uri="sm">
-                          <sm:smNativeData xmlns:sm="sm" xmlns:w="http://schemas.openxmlformats.org/wordprocessingml/2006/main" xmlns:w10="urn:schemas-microsoft-com:office:word" xmlns:v="urn:schemas-microsoft-com:vml" xmlns:o="urn:schemas-microsoft-com:office:office" xmlns="" xmlns:w16du="http://schemas.microsoft.com/office/word/2023/wordml/word16du" xmlns:oel="http://schemas.microsoft.com/office/2019/extlst" val="SMDATA_16_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"/>
+                          <sm:smNativeData xmlns="" xmlns:o="urn:schemas-microsoft-com:office:office" xmlns:v="urn:schemas-microsoft-com:vml" xmlns:w10="urn:schemas-microsoft-com:office:word" xmlns:w="http://schemas.openxmlformats.org/wordprocessingml/2006/main" xmlns:sm="sm" val="SMDATA_16_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"/>
                         </a:ext>
                       </a:extLst>
                     </pic:cNvPicPr>
@@ -20724,7 +21117,7 @@
                       <a:picLocks noChangeAspect="1"/>
                       <a:extLst>
                         <a:ext uri="sm">
-                          <sm:smNativeData xmlns:sm="sm" xmlns:w="http://schemas.openxmlformats.org/wordprocessingml/2006/main" xmlns:w10="urn:schemas-microsoft-com:office:word" xmlns:v="urn:schemas-microsoft-com:vml" xmlns:o="urn:schemas-microsoft-com:office:office" xmlns="" xmlns:w16du="http://schemas.microsoft.com/office/word/2023/wordml/word16du" xmlns:oel="http://schemas.microsoft.com/office/2019/extlst" val="SMDATA_16_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"/>
+                          <sm:smNativeData xmlns="" xmlns:o="urn:schemas-microsoft-com:office:office" xmlns:v="urn:schemas-microsoft-com:vml" xmlns:w10="urn:schemas-microsoft-com:office:word" xmlns:w="http://schemas.openxmlformats.org/wordprocessingml/2006/main" xmlns:sm="sm" val="SMDATA_16_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"/>
                         </a:ext>
                       </a:extLst>
                     </pic:cNvPicPr>
@@ -20838,7 +21231,7 @@
                       <a:picLocks noChangeAspect="1"/>
                       <a:extLst>
                         <a:ext uri="sm">
-                          <sm:smNativeData xmlns:sm="sm" xmlns:w="http://schemas.openxmlformats.org/wordprocessingml/2006/main" xmlns:w10="urn:schemas-microsoft-com:office:word" xmlns:v="urn:schemas-microsoft-com:vml" xmlns:o="urn:schemas-microsoft-com:office:office" xmlns="" xmlns:w16du="http://schemas.microsoft.com/office/word/2023/wordml/word16du" xmlns:oel="http://schemas.microsoft.com/office/2019/extlst" val="SMDATA_16_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"/>
+                          <sm:smNativeData xmlns="" xmlns:o="urn:schemas-microsoft-com:office:office" xmlns:v="urn:schemas-microsoft-com:vml" xmlns:w10="urn:schemas-microsoft-com:office:word" xmlns:w="http://schemas.openxmlformats.org/wordprocessingml/2006/main" xmlns:sm="sm" val="SMDATA_16_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"/>
                         </a:ext>
                       </a:extLst>
                     </pic:cNvPicPr>
@@ -21548,7 +21941,7 @@
     </w:p>
     <w:p>
       <w:pPr>
-        <w:pStyle w:val="Prrafodelista"/>
+        <w:pStyle w:val="ListParagraph"/>
         <w:numPr>
           <w:ilvl w:val="0"/>
           <w:numId w:val="22"/>
@@ -21571,7 +21964,7 @@
     </w:p>
     <w:p>
       <w:pPr>
-        <w:pStyle w:val="Prrafodelista"/>
+        <w:pStyle w:val="ListParagraph"/>
         <w:numPr>
           <w:ilvl w:val="0"/>
           <w:numId w:val="22"/>
@@ -21594,7 +21987,7 @@
     </w:p>
     <w:p>
       <w:pPr>
-        <w:pStyle w:val="Prrafodelista"/>
+        <w:pStyle w:val="ListParagraph"/>
         <w:numPr>
           <w:ilvl w:val="0"/>
           <w:numId w:val="22"/>
@@ -22132,7 +22525,7 @@
 </file>
 
 <file path=word/endnotes.xml><?xml version="1.0" encoding="utf-8"?>
-<w:endnotes xmlns:wpc="http://schemas.microsoft.com/office/word/2010/wordprocessingCanvas" xmlns:cx="http://schemas.microsoft.com/office/drawing/2014/chartex" xmlns:cx1="http://schemas.microsoft.com/office/drawing/2015/9/8/chartex" xmlns:cx2="http://schemas.microsoft.com/office/drawing/2015/10/21/chartex" xmlns:cx3="http://schemas.microsoft.com/office/drawing/2016/5/9/chartex" xmlns:cx4="http://schemas.microsoft.com/office/drawing/2016/5/10/chartex" xmlns:cx5="http://schemas.microsoft.com/office/drawing/2016/5/11/chartex" xmlns:cx6="http://schemas.microsoft.com/office/drawing/2016/5/12/chartex" xmlns:cx7="http://schemas.microsoft.com/office/drawing/2016/5/13/chartex" xmlns:cx8="http://schemas.microsoft.com/office/drawing/2016/5/14/chartex" xmlns:mc="http://schemas.openxmlformats.org/markup-compatibility/2006" xmlns:aink="http://schemas.microsoft.com/office/drawing/2016/ink" xmlns:am3d="http://schemas.microsoft.com/office/drawing/2017/model3d" xmlns:o="urn:schemas-microsoft-com:office:office" xmlns:r="http://schemas.openxmlformats.org/officeDocument/2006/relationships" xmlns:m="http://schemas.openxmlformats.org/officeDocument/2006/math" xmlns:v="urn:schemas-microsoft-com:vml" xmlns:wp14="http://schemas.microsoft.com/office/word/2010/wordprocessingDrawing" xmlns:wp="http://schemas.openxmlformats.org/drawingml/2006/wordprocessingDrawing" xmlns:w10="urn:schemas-microsoft-com:office:word" xmlns:w="http://schemas.openxmlformats.org/wordprocessingml/2006/main" xmlns:w14="http://schemas.microsoft.com/office/word/2010/wordml" xmlns:w15="http://schemas.microsoft.com/office/word/2012/wordml" xmlns:w16cex="http://schemas.microsoft.com/office/word/2018/wordml/cex" xmlns:w16cid="http://schemas.microsoft.com/office/word/2016/wordml/cid" xmlns:w16="http://schemas.microsoft.com/office/word/2018/wordml" xmlns:w16sdtdh="http://schemas.microsoft.com/office/word/2020/wordml/sdtdatahash" xmlns:w16se="http://schemas.microsoft.com/office/word/2015/wordml/symex" xmlns:wpg="http://schemas.microsoft.com/office/word/2010/wordprocessingGroup" xmlns:wpi="http://schemas.microsoft.com/office/word/2010/wordprocessingInk" xmlns:wne="http://schemas.microsoft.com/office/word/2006/wordml" xmlns:wps="http://schemas.microsoft.com/office/word/2010/wordprocessingShape" mc:Ignorable="w14 w15 w16se w16cid w16 w16cex w16sdtdh wp14">
+<w:endnotes xmlns:wpc="http://schemas.microsoft.com/office/word/2010/wordprocessingCanvas" xmlns:cx="http://schemas.microsoft.com/office/drawing/2014/chartex" xmlns:cx1="http://schemas.microsoft.com/office/drawing/2015/9/8/chartex" xmlns:cx2="http://schemas.microsoft.com/office/drawing/2015/10/21/chartex" xmlns:cx3="http://schemas.microsoft.com/office/drawing/2016/5/9/chartex" xmlns:cx4="http://schemas.microsoft.com/office/drawing/2016/5/10/chartex" xmlns:cx5="http://schemas.microsoft.com/office/drawing/2016/5/11/chartex" xmlns:cx6="http://schemas.microsoft.com/office/drawing/2016/5/12/chartex" xmlns:cx7="http://schemas.microsoft.com/office/drawing/2016/5/13/chartex" xmlns:cx8="http://schemas.microsoft.com/office/drawing/2016/5/14/chartex" xmlns:mc="http://schemas.openxmlformats.org/markup-compatibility/2006" xmlns:aink="http://schemas.microsoft.com/office/drawing/2016/ink" xmlns:am3d="http://schemas.microsoft.com/office/drawing/2017/model3d" xmlns:o="urn:schemas-microsoft-com:office:office" xmlns:oel="http://schemas.microsoft.com/office/2019/extlst" xmlns:r="http://schemas.openxmlformats.org/officeDocument/2006/relationships" xmlns:m="http://schemas.openxmlformats.org/officeDocument/2006/math" xmlns:v="urn:schemas-microsoft-com:vml" xmlns:wp14="http://schemas.microsoft.com/office/word/2010/wordprocessingDrawing" xmlns:wp="http://schemas.openxmlformats.org/drawingml/2006/wordprocessingDrawing" xmlns:w10="urn:schemas-microsoft-com:office:word" xmlns:w="http://schemas.openxmlformats.org/wordprocessingml/2006/main" xmlns:w14="http://schemas.microsoft.com/office/word/2010/wordml" xmlns:w15="http://schemas.microsoft.com/office/word/2012/wordml" xmlns:w16cex="http://schemas.microsoft.com/office/word/2018/wordml/cex" xmlns:w16cid="http://schemas.microsoft.com/office/word/2016/wordml/cid" xmlns:w16="http://schemas.microsoft.com/office/word/2018/wordml" xmlns:w16du="http://schemas.microsoft.com/office/word/2023/wordml/word16du" xmlns:w16sdtdh="http://schemas.microsoft.com/office/word/2020/wordml/sdtdatahash" xmlns:w16se="http://schemas.microsoft.com/office/word/2015/wordml/symex" xmlns:wpg="http://schemas.microsoft.com/office/word/2010/wordprocessingGroup" xmlns:wpi="http://schemas.microsoft.com/office/word/2010/wordprocessingInk" xmlns:wne="http://schemas.microsoft.com/office/word/2006/wordml" xmlns:wps="http://schemas.microsoft.com/office/word/2010/wordprocessingShape" mc:Ignorable="w14 w15 w16se w16cid w16 w16cex w16sdtdh w16du wp14">
   <w:endnote w:type="separator" w:id="-1">
     <w:p>
       <w:pPr>
@@ -22157,7 +22550,7 @@
 </file>
 
 <file path=word/footer1.xml><?xml version="1.0" encoding="utf-8"?>
-<w:ftr xmlns:wpc="http://schemas.microsoft.com/office/word/2010/wordprocessingCanvas" xmlns:cx="http://schemas.microsoft.com/office/drawing/2014/chartex" xmlns:cx1="http://schemas.microsoft.com/office/drawing/2015/9/8/chartex" xmlns:cx2="http://schemas.microsoft.com/office/drawing/2015/10/21/chartex" xmlns:cx3="http://schemas.microsoft.com/office/drawing/2016/5/9/chartex" xmlns:cx4="http://schemas.microsoft.com/office/drawing/2016/5/10/chartex" xmlns:cx5="http://schemas.microsoft.com/office/drawing/2016/5/11/chartex" xmlns:cx6="http://schemas.microsoft.com/office/drawing/2016/5/12/chartex" xmlns:cx7="http://schemas.microsoft.com/office/drawing/2016/5/13/chartex" xmlns:cx8="http://schemas.microsoft.com/office/drawing/2016/5/14/chartex" xmlns:mc="http://schemas.openxmlformats.org/markup-compatibility/2006" xmlns:aink="http://schemas.microsoft.com/office/drawing/2016/ink" xmlns:am3d="http://schemas.microsoft.com/office/drawing/2017/model3d" xmlns:o="urn:schemas-microsoft-com:office:office" xmlns:r="http://schemas.openxmlformats.org/officeDocument/2006/relationships" xmlns:m="http://schemas.openxmlformats.org/officeDocument/2006/math" xmlns:v="urn:schemas-microsoft-com:vml" xmlns:wp14="http://schemas.microsoft.com/office/word/2010/wordprocessingDrawing" xmlns:wp="http://schemas.openxmlformats.org/drawingml/2006/wordprocessingDrawing" xmlns:w10="urn:schemas-microsoft-com:office:word" xmlns:w="http://schemas.openxmlformats.org/wordprocessingml/2006/main" xmlns:w14="http://schemas.microsoft.com/office/word/2010/wordml" xmlns:w15="http://schemas.microsoft.com/office/word/2012/wordml" xmlns:w16cex="http://schemas.microsoft.com/office/word/2018/wordml/cex" xmlns:w16cid="http://schemas.microsoft.com/office/word/2016/wordml/cid" xmlns:w16="http://schemas.microsoft.com/office/word/2018/wordml" xmlns:w16sdtdh="http://schemas.microsoft.com/office/word/2020/wordml/sdtdatahash" xmlns:w16se="http://schemas.microsoft.com/office/word/2015/wordml/symex" xmlns:wpg="http://schemas.microsoft.com/office/word/2010/wordprocessingGroup" xmlns:wpi="http://schemas.microsoft.com/office/word/2010/wordprocessingInk" xmlns:wne="http://schemas.microsoft.com/office/word/2006/wordml" xmlns:wps="http://schemas.microsoft.com/office/word/2010/wordprocessingShape" mc:Ignorable="w14 w15 w16se w16cid w16 w16cex w16sdtdh wp14">
+<w:ftr xmlns:wpc="http://schemas.microsoft.com/office/word/2010/wordprocessingCanvas" xmlns:cx="http://schemas.microsoft.com/office/drawing/2014/chartex" xmlns:cx1="http://schemas.microsoft.com/office/drawing/2015/9/8/chartex" xmlns:cx2="http://schemas.microsoft.com/office/drawing/2015/10/21/chartex" xmlns:cx3="http://schemas.microsoft.com/office/drawing/2016/5/9/chartex" xmlns:cx4="http://schemas.microsoft.com/office/drawing/2016/5/10/chartex" xmlns:cx5="http://schemas.microsoft.com/office/drawing/2016/5/11/chartex" xmlns:cx6="http://schemas.microsoft.com/office/drawing/2016/5/12/chartex" xmlns:cx7="http://schemas.microsoft.com/office/drawing/2016/5/13/chartex" xmlns:cx8="http://schemas.microsoft.com/office/drawing/2016/5/14/chartex" xmlns:mc="http://schemas.openxmlformats.org/markup-compatibility/2006" xmlns:aink="http://schemas.microsoft.com/office/drawing/2016/ink" xmlns:am3d="http://schemas.microsoft.com/office/drawing/2017/model3d" xmlns:o="urn:schemas-microsoft-com:office:office" xmlns:oel="http://schemas.microsoft.com/office/2019/extlst" xmlns:r="http://schemas.openxmlformats.org/officeDocument/2006/relationships" xmlns:m="http://schemas.openxmlformats.org/officeDocument/2006/math" xmlns:v="urn:schemas-microsoft-com:vml" xmlns:wp14="http://schemas.microsoft.com/office/word/2010/wordprocessingDrawing" xmlns:wp="http://schemas.openxmlformats.org/drawingml/2006/wordprocessingDrawing" xmlns:w10="urn:schemas-microsoft-com:office:word" xmlns:w="http://schemas.openxmlformats.org/wordprocessingml/2006/main" xmlns:w14="http://schemas.microsoft.com/office/word/2010/wordml" xmlns:w15="http://schemas.microsoft.com/office/word/2012/wordml" xmlns:w16cex="http://schemas.microsoft.com/office/word/2018/wordml/cex" xmlns:w16cid="http://schemas.microsoft.com/office/word/2016/wordml/cid" xmlns:w16="http://schemas.microsoft.com/office/word/2018/wordml" xmlns:w16du="http://schemas.microsoft.com/office/word/2023/wordml/word16du" xmlns:w16sdtdh="http://schemas.microsoft.com/office/word/2020/wordml/sdtdatahash" xmlns:w16se="http://schemas.microsoft.com/office/word/2015/wordml/symex" xmlns:wpg="http://schemas.microsoft.com/office/word/2010/wordprocessingGroup" xmlns:wpi="http://schemas.microsoft.com/office/word/2010/wordprocessingInk" xmlns:wne="http://schemas.microsoft.com/office/word/2006/wordml" xmlns:wps="http://schemas.microsoft.com/office/word/2010/wordprocessingShape" mc:Ignorable="w14 w15 w16se w16cid w16 w16cex w16sdtdh w16du wp14">
   <w:p>
     <w:pPr>
       <w:jc w:val="right"/>
@@ -22182,7 +22575,7 @@
 </file>
 
 <file path=word/footnotes.xml><?xml version="1.0" encoding="utf-8"?>
-<w:footnotes xmlns:wpc="http://schemas.microsoft.com/office/word/2010/wordprocessingCanvas" xmlns:cx="http://schemas.microsoft.com/office/drawing/2014/chartex" xmlns:cx1="http://schemas.microsoft.com/office/drawing/2015/9/8/chartex" xmlns:cx2="http://schemas.microsoft.com/office/drawing/2015/10/21/chartex" xmlns:cx3="http://schemas.microsoft.com/office/drawing/2016/5/9/chartex" xmlns:cx4="http://schemas.microsoft.com/office/drawing/2016/5/10/chartex" xmlns:cx5="http://schemas.microsoft.com/office/drawing/2016/5/11/chartex" xmlns:cx6="http://schemas.microsoft.com/office/drawing/2016/5/12/chartex" xmlns:cx7="http://schemas.microsoft.com/office/drawing/2016/5/13/chartex" xmlns:cx8="http://schemas.microsoft.com/office/drawing/2016/5/14/chartex" xmlns:mc="http://schemas.openxmlformats.org/markup-compatibility/2006" xmlns:aink="http://schemas.microsoft.com/office/drawing/2016/ink" xmlns:am3d="http://schemas.microsoft.com/office/drawing/2017/model3d" xmlns:o="urn:schemas-microsoft-com:office:office" xmlns:r="http://schemas.openxmlformats.org/officeDocument/2006/relationships" xmlns:m="http://schemas.openxmlformats.org/officeDocument/2006/math" xmlns:v="urn:schemas-microsoft-com:vml" xmlns:wp14="http://schemas.microsoft.com/office/word/2010/wordprocessingDrawing" xmlns:wp="http://schemas.openxmlformats.org/drawingml/2006/wordprocessingDrawing" xmlns:w10="urn:schemas-microsoft-com:office:word" xmlns:w="http://schemas.openxmlformats.org/wordprocessingml/2006/main" xmlns:w14="http://schemas.microsoft.com/office/word/2010/wordml" xmlns:w15="http://schemas.microsoft.com/office/word/2012/wordml" xmlns:w16cex="http://schemas.microsoft.com/office/word/2018/wordml/cex" xmlns:w16cid="http://schemas.microsoft.com/office/word/2016/wordml/cid" xmlns:w16="http://schemas.microsoft.com/office/word/2018/wordml" xmlns:w16sdtdh="http://schemas.microsoft.com/office/word/2020/wordml/sdtdatahash" xmlns:w16se="http://schemas.microsoft.com/office/word/2015/wordml/symex" xmlns:wpg="http://schemas.microsoft.com/office/word/2010/wordprocessingGroup" xmlns:wpi="http://schemas.microsoft.com/office/word/2010/wordprocessingInk" xmlns:wne="http://schemas.microsoft.com/office/word/2006/wordml" xmlns:wps="http://schemas.microsoft.com/office/word/2010/wordprocessingShape" mc:Ignorable="w14 w15 w16se w16cid w16 w16cex w16sdtdh wp14">
+<w:footnotes xmlns:wpc="http://schemas.microsoft.com/office/word/2010/wordprocessingCanvas" xmlns:cx="http://schemas.microsoft.com/office/drawing/2014/chartex" xmlns:cx1="http://schemas.microsoft.com/office/drawing/2015/9/8/chartex" xmlns:cx2="http://schemas.microsoft.com/office/drawing/2015/10/21/chartex" xmlns:cx3="http://schemas.microsoft.com/office/drawing/2016/5/9/chartex" xmlns:cx4="http://schemas.microsoft.com/office/drawing/2016/5/10/chartex" xmlns:cx5="http://schemas.microsoft.com/office/drawing/2016/5/11/chartex" xmlns:cx6="http://schemas.microsoft.com/office/drawing/2016/5/12/chartex" xmlns:cx7="http://schemas.microsoft.com/office/drawing/2016/5/13/chartex" xmlns:cx8="http://schemas.microsoft.com/office/drawing/2016/5/14/chartex" xmlns:mc="http://schemas.openxmlformats.org/markup-compatibility/2006" xmlns:aink="http://schemas.microsoft.com/office/drawing/2016/ink" xmlns:am3d="http://schemas.microsoft.com/office/drawing/2017/model3d" xmlns:o="urn:schemas-microsoft-com:office:office" xmlns:oel="http://schemas.microsoft.com/office/2019/extlst" xmlns:r="http://schemas.openxmlformats.org/officeDocument/2006/relationships" xmlns:m="http://schemas.openxmlformats.org/officeDocument/2006/math" xmlns:v="urn:schemas-microsoft-com:vml" xmlns:wp14="http://schemas.microsoft.com/office/word/2010/wordprocessingDrawing" xmlns:wp="http://schemas.openxmlformats.org/drawingml/2006/wordprocessingDrawing" xmlns:w10="urn:schemas-microsoft-com:office:word" xmlns:w="http://schemas.openxmlformats.org/wordprocessingml/2006/main" xmlns:w14="http://schemas.microsoft.com/office/word/2010/wordml" xmlns:w15="http://schemas.microsoft.com/office/word/2012/wordml" xmlns:w16cex="http://schemas.microsoft.com/office/word/2018/wordml/cex" xmlns:w16cid="http://schemas.microsoft.com/office/word/2016/wordml/cid" xmlns:w16="http://schemas.microsoft.com/office/word/2018/wordml" xmlns:w16du="http://schemas.microsoft.com/office/word/2023/wordml/word16du" xmlns:w16sdtdh="http://schemas.microsoft.com/office/word/2020/wordml/sdtdatahash" xmlns:w16se="http://schemas.microsoft.com/office/word/2015/wordml/symex" xmlns:wpg="http://schemas.microsoft.com/office/word/2010/wordprocessingGroup" xmlns:wpi="http://schemas.microsoft.com/office/word/2010/wordprocessingInk" xmlns:wne="http://schemas.microsoft.com/office/word/2006/wordml" xmlns:wps="http://schemas.microsoft.com/office/word/2010/wordprocessingShape" mc:Ignorable="w14 w15 w16se w16cid w16 w16cex w16sdtdh w16du wp14">
   <w:footnote w:type="separator" w:id="-1">
     <w:p>
       <w:pPr>
@@ -22207,8 +22600,121 @@
 </file>
 
 <file path=word/numbering.xml><?xml version="1.0" encoding="utf-8"?>
-<w:numbering xmlns:wpc="http://schemas.microsoft.com/office/word/2010/wordprocessingCanvas" xmlns:cx="http://schemas.microsoft.com/office/drawing/2014/chartex" xmlns:cx1="http://schemas.microsoft.com/office/drawing/2015/9/8/chartex" xmlns:cx2="http://schemas.microsoft.com/office/drawing/2015/10/21/chartex" xmlns:cx3="http://schemas.microsoft.com/office/drawing/2016/5/9/chartex" xmlns:cx4="http://schemas.microsoft.com/office/drawing/2016/5/10/chartex" xmlns:cx5="http://schemas.microsoft.com/office/drawing/2016/5/11/chartex" xmlns:cx6="http://schemas.microsoft.com/office/drawing/2016/5/12/chartex" xmlns:cx7="http://schemas.microsoft.com/office/drawing/2016/5/13/chartex" xmlns:cx8="http://schemas.microsoft.com/office/drawing/2016/5/14/chartex" xmlns:mc="http://schemas.openxmlformats.org/markup-compatibility/2006" xmlns:aink="http://schemas.microsoft.com/office/drawing/2016/ink" xmlns:am3d="http://schemas.microsoft.com/office/drawing/2017/model3d" xmlns:o="urn:schemas-microsoft-com:office:office" xmlns:r="http://schemas.openxmlformats.org/officeDocument/2006/relationships" xmlns:m="http://schemas.openxmlformats.org/officeDocument/2006/math" xmlns:v="urn:schemas-microsoft-com:vml" xmlns:wp14="http://schemas.microsoft.com/office/word/2010/wordprocessingDrawing" xmlns:wp="http://schemas.openxmlformats.org/drawingml/2006/wordprocessingDrawing" xmlns:w10="urn:schemas-microsoft-com:office:word" xmlns:w="http://schemas.openxmlformats.org/wordprocessingml/2006/main" xmlns:w14="http://schemas.microsoft.com/office/word/2010/wordml" xmlns:w15="http://schemas.microsoft.com/office/word/2012/wordml" xmlns:w16cex="http://schemas.microsoft.com/office/word/2018/wordml/cex" xmlns:w16cid="http://schemas.microsoft.com/office/word/2016/wordml/cid" xmlns:w16="http://schemas.microsoft.com/office/word/2018/wordml" xmlns:w16sdtdh="http://schemas.microsoft.com/office/word/2020/wordml/sdtdatahash" xmlns:w16se="http://schemas.microsoft.com/office/word/2015/wordml/symex" xmlns:wpg="http://schemas.microsoft.com/office/word/2010/wordprocessingGroup" xmlns:wpi="http://schemas.microsoft.com/office/word/2010/wordprocessingInk" xmlns:wne="http://schemas.microsoft.com/office/word/2006/wordml" xmlns:wps="http://schemas.microsoft.com/office/word/2010/wordprocessingShape" mc:Ignorable="w14 w15 w16se w16cid w16 w16cex w16sdtdh wp14">
+<w:numbering xmlns:wpc="http://schemas.microsoft.com/office/word/2010/wordprocessingCanvas" xmlns:cx="http://schemas.microsoft.com/office/drawing/2014/chartex" xmlns:cx1="http://schemas.microsoft.com/office/drawing/2015/9/8/chartex" xmlns:cx2="http://schemas.microsoft.com/office/drawing/2015/10/21/chartex" xmlns:cx3="http://schemas.microsoft.com/office/drawing/2016/5/9/chartex" xmlns:cx4="http://schemas.microsoft.com/office/drawing/2016/5/10/chartex" xmlns:cx5="http://schemas.microsoft.com/office/drawing/2016/5/11/chartex" xmlns:cx6="http://schemas.microsoft.com/office/drawing/2016/5/12/chartex" xmlns:cx7="http://schemas.microsoft.com/office/drawing/2016/5/13/chartex" xmlns:cx8="http://schemas.microsoft.com/office/drawing/2016/5/14/chartex" xmlns:mc="http://schemas.openxmlformats.org/markup-compatibility/2006" xmlns:aink="http://schemas.microsoft.com/office/drawing/2016/ink" xmlns:am3d="http://schemas.microsoft.com/office/drawing/2017/model3d" xmlns:o="urn:schemas-microsoft-com:office:office" xmlns:oel="http://schemas.microsoft.com/office/2019/extlst" xmlns:r="http://schemas.openxmlformats.org/officeDocument/2006/relationships" xmlns:m="http://schemas.openxmlformats.org/officeDocument/2006/math" xmlns:v="urn:schemas-microsoft-com:vml" xmlns:wp14="http://schemas.microsoft.com/office/word/2010/wordprocessingDrawing" xmlns:wp="http://schemas.openxmlformats.org/drawingml/2006/wordprocessingDrawing" xmlns:w10="urn:schemas-microsoft-com:office:word" xmlns:w="http://schemas.openxmlformats.org/wordprocessingml/2006/main" xmlns:w14="http://schemas.microsoft.com/office/word/2010/wordml" xmlns:w15="http://schemas.microsoft.com/office/word/2012/wordml" xmlns:w16cex="http://schemas.microsoft.com/office/word/2018/wordml/cex" xmlns:w16cid="http://schemas.microsoft.com/office/word/2016/wordml/cid" xmlns:w16="http://schemas.microsoft.com/office/word/2018/wordml" xmlns:w16du="http://schemas.microsoft.com/office/word/2023/wordml/word16du" xmlns:w16sdtdh="http://schemas.microsoft.com/office/word/2020/wordml/sdtdatahash" xmlns:w16se="http://schemas.microsoft.com/office/word/2015/wordml/symex" xmlns:wpg="http://schemas.microsoft.com/office/word/2010/wordprocessingGroup" xmlns:wpi="http://schemas.microsoft.com/office/word/2010/wordprocessingInk" xmlns:wne="http://schemas.microsoft.com/office/word/2006/wordml" xmlns:wps="http://schemas.microsoft.com/office/word/2010/wordprocessingShape" mc:Ignorable="w14 w15 w16se w16cid w16 w16cex w16sdtdh w16du wp14">
   <w:abstractNum w:abstractNumId="0" w15:restartNumberingAfterBreak="0">
+    <w:nsid w:val="02F94A15"/>
+    <w:multiLevelType w:val="multilevel"/>
+    <w:tmpl w:val="B972CDC8"/>
+    <w:lvl w:ilvl="0">
+      <w:start w:val="1"/>
+      <w:numFmt w:val="decimal"/>
+      <w:lvlText w:val="%1."/>
+      <w:lvlJc w:val="left"/>
+      <w:pPr>
+        <w:tabs>
+          <w:tab w:val="num" w:pos="720"/>
+        </w:tabs>
+        <w:ind w:left="720" w:hanging="360"/>
+      </w:pPr>
+    </w:lvl>
+    <w:lvl w:ilvl="1" w:tentative="1">
+      <w:start w:val="1"/>
+      <w:numFmt w:val="decimal"/>
+      <w:lvlText w:val="%2."/>
+      <w:lvlJc w:val="left"/>
+      <w:pPr>
+        <w:tabs>
+          <w:tab w:val="num" w:pos="1440"/>
+        </w:tabs>
+        <w:ind w:left="1440" w:hanging="360"/>
+      </w:pPr>
+    </w:lvl>
+    <w:lvl w:ilvl="2" w:tentative="1">
+      <w:start w:val="1"/>
+      <w:numFmt w:val="decimal"/>
+      <w:lvlText w:val="%3."/>
+      <w:lvlJc w:val="left"/>
+      <w:pPr>
+        <w:tabs>
+          <w:tab w:val="num" w:pos="2160"/>
+        </w:tabs>
+        <w:ind w:left="2160" w:hanging="360"/>
+      </w:pPr>
+    </w:lvl>
+    <w:lvl w:ilvl="3" w:tentative="1">
+      <w:start w:val="1"/>
+      <w:numFmt w:val="decimal"/>
+      <w:lvlText w:val="%4."/>
+      <w:lvlJc w:val="left"/>
+      <w:pPr>
+        <w:tabs>
+          <w:tab w:val="num" w:pos="2880"/>
+        </w:tabs>
+        <w:ind w:left="2880" w:hanging="360"/>
+      </w:pPr>
+    </w:lvl>
+    <w:lvl w:ilvl="4" w:tentative="1">
+      <w:start w:val="1"/>
+      <w:numFmt w:val="decimal"/>
+      <w:lvlText w:val="%5."/>
+      <w:lvlJc w:val="left"/>
+      <w:pPr>
+        <w:tabs>
+          <w:tab w:val="num" w:pos="3600"/>
+        </w:tabs>
+        <w:ind w:left="3600" w:hanging="360"/>
+      </w:pPr>
+    </w:lvl>
+    <w:lvl w:ilvl="5" w:tentative="1">
+      <w:start w:val="1"/>
+      <w:numFmt w:val="decimal"/>
+      <w:lvlText w:val="%6."/>
+      <w:lvlJc w:val="left"/>
+      <w:pPr>
+        <w:tabs>
+          <w:tab w:val="num" w:pos="4320"/>
+        </w:tabs>
+        <w:ind w:left="4320" w:hanging="360"/>
+      </w:pPr>
+    </w:lvl>
+    <w:lvl w:ilvl="6" w:tentative="1">
+      <w:start w:val="1"/>
+      <w:numFmt w:val="decimal"/>
+      <w:lvlText w:val="%7."/>
+      <w:lvlJc w:val="left"/>
+      <w:pPr>
+        <w:tabs>
+          <w:tab w:val="num" w:pos="5040"/>
+        </w:tabs>
+        <w:ind w:left="5040" w:hanging="360"/>
+      </w:pPr>
+    </w:lvl>
+    <w:lvl w:ilvl="7" w:tentative="1">
+      <w:start w:val="1"/>
+      <w:numFmt w:val="decimal"/>
+      <w:lvlText w:val="%8."/>
+      <w:lvlJc w:val="left"/>
+      <w:pPr>
+        <w:tabs>
+          <w:tab w:val="num" w:pos="5760"/>
+        </w:tabs>
+        <w:ind w:left="5760" w:hanging="360"/>
+      </w:pPr>
+    </w:lvl>
+    <w:lvl w:ilvl="8" w:tentative="1">
+      <w:start w:val="1"/>
+      <w:numFmt w:val="decimal"/>
+      <w:lvlText w:val="%9."/>
+      <w:lvlJc w:val="left"/>
+      <w:pPr>
+        <w:tabs>
+          <w:tab w:val="num" w:pos="6480"/>
+        </w:tabs>
+        <w:ind w:left="6480" w:hanging="360"/>
+      </w:pPr>
+    </w:lvl>
+  </w:abstractNum>
+  <w:abstractNum w:abstractNumId="1" w15:restartNumberingAfterBreak="0">
     <w:nsid w:val="05792E5C"/>
     <w:multiLevelType w:val="hybridMultilevel"/>
     <w:tmpl w:val="8FA2B36C"/>
@@ -22313,7 +22819,7 @@
       </w:rPr>
     </w:lvl>
   </w:abstractNum>
-  <w:abstractNum w:abstractNumId="1" w15:restartNumberingAfterBreak="0">
+  <w:abstractNum w:abstractNumId="2" w15:restartNumberingAfterBreak="0">
     <w:nsid w:val="088C1A7F"/>
     <w:multiLevelType w:val="hybridMultilevel"/>
     <w:tmpl w:val="44C46AB4"/>
@@ -22427,7 +22933,7 @@
       </w:rPr>
     </w:lvl>
   </w:abstractNum>
-  <w:abstractNum w:abstractNumId="2" w15:restartNumberingAfterBreak="0">
+  <w:abstractNum w:abstractNumId="3" w15:restartNumberingAfterBreak="0">
     <w:nsid w:val="08DF025F"/>
     <w:multiLevelType w:val="hybridMultilevel"/>
     <w:tmpl w:val="63284FE6"/>
@@ -22514,7 +23020,7 @@
       </w:pPr>
     </w:lvl>
   </w:abstractNum>
-  <w:abstractNum w:abstractNumId="3" w15:restartNumberingAfterBreak="0">
+  <w:abstractNum w:abstractNumId="4" w15:restartNumberingAfterBreak="0">
     <w:nsid w:val="0A35383A"/>
     <w:multiLevelType w:val="hybridMultilevel"/>
     <w:tmpl w:val="A44EB506"/>
@@ -22628,7 +23134,7 @@
       </w:rPr>
     </w:lvl>
   </w:abstractNum>
-  <w:abstractNum w:abstractNumId="4" w15:restartNumberingAfterBreak="0">
+  <w:abstractNum w:abstractNumId="5" w15:restartNumberingAfterBreak="0">
     <w:nsid w:val="0AE06325"/>
     <w:multiLevelType w:val="hybridMultilevel"/>
     <w:tmpl w:val="79B0C658"/>
@@ -22733,7 +23239,7 @@
       </w:rPr>
     </w:lvl>
   </w:abstractNum>
-  <w:abstractNum w:abstractNumId="5" w15:restartNumberingAfterBreak="0">
+  <w:abstractNum w:abstractNumId="6" w15:restartNumberingAfterBreak="0">
     <w:nsid w:val="0C320F0A"/>
     <w:multiLevelType w:val="hybridMultilevel"/>
     <w:tmpl w:val="34F6102A"/>
@@ -22838,7 +23344,120 @@
       </w:rPr>
     </w:lvl>
   </w:abstractNum>
-  <w:abstractNum w:abstractNumId="6" w15:restartNumberingAfterBreak="0">
+  <w:abstractNum w:abstractNumId="7" w15:restartNumberingAfterBreak="0">
+    <w:nsid w:val="0E015EDC"/>
+    <w:multiLevelType w:val="multilevel"/>
+    <w:tmpl w:val="B426A252"/>
+    <w:lvl w:ilvl="0">
+      <w:start w:val="1"/>
+      <w:numFmt w:val="decimal"/>
+      <w:lvlText w:val="%1."/>
+      <w:lvlJc w:val="left"/>
+      <w:pPr>
+        <w:tabs>
+          <w:tab w:val="num" w:pos="720"/>
+        </w:tabs>
+        <w:ind w:left="720" w:hanging="360"/>
+      </w:pPr>
+    </w:lvl>
+    <w:lvl w:ilvl="1" w:tentative="1">
+      <w:start w:val="1"/>
+      <w:numFmt w:val="decimal"/>
+      <w:lvlText w:val="%2."/>
+      <w:lvlJc w:val="left"/>
+      <w:pPr>
+        <w:tabs>
+          <w:tab w:val="num" w:pos="1440"/>
+        </w:tabs>
+        <w:ind w:left="1440" w:hanging="360"/>
+      </w:pPr>
+    </w:lvl>
+    <w:lvl w:ilvl="2" w:tentative="1">
+      <w:start w:val="1"/>
+      <w:numFmt w:val="decimal"/>
+      <w:lvlText w:val="%3."/>
+      <w:lvlJc w:val="left"/>
+      <w:pPr>
+        <w:tabs>
+          <w:tab w:val="num" w:pos="2160"/>
+        </w:tabs>
+        <w:ind w:left="2160" w:hanging="360"/>
+      </w:pPr>
+    </w:lvl>
+    <w:lvl w:ilvl="3" w:tentative="1">
+      <w:start w:val="1"/>
+      <w:numFmt w:val="decimal"/>
+      <w:lvlText w:val="%4."/>
+      <w:lvlJc w:val="left"/>
+      <w:pPr>
+        <w:tabs>
+          <w:tab w:val="num" w:pos="2880"/>
+        </w:tabs>
+        <w:ind w:left="2880" w:hanging="360"/>
+      </w:pPr>
+    </w:lvl>
+    <w:lvl w:ilvl="4" w:tentative="1">
+      <w:start w:val="1"/>
+      <w:numFmt w:val="decimal"/>
+      <w:lvlText w:val="%5."/>
+      <w:lvlJc w:val="left"/>
+      <w:pPr>
+        <w:tabs>
+          <w:tab w:val="num" w:pos="3600"/>
+        </w:tabs>
+        <w:ind w:left="3600" w:hanging="360"/>
+      </w:pPr>
+    </w:lvl>
+    <w:lvl w:ilvl="5" w:tentative="1">
+      <w:start w:val="1"/>
+      <w:numFmt w:val="decimal"/>
+      <w:lvlText w:val="%6."/>
+      <w:lvlJc w:val="left"/>
+      <w:pPr>
+        <w:tabs>
+          <w:tab w:val="num" w:pos="4320"/>
+        </w:tabs>
+        <w:ind w:left="4320" w:hanging="360"/>
+      </w:pPr>
+    </w:lvl>
+    <w:lvl w:ilvl="6" w:tentative="1">
+      <w:start w:val="1"/>
+      <w:numFmt w:val="decimal"/>
+      <w:lvlText w:val="%7."/>
+      <w:lvlJc w:val="left"/>
+      <w:pPr>
+        <w:tabs>
+          <w:tab w:val="num" w:pos="5040"/>
+        </w:tabs>
+        <w:ind w:left="5040" w:hanging="360"/>
+      </w:pPr>
+    </w:lvl>
+    <w:lvl w:ilvl="7" w:tentative="1">
+      <w:start w:val="1"/>
+      <w:numFmt w:val="decimal"/>
+      <w:lvlText w:val="%8."/>
+      <w:lvlJc w:val="left"/>
+      <w:pPr>
+        <w:tabs>
+          <w:tab w:val="num" w:pos="5760"/>
+        </w:tabs>
+        <w:ind w:left="5760" w:hanging="360"/>
+      </w:pPr>
+    </w:lvl>
+    <w:lvl w:ilvl="8" w:tentative="1">
+      <w:start w:val="1"/>
+      <w:numFmt w:val="decimal"/>
+      <w:lvlText w:val="%9."/>
+      <w:lvlJc w:val="left"/>
+      <w:pPr>
+        <w:tabs>
+          <w:tab w:val="num" w:pos="6480"/>
+        </w:tabs>
+        <w:ind w:left="6480" w:hanging="360"/>
+      </w:pPr>
+    </w:lvl>
+  </w:abstractNum>
+  <w:abstractNum w:abstractNumId="8" w15:restartNumberingAfterBreak="0">
     <w:nsid w:val="0F8217E4"/>
     <w:multiLevelType w:val="hybridMultilevel"/>
     <w:tmpl w:val="85B2A7AE"/>
@@ -22952,7 +23571,7 @@
       </w:rPr>
     </w:lvl>
   </w:abstractNum>
-  <w:abstractNum w:abstractNumId="7" w15:restartNumberingAfterBreak="0">
+  <w:abstractNum w:abstractNumId="9" w15:restartNumberingAfterBreak="0">
     <w:nsid w:val="0FA42DD8"/>
     <w:multiLevelType w:val="hybridMultilevel"/>
     <w:tmpl w:val="DC262548"/>
@@ -23057,7 +23676,7 @@
       </w:rPr>
     </w:lvl>
   </w:abstractNum>
-  <w:abstractNum w:abstractNumId="8" w15:restartNumberingAfterBreak="0">
+  <w:abstractNum w:abstractNumId="10" w15:restartNumberingAfterBreak="0">
     <w:nsid w:val="12347B3B"/>
     <w:multiLevelType w:val="hybridMultilevel"/>
     <w:tmpl w:val="AF82A7A6"/>
@@ -23171,7 +23790,120 @@
       </w:rPr>
     </w:lvl>
   </w:abstractNum>
-  <w:abstractNum w:abstractNumId="9" w15:restartNumberingAfterBreak="0">
+  <w:abstractNum w:abstractNumId="11" w15:restartNumberingAfterBreak="0">
+    <w:nsid w:val="13512B64"/>
+    <w:multiLevelType w:val="multilevel"/>
+    <w:tmpl w:val="9CA4E908"/>
+    <w:lvl w:ilvl="0">
+      <w:start w:val="1"/>
+      <w:numFmt w:val="decimal"/>
+      <w:lvlText w:val="%1."/>
+      <w:lvlJc w:val="left"/>
+      <w:pPr>
+        <w:tabs>
+          <w:tab w:val="num" w:pos="720"/>
+        </w:tabs>
+        <w:ind w:left="720" w:hanging="360"/>
+      </w:pPr>
+    </w:lvl>
+    <w:lvl w:ilvl="1" w:tentative="1">
+      <w:start w:val="1"/>
+      <w:numFmt w:val="decimal"/>
+      <w:lvlText w:val="%2."/>
+      <w:lvlJc w:val="left"/>
+      <w:pPr>
+        <w:tabs>
+          <w:tab w:val="num" w:pos="1440"/>
+        </w:tabs>
+        <w:ind w:left="1440" w:hanging="360"/>
+      </w:pPr>
+    </w:lvl>
+    <w:lvl w:ilvl="2" w:tentative="1">
+      <w:start w:val="1"/>
+      <w:numFmt w:val="decimal"/>
+      <w:lvlText w:val="%3."/>
+      <w:lvlJc w:val="left"/>
+      <w:pPr>
+        <w:tabs>
+          <w:tab w:val="num" w:pos="2160"/>
+        </w:tabs>
+        <w:ind w:left="2160" w:hanging="360"/>
+      </w:pPr>
+    </w:lvl>
+    <w:lvl w:ilvl="3" w:tentative="1">
+      <w:start w:val="1"/>
+      <w:numFmt w:val="decimal"/>
+      <w:lvlText w:val="%4."/>
+      <w:lvlJc w:val="left"/>
+      <w:pPr>
+        <w:tabs>
+          <w:tab w:val="num" w:pos="2880"/>
+        </w:tabs>
+        <w:ind w:left="2880" w:hanging="360"/>
+      </w:pPr>
+    </w:lvl>
+    <w:lvl w:ilvl="4" w:tentative="1">
+      <w:start w:val="1"/>
+      <w:numFmt w:val="decimal"/>
+      <w:lvlText w:val="%5."/>
+      <w:lvlJc w:val="left"/>
+      <w:pPr>
+        <w:tabs>
+          <w:tab w:val="num" w:pos="3600"/>
+        </w:tabs>
+        <w:ind w:left="3600" w:hanging="360"/>
+      </w:pPr>
+    </w:lvl>
+    <w:lvl w:ilvl="5" w:tentative="1">
+      <w:start w:val="1"/>
+      <w:numFmt w:val="decimal"/>
+      <w:lvlText w:val="%6."/>
+      <w:lvlJc w:val="left"/>
+      <w:pPr>
+        <w:tabs>
+          <w:tab w:val="num" w:pos="4320"/>
+        </w:tabs>
+        <w:ind w:left="4320" w:hanging="360"/>
+      </w:pPr>
+    </w:lvl>
+    <w:lvl w:ilvl="6" w:tentative="1">
+      <w:start w:val="1"/>
+      <w:numFmt w:val="decimal"/>
+      <w:lvlText w:val="%7."/>
+      <w:lvlJc w:val="left"/>
+      <w:pPr>
+        <w:tabs>
+          <w:tab w:val="num" w:pos="5040"/>
+        </w:tabs>
+        <w:ind w:left="5040" w:hanging="360"/>
+      </w:pPr>
+    </w:lvl>
+    <w:lvl w:ilvl="7" w:tentative="1">
+      <w:start w:val="1"/>
+      <w:numFmt w:val="decimal"/>
+      <w:lvlText w:val="%8."/>
+      <w:lvlJc w:val="left"/>
+      <w:pPr>
+        <w:tabs>
+          <w:tab w:val="num" w:pos="5760"/>
+        </w:tabs>
+        <w:ind w:left="5760" w:hanging="360"/>
+      </w:pPr>
+    </w:lvl>
+    <w:lvl w:ilvl="8" w:tentative="1">
+      <w:start w:val="1"/>
+      <w:numFmt w:val="decimal"/>
+      <w:lvlText w:val="%9."/>
+      <w:lvlJc w:val="left"/>
+      <w:pPr>
+        <w:tabs>
+          <w:tab w:val="num" w:pos="6480"/>
+        </w:tabs>
+        <w:ind w:left="6480" w:hanging="360"/>
+      </w:pPr>
+    </w:lvl>
+  </w:abstractNum>
+  <w:abstractNum w:abstractNumId="12" w15:restartNumberingAfterBreak="0">
     <w:nsid w:val="15646011"/>
     <w:multiLevelType w:val="multilevel"/>
     <w:tmpl w:val="71986BC2"/>
@@ -23285,7 +24017,7 @@
       </w:rPr>
     </w:lvl>
   </w:abstractNum>
-  <w:abstractNum w:abstractNumId="10" w15:restartNumberingAfterBreak="0">
+  <w:abstractNum w:abstractNumId="13" w15:restartNumberingAfterBreak="0">
     <w:nsid w:val="15CA0F55"/>
     <w:multiLevelType w:val="hybridMultilevel"/>
     <w:tmpl w:val="EB1C2F20"/>
@@ -23399,7 +24131,7 @@
       </w:rPr>
     </w:lvl>
   </w:abstractNum>
-  <w:abstractNum w:abstractNumId="11" w15:restartNumberingAfterBreak="0">
+  <w:abstractNum w:abstractNumId="14" w15:restartNumberingAfterBreak="0">
     <w:nsid w:val="17A9706F"/>
     <w:multiLevelType w:val="multilevel"/>
     <w:tmpl w:val="49FCD136"/>
@@ -23512,7 +24244,7 @@
       </w:pPr>
     </w:lvl>
   </w:abstractNum>
-  <w:abstractNum w:abstractNumId="12" w15:restartNumberingAfterBreak="0">
+  <w:abstractNum w:abstractNumId="15" w15:restartNumberingAfterBreak="0">
     <w:nsid w:val="1983728E"/>
     <w:multiLevelType w:val="hybridMultilevel"/>
     <w:tmpl w:val="156409D6"/>
@@ -23626,7 +24358,7 @@
       </w:rPr>
     </w:lvl>
   </w:abstractNum>
-  <w:abstractNum w:abstractNumId="13" w15:restartNumberingAfterBreak="0">
+  <w:abstractNum w:abstractNumId="16" w15:restartNumberingAfterBreak="0">
     <w:nsid w:val="1AC40C46"/>
     <w:multiLevelType w:val="hybridMultilevel"/>
     <w:tmpl w:val="11A41A48"/>
@@ -23731,7 +24463,7 @@
       </w:rPr>
     </w:lvl>
   </w:abstractNum>
-  <w:abstractNum w:abstractNumId="14" w15:restartNumberingAfterBreak="0">
+  <w:abstractNum w:abstractNumId="17" w15:restartNumberingAfterBreak="0">
     <w:nsid w:val="1C6624EE"/>
     <w:multiLevelType w:val="multilevel"/>
     <w:tmpl w:val="DC3458CE"/>
@@ -23853,7 +24585,7 @@
       </w:rPr>
     </w:lvl>
   </w:abstractNum>
-  <w:abstractNum w:abstractNumId="15" w15:restartNumberingAfterBreak="0">
+  <w:abstractNum w:abstractNumId="18" w15:restartNumberingAfterBreak="0">
     <w:nsid w:val="1C6A3ACE"/>
     <w:multiLevelType w:val="hybridMultilevel"/>
     <w:tmpl w:val="5FD6F8AC"/>
@@ -23967,7 +24699,7 @@
       </w:rPr>
     </w:lvl>
   </w:abstractNum>
-  <w:abstractNum w:abstractNumId="16" w15:restartNumberingAfterBreak="0">
+  <w:abstractNum w:abstractNumId="19" w15:restartNumberingAfterBreak="0">
     <w:nsid w:val="1DBE2722"/>
     <w:multiLevelType w:val="hybridMultilevel"/>
     <w:tmpl w:val="FC063854"/>
@@ -24081,7 +24813,7 @@
       </w:rPr>
     </w:lvl>
   </w:abstractNum>
-  <w:abstractNum w:abstractNumId="17" w15:restartNumberingAfterBreak="0">
+  <w:abstractNum w:abstractNumId="20" w15:restartNumberingAfterBreak="0">
     <w:nsid w:val="1E2D6525"/>
     <w:multiLevelType w:val="hybridMultilevel"/>
     <w:tmpl w:val="2962EC94"/>
@@ -24186,7 +24918,7 @@
       </w:rPr>
     </w:lvl>
   </w:abstractNum>
-  <w:abstractNum w:abstractNumId="18" w15:restartNumberingAfterBreak="0">
+  <w:abstractNum w:abstractNumId="21" w15:restartNumberingAfterBreak="0">
     <w:nsid w:val="21642B01"/>
     <w:multiLevelType w:val="multilevel"/>
     <w:tmpl w:val="EF229316"/>
@@ -24300,7 +25032,7 @@
       </w:rPr>
     </w:lvl>
   </w:abstractNum>
-  <w:abstractNum w:abstractNumId="19" w15:restartNumberingAfterBreak="0">
+  <w:abstractNum w:abstractNumId="22" w15:restartNumberingAfterBreak="0">
     <w:nsid w:val="2B261AF7"/>
     <w:multiLevelType w:val="hybridMultilevel"/>
     <w:tmpl w:val="627220F4"/>
@@ -24414,7 +25146,7 @@
       </w:rPr>
     </w:lvl>
   </w:abstractNum>
-  <w:abstractNum w:abstractNumId="20" w15:restartNumberingAfterBreak="0">
+  <w:abstractNum w:abstractNumId="23" w15:restartNumberingAfterBreak="0">
     <w:nsid w:val="2C7C5D0D"/>
     <w:multiLevelType w:val="hybridMultilevel"/>
     <w:tmpl w:val="0774717C"/>
@@ -24527,7 +25259,7 @@
       </w:rPr>
     </w:lvl>
   </w:abstractNum>
-  <w:abstractNum w:abstractNumId="21" w15:restartNumberingAfterBreak="0">
+  <w:abstractNum w:abstractNumId="24" w15:restartNumberingAfterBreak="0">
     <w:nsid w:val="35F81ACC"/>
     <w:multiLevelType w:val="hybridMultilevel"/>
     <w:tmpl w:val="4F9EEDAE"/>
@@ -24641,7 +25373,233 @@
       </w:rPr>
     </w:lvl>
   </w:abstractNum>
-  <w:abstractNum w:abstractNumId="22" w15:restartNumberingAfterBreak="0">
+  <w:abstractNum w:abstractNumId="25" w15:restartNumberingAfterBreak="0">
+    <w:nsid w:val="36342B1D"/>
+    <w:multiLevelType w:val="multilevel"/>
+    <w:tmpl w:val="6EB80FAC"/>
+    <w:lvl w:ilvl="0">
+      <w:start w:val="1"/>
+      <w:numFmt w:val="decimal"/>
+      <w:lvlText w:val="%1."/>
+      <w:lvlJc w:val="left"/>
+      <w:pPr>
+        <w:tabs>
+          <w:tab w:val="num" w:pos="720"/>
+        </w:tabs>
+        <w:ind w:left="720" w:hanging="360"/>
+      </w:pPr>
+    </w:lvl>
+    <w:lvl w:ilvl="1" w:tentative="1">
+      <w:start w:val="1"/>
+      <w:numFmt w:val="decimal"/>
+      <w:lvlText w:val="%2."/>
+      <w:lvlJc w:val="left"/>
+      <w:pPr>
+        <w:tabs>
+          <w:tab w:val="num" w:pos="1440"/>
+        </w:tabs>
+        <w:ind w:left="1440" w:hanging="360"/>
+      </w:pPr>
+    </w:lvl>
+    <w:lvl w:ilvl="2" w:tentative="1">
+      <w:start w:val="1"/>
+      <w:numFmt w:val="decimal"/>
+      <w:lvlText w:val="%3."/>
+      <w:lvlJc w:val="left"/>
+      <w:pPr>
+        <w:tabs>
+          <w:tab w:val="num" w:pos="2160"/>
+        </w:tabs>
+        <w:ind w:left="2160" w:hanging="360"/>
+      </w:pPr>
+    </w:lvl>
+    <w:lvl w:ilvl="3" w:tentative="1">
+      <w:start w:val="1"/>
+      <w:numFmt w:val="decimal"/>
+      <w:lvlText w:val="%4."/>
+      <w:lvlJc w:val="left"/>
+      <w:pPr>
+        <w:tabs>
+          <w:tab w:val="num" w:pos="2880"/>
+        </w:tabs>
+        <w:ind w:left="2880" w:hanging="360"/>
+      </w:pPr>
+    </w:lvl>
+    <w:lvl w:ilvl="4" w:tentative="1">
+      <w:start w:val="1"/>
+      <w:numFmt w:val="decimal"/>
+      <w:lvlText w:val="%5."/>
+      <w:lvlJc w:val="left"/>
+      <w:pPr>
+        <w:tabs>
+          <w:tab w:val="num" w:pos="3600"/>
+        </w:tabs>
+        <w:ind w:left="3600" w:hanging="360"/>
+      </w:pPr>
+    </w:lvl>
+    <w:lvl w:ilvl="5" w:tentative="1">
+      <w:start w:val="1"/>
+      <w:numFmt w:val="decimal"/>
+      <w:lvlText w:val="%6."/>
+      <w:lvlJc w:val="left"/>
+      <w:pPr>
+        <w:tabs>
+          <w:tab w:val="num" w:pos="4320"/>
+        </w:tabs>
+        <w:ind w:left="4320" w:hanging="360"/>
+      </w:pPr>
+    </w:lvl>
+    <w:lvl w:ilvl="6" w:tentative="1">
+      <w:start w:val="1"/>
+      <w:numFmt w:val="decimal"/>
+      <w:lvlText w:val="%7."/>
+      <w:lvlJc w:val="left"/>
+      <w:pPr>
+        <w:tabs>
+          <w:tab w:val="num" w:pos="5040"/>
+        </w:tabs>
+        <w:ind w:left="5040" w:hanging="360"/>
+      </w:pPr>
+    </w:lvl>
+    <w:lvl w:ilvl="7" w:tentative="1">
+      <w:start w:val="1"/>
+      <w:numFmt w:val="decimal"/>
+      <w:lvlText w:val="%8."/>
+      <w:lvlJc w:val="left"/>
+      <w:pPr>
+        <w:tabs>
+          <w:tab w:val="num" w:pos="5760"/>
+        </w:tabs>
+        <w:ind w:left="5760" w:hanging="360"/>
+      </w:pPr>
+    </w:lvl>
+    <w:lvl w:ilvl="8" w:tentative="1">
+      <w:start w:val="1"/>
+      <w:numFmt w:val="decimal"/>
+      <w:lvlText w:val="%9."/>
+      <w:lvlJc w:val="left"/>
+      <w:pPr>
+        <w:tabs>
+          <w:tab w:val="num" w:pos="6480"/>
+        </w:tabs>
+        <w:ind w:left="6480" w:hanging="360"/>
+      </w:pPr>
+    </w:lvl>
+  </w:abstractNum>
+  <w:abstractNum w:abstractNumId="26" w15:restartNumberingAfterBreak="0">
+    <w:nsid w:val="3CB83122"/>
+    <w:multiLevelType w:val="multilevel"/>
+    <w:tmpl w:val="4DC8844E"/>
+    <w:lvl w:ilvl="0">
+      <w:start w:val="1"/>
+      <w:numFmt w:val="decimal"/>
+      <w:lvlText w:val="%1."/>
+      <w:lvlJc w:val="left"/>
+      <w:pPr>
+        <w:tabs>
+          <w:tab w:val="num" w:pos="720"/>
+        </w:tabs>
+        <w:ind w:left="720" w:hanging="360"/>
+      </w:pPr>
+    </w:lvl>
+    <w:lvl w:ilvl="1" w:tentative="1">
+      <w:start w:val="1"/>
+      <w:numFmt w:val="decimal"/>
+      <w:lvlText w:val="%2."/>
+      <w:lvlJc w:val="left"/>
+      <w:pPr>
+        <w:tabs>
+          <w:tab w:val="num" w:pos="1440"/>
+        </w:tabs>
+        <w:ind w:left="1440" w:hanging="360"/>
+      </w:pPr>
+    </w:lvl>
+    <w:lvl w:ilvl="2" w:tentative="1">
+      <w:start w:val="1"/>
+      <w:numFmt w:val="decimal"/>
+      <w:lvlText w:val="%3."/>
+      <w:lvlJc w:val="left"/>
+      <w:pPr>
+        <w:tabs>
+          <w:tab w:val="num" w:pos="2160"/>
+        </w:tabs>
+        <w:ind w:left="2160" w:hanging="360"/>
+      </w:pPr>
+    </w:lvl>
+    <w:lvl w:ilvl="3" w:tentative="1">
+      <w:start w:val="1"/>
+      <w:numFmt w:val="decimal"/>
+      <w:lvlText w:val="%4."/>
+      <w:lvlJc w:val="left"/>
+      <w:pPr>
+        <w:tabs>
+          <w:tab w:val="num" w:pos="2880"/>
+        </w:tabs>
+        <w:ind w:left="2880" w:hanging="360"/>
+      </w:pPr>
+    </w:lvl>
+    <w:lvl w:ilvl="4" w:tentative="1">
+      <w:start w:val="1"/>
+      <w:numFmt w:val="decimal"/>
+      <w:lvlText w:val="%5."/>
+      <w:lvlJc w:val="left"/>
+      <w:pPr>
+        <w:tabs>
+          <w:tab w:val="num" w:pos="3600"/>
+        </w:tabs>
+        <w:ind w:left="3600" w:hanging="360"/>
+      </w:pPr>
+    </w:lvl>
+    <w:lvl w:ilvl="5" w:tentative="1">
+      <w:start w:val="1"/>
+      <w:numFmt w:val="decimal"/>
+      <w:lvlText w:val="%6."/>
+      <w:lvlJc w:val="left"/>
+      <w:pPr>
+        <w:tabs>
+          <w:tab w:val="num" w:pos="4320"/>
+        </w:tabs>
+        <w:ind w:left="4320" w:hanging="360"/>
+      </w:pPr>
+    </w:lvl>
+    <w:lvl w:ilvl="6" w:tentative="1">
+      <w:start w:val="1"/>
+      <w:numFmt w:val="decimal"/>
+      <w:lvlText w:val="%7."/>
+      <w:lvlJc w:val="left"/>
+      <w:pPr>
+        <w:tabs>
+          <w:tab w:val="num" w:pos="5040"/>
+        </w:tabs>
+        <w:ind w:left="5040" w:hanging="360"/>
+      </w:pPr>
+    </w:lvl>
+    <w:lvl w:ilvl="7" w:tentative="1">
+      <w:start w:val="1"/>
+      <w:numFmt w:val="decimal"/>
+      <w:lvlText w:val="%8."/>
+      <w:lvlJc w:val="left"/>
+      <w:pPr>
+        <w:tabs>
+          <w:tab w:val="num" w:pos="5760"/>
+        </w:tabs>
+        <w:ind w:left="5760" w:hanging="360"/>
+      </w:pPr>
+    </w:lvl>
+    <w:lvl w:ilvl="8" w:tentative="1">
+      <w:start w:val="1"/>
+      <w:numFmt w:val="decimal"/>
+      <w:lvlText w:val="%9."/>
+      <w:lvlJc w:val="left"/>
+      <w:pPr>
+        <w:tabs>
+          <w:tab w:val="num" w:pos="6480"/>
+        </w:tabs>
+        <w:ind w:left="6480" w:hanging="360"/>
+      </w:pPr>
+    </w:lvl>
+  </w:abstractNum>
+  <w:abstractNum w:abstractNumId="27" w15:restartNumberingAfterBreak="0">
     <w:nsid w:val="40BC3209"/>
     <w:multiLevelType w:val="hybridMultilevel"/>
     <w:tmpl w:val="95125244"/>
@@ -24755,7 +25713,7 @@
       </w:rPr>
     </w:lvl>
   </w:abstractNum>
-  <w:abstractNum w:abstractNumId="23" w15:restartNumberingAfterBreak="0">
+  <w:abstractNum w:abstractNumId="28" w15:restartNumberingAfterBreak="0">
     <w:nsid w:val="421C75E0"/>
     <w:multiLevelType w:val="multilevel"/>
     <w:tmpl w:val="55E0D7EA"/>
@@ -24872,7 +25830,7 @@
       </w:pPr>
     </w:lvl>
   </w:abstractNum>
-  <w:abstractNum w:abstractNumId="24" w15:restartNumberingAfterBreak="0">
+  <w:abstractNum w:abstractNumId="29" w15:restartNumberingAfterBreak="0">
     <w:nsid w:val="45EF1F5A"/>
     <w:multiLevelType w:val="hybridMultilevel"/>
     <w:tmpl w:val="CEA89BDE"/>
@@ -24986,7 +25944,7 @@
       </w:rPr>
     </w:lvl>
   </w:abstractNum>
-  <w:abstractNum w:abstractNumId="25" w15:restartNumberingAfterBreak="0">
+  <w:abstractNum w:abstractNumId="30" w15:restartNumberingAfterBreak="0">
     <w:nsid w:val="47AF3C36"/>
     <w:multiLevelType w:val="multilevel"/>
     <w:tmpl w:val="696CCB5C"/>
@@ -25103,7 +26061,7 @@
       </w:pPr>
     </w:lvl>
   </w:abstractNum>
-  <w:abstractNum w:abstractNumId="26" w15:restartNumberingAfterBreak="0">
+  <w:abstractNum w:abstractNumId="31" w15:restartNumberingAfterBreak="0">
     <w:nsid w:val="499820D5"/>
     <w:multiLevelType w:val="hybridMultilevel"/>
     <w:tmpl w:val="A230889A"/>
@@ -25190,7 +26148,7 @@
       </w:pPr>
     </w:lvl>
   </w:abstractNum>
-  <w:abstractNum w:abstractNumId="27" w15:restartNumberingAfterBreak="0">
+  <w:abstractNum w:abstractNumId="32" w15:restartNumberingAfterBreak="0">
     <w:nsid w:val="4EA5661B"/>
     <w:multiLevelType w:val="hybridMultilevel"/>
     <w:tmpl w:val="D32E2B8C"/>
@@ -25282,7 +26240,7 @@
       </w:pPr>
     </w:lvl>
   </w:abstractNum>
-  <w:abstractNum w:abstractNumId="28" w15:restartNumberingAfterBreak="0">
+  <w:abstractNum w:abstractNumId="33" w15:restartNumberingAfterBreak="0">
     <w:nsid w:val="50B7412C"/>
     <w:multiLevelType w:val="hybridMultilevel"/>
     <w:tmpl w:val="097420EA"/>
@@ -25396,7 +26354,7 @@
       </w:rPr>
     </w:lvl>
   </w:abstractNum>
-  <w:abstractNum w:abstractNumId="29" w15:restartNumberingAfterBreak="0">
+  <w:abstractNum w:abstractNumId="34" w15:restartNumberingAfterBreak="0">
     <w:nsid w:val="50FD3A2B"/>
     <w:multiLevelType w:val="hybridMultilevel"/>
     <w:tmpl w:val="89A8519E"/>
@@ -25501,7 +26459,7 @@
       </w:rPr>
     </w:lvl>
   </w:abstractNum>
-  <w:abstractNum w:abstractNumId="30" w15:restartNumberingAfterBreak="0">
+  <w:abstractNum w:abstractNumId="35" w15:restartNumberingAfterBreak="0">
     <w:nsid w:val="56247ACB"/>
     <w:multiLevelType w:val="hybridMultilevel"/>
     <w:tmpl w:val="046019E4"/>
@@ -25606,7 +26564,7 @@
       </w:rPr>
     </w:lvl>
   </w:abstractNum>
-  <w:abstractNum w:abstractNumId="31" w15:restartNumberingAfterBreak="0">
+  <w:abstractNum w:abstractNumId="36" w15:restartNumberingAfterBreak="0">
     <w:nsid w:val="58697F9D"/>
     <w:multiLevelType w:val="hybridMultilevel"/>
     <w:tmpl w:val="D7AC5D34"/>
@@ -25722,7 +26680,7 @@
       </w:rPr>
     </w:lvl>
   </w:abstractNum>
-  <w:abstractNum w:abstractNumId="32" w15:restartNumberingAfterBreak="0">
+  <w:abstractNum w:abstractNumId="37" w15:restartNumberingAfterBreak="0">
     <w:nsid w:val="58DA7079"/>
     <w:multiLevelType w:val="multilevel"/>
     <w:tmpl w:val="5E4AB922"/>
@@ -25835,7 +26793,7 @@
       </w:rPr>
     </w:lvl>
   </w:abstractNum>
-  <w:abstractNum w:abstractNumId="33" w15:restartNumberingAfterBreak="0">
+  <w:abstractNum w:abstractNumId="38" w15:restartNumberingAfterBreak="0">
     <w:nsid w:val="59EF5C28"/>
     <w:multiLevelType w:val="multilevel"/>
     <w:tmpl w:val="8B908C64"/>
@@ -25948,7 +26906,7 @@
       </w:pPr>
     </w:lvl>
   </w:abstractNum>
-  <w:abstractNum w:abstractNumId="34" w15:restartNumberingAfterBreak="0">
+  <w:abstractNum w:abstractNumId="39" w15:restartNumberingAfterBreak="0">
     <w:nsid w:val="5BE649AC"/>
     <w:multiLevelType w:val="hybridMultilevel"/>
     <w:tmpl w:val="F9FE33B0"/>
@@ -26061,7 +27019,7 @@
       </w:rPr>
     </w:lvl>
   </w:abstractNum>
-  <w:abstractNum w:abstractNumId="35" w15:restartNumberingAfterBreak="0">
+  <w:abstractNum w:abstractNumId="40" w15:restartNumberingAfterBreak="0">
     <w:nsid w:val="5D73416C"/>
     <w:multiLevelType w:val="hybridMultilevel"/>
     <w:tmpl w:val="0B88AE0A"/>
@@ -26166,7 +27124,120 @@
       </w:rPr>
     </w:lvl>
   </w:abstractNum>
-  <w:abstractNum w:abstractNumId="36" w15:restartNumberingAfterBreak="0">
+  <w:abstractNum w:abstractNumId="41" w15:restartNumberingAfterBreak="0">
+    <w:nsid w:val="5EB87DA6"/>
+    <w:multiLevelType w:val="multilevel"/>
+    <w:tmpl w:val="31E8FDA6"/>
+    <w:lvl w:ilvl="0">
+      <w:start w:val="1"/>
+      <w:numFmt w:val="decimal"/>
+      <w:lvlText w:val="%1."/>
+      <w:lvlJc w:val="left"/>
+      <w:pPr>
+        <w:tabs>
+          <w:tab w:val="num" w:pos="720"/>
+        </w:tabs>
+        <w:ind w:left="720" w:hanging="360"/>
+      </w:pPr>
+    </w:lvl>
+    <w:lvl w:ilvl="1" w:tentative="1">
+      <w:start w:val="1"/>
+      <w:numFmt w:val="decimal"/>
+      <w:lvlText w:val="%2."/>
+      <w:lvlJc w:val="left"/>
+      <w:pPr>
+        <w:tabs>
+          <w:tab w:val="num" w:pos="1440"/>
+        </w:tabs>
+        <w:ind w:left="1440" w:hanging="360"/>
+      </w:pPr>
+    </w:lvl>
+    <w:lvl w:ilvl="2" w:tentative="1">
+      <w:start w:val="1"/>
+      <w:numFmt w:val="decimal"/>
+      <w:lvlText w:val="%3."/>
+      <w:lvlJc w:val="left"/>
+      <w:pPr>
+        <w:tabs>
+          <w:tab w:val="num" w:pos="2160"/>
+        </w:tabs>
+        <w:ind w:left="2160" w:hanging="360"/>
+      </w:pPr>
+    </w:lvl>
+    <w:lvl w:ilvl="3" w:tentative="1">
+      <w:start w:val="1"/>
+      <w:numFmt w:val="decimal"/>
+      <w:lvlText w:val="%4."/>
+      <w:lvlJc w:val="left"/>
+      <w:pPr>
+        <w:tabs>
+          <w:tab w:val="num" w:pos="2880"/>
+        </w:tabs>
+        <w:ind w:left="2880" w:hanging="360"/>
+      </w:pPr>
+    </w:lvl>
+    <w:lvl w:ilvl="4" w:tentative="1">
+      <w:start w:val="1"/>
+      <w:numFmt w:val="decimal"/>
+      <w:lvlText w:val="%5."/>
+      <w:lvlJc w:val="left"/>
+      <w:pPr>
+        <w:tabs>
+          <w:tab w:val="num" w:pos="3600"/>
+        </w:tabs>
+        <w:ind w:left="3600" w:hanging="360"/>
+      </w:pPr>
+    </w:lvl>
+    <w:lvl w:ilvl="5" w:tentative="1">
+      <w:start w:val="1"/>
+      <w:numFmt w:val="decimal"/>
+      <w:lvlText w:val="%6."/>
+      <w:lvlJc w:val="left"/>
+      <w:pPr>
+        <w:tabs>
+          <w:tab w:val="num" w:pos="4320"/>
+        </w:tabs>
+        <w:ind w:left="4320" w:hanging="360"/>
+      </w:pPr>
+    </w:lvl>
+    <w:lvl w:ilvl="6" w:tentative="1">
+      <w:start w:val="1"/>
+      <w:numFmt w:val="decimal"/>
+      <w:lvlText w:val="%7."/>
+      <w:lvlJc w:val="left"/>
+      <w:pPr>
+        <w:tabs>
+          <w:tab w:val="num" w:pos="5040"/>
+        </w:tabs>
+        <w:ind w:left="5040" w:hanging="360"/>
+      </w:pPr>
+    </w:lvl>
+    <w:lvl w:ilvl="7" w:tentative="1">
+      <w:start w:val="1"/>
+      <w:numFmt w:val="decimal"/>
+      <w:lvlText w:val="%8."/>
+      <w:lvlJc w:val="left"/>
+      <w:pPr>
+        <w:tabs>
+          <w:tab w:val="num" w:pos="5760"/>
+        </w:tabs>
+        <w:ind w:left="5760" w:hanging="360"/>
+      </w:pPr>
+    </w:lvl>
+    <w:lvl w:ilvl="8" w:tentative="1">
+      <w:start w:val="1"/>
+      <w:numFmt w:val="decimal"/>
+      <w:lvlText w:val="%9."/>
+      <w:lvlJc w:val="left"/>
+      <w:pPr>
+        <w:tabs>
+          <w:tab w:val="num" w:pos="6480"/>
+        </w:tabs>
+        <w:ind w:left="6480" w:hanging="360"/>
+      </w:pPr>
+    </w:lvl>
+  </w:abstractNum>
+  <w:abstractNum w:abstractNumId="42" w15:restartNumberingAfterBreak="0">
     <w:nsid w:val="5F8F3EF7"/>
     <w:multiLevelType w:val="hybridMultilevel"/>
     <w:tmpl w:val="7786CA48"/>
@@ -26280,7 +27351,7 @@
       </w:rPr>
     </w:lvl>
   </w:abstractNum>
-  <w:abstractNum w:abstractNumId="37" w15:restartNumberingAfterBreak="0">
+  <w:abstractNum w:abstractNumId="43" w15:restartNumberingAfterBreak="0">
     <w:nsid w:val="5FE64E9E"/>
     <w:multiLevelType w:val="hybridMultilevel"/>
     <w:tmpl w:val="A6CA12AE"/>
@@ -26385,7 +27456,7 @@
       </w:rPr>
     </w:lvl>
   </w:abstractNum>
-  <w:abstractNum w:abstractNumId="38" w15:restartNumberingAfterBreak="0">
+  <w:abstractNum w:abstractNumId="44" w15:restartNumberingAfterBreak="0">
     <w:nsid w:val="5FF4617A"/>
     <w:multiLevelType w:val="hybridMultilevel"/>
     <w:tmpl w:val="B60A24FA"/>
@@ -26499,7 +27570,7 @@
       </w:rPr>
     </w:lvl>
   </w:abstractNum>
-  <w:abstractNum w:abstractNumId="39" w15:restartNumberingAfterBreak="0">
+  <w:abstractNum w:abstractNumId="45" w15:restartNumberingAfterBreak="0">
     <w:nsid w:val="60F15202"/>
     <w:multiLevelType w:val="hybridMultilevel"/>
     <w:tmpl w:val="0882D5A8"/>
@@ -26589,7 +27660,7 @@
       </w:pPr>
     </w:lvl>
   </w:abstractNum>
-  <w:abstractNum w:abstractNumId="40" w15:restartNumberingAfterBreak="0">
+  <w:abstractNum w:abstractNumId="46" w15:restartNumberingAfterBreak="0">
     <w:nsid w:val="64210FC4"/>
     <w:multiLevelType w:val="multilevel"/>
     <w:tmpl w:val="F528C7F4"/>
@@ -26702,7 +27773,120 @@
       </w:pPr>
     </w:lvl>
   </w:abstractNum>
-  <w:abstractNum w:abstractNumId="41" w15:restartNumberingAfterBreak="0">
+  <w:abstractNum w:abstractNumId="47" w15:restartNumberingAfterBreak="0">
+    <w:nsid w:val="658E3314"/>
+    <w:multiLevelType w:val="multilevel"/>
+    <w:tmpl w:val="75BAD434"/>
+    <w:lvl w:ilvl="0">
+      <w:start w:val="1"/>
+      <w:numFmt w:val="decimal"/>
+      <w:lvlText w:val="%1."/>
+      <w:lvlJc w:val="left"/>
+      <w:pPr>
+        <w:tabs>
+          <w:tab w:val="num" w:pos="720"/>
+        </w:tabs>
+        <w:ind w:left="720" w:hanging="360"/>
+      </w:pPr>
+    </w:lvl>
+    <w:lvl w:ilvl="1" w:tentative="1">
+      <w:start w:val="1"/>
+      <w:numFmt w:val="decimal"/>
+      <w:lvlText w:val="%2."/>
+      <w:lvlJc w:val="left"/>
+      <w:pPr>
+        <w:tabs>
+          <w:tab w:val="num" w:pos="1440"/>
+        </w:tabs>
+        <w:ind w:left="1440" w:hanging="360"/>
+      </w:pPr>
+    </w:lvl>
+    <w:lvl w:ilvl="2" w:tentative="1">
+      <w:start w:val="1"/>
+      <w:numFmt w:val="decimal"/>
+      <w:lvlText w:val="%3."/>
+      <w:lvlJc w:val="left"/>
+      <w:pPr>
+        <w:tabs>
+          <w:tab w:val="num" w:pos="2160"/>
+        </w:tabs>
+        <w:ind w:left="2160" w:hanging="360"/>
+      </w:pPr>
+    </w:lvl>
+    <w:lvl w:ilvl="3" w:tentative="1">
+      <w:start w:val="1"/>
+      <w:numFmt w:val="decimal"/>
+      <w:lvlText w:val="%4."/>
+      <w:lvlJc w:val="left"/>
+      <w:pPr>
+        <w:tabs>
+          <w:tab w:val="num" w:pos="2880"/>
+        </w:tabs>
+        <w:ind w:left="2880" w:hanging="360"/>
+      </w:pPr>
+    </w:lvl>
+    <w:lvl w:ilvl="4" w:tentative="1">
+      <w:start w:val="1"/>
+      <w:numFmt w:val="decimal"/>
+      <w:lvlText w:val="%5."/>
+      <w:lvlJc w:val="left"/>
+      <w:pPr>
+        <w:tabs>
+          <w:tab w:val="num" w:pos="3600"/>
+        </w:tabs>
+        <w:ind w:left="3600" w:hanging="360"/>
+      </w:pPr>
+    </w:lvl>
+    <w:lvl w:ilvl="5" w:tentative="1">
+      <w:start w:val="1"/>
+      <w:numFmt w:val="decimal"/>
+      <w:lvlText w:val="%6."/>
+      <w:lvlJc w:val="left"/>
+      <w:pPr>
+        <w:tabs>
+          <w:tab w:val="num" w:pos="4320"/>
+        </w:tabs>
+        <w:ind w:left="4320" w:hanging="360"/>
+      </w:pPr>
+    </w:lvl>
+    <w:lvl w:ilvl="6" w:tentative="1">
+      <w:start w:val="1"/>
+      <w:numFmt w:val="decimal"/>
+      <w:lvlText w:val="%7."/>
+      <w:lvlJc w:val="left"/>
+      <w:pPr>
+        <w:tabs>
+          <w:tab w:val="num" w:pos="5040"/>
+        </w:tabs>
+        <w:ind w:left="5040" w:hanging="360"/>
+      </w:pPr>
+    </w:lvl>
+    <w:lvl w:ilvl="7" w:tentative="1">
+      <w:start w:val="1"/>
+      <w:numFmt w:val="decimal"/>
+      <w:lvlText w:val="%8."/>
+      <w:lvlJc w:val="left"/>
+      <w:pPr>
+        <w:tabs>
+          <w:tab w:val="num" w:pos="5760"/>
+        </w:tabs>
+        <w:ind w:left="5760" w:hanging="360"/>
+      </w:pPr>
+    </w:lvl>
+    <w:lvl w:ilvl="8" w:tentative="1">
+      <w:start w:val="1"/>
+      <w:numFmt w:val="decimal"/>
+      <w:lvlText w:val="%9."/>
+      <w:lvlJc w:val="left"/>
+      <w:pPr>
+        <w:tabs>
+          <w:tab w:val="num" w:pos="6480"/>
+        </w:tabs>
+        <w:ind w:left="6480" w:hanging="360"/>
+      </w:pPr>
+    </w:lvl>
+  </w:abstractNum>
+  <w:abstractNum w:abstractNumId="48" w15:restartNumberingAfterBreak="0">
     <w:nsid w:val="66FB7600"/>
     <w:multiLevelType w:val="multilevel"/>
     <w:tmpl w:val="4FB08566"/>
@@ -26815,7 +27999,7 @@
       </w:pPr>
     </w:lvl>
   </w:abstractNum>
-  <w:abstractNum w:abstractNumId="42" w15:restartNumberingAfterBreak="0">
+  <w:abstractNum w:abstractNumId="49" w15:restartNumberingAfterBreak="0">
     <w:nsid w:val="67963B6C"/>
     <w:multiLevelType w:val="hybridMultilevel"/>
     <w:tmpl w:val="CD0E2068"/>
@@ -26920,7 +28104,7 @@
       </w:rPr>
     </w:lvl>
   </w:abstractNum>
-  <w:abstractNum w:abstractNumId="43" w15:restartNumberingAfterBreak="0">
+  <w:abstractNum w:abstractNumId="50" w15:restartNumberingAfterBreak="0">
     <w:nsid w:val="67E75B5C"/>
     <w:multiLevelType w:val="hybridMultilevel"/>
     <w:tmpl w:val="28CCA7E2"/>
@@ -27007,7 +28191,7 @@
       </w:pPr>
     </w:lvl>
   </w:abstractNum>
-  <w:abstractNum w:abstractNumId="44" w15:restartNumberingAfterBreak="0">
+  <w:abstractNum w:abstractNumId="51" w15:restartNumberingAfterBreak="0">
     <w:nsid w:val="68597949"/>
     <w:multiLevelType w:val="multilevel"/>
     <w:tmpl w:val="6A56D9CA"/>
@@ -27120,7 +28304,120 @@
       </w:pPr>
     </w:lvl>
   </w:abstractNum>
-  <w:abstractNum w:abstractNumId="45" w15:restartNumberingAfterBreak="0">
+  <w:abstractNum w:abstractNumId="52" w15:restartNumberingAfterBreak="0">
+    <w:nsid w:val="6918132E"/>
+    <w:multiLevelType w:val="multilevel"/>
+    <w:tmpl w:val="F98034F0"/>
+    <w:lvl w:ilvl="0">
+      <w:start w:val="1"/>
+      <w:numFmt w:val="decimal"/>
+      <w:lvlText w:val="%1."/>
+      <w:lvlJc w:val="left"/>
+      <w:pPr>
+        <w:tabs>
+          <w:tab w:val="num" w:pos="720"/>
+        </w:tabs>
+        <w:ind w:left="720" w:hanging="360"/>
+      </w:pPr>
+    </w:lvl>
+    <w:lvl w:ilvl="1" w:tentative="1">
+      <w:start w:val="1"/>
+      <w:numFmt w:val="decimal"/>
+      <w:lvlText w:val="%2."/>
+      <w:lvlJc w:val="left"/>
+      <w:pPr>
+        <w:tabs>
+          <w:tab w:val="num" w:pos="1440"/>
+        </w:tabs>
+        <w:ind w:left="1440" w:hanging="360"/>
+      </w:pPr>
+    </w:lvl>
+    <w:lvl w:ilvl="2" w:tentative="1">
+      <w:start w:val="1"/>
+      <w:numFmt w:val="decimal"/>
+      <w:lvlText w:val="%3."/>
+      <w:lvlJc w:val="left"/>
+      <w:pPr>
+        <w:tabs>
+          <w:tab w:val="num" w:pos="2160"/>
+        </w:tabs>
+        <w:ind w:left="2160" w:hanging="360"/>
+      </w:pPr>
+    </w:lvl>
+    <w:lvl w:ilvl="3" w:tentative="1">
+      <w:start w:val="1"/>
+      <w:numFmt w:val="decimal"/>
+      <w:lvlText w:val="%4."/>
+      <w:lvlJc w:val="left"/>
+      <w:pPr>
+        <w:tabs>
+          <w:tab w:val="num" w:pos="2880"/>
+        </w:tabs>
+        <w:ind w:left="2880" w:hanging="360"/>
+      </w:pPr>
+    </w:lvl>
+    <w:lvl w:ilvl="4" w:tentative="1">
+      <w:start w:val="1"/>
+      <w:numFmt w:val="decimal"/>
+      <w:lvlText w:val="%5."/>
+      <w:lvlJc w:val="left"/>
+      <w:pPr>
+        <w:tabs>
+          <w:tab w:val="num" w:pos="3600"/>
+        </w:tabs>
+        <w:ind w:left="3600" w:hanging="360"/>
+      </w:pPr>
+    </w:lvl>
+    <w:lvl w:ilvl="5" w:tentative="1">
+      <w:start w:val="1"/>
+      <w:numFmt w:val="decimal"/>
+      <w:lvlText w:val="%6."/>
+      <w:lvlJc w:val="left"/>
+      <w:pPr>
+        <w:tabs>
+          <w:tab w:val="num" w:pos="4320"/>
+        </w:tabs>
+        <w:ind w:left="4320" w:hanging="360"/>
+      </w:pPr>
+    </w:lvl>
+    <w:lvl w:ilvl="6" w:tentative="1">
+      <w:start w:val="1"/>
+      <w:numFmt w:val="decimal"/>
+      <w:lvlText w:val="%7."/>
+      <w:lvlJc w:val="left"/>
+      <w:pPr>
+        <w:tabs>
+          <w:tab w:val="num" w:pos="5040"/>
+        </w:tabs>
+        <w:ind w:left="5040" w:hanging="360"/>
+      </w:pPr>
+    </w:lvl>
+    <w:lvl w:ilvl="7" w:tentative="1">
+      <w:start w:val="1"/>
+      <w:numFmt w:val="decimal"/>
+      <w:lvlText w:val="%8."/>
+      <w:lvlJc w:val="left"/>
+      <w:pPr>
+        <w:tabs>
+          <w:tab w:val="num" w:pos="5760"/>
+        </w:tabs>
+        <w:ind w:left="5760" w:hanging="360"/>
+      </w:pPr>
+    </w:lvl>
+    <w:lvl w:ilvl="8" w:tentative="1">
+      <w:start w:val="1"/>
+      <w:numFmt w:val="decimal"/>
+      <w:lvlText w:val="%9."/>
+      <w:lvlJc w:val="left"/>
+      <w:pPr>
+        <w:tabs>
+          <w:tab w:val="num" w:pos="6480"/>
+        </w:tabs>
+        <w:ind w:left="6480" w:hanging="360"/>
+      </w:pPr>
+    </w:lvl>
+  </w:abstractNum>
+  <w:abstractNum w:abstractNumId="53" w15:restartNumberingAfterBreak="0">
     <w:nsid w:val="6AD06A03"/>
     <w:multiLevelType w:val="hybridMultilevel"/>
     <w:tmpl w:val="9664F904"/>
@@ -27225,7 +28522,7 @@
       </w:rPr>
     </w:lvl>
   </w:abstractNum>
-  <w:abstractNum w:abstractNumId="46" w15:restartNumberingAfterBreak="0">
+  <w:abstractNum w:abstractNumId="54" w15:restartNumberingAfterBreak="0">
     <w:nsid w:val="6DE405F9"/>
     <w:multiLevelType w:val="hybridMultilevel"/>
     <w:tmpl w:val="C1765FBC"/>
@@ -27330,7 +28627,7 @@
       </w:rPr>
     </w:lvl>
   </w:abstractNum>
-  <w:abstractNum w:abstractNumId="47" w15:restartNumberingAfterBreak="0">
+  <w:abstractNum w:abstractNumId="55" w15:restartNumberingAfterBreak="0">
     <w:nsid w:val="6EA03074"/>
     <w:multiLevelType w:val="multilevel"/>
     <w:tmpl w:val="4202A1EA"/>
@@ -27443,7 +28740,7 @@
       </w:pPr>
     </w:lvl>
   </w:abstractNum>
-  <w:abstractNum w:abstractNumId="48" w15:restartNumberingAfterBreak="0">
+  <w:abstractNum w:abstractNumId="56" w15:restartNumberingAfterBreak="0">
     <w:nsid w:val="70193F1A"/>
     <w:multiLevelType w:val="hybridMultilevel"/>
     <w:tmpl w:val="26A26506"/>
@@ -27548,7 +28845,7 @@
       </w:rPr>
     </w:lvl>
   </w:abstractNum>
-  <w:abstractNum w:abstractNumId="49" w15:restartNumberingAfterBreak="0">
+  <w:abstractNum w:abstractNumId="57" w15:restartNumberingAfterBreak="0">
     <w:nsid w:val="70A65982"/>
     <w:multiLevelType w:val="hybridMultilevel"/>
     <w:tmpl w:val="2FECB790"/>
@@ -27662,7 +28959,7 @@
       </w:rPr>
     </w:lvl>
   </w:abstractNum>
-  <w:abstractNum w:abstractNumId="50" w15:restartNumberingAfterBreak="0">
+  <w:abstractNum w:abstractNumId="58" w15:restartNumberingAfterBreak="0">
     <w:nsid w:val="710217FC"/>
     <w:multiLevelType w:val="hybridMultilevel"/>
     <w:tmpl w:val="AAB8CB9C"/>
@@ -27776,7 +29073,7 @@
       </w:rPr>
     </w:lvl>
   </w:abstractNum>
-  <w:abstractNum w:abstractNumId="51" w15:restartNumberingAfterBreak="0">
+  <w:abstractNum w:abstractNumId="59" w15:restartNumberingAfterBreak="0">
     <w:nsid w:val="7686401E"/>
     <w:multiLevelType w:val="hybridMultilevel"/>
     <w:tmpl w:val="DDB88986"/>
@@ -27881,7 +29178,120 @@
       </w:rPr>
     </w:lvl>
   </w:abstractNum>
-  <w:abstractNum w:abstractNumId="52" w15:restartNumberingAfterBreak="0">
+  <w:abstractNum w:abstractNumId="60" w15:restartNumberingAfterBreak="0">
+    <w:nsid w:val="79DB0F61"/>
+    <w:multiLevelType w:val="multilevel"/>
+    <w:tmpl w:val="67102BCA"/>
+    <w:lvl w:ilvl="0">
+      <w:start w:val="1"/>
+      <w:numFmt w:val="decimal"/>
+      <w:lvlText w:val="%1."/>
+      <w:lvlJc w:val="left"/>
+      <w:pPr>
+        <w:tabs>
+          <w:tab w:val="num" w:pos="720"/>
+        </w:tabs>
+        <w:ind w:left="720" w:hanging="360"/>
+      </w:pPr>
+    </w:lvl>
+    <w:lvl w:ilvl="1" w:tentative="1">
+      <w:start w:val="1"/>
+      <w:numFmt w:val="decimal"/>
+      <w:lvlText w:val="%2."/>
+      <w:lvlJc w:val="left"/>
+      <w:pPr>
+        <w:tabs>
+          <w:tab w:val="num" w:pos="1440"/>
+        </w:tabs>
+        <w:ind w:left="1440" w:hanging="360"/>
+      </w:pPr>
+    </w:lvl>
+    <w:lvl w:ilvl="2" w:tentative="1">
+      <w:start w:val="1"/>
+      <w:numFmt w:val="decimal"/>
+      <w:lvlText w:val="%3."/>
+      <w:lvlJc w:val="left"/>
+      <w:pPr>
+        <w:tabs>
+          <w:tab w:val="num" w:pos="2160"/>
+        </w:tabs>
+        <w:ind w:left="2160" w:hanging="360"/>
+      </w:pPr>
+    </w:lvl>
+    <w:lvl w:ilvl="3" w:tentative="1">
+      <w:start w:val="1"/>
+      <w:numFmt w:val="decimal"/>
+      <w:lvlText w:val="%4."/>
+      <w:lvlJc w:val="left"/>
+      <w:pPr>
+        <w:tabs>
+          <w:tab w:val="num" w:pos="2880"/>
+        </w:tabs>
+        <w:ind w:left="2880" w:hanging="360"/>
+      </w:pPr>
+    </w:lvl>
+    <w:lvl w:ilvl="4" w:tentative="1">
+      <w:start w:val="1"/>
+      <w:numFmt w:val="decimal"/>
+      <w:lvlText w:val="%5."/>
+      <w:lvlJc w:val="left"/>
+      <w:pPr>
+        <w:tabs>
+          <w:tab w:val="num" w:pos="3600"/>
+        </w:tabs>
+        <w:ind w:left="3600" w:hanging="360"/>
+      </w:pPr>
+    </w:lvl>
+    <w:lvl w:ilvl="5" w:tentative="1">
+      <w:start w:val="1"/>
+      <w:numFmt w:val="decimal"/>
+      <w:lvlText w:val="%6."/>
+      <w:lvlJc w:val="left"/>
+      <w:pPr>
+        <w:tabs>
+          <w:tab w:val="num" w:pos="4320"/>
+        </w:tabs>
+        <w:ind w:left="4320" w:hanging="360"/>
+      </w:pPr>
+    </w:lvl>
+    <w:lvl w:ilvl="6" w:tentative="1">
+      <w:start w:val="1"/>
+      <w:numFmt w:val="decimal"/>
+      <w:lvlText w:val="%7."/>
+      <w:lvlJc w:val="left"/>
+      <w:pPr>
+        <w:tabs>
+          <w:tab w:val="num" w:pos="5040"/>
+        </w:tabs>
+        <w:ind w:left="5040" w:hanging="360"/>
+      </w:pPr>
+    </w:lvl>
+    <w:lvl w:ilvl="7" w:tentative="1">
+      <w:start w:val="1"/>
+      <w:numFmt w:val="decimal"/>
+      <w:lvlText w:val="%8."/>
+      <w:lvlJc w:val="left"/>
+      <w:pPr>
+        <w:tabs>
+          <w:tab w:val="num" w:pos="5760"/>
+        </w:tabs>
+        <w:ind w:left="5760" w:hanging="360"/>
+      </w:pPr>
+    </w:lvl>
+    <w:lvl w:ilvl="8" w:tentative="1">
+      <w:start w:val="1"/>
+      <w:numFmt w:val="decimal"/>
+      <w:lvlText w:val="%9."/>
+      <w:lvlJc w:val="left"/>
+      <w:pPr>
+        <w:tabs>
+          <w:tab w:val="num" w:pos="6480"/>
+        </w:tabs>
+        <w:ind w:left="6480" w:hanging="360"/>
+      </w:pPr>
+    </w:lvl>
+  </w:abstractNum>
+  <w:abstractNum w:abstractNumId="61" w15:restartNumberingAfterBreak="0">
     <w:nsid w:val="7A781F9D"/>
     <w:multiLevelType w:val="hybridMultilevel"/>
     <w:tmpl w:val="DF9A9400"/>
@@ -27986,7 +29396,7 @@
       </w:rPr>
     </w:lvl>
   </w:abstractNum>
-  <w:abstractNum w:abstractNumId="53" w15:restartNumberingAfterBreak="0">
+  <w:abstractNum w:abstractNumId="62" w15:restartNumberingAfterBreak="0">
     <w:nsid w:val="7C7C07BB"/>
     <w:multiLevelType w:val="multilevel"/>
     <w:tmpl w:val="67687D66"/>
@@ -28099,7 +29509,120 @@
       </w:pPr>
     </w:lvl>
   </w:abstractNum>
-  <w:abstractNum w:abstractNumId="54" w15:restartNumberingAfterBreak="0">
+  <w:abstractNum w:abstractNumId="63" w15:restartNumberingAfterBreak="0">
+    <w:nsid w:val="7D5B664A"/>
+    <w:multiLevelType w:val="multilevel"/>
+    <w:tmpl w:val="DC9E44C0"/>
+    <w:lvl w:ilvl="0">
+      <w:start w:val="1"/>
+      <w:numFmt w:val="decimal"/>
+      <w:lvlText w:val="%1."/>
+      <w:lvlJc w:val="left"/>
+      <w:pPr>
+        <w:tabs>
+          <w:tab w:val="num" w:pos="720"/>
+        </w:tabs>
+        <w:ind w:left="720" w:hanging="360"/>
+      </w:pPr>
+    </w:lvl>
+    <w:lvl w:ilvl="1" w:tentative="1">
+      <w:start w:val="1"/>
+      <w:numFmt w:val="decimal"/>
+      <w:lvlText w:val="%2."/>
+      <w:lvlJc w:val="left"/>
+      <w:pPr>
+        <w:tabs>
+          <w:tab w:val="num" w:pos="1440"/>
+        </w:tabs>
+        <w:ind w:left="1440" w:hanging="360"/>
+      </w:pPr>
+    </w:lvl>
+    <w:lvl w:ilvl="2" w:tentative="1">
+      <w:start w:val="1"/>
+      <w:numFmt w:val="decimal"/>
+      <w:lvlText w:val="%3."/>
+      <w:lvlJc w:val="left"/>
+      <w:pPr>
+        <w:tabs>
+          <w:tab w:val="num" w:pos="2160"/>
+        </w:tabs>
+        <w:ind w:left="2160" w:hanging="360"/>
+      </w:pPr>
+    </w:lvl>
+    <w:lvl w:ilvl="3" w:tentative="1">
+      <w:start w:val="1"/>
+      <w:numFmt w:val="decimal"/>
+      <w:lvlText w:val="%4."/>
+      <w:lvlJc w:val="left"/>
+      <w:pPr>
+        <w:tabs>
+          <w:tab w:val="num" w:pos="2880"/>
+        </w:tabs>
+        <w:ind w:left="2880" w:hanging="360"/>
+      </w:pPr>
+    </w:lvl>
+    <w:lvl w:ilvl="4" w:tentative="1">
+      <w:start w:val="1"/>
+      <w:numFmt w:val="decimal"/>
+      <w:lvlText w:val="%5."/>
+      <w:lvlJc w:val="left"/>
+      <w:pPr>
+        <w:tabs>
+          <w:tab w:val="num" w:pos="3600"/>
+        </w:tabs>
+        <w:ind w:left="3600" w:hanging="360"/>
+      </w:pPr>
+    </w:lvl>
+    <w:lvl w:ilvl="5" w:tentative="1">
+      <w:start w:val="1"/>
+      <w:numFmt w:val="decimal"/>
+      <w:lvlText w:val="%6."/>
+      <w:lvlJc w:val="left"/>
+      <w:pPr>
+        <w:tabs>
+          <w:tab w:val="num" w:pos="4320"/>
+        </w:tabs>
+        <w:ind w:left="4320" w:hanging="360"/>
+      </w:pPr>
+    </w:lvl>
+    <w:lvl w:ilvl="6" w:tentative="1">
+      <w:start w:val="1"/>
+      <w:numFmt w:val="decimal"/>
+      <w:lvlText w:val="%7."/>
+      <w:lvlJc w:val="left"/>
+      <w:pPr>
+        <w:tabs>
+          <w:tab w:val="num" w:pos="5040"/>
+        </w:tabs>
+        <w:ind w:left="5040" w:hanging="360"/>
+      </w:pPr>
+    </w:lvl>
+    <w:lvl w:ilvl="7" w:tentative="1">
+      <w:start w:val="1"/>
+      <w:numFmt w:val="decimal"/>
+      <w:lvlText w:val="%8."/>
+      <w:lvlJc w:val="left"/>
+      <w:pPr>
+        <w:tabs>
+          <w:tab w:val="num" w:pos="5760"/>
+        </w:tabs>
+        <w:ind w:left="5760" w:hanging="360"/>
+      </w:pPr>
+    </w:lvl>
+    <w:lvl w:ilvl="8" w:tentative="1">
+      <w:start w:val="1"/>
+      <w:numFmt w:val="decimal"/>
+      <w:lvlText w:val="%9."/>
+      <w:lvlJc w:val="left"/>
+      <w:pPr>
+        <w:tabs>
+          <w:tab w:val="num" w:pos="6480"/>
+        </w:tabs>
+        <w:ind w:left="6480" w:hanging="360"/>
+      </w:pPr>
+    </w:lvl>
+  </w:abstractNum>
+  <w:abstractNum w:abstractNumId="64" w15:restartNumberingAfterBreak="0">
     <w:nsid w:val="7E530F2A"/>
     <w:multiLevelType w:val="hybridMultilevel"/>
     <w:tmpl w:val="C3ECC018"/>
@@ -28213,156 +29736,186 @@
       </w:rPr>
     </w:lvl>
   </w:abstractNum>
-  <w:num w:numId="1">
+  <w:num w:numId="1" w16cid:durableId="1894927365">
+    <w:abstractNumId w:val="34"/>
+  </w:num>
+  <w:num w:numId="2" w16cid:durableId="857082519">
+    <w:abstractNumId w:val="5"/>
+  </w:num>
+  <w:num w:numId="3" w16cid:durableId="1906717938">
+    <w:abstractNumId w:val="2"/>
+  </w:num>
+  <w:num w:numId="4" w16cid:durableId="1203327269">
+    <w:abstractNumId w:val="4"/>
+  </w:num>
+  <w:num w:numId="5" w16cid:durableId="716123118">
+    <w:abstractNumId w:val="36"/>
+  </w:num>
+  <w:num w:numId="6" w16cid:durableId="549652996">
+    <w:abstractNumId w:val="64"/>
+  </w:num>
+  <w:num w:numId="7" w16cid:durableId="828059718">
+    <w:abstractNumId w:val="27"/>
+  </w:num>
+  <w:num w:numId="8" w16cid:durableId="1642421988">
+    <w:abstractNumId w:val="13"/>
+  </w:num>
+  <w:num w:numId="9" w16cid:durableId="1860240672">
+    <w:abstractNumId w:val="40"/>
+  </w:num>
+  <w:num w:numId="10" w16cid:durableId="2099860914">
+    <w:abstractNumId w:val="1"/>
+  </w:num>
+  <w:num w:numId="11" w16cid:durableId="1972322373">
+    <w:abstractNumId w:val="22"/>
+  </w:num>
+  <w:num w:numId="12" w16cid:durableId="1402213203">
+    <w:abstractNumId w:val="56"/>
+  </w:num>
+  <w:num w:numId="13" w16cid:durableId="804278525">
+    <w:abstractNumId w:val="20"/>
+  </w:num>
+  <w:num w:numId="14" w16cid:durableId="1656639446">
+    <w:abstractNumId w:val="33"/>
+  </w:num>
+  <w:num w:numId="15" w16cid:durableId="2094693820">
+    <w:abstractNumId w:val="49"/>
+  </w:num>
+  <w:num w:numId="16" w16cid:durableId="1624573679">
+    <w:abstractNumId w:val="44"/>
+  </w:num>
+  <w:num w:numId="17" w16cid:durableId="1993950446">
+    <w:abstractNumId w:val="8"/>
+  </w:num>
+  <w:num w:numId="18" w16cid:durableId="1096824054">
+    <w:abstractNumId w:val="16"/>
+  </w:num>
+  <w:num w:numId="19" w16cid:durableId="1376659726">
+    <w:abstractNumId w:val="24"/>
+  </w:num>
+  <w:num w:numId="20" w16cid:durableId="443816079">
+    <w:abstractNumId w:val="53"/>
+  </w:num>
+  <w:num w:numId="21" w16cid:durableId="279260970">
+    <w:abstractNumId w:val="12"/>
+  </w:num>
+  <w:num w:numId="22" w16cid:durableId="1258833350">
+    <w:abstractNumId w:val="9"/>
+  </w:num>
+  <w:num w:numId="23" w16cid:durableId="1764108297">
+    <w:abstractNumId w:val="21"/>
+  </w:num>
+  <w:num w:numId="24" w16cid:durableId="1698966022">
+    <w:abstractNumId w:val="32"/>
+  </w:num>
+  <w:num w:numId="25" w16cid:durableId="1944067331">
+    <w:abstractNumId w:val="31"/>
+  </w:num>
+  <w:num w:numId="26" w16cid:durableId="2056391897">
+    <w:abstractNumId w:val="35"/>
+  </w:num>
+  <w:num w:numId="27" w16cid:durableId="332531668">
+    <w:abstractNumId w:val="43"/>
+  </w:num>
+  <w:num w:numId="28" w16cid:durableId="569654639">
+    <w:abstractNumId w:val="6"/>
+  </w:num>
+  <w:num w:numId="29" w16cid:durableId="112095417">
+    <w:abstractNumId w:val="58"/>
+  </w:num>
+  <w:num w:numId="30" w16cid:durableId="211623937">
+    <w:abstractNumId w:val="15"/>
+  </w:num>
+  <w:num w:numId="31" w16cid:durableId="877862369">
+    <w:abstractNumId w:val="54"/>
+  </w:num>
+  <w:num w:numId="32" w16cid:durableId="1710376109">
     <w:abstractNumId w:val="29"/>
   </w:num>
-  <w:num w:numId="2">
-    <w:abstractNumId w:val="4"/>
-  </w:num>
-  <w:num w:numId="3">
-    <w:abstractNumId w:val="1"/>
-  </w:num>
-  <w:num w:numId="4">
-    <w:abstractNumId w:val="3"/>
-  </w:num>
-  <w:num w:numId="5">
-    <w:abstractNumId w:val="31"/>
-  </w:num>
-  <w:num w:numId="6">
-    <w:abstractNumId w:val="54"/>
-  </w:num>
-  <w:num w:numId="7">
-    <w:abstractNumId w:val="22"/>
-  </w:num>
-  <w:num w:numId="8">
+  <w:num w:numId="33" w16cid:durableId="1805003090">
     <w:abstractNumId w:val="10"/>
   </w:num>
-  <w:num w:numId="9">
-    <w:abstractNumId w:val="35"/>
+  <w:num w:numId="34" w16cid:durableId="713891185">
+    <w:abstractNumId w:val="61"/>
   </w:num>
-  <w:num w:numId="10">
+  <w:num w:numId="35" w16cid:durableId="574710315">
+    <w:abstractNumId w:val="17"/>
+  </w:num>
+  <w:num w:numId="36" w16cid:durableId="1426488810">
+    <w:abstractNumId w:val="39"/>
+  </w:num>
+  <w:num w:numId="37" w16cid:durableId="827786494">
+    <w:abstractNumId w:val="45"/>
+  </w:num>
+  <w:num w:numId="38" w16cid:durableId="265502240">
+    <w:abstractNumId w:val="23"/>
+  </w:num>
+  <w:num w:numId="39" w16cid:durableId="1105151231">
+    <w:abstractNumId w:val="37"/>
+  </w:num>
+  <w:num w:numId="40" w16cid:durableId="1741754781">
+    <w:abstractNumId w:val="38"/>
+  </w:num>
+  <w:num w:numId="41" w16cid:durableId="803931195">
+    <w:abstractNumId w:val="14"/>
+  </w:num>
+  <w:num w:numId="42" w16cid:durableId="687290012">
+    <w:abstractNumId w:val="48"/>
+  </w:num>
+  <w:num w:numId="43" w16cid:durableId="602306787">
+    <w:abstractNumId w:val="46"/>
+  </w:num>
+  <w:num w:numId="44" w16cid:durableId="2103144911">
+    <w:abstractNumId w:val="62"/>
+  </w:num>
+  <w:num w:numId="45" w16cid:durableId="1613324778">
+    <w:abstractNumId w:val="51"/>
+  </w:num>
+  <w:num w:numId="46" w16cid:durableId="1957710978">
+    <w:abstractNumId w:val="55"/>
+  </w:num>
+  <w:num w:numId="47" w16cid:durableId="296566135">
+    <w:abstractNumId w:val="28"/>
+  </w:num>
+  <w:num w:numId="48" w16cid:durableId="1308314788">
+    <w:abstractNumId w:val="30"/>
+  </w:num>
+  <w:num w:numId="49" w16cid:durableId="826482743">
+    <w:abstractNumId w:val="47"/>
+  </w:num>
+  <w:num w:numId="50" w16cid:durableId="1174538466">
+    <w:abstractNumId w:val="11"/>
+  </w:num>
+  <w:num w:numId="51" w16cid:durableId="1931305465">
+    <w:abstractNumId w:val="63"/>
+  </w:num>
+  <w:num w:numId="52" w16cid:durableId="1034579998">
+    <w:abstractNumId w:val="41"/>
+  </w:num>
+  <w:num w:numId="53" w16cid:durableId="241260422">
     <w:abstractNumId w:val="0"/>
   </w:num>
-  <w:num w:numId="11">
-    <w:abstractNumId w:val="19"/>
+  <w:num w:numId="54" w16cid:durableId="422142893">
+    <w:abstractNumId w:val="52"/>
   </w:num>
-  <w:num w:numId="12">
-    <w:abstractNumId w:val="48"/>
+  <w:num w:numId="55" w16cid:durableId="1436048803">
+    <w:abstractNumId w:val="25"/>
   </w:num>
-  <w:num w:numId="13">
-    <w:abstractNumId w:val="17"/>
+  <w:num w:numId="56" w16cid:durableId="439180535">
+    <w:abstractNumId w:val="60"/>
   </w:num>
-  <w:num w:numId="14">
-    <w:abstractNumId w:val="28"/>
-  </w:num>
-  <w:num w:numId="15">
-    <w:abstractNumId w:val="42"/>
-  </w:num>
-  <w:num w:numId="16">
-    <w:abstractNumId w:val="38"/>
-  </w:num>
-  <w:num w:numId="17">
-    <w:abstractNumId w:val="6"/>
-  </w:num>
-  <w:num w:numId="18">
-    <w:abstractNumId w:val="13"/>
-  </w:num>
-  <w:num w:numId="19">
-    <w:abstractNumId w:val="21"/>
-  </w:num>
-  <w:num w:numId="20">
-    <w:abstractNumId w:val="45"/>
-  </w:num>
-  <w:num w:numId="21">
-    <w:abstractNumId w:val="9"/>
-  </w:num>
-  <w:num w:numId="22">
-    <w:abstractNumId w:val="7"/>
-  </w:num>
-  <w:num w:numId="23">
-    <w:abstractNumId w:val="18"/>
-  </w:num>
-  <w:num w:numId="24">
-    <w:abstractNumId w:val="27"/>
-  </w:num>
-  <w:num w:numId="25">
+  <w:num w:numId="57" w16cid:durableId="360016979">
     <w:abstractNumId w:val="26"/>
   </w:num>
-  <w:num w:numId="26">
-    <w:abstractNumId w:val="30"/>
-  </w:num>
-  <w:num w:numId="27">
-    <w:abstractNumId w:val="37"/>
-  </w:num>
-  <w:num w:numId="28">
-    <w:abstractNumId w:val="5"/>
-  </w:num>
-  <w:num w:numId="29">
-    <w:abstractNumId w:val="50"/>
-  </w:num>
-  <w:num w:numId="30">
-    <w:abstractNumId w:val="12"/>
-  </w:num>
-  <w:num w:numId="31">
-    <w:abstractNumId w:val="46"/>
-  </w:num>
-  <w:num w:numId="32">
-    <w:abstractNumId w:val="24"/>
-  </w:num>
-  <w:num w:numId="33">
-    <w:abstractNumId w:val="8"/>
-  </w:num>
-  <w:num w:numId="34">
-    <w:abstractNumId w:val="52"/>
-  </w:num>
-  <w:num w:numId="35">
-    <w:abstractNumId w:val="14"/>
-  </w:num>
-  <w:num w:numId="36">
-    <w:abstractNumId w:val="34"/>
-  </w:num>
-  <w:num w:numId="37">
-    <w:abstractNumId w:val="39"/>
-  </w:num>
-  <w:num w:numId="38">
-    <w:abstractNumId w:val="20"/>
-  </w:num>
-  <w:num w:numId="39">
-    <w:abstractNumId w:val="32"/>
-  </w:num>
-  <w:num w:numId="40">
-    <w:abstractNumId w:val="33"/>
-  </w:num>
-  <w:num w:numId="41">
-    <w:abstractNumId w:val="11"/>
-  </w:num>
-  <w:num w:numId="42">
-    <w:abstractNumId w:val="41"/>
-  </w:num>
-  <w:num w:numId="43">
-    <w:abstractNumId w:val="40"/>
-  </w:num>
-  <w:num w:numId="44">
-    <w:abstractNumId w:val="53"/>
-  </w:num>
-  <w:num w:numId="45">
-    <w:abstractNumId w:val="44"/>
-  </w:num>
-  <w:num w:numId="46">
-    <w:abstractNumId w:val="47"/>
-  </w:num>
-  <w:num w:numId="47">
-    <w:abstractNumId w:val="23"/>
-  </w:num>
-  <w:num w:numId="48">
-    <w:abstractNumId w:val="25"/>
+  <w:num w:numId="58" w16cid:durableId="1371569331">
+    <w:abstractNumId w:val="7"/>
   </w:num>
   <w:numIdMacAtCleanup w:val="48"/>
 </w:numbering>
 </file>
 
 <file path=word/styles.xml><?xml version="1.0" encoding="utf-8"?>
-<w:styles xmlns:mc="http://schemas.openxmlformats.org/markup-compatibility/2006" xmlns:r="http://schemas.openxmlformats.org/officeDocument/2006/relationships" xmlns:w="http://schemas.openxmlformats.org/wordprocessingml/2006/main" xmlns:w14="http://schemas.microsoft.com/office/word/2010/wordml" xmlns:w15="http://schemas.microsoft.com/office/word/2012/wordml" xmlns:w16cex="http://schemas.microsoft.com/office/word/2018/wordml/cex" xmlns:w16cid="http://schemas.microsoft.com/office/word/2016/wordml/cid" xmlns:w16="http://schemas.microsoft.com/office/word/2018/wordml" xmlns:w16sdtdh="http://schemas.microsoft.com/office/word/2020/wordml/sdtdatahash" xmlns:w16se="http://schemas.microsoft.com/office/word/2015/wordml/symex" mc:Ignorable="w14 w15 w16se w16cid w16 w16cex w16sdtdh">
+<w:styles xmlns:mc="http://schemas.openxmlformats.org/markup-compatibility/2006" xmlns:r="http://schemas.openxmlformats.org/officeDocument/2006/relationships" xmlns:w="http://schemas.openxmlformats.org/wordprocessingml/2006/main" xmlns:w14="http://schemas.microsoft.com/office/word/2010/wordml" xmlns:w15="http://schemas.microsoft.com/office/word/2012/wordml" xmlns:w16cex="http://schemas.microsoft.com/office/word/2018/wordml/cex" xmlns:w16cid="http://schemas.microsoft.com/office/word/2016/wordml/cid" xmlns:w16="http://schemas.microsoft.com/office/word/2018/wordml" xmlns:w16du="http://schemas.microsoft.com/office/word/2023/wordml/word16du" xmlns:w16sdtdh="http://schemas.microsoft.com/office/word/2020/wordml/sdtdatahash" xmlns:w16se="http://schemas.microsoft.com/office/word/2015/wordml/symex" mc:Ignorable="w14 w15 w16se w16cid w16 w16cex w16sdtdh w16du">
   <w:docDefaults>
     <w:rPrDefault>
       <w:rPr>
@@ -28682,7 +30235,7 @@
     <w:qFormat/>
     <w:rsid w:val="00787A6C"/>
   </w:style>
-  <w:style w:type="paragraph" w:styleId="Ttulo1">
+  <w:style w:type="paragraph" w:styleId="Heading1">
     <w:name w:val="heading 1"/>
     <w:basedOn w:val="Normal"/>
     <w:next w:val="Normal"/>
@@ -28698,7 +30251,7 @@
       <w:szCs w:val="40"/>
     </w:rPr>
   </w:style>
-  <w:style w:type="paragraph" w:styleId="Ttulo2">
+  <w:style w:type="paragraph" w:styleId="Heading2">
     <w:name w:val="heading 2"/>
     <w:basedOn w:val="Normal"/>
     <w:next w:val="Normal"/>
@@ -28714,11 +30267,11 @@
       <w:szCs w:val="32"/>
     </w:rPr>
   </w:style>
-  <w:style w:type="paragraph" w:styleId="Ttulo3">
+  <w:style w:type="paragraph" w:styleId="Heading3">
     <w:name w:val="heading 3"/>
     <w:basedOn w:val="Normal"/>
     <w:next w:val="Normal"/>
-    <w:link w:val="Ttulo3Car"/>
+    <w:link w:val="Heading3Char"/>
     <w:qFormat/>
     <w:pPr>
       <w:keepNext/>
@@ -28732,7 +30285,7 @@
       <w:szCs w:val="28"/>
     </w:rPr>
   </w:style>
-  <w:style w:type="paragraph" w:styleId="Ttulo4">
+  <w:style w:type="paragraph" w:styleId="Heading4">
     <w:name w:val="heading 4"/>
     <w:basedOn w:val="Normal"/>
     <w:next w:val="Normal"/>
@@ -28749,7 +30302,7 @@
       <w:szCs w:val="24"/>
     </w:rPr>
   </w:style>
-  <w:style w:type="paragraph" w:styleId="Ttulo5">
+  <w:style w:type="paragraph" w:styleId="Heading5">
     <w:name w:val="heading 5"/>
     <w:basedOn w:val="Normal"/>
     <w:next w:val="Normal"/>
@@ -28764,7 +30317,7 @@
       <w:color w:val="666666"/>
     </w:rPr>
   </w:style>
-  <w:style w:type="paragraph" w:styleId="Ttulo6">
+  <w:style w:type="paragraph" w:styleId="Heading6">
     <w:name w:val="heading 6"/>
     <w:basedOn w:val="Normal"/>
     <w:next w:val="Normal"/>
@@ -28780,13 +30333,12 @@
       <w:color w:val="666666"/>
     </w:rPr>
   </w:style>
-  <w:style w:type="character" w:default="1" w:styleId="Fuentedeprrafopredeter">
+  <w:style w:type="character" w:default="1" w:styleId="DefaultParagraphFont">
     <w:name w:val="Default Paragraph Font"/>
     <w:uiPriority w:val="1"/>
-    <w:semiHidden/>
     <w:unhideWhenUsed/>
   </w:style>
-  <w:style w:type="table" w:default="1" w:styleId="Tablanormal">
+  <w:style w:type="table" w:default="1" w:styleId="TableNormal">
     <w:name w:val="Normal Table"/>
     <w:uiPriority w:val="99"/>
     <w:semiHidden/>
@@ -28801,13 +30353,13 @@
       </w:tblCellMar>
     </w:tblPr>
   </w:style>
-  <w:style w:type="numbering" w:default="1" w:styleId="Sinlista">
+  <w:style w:type="numbering" w:default="1" w:styleId="NoList">
     <w:name w:val="No List"/>
     <w:uiPriority w:val="99"/>
     <w:semiHidden/>
     <w:unhideWhenUsed/>
   </w:style>
-  <w:style w:type="paragraph" w:styleId="Ttulo">
+  <w:style w:type="paragraph" w:styleId="Title">
     <w:name w:val="Title"/>
     <w:basedOn w:val="Normal"/>
     <w:next w:val="Normal"/>
@@ -28822,7 +30374,7 @@
       <w:szCs w:val="52"/>
     </w:rPr>
   </w:style>
-  <w:style w:type="paragraph" w:styleId="Subttulo">
+  <w:style w:type="paragraph" w:styleId="Subtitle">
     <w:name w:val="Subtitle"/>
     <w:basedOn w:val="Normal"/>
     <w:next w:val="Normal"/>
@@ -28838,7 +30390,7 @@
       <w:szCs w:val="30"/>
     </w:rPr>
   </w:style>
-  <w:style w:type="paragraph" w:styleId="Prrafodelista">
+  <w:style w:type="paragraph" w:styleId="ListParagraph">
     <w:name w:val="List Paragraph"/>
     <w:basedOn w:val="Normal"/>
     <w:qFormat/>
@@ -28847,9 +30399,9 @@
       <w:contextualSpacing/>
     </w:pPr>
   </w:style>
-  <w:style w:type="character" w:styleId="Textoennegrita">
+  <w:style w:type="character" w:styleId="Strong">
     <w:name w:val="Strong"/>
-    <w:basedOn w:val="Fuentedeprrafopredeter"/>
+    <w:basedOn w:val="DefaultParagraphFont"/>
     <w:uiPriority w:val="22"/>
     <w:qFormat/>
     <w:rPr>
@@ -28858,7 +30410,7 @@
     </w:rPr>
   </w:style>
   <w:style w:type="table" w:customStyle="1" w:styleId="a">
-    <w:basedOn w:val="Tablanormal"/>
+    <w:basedOn w:val="TableNormal"/>
     <w:tblPr>
       <w:tblStyleRowBandSize w:val="1"/>
       <w:tblStyleColBandSize w:val="1"/>
@@ -28871,7 +30423,7 @@
     </w:tblPr>
   </w:style>
   <w:style w:type="table" w:customStyle="1" w:styleId="a0">
-    <w:basedOn w:val="Tablanormal"/>
+    <w:basedOn w:val="TableNormal"/>
     <w:tblPr>
       <w:tblStyleRowBandSize w:val="1"/>
       <w:tblStyleColBandSize w:val="1"/>
@@ -28884,7 +30436,7 @@
     </w:tblPr>
   </w:style>
   <w:style w:type="table" w:customStyle="1" w:styleId="a1">
-    <w:basedOn w:val="Tablanormal"/>
+    <w:basedOn w:val="TableNormal"/>
     <w:tblPr>
       <w:tblStyleRowBandSize w:val="1"/>
       <w:tblStyleColBandSize w:val="1"/>
@@ -28897,7 +30449,7 @@
     </w:tblPr>
   </w:style>
   <w:style w:type="table" w:customStyle="1" w:styleId="a2">
-    <w:basedOn w:val="Tablanormal"/>
+    <w:basedOn w:val="TableNormal"/>
     <w:tblPr>
       <w:tblStyleRowBandSize w:val="1"/>
       <w:tblStyleColBandSize w:val="1"/>
@@ -28908,7 +30460,7 @@
     </w:tblPr>
   </w:style>
   <w:style w:type="table" w:customStyle="1" w:styleId="a3">
-    <w:basedOn w:val="Tablanormal"/>
+    <w:basedOn w:val="TableNormal"/>
     <w:tblPr>
       <w:tblStyleRowBandSize w:val="1"/>
       <w:tblStyleColBandSize w:val="1"/>
@@ -28919,7 +30471,7 @@
     </w:tblPr>
   </w:style>
   <w:style w:type="table" w:customStyle="1" w:styleId="a4">
-    <w:basedOn w:val="Tablanormal"/>
+    <w:basedOn w:val="TableNormal"/>
     <w:tblPr>
       <w:tblStyleRowBandSize w:val="1"/>
       <w:tblStyleColBandSize w:val="1"/>
@@ -28929,10 +30481,10 @@
       </w:tblCellMar>
     </w:tblPr>
   </w:style>
-  <w:style w:type="paragraph" w:styleId="Encabezado">
+  <w:style w:type="paragraph" w:styleId="Header">
     <w:name w:val="header"/>
     <w:basedOn w:val="Normal"/>
-    <w:link w:val="EncabezadoCar"/>
+    <w:link w:val="HeaderChar"/>
     <w:uiPriority w:val="99"/>
     <w:rsid w:val="00380CF4"/>
     <w:pPr>
@@ -28943,17 +30495,17 @@
       <w:spacing w:line="240" w:lineRule="auto"/>
     </w:pPr>
   </w:style>
-  <w:style w:type="character" w:customStyle="1" w:styleId="EncabezadoCar">
-    <w:name w:val="Encabezado Car"/>
-    <w:basedOn w:val="Fuentedeprrafopredeter"/>
-    <w:link w:val="Encabezado"/>
+  <w:style w:type="character" w:customStyle="1" w:styleId="HeaderChar">
+    <w:name w:val="Header Char"/>
+    <w:basedOn w:val="DefaultParagraphFont"/>
+    <w:link w:val="Header"/>
     <w:uiPriority w:val="99"/>
     <w:rsid w:val="00380CF4"/>
   </w:style>
-  <w:style w:type="paragraph" w:styleId="Piedepgina">
+  <w:style w:type="paragraph" w:styleId="Footer">
     <w:name w:val="footer"/>
     <w:basedOn w:val="Normal"/>
-    <w:link w:val="PiedepginaCar"/>
+    <w:link w:val="FooterChar"/>
     <w:uiPriority w:val="99"/>
     <w:rsid w:val="00380CF4"/>
     <w:pPr>
@@ -28964,17 +30516,17 @@
       <w:spacing w:line="240" w:lineRule="auto"/>
     </w:pPr>
   </w:style>
-  <w:style w:type="character" w:customStyle="1" w:styleId="PiedepginaCar">
-    <w:name w:val="Pie de página Car"/>
-    <w:basedOn w:val="Fuentedeprrafopredeter"/>
-    <w:link w:val="Piedepgina"/>
+  <w:style w:type="character" w:customStyle="1" w:styleId="FooterChar">
+    <w:name w:val="Footer Char"/>
+    <w:basedOn w:val="DefaultParagraphFont"/>
+    <w:link w:val="Footer"/>
     <w:uiPriority w:val="99"/>
     <w:rsid w:val="00380CF4"/>
   </w:style>
-  <w:style w:type="character" w:customStyle="1" w:styleId="Ttulo3Car">
-    <w:name w:val="Título 3 Car"/>
-    <w:basedOn w:val="Fuentedeprrafopredeter"/>
-    <w:link w:val="Ttulo3"/>
+  <w:style w:type="character" w:customStyle="1" w:styleId="Heading3Char">
+    <w:name w:val="Heading 3 Char"/>
+    <w:basedOn w:val="DefaultParagraphFont"/>
+    <w:link w:val="Heading3"/>
     <w:rsid w:val="00B46DB3"/>
     <w:rPr>
       <w:color w:val="434343"/>

</xml_diff>

<commit_message>
nuevo contenido agregado a trabajar
</commit_message>
<xml_diff>
--- a/Administración y control de Biblioteca “Scotts”.docx
+++ b/Administración y control de Biblioteca “Scotts”.docx
@@ -1,6 +1,6 @@
 
 <file path=word/document.xml><?xml version="1.0" encoding="utf-8"?>
-<w:document xmlns:wpc="http://schemas.microsoft.com/office/word/2010/wordprocessingCanvas" xmlns:cx="http://schemas.microsoft.com/office/drawing/2014/chartex" xmlns:cx1="http://schemas.microsoft.com/office/drawing/2015/9/8/chartex" xmlns:cx2="http://schemas.microsoft.com/office/drawing/2015/10/21/chartex" xmlns:cx3="http://schemas.microsoft.com/office/drawing/2016/5/9/chartex" xmlns:cx4="http://schemas.microsoft.com/office/drawing/2016/5/10/chartex" xmlns:cx5="http://schemas.microsoft.com/office/drawing/2016/5/11/chartex" xmlns:cx6="http://schemas.microsoft.com/office/drawing/2016/5/12/chartex" xmlns:cx7="http://schemas.microsoft.com/office/drawing/2016/5/13/chartex" xmlns:cx8="http://schemas.microsoft.com/office/drawing/2016/5/14/chartex" xmlns:mc="http://schemas.openxmlformats.org/markup-compatibility/2006" xmlns:aink="http://schemas.microsoft.com/office/drawing/2016/ink" xmlns:am3d="http://schemas.microsoft.com/office/drawing/2017/model3d" xmlns:o="urn:schemas-microsoft-com:office:office" xmlns:oel="http://schemas.microsoft.com/office/2019/extlst" xmlns:r="http://schemas.openxmlformats.org/officeDocument/2006/relationships" xmlns:m="http://schemas.openxmlformats.org/officeDocument/2006/math" xmlns:v="urn:schemas-microsoft-com:vml" xmlns:wp14="http://schemas.microsoft.com/office/word/2010/wordprocessingDrawing" xmlns:wp="http://schemas.openxmlformats.org/drawingml/2006/wordprocessingDrawing" xmlns:w10="urn:schemas-microsoft-com:office:word" xmlns:w="http://schemas.openxmlformats.org/wordprocessingml/2006/main" xmlns:w14="http://schemas.microsoft.com/office/word/2010/wordml" xmlns:w15="http://schemas.microsoft.com/office/word/2012/wordml" xmlns:w16cex="http://schemas.microsoft.com/office/word/2018/wordml/cex" xmlns:w16cid="http://schemas.microsoft.com/office/word/2016/wordml/cid" xmlns:w16="http://schemas.microsoft.com/office/word/2018/wordml" xmlns:w16du="http://schemas.microsoft.com/office/word/2023/wordml/word16du" xmlns:w16sdtdh="http://schemas.microsoft.com/office/word/2020/wordml/sdtdatahash" xmlns:w16se="http://schemas.microsoft.com/office/word/2015/wordml/symex" xmlns:wpg="http://schemas.microsoft.com/office/word/2010/wordprocessingGroup" xmlns:wpi="http://schemas.microsoft.com/office/word/2010/wordprocessingInk" xmlns:wne="http://schemas.microsoft.com/office/word/2006/wordml" xmlns:wps="http://schemas.microsoft.com/office/word/2010/wordprocessingShape" mc:Ignorable="w14 w15 w16se w16cid w16 w16cex w16sdtdh w16du wp14">
+<w:document xmlns:wpc="http://schemas.microsoft.com/office/word/2010/wordprocessingCanvas" xmlns:cx="http://schemas.microsoft.com/office/drawing/2014/chartex" xmlns:cx1="http://schemas.microsoft.com/office/drawing/2015/9/8/chartex" xmlns:cx2="http://schemas.microsoft.com/office/drawing/2015/10/21/chartex" xmlns:cx3="http://schemas.microsoft.com/office/drawing/2016/5/9/chartex" xmlns:cx4="http://schemas.microsoft.com/office/drawing/2016/5/10/chartex" xmlns:cx5="http://schemas.microsoft.com/office/drawing/2016/5/11/chartex" xmlns:cx6="http://schemas.microsoft.com/office/drawing/2016/5/12/chartex" xmlns:cx7="http://schemas.microsoft.com/office/drawing/2016/5/13/chartex" xmlns:cx8="http://schemas.microsoft.com/office/drawing/2016/5/14/chartex" xmlns:mc="http://schemas.openxmlformats.org/markup-compatibility/2006" xmlns:aink="http://schemas.microsoft.com/office/drawing/2016/ink" xmlns:am3d="http://schemas.microsoft.com/office/drawing/2017/model3d" xmlns:o="urn:schemas-microsoft-com:office:office" xmlns:r="http://schemas.openxmlformats.org/officeDocument/2006/relationships" xmlns:m="http://schemas.openxmlformats.org/officeDocument/2006/math" xmlns:v="urn:schemas-microsoft-com:vml" xmlns:wp14="http://schemas.microsoft.com/office/word/2010/wordprocessingDrawing" xmlns:wp="http://schemas.openxmlformats.org/drawingml/2006/wordprocessingDrawing" xmlns:w10="urn:schemas-microsoft-com:office:word" xmlns:w="http://schemas.openxmlformats.org/wordprocessingml/2006/main" xmlns:w14="http://schemas.microsoft.com/office/word/2010/wordml" xmlns:w15="http://schemas.microsoft.com/office/word/2012/wordml" xmlns:w16cex="http://schemas.microsoft.com/office/word/2018/wordml/cex" xmlns:w16cid="http://schemas.microsoft.com/office/word/2016/wordml/cid" xmlns:w16="http://schemas.microsoft.com/office/word/2018/wordml" xmlns:w16sdtdh="http://schemas.microsoft.com/office/word/2020/wordml/sdtdatahash" xmlns:w16se="http://schemas.microsoft.com/office/word/2015/wordml/symex" xmlns:wpg="http://schemas.microsoft.com/office/word/2010/wordprocessingGroup" xmlns:wpi="http://schemas.microsoft.com/office/word/2010/wordprocessingInk" xmlns:wne="http://schemas.microsoft.com/office/word/2006/wordml" xmlns:wps="http://schemas.microsoft.com/office/word/2010/wordprocessingShape" mc:Ignorable="w14 w15 w16se w16cid w16 w16cex w16sdtdh wp14">
   <w:body>
     <w:p>
       <w:pPr>
@@ -433,7 +433,23 @@
           <w:sz w:val="24"/>
           <w:szCs w:val="24"/>
         </w:rPr>
-        <w:t>1.1 Objetivo del Proyecto…………………………………………………………..3</w:t>
+        <w:t>1.1 Objetivo del Proyecto……………………………………………………</w:t>
+      </w:r>
+      <w:proofErr w:type="gramStart"/>
+      <w:r>
+        <w:rPr>
+          <w:sz w:val="24"/>
+          <w:szCs w:val="24"/>
+        </w:rPr>
+        <w:t>…….</w:t>
+      </w:r>
+      <w:proofErr w:type="gramEnd"/>
+      <w:r>
+        <w:rPr>
+          <w:sz w:val="24"/>
+          <w:szCs w:val="24"/>
+        </w:rPr>
+        <w:t>.3</w:t>
       </w:r>
     </w:p>
     <w:p>
@@ -465,7 +481,23 @@
           <w:sz w:val="24"/>
           <w:szCs w:val="24"/>
         </w:rPr>
-        <w:t>1.3 Principales Beneficios………………………………………………………….3</w:t>
+        <w:t>1.3 Principales Beneficios……………………………………………………</w:t>
+      </w:r>
+      <w:proofErr w:type="gramStart"/>
+      <w:r>
+        <w:rPr>
+          <w:sz w:val="24"/>
+          <w:szCs w:val="24"/>
+        </w:rPr>
+        <w:t>…….</w:t>
+      </w:r>
+      <w:proofErr w:type="gramEnd"/>
+      <w:r>
+        <w:rPr>
+          <w:sz w:val="24"/>
+          <w:szCs w:val="24"/>
+        </w:rPr>
+        <w:t>3</w:t>
       </w:r>
     </w:p>
     <w:p>
@@ -481,14 +513,30 @@
           <w:sz w:val="24"/>
           <w:szCs w:val="24"/>
         </w:rPr>
-        <w:t>1.4 Problemas que el Proyecto Solucionará……………………………………</w:t>
-      </w:r>
-      <w:r>
-        <w:rPr>
-          <w:sz w:val="24"/>
-          <w:szCs w:val="24"/>
-        </w:rPr>
-        <w:t>..4</w:t>
+        <w:t>1.4 Problemas que el Proyecto Solucionará………………………………</w:t>
+      </w:r>
+      <w:proofErr w:type="gramStart"/>
+      <w:r>
+        <w:rPr>
+          <w:sz w:val="24"/>
+          <w:szCs w:val="24"/>
+        </w:rPr>
+        <w:t>……</w:t>
+      </w:r>
+      <w:r>
+        <w:rPr>
+          <w:sz w:val="24"/>
+          <w:szCs w:val="24"/>
+        </w:rPr>
+        <w:t>.</w:t>
+      </w:r>
+      <w:proofErr w:type="gramEnd"/>
+      <w:r>
+        <w:rPr>
+          <w:sz w:val="24"/>
+          <w:szCs w:val="24"/>
+        </w:rPr>
+        <w:t>.4</w:t>
       </w:r>
     </w:p>
     <w:p>
@@ -542,7 +590,23 @@
           <w:sz w:val="24"/>
           <w:szCs w:val="24"/>
         </w:rPr>
-        <w:t>2.2 Limitaciones……………………………………………………………………..4</w:t>
+        <w:t>2.2 Limitaciones………………………………………………………………</w:t>
+      </w:r>
+      <w:proofErr w:type="gramStart"/>
+      <w:r>
+        <w:rPr>
+          <w:sz w:val="24"/>
+          <w:szCs w:val="24"/>
+        </w:rPr>
+        <w:t>…….</w:t>
+      </w:r>
+      <w:proofErr w:type="gramEnd"/>
+      <w:r>
+        <w:rPr>
+          <w:sz w:val="24"/>
+          <w:szCs w:val="24"/>
+        </w:rPr>
+        <w:t>.4</w:t>
       </w:r>
     </w:p>
     <w:p>
@@ -596,8 +660,17 @@
           <w:sz w:val="24"/>
           <w:szCs w:val="24"/>
         </w:rPr>
-        <w:t>3.2 Evaluación y Clasificación de Riesgos……………………………………….</w:t>
-      </w:r>
+        <w:t>3.2 Evaluación y Clasificación de Riesgos…………………………………</w:t>
+      </w:r>
+      <w:proofErr w:type="gramStart"/>
+      <w:r>
+        <w:rPr>
+          <w:sz w:val="24"/>
+          <w:szCs w:val="24"/>
+        </w:rPr>
+        <w:t>…….</w:t>
+      </w:r>
+      <w:proofErr w:type="gramEnd"/>
       <w:r>
         <w:rPr>
           <w:sz w:val="24"/>
@@ -641,7 +714,23 @@
           <w:sz w:val="24"/>
           <w:szCs w:val="24"/>
         </w:rPr>
-        <w:t>4.1 Criterios de Aceptación………………………………………………………..6</w:t>
+        <w:t>4.1 Criterios de Aceptación…………………………………………………</w:t>
+      </w:r>
+      <w:proofErr w:type="gramStart"/>
+      <w:r>
+        <w:rPr>
+          <w:sz w:val="24"/>
+          <w:szCs w:val="24"/>
+        </w:rPr>
+        <w:t>…….</w:t>
+      </w:r>
+      <w:proofErr w:type="gramEnd"/>
+      <w:r>
+        <w:rPr>
+          <w:sz w:val="24"/>
+          <w:szCs w:val="24"/>
+        </w:rPr>
+        <w:t>.6</w:t>
       </w:r>
     </w:p>
     <w:p>
@@ -734,7 +823,23 @@
           <w:sz w:val="24"/>
           <w:szCs w:val="24"/>
         </w:rPr>
-        <w:t>………………………………………………..8</w:t>
+        <w:t>…………………………………………</w:t>
+      </w:r>
+      <w:proofErr w:type="gramStart"/>
+      <w:r>
+        <w:rPr>
+          <w:sz w:val="24"/>
+          <w:szCs w:val="24"/>
+        </w:rPr>
+        <w:t>…….</w:t>
+      </w:r>
+      <w:proofErr w:type="gramEnd"/>
+      <w:r>
+        <w:rPr>
+          <w:sz w:val="24"/>
+          <w:szCs w:val="24"/>
+        </w:rPr>
+        <w:t>.8</w:t>
       </w:r>
     </w:p>
     <w:p>
@@ -750,8 +855,17 @@
           <w:sz w:val="24"/>
           <w:szCs w:val="24"/>
         </w:rPr>
-        <w:t>5.2 Requerimientos Generales del Negocio…………………………………….</w:t>
-      </w:r>
+        <w:t>5.2 Requerimientos Generales del Negocio………………………………</w:t>
+      </w:r>
+      <w:proofErr w:type="gramStart"/>
+      <w:r>
+        <w:rPr>
+          <w:sz w:val="24"/>
+          <w:szCs w:val="24"/>
+        </w:rPr>
+        <w:t>…….</w:t>
+      </w:r>
+      <w:proofErr w:type="gramEnd"/>
       <w:r>
         <w:rPr>
           <w:sz w:val="24"/>
@@ -802,8 +916,17 @@
           <w:sz w:val="24"/>
           <w:szCs w:val="24"/>
         </w:rPr>
-        <w:t>…………………………………………….</w:t>
-      </w:r>
+        <w:t>………………………………………</w:t>
+      </w:r>
+      <w:proofErr w:type="gramStart"/>
+      <w:r>
+        <w:rPr>
+          <w:sz w:val="24"/>
+          <w:szCs w:val="24"/>
+        </w:rPr>
+        <w:t>…….</w:t>
+      </w:r>
+      <w:proofErr w:type="gramEnd"/>
       <w:r>
         <w:rPr>
           <w:sz w:val="24"/>
@@ -869,7 +992,23 @@
           <w:sz w:val="24"/>
           <w:szCs w:val="24"/>
         </w:rPr>
-        <w:t>6.1 Reglas de la compra, venta y renta de un libro…………………………….1</w:t>
+        <w:t>6.1 Reglas de la compra, venta y renta de un libro………………………</w:t>
+      </w:r>
+      <w:proofErr w:type="gramStart"/>
+      <w:r>
+        <w:rPr>
+          <w:sz w:val="24"/>
+          <w:szCs w:val="24"/>
+        </w:rPr>
+        <w:t>…….</w:t>
+      </w:r>
+      <w:proofErr w:type="gramEnd"/>
+      <w:r>
+        <w:rPr>
+          <w:sz w:val="24"/>
+          <w:szCs w:val="24"/>
+        </w:rPr>
+        <w:t>1</w:t>
       </w:r>
       <w:r>
         <w:rPr>
@@ -914,7 +1053,23 @@
           <w:sz w:val="24"/>
           <w:szCs w:val="24"/>
         </w:rPr>
-        <w:t>7.1 Lista de Casos de Uso………………………………………………………..1</w:t>
+        <w:t>7.1 Lista de Casos de Uso…………………………………………………</w:t>
+      </w:r>
+      <w:proofErr w:type="gramStart"/>
+      <w:r>
+        <w:rPr>
+          <w:sz w:val="24"/>
+          <w:szCs w:val="24"/>
+        </w:rPr>
+        <w:t>…….</w:t>
+      </w:r>
+      <w:proofErr w:type="gramEnd"/>
+      <w:r>
+        <w:rPr>
+          <w:sz w:val="24"/>
+          <w:szCs w:val="24"/>
+        </w:rPr>
+        <w:t>.1</w:t>
       </w:r>
       <w:r>
         <w:rPr>
@@ -937,7 +1092,23 @@
           <w:sz w:val="24"/>
           <w:szCs w:val="24"/>
         </w:rPr>
-        <w:t>7.2 Especificación de Casos de Uso…………………………………………….1</w:t>
+        <w:t>7.2 Especificación de Casos de Uso………………………………………</w:t>
+      </w:r>
+      <w:proofErr w:type="gramStart"/>
+      <w:r>
+        <w:rPr>
+          <w:sz w:val="24"/>
+          <w:szCs w:val="24"/>
+        </w:rPr>
+        <w:t>…….</w:t>
+      </w:r>
+      <w:proofErr w:type="gramEnd"/>
+      <w:r>
+        <w:rPr>
+          <w:sz w:val="24"/>
+          <w:szCs w:val="24"/>
+        </w:rPr>
+        <w:t>1</w:t>
       </w:r>
       <w:r>
         <w:rPr>
@@ -960,8 +1131,17 @@
           <w:sz w:val="24"/>
           <w:szCs w:val="24"/>
         </w:rPr>
-        <w:t>7.3 Diagrama de Casos de Uso………………………………………………….</w:t>
-      </w:r>
+        <w:t>7.3 Diagrama de Casos de Uso……………………………………………</w:t>
+      </w:r>
+      <w:proofErr w:type="gramStart"/>
+      <w:r>
+        <w:rPr>
+          <w:sz w:val="24"/>
+          <w:szCs w:val="24"/>
+        </w:rPr>
+        <w:t>…….</w:t>
+      </w:r>
+      <w:proofErr w:type="gramEnd"/>
       <w:r>
         <w:rPr>
           <w:sz w:val="24"/>
@@ -983,7 +1163,23 @@
           <w:sz w:val="24"/>
           <w:szCs w:val="24"/>
         </w:rPr>
-        <w:t>7.4 Historias de usuario…………………………………………………………..</w:t>
+        <w:t>7.4 Historias de usuario……………………………………………………</w:t>
+      </w:r>
+      <w:proofErr w:type="gramStart"/>
+      <w:r>
+        <w:rPr>
+          <w:sz w:val="24"/>
+          <w:szCs w:val="24"/>
+        </w:rPr>
+        <w:t>…….</w:t>
+      </w:r>
+      <w:proofErr w:type="gramEnd"/>
+      <w:r>
+        <w:rPr>
+          <w:sz w:val="24"/>
+          <w:szCs w:val="24"/>
+        </w:rPr>
+        <w:t>.</w:t>
       </w:r>
       <w:r>
         <w:rPr>
@@ -991,6 +1187,128 @@
           <w:szCs w:val="24"/>
         </w:rPr>
         <w:t>27</w:t>
+      </w:r>
+    </w:p>
+    <w:p>
+      <w:pPr>
+        <w:rPr>
+          <w:b/>
+          <w:bCs/>
+          <w:sz w:val="24"/>
+          <w:szCs w:val="24"/>
+        </w:rPr>
+      </w:pPr>
+      <w:r>
+        <w:rPr>
+          <w:rStyle w:val="hljs-bullet"/>
+          <w:b/>
+          <w:bCs/>
+          <w:sz w:val="24"/>
+          <w:szCs w:val="24"/>
+        </w:rPr>
+        <w:t xml:space="preserve">      </w:t>
+      </w:r>
+      <w:r>
+        <w:rPr>
+          <w:rStyle w:val="hljs-bullet"/>
+          <w:b/>
+          <w:bCs/>
+          <w:sz w:val="24"/>
+          <w:szCs w:val="24"/>
+        </w:rPr>
+        <w:t>8.</w:t>
+      </w:r>
+      <w:r>
+        <w:rPr>
+          <w:b/>
+          <w:bCs/>
+          <w:sz w:val="24"/>
+          <w:szCs w:val="24"/>
+        </w:rPr>
+        <w:t xml:space="preserve"> Especificación Complementaria </w:t>
+      </w:r>
+    </w:p>
+    <w:p>
+      <w:pPr>
+        <w:rPr>
+          <w:sz w:val="24"/>
+          <w:szCs w:val="24"/>
+        </w:rPr>
+      </w:pPr>
+      <w:r>
+        <w:t xml:space="preserve">            </w:t>
+      </w:r>
+      <w:r>
+        <w:rPr>
+          <w:sz w:val="24"/>
+          <w:szCs w:val="24"/>
+        </w:rPr>
+        <w:t>8.1 Requerimientos No Funcionales</w:t>
+      </w:r>
+      <w:r>
+        <w:rPr>
+          <w:sz w:val="24"/>
+          <w:szCs w:val="24"/>
+        </w:rPr>
+        <w:t>………………………………………</w:t>
+      </w:r>
+    </w:p>
+    <w:p>
+      <w:pPr>
+        <w:rPr>
+          <w:sz w:val="24"/>
+          <w:szCs w:val="24"/>
+        </w:rPr>
+      </w:pPr>
+      <w:r>
+        <w:rPr>
+          <w:sz w:val="24"/>
+          <w:szCs w:val="24"/>
+        </w:rPr>
+        <w:t xml:space="preserve">           </w:t>
+      </w:r>
+      <w:r>
+        <w:rPr>
+          <w:sz w:val="24"/>
+          <w:szCs w:val="24"/>
+        </w:rPr>
+        <w:t>8.2 Restricciones de Diseño</w:t>
+      </w:r>
+      <w:r>
+        <w:rPr>
+          <w:sz w:val="24"/>
+          <w:szCs w:val="24"/>
+        </w:rPr>
+        <w:t>………………………………………………….</w:t>
+      </w:r>
+    </w:p>
+    <w:p>
+      <w:pPr>
+        <w:rPr>
+          <w:sz w:val="28"/>
+          <w:szCs w:val="28"/>
+        </w:rPr>
+      </w:pPr>
+      <w:r>
+        <w:rPr>
+          <w:sz w:val="24"/>
+          <w:szCs w:val="24"/>
+        </w:rPr>
+        <w:t xml:space="preserve">           </w:t>
+      </w:r>
+      <w:r>
+        <w:rPr>
+          <w:sz w:val="24"/>
+          <w:szCs w:val="24"/>
+        </w:rPr>
+        <w:t>8.3 Factores de Usabilidad y Rendimiento</w:t>
+      </w:r>
+      <w:r>
+        <w:rPr>
+          <w:sz w:val="24"/>
+          <w:szCs w:val="24"/>
+        </w:rPr>
+        <w:t>………………………………….</w:t>
       </w:r>
     </w:p>
     <w:p>
@@ -1070,7 +1388,6 @@
           <w:sz w:val="40"/>
           <w:szCs w:val="40"/>
         </w:rPr>
-        <w:lastRenderedPageBreak/>
         <w:t>1. Resumen Ejecutivo</w:t>
       </w:r>
     </w:p>
@@ -1230,7 +1547,23 @@
           <w:sz w:val="24"/>
           <w:szCs w:val="24"/>
         </w:rPr>
-        <w:t>Una empresa administra una Biblioteca, necesita un Software para cubrir sus necesidades, ahorrar tiempo y dinero. Lo que pide la empresa es tener en un orden los libros que han sido rentados, vendidos y comprados , tener orden en los empleados, sus datos, el puesto que ejercen y demás, también de los clientes que rentan y compran libros.</w:t>
+        <w:t xml:space="preserve">Una empresa administra una Biblioteca, necesita un Software para cubrir sus necesidades, ahorrar tiempo y dinero. Lo que pide la empresa es tener en un orden los libros que han sido rentados, vendidos y </w:t>
+      </w:r>
+      <w:proofErr w:type="gramStart"/>
+      <w:r>
+        <w:rPr>
+          <w:sz w:val="24"/>
+          <w:szCs w:val="24"/>
+        </w:rPr>
+        <w:t>comprados ,</w:t>
+      </w:r>
+      <w:proofErr w:type="gramEnd"/>
+      <w:r>
+        <w:rPr>
+          <w:sz w:val="24"/>
+          <w:szCs w:val="24"/>
+        </w:rPr>
+        <w:t xml:space="preserve"> tener orden en los empleados, sus datos, el puesto que ejercen y demás, también de los clientes que rentan y compran libros.</w:t>
       </w:r>
     </w:p>
     <w:p>
@@ -1524,6 +1857,7 @@
           <w:sz w:val="24"/>
           <w:szCs w:val="24"/>
         </w:rPr>
+        <w:lastRenderedPageBreak/>
         <w:t>Posibilidad de gestionar promociones o descuentos, aumentando potencialmente las ventas.</w:t>
       </w:r>
     </w:p>
@@ -1538,7 +1872,7 @@
     </w:p>
     <w:p>
       <w:pPr>
-        <w:pStyle w:val="Heading3"/>
+        <w:pStyle w:val="Ttulo3"/>
         <w:keepNext w:val="0"/>
         <w:keepLines w:val="0"/>
         <w:spacing w:before="280"/>
@@ -1555,7 +1889,6 @@
           <w:sz w:val="36"/>
           <w:szCs w:val="36"/>
         </w:rPr>
-        <w:lastRenderedPageBreak/>
         <w:t>1</w:t>
       </w:r>
       <w:r>
@@ -1906,6 +2239,7 @@
           <w:sz w:val="24"/>
           <w:szCs w:val="24"/>
         </w:rPr>
+        <w:lastRenderedPageBreak/>
         <w:t>Gestión avanzada de finanzas</w:t>
       </w:r>
       <w:r>
@@ -1954,7 +2288,6 @@
           <w:sz w:val="24"/>
           <w:szCs w:val="24"/>
         </w:rPr>
-        <w:lastRenderedPageBreak/>
         <w:t>Integración con servicios externos</w:t>
       </w:r>
       <w:r>
@@ -2343,7 +2676,6 @@
           <w:sz w:val="36"/>
           <w:szCs w:val="36"/>
         </w:rPr>
-        <w:lastRenderedPageBreak/>
         <w:t>3.2 Evaluación y Clasificación de Riesgos</w:t>
       </w:r>
     </w:p>
@@ -3475,7 +3807,23 @@
           <w:sz w:val="24"/>
           <w:szCs w:val="24"/>
         </w:rPr>
-        <w:t xml:space="preserve">: el sistema permite agregar, modificar y eliminar libros del catálogo. Cada libro tiene un estado de disponibilidad(disponible, en préstamo, reservado, vendido). </w:t>
+        <w:t xml:space="preserve">: el sistema permite agregar, modificar y eliminar libros del catálogo. Cada libro tiene un estado de </w:t>
+      </w:r>
+      <w:proofErr w:type="gramStart"/>
+      <w:r>
+        <w:rPr>
+          <w:sz w:val="24"/>
+          <w:szCs w:val="24"/>
+        </w:rPr>
+        <w:t>disponibilidad(</w:t>
+      </w:r>
+      <w:proofErr w:type="gramEnd"/>
+      <w:r>
+        <w:rPr>
+          <w:sz w:val="24"/>
+          <w:szCs w:val="24"/>
+        </w:rPr>
+        <w:t xml:space="preserve">disponible, en préstamo, reservado, vendido). </w:t>
       </w:r>
     </w:p>
     <w:p>
@@ -3513,29 +3861,46 @@
           <w:sz w:val="24"/>
           <w:szCs w:val="24"/>
         </w:rPr>
-        <w:t>los usuarios pueden buscar libros por filtros(titulo, autor, categoría). El catálogo muestra información detallada de cada libro, incluyendo su disponibilidad. las búsquedas de los usuarios tienen un tiempo de respuesta inferior a 2 segundos.</w:t>
-      </w:r>
-    </w:p>
-    <w:p>
-      <w:pPr>
-        <w:rPr>
-          <w:sz w:val="24"/>
-          <w:szCs w:val="24"/>
-        </w:rPr>
-      </w:pPr>
-    </w:p>
-    <w:p>
-      <w:pPr>
-        <w:rPr>
-          <w:sz w:val="24"/>
-          <w:szCs w:val="24"/>
-        </w:rPr>
-      </w:pPr>
-      <w:r>
-        <w:rPr>
-          <w:sz w:val="24"/>
-          <w:szCs w:val="24"/>
-        </w:rPr>
+        <w:t xml:space="preserve">los usuarios pueden buscar libros por </w:t>
+      </w:r>
+      <w:proofErr w:type="gramStart"/>
+      <w:r>
+        <w:rPr>
+          <w:sz w:val="24"/>
+          <w:szCs w:val="24"/>
+        </w:rPr>
+        <w:t>filtros(</w:t>
+      </w:r>
+      <w:proofErr w:type="gramEnd"/>
+      <w:r>
+        <w:rPr>
+          <w:sz w:val="24"/>
+          <w:szCs w:val="24"/>
+        </w:rPr>
+        <w:t>titulo, autor, categoría). El catálogo muestra información detallada de cada libro, incluyendo su disponibilidad. las búsquedas de los usuarios tienen un tiempo de respuesta inferior a 2 segundos.</w:t>
+      </w:r>
+    </w:p>
+    <w:p>
+      <w:pPr>
+        <w:rPr>
+          <w:sz w:val="24"/>
+          <w:szCs w:val="24"/>
+        </w:rPr>
+      </w:pPr>
+    </w:p>
+    <w:p>
+      <w:pPr>
+        <w:rPr>
+          <w:sz w:val="24"/>
+          <w:szCs w:val="24"/>
+        </w:rPr>
+      </w:pPr>
+      <w:r>
+        <w:rPr>
+          <w:sz w:val="24"/>
+          <w:szCs w:val="24"/>
+        </w:rPr>
+        <w:lastRenderedPageBreak/>
         <w:t xml:space="preserve">3. </w:t>
       </w:r>
       <w:r>
@@ -3574,7 +3939,6 @@
           <w:sz w:val="24"/>
           <w:szCs w:val="24"/>
         </w:rPr>
-        <w:lastRenderedPageBreak/>
         <w:t xml:space="preserve">4. </w:t>
       </w:r>
       <w:r>
@@ -4098,7 +4462,6 @@
           <w:sz w:val="36"/>
           <w:szCs w:val="36"/>
         </w:rPr>
-        <w:lastRenderedPageBreak/>
         <w:t>4.3 Métricas de Satisfacción del Usuario</w:t>
       </w:r>
     </w:p>
@@ -4545,6 +4908,7 @@
           <w:sz w:val="24"/>
           <w:szCs w:val="24"/>
         </w:rPr>
+        <w:lastRenderedPageBreak/>
         <w:t>Empleados de la Biblioteca</w:t>
       </w:r>
       <w:r>
@@ -4573,7 +4937,6 @@
           <w:sz w:val="24"/>
           <w:szCs w:val="24"/>
         </w:rPr>
-        <w:lastRenderedPageBreak/>
         <w:t>Gerente de la Biblioteca</w:t>
       </w:r>
       <w:r>
@@ -4867,14 +5230,14 @@
     </w:p>
     <w:p>
       <w:pPr>
-        <w:pStyle w:val="Heading4"/>
+        <w:pStyle w:val="Ttulo4"/>
         <w:rPr>
           <w:color w:val="auto"/>
         </w:rPr>
       </w:pPr>
       <w:r>
         <w:rPr>
-          <w:rStyle w:val="Strong"/>
+          <w:rStyle w:val="Textoennegrita"/>
           <w:color w:val="auto"/>
         </w:rPr>
         <w:t>Venta de Libros</w:t>
@@ -4918,16 +5281,17 @@
     </w:p>
     <w:p>
       <w:pPr>
-        <w:pStyle w:val="Heading4"/>
+        <w:pStyle w:val="Ttulo4"/>
         <w:rPr>
           <w:color w:val="auto"/>
         </w:rPr>
       </w:pPr>
       <w:r>
         <w:rPr>
-          <w:rStyle w:val="Strong"/>
+          <w:rStyle w:val="Textoennegrita"/>
           <w:color w:val="auto"/>
         </w:rPr>
+        <w:lastRenderedPageBreak/>
         <w:t>Renta de Libros</w:t>
       </w:r>
     </w:p>
@@ -4964,20 +5328,19 @@
         <w:spacing w:before="100" w:beforeAutospacing="1" w:after="100" w:afterAutospacing="1" w:line="240" w:lineRule="auto"/>
       </w:pPr>
       <w:r>
-        <w:lastRenderedPageBreak/>
         <w:t>El sistema debe permitir al empleado extender el periodo de renta en caso necesario.</w:t>
       </w:r>
     </w:p>
     <w:p>
       <w:pPr>
-        <w:pStyle w:val="Heading4"/>
+        <w:pStyle w:val="Ttulo4"/>
         <w:rPr>
           <w:color w:val="auto"/>
         </w:rPr>
       </w:pPr>
       <w:r>
         <w:rPr>
-          <w:rStyle w:val="Strong"/>
+          <w:rStyle w:val="Textoennegrita"/>
           <w:color w:val="auto"/>
         </w:rPr>
         <w:t>Reserva de Libros</w:t>
@@ -5021,14 +5384,14 @@
     </w:p>
     <w:p>
       <w:pPr>
-        <w:pStyle w:val="Heading4"/>
+        <w:pStyle w:val="Ttulo4"/>
         <w:rPr>
           <w:color w:val="auto"/>
         </w:rPr>
       </w:pPr>
       <w:r>
         <w:rPr>
-          <w:rStyle w:val="Strong"/>
+          <w:rStyle w:val="Textoennegrita"/>
           <w:color w:val="auto"/>
         </w:rPr>
         <w:t>Compra de Libros por la Biblioteca</w:t>
@@ -5060,14 +5423,14 @@
     </w:p>
     <w:p>
       <w:pPr>
-        <w:pStyle w:val="Heading4"/>
+        <w:pStyle w:val="Ttulo4"/>
         <w:rPr>
           <w:color w:val="auto"/>
         </w:rPr>
       </w:pPr>
       <w:r>
         <w:rPr>
-          <w:rStyle w:val="Strong"/>
+          <w:rStyle w:val="Textoennegrita"/>
           <w:color w:val="auto"/>
         </w:rPr>
         <w:t>Gestión de Clientes</w:t>
@@ -5111,14 +5474,14 @@
     </w:p>
     <w:p>
       <w:pPr>
-        <w:pStyle w:val="Heading4"/>
+        <w:pStyle w:val="Ttulo4"/>
         <w:rPr>
           <w:color w:val="auto"/>
         </w:rPr>
       </w:pPr>
       <w:r>
         <w:rPr>
-          <w:rStyle w:val="Strong"/>
+          <w:rStyle w:val="Textoennegrita"/>
           <w:color w:val="auto"/>
         </w:rPr>
         <w:t>Gestión Manual de Inventario</w:t>
@@ -5162,14 +5525,14 @@
     </w:p>
     <w:p>
       <w:pPr>
-        <w:pStyle w:val="Heading4"/>
+        <w:pStyle w:val="Ttulo4"/>
         <w:rPr>
           <w:color w:val="auto"/>
         </w:rPr>
       </w:pPr>
       <w:r>
         <w:rPr>
-          <w:rStyle w:val="Strong"/>
+          <w:rStyle w:val="Textoennegrita"/>
           <w:color w:val="auto"/>
         </w:rPr>
         <w:t>Pago de Multas</w:t>
@@ -5213,11 +5576,11 @@
     </w:p>
     <w:p>
       <w:pPr>
-        <w:pStyle w:val="Heading4"/>
-      </w:pPr>
-      <w:r>
-        <w:rPr>
-          <w:rStyle w:val="Strong"/>
+        <w:pStyle w:val="Ttulo4"/>
+      </w:pPr>
+      <w:r>
+        <w:rPr>
+          <w:rStyle w:val="Textoennegrita"/>
           <w:color w:val="auto"/>
         </w:rPr>
         <w:t>Generación de Reporte Diario</w:t>
@@ -5256,6 +5619,7 @@
         <w:spacing w:before="100" w:beforeAutospacing="1" w:after="100" w:afterAutospacing="1" w:line="240" w:lineRule="auto"/>
       </w:pPr>
       <w:r>
+        <w:lastRenderedPageBreak/>
         <w:t>Ingresos generados por ventas, rentas y multas.</w:t>
       </w:r>
     </w:p>
@@ -5273,14 +5637,14 @@
     </w:p>
     <w:p>
       <w:pPr>
-        <w:pStyle w:val="Heading4"/>
+        <w:pStyle w:val="Ttulo4"/>
         <w:rPr>
           <w:color w:val="auto"/>
         </w:rPr>
       </w:pPr>
       <w:r>
         <w:rPr>
-          <w:rStyle w:val="Strong"/>
+          <w:rStyle w:val="Textoennegrita"/>
           <w:color w:val="auto"/>
         </w:rPr>
         <w:t>Generación de Reporte Mensual</w:t>
@@ -5307,7 +5671,6 @@
         <w:spacing w:before="100" w:beforeAutospacing="1" w:after="100" w:afterAutospacing="1" w:line="240" w:lineRule="auto"/>
       </w:pPr>
       <w:r>
-        <w:lastRenderedPageBreak/>
         <w:t>Estadísticas de libros vendidos, rentados y reservados durante el mes.</w:t>
       </w:r>
     </w:p>
@@ -5391,17 +5754,7 @@
           <w:szCs w:val="24"/>
           <w:lang w:val="es-MX"/>
         </w:rPr>
-        <w:t>1</w:t>
-      </w:r>
-      <w:r>
-        <w:rPr>
-          <w:b/>
-          <w:bCs/>
-          <w:sz w:val="24"/>
-          <w:szCs w:val="24"/>
-          <w:lang w:val="es-MX"/>
-        </w:rPr>
-        <w:t>. Rendimiento</w:t>
+        <w:t>1. Rendimiento</w:t>
       </w:r>
     </w:p>
     <w:p>
@@ -5674,6 +6027,7 @@
           <w:szCs w:val="24"/>
           <w:lang w:val="es-MX"/>
         </w:rPr>
+        <w:lastRenderedPageBreak/>
         <w:t>Todas las acciones importantes (modificación de inventario, pagos, etc.) deben registrarse en un archivo de auditoría con sello de tiempo y usuario asociado.</w:t>
       </w:r>
     </w:p>
@@ -5737,7 +6091,6 @@
           <w:szCs w:val="24"/>
           <w:lang w:val="es-MX"/>
         </w:rPr>
-        <w:lastRenderedPageBreak/>
         <w:t>El tiempo máximo de aprendizaje para un empleado nuevo debe ser de 2 horas mediante el uso de manuales y entrenamiento proporcionado.</w:t>
       </w:r>
     </w:p>
@@ -5882,23 +6235,7 @@
           <w:szCs w:val="24"/>
           <w:lang w:val="es-MX"/>
         </w:rPr>
-        <w:t xml:space="preserve">La base de datos debe ser </w:t>
-      </w:r>
-      <w:r>
-        <w:rPr>
-          <w:sz w:val="24"/>
-          <w:szCs w:val="24"/>
-          <w:lang w:val="es-MX"/>
-        </w:rPr>
-        <w:t>SQLite,</w:t>
-      </w:r>
-      <w:r>
-        <w:rPr>
-          <w:sz w:val="24"/>
-          <w:szCs w:val="24"/>
-          <w:lang w:val="es-MX"/>
-        </w:rPr>
-        <w:t xml:space="preserve"> pero debe ofrecer la posibilidad de migrar a un sistema de bases de datos relacionales más robusto como MySQL o PostgreSQL.</w:t>
+        <w:t>La base de datos debe ser SQLite, pero debe ofrecer la posibilidad de migrar a un sistema de bases de datos relacionales más robusto como MySQL o PostgreSQL.</w:t>
       </w:r>
     </w:p>
     <w:p>
@@ -6141,6 +6478,7 @@
           <w:sz w:val="24"/>
           <w:szCs w:val="24"/>
         </w:rPr>
+        <w:lastRenderedPageBreak/>
         <w:t>Incrementar la Satisfacción del Cliente</w:t>
       </w:r>
       <w:r>
@@ -6225,7 +6563,6 @@
           <w:sz w:val="24"/>
           <w:szCs w:val="24"/>
         </w:rPr>
-        <w:lastRenderedPageBreak/>
         <w:t>Aumentar la productividad de los empleados</w:t>
       </w:r>
       <w:r>
@@ -7158,7 +7495,15 @@
                 <w:sz w:val="24"/>
                 <w:szCs w:val="24"/>
               </w:rPr>
-              <w:t>No se podrá reservar un libro si ya se pasó la fecha límite hasta que se devuelva y se pague una multa</w:t>
+              <w:t xml:space="preserve">No se podrá reservar un libro si ya se pasó la fecha límite </w:t>
+            </w:r>
+            <w:r>
+              <w:rPr>
+                <w:sz w:val="24"/>
+                <w:szCs w:val="24"/>
+              </w:rPr>
+              <w:lastRenderedPageBreak/>
+              <w:t>hasta que se devuelva y se pague una multa</w:t>
             </w:r>
           </w:p>
         </w:tc>
@@ -7200,6 +7545,7 @@
                 <w:sz w:val="24"/>
                 <w:szCs w:val="24"/>
               </w:rPr>
+              <w:lastRenderedPageBreak/>
               <w:t>Acción</w:t>
             </w:r>
           </w:p>
@@ -7498,15 +7844,7 @@
                 <w:sz w:val="24"/>
                 <w:szCs w:val="24"/>
               </w:rPr>
-              <w:t xml:space="preserve">El usuario tendrá un mínimo </w:t>
-            </w:r>
-            <w:r>
-              <w:rPr>
-                <w:sz w:val="24"/>
-                <w:szCs w:val="24"/>
-              </w:rPr>
-              <w:lastRenderedPageBreak/>
-              <w:t>de libros que se podrán rentar al mismo tiempo</w:t>
+              <w:t>El usuario tendrá un mínimo de libros que se podrán rentar al mismo tiempo</w:t>
             </w:r>
           </w:p>
         </w:tc>
@@ -7548,7 +7886,6 @@
                 <w:sz w:val="24"/>
                 <w:szCs w:val="24"/>
               </w:rPr>
-              <w:lastRenderedPageBreak/>
               <w:t>Restricción</w:t>
             </w:r>
           </w:p>
@@ -8389,6 +8726,7 @@
                 <w:sz w:val="24"/>
                 <w:szCs w:val="24"/>
               </w:rPr>
+              <w:lastRenderedPageBreak/>
               <w:t xml:space="preserve">Empleado </w:t>
             </w:r>
           </w:p>
@@ -8441,7 +8779,7 @@
           </w:tcPr>
           <w:p>
             <w:pPr>
-              <w:pStyle w:val="ListParagraph"/>
+              <w:pStyle w:val="Prrafodelista"/>
               <w:widowControl w:val="0"/>
               <w:numPr>
                 <w:ilvl w:val="0"/>
@@ -8600,7 +8938,6 @@
                 <w:sz w:val="24"/>
                 <w:szCs w:val="24"/>
               </w:rPr>
-              <w:lastRenderedPageBreak/>
               <w:t>Gerente</w:t>
             </w:r>
           </w:p>
@@ -8969,6 +9306,7 @@
           <w:sz w:val="36"/>
           <w:szCs w:val="36"/>
         </w:rPr>
+        <w:lastRenderedPageBreak/>
         <w:t>7.2 Especificaciones Casos de Uso</w:t>
       </w:r>
     </w:p>
@@ -9026,7 +9364,6 @@
                 <w:sz w:val="24"/>
                 <w:szCs w:val="24"/>
               </w:rPr>
-              <w:lastRenderedPageBreak/>
               <w:t xml:space="preserve">ID y nombre </w:t>
             </w:r>
           </w:p>
@@ -10140,6 +10477,7 @@
                 <w:sz w:val="24"/>
                 <w:szCs w:val="24"/>
               </w:rPr>
+              <w:lastRenderedPageBreak/>
               <w:t>Otra información:</w:t>
             </w:r>
           </w:p>
@@ -13310,7 +13648,7 @@
           </w:p>
           <w:p>
             <w:pPr>
-              <w:pStyle w:val="ListParagraph"/>
+              <w:pStyle w:val="Prrafodelista"/>
               <w:numPr>
                 <w:ilvl w:val="0"/>
                 <w:numId w:val="24"/>
@@ -13336,7 +13674,7 @@
           </w:p>
           <w:p>
             <w:pPr>
-              <w:pStyle w:val="ListParagraph"/>
+              <w:pStyle w:val="Prrafodelista"/>
               <w:numPr>
                 <w:ilvl w:val="0"/>
                 <w:numId w:val="24"/>
@@ -13362,7 +13700,7 @@
           </w:p>
           <w:p>
             <w:pPr>
-              <w:pStyle w:val="ListParagraph"/>
+              <w:pStyle w:val="Prrafodelista"/>
               <w:numPr>
                 <w:ilvl w:val="0"/>
                 <w:numId w:val="24"/>
@@ -13388,7 +13726,7 @@
           </w:p>
           <w:p>
             <w:pPr>
-              <w:pStyle w:val="ListParagraph"/>
+              <w:pStyle w:val="Prrafodelista"/>
               <w:numPr>
                 <w:ilvl w:val="0"/>
                 <w:numId w:val="24"/>
@@ -13414,7 +13752,7 @@
           </w:p>
           <w:p>
             <w:pPr>
-              <w:pStyle w:val="ListParagraph"/>
+              <w:pStyle w:val="Prrafodelista"/>
               <w:numPr>
                 <w:ilvl w:val="0"/>
                 <w:numId w:val="24"/>
@@ -13501,7 +13839,7 @@
           </w:tcPr>
           <w:p>
             <w:pPr>
-              <w:pStyle w:val="ListParagraph"/>
+              <w:pStyle w:val="Prrafodelista"/>
               <w:numPr>
                 <w:ilvl w:val="1"/>
                 <w:numId w:val="23"/>
@@ -13538,7 +13876,7 @@
           </w:p>
           <w:p>
             <w:pPr>
-              <w:pStyle w:val="ListParagraph"/>
+              <w:pStyle w:val="Prrafodelista"/>
               <w:spacing w:line="240" w:lineRule="auto"/>
               <w:ind w:left="360"/>
               <w:rPr>
@@ -14826,7 +15164,7 @@
           </w:tcPr>
           <w:p>
             <w:pPr>
-              <w:pStyle w:val="ListParagraph"/>
+              <w:pStyle w:val="Prrafodelista"/>
               <w:numPr>
                 <w:ilvl w:val="1"/>
                 <w:numId w:val="21"/>
@@ -15943,7 +16281,7 @@
           </w:tcPr>
           <w:p>
             <w:pPr>
-              <w:pStyle w:val="ListParagraph"/>
+              <w:pStyle w:val="Prrafodelista"/>
               <w:numPr>
                 <w:ilvl w:val="0"/>
                 <w:numId w:val="35"/>
@@ -16081,7 +16419,7 @@
           </w:p>
           <w:p>
             <w:pPr>
-              <w:pStyle w:val="ListParagraph"/>
+              <w:pStyle w:val="Prrafodelista"/>
               <w:numPr>
                 <w:ilvl w:val="0"/>
                 <w:numId w:val="36"/>
@@ -16105,7 +16443,7 @@
           </w:p>
           <w:p>
             <w:pPr>
-              <w:pStyle w:val="ListParagraph"/>
+              <w:pStyle w:val="Prrafodelista"/>
               <w:numPr>
                 <w:ilvl w:val="0"/>
                 <w:numId w:val="36"/>
@@ -16129,7 +16467,7 @@
           </w:p>
           <w:p>
             <w:pPr>
-              <w:pStyle w:val="ListParagraph"/>
+              <w:pStyle w:val="Prrafodelista"/>
               <w:numPr>
                 <w:ilvl w:val="0"/>
                 <w:numId w:val="36"/>
@@ -16237,7 +16575,7 @@
           </w:tcPr>
           <w:p>
             <w:pPr>
-              <w:pStyle w:val="ListParagraph"/>
+              <w:pStyle w:val="Prrafodelista"/>
               <w:numPr>
                 <w:ilvl w:val="1"/>
                 <w:numId w:val="35"/>
@@ -17640,7 +17978,7 @@
           </w:p>
           <w:p>
             <w:pPr>
-              <w:pStyle w:val="ListParagraph"/>
+              <w:pStyle w:val="Prrafodelista"/>
               <w:numPr>
                 <w:ilvl w:val="0"/>
                 <w:numId w:val="38"/>
@@ -17691,7 +18029,7 @@
           </w:p>
           <w:p>
             <w:pPr>
-              <w:pStyle w:val="ListParagraph"/>
+              <w:pStyle w:val="Prrafodelista"/>
               <w:numPr>
                 <w:ilvl w:val="0"/>
                 <w:numId w:val="38"/>
@@ -18678,7 +19016,7 @@
           </w:tcPr>
           <w:p>
             <w:pPr>
-              <w:pStyle w:val="ListParagraph"/>
+              <w:pStyle w:val="Prrafodelista"/>
               <w:numPr>
                 <w:ilvl w:val="0"/>
                 <w:numId w:val="39"/>
@@ -18762,7 +19100,7 @@
           </w:p>
           <w:p>
             <w:pPr>
-              <w:pStyle w:val="ListParagraph"/>
+              <w:pStyle w:val="Prrafodelista"/>
               <w:numPr>
                 <w:ilvl w:val="0"/>
                 <w:numId w:val="16"/>
@@ -18786,7 +19124,7 @@
           </w:p>
           <w:p>
             <w:pPr>
-              <w:pStyle w:val="ListParagraph"/>
+              <w:pStyle w:val="Prrafodelista"/>
               <w:numPr>
                 <w:ilvl w:val="0"/>
                 <w:numId w:val="16"/>
@@ -18810,7 +19148,7 @@
           </w:p>
           <w:p>
             <w:pPr>
-              <w:pStyle w:val="ListParagraph"/>
+              <w:pStyle w:val="Prrafodelista"/>
               <w:numPr>
                 <w:ilvl w:val="0"/>
                 <w:numId w:val="16"/>
@@ -18909,7 +19247,7 @@
           </w:p>
           <w:p>
             <w:pPr>
-              <w:pStyle w:val="ListParagraph"/>
+              <w:pStyle w:val="Prrafodelista"/>
               <w:numPr>
                 <w:ilvl w:val="0"/>
                 <w:numId w:val="38"/>
@@ -19945,7 +20283,7 @@
           </w:tcPr>
           <w:p>
             <w:pPr>
-              <w:pStyle w:val="ListParagraph"/>
+              <w:pStyle w:val="Prrafodelista"/>
               <w:numPr>
                 <w:ilvl w:val="0"/>
                 <w:numId w:val="39"/>
@@ -20038,7 +20376,7 @@
           </w:p>
           <w:p>
             <w:pPr>
-              <w:pStyle w:val="ListParagraph"/>
+              <w:pStyle w:val="Prrafodelista"/>
               <w:numPr>
                 <w:ilvl w:val="0"/>
                 <w:numId w:val="16"/>
@@ -20069,7 +20407,7 @@
           </w:p>
           <w:p>
             <w:pPr>
-              <w:pStyle w:val="ListParagraph"/>
+              <w:pStyle w:val="Prrafodelista"/>
               <w:numPr>
                 <w:ilvl w:val="0"/>
                 <w:numId w:val="16"/>
@@ -20093,7 +20431,7 @@
           </w:p>
           <w:p>
             <w:pPr>
-              <w:pStyle w:val="ListParagraph"/>
+              <w:pStyle w:val="Prrafodelista"/>
               <w:numPr>
                 <w:ilvl w:val="0"/>
                 <w:numId w:val="16"/>
@@ -20202,7 +20540,7 @@
           </w:p>
           <w:p>
             <w:pPr>
-              <w:pStyle w:val="ListParagraph"/>
+              <w:pStyle w:val="Prrafodelista"/>
               <w:numPr>
                 <w:ilvl w:val="0"/>
                 <w:numId w:val="38"/>
@@ -20683,7 +21021,7 @@
                     <pic:cNvPicPr>
                       <a:extLst>
                         <a:ext uri="sm">
-                          <sm:smNativeData xmlns="" xmlns:o="urn:schemas-microsoft-com:office:office" xmlns:v="urn:schemas-microsoft-com:vml" xmlns:w10="urn:schemas-microsoft-com:office:word" xmlns:w="http://schemas.openxmlformats.org/wordprocessingml/2006/main" xmlns:sm="sm" val="SMDATA_16_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"/>
+                          <sm:smNativeData xmlns:sm="sm" xmlns:w="http://schemas.openxmlformats.org/wordprocessingml/2006/main" xmlns:w10="urn:schemas-microsoft-com:office:word" xmlns:v="urn:schemas-microsoft-com:vml" xmlns:o="urn:schemas-microsoft-com:office:office" xmlns="" xmlns:w16du="http://schemas.microsoft.com/office/word/2023/wordml/word16du" xmlns:oel="http://schemas.microsoft.com/office/2019/extlst" val="SMDATA_16_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"/>
                         </a:ext>
                       </a:extLst>
                     </pic:cNvPicPr>
@@ -20848,7 +21186,7 @@
                     <pic:cNvPicPr>
                       <a:extLst>
                         <a:ext uri="sm">
-                          <sm:smNativeData xmlns="" xmlns:o="urn:schemas-microsoft-com:office:office" xmlns:v="urn:schemas-microsoft-com:vml" xmlns:w10="urn:schemas-microsoft-com:office:word" xmlns:w="http://schemas.openxmlformats.org/wordprocessingml/2006/main" xmlns:sm="sm" val="SMDATA_16_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"/>
+                          <sm:smNativeData xmlns:sm="sm" xmlns:w="http://schemas.openxmlformats.org/wordprocessingml/2006/main" xmlns:w10="urn:schemas-microsoft-com:office:word" xmlns:v="urn:schemas-microsoft-com:vml" xmlns:o="urn:schemas-microsoft-com:office:office" xmlns="" xmlns:w16du="http://schemas.microsoft.com/office/word/2023/wordml/word16du" xmlns:oel="http://schemas.microsoft.com/office/2019/extlst" val="SMDATA_16_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"/>
                         </a:ext>
                       </a:extLst>
                     </pic:cNvPicPr>
@@ -21047,7 +21385,7 @@
                     <pic:cNvPicPr>
                       <a:extLst>
                         <a:ext uri="sm">
-                          <sm:smNativeData xmlns="" xmlns:o="urn:schemas-microsoft-com:office:office" xmlns:v="urn:schemas-microsoft-com:vml" xmlns:w10="urn:schemas-microsoft-com:office:word" xmlns:w="http://schemas.openxmlformats.org/wordprocessingml/2006/main" xmlns:sm="sm" val="SMDATA_16_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"/>
+                          <sm:smNativeData xmlns:sm="sm" xmlns:w="http://schemas.openxmlformats.org/wordprocessingml/2006/main" xmlns:w10="urn:schemas-microsoft-com:office:word" xmlns:v="urn:schemas-microsoft-com:vml" xmlns:o="urn:schemas-microsoft-com:office:office" xmlns="" xmlns:w16du="http://schemas.microsoft.com/office/word/2023/wordml/word16du" xmlns:oel="http://schemas.microsoft.com/office/2019/extlst" val="SMDATA_16_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"/>
                         </a:ext>
                       </a:extLst>
                     </pic:cNvPicPr>
@@ -21117,7 +21455,7 @@
                       <a:picLocks noChangeAspect="1"/>
                       <a:extLst>
                         <a:ext uri="sm">
-                          <sm:smNativeData xmlns="" xmlns:o="urn:schemas-microsoft-com:office:office" xmlns:v="urn:schemas-microsoft-com:vml" xmlns:w10="urn:schemas-microsoft-com:office:word" xmlns:w="http://schemas.openxmlformats.org/wordprocessingml/2006/main" xmlns:sm="sm" val="SMDATA_16_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"/>
+                          <sm:smNativeData xmlns:sm="sm" xmlns:w="http://schemas.openxmlformats.org/wordprocessingml/2006/main" xmlns:w10="urn:schemas-microsoft-com:office:word" xmlns:v="urn:schemas-microsoft-com:vml" xmlns:o="urn:schemas-microsoft-com:office:office" xmlns="" xmlns:w16du="http://schemas.microsoft.com/office/word/2023/wordml/word16du" xmlns:oel="http://schemas.microsoft.com/office/2019/extlst" val="SMDATA_16_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"/>
                         </a:ext>
                       </a:extLst>
                     </pic:cNvPicPr>
@@ -21231,7 +21569,7 @@
                       <a:picLocks noChangeAspect="1"/>
                       <a:extLst>
                         <a:ext uri="sm">
-                          <sm:smNativeData xmlns="" xmlns:o="urn:schemas-microsoft-com:office:office" xmlns:v="urn:schemas-microsoft-com:vml" xmlns:w10="urn:schemas-microsoft-com:office:word" xmlns:w="http://schemas.openxmlformats.org/wordprocessingml/2006/main" xmlns:sm="sm" val="SMDATA_16_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"/>
+                          <sm:smNativeData xmlns:sm="sm" xmlns:w="http://schemas.openxmlformats.org/wordprocessingml/2006/main" xmlns:w10="urn:schemas-microsoft-com:office:word" xmlns:v="urn:schemas-microsoft-com:vml" xmlns:o="urn:schemas-microsoft-com:office:office" xmlns="" xmlns:w16du="http://schemas.microsoft.com/office/word/2023/wordml/word16du" xmlns:oel="http://schemas.microsoft.com/office/2019/extlst" val="SMDATA_16_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"/>
                         </a:ext>
                       </a:extLst>
                     </pic:cNvPicPr>
@@ -21941,7 +22279,7 @@
     </w:p>
     <w:p>
       <w:pPr>
-        <w:pStyle w:val="ListParagraph"/>
+        <w:pStyle w:val="Prrafodelista"/>
         <w:numPr>
           <w:ilvl w:val="0"/>
           <w:numId w:val="22"/>
@@ -21964,7 +22302,7 @@
     </w:p>
     <w:p>
       <w:pPr>
-        <w:pStyle w:val="ListParagraph"/>
+        <w:pStyle w:val="Prrafodelista"/>
         <w:numPr>
           <w:ilvl w:val="0"/>
           <w:numId w:val="22"/>
@@ -21987,7 +22325,7 @@
     </w:p>
     <w:p>
       <w:pPr>
-        <w:pStyle w:val="ListParagraph"/>
+        <w:pStyle w:val="Prrafodelista"/>
         <w:numPr>
           <w:ilvl w:val="0"/>
           <w:numId w:val="22"/>
@@ -22525,7 +22863,7 @@
 </file>
 
 <file path=word/endnotes.xml><?xml version="1.0" encoding="utf-8"?>
-<w:endnotes xmlns:wpc="http://schemas.microsoft.com/office/word/2010/wordprocessingCanvas" xmlns:cx="http://schemas.microsoft.com/office/drawing/2014/chartex" xmlns:cx1="http://schemas.microsoft.com/office/drawing/2015/9/8/chartex" xmlns:cx2="http://schemas.microsoft.com/office/drawing/2015/10/21/chartex" xmlns:cx3="http://schemas.microsoft.com/office/drawing/2016/5/9/chartex" xmlns:cx4="http://schemas.microsoft.com/office/drawing/2016/5/10/chartex" xmlns:cx5="http://schemas.microsoft.com/office/drawing/2016/5/11/chartex" xmlns:cx6="http://schemas.microsoft.com/office/drawing/2016/5/12/chartex" xmlns:cx7="http://schemas.microsoft.com/office/drawing/2016/5/13/chartex" xmlns:cx8="http://schemas.microsoft.com/office/drawing/2016/5/14/chartex" xmlns:mc="http://schemas.openxmlformats.org/markup-compatibility/2006" xmlns:aink="http://schemas.microsoft.com/office/drawing/2016/ink" xmlns:am3d="http://schemas.microsoft.com/office/drawing/2017/model3d" xmlns:o="urn:schemas-microsoft-com:office:office" xmlns:oel="http://schemas.microsoft.com/office/2019/extlst" xmlns:r="http://schemas.openxmlformats.org/officeDocument/2006/relationships" xmlns:m="http://schemas.openxmlformats.org/officeDocument/2006/math" xmlns:v="urn:schemas-microsoft-com:vml" xmlns:wp14="http://schemas.microsoft.com/office/word/2010/wordprocessingDrawing" xmlns:wp="http://schemas.openxmlformats.org/drawingml/2006/wordprocessingDrawing" xmlns:w10="urn:schemas-microsoft-com:office:word" xmlns:w="http://schemas.openxmlformats.org/wordprocessingml/2006/main" xmlns:w14="http://schemas.microsoft.com/office/word/2010/wordml" xmlns:w15="http://schemas.microsoft.com/office/word/2012/wordml" xmlns:w16cex="http://schemas.microsoft.com/office/word/2018/wordml/cex" xmlns:w16cid="http://schemas.microsoft.com/office/word/2016/wordml/cid" xmlns:w16="http://schemas.microsoft.com/office/word/2018/wordml" xmlns:w16du="http://schemas.microsoft.com/office/word/2023/wordml/word16du" xmlns:w16sdtdh="http://schemas.microsoft.com/office/word/2020/wordml/sdtdatahash" xmlns:w16se="http://schemas.microsoft.com/office/word/2015/wordml/symex" xmlns:wpg="http://schemas.microsoft.com/office/word/2010/wordprocessingGroup" xmlns:wpi="http://schemas.microsoft.com/office/word/2010/wordprocessingInk" xmlns:wne="http://schemas.microsoft.com/office/word/2006/wordml" xmlns:wps="http://schemas.microsoft.com/office/word/2010/wordprocessingShape" mc:Ignorable="w14 w15 w16se w16cid w16 w16cex w16sdtdh w16du wp14">
+<w:endnotes xmlns:wpc="http://schemas.microsoft.com/office/word/2010/wordprocessingCanvas" xmlns:cx="http://schemas.microsoft.com/office/drawing/2014/chartex" xmlns:cx1="http://schemas.microsoft.com/office/drawing/2015/9/8/chartex" xmlns:cx2="http://schemas.microsoft.com/office/drawing/2015/10/21/chartex" xmlns:cx3="http://schemas.microsoft.com/office/drawing/2016/5/9/chartex" xmlns:cx4="http://schemas.microsoft.com/office/drawing/2016/5/10/chartex" xmlns:cx5="http://schemas.microsoft.com/office/drawing/2016/5/11/chartex" xmlns:cx6="http://schemas.microsoft.com/office/drawing/2016/5/12/chartex" xmlns:cx7="http://schemas.microsoft.com/office/drawing/2016/5/13/chartex" xmlns:cx8="http://schemas.microsoft.com/office/drawing/2016/5/14/chartex" xmlns:mc="http://schemas.openxmlformats.org/markup-compatibility/2006" xmlns:aink="http://schemas.microsoft.com/office/drawing/2016/ink" xmlns:am3d="http://schemas.microsoft.com/office/drawing/2017/model3d" xmlns:o="urn:schemas-microsoft-com:office:office" xmlns:r="http://schemas.openxmlformats.org/officeDocument/2006/relationships" xmlns:m="http://schemas.openxmlformats.org/officeDocument/2006/math" xmlns:v="urn:schemas-microsoft-com:vml" xmlns:wp14="http://schemas.microsoft.com/office/word/2010/wordprocessingDrawing" xmlns:wp="http://schemas.openxmlformats.org/drawingml/2006/wordprocessingDrawing" xmlns:w10="urn:schemas-microsoft-com:office:word" xmlns:w="http://schemas.openxmlformats.org/wordprocessingml/2006/main" xmlns:w14="http://schemas.microsoft.com/office/word/2010/wordml" xmlns:w15="http://schemas.microsoft.com/office/word/2012/wordml" xmlns:w16cex="http://schemas.microsoft.com/office/word/2018/wordml/cex" xmlns:w16cid="http://schemas.microsoft.com/office/word/2016/wordml/cid" xmlns:w16="http://schemas.microsoft.com/office/word/2018/wordml" xmlns:w16sdtdh="http://schemas.microsoft.com/office/word/2020/wordml/sdtdatahash" xmlns:w16se="http://schemas.microsoft.com/office/word/2015/wordml/symex" xmlns:wpg="http://schemas.microsoft.com/office/word/2010/wordprocessingGroup" xmlns:wpi="http://schemas.microsoft.com/office/word/2010/wordprocessingInk" xmlns:wne="http://schemas.microsoft.com/office/word/2006/wordml" xmlns:wps="http://schemas.microsoft.com/office/word/2010/wordprocessingShape" mc:Ignorable="w14 w15 w16se w16cid w16 w16cex w16sdtdh wp14">
   <w:endnote w:type="separator" w:id="-1">
     <w:p>
       <w:pPr>
@@ -22550,7 +22888,7 @@
 </file>
 
 <file path=word/footer1.xml><?xml version="1.0" encoding="utf-8"?>
-<w:ftr xmlns:wpc="http://schemas.microsoft.com/office/word/2010/wordprocessingCanvas" xmlns:cx="http://schemas.microsoft.com/office/drawing/2014/chartex" xmlns:cx1="http://schemas.microsoft.com/office/drawing/2015/9/8/chartex" xmlns:cx2="http://schemas.microsoft.com/office/drawing/2015/10/21/chartex" xmlns:cx3="http://schemas.microsoft.com/office/drawing/2016/5/9/chartex" xmlns:cx4="http://schemas.microsoft.com/office/drawing/2016/5/10/chartex" xmlns:cx5="http://schemas.microsoft.com/office/drawing/2016/5/11/chartex" xmlns:cx6="http://schemas.microsoft.com/office/drawing/2016/5/12/chartex" xmlns:cx7="http://schemas.microsoft.com/office/drawing/2016/5/13/chartex" xmlns:cx8="http://schemas.microsoft.com/office/drawing/2016/5/14/chartex" xmlns:mc="http://schemas.openxmlformats.org/markup-compatibility/2006" xmlns:aink="http://schemas.microsoft.com/office/drawing/2016/ink" xmlns:am3d="http://schemas.microsoft.com/office/drawing/2017/model3d" xmlns:o="urn:schemas-microsoft-com:office:office" xmlns:oel="http://schemas.microsoft.com/office/2019/extlst" xmlns:r="http://schemas.openxmlformats.org/officeDocument/2006/relationships" xmlns:m="http://schemas.openxmlformats.org/officeDocument/2006/math" xmlns:v="urn:schemas-microsoft-com:vml" xmlns:wp14="http://schemas.microsoft.com/office/word/2010/wordprocessingDrawing" xmlns:wp="http://schemas.openxmlformats.org/drawingml/2006/wordprocessingDrawing" xmlns:w10="urn:schemas-microsoft-com:office:word" xmlns:w="http://schemas.openxmlformats.org/wordprocessingml/2006/main" xmlns:w14="http://schemas.microsoft.com/office/word/2010/wordml" xmlns:w15="http://schemas.microsoft.com/office/word/2012/wordml" xmlns:w16cex="http://schemas.microsoft.com/office/word/2018/wordml/cex" xmlns:w16cid="http://schemas.microsoft.com/office/word/2016/wordml/cid" xmlns:w16="http://schemas.microsoft.com/office/word/2018/wordml" xmlns:w16du="http://schemas.microsoft.com/office/word/2023/wordml/word16du" xmlns:w16sdtdh="http://schemas.microsoft.com/office/word/2020/wordml/sdtdatahash" xmlns:w16se="http://schemas.microsoft.com/office/word/2015/wordml/symex" xmlns:wpg="http://schemas.microsoft.com/office/word/2010/wordprocessingGroup" xmlns:wpi="http://schemas.microsoft.com/office/word/2010/wordprocessingInk" xmlns:wne="http://schemas.microsoft.com/office/word/2006/wordml" xmlns:wps="http://schemas.microsoft.com/office/word/2010/wordprocessingShape" mc:Ignorable="w14 w15 w16se w16cid w16 w16cex w16sdtdh w16du wp14">
+<w:ftr xmlns:wpc="http://schemas.microsoft.com/office/word/2010/wordprocessingCanvas" xmlns:cx="http://schemas.microsoft.com/office/drawing/2014/chartex" xmlns:cx1="http://schemas.microsoft.com/office/drawing/2015/9/8/chartex" xmlns:cx2="http://schemas.microsoft.com/office/drawing/2015/10/21/chartex" xmlns:cx3="http://schemas.microsoft.com/office/drawing/2016/5/9/chartex" xmlns:cx4="http://schemas.microsoft.com/office/drawing/2016/5/10/chartex" xmlns:cx5="http://schemas.microsoft.com/office/drawing/2016/5/11/chartex" xmlns:cx6="http://schemas.microsoft.com/office/drawing/2016/5/12/chartex" xmlns:cx7="http://schemas.microsoft.com/office/drawing/2016/5/13/chartex" xmlns:cx8="http://schemas.microsoft.com/office/drawing/2016/5/14/chartex" xmlns:mc="http://schemas.openxmlformats.org/markup-compatibility/2006" xmlns:aink="http://schemas.microsoft.com/office/drawing/2016/ink" xmlns:am3d="http://schemas.microsoft.com/office/drawing/2017/model3d" xmlns:o="urn:schemas-microsoft-com:office:office" xmlns:r="http://schemas.openxmlformats.org/officeDocument/2006/relationships" xmlns:m="http://schemas.openxmlformats.org/officeDocument/2006/math" xmlns:v="urn:schemas-microsoft-com:vml" xmlns:wp14="http://schemas.microsoft.com/office/word/2010/wordprocessingDrawing" xmlns:wp="http://schemas.openxmlformats.org/drawingml/2006/wordprocessingDrawing" xmlns:w10="urn:schemas-microsoft-com:office:word" xmlns:w="http://schemas.openxmlformats.org/wordprocessingml/2006/main" xmlns:w14="http://schemas.microsoft.com/office/word/2010/wordml" xmlns:w15="http://schemas.microsoft.com/office/word/2012/wordml" xmlns:w16cex="http://schemas.microsoft.com/office/word/2018/wordml/cex" xmlns:w16cid="http://schemas.microsoft.com/office/word/2016/wordml/cid" xmlns:w16="http://schemas.microsoft.com/office/word/2018/wordml" xmlns:w16sdtdh="http://schemas.microsoft.com/office/word/2020/wordml/sdtdatahash" xmlns:w16se="http://schemas.microsoft.com/office/word/2015/wordml/symex" xmlns:wpg="http://schemas.microsoft.com/office/word/2010/wordprocessingGroup" xmlns:wpi="http://schemas.microsoft.com/office/word/2010/wordprocessingInk" xmlns:wne="http://schemas.microsoft.com/office/word/2006/wordml" xmlns:wps="http://schemas.microsoft.com/office/word/2010/wordprocessingShape" mc:Ignorable="w14 w15 w16se w16cid w16 w16cex w16sdtdh wp14">
   <w:p>
     <w:pPr>
       <w:jc w:val="right"/>
@@ -22575,7 +22913,7 @@
 </file>
 
 <file path=word/footnotes.xml><?xml version="1.0" encoding="utf-8"?>
-<w:footnotes xmlns:wpc="http://schemas.microsoft.com/office/word/2010/wordprocessingCanvas" xmlns:cx="http://schemas.microsoft.com/office/drawing/2014/chartex" xmlns:cx1="http://schemas.microsoft.com/office/drawing/2015/9/8/chartex" xmlns:cx2="http://schemas.microsoft.com/office/drawing/2015/10/21/chartex" xmlns:cx3="http://schemas.microsoft.com/office/drawing/2016/5/9/chartex" xmlns:cx4="http://schemas.microsoft.com/office/drawing/2016/5/10/chartex" xmlns:cx5="http://schemas.microsoft.com/office/drawing/2016/5/11/chartex" xmlns:cx6="http://schemas.microsoft.com/office/drawing/2016/5/12/chartex" xmlns:cx7="http://schemas.microsoft.com/office/drawing/2016/5/13/chartex" xmlns:cx8="http://schemas.microsoft.com/office/drawing/2016/5/14/chartex" xmlns:mc="http://schemas.openxmlformats.org/markup-compatibility/2006" xmlns:aink="http://schemas.microsoft.com/office/drawing/2016/ink" xmlns:am3d="http://schemas.microsoft.com/office/drawing/2017/model3d" xmlns:o="urn:schemas-microsoft-com:office:office" xmlns:oel="http://schemas.microsoft.com/office/2019/extlst" xmlns:r="http://schemas.openxmlformats.org/officeDocument/2006/relationships" xmlns:m="http://schemas.openxmlformats.org/officeDocument/2006/math" xmlns:v="urn:schemas-microsoft-com:vml" xmlns:wp14="http://schemas.microsoft.com/office/word/2010/wordprocessingDrawing" xmlns:wp="http://schemas.openxmlformats.org/drawingml/2006/wordprocessingDrawing" xmlns:w10="urn:schemas-microsoft-com:office:word" xmlns:w="http://schemas.openxmlformats.org/wordprocessingml/2006/main" xmlns:w14="http://schemas.microsoft.com/office/word/2010/wordml" xmlns:w15="http://schemas.microsoft.com/office/word/2012/wordml" xmlns:w16cex="http://schemas.microsoft.com/office/word/2018/wordml/cex" xmlns:w16cid="http://schemas.microsoft.com/office/word/2016/wordml/cid" xmlns:w16="http://schemas.microsoft.com/office/word/2018/wordml" xmlns:w16du="http://schemas.microsoft.com/office/word/2023/wordml/word16du" xmlns:w16sdtdh="http://schemas.microsoft.com/office/word/2020/wordml/sdtdatahash" xmlns:w16se="http://schemas.microsoft.com/office/word/2015/wordml/symex" xmlns:wpg="http://schemas.microsoft.com/office/word/2010/wordprocessingGroup" xmlns:wpi="http://schemas.microsoft.com/office/word/2010/wordprocessingInk" xmlns:wne="http://schemas.microsoft.com/office/word/2006/wordml" xmlns:wps="http://schemas.microsoft.com/office/word/2010/wordprocessingShape" mc:Ignorable="w14 w15 w16se w16cid w16 w16cex w16sdtdh w16du wp14">
+<w:footnotes xmlns:wpc="http://schemas.microsoft.com/office/word/2010/wordprocessingCanvas" xmlns:cx="http://schemas.microsoft.com/office/drawing/2014/chartex" xmlns:cx1="http://schemas.microsoft.com/office/drawing/2015/9/8/chartex" xmlns:cx2="http://schemas.microsoft.com/office/drawing/2015/10/21/chartex" xmlns:cx3="http://schemas.microsoft.com/office/drawing/2016/5/9/chartex" xmlns:cx4="http://schemas.microsoft.com/office/drawing/2016/5/10/chartex" xmlns:cx5="http://schemas.microsoft.com/office/drawing/2016/5/11/chartex" xmlns:cx6="http://schemas.microsoft.com/office/drawing/2016/5/12/chartex" xmlns:cx7="http://schemas.microsoft.com/office/drawing/2016/5/13/chartex" xmlns:cx8="http://schemas.microsoft.com/office/drawing/2016/5/14/chartex" xmlns:mc="http://schemas.openxmlformats.org/markup-compatibility/2006" xmlns:aink="http://schemas.microsoft.com/office/drawing/2016/ink" xmlns:am3d="http://schemas.microsoft.com/office/drawing/2017/model3d" xmlns:o="urn:schemas-microsoft-com:office:office" xmlns:r="http://schemas.openxmlformats.org/officeDocument/2006/relationships" xmlns:m="http://schemas.openxmlformats.org/officeDocument/2006/math" xmlns:v="urn:schemas-microsoft-com:vml" xmlns:wp14="http://schemas.microsoft.com/office/word/2010/wordprocessingDrawing" xmlns:wp="http://schemas.openxmlformats.org/drawingml/2006/wordprocessingDrawing" xmlns:w10="urn:schemas-microsoft-com:office:word" xmlns:w="http://schemas.openxmlformats.org/wordprocessingml/2006/main" xmlns:w14="http://schemas.microsoft.com/office/word/2010/wordml" xmlns:w15="http://schemas.microsoft.com/office/word/2012/wordml" xmlns:w16cex="http://schemas.microsoft.com/office/word/2018/wordml/cex" xmlns:w16cid="http://schemas.microsoft.com/office/word/2016/wordml/cid" xmlns:w16="http://schemas.microsoft.com/office/word/2018/wordml" xmlns:w16sdtdh="http://schemas.microsoft.com/office/word/2020/wordml/sdtdatahash" xmlns:w16se="http://schemas.microsoft.com/office/word/2015/wordml/symex" xmlns:wpg="http://schemas.microsoft.com/office/word/2010/wordprocessingGroup" xmlns:wpi="http://schemas.microsoft.com/office/word/2010/wordprocessingInk" xmlns:wne="http://schemas.microsoft.com/office/word/2006/wordml" xmlns:wps="http://schemas.microsoft.com/office/word/2010/wordprocessingShape" mc:Ignorable="w14 w15 w16se w16cid w16 w16cex w16sdtdh wp14">
   <w:footnote w:type="separator" w:id="-1">
     <w:p>
       <w:pPr>
@@ -22600,7 +22938,7 @@
 </file>
 
 <file path=word/numbering.xml><?xml version="1.0" encoding="utf-8"?>
-<w:numbering xmlns:wpc="http://schemas.microsoft.com/office/word/2010/wordprocessingCanvas" xmlns:cx="http://schemas.microsoft.com/office/drawing/2014/chartex" xmlns:cx1="http://schemas.microsoft.com/office/drawing/2015/9/8/chartex" xmlns:cx2="http://schemas.microsoft.com/office/drawing/2015/10/21/chartex" xmlns:cx3="http://schemas.microsoft.com/office/drawing/2016/5/9/chartex" xmlns:cx4="http://schemas.microsoft.com/office/drawing/2016/5/10/chartex" xmlns:cx5="http://schemas.microsoft.com/office/drawing/2016/5/11/chartex" xmlns:cx6="http://schemas.microsoft.com/office/drawing/2016/5/12/chartex" xmlns:cx7="http://schemas.microsoft.com/office/drawing/2016/5/13/chartex" xmlns:cx8="http://schemas.microsoft.com/office/drawing/2016/5/14/chartex" xmlns:mc="http://schemas.openxmlformats.org/markup-compatibility/2006" xmlns:aink="http://schemas.microsoft.com/office/drawing/2016/ink" xmlns:am3d="http://schemas.microsoft.com/office/drawing/2017/model3d" xmlns:o="urn:schemas-microsoft-com:office:office" xmlns:oel="http://schemas.microsoft.com/office/2019/extlst" xmlns:r="http://schemas.openxmlformats.org/officeDocument/2006/relationships" xmlns:m="http://schemas.openxmlformats.org/officeDocument/2006/math" xmlns:v="urn:schemas-microsoft-com:vml" xmlns:wp14="http://schemas.microsoft.com/office/word/2010/wordprocessingDrawing" xmlns:wp="http://schemas.openxmlformats.org/drawingml/2006/wordprocessingDrawing" xmlns:w10="urn:schemas-microsoft-com:office:word" xmlns:w="http://schemas.openxmlformats.org/wordprocessingml/2006/main" xmlns:w14="http://schemas.microsoft.com/office/word/2010/wordml" xmlns:w15="http://schemas.microsoft.com/office/word/2012/wordml" xmlns:w16cex="http://schemas.microsoft.com/office/word/2018/wordml/cex" xmlns:w16cid="http://schemas.microsoft.com/office/word/2016/wordml/cid" xmlns:w16="http://schemas.microsoft.com/office/word/2018/wordml" xmlns:w16du="http://schemas.microsoft.com/office/word/2023/wordml/word16du" xmlns:w16sdtdh="http://schemas.microsoft.com/office/word/2020/wordml/sdtdatahash" xmlns:w16se="http://schemas.microsoft.com/office/word/2015/wordml/symex" xmlns:wpg="http://schemas.microsoft.com/office/word/2010/wordprocessingGroup" xmlns:wpi="http://schemas.microsoft.com/office/word/2010/wordprocessingInk" xmlns:wne="http://schemas.microsoft.com/office/word/2006/wordml" xmlns:wps="http://schemas.microsoft.com/office/word/2010/wordprocessingShape" mc:Ignorable="w14 w15 w16se w16cid w16 w16cex w16sdtdh w16du wp14">
+<w:numbering xmlns:wpc="http://schemas.microsoft.com/office/word/2010/wordprocessingCanvas" xmlns:cx="http://schemas.microsoft.com/office/drawing/2014/chartex" xmlns:cx1="http://schemas.microsoft.com/office/drawing/2015/9/8/chartex" xmlns:cx2="http://schemas.microsoft.com/office/drawing/2015/10/21/chartex" xmlns:cx3="http://schemas.microsoft.com/office/drawing/2016/5/9/chartex" xmlns:cx4="http://schemas.microsoft.com/office/drawing/2016/5/10/chartex" xmlns:cx5="http://schemas.microsoft.com/office/drawing/2016/5/11/chartex" xmlns:cx6="http://schemas.microsoft.com/office/drawing/2016/5/12/chartex" xmlns:cx7="http://schemas.microsoft.com/office/drawing/2016/5/13/chartex" xmlns:cx8="http://schemas.microsoft.com/office/drawing/2016/5/14/chartex" xmlns:mc="http://schemas.openxmlformats.org/markup-compatibility/2006" xmlns:aink="http://schemas.microsoft.com/office/drawing/2016/ink" xmlns:am3d="http://schemas.microsoft.com/office/drawing/2017/model3d" xmlns:o="urn:schemas-microsoft-com:office:office" xmlns:r="http://schemas.openxmlformats.org/officeDocument/2006/relationships" xmlns:m="http://schemas.openxmlformats.org/officeDocument/2006/math" xmlns:v="urn:schemas-microsoft-com:vml" xmlns:wp14="http://schemas.microsoft.com/office/word/2010/wordprocessingDrawing" xmlns:wp="http://schemas.openxmlformats.org/drawingml/2006/wordprocessingDrawing" xmlns:w10="urn:schemas-microsoft-com:office:word" xmlns:w="http://schemas.openxmlformats.org/wordprocessingml/2006/main" xmlns:w14="http://schemas.microsoft.com/office/word/2010/wordml" xmlns:w15="http://schemas.microsoft.com/office/word/2012/wordml" xmlns:w16cex="http://schemas.microsoft.com/office/word/2018/wordml/cex" xmlns:w16cid="http://schemas.microsoft.com/office/word/2016/wordml/cid" xmlns:w16="http://schemas.microsoft.com/office/word/2018/wordml" xmlns:w16sdtdh="http://schemas.microsoft.com/office/word/2020/wordml/sdtdatahash" xmlns:w16se="http://schemas.microsoft.com/office/word/2015/wordml/symex" xmlns:wpg="http://schemas.microsoft.com/office/word/2010/wordprocessingGroup" xmlns:wpi="http://schemas.microsoft.com/office/word/2010/wordprocessingInk" xmlns:wne="http://schemas.microsoft.com/office/word/2006/wordml" xmlns:wps="http://schemas.microsoft.com/office/word/2010/wordprocessingShape" mc:Ignorable="w14 w15 w16se w16cid w16 w16cex w16sdtdh wp14">
   <w:abstractNum w:abstractNumId="0" w15:restartNumberingAfterBreak="0">
     <w:nsid w:val="02F94A15"/>
     <w:multiLevelType w:val="multilevel"/>
@@ -29736,178 +30074,178 @@
       </w:rPr>
     </w:lvl>
   </w:abstractNum>
-  <w:num w:numId="1" w16cid:durableId="1894927365">
+  <w:num w:numId="1">
     <w:abstractNumId w:val="34"/>
   </w:num>
-  <w:num w:numId="2" w16cid:durableId="857082519">
+  <w:num w:numId="2">
     <w:abstractNumId w:val="5"/>
   </w:num>
-  <w:num w:numId="3" w16cid:durableId="1906717938">
+  <w:num w:numId="3">
     <w:abstractNumId w:val="2"/>
   </w:num>
-  <w:num w:numId="4" w16cid:durableId="1203327269">
+  <w:num w:numId="4">
     <w:abstractNumId w:val="4"/>
   </w:num>
-  <w:num w:numId="5" w16cid:durableId="716123118">
+  <w:num w:numId="5">
     <w:abstractNumId w:val="36"/>
   </w:num>
-  <w:num w:numId="6" w16cid:durableId="549652996">
+  <w:num w:numId="6">
     <w:abstractNumId w:val="64"/>
   </w:num>
-  <w:num w:numId="7" w16cid:durableId="828059718">
+  <w:num w:numId="7">
     <w:abstractNumId w:val="27"/>
   </w:num>
-  <w:num w:numId="8" w16cid:durableId="1642421988">
+  <w:num w:numId="8">
     <w:abstractNumId w:val="13"/>
   </w:num>
-  <w:num w:numId="9" w16cid:durableId="1860240672">
+  <w:num w:numId="9">
     <w:abstractNumId w:val="40"/>
   </w:num>
-  <w:num w:numId="10" w16cid:durableId="2099860914">
+  <w:num w:numId="10">
     <w:abstractNumId w:val="1"/>
   </w:num>
-  <w:num w:numId="11" w16cid:durableId="1972322373">
+  <w:num w:numId="11">
     <w:abstractNumId w:val="22"/>
   </w:num>
-  <w:num w:numId="12" w16cid:durableId="1402213203">
+  <w:num w:numId="12">
     <w:abstractNumId w:val="56"/>
   </w:num>
-  <w:num w:numId="13" w16cid:durableId="804278525">
+  <w:num w:numId="13">
     <w:abstractNumId w:val="20"/>
   </w:num>
-  <w:num w:numId="14" w16cid:durableId="1656639446">
+  <w:num w:numId="14">
     <w:abstractNumId w:val="33"/>
   </w:num>
-  <w:num w:numId="15" w16cid:durableId="2094693820">
+  <w:num w:numId="15">
     <w:abstractNumId w:val="49"/>
   </w:num>
-  <w:num w:numId="16" w16cid:durableId="1624573679">
+  <w:num w:numId="16">
     <w:abstractNumId w:val="44"/>
   </w:num>
-  <w:num w:numId="17" w16cid:durableId="1993950446">
+  <w:num w:numId="17">
     <w:abstractNumId w:val="8"/>
   </w:num>
-  <w:num w:numId="18" w16cid:durableId="1096824054">
+  <w:num w:numId="18">
     <w:abstractNumId w:val="16"/>
   </w:num>
-  <w:num w:numId="19" w16cid:durableId="1376659726">
+  <w:num w:numId="19">
     <w:abstractNumId w:val="24"/>
   </w:num>
-  <w:num w:numId="20" w16cid:durableId="443816079">
+  <w:num w:numId="20">
     <w:abstractNumId w:val="53"/>
   </w:num>
-  <w:num w:numId="21" w16cid:durableId="279260970">
+  <w:num w:numId="21">
     <w:abstractNumId w:val="12"/>
   </w:num>
-  <w:num w:numId="22" w16cid:durableId="1258833350">
+  <w:num w:numId="22">
     <w:abstractNumId w:val="9"/>
   </w:num>
-  <w:num w:numId="23" w16cid:durableId="1764108297">
+  <w:num w:numId="23">
     <w:abstractNumId w:val="21"/>
   </w:num>
-  <w:num w:numId="24" w16cid:durableId="1698966022">
+  <w:num w:numId="24">
     <w:abstractNumId w:val="32"/>
   </w:num>
-  <w:num w:numId="25" w16cid:durableId="1944067331">
+  <w:num w:numId="25">
     <w:abstractNumId w:val="31"/>
   </w:num>
-  <w:num w:numId="26" w16cid:durableId="2056391897">
+  <w:num w:numId="26">
     <w:abstractNumId w:val="35"/>
   </w:num>
-  <w:num w:numId="27" w16cid:durableId="332531668">
+  <w:num w:numId="27">
     <w:abstractNumId w:val="43"/>
   </w:num>
-  <w:num w:numId="28" w16cid:durableId="569654639">
+  <w:num w:numId="28">
     <w:abstractNumId w:val="6"/>
   </w:num>
-  <w:num w:numId="29" w16cid:durableId="112095417">
+  <w:num w:numId="29">
     <w:abstractNumId w:val="58"/>
   </w:num>
-  <w:num w:numId="30" w16cid:durableId="211623937">
+  <w:num w:numId="30">
     <w:abstractNumId w:val="15"/>
   </w:num>
-  <w:num w:numId="31" w16cid:durableId="877862369">
+  <w:num w:numId="31">
     <w:abstractNumId w:val="54"/>
   </w:num>
-  <w:num w:numId="32" w16cid:durableId="1710376109">
+  <w:num w:numId="32">
     <w:abstractNumId w:val="29"/>
   </w:num>
-  <w:num w:numId="33" w16cid:durableId="1805003090">
+  <w:num w:numId="33">
     <w:abstractNumId w:val="10"/>
   </w:num>
-  <w:num w:numId="34" w16cid:durableId="713891185">
+  <w:num w:numId="34">
     <w:abstractNumId w:val="61"/>
   </w:num>
-  <w:num w:numId="35" w16cid:durableId="574710315">
+  <w:num w:numId="35">
     <w:abstractNumId w:val="17"/>
   </w:num>
-  <w:num w:numId="36" w16cid:durableId="1426488810">
+  <w:num w:numId="36">
     <w:abstractNumId w:val="39"/>
   </w:num>
-  <w:num w:numId="37" w16cid:durableId="827786494">
+  <w:num w:numId="37">
     <w:abstractNumId w:val="45"/>
   </w:num>
-  <w:num w:numId="38" w16cid:durableId="265502240">
+  <w:num w:numId="38">
     <w:abstractNumId w:val="23"/>
   </w:num>
-  <w:num w:numId="39" w16cid:durableId="1105151231">
+  <w:num w:numId="39">
     <w:abstractNumId w:val="37"/>
   </w:num>
-  <w:num w:numId="40" w16cid:durableId="1741754781">
+  <w:num w:numId="40">
     <w:abstractNumId w:val="38"/>
   </w:num>
-  <w:num w:numId="41" w16cid:durableId="803931195">
+  <w:num w:numId="41">
     <w:abstractNumId w:val="14"/>
   </w:num>
-  <w:num w:numId="42" w16cid:durableId="687290012">
+  <w:num w:numId="42">
     <w:abstractNumId w:val="48"/>
   </w:num>
-  <w:num w:numId="43" w16cid:durableId="602306787">
+  <w:num w:numId="43">
     <w:abstractNumId w:val="46"/>
   </w:num>
-  <w:num w:numId="44" w16cid:durableId="2103144911">
+  <w:num w:numId="44">
     <w:abstractNumId w:val="62"/>
   </w:num>
-  <w:num w:numId="45" w16cid:durableId="1613324778">
+  <w:num w:numId="45">
     <w:abstractNumId w:val="51"/>
   </w:num>
-  <w:num w:numId="46" w16cid:durableId="1957710978">
+  <w:num w:numId="46">
     <w:abstractNumId w:val="55"/>
   </w:num>
-  <w:num w:numId="47" w16cid:durableId="296566135">
+  <w:num w:numId="47">
     <w:abstractNumId w:val="28"/>
   </w:num>
-  <w:num w:numId="48" w16cid:durableId="1308314788">
+  <w:num w:numId="48">
     <w:abstractNumId w:val="30"/>
   </w:num>
-  <w:num w:numId="49" w16cid:durableId="826482743">
+  <w:num w:numId="49">
     <w:abstractNumId w:val="47"/>
   </w:num>
-  <w:num w:numId="50" w16cid:durableId="1174538466">
+  <w:num w:numId="50">
     <w:abstractNumId w:val="11"/>
   </w:num>
-  <w:num w:numId="51" w16cid:durableId="1931305465">
+  <w:num w:numId="51">
     <w:abstractNumId w:val="63"/>
   </w:num>
-  <w:num w:numId="52" w16cid:durableId="1034579998">
+  <w:num w:numId="52">
     <w:abstractNumId w:val="41"/>
   </w:num>
-  <w:num w:numId="53" w16cid:durableId="241260422">
+  <w:num w:numId="53">
     <w:abstractNumId w:val="0"/>
   </w:num>
-  <w:num w:numId="54" w16cid:durableId="422142893">
+  <w:num w:numId="54">
     <w:abstractNumId w:val="52"/>
   </w:num>
-  <w:num w:numId="55" w16cid:durableId="1436048803">
+  <w:num w:numId="55">
     <w:abstractNumId w:val="25"/>
   </w:num>
-  <w:num w:numId="56" w16cid:durableId="439180535">
+  <w:num w:numId="56">
     <w:abstractNumId w:val="60"/>
   </w:num>
-  <w:num w:numId="57" w16cid:durableId="360016979">
+  <w:num w:numId="57">
     <w:abstractNumId w:val="26"/>
   </w:num>
-  <w:num w:numId="58" w16cid:durableId="1371569331">
+  <w:num w:numId="58">
     <w:abstractNumId w:val="7"/>
   </w:num>
   <w:numIdMacAtCleanup w:val="48"/>
@@ -29915,7 +30253,7 @@
 </file>
 
 <file path=word/styles.xml><?xml version="1.0" encoding="utf-8"?>
-<w:styles xmlns:mc="http://schemas.openxmlformats.org/markup-compatibility/2006" xmlns:r="http://schemas.openxmlformats.org/officeDocument/2006/relationships" xmlns:w="http://schemas.openxmlformats.org/wordprocessingml/2006/main" xmlns:w14="http://schemas.microsoft.com/office/word/2010/wordml" xmlns:w15="http://schemas.microsoft.com/office/word/2012/wordml" xmlns:w16cex="http://schemas.microsoft.com/office/word/2018/wordml/cex" xmlns:w16cid="http://schemas.microsoft.com/office/word/2016/wordml/cid" xmlns:w16="http://schemas.microsoft.com/office/word/2018/wordml" xmlns:w16du="http://schemas.microsoft.com/office/word/2023/wordml/word16du" xmlns:w16sdtdh="http://schemas.microsoft.com/office/word/2020/wordml/sdtdatahash" xmlns:w16se="http://schemas.microsoft.com/office/word/2015/wordml/symex" mc:Ignorable="w14 w15 w16se w16cid w16 w16cex w16sdtdh w16du">
+<w:styles xmlns:mc="http://schemas.openxmlformats.org/markup-compatibility/2006" xmlns:r="http://schemas.openxmlformats.org/officeDocument/2006/relationships" xmlns:w="http://schemas.openxmlformats.org/wordprocessingml/2006/main" xmlns:w14="http://schemas.microsoft.com/office/word/2010/wordml" xmlns:w15="http://schemas.microsoft.com/office/word/2012/wordml" xmlns:w16cex="http://schemas.microsoft.com/office/word/2018/wordml/cex" xmlns:w16cid="http://schemas.microsoft.com/office/word/2016/wordml/cid" xmlns:w16="http://schemas.microsoft.com/office/word/2018/wordml" xmlns:w16sdtdh="http://schemas.microsoft.com/office/word/2020/wordml/sdtdatahash" xmlns:w16se="http://schemas.microsoft.com/office/word/2015/wordml/symex" mc:Ignorable="w14 w15 w16se w16cid w16 w16cex w16sdtdh">
   <w:docDefaults>
     <w:rPrDefault>
       <w:rPr>
@@ -30235,7 +30573,7 @@
     <w:qFormat/>
     <w:rsid w:val="00787A6C"/>
   </w:style>
-  <w:style w:type="paragraph" w:styleId="Heading1">
+  <w:style w:type="paragraph" w:styleId="Ttulo1">
     <w:name w:val="heading 1"/>
     <w:basedOn w:val="Normal"/>
     <w:next w:val="Normal"/>
@@ -30251,7 +30589,7 @@
       <w:szCs w:val="40"/>
     </w:rPr>
   </w:style>
-  <w:style w:type="paragraph" w:styleId="Heading2">
+  <w:style w:type="paragraph" w:styleId="Ttulo2">
     <w:name w:val="heading 2"/>
     <w:basedOn w:val="Normal"/>
     <w:next w:val="Normal"/>
@@ -30267,11 +30605,11 @@
       <w:szCs w:val="32"/>
     </w:rPr>
   </w:style>
-  <w:style w:type="paragraph" w:styleId="Heading3">
+  <w:style w:type="paragraph" w:styleId="Ttulo3">
     <w:name w:val="heading 3"/>
     <w:basedOn w:val="Normal"/>
     <w:next w:val="Normal"/>
-    <w:link w:val="Heading3Char"/>
+    <w:link w:val="Ttulo3Car"/>
     <w:qFormat/>
     <w:pPr>
       <w:keepNext/>
@@ -30285,7 +30623,7 @@
       <w:szCs w:val="28"/>
     </w:rPr>
   </w:style>
-  <w:style w:type="paragraph" w:styleId="Heading4">
+  <w:style w:type="paragraph" w:styleId="Ttulo4">
     <w:name w:val="heading 4"/>
     <w:basedOn w:val="Normal"/>
     <w:next w:val="Normal"/>
@@ -30302,7 +30640,7 @@
       <w:szCs w:val="24"/>
     </w:rPr>
   </w:style>
-  <w:style w:type="paragraph" w:styleId="Heading5">
+  <w:style w:type="paragraph" w:styleId="Ttulo5">
     <w:name w:val="heading 5"/>
     <w:basedOn w:val="Normal"/>
     <w:next w:val="Normal"/>
@@ -30317,7 +30655,7 @@
       <w:color w:val="666666"/>
     </w:rPr>
   </w:style>
-  <w:style w:type="paragraph" w:styleId="Heading6">
+  <w:style w:type="paragraph" w:styleId="Ttulo6">
     <w:name w:val="heading 6"/>
     <w:basedOn w:val="Normal"/>
     <w:next w:val="Normal"/>
@@ -30333,12 +30671,13 @@
       <w:color w:val="666666"/>
     </w:rPr>
   </w:style>
-  <w:style w:type="character" w:default="1" w:styleId="DefaultParagraphFont">
+  <w:style w:type="character" w:default="1" w:styleId="Fuentedeprrafopredeter">
     <w:name w:val="Default Paragraph Font"/>
     <w:uiPriority w:val="1"/>
+    <w:semiHidden/>
     <w:unhideWhenUsed/>
   </w:style>
-  <w:style w:type="table" w:default="1" w:styleId="TableNormal">
+  <w:style w:type="table" w:default="1" w:styleId="Tablanormal">
     <w:name w:val="Normal Table"/>
     <w:uiPriority w:val="99"/>
     <w:semiHidden/>
@@ -30353,13 +30692,13 @@
       </w:tblCellMar>
     </w:tblPr>
   </w:style>
-  <w:style w:type="numbering" w:default="1" w:styleId="NoList">
+  <w:style w:type="numbering" w:default="1" w:styleId="Sinlista">
     <w:name w:val="No List"/>
     <w:uiPriority w:val="99"/>
     <w:semiHidden/>
     <w:unhideWhenUsed/>
   </w:style>
-  <w:style w:type="paragraph" w:styleId="Title">
+  <w:style w:type="paragraph" w:styleId="Ttulo">
     <w:name w:val="Title"/>
     <w:basedOn w:val="Normal"/>
     <w:next w:val="Normal"/>
@@ -30374,7 +30713,7 @@
       <w:szCs w:val="52"/>
     </w:rPr>
   </w:style>
-  <w:style w:type="paragraph" w:styleId="Subtitle">
+  <w:style w:type="paragraph" w:styleId="Subttulo">
     <w:name w:val="Subtitle"/>
     <w:basedOn w:val="Normal"/>
     <w:next w:val="Normal"/>
@@ -30390,7 +30729,7 @@
       <w:szCs w:val="30"/>
     </w:rPr>
   </w:style>
-  <w:style w:type="paragraph" w:styleId="ListParagraph">
+  <w:style w:type="paragraph" w:styleId="Prrafodelista">
     <w:name w:val="List Paragraph"/>
     <w:basedOn w:val="Normal"/>
     <w:qFormat/>
@@ -30399,9 +30738,9 @@
       <w:contextualSpacing/>
     </w:pPr>
   </w:style>
-  <w:style w:type="character" w:styleId="Strong">
+  <w:style w:type="character" w:styleId="Textoennegrita">
     <w:name w:val="Strong"/>
-    <w:basedOn w:val="DefaultParagraphFont"/>
+    <w:basedOn w:val="Fuentedeprrafopredeter"/>
     <w:uiPriority w:val="22"/>
     <w:qFormat/>
     <w:rPr>
@@ -30410,7 +30749,7 @@
     </w:rPr>
   </w:style>
   <w:style w:type="table" w:customStyle="1" w:styleId="a">
-    <w:basedOn w:val="TableNormal"/>
+    <w:basedOn w:val="Tablanormal"/>
     <w:tblPr>
       <w:tblStyleRowBandSize w:val="1"/>
       <w:tblStyleColBandSize w:val="1"/>
@@ -30423,7 +30762,7 @@
     </w:tblPr>
   </w:style>
   <w:style w:type="table" w:customStyle="1" w:styleId="a0">
-    <w:basedOn w:val="TableNormal"/>
+    <w:basedOn w:val="Tablanormal"/>
     <w:tblPr>
       <w:tblStyleRowBandSize w:val="1"/>
       <w:tblStyleColBandSize w:val="1"/>
@@ -30436,7 +30775,7 @@
     </w:tblPr>
   </w:style>
   <w:style w:type="table" w:customStyle="1" w:styleId="a1">
-    <w:basedOn w:val="TableNormal"/>
+    <w:basedOn w:val="Tablanormal"/>
     <w:tblPr>
       <w:tblStyleRowBandSize w:val="1"/>
       <w:tblStyleColBandSize w:val="1"/>
@@ -30449,7 +30788,7 @@
     </w:tblPr>
   </w:style>
   <w:style w:type="table" w:customStyle="1" w:styleId="a2">
-    <w:basedOn w:val="TableNormal"/>
+    <w:basedOn w:val="Tablanormal"/>
     <w:tblPr>
       <w:tblStyleRowBandSize w:val="1"/>
       <w:tblStyleColBandSize w:val="1"/>
@@ -30460,7 +30799,7 @@
     </w:tblPr>
   </w:style>
   <w:style w:type="table" w:customStyle="1" w:styleId="a3">
-    <w:basedOn w:val="TableNormal"/>
+    <w:basedOn w:val="Tablanormal"/>
     <w:tblPr>
       <w:tblStyleRowBandSize w:val="1"/>
       <w:tblStyleColBandSize w:val="1"/>
@@ -30471,7 +30810,7 @@
     </w:tblPr>
   </w:style>
   <w:style w:type="table" w:customStyle="1" w:styleId="a4">
-    <w:basedOn w:val="TableNormal"/>
+    <w:basedOn w:val="Tablanormal"/>
     <w:tblPr>
       <w:tblStyleRowBandSize w:val="1"/>
       <w:tblStyleColBandSize w:val="1"/>
@@ -30481,10 +30820,10 @@
       </w:tblCellMar>
     </w:tblPr>
   </w:style>
-  <w:style w:type="paragraph" w:styleId="Header">
+  <w:style w:type="paragraph" w:styleId="Encabezado">
     <w:name w:val="header"/>
     <w:basedOn w:val="Normal"/>
-    <w:link w:val="HeaderChar"/>
+    <w:link w:val="EncabezadoCar"/>
     <w:uiPriority w:val="99"/>
     <w:rsid w:val="00380CF4"/>
     <w:pPr>
@@ -30495,17 +30834,17 @@
       <w:spacing w:line="240" w:lineRule="auto"/>
     </w:pPr>
   </w:style>
-  <w:style w:type="character" w:customStyle="1" w:styleId="HeaderChar">
-    <w:name w:val="Header Char"/>
-    <w:basedOn w:val="DefaultParagraphFont"/>
-    <w:link w:val="Header"/>
+  <w:style w:type="character" w:customStyle="1" w:styleId="EncabezadoCar">
+    <w:name w:val="Encabezado Car"/>
+    <w:basedOn w:val="Fuentedeprrafopredeter"/>
+    <w:link w:val="Encabezado"/>
     <w:uiPriority w:val="99"/>
     <w:rsid w:val="00380CF4"/>
   </w:style>
-  <w:style w:type="paragraph" w:styleId="Footer">
+  <w:style w:type="paragraph" w:styleId="Piedepgina">
     <w:name w:val="footer"/>
     <w:basedOn w:val="Normal"/>
-    <w:link w:val="FooterChar"/>
+    <w:link w:val="PiedepginaCar"/>
     <w:uiPriority w:val="99"/>
     <w:rsid w:val="00380CF4"/>
     <w:pPr>
@@ -30516,23 +30855,28 @@
       <w:spacing w:line="240" w:lineRule="auto"/>
     </w:pPr>
   </w:style>
-  <w:style w:type="character" w:customStyle="1" w:styleId="FooterChar">
-    <w:name w:val="Footer Char"/>
-    <w:basedOn w:val="DefaultParagraphFont"/>
-    <w:link w:val="Footer"/>
+  <w:style w:type="character" w:customStyle="1" w:styleId="PiedepginaCar">
+    <w:name w:val="Pie de página Car"/>
+    <w:basedOn w:val="Fuentedeprrafopredeter"/>
+    <w:link w:val="Piedepgina"/>
     <w:uiPriority w:val="99"/>
     <w:rsid w:val="00380CF4"/>
   </w:style>
-  <w:style w:type="character" w:customStyle="1" w:styleId="Heading3Char">
-    <w:name w:val="Heading 3 Char"/>
-    <w:basedOn w:val="DefaultParagraphFont"/>
-    <w:link w:val="Heading3"/>
+  <w:style w:type="character" w:customStyle="1" w:styleId="Ttulo3Car">
+    <w:name w:val="Título 3 Car"/>
+    <w:basedOn w:val="Fuentedeprrafopredeter"/>
+    <w:link w:val="Ttulo3"/>
     <w:rsid w:val="00B46DB3"/>
     <w:rPr>
       <w:color w:val="434343"/>
       <w:sz w:val="28"/>
       <w:szCs w:val="28"/>
     </w:rPr>
+  </w:style>
+  <w:style w:type="character" w:customStyle="1" w:styleId="hljs-bullet">
+    <w:name w:val="hljs-bullet"/>
+    <w:basedOn w:val="Fuentedeprrafopredeter"/>
+    <w:rsid w:val="00DF5BB5"/>
   </w:style>
 </w:styles>
 </file>

</xml_diff>

<commit_message>
Se agregaron las Restricciones de Diseño para NextGen POS en el documento
</commit_message>
<xml_diff>
--- a/Administración y control de Biblioteca “Scotts”.docx
+++ b/Administración y control de Biblioteca “Scotts”.docx
@@ -1,6 +1,6 @@
 
 <file path=word/document.xml><?xml version="1.0" encoding="utf-8"?>
-<w:document xmlns:wpc="http://schemas.microsoft.com/office/word/2010/wordprocessingCanvas" xmlns:cx="http://schemas.microsoft.com/office/drawing/2014/chartex" xmlns:cx1="http://schemas.microsoft.com/office/drawing/2015/9/8/chartex" xmlns:cx2="http://schemas.microsoft.com/office/drawing/2015/10/21/chartex" xmlns:cx3="http://schemas.microsoft.com/office/drawing/2016/5/9/chartex" xmlns:cx4="http://schemas.microsoft.com/office/drawing/2016/5/10/chartex" xmlns:cx5="http://schemas.microsoft.com/office/drawing/2016/5/11/chartex" xmlns:cx6="http://schemas.microsoft.com/office/drawing/2016/5/12/chartex" xmlns:cx7="http://schemas.microsoft.com/office/drawing/2016/5/13/chartex" xmlns:cx8="http://schemas.microsoft.com/office/drawing/2016/5/14/chartex" xmlns:mc="http://schemas.openxmlformats.org/markup-compatibility/2006" xmlns:aink="http://schemas.microsoft.com/office/drawing/2016/ink" xmlns:am3d="http://schemas.microsoft.com/office/drawing/2017/model3d" xmlns:o="urn:schemas-microsoft-com:office:office" xmlns:r="http://schemas.openxmlformats.org/officeDocument/2006/relationships" xmlns:m="http://schemas.openxmlformats.org/officeDocument/2006/math" xmlns:v="urn:schemas-microsoft-com:vml" xmlns:wp14="http://schemas.microsoft.com/office/word/2010/wordprocessingDrawing" xmlns:wp="http://schemas.openxmlformats.org/drawingml/2006/wordprocessingDrawing" xmlns:w10="urn:schemas-microsoft-com:office:word" xmlns:w="http://schemas.openxmlformats.org/wordprocessingml/2006/main" xmlns:w14="http://schemas.microsoft.com/office/word/2010/wordml" xmlns:w15="http://schemas.microsoft.com/office/word/2012/wordml" xmlns:w16cex="http://schemas.microsoft.com/office/word/2018/wordml/cex" xmlns:w16cid="http://schemas.microsoft.com/office/word/2016/wordml/cid" xmlns:w16="http://schemas.microsoft.com/office/word/2018/wordml" xmlns:w16sdtdh="http://schemas.microsoft.com/office/word/2020/wordml/sdtdatahash" xmlns:w16se="http://schemas.microsoft.com/office/word/2015/wordml/symex" xmlns:wpg="http://schemas.microsoft.com/office/word/2010/wordprocessingGroup" xmlns:wpi="http://schemas.microsoft.com/office/word/2010/wordprocessingInk" xmlns:wne="http://schemas.microsoft.com/office/word/2006/wordml" xmlns:wps="http://schemas.microsoft.com/office/word/2010/wordprocessingShape" mc:Ignorable="w14 w15 w16se w16cid w16 w16cex w16sdtdh wp14">
+<w:document xmlns:wpc="http://schemas.microsoft.com/office/word/2010/wordprocessingCanvas" xmlns:cx="http://schemas.microsoft.com/office/drawing/2014/chartex" xmlns:cx1="http://schemas.microsoft.com/office/drawing/2015/9/8/chartex" xmlns:cx2="http://schemas.microsoft.com/office/drawing/2015/10/21/chartex" xmlns:cx3="http://schemas.microsoft.com/office/drawing/2016/5/9/chartex" xmlns:cx4="http://schemas.microsoft.com/office/drawing/2016/5/10/chartex" xmlns:cx5="http://schemas.microsoft.com/office/drawing/2016/5/11/chartex" xmlns:cx6="http://schemas.microsoft.com/office/drawing/2016/5/12/chartex" xmlns:cx7="http://schemas.microsoft.com/office/drawing/2016/5/13/chartex" xmlns:cx8="http://schemas.microsoft.com/office/drawing/2016/5/14/chartex" xmlns:mc="http://schemas.openxmlformats.org/markup-compatibility/2006" xmlns:aink="http://schemas.microsoft.com/office/drawing/2016/ink" xmlns:am3d="http://schemas.microsoft.com/office/drawing/2017/model3d" xmlns:o="urn:schemas-microsoft-com:office:office" xmlns:oel="http://schemas.microsoft.com/office/2019/extlst" xmlns:r="http://schemas.openxmlformats.org/officeDocument/2006/relationships" xmlns:m="http://schemas.openxmlformats.org/officeDocument/2006/math" xmlns:v="urn:schemas-microsoft-com:vml" xmlns:wp14="http://schemas.microsoft.com/office/word/2010/wordprocessingDrawing" xmlns:wp="http://schemas.openxmlformats.org/drawingml/2006/wordprocessingDrawing" xmlns:w10="urn:schemas-microsoft-com:office:word" xmlns:w="http://schemas.openxmlformats.org/wordprocessingml/2006/main" xmlns:w14="http://schemas.microsoft.com/office/word/2010/wordml" xmlns:w15="http://schemas.microsoft.com/office/word/2012/wordml" xmlns:w16cex="http://schemas.microsoft.com/office/word/2018/wordml/cex" xmlns:w16cid="http://schemas.microsoft.com/office/word/2016/wordml/cid" xmlns:w16="http://schemas.microsoft.com/office/word/2018/wordml" xmlns:w16du="http://schemas.microsoft.com/office/word/2023/wordml/word16du" xmlns:w16sdtdh="http://schemas.microsoft.com/office/word/2020/wordml/sdtdatahash" xmlns:w16se="http://schemas.microsoft.com/office/word/2015/wordml/symex" xmlns:wpg="http://schemas.microsoft.com/office/word/2010/wordprocessingGroup" xmlns:wpi="http://schemas.microsoft.com/office/word/2010/wordprocessingInk" xmlns:wne="http://schemas.microsoft.com/office/word/2006/wordml" xmlns:wps="http://schemas.microsoft.com/office/word/2010/wordprocessingShape" mc:Ignorable="w14 w15 w16se w16cid w16 w16cex w16sdtdh w16du wp14">
   <w:body>
     <w:p>
       <w:pPr>
@@ -1265,14 +1265,7 @@
           <w:sz w:val="24"/>
           <w:szCs w:val="24"/>
         </w:rPr>
-        <w:t xml:space="preserve">           </w:t>
-      </w:r>
-      <w:r>
-        <w:rPr>
-          <w:sz w:val="24"/>
-          <w:szCs w:val="24"/>
-        </w:rPr>
-        <w:t>8.2 Restricciones de Diseño</w:t>
+        <w:t xml:space="preserve">           8.2 Restricciones de Diseño</w:t>
       </w:r>
       <w:r>
         <w:rPr>
@@ -1294,14 +1287,7 @@
           <w:sz w:val="24"/>
           <w:szCs w:val="24"/>
         </w:rPr>
-        <w:t xml:space="preserve">           </w:t>
-      </w:r>
-      <w:r>
-        <w:rPr>
-          <w:sz w:val="24"/>
-          <w:szCs w:val="24"/>
-        </w:rPr>
-        <w:t>8.3 Factores de Usabilidad y Rendimiento</w:t>
+        <w:t xml:space="preserve">           8.3 Factores de Usabilidad y Rendimiento</w:t>
       </w:r>
       <w:r>
         <w:rPr>
@@ -1872,7 +1858,7 @@
     </w:p>
     <w:p>
       <w:pPr>
-        <w:pStyle w:val="Ttulo3"/>
+        <w:pStyle w:val="Heading3"/>
         <w:keepNext w:val="0"/>
         <w:keepLines w:val="0"/>
         <w:spacing w:before="280"/>
@@ -5230,14 +5216,14 @@
     </w:p>
     <w:p>
       <w:pPr>
-        <w:pStyle w:val="Ttulo4"/>
+        <w:pStyle w:val="Heading4"/>
         <w:rPr>
           <w:color w:val="auto"/>
         </w:rPr>
       </w:pPr>
       <w:r>
         <w:rPr>
-          <w:rStyle w:val="Textoennegrita"/>
+          <w:rStyle w:val="Strong"/>
           <w:color w:val="auto"/>
         </w:rPr>
         <w:t>Venta de Libros</w:t>
@@ -5281,14 +5267,14 @@
     </w:p>
     <w:p>
       <w:pPr>
-        <w:pStyle w:val="Ttulo4"/>
+        <w:pStyle w:val="Heading4"/>
         <w:rPr>
           <w:color w:val="auto"/>
         </w:rPr>
       </w:pPr>
       <w:r>
         <w:rPr>
-          <w:rStyle w:val="Textoennegrita"/>
+          <w:rStyle w:val="Strong"/>
           <w:color w:val="auto"/>
         </w:rPr>
         <w:lastRenderedPageBreak/>
@@ -5333,14 +5319,14 @@
     </w:p>
     <w:p>
       <w:pPr>
-        <w:pStyle w:val="Ttulo4"/>
+        <w:pStyle w:val="Heading4"/>
         <w:rPr>
           <w:color w:val="auto"/>
         </w:rPr>
       </w:pPr>
       <w:r>
         <w:rPr>
-          <w:rStyle w:val="Textoennegrita"/>
+          <w:rStyle w:val="Strong"/>
           <w:color w:val="auto"/>
         </w:rPr>
         <w:t>Reserva de Libros</w:t>
@@ -5384,14 +5370,14 @@
     </w:p>
     <w:p>
       <w:pPr>
-        <w:pStyle w:val="Ttulo4"/>
+        <w:pStyle w:val="Heading4"/>
         <w:rPr>
           <w:color w:val="auto"/>
         </w:rPr>
       </w:pPr>
       <w:r>
         <w:rPr>
-          <w:rStyle w:val="Textoennegrita"/>
+          <w:rStyle w:val="Strong"/>
           <w:color w:val="auto"/>
         </w:rPr>
         <w:t>Compra de Libros por la Biblioteca</w:t>
@@ -5423,14 +5409,14 @@
     </w:p>
     <w:p>
       <w:pPr>
-        <w:pStyle w:val="Ttulo4"/>
+        <w:pStyle w:val="Heading4"/>
         <w:rPr>
           <w:color w:val="auto"/>
         </w:rPr>
       </w:pPr>
       <w:r>
         <w:rPr>
-          <w:rStyle w:val="Textoennegrita"/>
+          <w:rStyle w:val="Strong"/>
           <w:color w:val="auto"/>
         </w:rPr>
         <w:t>Gestión de Clientes</w:t>
@@ -5474,14 +5460,14 @@
     </w:p>
     <w:p>
       <w:pPr>
-        <w:pStyle w:val="Ttulo4"/>
+        <w:pStyle w:val="Heading4"/>
         <w:rPr>
           <w:color w:val="auto"/>
         </w:rPr>
       </w:pPr>
       <w:r>
         <w:rPr>
-          <w:rStyle w:val="Textoennegrita"/>
+          <w:rStyle w:val="Strong"/>
           <w:color w:val="auto"/>
         </w:rPr>
         <w:t>Gestión Manual de Inventario</w:t>
@@ -5525,14 +5511,14 @@
     </w:p>
     <w:p>
       <w:pPr>
-        <w:pStyle w:val="Ttulo4"/>
+        <w:pStyle w:val="Heading4"/>
         <w:rPr>
           <w:color w:val="auto"/>
         </w:rPr>
       </w:pPr>
       <w:r>
         <w:rPr>
-          <w:rStyle w:val="Textoennegrita"/>
+          <w:rStyle w:val="Strong"/>
           <w:color w:val="auto"/>
         </w:rPr>
         <w:t>Pago de Multas</w:t>
@@ -5576,11 +5562,11 @@
     </w:p>
     <w:p>
       <w:pPr>
-        <w:pStyle w:val="Ttulo4"/>
-      </w:pPr>
-      <w:r>
-        <w:rPr>
-          <w:rStyle w:val="Textoennegrita"/>
+        <w:pStyle w:val="Heading4"/>
+      </w:pPr>
+      <w:r>
+        <w:rPr>
+          <w:rStyle w:val="Strong"/>
           <w:color w:val="auto"/>
         </w:rPr>
         <w:t>Generación de Reporte Diario</w:t>
@@ -5637,14 +5623,14 @@
     </w:p>
     <w:p>
       <w:pPr>
-        <w:pStyle w:val="Ttulo4"/>
+        <w:pStyle w:val="Heading4"/>
         <w:rPr>
           <w:color w:val="auto"/>
         </w:rPr>
       </w:pPr>
       <w:r>
         <w:rPr>
-          <w:rStyle w:val="Textoennegrita"/>
+          <w:rStyle w:val="Strong"/>
           <w:color w:val="auto"/>
         </w:rPr>
         <w:t>Generación de Reporte Mensual</w:t>
@@ -8779,7 +8765,7 @@
           </w:tcPr>
           <w:p>
             <w:pPr>
-              <w:pStyle w:val="Prrafodelista"/>
+              <w:pStyle w:val="ListParagraph"/>
               <w:widowControl w:val="0"/>
               <w:numPr>
                 <w:ilvl w:val="0"/>
@@ -13648,7 +13634,7 @@
           </w:p>
           <w:p>
             <w:pPr>
-              <w:pStyle w:val="Prrafodelista"/>
+              <w:pStyle w:val="ListParagraph"/>
               <w:numPr>
                 <w:ilvl w:val="0"/>
                 <w:numId w:val="24"/>
@@ -13674,7 +13660,7 @@
           </w:p>
           <w:p>
             <w:pPr>
-              <w:pStyle w:val="Prrafodelista"/>
+              <w:pStyle w:val="ListParagraph"/>
               <w:numPr>
                 <w:ilvl w:val="0"/>
                 <w:numId w:val="24"/>
@@ -13700,7 +13686,7 @@
           </w:p>
           <w:p>
             <w:pPr>
-              <w:pStyle w:val="Prrafodelista"/>
+              <w:pStyle w:val="ListParagraph"/>
               <w:numPr>
                 <w:ilvl w:val="0"/>
                 <w:numId w:val="24"/>
@@ -13726,7 +13712,7 @@
           </w:p>
           <w:p>
             <w:pPr>
-              <w:pStyle w:val="Prrafodelista"/>
+              <w:pStyle w:val="ListParagraph"/>
               <w:numPr>
                 <w:ilvl w:val="0"/>
                 <w:numId w:val="24"/>
@@ -13752,7 +13738,7 @@
           </w:p>
           <w:p>
             <w:pPr>
-              <w:pStyle w:val="Prrafodelista"/>
+              <w:pStyle w:val="ListParagraph"/>
               <w:numPr>
                 <w:ilvl w:val="0"/>
                 <w:numId w:val="24"/>
@@ -13839,7 +13825,7 @@
           </w:tcPr>
           <w:p>
             <w:pPr>
-              <w:pStyle w:val="Prrafodelista"/>
+              <w:pStyle w:val="ListParagraph"/>
               <w:numPr>
                 <w:ilvl w:val="1"/>
                 <w:numId w:val="23"/>
@@ -13876,7 +13862,7 @@
           </w:p>
           <w:p>
             <w:pPr>
-              <w:pStyle w:val="Prrafodelista"/>
+              <w:pStyle w:val="ListParagraph"/>
               <w:spacing w:line="240" w:lineRule="auto"/>
               <w:ind w:left="360"/>
               <w:rPr>
@@ -15164,7 +15150,7 @@
           </w:tcPr>
           <w:p>
             <w:pPr>
-              <w:pStyle w:val="Prrafodelista"/>
+              <w:pStyle w:val="ListParagraph"/>
               <w:numPr>
                 <w:ilvl w:val="1"/>
                 <w:numId w:val="21"/>
@@ -16281,7 +16267,7 @@
           </w:tcPr>
           <w:p>
             <w:pPr>
-              <w:pStyle w:val="Prrafodelista"/>
+              <w:pStyle w:val="ListParagraph"/>
               <w:numPr>
                 <w:ilvl w:val="0"/>
                 <w:numId w:val="35"/>
@@ -16419,7 +16405,7 @@
           </w:p>
           <w:p>
             <w:pPr>
-              <w:pStyle w:val="Prrafodelista"/>
+              <w:pStyle w:val="ListParagraph"/>
               <w:numPr>
                 <w:ilvl w:val="0"/>
                 <w:numId w:val="36"/>
@@ -16443,7 +16429,7 @@
           </w:p>
           <w:p>
             <w:pPr>
-              <w:pStyle w:val="Prrafodelista"/>
+              <w:pStyle w:val="ListParagraph"/>
               <w:numPr>
                 <w:ilvl w:val="0"/>
                 <w:numId w:val="36"/>
@@ -16467,7 +16453,7 @@
           </w:p>
           <w:p>
             <w:pPr>
-              <w:pStyle w:val="Prrafodelista"/>
+              <w:pStyle w:val="ListParagraph"/>
               <w:numPr>
                 <w:ilvl w:val="0"/>
                 <w:numId w:val="36"/>
@@ -16575,7 +16561,7 @@
           </w:tcPr>
           <w:p>
             <w:pPr>
-              <w:pStyle w:val="Prrafodelista"/>
+              <w:pStyle w:val="ListParagraph"/>
               <w:numPr>
                 <w:ilvl w:val="1"/>
                 <w:numId w:val="35"/>
@@ -17978,7 +17964,7 @@
           </w:p>
           <w:p>
             <w:pPr>
-              <w:pStyle w:val="Prrafodelista"/>
+              <w:pStyle w:val="ListParagraph"/>
               <w:numPr>
                 <w:ilvl w:val="0"/>
                 <w:numId w:val="38"/>
@@ -18029,7 +18015,7 @@
           </w:p>
           <w:p>
             <w:pPr>
-              <w:pStyle w:val="Prrafodelista"/>
+              <w:pStyle w:val="ListParagraph"/>
               <w:numPr>
                 <w:ilvl w:val="0"/>
                 <w:numId w:val="38"/>
@@ -19016,7 +19002,7 @@
           </w:tcPr>
           <w:p>
             <w:pPr>
-              <w:pStyle w:val="Prrafodelista"/>
+              <w:pStyle w:val="ListParagraph"/>
               <w:numPr>
                 <w:ilvl w:val="0"/>
                 <w:numId w:val="39"/>
@@ -19100,7 +19086,7 @@
           </w:p>
           <w:p>
             <w:pPr>
-              <w:pStyle w:val="Prrafodelista"/>
+              <w:pStyle w:val="ListParagraph"/>
               <w:numPr>
                 <w:ilvl w:val="0"/>
                 <w:numId w:val="16"/>
@@ -19124,7 +19110,7 @@
           </w:p>
           <w:p>
             <w:pPr>
-              <w:pStyle w:val="Prrafodelista"/>
+              <w:pStyle w:val="ListParagraph"/>
               <w:numPr>
                 <w:ilvl w:val="0"/>
                 <w:numId w:val="16"/>
@@ -19148,7 +19134,7 @@
           </w:p>
           <w:p>
             <w:pPr>
-              <w:pStyle w:val="Prrafodelista"/>
+              <w:pStyle w:val="ListParagraph"/>
               <w:numPr>
                 <w:ilvl w:val="0"/>
                 <w:numId w:val="16"/>
@@ -19247,7 +19233,7 @@
           </w:p>
           <w:p>
             <w:pPr>
-              <w:pStyle w:val="Prrafodelista"/>
+              <w:pStyle w:val="ListParagraph"/>
               <w:numPr>
                 <w:ilvl w:val="0"/>
                 <w:numId w:val="38"/>
@@ -20283,7 +20269,7 @@
           </w:tcPr>
           <w:p>
             <w:pPr>
-              <w:pStyle w:val="Prrafodelista"/>
+              <w:pStyle w:val="ListParagraph"/>
               <w:numPr>
                 <w:ilvl w:val="0"/>
                 <w:numId w:val="39"/>
@@ -20376,7 +20362,7 @@
           </w:p>
           <w:p>
             <w:pPr>
-              <w:pStyle w:val="Prrafodelista"/>
+              <w:pStyle w:val="ListParagraph"/>
               <w:numPr>
                 <w:ilvl w:val="0"/>
                 <w:numId w:val="16"/>
@@ -20407,7 +20393,7 @@
           </w:p>
           <w:p>
             <w:pPr>
-              <w:pStyle w:val="Prrafodelista"/>
+              <w:pStyle w:val="ListParagraph"/>
               <w:numPr>
                 <w:ilvl w:val="0"/>
                 <w:numId w:val="16"/>
@@ -20431,7 +20417,7 @@
           </w:p>
           <w:p>
             <w:pPr>
-              <w:pStyle w:val="Prrafodelista"/>
+              <w:pStyle w:val="ListParagraph"/>
               <w:numPr>
                 <w:ilvl w:val="0"/>
                 <w:numId w:val="16"/>
@@ -20540,7 +20526,7 @@
           </w:p>
           <w:p>
             <w:pPr>
-              <w:pStyle w:val="Prrafodelista"/>
+              <w:pStyle w:val="ListParagraph"/>
               <w:numPr>
                 <w:ilvl w:val="0"/>
                 <w:numId w:val="38"/>
@@ -21021,7 +21007,7 @@
                     <pic:cNvPicPr>
                       <a:extLst>
                         <a:ext uri="sm">
-                          <sm:smNativeData xmlns:sm="sm" xmlns:w="http://schemas.openxmlformats.org/wordprocessingml/2006/main" xmlns:w10="urn:schemas-microsoft-com:office:word" xmlns:v="urn:schemas-microsoft-com:vml" xmlns:o="urn:schemas-microsoft-com:office:office" xmlns="" xmlns:w16du="http://schemas.microsoft.com/office/word/2023/wordml/word16du" xmlns:oel="http://schemas.microsoft.com/office/2019/extlst" val="SMDATA_16_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"/>
+                          <sm:smNativeData xmlns="" xmlns:o="urn:schemas-microsoft-com:office:office" xmlns:v="urn:schemas-microsoft-com:vml" xmlns:w10="urn:schemas-microsoft-com:office:word" xmlns:w="http://schemas.openxmlformats.org/wordprocessingml/2006/main" xmlns:sm="sm" val="SMDATA_16_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"/>
                         </a:ext>
                       </a:extLst>
                     </pic:cNvPicPr>
@@ -21186,7 +21172,7 @@
                     <pic:cNvPicPr>
                       <a:extLst>
                         <a:ext uri="sm">
-                          <sm:smNativeData xmlns:sm="sm" xmlns:w="http://schemas.openxmlformats.org/wordprocessingml/2006/main" xmlns:w10="urn:schemas-microsoft-com:office:word" xmlns:v="urn:schemas-microsoft-com:vml" xmlns:o="urn:schemas-microsoft-com:office:office" xmlns="" xmlns:w16du="http://schemas.microsoft.com/office/word/2023/wordml/word16du" xmlns:oel="http://schemas.microsoft.com/office/2019/extlst" val="SMDATA_16_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"/>
+                          <sm:smNativeData xmlns="" xmlns:o="urn:schemas-microsoft-com:office:office" xmlns:v="urn:schemas-microsoft-com:vml" xmlns:w10="urn:schemas-microsoft-com:office:word" xmlns:w="http://schemas.openxmlformats.org/wordprocessingml/2006/main" xmlns:sm="sm" val="SMDATA_16_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"/>
                         </a:ext>
                       </a:extLst>
                     </pic:cNvPicPr>
@@ -21385,7 +21371,7 @@
                     <pic:cNvPicPr>
                       <a:extLst>
                         <a:ext uri="sm">
-                          <sm:smNativeData xmlns:sm="sm" xmlns:w="http://schemas.openxmlformats.org/wordprocessingml/2006/main" xmlns:w10="urn:schemas-microsoft-com:office:word" xmlns:v="urn:schemas-microsoft-com:vml" xmlns:o="urn:schemas-microsoft-com:office:office" xmlns="" xmlns:w16du="http://schemas.microsoft.com/office/word/2023/wordml/word16du" xmlns:oel="http://schemas.microsoft.com/office/2019/extlst" val="SMDATA_16_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"/>
+                          <sm:smNativeData xmlns="" xmlns:o="urn:schemas-microsoft-com:office:office" xmlns:v="urn:schemas-microsoft-com:vml" xmlns:w10="urn:schemas-microsoft-com:office:word" xmlns:w="http://schemas.openxmlformats.org/wordprocessingml/2006/main" xmlns:sm="sm" val="SMDATA_16_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"/>
                         </a:ext>
                       </a:extLst>
                     </pic:cNvPicPr>
@@ -21455,7 +21441,7 @@
                       <a:picLocks noChangeAspect="1"/>
                       <a:extLst>
                         <a:ext uri="sm">
-                          <sm:smNativeData xmlns:sm="sm" xmlns:w="http://schemas.openxmlformats.org/wordprocessingml/2006/main" xmlns:w10="urn:schemas-microsoft-com:office:word" xmlns:v="urn:schemas-microsoft-com:vml" xmlns:o="urn:schemas-microsoft-com:office:office" xmlns="" xmlns:w16du="http://schemas.microsoft.com/office/word/2023/wordml/word16du" xmlns:oel="http://schemas.microsoft.com/office/2019/extlst" val="SMDATA_16_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"/>
+                          <sm:smNativeData xmlns="" xmlns:o="urn:schemas-microsoft-com:office:office" xmlns:v="urn:schemas-microsoft-com:vml" xmlns:w10="urn:schemas-microsoft-com:office:word" xmlns:w="http://schemas.openxmlformats.org/wordprocessingml/2006/main" xmlns:sm="sm" val="SMDATA_16_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"/>
                         </a:ext>
                       </a:extLst>
                     </pic:cNvPicPr>
@@ -21569,7 +21555,7 @@
                       <a:picLocks noChangeAspect="1"/>
                       <a:extLst>
                         <a:ext uri="sm">
-                          <sm:smNativeData xmlns:sm="sm" xmlns:w="http://schemas.openxmlformats.org/wordprocessingml/2006/main" xmlns:w10="urn:schemas-microsoft-com:office:word" xmlns:v="urn:schemas-microsoft-com:vml" xmlns:o="urn:schemas-microsoft-com:office:office" xmlns="" xmlns:w16du="http://schemas.microsoft.com/office/word/2023/wordml/word16du" xmlns:oel="http://schemas.microsoft.com/office/2019/extlst" val="SMDATA_16_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"/>
+                          <sm:smNativeData xmlns="" xmlns:o="urn:schemas-microsoft-com:office:office" xmlns:v="urn:schemas-microsoft-com:vml" xmlns:w10="urn:schemas-microsoft-com:office:word" xmlns:w="http://schemas.openxmlformats.org/wordprocessingml/2006/main" xmlns:sm="sm" val="SMDATA_16_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"/>
                         </a:ext>
                       </a:extLst>
                     </pic:cNvPicPr>
@@ -22279,7 +22265,7 @@
     </w:p>
     <w:p>
       <w:pPr>
-        <w:pStyle w:val="Prrafodelista"/>
+        <w:pStyle w:val="ListParagraph"/>
         <w:numPr>
           <w:ilvl w:val="0"/>
           <w:numId w:val="22"/>
@@ -22302,7 +22288,7 @@
     </w:p>
     <w:p>
       <w:pPr>
-        <w:pStyle w:val="Prrafodelista"/>
+        <w:pStyle w:val="ListParagraph"/>
         <w:numPr>
           <w:ilvl w:val="0"/>
           <w:numId w:val="22"/>
@@ -22325,7 +22311,7 @@
     </w:p>
     <w:p>
       <w:pPr>
-        <w:pStyle w:val="Prrafodelista"/>
+        <w:pStyle w:val="ListParagraph"/>
         <w:numPr>
           <w:ilvl w:val="0"/>
           <w:numId w:val="22"/>
@@ -22680,8 +22666,569 @@
     <w:p>
       <w:pPr>
         <w:rPr>
+          <w:color w:val="4A86E8"/>
+          <w:sz w:val="36"/>
+          <w:szCs w:val="36"/>
+        </w:rPr>
+      </w:pPr>
+      <w:r>
+        <w:rPr>
+          <w:color w:val="4A86E8"/>
+          <w:sz w:val="36"/>
+          <w:szCs w:val="36"/>
+        </w:rPr>
+        <w:lastRenderedPageBreak/>
+        <w:t>Restricciones de Diseño para NextGen POS</w:t>
+      </w:r>
+    </w:p>
+    <w:p>
+      <w:pPr>
+        <w:rPr>
+          <w:b/>
+          <w:bCs/>
+          <w:sz w:val="24"/>
+          <w:szCs w:val="24"/>
+          <w:lang w:val="es-MX"/>
+        </w:rPr>
+      </w:pPr>
+      <w:r>
+        <w:rPr>
+          <w:b/>
+          <w:bCs/>
+          <w:sz w:val="24"/>
+          <w:szCs w:val="24"/>
+          <w:lang w:val="es-MX"/>
+        </w:rPr>
+        <w:t>1. Compatibilidad con plataformas</w:t>
+      </w:r>
+    </w:p>
+    <w:p>
+      <w:pPr>
+        <w:numPr>
+          <w:ilvl w:val="0"/>
+          <w:numId w:val="59"/>
+        </w:numPr>
+        <w:rPr>
+          <w:sz w:val="24"/>
+          <w:szCs w:val="24"/>
+          <w:lang w:val="es-MX"/>
+        </w:rPr>
+      </w:pPr>
+      <w:r>
+        <w:rPr>
+          <w:b/>
+          <w:bCs/>
+          <w:sz w:val="24"/>
+          <w:szCs w:val="24"/>
+          <w:lang w:val="es-MX"/>
+        </w:rPr>
+        <w:t>Sistema operativo</w:t>
+      </w:r>
+      <w:r>
+        <w:rPr>
+          <w:sz w:val="24"/>
+          <w:szCs w:val="24"/>
+          <w:lang w:val="es-MX"/>
+        </w:rPr>
+        <w:t>: Debe ejecutarse en Linux, Windows y otros sistemas operativos estándares en puntos de venta.</w:t>
+      </w:r>
+    </w:p>
+    <w:p>
+      <w:pPr>
+        <w:numPr>
+          <w:ilvl w:val="0"/>
+          <w:numId w:val="59"/>
+        </w:numPr>
+        <w:rPr>
+          <w:sz w:val="24"/>
+          <w:szCs w:val="24"/>
+          <w:lang w:val="es-MX"/>
+        </w:rPr>
+      </w:pPr>
+      <w:r>
+        <w:rPr>
+          <w:b/>
+          <w:bCs/>
+          <w:sz w:val="24"/>
+          <w:szCs w:val="24"/>
+          <w:lang w:val="es-MX"/>
+        </w:rPr>
+        <w:t>Hardware</w:t>
+      </w:r>
+      <w:r>
+        <w:rPr>
+          <w:sz w:val="24"/>
+          <w:szCs w:val="24"/>
+          <w:lang w:val="es-MX"/>
+        </w:rPr>
+        <w:t>: Compatible con terminales de pantalla táctil, impresoras de recibos, escáneres de código de barras y dispositivos de captura de firmas digitales.</w:t>
+      </w:r>
+    </w:p>
+    <w:p>
+      <w:pPr>
+        <w:numPr>
+          <w:ilvl w:val="0"/>
+          <w:numId w:val="59"/>
+        </w:numPr>
+        <w:rPr>
+          <w:sz w:val="24"/>
+          <w:szCs w:val="24"/>
+          <w:lang w:val="es-MX"/>
+        </w:rPr>
+      </w:pPr>
+      <w:r>
+        <w:rPr>
+          <w:b/>
+          <w:bCs/>
+          <w:sz w:val="24"/>
+          <w:szCs w:val="24"/>
+          <w:lang w:val="es-MX"/>
+        </w:rPr>
+        <w:t>Redes</w:t>
+      </w:r>
+      <w:r>
+        <w:rPr>
+          <w:sz w:val="24"/>
+          <w:szCs w:val="24"/>
+          <w:lang w:val="es-MX"/>
+        </w:rPr>
+        <w:t>: Soporte para conexiones inalámbricas y cableadas dentro de las tiendas.</w:t>
+      </w:r>
+    </w:p>
+    <w:p>
+      <w:pPr>
+        <w:ind w:left="720"/>
+        <w:rPr>
+          <w:sz w:val="24"/>
+          <w:szCs w:val="24"/>
+          <w:lang w:val="es-MX"/>
+        </w:rPr>
+      </w:pPr>
+    </w:p>
+    <w:p>
+      <w:pPr>
+        <w:rPr>
+          <w:b/>
+          <w:bCs/>
+          <w:sz w:val="24"/>
+          <w:szCs w:val="24"/>
+          <w:lang w:val="es-MX"/>
+        </w:rPr>
+      </w:pPr>
+      <w:r>
+        <w:rPr>
+          <w:b/>
+          <w:bCs/>
+          <w:sz w:val="24"/>
+          <w:szCs w:val="24"/>
+          <w:lang w:val="es-MX"/>
+        </w:rPr>
+        <w:t>2</w:t>
+      </w:r>
+      <w:r>
+        <w:rPr>
+          <w:b/>
+          <w:bCs/>
+          <w:sz w:val="24"/>
+          <w:szCs w:val="24"/>
+          <w:lang w:val="es-MX"/>
+        </w:rPr>
+        <w:t>. Usabilidad</w:t>
+      </w:r>
+    </w:p>
+    <w:p>
+      <w:pPr>
+        <w:numPr>
+          <w:ilvl w:val="0"/>
+          <w:numId w:val="60"/>
+        </w:numPr>
+        <w:rPr>
+          <w:sz w:val="24"/>
+          <w:szCs w:val="24"/>
+          <w:lang w:val="es-MX"/>
+        </w:rPr>
+      </w:pPr>
+      <w:r>
+        <w:rPr>
+          <w:b/>
+          <w:bCs/>
+          <w:sz w:val="24"/>
+          <w:szCs w:val="24"/>
+          <w:lang w:val="es-MX"/>
+        </w:rPr>
+        <w:t>Interfaz</w:t>
+      </w:r>
+      <w:r>
+        <w:rPr>
+          <w:sz w:val="24"/>
+          <w:szCs w:val="24"/>
+          <w:lang w:val="es-MX"/>
+        </w:rPr>
+        <w:t>: Diseño centrado en el usuario para cajeros y administradores con flujos intuitivos y soporte para personalización.</w:t>
+      </w:r>
+    </w:p>
+    <w:p>
+      <w:pPr>
+        <w:numPr>
+          <w:ilvl w:val="0"/>
+          <w:numId w:val="60"/>
+        </w:numPr>
+        <w:rPr>
+          <w:sz w:val="24"/>
+          <w:szCs w:val="24"/>
+          <w:lang w:val="es-MX"/>
+        </w:rPr>
+      </w:pPr>
+      <w:r>
+        <w:rPr>
+          <w:b/>
+          <w:bCs/>
+          <w:sz w:val="24"/>
+          <w:szCs w:val="24"/>
+          <w:lang w:val="es-MX"/>
+        </w:rPr>
+        <w:t>Multilenguaje</w:t>
+      </w:r>
+      <w:r>
+        <w:rPr>
+          <w:sz w:val="24"/>
+          <w:szCs w:val="24"/>
+          <w:lang w:val="es-MX"/>
+        </w:rPr>
+        <w:t>: Soporte para múltiples idiomas según las necesidades del mercado.</w:t>
+      </w:r>
+    </w:p>
+    <w:p>
+      <w:pPr>
+        <w:rPr>
+          <w:sz w:val="24"/>
+          <w:szCs w:val="24"/>
+          <w:lang w:val="es-MX"/>
+        </w:rPr>
+      </w:pPr>
+    </w:p>
+    <w:p>
+      <w:pPr>
+        <w:rPr>
+          <w:b/>
+          <w:bCs/>
+          <w:sz w:val="24"/>
+          <w:szCs w:val="24"/>
+          <w:lang w:val="es-MX"/>
+        </w:rPr>
+      </w:pPr>
+      <w:r>
+        <w:rPr>
+          <w:b/>
+          <w:bCs/>
+          <w:sz w:val="24"/>
+          <w:szCs w:val="24"/>
+          <w:lang w:val="es-MX"/>
+        </w:rPr>
+        <w:t>3</w:t>
+      </w:r>
+      <w:r>
+        <w:rPr>
+          <w:b/>
+          <w:bCs/>
+          <w:sz w:val="24"/>
+          <w:szCs w:val="24"/>
+          <w:lang w:val="es-MX"/>
+        </w:rPr>
+        <w:t>. Seguridad</w:t>
+      </w:r>
+    </w:p>
+    <w:p>
+      <w:pPr>
+        <w:numPr>
+          <w:ilvl w:val="0"/>
+          <w:numId w:val="61"/>
+        </w:numPr>
+        <w:rPr>
+          <w:sz w:val="24"/>
+          <w:szCs w:val="24"/>
+          <w:lang w:val="es-MX"/>
+        </w:rPr>
+      </w:pPr>
+      <w:r>
+        <w:rPr>
+          <w:b/>
+          <w:bCs/>
+          <w:sz w:val="24"/>
+          <w:szCs w:val="24"/>
+          <w:lang w:val="es-MX"/>
+        </w:rPr>
+        <w:t>Datos sensibles</w:t>
+      </w:r>
+      <w:r>
+        <w:rPr>
+          <w:sz w:val="24"/>
+          <w:szCs w:val="24"/>
+          <w:lang w:val="es-MX"/>
+        </w:rPr>
+        <w:t>: Protección de datos de clientes (números de tarjeta de crédito, información personal) mediante cifrado.</w:t>
+      </w:r>
+    </w:p>
+    <w:p>
+      <w:pPr>
+        <w:numPr>
+          <w:ilvl w:val="0"/>
+          <w:numId w:val="61"/>
+        </w:numPr>
+        <w:rPr>
+          <w:sz w:val="24"/>
+          <w:szCs w:val="24"/>
+          <w:lang w:val="es-MX"/>
+        </w:rPr>
+      </w:pPr>
+      <w:r>
+        <w:rPr>
+          <w:b/>
+          <w:bCs/>
+          <w:sz w:val="24"/>
+          <w:szCs w:val="24"/>
+          <w:lang w:val="es-MX"/>
+        </w:rPr>
+        <w:t>Autenticación</w:t>
+      </w:r>
+      <w:r>
+        <w:rPr>
+          <w:sz w:val="24"/>
+          <w:szCs w:val="24"/>
+          <w:lang w:val="es-MX"/>
+        </w:rPr>
+        <w:t>: Gestión de usuarios con autenticación robusta y roles definidos.</w:t>
+      </w:r>
+    </w:p>
+    <w:p>
+      <w:pPr>
+        <w:rPr>
+          <w:sz w:val="24"/>
+          <w:szCs w:val="24"/>
+          <w:lang w:val="es-MX"/>
+        </w:rPr>
+      </w:pPr>
+    </w:p>
+    <w:p>
+      <w:pPr>
+        <w:rPr>
+          <w:b/>
+          <w:bCs/>
+          <w:sz w:val="24"/>
+          <w:szCs w:val="24"/>
+          <w:lang w:val="es-MX"/>
+        </w:rPr>
+      </w:pPr>
+      <w:r>
+        <w:rPr>
+          <w:b/>
+          <w:bCs/>
+          <w:sz w:val="24"/>
+          <w:szCs w:val="24"/>
+          <w:lang w:val="es-MX"/>
+        </w:rPr>
+        <w:t>4</w:t>
+      </w:r>
+      <w:r>
+        <w:rPr>
+          <w:b/>
+          <w:bCs/>
+          <w:sz w:val="24"/>
+          <w:szCs w:val="24"/>
+          <w:lang w:val="es-MX"/>
+        </w:rPr>
+        <w:t>. Personalización</w:t>
+      </w:r>
+    </w:p>
+    <w:p>
+      <w:pPr>
+        <w:numPr>
+          <w:ilvl w:val="0"/>
+          <w:numId w:val="62"/>
+        </w:numPr>
+        <w:rPr>
+          <w:sz w:val="24"/>
+          <w:szCs w:val="24"/>
+          <w:lang w:val="es-MX"/>
+        </w:rPr>
+      </w:pPr>
+      <w:r>
+        <w:rPr>
+          <w:b/>
+          <w:bCs/>
+          <w:sz w:val="24"/>
+          <w:szCs w:val="24"/>
+          <w:lang w:val="es-MX"/>
+        </w:rPr>
+        <w:t>Reglas de negocio configurables</w:t>
+      </w:r>
+      <w:r>
+        <w:rPr>
+          <w:sz w:val="24"/>
+          <w:szCs w:val="24"/>
+          <w:lang w:val="es-MX"/>
+        </w:rPr>
+        <w:t>: Permitir la definición y personalización de reglas según los requisitos únicos de cada cliente.</w:t>
+      </w:r>
+    </w:p>
+    <w:p>
+      <w:pPr>
+        <w:numPr>
+          <w:ilvl w:val="0"/>
+          <w:numId w:val="62"/>
+        </w:numPr>
+        <w:rPr>
+          <w:sz w:val="24"/>
+          <w:szCs w:val="24"/>
+          <w:lang w:val="es-MX"/>
+        </w:rPr>
+      </w:pPr>
+      <w:r>
+        <w:rPr>
+          <w:b/>
+          <w:bCs/>
+          <w:sz w:val="24"/>
+          <w:szCs w:val="24"/>
+          <w:lang w:val="es-MX"/>
+        </w:rPr>
+        <w:t>Modularidad</w:t>
+      </w:r>
+      <w:r>
+        <w:rPr>
+          <w:sz w:val="24"/>
+          <w:szCs w:val="24"/>
+          <w:lang w:val="es-MX"/>
+        </w:rPr>
+        <w:t>: Arquitectura modular que facilite la adición de nuevas funcionalidades o cambios en las existentes.</w:t>
+      </w:r>
+    </w:p>
+    <w:p>
+      <w:pPr>
+        <w:ind w:left="720"/>
+        <w:rPr>
+          <w:sz w:val="24"/>
+          <w:szCs w:val="24"/>
+          <w:lang w:val="es-MX"/>
+        </w:rPr>
+      </w:pPr>
+    </w:p>
+    <w:p>
+      <w:pPr>
+        <w:rPr>
+          <w:b/>
+          <w:bCs/>
+          <w:sz w:val="24"/>
+          <w:szCs w:val="24"/>
+          <w:lang w:val="es-MX"/>
+        </w:rPr>
+      </w:pPr>
+      <w:r>
+        <w:rPr>
+          <w:b/>
+          <w:bCs/>
+          <w:sz w:val="24"/>
+          <w:szCs w:val="24"/>
+          <w:lang w:val="es-MX"/>
+        </w:rPr>
+        <w:t>5</w:t>
+      </w:r>
+      <w:r>
+        <w:rPr>
+          <w:b/>
+          <w:bCs/>
+          <w:sz w:val="24"/>
+          <w:szCs w:val="24"/>
+          <w:lang w:val="es-MX"/>
+        </w:rPr>
+        <w:t>. Soporte técnico</w:t>
+      </w:r>
+    </w:p>
+    <w:p>
+      <w:pPr>
+        <w:numPr>
+          <w:ilvl w:val="0"/>
+          <w:numId w:val="63"/>
+        </w:numPr>
+        <w:rPr>
+          <w:sz w:val="24"/>
+          <w:szCs w:val="24"/>
+          <w:lang w:val="es-MX"/>
+        </w:rPr>
+      </w:pPr>
+      <w:r>
+        <w:rPr>
+          <w:b/>
+          <w:bCs/>
+          <w:sz w:val="24"/>
+          <w:szCs w:val="24"/>
+          <w:lang w:val="es-MX"/>
+        </w:rPr>
+        <w:t>Actualizaciones</w:t>
+      </w:r>
+      <w:r>
+        <w:rPr>
+          <w:sz w:val="24"/>
+          <w:szCs w:val="24"/>
+          <w:lang w:val="es-MX"/>
+        </w:rPr>
+        <w:t>: Capacidad para implementar actualizaciones de software sin interrumpir las operaciones diarias.</w:t>
+      </w:r>
+    </w:p>
+    <w:p>
+      <w:pPr>
+        <w:numPr>
+          <w:ilvl w:val="0"/>
+          <w:numId w:val="63"/>
+        </w:numPr>
+        <w:rPr>
+          <w:sz w:val="24"/>
+          <w:szCs w:val="24"/>
+          <w:lang w:val="es-MX"/>
+        </w:rPr>
+      </w:pPr>
+      <w:r>
+        <w:rPr>
+          <w:b/>
+          <w:bCs/>
+          <w:sz w:val="24"/>
+          <w:szCs w:val="24"/>
+          <w:lang w:val="es-MX"/>
+        </w:rPr>
+        <w:t>Documentación</w:t>
+      </w:r>
+      <w:r>
+        <w:rPr>
+          <w:sz w:val="24"/>
+          <w:szCs w:val="24"/>
+          <w:lang w:val="es-MX"/>
+        </w:rPr>
+        <w:t>: Provisión de manuales claros para usuarios finales y administradores del sistema.</w:t>
+      </w:r>
+    </w:p>
+    <w:p>
+      <w:pPr>
+        <w:rPr>
+          <w:sz w:val="24"/>
+          <w:szCs w:val="24"/>
+          <w:lang w:val="es-MX"/>
+        </w:rPr>
+      </w:pPr>
+    </w:p>
+    <w:p>
+      <w:pPr>
+        <w:rPr>
+          <w:sz w:val="24"/>
+          <w:szCs w:val="24"/>
+          <w:lang w:val="es-MX"/>
+        </w:rPr>
+      </w:pPr>
+    </w:p>
+    <w:p>
+      <w:pPr>
+        <w:rPr>
           <w:sz w:val="40"/>
           <w:szCs w:val="40"/>
+          <w:lang w:val="es-MX"/>
         </w:rPr>
       </w:pPr>
     </w:p>
@@ -22863,7 +23410,7 @@
 </file>
 
 <file path=word/endnotes.xml><?xml version="1.0" encoding="utf-8"?>
-<w:endnotes xmlns:wpc="http://schemas.microsoft.com/office/word/2010/wordprocessingCanvas" xmlns:cx="http://schemas.microsoft.com/office/drawing/2014/chartex" xmlns:cx1="http://schemas.microsoft.com/office/drawing/2015/9/8/chartex" xmlns:cx2="http://schemas.microsoft.com/office/drawing/2015/10/21/chartex" xmlns:cx3="http://schemas.microsoft.com/office/drawing/2016/5/9/chartex" xmlns:cx4="http://schemas.microsoft.com/office/drawing/2016/5/10/chartex" xmlns:cx5="http://schemas.microsoft.com/office/drawing/2016/5/11/chartex" xmlns:cx6="http://schemas.microsoft.com/office/drawing/2016/5/12/chartex" xmlns:cx7="http://schemas.microsoft.com/office/drawing/2016/5/13/chartex" xmlns:cx8="http://schemas.microsoft.com/office/drawing/2016/5/14/chartex" xmlns:mc="http://schemas.openxmlformats.org/markup-compatibility/2006" xmlns:aink="http://schemas.microsoft.com/office/drawing/2016/ink" xmlns:am3d="http://schemas.microsoft.com/office/drawing/2017/model3d" xmlns:o="urn:schemas-microsoft-com:office:office" xmlns:r="http://schemas.openxmlformats.org/officeDocument/2006/relationships" xmlns:m="http://schemas.openxmlformats.org/officeDocument/2006/math" xmlns:v="urn:schemas-microsoft-com:vml" xmlns:wp14="http://schemas.microsoft.com/office/word/2010/wordprocessingDrawing" xmlns:wp="http://schemas.openxmlformats.org/drawingml/2006/wordprocessingDrawing" xmlns:w10="urn:schemas-microsoft-com:office:word" xmlns:w="http://schemas.openxmlformats.org/wordprocessingml/2006/main" xmlns:w14="http://schemas.microsoft.com/office/word/2010/wordml" xmlns:w15="http://schemas.microsoft.com/office/word/2012/wordml" xmlns:w16cex="http://schemas.microsoft.com/office/word/2018/wordml/cex" xmlns:w16cid="http://schemas.microsoft.com/office/word/2016/wordml/cid" xmlns:w16="http://schemas.microsoft.com/office/word/2018/wordml" xmlns:w16sdtdh="http://schemas.microsoft.com/office/word/2020/wordml/sdtdatahash" xmlns:w16se="http://schemas.microsoft.com/office/word/2015/wordml/symex" xmlns:wpg="http://schemas.microsoft.com/office/word/2010/wordprocessingGroup" xmlns:wpi="http://schemas.microsoft.com/office/word/2010/wordprocessingInk" xmlns:wne="http://schemas.microsoft.com/office/word/2006/wordml" xmlns:wps="http://schemas.microsoft.com/office/word/2010/wordprocessingShape" mc:Ignorable="w14 w15 w16se w16cid w16 w16cex w16sdtdh wp14">
+<w:endnotes xmlns:wpc="http://schemas.microsoft.com/office/word/2010/wordprocessingCanvas" xmlns:cx="http://schemas.microsoft.com/office/drawing/2014/chartex" xmlns:cx1="http://schemas.microsoft.com/office/drawing/2015/9/8/chartex" xmlns:cx2="http://schemas.microsoft.com/office/drawing/2015/10/21/chartex" xmlns:cx3="http://schemas.microsoft.com/office/drawing/2016/5/9/chartex" xmlns:cx4="http://schemas.microsoft.com/office/drawing/2016/5/10/chartex" xmlns:cx5="http://schemas.microsoft.com/office/drawing/2016/5/11/chartex" xmlns:cx6="http://schemas.microsoft.com/office/drawing/2016/5/12/chartex" xmlns:cx7="http://schemas.microsoft.com/office/drawing/2016/5/13/chartex" xmlns:cx8="http://schemas.microsoft.com/office/drawing/2016/5/14/chartex" xmlns:mc="http://schemas.openxmlformats.org/markup-compatibility/2006" xmlns:aink="http://schemas.microsoft.com/office/drawing/2016/ink" xmlns:am3d="http://schemas.microsoft.com/office/drawing/2017/model3d" xmlns:o="urn:schemas-microsoft-com:office:office" xmlns:oel="http://schemas.microsoft.com/office/2019/extlst" xmlns:r="http://schemas.openxmlformats.org/officeDocument/2006/relationships" xmlns:m="http://schemas.openxmlformats.org/officeDocument/2006/math" xmlns:v="urn:schemas-microsoft-com:vml" xmlns:wp14="http://schemas.microsoft.com/office/word/2010/wordprocessingDrawing" xmlns:wp="http://schemas.openxmlformats.org/drawingml/2006/wordprocessingDrawing" xmlns:w10="urn:schemas-microsoft-com:office:word" xmlns:w="http://schemas.openxmlformats.org/wordprocessingml/2006/main" xmlns:w14="http://schemas.microsoft.com/office/word/2010/wordml" xmlns:w15="http://schemas.microsoft.com/office/word/2012/wordml" xmlns:w16cex="http://schemas.microsoft.com/office/word/2018/wordml/cex" xmlns:w16cid="http://schemas.microsoft.com/office/word/2016/wordml/cid" xmlns:w16="http://schemas.microsoft.com/office/word/2018/wordml" xmlns:w16du="http://schemas.microsoft.com/office/word/2023/wordml/word16du" xmlns:w16sdtdh="http://schemas.microsoft.com/office/word/2020/wordml/sdtdatahash" xmlns:w16se="http://schemas.microsoft.com/office/word/2015/wordml/symex" xmlns:wpg="http://schemas.microsoft.com/office/word/2010/wordprocessingGroup" xmlns:wpi="http://schemas.microsoft.com/office/word/2010/wordprocessingInk" xmlns:wne="http://schemas.microsoft.com/office/word/2006/wordml" xmlns:wps="http://schemas.microsoft.com/office/word/2010/wordprocessingShape" mc:Ignorable="w14 w15 w16se w16cid w16 w16cex w16sdtdh w16du wp14">
   <w:endnote w:type="separator" w:id="-1">
     <w:p>
       <w:pPr>
@@ -22888,7 +23435,7 @@
 </file>
 
 <file path=word/footer1.xml><?xml version="1.0" encoding="utf-8"?>
-<w:ftr xmlns:wpc="http://schemas.microsoft.com/office/word/2010/wordprocessingCanvas" xmlns:cx="http://schemas.microsoft.com/office/drawing/2014/chartex" xmlns:cx1="http://schemas.microsoft.com/office/drawing/2015/9/8/chartex" xmlns:cx2="http://schemas.microsoft.com/office/drawing/2015/10/21/chartex" xmlns:cx3="http://schemas.microsoft.com/office/drawing/2016/5/9/chartex" xmlns:cx4="http://schemas.microsoft.com/office/drawing/2016/5/10/chartex" xmlns:cx5="http://schemas.microsoft.com/office/drawing/2016/5/11/chartex" xmlns:cx6="http://schemas.microsoft.com/office/drawing/2016/5/12/chartex" xmlns:cx7="http://schemas.microsoft.com/office/drawing/2016/5/13/chartex" xmlns:cx8="http://schemas.microsoft.com/office/drawing/2016/5/14/chartex" xmlns:mc="http://schemas.openxmlformats.org/markup-compatibility/2006" xmlns:aink="http://schemas.microsoft.com/office/drawing/2016/ink" xmlns:am3d="http://schemas.microsoft.com/office/drawing/2017/model3d" xmlns:o="urn:schemas-microsoft-com:office:office" xmlns:r="http://schemas.openxmlformats.org/officeDocument/2006/relationships" xmlns:m="http://schemas.openxmlformats.org/officeDocument/2006/math" xmlns:v="urn:schemas-microsoft-com:vml" xmlns:wp14="http://schemas.microsoft.com/office/word/2010/wordprocessingDrawing" xmlns:wp="http://schemas.openxmlformats.org/drawingml/2006/wordprocessingDrawing" xmlns:w10="urn:schemas-microsoft-com:office:word" xmlns:w="http://schemas.openxmlformats.org/wordprocessingml/2006/main" xmlns:w14="http://schemas.microsoft.com/office/word/2010/wordml" xmlns:w15="http://schemas.microsoft.com/office/word/2012/wordml" xmlns:w16cex="http://schemas.microsoft.com/office/word/2018/wordml/cex" xmlns:w16cid="http://schemas.microsoft.com/office/word/2016/wordml/cid" xmlns:w16="http://schemas.microsoft.com/office/word/2018/wordml" xmlns:w16sdtdh="http://schemas.microsoft.com/office/word/2020/wordml/sdtdatahash" xmlns:w16se="http://schemas.microsoft.com/office/word/2015/wordml/symex" xmlns:wpg="http://schemas.microsoft.com/office/word/2010/wordprocessingGroup" xmlns:wpi="http://schemas.microsoft.com/office/word/2010/wordprocessingInk" xmlns:wne="http://schemas.microsoft.com/office/word/2006/wordml" xmlns:wps="http://schemas.microsoft.com/office/word/2010/wordprocessingShape" mc:Ignorable="w14 w15 w16se w16cid w16 w16cex w16sdtdh wp14">
+<w:ftr xmlns:wpc="http://schemas.microsoft.com/office/word/2010/wordprocessingCanvas" xmlns:cx="http://schemas.microsoft.com/office/drawing/2014/chartex" xmlns:cx1="http://schemas.microsoft.com/office/drawing/2015/9/8/chartex" xmlns:cx2="http://schemas.microsoft.com/office/drawing/2015/10/21/chartex" xmlns:cx3="http://schemas.microsoft.com/office/drawing/2016/5/9/chartex" xmlns:cx4="http://schemas.microsoft.com/office/drawing/2016/5/10/chartex" xmlns:cx5="http://schemas.microsoft.com/office/drawing/2016/5/11/chartex" xmlns:cx6="http://schemas.microsoft.com/office/drawing/2016/5/12/chartex" xmlns:cx7="http://schemas.microsoft.com/office/drawing/2016/5/13/chartex" xmlns:cx8="http://schemas.microsoft.com/office/drawing/2016/5/14/chartex" xmlns:mc="http://schemas.openxmlformats.org/markup-compatibility/2006" xmlns:aink="http://schemas.microsoft.com/office/drawing/2016/ink" xmlns:am3d="http://schemas.microsoft.com/office/drawing/2017/model3d" xmlns:o="urn:schemas-microsoft-com:office:office" xmlns:oel="http://schemas.microsoft.com/office/2019/extlst" xmlns:r="http://schemas.openxmlformats.org/officeDocument/2006/relationships" xmlns:m="http://schemas.openxmlformats.org/officeDocument/2006/math" xmlns:v="urn:schemas-microsoft-com:vml" xmlns:wp14="http://schemas.microsoft.com/office/word/2010/wordprocessingDrawing" xmlns:wp="http://schemas.openxmlformats.org/drawingml/2006/wordprocessingDrawing" xmlns:w10="urn:schemas-microsoft-com:office:word" xmlns:w="http://schemas.openxmlformats.org/wordprocessingml/2006/main" xmlns:w14="http://schemas.microsoft.com/office/word/2010/wordml" xmlns:w15="http://schemas.microsoft.com/office/word/2012/wordml" xmlns:w16cex="http://schemas.microsoft.com/office/word/2018/wordml/cex" xmlns:w16cid="http://schemas.microsoft.com/office/word/2016/wordml/cid" xmlns:w16="http://schemas.microsoft.com/office/word/2018/wordml" xmlns:w16du="http://schemas.microsoft.com/office/word/2023/wordml/word16du" xmlns:w16sdtdh="http://schemas.microsoft.com/office/word/2020/wordml/sdtdatahash" xmlns:w16se="http://schemas.microsoft.com/office/word/2015/wordml/symex" xmlns:wpg="http://schemas.microsoft.com/office/word/2010/wordprocessingGroup" xmlns:wpi="http://schemas.microsoft.com/office/word/2010/wordprocessingInk" xmlns:wne="http://schemas.microsoft.com/office/word/2006/wordml" xmlns:wps="http://schemas.microsoft.com/office/word/2010/wordprocessingShape" mc:Ignorable="w14 w15 w16se w16cid w16 w16cex w16sdtdh w16du wp14">
   <w:p>
     <w:pPr>
       <w:jc w:val="right"/>
@@ -22913,7 +23460,7 @@
 </file>
 
 <file path=word/footnotes.xml><?xml version="1.0" encoding="utf-8"?>
-<w:footnotes xmlns:wpc="http://schemas.microsoft.com/office/word/2010/wordprocessingCanvas" xmlns:cx="http://schemas.microsoft.com/office/drawing/2014/chartex" xmlns:cx1="http://schemas.microsoft.com/office/drawing/2015/9/8/chartex" xmlns:cx2="http://schemas.microsoft.com/office/drawing/2015/10/21/chartex" xmlns:cx3="http://schemas.microsoft.com/office/drawing/2016/5/9/chartex" xmlns:cx4="http://schemas.microsoft.com/office/drawing/2016/5/10/chartex" xmlns:cx5="http://schemas.microsoft.com/office/drawing/2016/5/11/chartex" xmlns:cx6="http://schemas.microsoft.com/office/drawing/2016/5/12/chartex" xmlns:cx7="http://schemas.microsoft.com/office/drawing/2016/5/13/chartex" xmlns:cx8="http://schemas.microsoft.com/office/drawing/2016/5/14/chartex" xmlns:mc="http://schemas.openxmlformats.org/markup-compatibility/2006" xmlns:aink="http://schemas.microsoft.com/office/drawing/2016/ink" xmlns:am3d="http://schemas.microsoft.com/office/drawing/2017/model3d" xmlns:o="urn:schemas-microsoft-com:office:office" xmlns:r="http://schemas.openxmlformats.org/officeDocument/2006/relationships" xmlns:m="http://schemas.openxmlformats.org/officeDocument/2006/math" xmlns:v="urn:schemas-microsoft-com:vml" xmlns:wp14="http://schemas.microsoft.com/office/word/2010/wordprocessingDrawing" xmlns:wp="http://schemas.openxmlformats.org/drawingml/2006/wordprocessingDrawing" xmlns:w10="urn:schemas-microsoft-com:office:word" xmlns:w="http://schemas.openxmlformats.org/wordprocessingml/2006/main" xmlns:w14="http://schemas.microsoft.com/office/word/2010/wordml" xmlns:w15="http://schemas.microsoft.com/office/word/2012/wordml" xmlns:w16cex="http://schemas.microsoft.com/office/word/2018/wordml/cex" xmlns:w16cid="http://schemas.microsoft.com/office/word/2016/wordml/cid" xmlns:w16="http://schemas.microsoft.com/office/word/2018/wordml" xmlns:w16sdtdh="http://schemas.microsoft.com/office/word/2020/wordml/sdtdatahash" xmlns:w16se="http://schemas.microsoft.com/office/word/2015/wordml/symex" xmlns:wpg="http://schemas.microsoft.com/office/word/2010/wordprocessingGroup" xmlns:wpi="http://schemas.microsoft.com/office/word/2010/wordprocessingInk" xmlns:wne="http://schemas.microsoft.com/office/word/2006/wordml" xmlns:wps="http://schemas.microsoft.com/office/word/2010/wordprocessingShape" mc:Ignorable="w14 w15 w16se w16cid w16 w16cex w16sdtdh wp14">
+<w:footnotes xmlns:wpc="http://schemas.microsoft.com/office/word/2010/wordprocessingCanvas" xmlns:cx="http://schemas.microsoft.com/office/drawing/2014/chartex" xmlns:cx1="http://schemas.microsoft.com/office/drawing/2015/9/8/chartex" xmlns:cx2="http://schemas.microsoft.com/office/drawing/2015/10/21/chartex" xmlns:cx3="http://schemas.microsoft.com/office/drawing/2016/5/9/chartex" xmlns:cx4="http://schemas.microsoft.com/office/drawing/2016/5/10/chartex" xmlns:cx5="http://schemas.microsoft.com/office/drawing/2016/5/11/chartex" xmlns:cx6="http://schemas.microsoft.com/office/drawing/2016/5/12/chartex" xmlns:cx7="http://schemas.microsoft.com/office/drawing/2016/5/13/chartex" xmlns:cx8="http://schemas.microsoft.com/office/drawing/2016/5/14/chartex" xmlns:mc="http://schemas.openxmlformats.org/markup-compatibility/2006" xmlns:aink="http://schemas.microsoft.com/office/drawing/2016/ink" xmlns:am3d="http://schemas.microsoft.com/office/drawing/2017/model3d" xmlns:o="urn:schemas-microsoft-com:office:office" xmlns:oel="http://schemas.microsoft.com/office/2019/extlst" xmlns:r="http://schemas.openxmlformats.org/officeDocument/2006/relationships" xmlns:m="http://schemas.openxmlformats.org/officeDocument/2006/math" xmlns:v="urn:schemas-microsoft-com:vml" xmlns:wp14="http://schemas.microsoft.com/office/word/2010/wordprocessingDrawing" xmlns:wp="http://schemas.openxmlformats.org/drawingml/2006/wordprocessingDrawing" xmlns:w10="urn:schemas-microsoft-com:office:word" xmlns:w="http://schemas.openxmlformats.org/wordprocessingml/2006/main" xmlns:w14="http://schemas.microsoft.com/office/word/2010/wordml" xmlns:w15="http://schemas.microsoft.com/office/word/2012/wordml" xmlns:w16cex="http://schemas.microsoft.com/office/word/2018/wordml/cex" xmlns:w16cid="http://schemas.microsoft.com/office/word/2016/wordml/cid" xmlns:w16="http://schemas.microsoft.com/office/word/2018/wordml" xmlns:w16du="http://schemas.microsoft.com/office/word/2023/wordml/word16du" xmlns:w16sdtdh="http://schemas.microsoft.com/office/word/2020/wordml/sdtdatahash" xmlns:w16se="http://schemas.microsoft.com/office/word/2015/wordml/symex" xmlns:wpg="http://schemas.microsoft.com/office/word/2010/wordprocessingGroup" xmlns:wpi="http://schemas.microsoft.com/office/word/2010/wordprocessingInk" xmlns:wne="http://schemas.microsoft.com/office/word/2006/wordml" xmlns:wps="http://schemas.microsoft.com/office/word/2010/wordprocessingShape" mc:Ignorable="w14 w15 w16se w16cid w16 w16cex w16sdtdh w16du wp14">
   <w:footnote w:type="separator" w:id="-1">
     <w:p>
       <w:pPr>
@@ -22938,7 +23485,7 @@
 </file>
 
 <file path=word/numbering.xml><?xml version="1.0" encoding="utf-8"?>
-<w:numbering xmlns:wpc="http://schemas.microsoft.com/office/word/2010/wordprocessingCanvas" xmlns:cx="http://schemas.microsoft.com/office/drawing/2014/chartex" xmlns:cx1="http://schemas.microsoft.com/office/drawing/2015/9/8/chartex" xmlns:cx2="http://schemas.microsoft.com/office/drawing/2015/10/21/chartex" xmlns:cx3="http://schemas.microsoft.com/office/drawing/2016/5/9/chartex" xmlns:cx4="http://schemas.microsoft.com/office/drawing/2016/5/10/chartex" xmlns:cx5="http://schemas.microsoft.com/office/drawing/2016/5/11/chartex" xmlns:cx6="http://schemas.microsoft.com/office/drawing/2016/5/12/chartex" xmlns:cx7="http://schemas.microsoft.com/office/drawing/2016/5/13/chartex" xmlns:cx8="http://schemas.microsoft.com/office/drawing/2016/5/14/chartex" xmlns:mc="http://schemas.openxmlformats.org/markup-compatibility/2006" xmlns:aink="http://schemas.microsoft.com/office/drawing/2016/ink" xmlns:am3d="http://schemas.microsoft.com/office/drawing/2017/model3d" xmlns:o="urn:schemas-microsoft-com:office:office" xmlns:r="http://schemas.openxmlformats.org/officeDocument/2006/relationships" xmlns:m="http://schemas.openxmlformats.org/officeDocument/2006/math" xmlns:v="urn:schemas-microsoft-com:vml" xmlns:wp14="http://schemas.microsoft.com/office/word/2010/wordprocessingDrawing" xmlns:wp="http://schemas.openxmlformats.org/drawingml/2006/wordprocessingDrawing" xmlns:w10="urn:schemas-microsoft-com:office:word" xmlns:w="http://schemas.openxmlformats.org/wordprocessingml/2006/main" xmlns:w14="http://schemas.microsoft.com/office/word/2010/wordml" xmlns:w15="http://schemas.microsoft.com/office/word/2012/wordml" xmlns:w16cex="http://schemas.microsoft.com/office/word/2018/wordml/cex" xmlns:w16cid="http://schemas.microsoft.com/office/word/2016/wordml/cid" xmlns:w16="http://schemas.microsoft.com/office/word/2018/wordml" xmlns:w16sdtdh="http://schemas.microsoft.com/office/word/2020/wordml/sdtdatahash" xmlns:w16se="http://schemas.microsoft.com/office/word/2015/wordml/symex" xmlns:wpg="http://schemas.microsoft.com/office/word/2010/wordprocessingGroup" xmlns:wpi="http://schemas.microsoft.com/office/word/2010/wordprocessingInk" xmlns:wne="http://schemas.microsoft.com/office/word/2006/wordml" xmlns:wps="http://schemas.microsoft.com/office/word/2010/wordprocessingShape" mc:Ignorable="w14 w15 w16se w16cid w16 w16cex w16sdtdh wp14">
+<w:numbering xmlns:wpc="http://schemas.microsoft.com/office/word/2010/wordprocessingCanvas" xmlns:cx="http://schemas.microsoft.com/office/drawing/2014/chartex" xmlns:cx1="http://schemas.microsoft.com/office/drawing/2015/9/8/chartex" xmlns:cx2="http://schemas.microsoft.com/office/drawing/2015/10/21/chartex" xmlns:cx3="http://schemas.microsoft.com/office/drawing/2016/5/9/chartex" xmlns:cx4="http://schemas.microsoft.com/office/drawing/2016/5/10/chartex" xmlns:cx5="http://schemas.microsoft.com/office/drawing/2016/5/11/chartex" xmlns:cx6="http://schemas.microsoft.com/office/drawing/2016/5/12/chartex" xmlns:cx7="http://schemas.microsoft.com/office/drawing/2016/5/13/chartex" xmlns:cx8="http://schemas.microsoft.com/office/drawing/2016/5/14/chartex" xmlns:mc="http://schemas.openxmlformats.org/markup-compatibility/2006" xmlns:aink="http://schemas.microsoft.com/office/drawing/2016/ink" xmlns:am3d="http://schemas.microsoft.com/office/drawing/2017/model3d" xmlns:o="urn:schemas-microsoft-com:office:office" xmlns:oel="http://schemas.microsoft.com/office/2019/extlst" xmlns:r="http://schemas.openxmlformats.org/officeDocument/2006/relationships" xmlns:m="http://schemas.openxmlformats.org/officeDocument/2006/math" xmlns:v="urn:schemas-microsoft-com:vml" xmlns:wp14="http://schemas.microsoft.com/office/word/2010/wordprocessingDrawing" xmlns:wp="http://schemas.openxmlformats.org/drawingml/2006/wordprocessingDrawing" xmlns:w10="urn:schemas-microsoft-com:office:word" xmlns:w="http://schemas.openxmlformats.org/wordprocessingml/2006/main" xmlns:w14="http://schemas.microsoft.com/office/word/2010/wordml" xmlns:w15="http://schemas.microsoft.com/office/word/2012/wordml" xmlns:w16cex="http://schemas.microsoft.com/office/word/2018/wordml/cex" xmlns:w16cid="http://schemas.microsoft.com/office/word/2016/wordml/cid" xmlns:w16="http://schemas.microsoft.com/office/word/2018/wordml" xmlns:w16du="http://schemas.microsoft.com/office/word/2023/wordml/word16du" xmlns:w16sdtdh="http://schemas.microsoft.com/office/word/2020/wordml/sdtdatahash" xmlns:w16se="http://schemas.microsoft.com/office/word/2015/wordml/symex" xmlns:wpg="http://schemas.microsoft.com/office/word/2010/wordprocessingGroup" xmlns:wpi="http://schemas.microsoft.com/office/word/2010/wordprocessingInk" xmlns:wne="http://schemas.microsoft.com/office/word/2006/wordml" xmlns:wps="http://schemas.microsoft.com/office/word/2010/wordprocessingShape" mc:Ignorable="w14 w15 w16se w16cid w16 w16cex w16sdtdh w16du wp14">
   <w:abstractNum w:abstractNumId="0" w15:restartNumberingAfterBreak="0">
     <w:nsid w:val="02F94A15"/>
     <w:multiLevelType w:val="multilevel"/>
@@ -23158,6 +23705,155 @@
     </w:lvl>
   </w:abstractNum>
   <w:abstractNum w:abstractNumId="2" w15:restartNumberingAfterBreak="0">
+    <w:nsid w:val="086B102E"/>
+    <w:multiLevelType w:val="multilevel"/>
+    <w:tmpl w:val="D332A740"/>
+    <w:lvl w:ilvl="0">
+      <w:start w:val="1"/>
+      <w:numFmt w:val="bullet"/>
+      <w:lvlText w:val=""/>
+      <w:lvlJc w:val="left"/>
+      <w:pPr>
+        <w:tabs>
+          <w:tab w:val="num" w:pos="720"/>
+        </w:tabs>
+        <w:ind w:left="720" w:hanging="360"/>
+      </w:pPr>
+      <w:rPr>
+        <w:rFonts w:ascii="Symbol" w:hAnsi="Symbol" w:hint="default"/>
+        <w:sz w:val="20"/>
+      </w:rPr>
+    </w:lvl>
+    <w:lvl w:ilvl="1" w:tentative="1">
+      <w:start w:val="1"/>
+      <w:numFmt w:val="bullet"/>
+      <w:lvlText w:val="o"/>
+      <w:lvlJc w:val="left"/>
+      <w:pPr>
+        <w:tabs>
+          <w:tab w:val="num" w:pos="1440"/>
+        </w:tabs>
+        <w:ind w:left="1440" w:hanging="360"/>
+      </w:pPr>
+      <w:rPr>
+        <w:rFonts w:ascii="Courier New" w:hAnsi="Courier New" w:hint="default"/>
+        <w:sz w:val="20"/>
+      </w:rPr>
+    </w:lvl>
+    <w:lvl w:ilvl="2" w:tentative="1">
+      <w:start w:val="1"/>
+      <w:numFmt w:val="bullet"/>
+      <w:lvlText w:val=""/>
+      <w:lvlJc w:val="left"/>
+      <w:pPr>
+        <w:tabs>
+          <w:tab w:val="num" w:pos="2160"/>
+        </w:tabs>
+        <w:ind w:left="2160" w:hanging="360"/>
+      </w:pPr>
+      <w:rPr>
+        <w:rFonts w:ascii="Wingdings" w:hAnsi="Wingdings" w:hint="default"/>
+        <w:sz w:val="20"/>
+      </w:rPr>
+    </w:lvl>
+    <w:lvl w:ilvl="3" w:tentative="1">
+      <w:start w:val="1"/>
+      <w:numFmt w:val="bullet"/>
+      <w:lvlText w:val=""/>
+      <w:lvlJc w:val="left"/>
+      <w:pPr>
+        <w:tabs>
+          <w:tab w:val="num" w:pos="2880"/>
+        </w:tabs>
+        <w:ind w:left="2880" w:hanging="360"/>
+      </w:pPr>
+      <w:rPr>
+        <w:rFonts w:ascii="Wingdings" w:hAnsi="Wingdings" w:hint="default"/>
+        <w:sz w:val="20"/>
+      </w:rPr>
+    </w:lvl>
+    <w:lvl w:ilvl="4" w:tentative="1">
+      <w:start w:val="1"/>
+      <w:numFmt w:val="bullet"/>
+      <w:lvlText w:val=""/>
+      <w:lvlJc w:val="left"/>
+      <w:pPr>
+        <w:tabs>
+          <w:tab w:val="num" w:pos="3600"/>
+        </w:tabs>
+        <w:ind w:left="3600" w:hanging="360"/>
+      </w:pPr>
+      <w:rPr>
+        <w:rFonts w:ascii="Wingdings" w:hAnsi="Wingdings" w:hint="default"/>
+        <w:sz w:val="20"/>
+      </w:rPr>
+    </w:lvl>
+    <w:lvl w:ilvl="5" w:tentative="1">
+      <w:start w:val="1"/>
+      <w:numFmt w:val="bullet"/>
+      <w:lvlText w:val=""/>
+      <w:lvlJc w:val="left"/>
+      <w:pPr>
+        <w:tabs>
+          <w:tab w:val="num" w:pos="4320"/>
+        </w:tabs>
+        <w:ind w:left="4320" w:hanging="360"/>
+      </w:pPr>
+      <w:rPr>
+        <w:rFonts w:ascii="Wingdings" w:hAnsi="Wingdings" w:hint="default"/>
+        <w:sz w:val="20"/>
+      </w:rPr>
+    </w:lvl>
+    <w:lvl w:ilvl="6" w:tentative="1">
+      <w:start w:val="1"/>
+      <w:numFmt w:val="bullet"/>
+      <w:lvlText w:val=""/>
+      <w:lvlJc w:val="left"/>
+      <w:pPr>
+        <w:tabs>
+          <w:tab w:val="num" w:pos="5040"/>
+        </w:tabs>
+        <w:ind w:left="5040" w:hanging="360"/>
+      </w:pPr>
+      <w:rPr>
+        <w:rFonts w:ascii="Wingdings" w:hAnsi="Wingdings" w:hint="default"/>
+        <w:sz w:val="20"/>
+      </w:rPr>
+    </w:lvl>
+    <w:lvl w:ilvl="7" w:tentative="1">
+      <w:start w:val="1"/>
+      <w:numFmt w:val="bullet"/>
+      <w:lvlText w:val=""/>
+      <w:lvlJc w:val="left"/>
+      <w:pPr>
+        <w:tabs>
+          <w:tab w:val="num" w:pos="5760"/>
+        </w:tabs>
+        <w:ind w:left="5760" w:hanging="360"/>
+      </w:pPr>
+      <w:rPr>
+        <w:rFonts w:ascii="Wingdings" w:hAnsi="Wingdings" w:hint="default"/>
+        <w:sz w:val="20"/>
+      </w:rPr>
+    </w:lvl>
+    <w:lvl w:ilvl="8" w:tentative="1">
+      <w:start w:val="1"/>
+      <w:numFmt w:val="bullet"/>
+      <w:lvlText w:val=""/>
+      <w:lvlJc w:val="left"/>
+      <w:pPr>
+        <w:tabs>
+          <w:tab w:val="num" w:pos="6480"/>
+        </w:tabs>
+        <w:ind w:left="6480" w:hanging="360"/>
+      </w:pPr>
+      <w:rPr>
+        <w:rFonts w:ascii="Wingdings" w:hAnsi="Wingdings" w:hint="default"/>
+        <w:sz w:val="20"/>
+      </w:rPr>
+    </w:lvl>
+  </w:abstractNum>
+  <w:abstractNum w:abstractNumId="3" w15:restartNumberingAfterBreak="0">
     <w:nsid w:val="088C1A7F"/>
     <w:multiLevelType w:val="hybridMultilevel"/>
     <w:tmpl w:val="44C46AB4"/>
@@ -23271,7 +23967,7 @@
       </w:rPr>
     </w:lvl>
   </w:abstractNum>
-  <w:abstractNum w:abstractNumId="3" w15:restartNumberingAfterBreak="0">
+  <w:abstractNum w:abstractNumId="4" w15:restartNumberingAfterBreak="0">
     <w:nsid w:val="08DF025F"/>
     <w:multiLevelType w:val="hybridMultilevel"/>
     <w:tmpl w:val="63284FE6"/>
@@ -23358,7 +24054,7 @@
       </w:pPr>
     </w:lvl>
   </w:abstractNum>
-  <w:abstractNum w:abstractNumId="4" w15:restartNumberingAfterBreak="0">
+  <w:abstractNum w:abstractNumId="5" w15:restartNumberingAfterBreak="0">
     <w:nsid w:val="0A35383A"/>
     <w:multiLevelType w:val="hybridMultilevel"/>
     <w:tmpl w:val="A44EB506"/>
@@ -23472,7 +24168,7 @@
       </w:rPr>
     </w:lvl>
   </w:abstractNum>
-  <w:abstractNum w:abstractNumId="5" w15:restartNumberingAfterBreak="0">
+  <w:abstractNum w:abstractNumId="6" w15:restartNumberingAfterBreak="0">
     <w:nsid w:val="0AE06325"/>
     <w:multiLevelType w:val="hybridMultilevel"/>
     <w:tmpl w:val="79B0C658"/>
@@ -23577,7 +24273,7 @@
       </w:rPr>
     </w:lvl>
   </w:abstractNum>
-  <w:abstractNum w:abstractNumId="6" w15:restartNumberingAfterBreak="0">
+  <w:abstractNum w:abstractNumId="7" w15:restartNumberingAfterBreak="0">
     <w:nsid w:val="0C320F0A"/>
     <w:multiLevelType w:val="hybridMultilevel"/>
     <w:tmpl w:val="34F6102A"/>
@@ -23682,7 +24378,7 @@
       </w:rPr>
     </w:lvl>
   </w:abstractNum>
-  <w:abstractNum w:abstractNumId="7" w15:restartNumberingAfterBreak="0">
+  <w:abstractNum w:abstractNumId="8" w15:restartNumberingAfterBreak="0">
     <w:nsid w:val="0E015EDC"/>
     <w:multiLevelType w:val="multilevel"/>
     <w:tmpl w:val="B426A252"/>
@@ -23795,7 +24491,7 @@
       </w:pPr>
     </w:lvl>
   </w:abstractNum>
-  <w:abstractNum w:abstractNumId="8" w15:restartNumberingAfterBreak="0">
+  <w:abstractNum w:abstractNumId="9" w15:restartNumberingAfterBreak="0">
     <w:nsid w:val="0F8217E4"/>
     <w:multiLevelType w:val="hybridMultilevel"/>
     <w:tmpl w:val="85B2A7AE"/>
@@ -23909,7 +24605,7 @@
       </w:rPr>
     </w:lvl>
   </w:abstractNum>
-  <w:abstractNum w:abstractNumId="9" w15:restartNumberingAfterBreak="0">
+  <w:abstractNum w:abstractNumId="10" w15:restartNumberingAfterBreak="0">
     <w:nsid w:val="0FA42DD8"/>
     <w:multiLevelType w:val="hybridMultilevel"/>
     <w:tmpl w:val="DC262548"/>
@@ -24014,7 +24710,7 @@
       </w:rPr>
     </w:lvl>
   </w:abstractNum>
-  <w:abstractNum w:abstractNumId="10" w15:restartNumberingAfterBreak="0">
+  <w:abstractNum w:abstractNumId="11" w15:restartNumberingAfterBreak="0">
     <w:nsid w:val="12347B3B"/>
     <w:multiLevelType w:val="hybridMultilevel"/>
     <w:tmpl w:val="AF82A7A6"/>
@@ -24128,7 +24824,7 @@
       </w:rPr>
     </w:lvl>
   </w:abstractNum>
-  <w:abstractNum w:abstractNumId="11" w15:restartNumberingAfterBreak="0">
+  <w:abstractNum w:abstractNumId="12" w15:restartNumberingAfterBreak="0">
     <w:nsid w:val="13512B64"/>
     <w:multiLevelType w:val="multilevel"/>
     <w:tmpl w:val="9CA4E908"/>
@@ -24241,7 +24937,7 @@
       </w:pPr>
     </w:lvl>
   </w:abstractNum>
-  <w:abstractNum w:abstractNumId="12" w15:restartNumberingAfterBreak="0">
+  <w:abstractNum w:abstractNumId="13" w15:restartNumberingAfterBreak="0">
     <w:nsid w:val="15646011"/>
     <w:multiLevelType w:val="multilevel"/>
     <w:tmpl w:val="71986BC2"/>
@@ -24355,7 +25051,7 @@
       </w:rPr>
     </w:lvl>
   </w:abstractNum>
-  <w:abstractNum w:abstractNumId="13" w15:restartNumberingAfterBreak="0">
+  <w:abstractNum w:abstractNumId="14" w15:restartNumberingAfterBreak="0">
     <w:nsid w:val="15CA0F55"/>
     <w:multiLevelType w:val="hybridMultilevel"/>
     <w:tmpl w:val="EB1C2F20"/>
@@ -24469,7 +25165,7 @@
       </w:rPr>
     </w:lvl>
   </w:abstractNum>
-  <w:abstractNum w:abstractNumId="14" w15:restartNumberingAfterBreak="0">
+  <w:abstractNum w:abstractNumId="15" w15:restartNumberingAfterBreak="0">
     <w:nsid w:val="17A9706F"/>
     <w:multiLevelType w:val="multilevel"/>
     <w:tmpl w:val="49FCD136"/>
@@ -24582,7 +25278,156 @@
       </w:pPr>
     </w:lvl>
   </w:abstractNum>
-  <w:abstractNum w:abstractNumId="15" w15:restartNumberingAfterBreak="0">
+  <w:abstractNum w:abstractNumId="16" w15:restartNumberingAfterBreak="0">
+    <w:nsid w:val="18FC3420"/>
+    <w:multiLevelType w:val="multilevel"/>
+    <w:tmpl w:val="F58A4714"/>
+    <w:lvl w:ilvl="0">
+      <w:start w:val="1"/>
+      <w:numFmt w:val="bullet"/>
+      <w:lvlText w:val=""/>
+      <w:lvlJc w:val="left"/>
+      <w:pPr>
+        <w:tabs>
+          <w:tab w:val="num" w:pos="720"/>
+        </w:tabs>
+        <w:ind w:left="720" w:hanging="360"/>
+      </w:pPr>
+      <w:rPr>
+        <w:rFonts w:ascii="Symbol" w:hAnsi="Symbol" w:hint="default"/>
+        <w:sz w:val="20"/>
+      </w:rPr>
+    </w:lvl>
+    <w:lvl w:ilvl="1" w:tentative="1">
+      <w:start w:val="1"/>
+      <w:numFmt w:val="bullet"/>
+      <w:lvlText w:val="o"/>
+      <w:lvlJc w:val="left"/>
+      <w:pPr>
+        <w:tabs>
+          <w:tab w:val="num" w:pos="1440"/>
+        </w:tabs>
+        <w:ind w:left="1440" w:hanging="360"/>
+      </w:pPr>
+      <w:rPr>
+        <w:rFonts w:ascii="Courier New" w:hAnsi="Courier New" w:hint="default"/>
+        <w:sz w:val="20"/>
+      </w:rPr>
+    </w:lvl>
+    <w:lvl w:ilvl="2" w:tentative="1">
+      <w:start w:val="1"/>
+      <w:numFmt w:val="bullet"/>
+      <w:lvlText w:val=""/>
+      <w:lvlJc w:val="left"/>
+      <w:pPr>
+        <w:tabs>
+          <w:tab w:val="num" w:pos="2160"/>
+        </w:tabs>
+        <w:ind w:left="2160" w:hanging="360"/>
+      </w:pPr>
+      <w:rPr>
+        <w:rFonts w:ascii="Wingdings" w:hAnsi="Wingdings" w:hint="default"/>
+        <w:sz w:val="20"/>
+      </w:rPr>
+    </w:lvl>
+    <w:lvl w:ilvl="3" w:tentative="1">
+      <w:start w:val="1"/>
+      <w:numFmt w:val="bullet"/>
+      <w:lvlText w:val=""/>
+      <w:lvlJc w:val="left"/>
+      <w:pPr>
+        <w:tabs>
+          <w:tab w:val="num" w:pos="2880"/>
+        </w:tabs>
+        <w:ind w:left="2880" w:hanging="360"/>
+      </w:pPr>
+      <w:rPr>
+        <w:rFonts w:ascii="Wingdings" w:hAnsi="Wingdings" w:hint="default"/>
+        <w:sz w:val="20"/>
+      </w:rPr>
+    </w:lvl>
+    <w:lvl w:ilvl="4" w:tentative="1">
+      <w:start w:val="1"/>
+      <w:numFmt w:val="bullet"/>
+      <w:lvlText w:val=""/>
+      <w:lvlJc w:val="left"/>
+      <w:pPr>
+        <w:tabs>
+          <w:tab w:val="num" w:pos="3600"/>
+        </w:tabs>
+        <w:ind w:left="3600" w:hanging="360"/>
+      </w:pPr>
+      <w:rPr>
+        <w:rFonts w:ascii="Wingdings" w:hAnsi="Wingdings" w:hint="default"/>
+        <w:sz w:val="20"/>
+      </w:rPr>
+    </w:lvl>
+    <w:lvl w:ilvl="5" w:tentative="1">
+      <w:start w:val="1"/>
+      <w:numFmt w:val="bullet"/>
+      <w:lvlText w:val=""/>
+      <w:lvlJc w:val="left"/>
+      <w:pPr>
+        <w:tabs>
+          <w:tab w:val="num" w:pos="4320"/>
+        </w:tabs>
+        <w:ind w:left="4320" w:hanging="360"/>
+      </w:pPr>
+      <w:rPr>
+        <w:rFonts w:ascii="Wingdings" w:hAnsi="Wingdings" w:hint="default"/>
+        <w:sz w:val="20"/>
+      </w:rPr>
+    </w:lvl>
+    <w:lvl w:ilvl="6" w:tentative="1">
+      <w:start w:val="1"/>
+      <w:numFmt w:val="bullet"/>
+      <w:lvlText w:val=""/>
+      <w:lvlJc w:val="left"/>
+      <w:pPr>
+        <w:tabs>
+          <w:tab w:val="num" w:pos="5040"/>
+        </w:tabs>
+        <w:ind w:left="5040" w:hanging="360"/>
+      </w:pPr>
+      <w:rPr>
+        <w:rFonts w:ascii="Wingdings" w:hAnsi="Wingdings" w:hint="default"/>
+        <w:sz w:val="20"/>
+      </w:rPr>
+    </w:lvl>
+    <w:lvl w:ilvl="7" w:tentative="1">
+      <w:start w:val="1"/>
+      <w:numFmt w:val="bullet"/>
+      <w:lvlText w:val=""/>
+      <w:lvlJc w:val="left"/>
+      <w:pPr>
+        <w:tabs>
+          <w:tab w:val="num" w:pos="5760"/>
+        </w:tabs>
+        <w:ind w:left="5760" w:hanging="360"/>
+      </w:pPr>
+      <w:rPr>
+        <w:rFonts w:ascii="Wingdings" w:hAnsi="Wingdings" w:hint="default"/>
+        <w:sz w:val="20"/>
+      </w:rPr>
+    </w:lvl>
+    <w:lvl w:ilvl="8" w:tentative="1">
+      <w:start w:val="1"/>
+      <w:numFmt w:val="bullet"/>
+      <w:lvlText w:val=""/>
+      <w:lvlJc w:val="left"/>
+      <w:pPr>
+        <w:tabs>
+          <w:tab w:val="num" w:pos="6480"/>
+        </w:tabs>
+        <w:ind w:left="6480" w:hanging="360"/>
+      </w:pPr>
+      <w:rPr>
+        <w:rFonts w:ascii="Wingdings" w:hAnsi="Wingdings" w:hint="default"/>
+        <w:sz w:val="20"/>
+      </w:rPr>
+    </w:lvl>
+  </w:abstractNum>
+  <w:abstractNum w:abstractNumId="17" w15:restartNumberingAfterBreak="0">
     <w:nsid w:val="1983728E"/>
     <w:multiLevelType w:val="hybridMultilevel"/>
     <w:tmpl w:val="156409D6"/>
@@ -24696,7 +25541,7 @@
       </w:rPr>
     </w:lvl>
   </w:abstractNum>
-  <w:abstractNum w:abstractNumId="16" w15:restartNumberingAfterBreak="0">
+  <w:abstractNum w:abstractNumId="18" w15:restartNumberingAfterBreak="0">
     <w:nsid w:val="1AC40C46"/>
     <w:multiLevelType w:val="hybridMultilevel"/>
     <w:tmpl w:val="11A41A48"/>
@@ -24801,7 +25646,7 @@
       </w:rPr>
     </w:lvl>
   </w:abstractNum>
-  <w:abstractNum w:abstractNumId="17" w15:restartNumberingAfterBreak="0">
+  <w:abstractNum w:abstractNumId="19" w15:restartNumberingAfterBreak="0">
     <w:nsid w:val="1C6624EE"/>
     <w:multiLevelType w:val="multilevel"/>
     <w:tmpl w:val="DC3458CE"/>
@@ -24923,7 +25768,7 @@
       </w:rPr>
     </w:lvl>
   </w:abstractNum>
-  <w:abstractNum w:abstractNumId="18" w15:restartNumberingAfterBreak="0">
+  <w:abstractNum w:abstractNumId="20" w15:restartNumberingAfterBreak="0">
     <w:nsid w:val="1C6A3ACE"/>
     <w:multiLevelType w:val="hybridMultilevel"/>
     <w:tmpl w:val="5FD6F8AC"/>
@@ -25037,7 +25882,7 @@
       </w:rPr>
     </w:lvl>
   </w:abstractNum>
-  <w:abstractNum w:abstractNumId="19" w15:restartNumberingAfterBreak="0">
+  <w:abstractNum w:abstractNumId="21" w15:restartNumberingAfterBreak="0">
     <w:nsid w:val="1DBE2722"/>
     <w:multiLevelType w:val="hybridMultilevel"/>
     <w:tmpl w:val="FC063854"/>
@@ -25151,7 +25996,7 @@
       </w:rPr>
     </w:lvl>
   </w:abstractNum>
-  <w:abstractNum w:abstractNumId="20" w15:restartNumberingAfterBreak="0">
+  <w:abstractNum w:abstractNumId="22" w15:restartNumberingAfterBreak="0">
     <w:nsid w:val="1E2D6525"/>
     <w:multiLevelType w:val="hybridMultilevel"/>
     <w:tmpl w:val="2962EC94"/>
@@ -25256,7 +26101,7 @@
       </w:rPr>
     </w:lvl>
   </w:abstractNum>
-  <w:abstractNum w:abstractNumId="21" w15:restartNumberingAfterBreak="0">
+  <w:abstractNum w:abstractNumId="23" w15:restartNumberingAfterBreak="0">
     <w:nsid w:val="21642B01"/>
     <w:multiLevelType w:val="multilevel"/>
     <w:tmpl w:val="EF229316"/>
@@ -25370,7 +26215,7 @@
       </w:rPr>
     </w:lvl>
   </w:abstractNum>
-  <w:abstractNum w:abstractNumId="22" w15:restartNumberingAfterBreak="0">
+  <w:abstractNum w:abstractNumId="24" w15:restartNumberingAfterBreak="0">
     <w:nsid w:val="2B261AF7"/>
     <w:multiLevelType w:val="hybridMultilevel"/>
     <w:tmpl w:val="627220F4"/>
@@ -25484,7 +26329,7 @@
       </w:rPr>
     </w:lvl>
   </w:abstractNum>
-  <w:abstractNum w:abstractNumId="23" w15:restartNumberingAfterBreak="0">
+  <w:abstractNum w:abstractNumId="25" w15:restartNumberingAfterBreak="0">
     <w:nsid w:val="2C7C5D0D"/>
     <w:multiLevelType w:val="hybridMultilevel"/>
     <w:tmpl w:val="0774717C"/>
@@ -25597,7 +26442,7 @@
       </w:rPr>
     </w:lvl>
   </w:abstractNum>
-  <w:abstractNum w:abstractNumId="24" w15:restartNumberingAfterBreak="0">
+  <w:abstractNum w:abstractNumId="26" w15:restartNumberingAfterBreak="0">
     <w:nsid w:val="35F81ACC"/>
     <w:multiLevelType w:val="hybridMultilevel"/>
     <w:tmpl w:val="4F9EEDAE"/>
@@ -25711,7 +26556,7 @@
       </w:rPr>
     </w:lvl>
   </w:abstractNum>
-  <w:abstractNum w:abstractNumId="25" w15:restartNumberingAfterBreak="0">
+  <w:abstractNum w:abstractNumId="27" w15:restartNumberingAfterBreak="0">
     <w:nsid w:val="36342B1D"/>
     <w:multiLevelType w:val="multilevel"/>
     <w:tmpl w:val="6EB80FAC"/>
@@ -25824,7 +26669,7 @@
       </w:pPr>
     </w:lvl>
   </w:abstractNum>
-  <w:abstractNum w:abstractNumId="26" w15:restartNumberingAfterBreak="0">
+  <w:abstractNum w:abstractNumId="28" w15:restartNumberingAfterBreak="0">
     <w:nsid w:val="3CB83122"/>
     <w:multiLevelType w:val="multilevel"/>
     <w:tmpl w:val="4DC8844E"/>
@@ -25937,7 +26782,7 @@
       </w:pPr>
     </w:lvl>
   </w:abstractNum>
-  <w:abstractNum w:abstractNumId="27" w15:restartNumberingAfterBreak="0">
+  <w:abstractNum w:abstractNumId="29" w15:restartNumberingAfterBreak="0">
     <w:nsid w:val="40BC3209"/>
     <w:multiLevelType w:val="hybridMultilevel"/>
     <w:tmpl w:val="95125244"/>
@@ -26051,7 +26896,7 @@
       </w:rPr>
     </w:lvl>
   </w:abstractNum>
-  <w:abstractNum w:abstractNumId="28" w15:restartNumberingAfterBreak="0">
+  <w:abstractNum w:abstractNumId="30" w15:restartNumberingAfterBreak="0">
     <w:nsid w:val="421C75E0"/>
     <w:multiLevelType w:val="multilevel"/>
     <w:tmpl w:val="55E0D7EA"/>
@@ -26168,7 +27013,7 @@
       </w:pPr>
     </w:lvl>
   </w:abstractNum>
-  <w:abstractNum w:abstractNumId="29" w15:restartNumberingAfterBreak="0">
+  <w:abstractNum w:abstractNumId="31" w15:restartNumberingAfterBreak="0">
     <w:nsid w:val="45EF1F5A"/>
     <w:multiLevelType w:val="hybridMultilevel"/>
     <w:tmpl w:val="CEA89BDE"/>
@@ -26282,7 +27127,305 @@
       </w:rPr>
     </w:lvl>
   </w:abstractNum>
-  <w:abstractNum w:abstractNumId="30" w15:restartNumberingAfterBreak="0">
+  <w:abstractNum w:abstractNumId="32" w15:restartNumberingAfterBreak="0">
+    <w:nsid w:val="461E3590"/>
+    <w:multiLevelType w:val="multilevel"/>
+    <w:tmpl w:val="2BF6E9EE"/>
+    <w:lvl w:ilvl="0">
+      <w:start w:val="1"/>
+      <w:numFmt w:val="bullet"/>
+      <w:lvlText w:val=""/>
+      <w:lvlJc w:val="left"/>
+      <w:pPr>
+        <w:tabs>
+          <w:tab w:val="num" w:pos="720"/>
+        </w:tabs>
+        <w:ind w:left="720" w:hanging="360"/>
+      </w:pPr>
+      <w:rPr>
+        <w:rFonts w:ascii="Symbol" w:hAnsi="Symbol" w:hint="default"/>
+        <w:sz w:val="20"/>
+      </w:rPr>
+    </w:lvl>
+    <w:lvl w:ilvl="1" w:tentative="1">
+      <w:start w:val="1"/>
+      <w:numFmt w:val="bullet"/>
+      <w:lvlText w:val="o"/>
+      <w:lvlJc w:val="left"/>
+      <w:pPr>
+        <w:tabs>
+          <w:tab w:val="num" w:pos="1440"/>
+        </w:tabs>
+        <w:ind w:left="1440" w:hanging="360"/>
+      </w:pPr>
+      <w:rPr>
+        <w:rFonts w:ascii="Courier New" w:hAnsi="Courier New" w:hint="default"/>
+        <w:sz w:val="20"/>
+      </w:rPr>
+    </w:lvl>
+    <w:lvl w:ilvl="2" w:tentative="1">
+      <w:start w:val="1"/>
+      <w:numFmt w:val="bullet"/>
+      <w:lvlText w:val=""/>
+      <w:lvlJc w:val="left"/>
+      <w:pPr>
+        <w:tabs>
+          <w:tab w:val="num" w:pos="2160"/>
+        </w:tabs>
+        <w:ind w:left="2160" w:hanging="360"/>
+      </w:pPr>
+      <w:rPr>
+        <w:rFonts w:ascii="Wingdings" w:hAnsi="Wingdings" w:hint="default"/>
+        <w:sz w:val="20"/>
+      </w:rPr>
+    </w:lvl>
+    <w:lvl w:ilvl="3" w:tentative="1">
+      <w:start w:val="1"/>
+      <w:numFmt w:val="bullet"/>
+      <w:lvlText w:val=""/>
+      <w:lvlJc w:val="left"/>
+      <w:pPr>
+        <w:tabs>
+          <w:tab w:val="num" w:pos="2880"/>
+        </w:tabs>
+        <w:ind w:left="2880" w:hanging="360"/>
+      </w:pPr>
+      <w:rPr>
+        <w:rFonts w:ascii="Wingdings" w:hAnsi="Wingdings" w:hint="default"/>
+        <w:sz w:val="20"/>
+      </w:rPr>
+    </w:lvl>
+    <w:lvl w:ilvl="4" w:tentative="1">
+      <w:start w:val="1"/>
+      <w:numFmt w:val="bullet"/>
+      <w:lvlText w:val=""/>
+      <w:lvlJc w:val="left"/>
+      <w:pPr>
+        <w:tabs>
+          <w:tab w:val="num" w:pos="3600"/>
+        </w:tabs>
+        <w:ind w:left="3600" w:hanging="360"/>
+      </w:pPr>
+      <w:rPr>
+        <w:rFonts w:ascii="Wingdings" w:hAnsi="Wingdings" w:hint="default"/>
+        <w:sz w:val="20"/>
+      </w:rPr>
+    </w:lvl>
+    <w:lvl w:ilvl="5" w:tentative="1">
+      <w:start w:val="1"/>
+      <w:numFmt w:val="bullet"/>
+      <w:lvlText w:val=""/>
+      <w:lvlJc w:val="left"/>
+      <w:pPr>
+        <w:tabs>
+          <w:tab w:val="num" w:pos="4320"/>
+        </w:tabs>
+        <w:ind w:left="4320" w:hanging="360"/>
+      </w:pPr>
+      <w:rPr>
+        <w:rFonts w:ascii="Wingdings" w:hAnsi="Wingdings" w:hint="default"/>
+        <w:sz w:val="20"/>
+      </w:rPr>
+    </w:lvl>
+    <w:lvl w:ilvl="6" w:tentative="1">
+      <w:start w:val="1"/>
+      <w:numFmt w:val="bullet"/>
+      <w:lvlText w:val=""/>
+      <w:lvlJc w:val="left"/>
+      <w:pPr>
+        <w:tabs>
+          <w:tab w:val="num" w:pos="5040"/>
+        </w:tabs>
+        <w:ind w:left="5040" w:hanging="360"/>
+      </w:pPr>
+      <w:rPr>
+        <w:rFonts w:ascii="Wingdings" w:hAnsi="Wingdings" w:hint="default"/>
+        <w:sz w:val="20"/>
+      </w:rPr>
+    </w:lvl>
+    <w:lvl w:ilvl="7" w:tentative="1">
+      <w:start w:val="1"/>
+      <w:numFmt w:val="bullet"/>
+      <w:lvlText w:val=""/>
+      <w:lvlJc w:val="left"/>
+      <w:pPr>
+        <w:tabs>
+          <w:tab w:val="num" w:pos="5760"/>
+        </w:tabs>
+        <w:ind w:left="5760" w:hanging="360"/>
+      </w:pPr>
+      <w:rPr>
+        <w:rFonts w:ascii="Wingdings" w:hAnsi="Wingdings" w:hint="default"/>
+        <w:sz w:val="20"/>
+      </w:rPr>
+    </w:lvl>
+    <w:lvl w:ilvl="8" w:tentative="1">
+      <w:start w:val="1"/>
+      <w:numFmt w:val="bullet"/>
+      <w:lvlText w:val=""/>
+      <w:lvlJc w:val="left"/>
+      <w:pPr>
+        <w:tabs>
+          <w:tab w:val="num" w:pos="6480"/>
+        </w:tabs>
+        <w:ind w:left="6480" w:hanging="360"/>
+      </w:pPr>
+      <w:rPr>
+        <w:rFonts w:ascii="Wingdings" w:hAnsi="Wingdings" w:hint="default"/>
+        <w:sz w:val="20"/>
+      </w:rPr>
+    </w:lvl>
+  </w:abstractNum>
+  <w:abstractNum w:abstractNumId="33" w15:restartNumberingAfterBreak="0">
+    <w:nsid w:val="47321FB9"/>
+    <w:multiLevelType w:val="multilevel"/>
+    <w:tmpl w:val="75BE6F40"/>
+    <w:lvl w:ilvl="0">
+      <w:start w:val="1"/>
+      <w:numFmt w:val="bullet"/>
+      <w:lvlText w:val=""/>
+      <w:lvlJc w:val="left"/>
+      <w:pPr>
+        <w:tabs>
+          <w:tab w:val="num" w:pos="720"/>
+        </w:tabs>
+        <w:ind w:left="720" w:hanging="360"/>
+      </w:pPr>
+      <w:rPr>
+        <w:rFonts w:ascii="Symbol" w:hAnsi="Symbol" w:hint="default"/>
+        <w:sz w:val="20"/>
+      </w:rPr>
+    </w:lvl>
+    <w:lvl w:ilvl="1" w:tentative="1">
+      <w:start w:val="1"/>
+      <w:numFmt w:val="bullet"/>
+      <w:lvlText w:val="o"/>
+      <w:lvlJc w:val="left"/>
+      <w:pPr>
+        <w:tabs>
+          <w:tab w:val="num" w:pos="1440"/>
+        </w:tabs>
+        <w:ind w:left="1440" w:hanging="360"/>
+      </w:pPr>
+      <w:rPr>
+        <w:rFonts w:ascii="Courier New" w:hAnsi="Courier New" w:hint="default"/>
+        <w:sz w:val="20"/>
+      </w:rPr>
+    </w:lvl>
+    <w:lvl w:ilvl="2" w:tentative="1">
+      <w:start w:val="1"/>
+      <w:numFmt w:val="bullet"/>
+      <w:lvlText w:val=""/>
+      <w:lvlJc w:val="left"/>
+      <w:pPr>
+        <w:tabs>
+          <w:tab w:val="num" w:pos="2160"/>
+        </w:tabs>
+        <w:ind w:left="2160" w:hanging="360"/>
+      </w:pPr>
+      <w:rPr>
+        <w:rFonts w:ascii="Wingdings" w:hAnsi="Wingdings" w:hint="default"/>
+        <w:sz w:val="20"/>
+      </w:rPr>
+    </w:lvl>
+    <w:lvl w:ilvl="3" w:tentative="1">
+      <w:start w:val="1"/>
+      <w:numFmt w:val="bullet"/>
+      <w:lvlText w:val=""/>
+      <w:lvlJc w:val="left"/>
+      <w:pPr>
+        <w:tabs>
+          <w:tab w:val="num" w:pos="2880"/>
+        </w:tabs>
+        <w:ind w:left="2880" w:hanging="360"/>
+      </w:pPr>
+      <w:rPr>
+        <w:rFonts w:ascii="Wingdings" w:hAnsi="Wingdings" w:hint="default"/>
+        <w:sz w:val="20"/>
+      </w:rPr>
+    </w:lvl>
+    <w:lvl w:ilvl="4" w:tentative="1">
+      <w:start w:val="1"/>
+      <w:numFmt w:val="bullet"/>
+      <w:lvlText w:val=""/>
+      <w:lvlJc w:val="left"/>
+      <w:pPr>
+        <w:tabs>
+          <w:tab w:val="num" w:pos="3600"/>
+        </w:tabs>
+        <w:ind w:left="3600" w:hanging="360"/>
+      </w:pPr>
+      <w:rPr>
+        <w:rFonts w:ascii="Wingdings" w:hAnsi="Wingdings" w:hint="default"/>
+        <w:sz w:val="20"/>
+      </w:rPr>
+    </w:lvl>
+    <w:lvl w:ilvl="5" w:tentative="1">
+      <w:start w:val="1"/>
+      <w:numFmt w:val="bullet"/>
+      <w:lvlText w:val=""/>
+      <w:lvlJc w:val="left"/>
+      <w:pPr>
+        <w:tabs>
+          <w:tab w:val="num" w:pos="4320"/>
+        </w:tabs>
+        <w:ind w:left="4320" w:hanging="360"/>
+      </w:pPr>
+      <w:rPr>
+        <w:rFonts w:ascii="Wingdings" w:hAnsi="Wingdings" w:hint="default"/>
+        <w:sz w:val="20"/>
+      </w:rPr>
+    </w:lvl>
+    <w:lvl w:ilvl="6" w:tentative="1">
+      <w:start w:val="1"/>
+      <w:numFmt w:val="bullet"/>
+      <w:lvlText w:val=""/>
+      <w:lvlJc w:val="left"/>
+      <w:pPr>
+        <w:tabs>
+          <w:tab w:val="num" w:pos="5040"/>
+        </w:tabs>
+        <w:ind w:left="5040" w:hanging="360"/>
+      </w:pPr>
+      <w:rPr>
+        <w:rFonts w:ascii="Wingdings" w:hAnsi="Wingdings" w:hint="default"/>
+        <w:sz w:val="20"/>
+      </w:rPr>
+    </w:lvl>
+    <w:lvl w:ilvl="7" w:tentative="1">
+      <w:start w:val="1"/>
+      <w:numFmt w:val="bullet"/>
+      <w:lvlText w:val=""/>
+      <w:lvlJc w:val="left"/>
+      <w:pPr>
+        <w:tabs>
+          <w:tab w:val="num" w:pos="5760"/>
+        </w:tabs>
+        <w:ind w:left="5760" w:hanging="360"/>
+      </w:pPr>
+      <w:rPr>
+        <w:rFonts w:ascii="Wingdings" w:hAnsi="Wingdings" w:hint="default"/>
+        <w:sz w:val="20"/>
+      </w:rPr>
+    </w:lvl>
+    <w:lvl w:ilvl="8" w:tentative="1">
+      <w:start w:val="1"/>
+      <w:numFmt w:val="bullet"/>
+      <w:lvlText w:val=""/>
+      <w:lvlJc w:val="left"/>
+      <w:pPr>
+        <w:tabs>
+          <w:tab w:val="num" w:pos="6480"/>
+        </w:tabs>
+        <w:ind w:left="6480" w:hanging="360"/>
+      </w:pPr>
+      <w:rPr>
+        <w:rFonts w:ascii="Wingdings" w:hAnsi="Wingdings" w:hint="default"/>
+        <w:sz w:val="20"/>
+      </w:rPr>
+    </w:lvl>
+  </w:abstractNum>
+  <w:abstractNum w:abstractNumId="34" w15:restartNumberingAfterBreak="0">
     <w:nsid w:val="47AF3C36"/>
     <w:multiLevelType w:val="multilevel"/>
     <w:tmpl w:val="696CCB5C"/>
@@ -26399,7 +27542,7 @@
       </w:pPr>
     </w:lvl>
   </w:abstractNum>
-  <w:abstractNum w:abstractNumId="31" w15:restartNumberingAfterBreak="0">
+  <w:abstractNum w:abstractNumId="35" w15:restartNumberingAfterBreak="0">
     <w:nsid w:val="499820D5"/>
     <w:multiLevelType w:val="hybridMultilevel"/>
     <w:tmpl w:val="A230889A"/>
@@ -26486,7 +27629,7 @@
       </w:pPr>
     </w:lvl>
   </w:abstractNum>
-  <w:abstractNum w:abstractNumId="32" w15:restartNumberingAfterBreak="0">
+  <w:abstractNum w:abstractNumId="36" w15:restartNumberingAfterBreak="0">
     <w:nsid w:val="4EA5661B"/>
     <w:multiLevelType w:val="hybridMultilevel"/>
     <w:tmpl w:val="D32E2B8C"/>
@@ -26578,7 +27721,7 @@
       </w:pPr>
     </w:lvl>
   </w:abstractNum>
-  <w:abstractNum w:abstractNumId="33" w15:restartNumberingAfterBreak="0">
+  <w:abstractNum w:abstractNumId="37" w15:restartNumberingAfterBreak="0">
     <w:nsid w:val="50B7412C"/>
     <w:multiLevelType w:val="hybridMultilevel"/>
     <w:tmpl w:val="097420EA"/>
@@ -26692,7 +27835,7 @@
       </w:rPr>
     </w:lvl>
   </w:abstractNum>
-  <w:abstractNum w:abstractNumId="34" w15:restartNumberingAfterBreak="0">
+  <w:abstractNum w:abstractNumId="38" w15:restartNumberingAfterBreak="0">
     <w:nsid w:val="50FD3A2B"/>
     <w:multiLevelType w:val="hybridMultilevel"/>
     <w:tmpl w:val="89A8519E"/>
@@ -26797,7 +27940,7 @@
       </w:rPr>
     </w:lvl>
   </w:abstractNum>
-  <w:abstractNum w:abstractNumId="35" w15:restartNumberingAfterBreak="0">
+  <w:abstractNum w:abstractNumId="39" w15:restartNumberingAfterBreak="0">
     <w:nsid w:val="56247ACB"/>
     <w:multiLevelType w:val="hybridMultilevel"/>
     <w:tmpl w:val="046019E4"/>
@@ -26902,7 +28045,7 @@
       </w:rPr>
     </w:lvl>
   </w:abstractNum>
-  <w:abstractNum w:abstractNumId="36" w15:restartNumberingAfterBreak="0">
+  <w:abstractNum w:abstractNumId="40" w15:restartNumberingAfterBreak="0">
     <w:nsid w:val="58697F9D"/>
     <w:multiLevelType w:val="hybridMultilevel"/>
     <w:tmpl w:val="D7AC5D34"/>
@@ -27018,7 +28161,7 @@
       </w:rPr>
     </w:lvl>
   </w:abstractNum>
-  <w:abstractNum w:abstractNumId="37" w15:restartNumberingAfterBreak="0">
+  <w:abstractNum w:abstractNumId="41" w15:restartNumberingAfterBreak="0">
     <w:nsid w:val="58DA7079"/>
     <w:multiLevelType w:val="multilevel"/>
     <w:tmpl w:val="5E4AB922"/>
@@ -27131,7 +28274,7 @@
       </w:rPr>
     </w:lvl>
   </w:abstractNum>
-  <w:abstractNum w:abstractNumId="38" w15:restartNumberingAfterBreak="0">
+  <w:abstractNum w:abstractNumId="42" w15:restartNumberingAfterBreak="0">
     <w:nsid w:val="59EF5C28"/>
     <w:multiLevelType w:val="multilevel"/>
     <w:tmpl w:val="8B908C64"/>
@@ -27244,7 +28387,7 @@
       </w:pPr>
     </w:lvl>
   </w:abstractNum>
-  <w:abstractNum w:abstractNumId="39" w15:restartNumberingAfterBreak="0">
+  <w:abstractNum w:abstractNumId="43" w15:restartNumberingAfterBreak="0">
     <w:nsid w:val="5BE649AC"/>
     <w:multiLevelType w:val="hybridMultilevel"/>
     <w:tmpl w:val="F9FE33B0"/>
@@ -27357,7 +28500,7 @@
       </w:rPr>
     </w:lvl>
   </w:abstractNum>
-  <w:abstractNum w:abstractNumId="40" w15:restartNumberingAfterBreak="0">
+  <w:abstractNum w:abstractNumId="44" w15:restartNumberingAfterBreak="0">
     <w:nsid w:val="5D73416C"/>
     <w:multiLevelType w:val="hybridMultilevel"/>
     <w:tmpl w:val="0B88AE0A"/>
@@ -27462,7 +28605,7 @@
       </w:rPr>
     </w:lvl>
   </w:abstractNum>
-  <w:abstractNum w:abstractNumId="41" w15:restartNumberingAfterBreak="0">
+  <w:abstractNum w:abstractNumId="45" w15:restartNumberingAfterBreak="0">
     <w:nsid w:val="5EB87DA6"/>
     <w:multiLevelType w:val="multilevel"/>
     <w:tmpl w:val="31E8FDA6"/>
@@ -27575,7 +28718,7 @@
       </w:pPr>
     </w:lvl>
   </w:abstractNum>
-  <w:abstractNum w:abstractNumId="42" w15:restartNumberingAfterBreak="0">
+  <w:abstractNum w:abstractNumId="46" w15:restartNumberingAfterBreak="0">
     <w:nsid w:val="5F8F3EF7"/>
     <w:multiLevelType w:val="hybridMultilevel"/>
     <w:tmpl w:val="7786CA48"/>
@@ -27689,7 +28832,7 @@
       </w:rPr>
     </w:lvl>
   </w:abstractNum>
-  <w:abstractNum w:abstractNumId="43" w15:restartNumberingAfterBreak="0">
+  <w:abstractNum w:abstractNumId="47" w15:restartNumberingAfterBreak="0">
     <w:nsid w:val="5FE64E9E"/>
     <w:multiLevelType w:val="hybridMultilevel"/>
     <w:tmpl w:val="A6CA12AE"/>
@@ -27794,7 +28937,7 @@
       </w:rPr>
     </w:lvl>
   </w:abstractNum>
-  <w:abstractNum w:abstractNumId="44" w15:restartNumberingAfterBreak="0">
+  <w:abstractNum w:abstractNumId="48" w15:restartNumberingAfterBreak="0">
     <w:nsid w:val="5FF4617A"/>
     <w:multiLevelType w:val="hybridMultilevel"/>
     <w:tmpl w:val="B60A24FA"/>
@@ -27908,7 +29051,7 @@
       </w:rPr>
     </w:lvl>
   </w:abstractNum>
-  <w:abstractNum w:abstractNumId="45" w15:restartNumberingAfterBreak="0">
+  <w:abstractNum w:abstractNumId="49" w15:restartNumberingAfterBreak="0">
     <w:nsid w:val="60F15202"/>
     <w:multiLevelType w:val="hybridMultilevel"/>
     <w:tmpl w:val="0882D5A8"/>
@@ -27998,7 +29141,7 @@
       </w:pPr>
     </w:lvl>
   </w:abstractNum>
-  <w:abstractNum w:abstractNumId="46" w15:restartNumberingAfterBreak="0">
+  <w:abstractNum w:abstractNumId="50" w15:restartNumberingAfterBreak="0">
     <w:nsid w:val="64210FC4"/>
     <w:multiLevelType w:val="multilevel"/>
     <w:tmpl w:val="F528C7F4"/>
@@ -28111,7 +29254,7 @@
       </w:pPr>
     </w:lvl>
   </w:abstractNum>
-  <w:abstractNum w:abstractNumId="47" w15:restartNumberingAfterBreak="0">
+  <w:abstractNum w:abstractNumId="51" w15:restartNumberingAfterBreak="0">
     <w:nsid w:val="658E3314"/>
     <w:multiLevelType w:val="multilevel"/>
     <w:tmpl w:val="75BAD434"/>
@@ -28224,7 +29367,7 @@
       </w:pPr>
     </w:lvl>
   </w:abstractNum>
-  <w:abstractNum w:abstractNumId="48" w15:restartNumberingAfterBreak="0">
+  <w:abstractNum w:abstractNumId="52" w15:restartNumberingAfterBreak="0">
     <w:nsid w:val="66FB7600"/>
     <w:multiLevelType w:val="multilevel"/>
     <w:tmpl w:val="4FB08566"/>
@@ -28337,7 +29480,7 @@
       </w:pPr>
     </w:lvl>
   </w:abstractNum>
-  <w:abstractNum w:abstractNumId="49" w15:restartNumberingAfterBreak="0">
+  <w:abstractNum w:abstractNumId="53" w15:restartNumberingAfterBreak="0">
     <w:nsid w:val="67963B6C"/>
     <w:multiLevelType w:val="hybridMultilevel"/>
     <w:tmpl w:val="CD0E2068"/>
@@ -28442,7 +29585,7 @@
       </w:rPr>
     </w:lvl>
   </w:abstractNum>
-  <w:abstractNum w:abstractNumId="50" w15:restartNumberingAfterBreak="0">
+  <w:abstractNum w:abstractNumId="54" w15:restartNumberingAfterBreak="0">
     <w:nsid w:val="67E75B5C"/>
     <w:multiLevelType w:val="hybridMultilevel"/>
     <w:tmpl w:val="28CCA7E2"/>
@@ -28529,7 +29672,7 @@
       </w:pPr>
     </w:lvl>
   </w:abstractNum>
-  <w:abstractNum w:abstractNumId="51" w15:restartNumberingAfterBreak="0">
+  <w:abstractNum w:abstractNumId="55" w15:restartNumberingAfterBreak="0">
     <w:nsid w:val="68597949"/>
     <w:multiLevelType w:val="multilevel"/>
     <w:tmpl w:val="6A56D9CA"/>
@@ -28642,7 +29785,7 @@
       </w:pPr>
     </w:lvl>
   </w:abstractNum>
-  <w:abstractNum w:abstractNumId="52" w15:restartNumberingAfterBreak="0">
+  <w:abstractNum w:abstractNumId="56" w15:restartNumberingAfterBreak="0">
     <w:nsid w:val="6918132E"/>
     <w:multiLevelType w:val="multilevel"/>
     <w:tmpl w:val="F98034F0"/>
@@ -28755,7 +29898,7 @@
       </w:pPr>
     </w:lvl>
   </w:abstractNum>
-  <w:abstractNum w:abstractNumId="53" w15:restartNumberingAfterBreak="0">
+  <w:abstractNum w:abstractNumId="57" w15:restartNumberingAfterBreak="0">
     <w:nsid w:val="6AD06A03"/>
     <w:multiLevelType w:val="hybridMultilevel"/>
     <w:tmpl w:val="9664F904"/>
@@ -28860,7 +30003,7 @@
       </w:rPr>
     </w:lvl>
   </w:abstractNum>
-  <w:abstractNum w:abstractNumId="54" w15:restartNumberingAfterBreak="0">
+  <w:abstractNum w:abstractNumId="58" w15:restartNumberingAfterBreak="0">
     <w:nsid w:val="6DE405F9"/>
     <w:multiLevelType w:val="hybridMultilevel"/>
     <w:tmpl w:val="C1765FBC"/>
@@ -28965,7 +30108,156 @@
       </w:rPr>
     </w:lvl>
   </w:abstractNum>
-  <w:abstractNum w:abstractNumId="55" w15:restartNumberingAfterBreak="0">
+  <w:abstractNum w:abstractNumId="59" w15:restartNumberingAfterBreak="0">
+    <w:nsid w:val="6E0A4239"/>
+    <w:multiLevelType w:val="multilevel"/>
+    <w:tmpl w:val="880CA692"/>
+    <w:lvl w:ilvl="0">
+      <w:start w:val="1"/>
+      <w:numFmt w:val="bullet"/>
+      <w:lvlText w:val=""/>
+      <w:lvlJc w:val="left"/>
+      <w:pPr>
+        <w:tabs>
+          <w:tab w:val="num" w:pos="720"/>
+        </w:tabs>
+        <w:ind w:left="720" w:hanging="360"/>
+      </w:pPr>
+      <w:rPr>
+        <w:rFonts w:ascii="Symbol" w:hAnsi="Symbol" w:hint="default"/>
+        <w:sz w:val="20"/>
+      </w:rPr>
+    </w:lvl>
+    <w:lvl w:ilvl="1" w:tentative="1">
+      <w:start w:val="1"/>
+      <w:numFmt w:val="bullet"/>
+      <w:lvlText w:val="o"/>
+      <w:lvlJc w:val="left"/>
+      <w:pPr>
+        <w:tabs>
+          <w:tab w:val="num" w:pos="1440"/>
+        </w:tabs>
+        <w:ind w:left="1440" w:hanging="360"/>
+      </w:pPr>
+      <w:rPr>
+        <w:rFonts w:ascii="Courier New" w:hAnsi="Courier New" w:hint="default"/>
+        <w:sz w:val="20"/>
+      </w:rPr>
+    </w:lvl>
+    <w:lvl w:ilvl="2" w:tentative="1">
+      <w:start w:val="1"/>
+      <w:numFmt w:val="bullet"/>
+      <w:lvlText w:val=""/>
+      <w:lvlJc w:val="left"/>
+      <w:pPr>
+        <w:tabs>
+          <w:tab w:val="num" w:pos="2160"/>
+        </w:tabs>
+        <w:ind w:left="2160" w:hanging="360"/>
+      </w:pPr>
+      <w:rPr>
+        <w:rFonts w:ascii="Wingdings" w:hAnsi="Wingdings" w:hint="default"/>
+        <w:sz w:val="20"/>
+      </w:rPr>
+    </w:lvl>
+    <w:lvl w:ilvl="3" w:tentative="1">
+      <w:start w:val="1"/>
+      <w:numFmt w:val="bullet"/>
+      <w:lvlText w:val=""/>
+      <w:lvlJc w:val="left"/>
+      <w:pPr>
+        <w:tabs>
+          <w:tab w:val="num" w:pos="2880"/>
+        </w:tabs>
+        <w:ind w:left="2880" w:hanging="360"/>
+      </w:pPr>
+      <w:rPr>
+        <w:rFonts w:ascii="Wingdings" w:hAnsi="Wingdings" w:hint="default"/>
+        <w:sz w:val="20"/>
+      </w:rPr>
+    </w:lvl>
+    <w:lvl w:ilvl="4" w:tentative="1">
+      <w:start w:val="1"/>
+      <w:numFmt w:val="bullet"/>
+      <w:lvlText w:val=""/>
+      <w:lvlJc w:val="left"/>
+      <w:pPr>
+        <w:tabs>
+          <w:tab w:val="num" w:pos="3600"/>
+        </w:tabs>
+        <w:ind w:left="3600" w:hanging="360"/>
+      </w:pPr>
+      <w:rPr>
+        <w:rFonts w:ascii="Wingdings" w:hAnsi="Wingdings" w:hint="default"/>
+        <w:sz w:val="20"/>
+      </w:rPr>
+    </w:lvl>
+    <w:lvl w:ilvl="5" w:tentative="1">
+      <w:start w:val="1"/>
+      <w:numFmt w:val="bullet"/>
+      <w:lvlText w:val=""/>
+      <w:lvlJc w:val="left"/>
+      <w:pPr>
+        <w:tabs>
+          <w:tab w:val="num" w:pos="4320"/>
+        </w:tabs>
+        <w:ind w:left="4320" w:hanging="360"/>
+      </w:pPr>
+      <w:rPr>
+        <w:rFonts w:ascii="Wingdings" w:hAnsi="Wingdings" w:hint="default"/>
+        <w:sz w:val="20"/>
+      </w:rPr>
+    </w:lvl>
+    <w:lvl w:ilvl="6" w:tentative="1">
+      <w:start w:val="1"/>
+      <w:numFmt w:val="bullet"/>
+      <w:lvlText w:val=""/>
+      <w:lvlJc w:val="left"/>
+      <w:pPr>
+        <w:tabs>
+          <w:tab w:val="num" w:pos="5040"/>
+        </w:tabs>
+        <w:ind w:left="5040" w:hanging="360"/>
+      </w:pPr>
+      <w:rPr>
+        <w:rFonts w:ascii="Wingdings" w:hAnsi="Wingdings" w:hint="default"/>
+        <w:sz w:val="20"/>
+      </w:rPr>
+    </w:lvl>
+    <w:lvl w:ilvl="7" w:tentative="1">
+      <w:start w:val="1"/>
+      <w:numFmt w:val="bullet"/>
+      <w:lvlText w:val=""/>
+      <w:lvlJc w:val="left"/>
+      <w:pPr>
+        <w:tabs>
+          <w:tab w:val="num" w:pos="5760"/>
+        </w:tabs>
+        <w:ind w:left="5760" w:hanging="360"/>
+      </w:pPr>
+      <w:rPr>
+        <w:rFonts w:ascii="Wingdings" w:hAnsi="Wingdings" w:hint="default"/>
+        <w:sz w:val="20"/>
+      </w:rPr>
+    </w:lvl>
+    <w:lvl w:ilvl="8" w:tentative="1">
+      <w:start w:val="1"/>
+      <w:numFmt w:val="bullet"/>
+      <w:lvlText w:val=""/>
+      <w:lvlJc w:val="left"/>
+      <w:pPr>
+        <w:tabs>
+          <w:tab w:val="num" w:pos="6480"/>
+        </w:tabs>
+        <w:ind w:left="6480" w:hanging="360"/>
+      </w:pPr>
+      <w:rPr>
+        <w:rFonts w:ascii="Wingdings" w:hAnsi="Wingdings" w:hint="default"/>
+        <w:sz w:val="20"/>
+      </w:rPr>
+    </w:lvl>
+  </w:abstractNum>
+  <w:abstractNum w:abstractNumId="60" w15:restartNumberingAfterBreak="0">
     <w:nsid w:val="6EA03074"/>
     <w:multiLevelType w:val="multilevel"/>
     <w:tmpl w:val="4202A1EA"/>
@@ -29078,7 +30370,7 @@
       </w:pPr>
     </w:lvl>
   </w:abstractNum>
-  <w:abstractNum w:abstractNumId="56" w15:restartNumberingAfterBreak="0">
+  <w:abstractNum w:abstractNumId="61" w15:restartNumberingAfterBreak="0">
     <w:nsid w:val="70193F1A"/>
     <w:multiLevelType w:val="hybridMultilevel"/>
     <w:tmpl w:val="26A26506"/>
@@ -29183,7 +30475,7 @@
       </w:rPr>
     </w:lvl>
   </w:abstractNum>
-  <w:abstractNum w:abstractNumId="57" w15:restartNumberingAfterBreak="0">
+  <w:abstractNum w:abstractNumId="62" w15:restartNumberingAfterBreak="0">
     <w:nsid w:val="70A65982"/>
     <w:multiLevelType w:val="hybridMultilevel"/>
     <w:tmpl w:val="2FECB790"/>
@@ -29297,7 +30589,7 @@
       </w:rPr>
     </w:lvl>
   </w:abstractNum>
-  <w:abstractNum w:abstractNumId="58" w15:restartNumberingAfterBreak="0">
+  <w:abstractNum w:abstractNumId="63" w15:restartNumberingAfterBreak="0">
     <w:nsid w:val="710217FC"/>
     <w:multiLevelType w:val="hybridMultilevel"/>
     <w:tmpl w:val="AAB8CB9C"/>
@@ -29411,7 +30703,7 @@
       </w:rPr>
     </w:lvl>
   </w:abstractNum>
-  <w:abstractNum w:abstractNumId="59" w15:restartNumberingAfterBreak="0">
+  <w:abstractNum w:abstractNumId="64" w15:restartNumberingAfterBreak="0">
     <w:nsid w:val="7686401E"/>
     <w:multiLevelType w:val="hybridMultilevel"/>
     <w:tmpl w:val="DDB88986"/>
@@ -29516,7 +30808,7 @@
       </w:rPr>
     </w:lvl>
   </w:abstractNum>
-  <w:abstractNum w:abstractNumId="60" w15:restartNumberingAfterBreak="0">
+  <w:abstractNum w:abstractNumId="65" w15:restartNumberingAfterBreak="0">
     <w:nsid w:val="79DB0F61"/>
     <w:multiLevelType w:val="multilevel"/>
     <w:tmpl w:val="67102BCA"/>
@@ -29629,7 +30921,7 @@
       </w:pPr>
     </w:lvl>
   </w:abstractNum>
-  <w:abstractNum w:abstractNumId="61" w15:restartNumberingAfterBreak="0">
+  <w:abstractNum w:abstractNumId="66" w15:restartNumberingAfterBreak="0">
     <w:nsid w:val="7A781F9D"/>
     <w:multiLevelType w:val="hybridMultilevel"/>
     <w:tmpl w:val="DF9A9400"/>
@@ -29734,7 +31026,7 @@
       </w:rPr>
     </w:lvl>
   </w:abstractNum>
-  <w:abstractNum w:abstractNumId="62" w15:restartNumberingAfterBreak="0">
+  <w:abstractNum w:abstractNumId="67" w15:restartNumberingAfterBreak="0">
     <w:nsid w:val="7C7C07BB"/>
     <w:multiLevelType w:val="multilevel"/>
     <w:tmpl w:val="67687D66"/>
@@ -29847,7 +31139,7 @@
       </w:pPr>
     </w:lvl>
   </w:abstractNum>
-  <w:abstractNum w:abstractNumId="63" w15:restartNumberingAfterBreak="0">
+  <w:abstractNum w:abstractNumId="68" w15:restartNumberingAfterBreak="0">
     <w:nsid w:val="7D5B664A"/>
     <w:multiLevelType w:val="multilevel"/>
     <w:tmpl w:val="DC9E44C0"/>
@@ -29960,7 +31252,7 @@
       </w:pPr>
     </w:lvl>
   </w:abstractNum>
-  <w:abstractNum w:abstractNumId="64" w15:restartNumberingAfterBreak="0">
+  <w:abstractNum w:abstractNumId="69" w15:restartNumberingAfterBreak="0">
     <w:nsid w:val="7E530F2A"/>
     <w:multiLevelType w:val="hybridMultilevel"/>
     <w:tmpl w:val="C3ECC018"/>
@@ -30074,186 +31366,201 @@
       </w:rPr>
     </w:lvl>
   </w:abstractNum>
-  <w:num w:numId="1">
+  <w:num w:numId="1" w16cid:durableId="730466646">
+    <w:abstractNumId w:val="38"/>
+  </w:num>
+  <w:num w:numId="2" w16cid:durableId="1572499697">
+    <w:abstractNumId w:val="6"/>
+  </w:num>
+  <w:num w:numId="3" w16cid:durableId="478570176">
+    <w:abstractNumId w:val="3"/>
+  </w:num>
+  <w:num w:numId="4" w16cid:durableId="89204249">
+    <w:abstractNumId w:val="5"/>
+  </w:num>
+  <w:num w:numId="5" w16cid:durableId="414861645">
+    <w:abstractNumId w:val="40"/>
+  </w:num>
+  <w:num w:numId="6" w16cid:durableId="1848203927">
+    <w:abstractNumId w:val="69"/>
+  </w:num>
+  <w:num w:numId="7" w16cid:durableId="2146116764">
+    <w:abstractNumId w:val="29"/>
+  </w:num>
+  <w:num w:numId="8" w16cid:durableId="2120181498">
+    <w:abstractNumId w:val="14"/>
+  </w:num>
+  <w:num w:numId="9" w16cid:durableId="1617979148">
+    <w:abstractNumId w:val="44"/>
+  </w:num>
+  <w:num w:numId="10" w16cid:durableId="1463620506">
+    <w:abstractNumId w:val="1"/>
+  </w:num>
+  <w:num w:numId="11" w16cid:durableId="654650445">
+    <w:abstractNumId w:val="24"/>
+  </w:num>
+  <w:num w:numId="12" w16cid:durableId="1935748562">
+    <w:abstractNumId w:val="61"/>
+  </w:num>
+  <w:num w:numId="13" w16cid:durableId="158233038">
+    <w:abstractNumId w:val="22"/>
+  </w:num>
+  <w:num w:numId="14" w16cid:durableId="376395569">
+    <w:abstractNumId w:val="37"/>
+  </w:num>
+  <w:num w:numId="15" w16cid:durableId="91560120">
+    <w:abstractNumId w:val="53"/>
+  </w:num>
+  <w:num w:numId="16" w16cid:durableId="1475442870">
+    <w:abstractNumId w:val="48"/>
+  </w:num>
+  <w:num w:numId="17" w16cid:durableId="1440761586">
+    <w:abstractNumId w:val="9"/>
+  </w:num>
+  <w:num w:numId="18" w16cid:durableId="408624909">
+    <w:abstractNumId w:val="18"/>
+  </w:num>
+  <w:num w:numId="19" w16cid:durableId="2035879197">
+    <w:abstractNumId w:val="26"/>
+  </w:num>
+  <w:num w:numId="20" w16cid:durableId="692388352">
+    <w:abstractNumId w:val="57"/>
+  </w:num>
+  <w:num w:numId="21" w16cid:durableId="1156993413">
+    <w:abstractNumId w:val="13"/>
+  </w:num>
+  <w:num w:numId="22" w16cid:durableId="1842234290">
+    <w:abstractNumId w:val="10"/>
+  </w:num>
+  <w:num w:numId="23" w16cid:durableId="387074438">
+    <w:abstractNumId w:val="23"/>
+  </w:num>
+  <w:num w:numId="24" w16cid:durableId="932511744">
+    <w:abstractNumId w:val="36"/>
+  </w:num>
+  <w:num w:numId="25" w16cid:durableId="1361709729">
+    <w:abstractNumId w:val="35"/>
+  </w:num>
+  <w:num w:numId="26" w16cid:durableId="1325747155">
+    <w:abstractNumId w:val="39"/>
+  </w:num>
+  <w:num w:numId="27" w16cid:durableId="1710228657">
+    <w:abstractNumId w:val="47"/>
+  </w:num>
+  <w:num w:numId="28" w16cid:durableId="748889298">
+    <w:abstractNumId w:val="7"/>
+  </w:num>
+  <w:num w:numId="29" w16cid:durableId="1436827220">
+    <w:abstractNumId w:val="63"/>
+  </w:num>
+  <w:num w:numId="30" w16cid:durableId="234583518">
+    <w:abstractNumId w:val="17"/>
+  </w:num>
+  <w:num w:numId="31" w16cid:durableId="1945258355">
+    <w:abstractNumId w:val="58"/>
+  </w:num>
+  <w:num w:numId="32" w16cid:durableId="1993410986">
+    <w:abstractNumId w:val="31"/>
+  </w:num>
+  <w:num w:numId="33" w16cid:durableId="1748725626">
+    <w:abstractNumId w:val="11"/>
+  </w:num>
+  <w:num w:numId="34" w16cid:durableId="1951474739">
+    <w:abstractNumId w:val="66"/>
+  </w:num>
+  <w:num w:numId="35" w16cid:durableId="390689030">
+    <w:abstractNumId w:val="19"/>
+  </w:num>
+  <w:num w:numId="36" w16cid:durableId="1043864291">
+    <w:abstractNumId w:val="43"/>
+  </w:num>
+  <w:num w:numId="37" w16cid:durableId="1968194977">
+    <w:abstractNumId w:val="49"/>
+  </w:num>
+  <w:num w:numId="38" w16cid:durableId="679240444">
+    <w:abstractNumId w:val="25"/>
+  </w:num>
+  <w:num w:numId="39" w16cid:durableId="690566157">
+    <w:abstractNumId w:val="41"/>
+  </w:num>
+  <w:num w:numId="40" w16cid:durableId="484704565">
+    <w:abstractNumId w:val="42"/>
+  </w:num>
+  <w:num w:numId="41" w16cid:durableId="240717370">
+    <w:abstractNumId w:val="15"/>
+  </w:num>
+  <w:num w:numId="42" w16cid:durableId="1519006002">
+    <w:abstractNumId w:val="52"/>
+  </w:num>
+  <w:num w:numId="43" w16cid:durableId="1363628601">
+    <w:abstractNumId w:val="50"/>
+  </w:num>
+  <w:num w:numId="44" w16cid:durableId="1138032823">
+    <w:abstractNumId w:val="67"/>
+  </w:num>
+  <w:num w:numId="45" w16cid:durableId="883059653">
+    <w:abstractNumId w:val="55"/>
+  </w:num>
+  <w:num w:numId="46" w16cid:durableId="1912496607">
+    <w:abstractNumId w:val="60"/>
+  </w:num>
+  <w:num w:numId="47" w16cid:durableId="1058746884">
+    <w:abstractNumId w:val="30"/>
+  </w:num>
+  <w:num w:numId="48" w16cid:durableId="1309821146">
     <w:abstractNumId w:val="34"/>
   </w:num>
-  <w:num w:numId="2">
-    <w:abstractNumId w:val="5"/>
+  <w:num w:numId="49" w16cid:durableId="103888462">
+    <w:abstractNumId w:val="51"/>
   </w:num>
-  <w:num w:numId="3">
+  <w:num w:numId="50" w16cid:durableId="945574553">
+    <w:abstractNumId w:val="12"/>
+  </w:num>
+  <w:num w:numId="51" w16cid:durableId="2055038264">
+    <w:abstractNumId w:val="68"/>
+  </w:num>
+  <w:num w:numId="52" w16cid:durableId="1858348097">
+    <w:abstractNumId w:val="45"/>
+  </w:num>
+  <w:num w:numId="53" w16cid:durableId="19864829">
+    <w:abstractNumId w:val="0"/>
+  </w:num>
+  <w:num w:numId="54" w16cid:durableId="161360226">
+    <w:abstractNumId w:val="56"/>
+  </w:num>
+  <w:num w:numId="55" w16cid:durableId="2090735276">
+    <w:abstractNumId w:val="27"/>
+  </w:num>
+  <w:num w:numId="56" w16cid:durableId="262766156">
+    <w:abstractNumId w:val="65"/>
+  </w:num>
+  <w:num w:numId="57" w16cid:durableId="1823427700">
+    <w:abstractNumId w:val="28"/>
+  </w:num>
+  <w:num w:numId="58" w16cid:durableId="1948346733">
+    <w:abstractNumId w:val="8"/>
+  </w:num>
+  <w:num w:numId="59" w16cid:durableId="1569226464">
+    <w:abstractNumId w:val="59"/>
+  </w:num>
+  <w:num w:numId="60" w16cid:durableId="942883711">
+    <w:abstractNumId w:val="33"/>
+  </w:num>
+  <w:num w:numId="61" w16cid:durableId="199052007">
+    <w:abstractNumId w:val="32"/>
+  </w:num>
+  <w:num w:numId="62" w16cid:durableId="1762795556">
     <w:abstractNumId w:val="2"/>
   </w:num>
-  <w:num w:numId="4">
-    <w:abstractNumId w:val="4"/>
-  </w:num>
-  <w:num w:numId="5">
-    <w:abstractNumId w:val="36"/>
-  </w:num>
-  <w:num w:numId="6">
-    <w:abstractNumId w:val="64"/>
-  </w:num>
-  <w:num w:numId="7">
-    <w:abstractNumId w:val="27"/>
-  </w:num>
-  <w:num w:numId="8">
-    <w:abstractNumId w:val="13"/>
-  </w:num>
-  <w:num w:numId="9">
-    <w:abstractNumId w:val="40"/>
-  </w:num>
-  <w:num w:numId="10">
-    <w:abstractNumId w:val="1"/>
-  </w:num>
-  <w:num w:numId="11">
-    <w:abstractNumId w:val="22"/>
-  </w:num>
-  <w:num w:numId="12">
-    <w:abstractNumId w:val="56"/>
-  </w:num>
-  <w:num w:numId="13">
-    <w:abstractNumId w:val="20"/>
-  </w:num>
-  <w:num w:numId="14">
-    <w:abstractNumId w:val="33"/>
-  </w:num>
-  <w:num w:numId="15">
-    <w:abstractNumId w:val="49"/>
-  </w:num>
-  <w:num w:numId="16">
-    <w:abstractNumId w:val="44"/>
-  </w:num>
-  <w:num w:numId="17">
-    <w:abstractNumId w:val="8"/>
-  </w:num>
-  <w:num w:numId="18">
+  <w:num w:numId="63" w16cid:durableId="458375998">
     <w:abstractNumId w:val="16"/>
-  </w:num>
-  <w:num w:numId="19">
-    <w:abstractNumId w:val="24"/>
-  </w:num>
-  <w:num w:numId="20">
-    <w:abstractNumId w:val="53"/>
-  </w:num>
-  <w:num w:numId="21">
-    <w:abstractNumId w:val="12"/>
-  </w:num>
-  <w:num w:numId="22">
-    <w:abstractNumId w:val="9"/>
-  </w:num>
-  <w:num w:numId="23">
-    <w:abstractNumId w:val="21"/>
-  </w:num>
-  <w:num w:numId="24">
-    <w:abstractNumId w:val="32"/>
-  </w:num>
-  <w:num w:numId="25">
-    <w:abstractNumId w:val="31"/>
-  </w:num>
-  <w:num w:numId="26">
-    <w:abstractNumId w:val="35"/>
-  </w:num>
-  <w:num w:numId="27">
-    <w:abstractNumId w:val="43"/>
-  </w:num>
-  <w:num w:numId="28">
-    <w:abstractNumId w:val="6"/>
-  </w:num>
-  <w:num w:numId="29">
-    <w:abstractNumId w:val="58"/>
-  </w:num>
-  <w:num w:numId="30">
-    <w:abstractNumId w:val="15"/>
-  </w:num>
-  <w:num w:numId="31">
-    <w:abstractNumId w:val="54"/>
-  </w:num>
-  <w:num w:numId="32">
-    <w:abstractNumId w:val="29"/>
-  </w:num>
-  <w:num w:numId="33">
-    <w:abstractNumId w:val="10"/>
-  </w:num>
-  <w:num w:numId="34">
-    <w:abstractNumId w:val="61"/>
-  </w:num>
-  <w:num w:numId="35">
-    <w:abstractNumId w:val="17"/>
-  </w:num>
-  <w:num w:numId="36">
-    <w:abstractNumId w:val="39"/>
-  </w:num>
-  <w:num w:numId="37">
-    <w:abstractNumId w:val="45"/>
-  </w:num>
-  <w:num w:numId="38">
-    <w:abstractNumId w:val="23"/>
-  </w:num>
-  <w:num w:numId="39">
-    <w:abstractNumId w:val="37"/>
-  </w:num>
-  <w:num w:numId="40">
-    <w:abstractNumId w:val="38"/>
-  </w:num>
-  <w:num w:numId="41">
-    <w:abstractNumId w:val="14"/>
-  </w:num>
-  <w:num w:numId="42">
-    <w:abstractNumId w:val="48"/>
-  </w:num>
-  <w:num w:numId="43">
-    <w:abstractNumId w:val="46"/>
-  </w:num>
-  <w:num w:numId="44">
-    <w:abstractNumId w:val="62"/>
-  </w:num>
-  <w:num w:numId="45">
-    <w:abstractNumId w:val="51"/>
-  </w:num>
-  <w:num w:numId="46">
-    <w:abstractNumId w:val="55"/>
-  </w:num>
-  <w:num w:numId="47">
-    <w:abstractNumId w:val="28"/>
-  </w:num>
-  <w:num w:numId="48">
-    <w:abstractNumId w:val="30"/>
-  </w:num>
-  <w:num w:numId="49">
-    <w:abstractNumId w:val="47"/>
-  </w:num>
-  <w:num w:numId="50">
-    <w:abstractNumId w:val="11"/>
-  </w:num>
-  <w:num w:numId="51">
-    <w:abstractNumId w:val="63"/>
-  </w:num>
-  <w:num w:numId="52">
-    <w:abstractNumId w:val="41"/>
-  </w:num>
-  <w:num w:numId="53">
-    <w:abstractNumId w:val="0"/>
-  </w:num>
-  <w:num w:numId="54">
-    <w:abstractNumId w:val="52"/>
-  </w:num>
-  <w:num w:numId="55">
-    <w:abstractNumId w:val="25"/>
-  </w:num>
-  <w:num w:numId="56">
-    <w:abstractNumId w:val="60"/>
-  </w:num>
-  <w:num w:numId="57">
-    <w:abstractNumId w:val="26"/>
-  </w:num>
-  <w:num w:numId="58">
-    <w:abstractNumId w:val="7"/>
   </w:num>
   <w:numIdMacAtCleanup w:val="48"/>
 </w:numbering>
 </file>
 
 <file path=word/styles.xml><?xml version="1.0" encoding="utf-8"?>
-<w:styles xmlns:mc="http://schemas.openxmlformats.org/markup-compatibility/2006" xmlns:r="http://schemas.openxmlformats.org/officeDocument/2006/relationships" xmlns:w="http://schemas.openxmlformats.org/wordprocessingml/2006/main" xmlns:w14="http://schemas.microsoft.com/office/word/2010/wordml" xmlns:w15="http://schemas.microsoft.com/office/word/2012/wordml" xmlns:w16cex="http://schemas.microsoft.com/office/word/2018/wordml/cex" xmlns:w16cid="http://schemas.microsoft.com/office/word/2016/wordml/cid" xmlns:w16="http://schemas.microsoft.com/office/word/2018/wordml" xmlns:w16sdtdh="http://schemas.microsoft.com/office/word/2020/wordml/sdtdatahash" xmlns:w16se="http://schemas.microsoft.com/office/word/2015/wordml/symex" mc:Ignorable="w14 w15 w16se w16cid w16 w16cex w16sdtdh">
+<w:styles xmlns:mc="http://schemas.openxmlformats.org/markup-compatibility/2006" xmlns:r="http://schemas.openxmlformats.org/officeDocument/2006/relationships" xmlns:w="http://schemas.openxmlformats.org/wordprocessingml/2006/main" xmlns:w14="http://schemas.microsoft.com/office/word/2010/wordml" xmlns:w15="http://schemas.microsoft.com/office/word/2012/wordml" xmlns:w16cex="http://schemas.microsoft.com/office/word/2018/wordml/cex" xmlns:w16cid="http://schemas.microsoft.com/office/word/2016/wordml/cid" xmlns:w16="http://schemas.microsoft.com/office/word/2018/wordml" xmlns:w16du="http://schemas.microsoft.com/office/word/2023/wordml/word16du" xmlns:w16sdtdh="http://schemas.microsoft.com/office/word/2020/wordml/sdtdatahash" xmlns:w16se="http://schemas.microsoft.com/office/word/2015/wordml/symex" mc:Ignorable="w14 w15 w16se w16cid w16 w16cex w16sdtdh w16du">
   <w:docDefaults>
     <w:rPrDefault>
       <w:rPr>
@@ -30573,7 +31880,7 @@
     <w:qFormat/>
     <w:rsid w:val="00787A6C"/>
   </w:style>
-  <w:style w:type="paragraph" w:styleId="Ttulo1">
+  <w:style w:type="paragraph" w:styleId="Heading1">
     <w:name w:val="heading 1"/>
     <w:basedOn w:val="Normal"/>
     <w:next w:val="Normal"/>
@@ -30589,7 +31896,7 @@
       <w:szCs w:val="40"/>
     </w:rPr>
   </w:style>
-  <w:style w:type="paragraph" w:styleId="Ttulo2">
+  <w:style w:type="paragraph" w:styleId="Heading2">
     <w:name w:val="heading 2"/>
     <w:basedOn w:val="Normal"/>
     <w:next w:val="Normal"/>
@@ -30605,11 +31912,11 @@
       <w:szCs w:val="32"/>
     </w:rPr>
   </w:style>
-  <w:style w:type="paragraph" w:styleId="Ttulo3">
+  <w:style w:type="paragraph" w:styleId="Heading3">
     <w:name w:val="heading 3"/>
     <w:basedOn w:val="Normal"/>
     <w:next w:val="Normal"/>
-    <w:link w:val="Ttulo3Car"/>
+    <w:link w:val="Heading3Char"/>
     <w:qFormat/>
     <w:pPr>
       <w:keepNext/>
@@ -30623,7 +31930,7 @@
       <w:szCs w:val="28"/>
     </w:rPr>
   </w:style>
-  <w:style w:type="paragraph" w:styleId="Ttulo4">
+  <w:style w:type="paragraph" w:styleId="Heading4">
     <w:name w:val="heading 4"/>
     <w:basedOn w:val="Normal"/>
     <w:next w:val="Normal"/>
@@ -30640,7 +31947,7 @@
       <w:szCs w:val="24"/>
     </w:rPr>
   </w:style>
-  <w:style w:type="paragraph" w:styleId="Ttulo5">
+  <w:style w:type="paragraph" w:styleId="Heading5">
     <w:name w:val="heading 5"/>
     <w:basedOn w:val="Normal"/>
     <w:next w:val="Normal"/>
@@ -30655,7 +31962,7 @@
       <w:color w:val="666666"/>
     </w:rPr>
   </w:style>
-  <w:style w:type="paragraph" w:styleId="Ttulo6">
+  <w:style w:type="paragraph" w:styleId="Heading6">
     <w:name w:val="heading 6"/>
     <w:basedOn w:val="Normal"/>
     <w:next w:val="Normal"/>
@@ -30671,13 +31978,12 @@
       <w:color w:val="666666"/>
     </w:rPr>
   </w:style>
-  <w:style w:type="character" w:default="1" w:styleId="Fuentedeprrafopredeter">
+  <w:style w:type="character" w:default="1" w:styleId="DefaultParagraphFont">
     <w:name w:val="Default Paragraph Font"/>
     <w:uiPriority w:val="1"/>
-    <w:semiHidden/>
     <w:unhideWhenUsed/>
   </w:style>
-  <w:style w:type="table" w:default="1" w:styleId="Tablanormal">
+  <w:style w:type="table" w:default="1" w:styleId="TableNormal">
     <w:name w:val="Normal Table"/>
     <w:uiPriority w:val="99"/>
     <w:semiHidden/>
@@ -30692,13 +31998,13 @@
       </w:tblCellMar>
     </w:tblPr>
   </w:style>
-  <w:style w:type="numbering" w:default="1" w:styleId="Sinlista">
+  <w:style w:type="numbering" w:default="1" w:styleId="NoList">
     <w:name w:val="No List"/>
     <w:uiPriority w:val="99"/>
     <w:semiHidden/>
     <w:unhideWhenUsed/>
   </w:style>
-  <w:style w:type="paragraph" w:styleId="Ttulo">
+  <w:style w:type="paragraph" w:styleId="Title">
     <w:name w:val="Title"/>
     <w:basedOn w:val="Normal"/>
     <w:next w:val="Normal"/>
@@ -30713,7 +32019,7 @@
       <w:szCs w:val="52"/>
     </w:rPr>
   </w:style>
-  <w:style w:type="paragraph" w:styleId="Subttulo">
+  <w:style w:type="paragraph" w:styleId="Subtitle">
     <w:name w:val="Subtitle"/>
     <w:basedOn w:val="Normal"/>
     <w:next w:val="Normal"/>
@@ -30729,7 +32035,7 @@
       <w:szCs w:val="30"/>
     </w:rPr>
   </w:style>
-  <w:style w:type="paragraph" w:styleId="Prrafodelista">
+  <w:style w:type="paragraph" w:styleId="ListParagraph">
     <w:name w:val="List Paragraph"/>
     <w:basedOn w:val="Normal"/>
     <w:qFormat/>
@@ -30738,9 +32044,9 @@
       <w:contextualSpacing/>
     </w:pPr>
   </w:style>
-  <w:style w:type="character" w:styleId="Textoennegrita">
+  <w:style w:type="character" w:styleId="Strong">
     <w:name w:val="Strong"/>
-    <w:basedOn w:val="Fuentedeprrafopredeter"/>
+    <w:basedOn w:val="DefaultParagraphFont"/>
     <w:uiPriority w:val="22"/>
     <w:qFormat/>
     <w:rPr>
@@ -30749,7 +32055,7 @@
     </w:rPr>
   </w:style>
   <w:style w:type="table" w:customStyle="1" w:styleId="a">
-    <w:basedOn w:val="Tablanormal"/>
+    <w:basedOn w:val="TableNormal"/>
     <w:tblPr>
       <w:tblStyleRowBandSize w:val="1"/>
       <w:tblStyleColBandSize w:val="1"/>
@@ -30762,7 +32068,7 @@
     </w:tblPr>
   </w:style>
   <w:style w:type="table" w:customStyle="1" w:styleId="a0">
-    <w:basedOn w:val="Tablanormal"/>
+    <w:basedOn w:val="TableNormal"/>
     <w:tblPr>
       <w:tblStyleRowBandSize w:val="1"/>
       <w:tblStyleColBandSize w:val="1"/>
@@ -30775,7 +32081,7 @@
     </w:tblPr>
   </w:style>
   <w:style w:type="table" w:customStyle="1" w:styleId="a1">
-    <w:basedOn w:val="Tablanormal"/>
+    <w:basedOn w:val="TableNormal"/>
     <w:tblPr>
       <w:tblStyleRowBandSize w:val="1"/>
       <w:tblStyleColBandSize w:val="1"/>
@@ -30788,7 +32094,7 @@
     </w:tblPr>
   </w:style>
   <w:style w:type="table" w:customStyle="1" w:styleId="a2">
-    <w:basedOn w:val="Tablanormal"/>
+    <w:basedOn w:val="TableNormal"/>
     <w:tblPr>
       <w:tblStyleRowBandSize w:val="1"/>
       <w:tblStyleColBandSize w:val="1"/>
@@ -30799,7 +32105,7 @@
     </w:tblPr>
   </w:style>
   <w:style w:type="table" w:customStyle="1" w:styleId="a3">
-    <w:basedOn w:val="Tablanormal"/>
+    <w:basedOn w:val="TableNormal"/>
     <w:tblPr>
       <w:tblStyleRowBandSize w:val="1"/>
       <w:tblStyleColBandSize w:val="1"/>
@@ -30810,7 +32116,7 @@
     </w:tblPr>
   </w:style>
   <w:style w:type="table" w:customStyle="1" w:styleId="a4">
-    <w:basedOn w:val="Tablanormal"/>
+    <w:basedOn w:val="TableNormal"/>
     <w:tblPr>
       <w:tblStyleRowBandSize w:val="1"/>
       <w:tblStyleColBandSize w:val="1"/>
@@ -30820,10 +32126,10 @@
       </w:tblCellMar>
     </w:tblPr>
   </w:style>
-  <w:style w:type="paragraph" w:styleId="Encabezado">
+  <w:style w:type="paragraph" w:styleId="Header">
     <w:name w:val="header"/>
     <w:basedOn w:val="Normal"/>
-    <w:link w:val="EncabezadoCar"/>
+    <w:link w:val="HeaderChar"/>
     <w:uiPriority w:val="99"/>
     <w:rsid w:val="00380CF4"/>
     <w:pPr>
@@ -30834,17 +32140,17 @@
       <w:spacing w:line="240" w:lineRule="auto"/>
     </w:pPr>
   </w:style>
-  <w:style w:type="character" w:customStyle="1" w:styleId="EncabezadoCar">
-    <w:name w:val="Encabezado Car"/>
-    <w:basedOn w:val="Fuentedeprrafopredeter"/>
-    <w:link w:val="Encabezado"/>
+  <w:style w:type="character" w:customStyle="1" w:styleId="HeaderChar">
+    <w:name w:val="Header Char"/>
+    <w:basedOn w:val="DefaultParagraphFont"/>
+    <w:link w:val="Header"/>
     <w:uiPriority w:val="99"/>
     <w:rsid w:val="00380CF4"/>
   </w:style>
-  <w:style w:type="paragraph" w:styleId="Piedepgina">
+  <w:style w:type="paragraph" w:styleId="Footer">
     <w:name w:val="footer"/>
     <w:basedOn w:val="Normal"/>
-    <w:link w:val="PiedepginaCar"/>
+    <w:link w:val="FooterChar"/>
     <w:uiPriority w:val="99"/>
     <w:rsid w:val="00380CF4"/>
     <w:pPr>
@@ -30855,17 +32161,17 @@
       <w:spacing w:line="240" w:lineRule="auto"/>
     </w:pPr>
   </w:style>
-  <w:style w:type="character" w:customStyle="1" w:styleId="PiedepginaCar">
-    <w:name w:val="Pie de página Car"/>
-    <w:basedOn w:val="Fuentedeprrafopredeter"/>
-    <w:link w:val="Piedepgina"/>
+  <w:style w:type="character" w:customStyle="1" w:styleId="FooterChar">
+    <w:name w:val="Footer Char"/>
+    <w:basedOn w:val="DefaultParagraphFont"/>
+    <w:link w:val="Footer"/>
     <w:uiPriority w:val="99"/>
     <w:rsid w:val="00380CF4"/>
   </w:style>
-  <w:style w:type="character" w:customStyle="1" w:styleId="Ttulo3Car">
-    <w:name w:val="Título 3 Car"/>
-    <w:basedOn w:val="Fuentedeprrafopredeter"/>
-    <w:link w:val="Ttulo3"/>
+  <w:style w:type="character" w:customStyle="1" w:styleId="Heading3Char">
+    <w:name w:val="Heading 3 Char"/>
+    <w:basedOn w:val="DefaultParagraphFont"/>
+    <w:link w:val="Heading3"/>
     <w:rsid w:val="00B46DB3"/>
     <w:rPr>
       <w:color w:val="434343"/>
@@ -30875,7 +32181,7 @@
   </w:style>
   <w:style w:type="character" w:customStyle="1" w:styleId="hljs-bullet">
     <w:name w:val="hljs-bullet"/>
-    <w:basedOn w:val="Fuentedeprrafopredeter"/>
+    <w:basedOn w:val="DefaultParagraphFont"/>
     <w:rsid w:val="00DF5BB5"/>
   </w:style>
 </w:styles>

</xml_diff>

<commit_message>
se agrego Factores de usabilidad y rendimiento
</commit_message>
<xml_diff>
--- a/Administración y control de Biblioteca “Scotts”.docx
+++ b/Administración y control de Biblioteca “Scotts”.docx
@@ -1,6 +1,6 @@
 
 <file path=word/document.xml><?xml version="1.0" encoding="utf-8"?>
-<w:document xmlns:wpc="http://schemas.microsoft.com/office/word/2010/wordprocessingCanvas" xmlns:cx="http://schemas.microsoft.com/office/drawing/2014/chartex" xmlns:cx1="http://schemas.microsoft.com/office/drawing/2015/9/8/chartex" xmlns:cx2="http://schemas.microsoft.com/office/drawing/2015/10/21/chartex" xmlns:cx3="http://schemas.microsoft.com/office/drawing/2016/5/9/chartex" xmlns:cx4="http://schemas.microsoft.com/office/drawing/2016/5/10/chartex" xmlns:cx5="http://schemas.microsoft.com/office/drawing/2016/5/11/chartex" xmlns:cx6="http://schemas.microsoft.com/office/drawing/2016/5/12/chartex" xmlns:cx7="http://schemas.microsoft.com/office/drawing/2016/5/13/chartex" xmlns:cx8="http://schemas.microsoft.com/office/drawing/2016/5/14/chartex" xmlns:mc="http://schemas.openxmlformats.org/markup-compatibility/2006" xmlns:aink="http://schemas.microsoft.com/office/drawing/2016/ink" xmlns:am3d="http://schemas.microsoft.com/office/drawing/2017/model3d" xmlns:o="urn:schemas-microsoft-com:office:office" xmlns:oel="http://schemas.microsoft.com/office/2019/extlst" xmlns:r="http://schemas.openxmlformats.org/officeDocument/2006/relationships" xmlns:m="http://schemas.openxmlformats.org/officeDocument/2006/math" xmlns:v="urn:schemas-microsoft-com:vml" xmlns:wp14="http://schemas.microsoft.com/office/word/2010/wordprocessingDrawing" xmlns:wp="http://schemas.openxmlformats.org/drawingml/2006/wordprocessingDrawing" xmlns:w10="urn:schemas-microsoft-com:office:word" xmlns:w="http://schemas.openxmlformats.org/wordprocessingml/2006/main" xmlns:w14="http://schemas.microsoft.com/office/word/2010/wordml" xmlns:w15="http://schemas.microsoft.com/office/word/2012/wordml" xmlns:w16cex="http://schemas.microsoft.com/office/word/2018/wordml/cex" xmlns:w16cid="http://schemas.microsoft.com/office/word/2016/wordml/cid" xmlns:w16="http://schemas.microsoft.com/office/word/2018/wordml" xmlns:w16du="http://schemas.microsoft.com/office/word/2023/wordml/word16du" xmlns:w16sdtdh="http://schemas.microsoft.com/office/word/2020/wordml/sdtdatahash" xmlns:w16se="http://schemas.microsoft.com/office/word/2015/wordml/symex" xmlns:wpg="http://schemas.microsoft.com/office/word/2010/wordprocessingGroup" xmlns:wpi="http://schemas.microsoft.com/office/word/2010/wordprocessingInk" xmlns:wne="http://schemas.microsoft.com/office/word/2006/wordml" xmlns:wps="http://schemas.microsoft.com/office/word/2010/wordprocessingShape" mc:Ignorable="w14 w15 w16se w16cid w16 w16cex w16sdtdh w16du wp14">
+<w:document xmlns:wpc="http://schemas.microsoft.com/office/word/2010/wordprocessingCanvas" xmlns:cx="http://schemas.microsoft.com/office/drawing/2014/chartex" xmlns:cx1="http://schemas.microsoft.com/office/drawing/2015/9/8/chartex" xmlns:cx2="http://schemas.microsoft.com/office/drawing/2015/10/21/chartex" xmlns:cx3="http://schemas.microsoft.com/office/drawing/2016/5/9/chartex" xmlns:cx4="http://schemas.microsoft.com/office/drawing/2016/5/10/chartex" xmlns:cx5="http://schemas.microsoft.com/office/drawing/2016/5/11/chartex" xmlns:cx6="http://schemas.microsoft.com/office/drawing/2016/5/12/chartex" xmlns:cx7="http://schemas.microsoft.com/office/drawing/2016/5/13/chartex" xmlns:cx8="http://schemas.microsoft.com/office/drawing/2016/5/14/chartex" xmlns:mc="http://schemas.openxmlformats.org/markup-compatibility/2006" xmlns:aink="http://schemas.microsoft.com/office/drawing/2016/ink" xmlns:am3d="http://schemas.microsoft.com/office/drawing/2017/model3d" xmlns:o="urn:schemas-microsoft-com:office:office" xmlns:r="http://schemas.openxmlformats.org/officeDocument/2006/relationships" xmlns:m="http://schemas.openxmlformats.org/officeDocument/2006/math" xmlns:v="urn:schemas-microsoft-com:vml" xmlns:wp14="http://schemas.microsoft.com/office/word/2010/wordprocessingDrawing" xmlns:wp="http://schemas.openxmlformats.org/drawingml/2006/wordprocessingDrawing" xmlns:w10="urn:schemas-microsoft-com:office:word" xmlns:w="http://schemas.openxmlformats.org/wordprocessingml/2006/main" xmlns:w14="http://schemas.microsoft.com/office/word/2010/wordml" xmlns:w15="http://schemas.microsoft.com/office/word/2012/wordml" xmlns:w16cex="http://schemas.microsoft.com/office/word/2018/wordml/cex" xmlns:w16cid="http://schemas.microsoft.com/office/word/2016/wordml/cid" xmlns:w16="http://schemas.microsoft.com/office/word/2018/wordml" xmlns:w16sdtdh="http://schemas.microsoft.com/office/word/2020/wordml/sdtdatahash" xmlns:w16se="http://schemas.microsoft.com/office/word/2015/wordml/symex" xmlns:wpg="http://schemas.microsoft.com/office/word/2010/wordprocessingGroup" xmlns:wpi="http://schemas.microsoft.com/office/word/2010/wordprocessingInk" xmlns:wne="http://schemas.microsoft.com/office/word/2006/wordml" xmlns:wps="http://schemas.microsoft.com/office/word/2010/wordprocessingShape" mc:Ignorable="w14 w15 w16se w16cid w16 w16cex w16sdtdh wp14">
   <w:body>
     <w:p>
       <w:pPr>
@@ -1236,36 +1236,25 @@
         </w:rPr>
       </w:pPr>
       <w:r>
-        <w:t xml:space="preserve">            </w:t>
-      </w:r>
-      <w:r>
-        <w:rPr>
-          <w:sz w:val="24"/>
-          <w:szCs w:val="24"/>
-        </w:rPr>
-        <w:t>8.1 Requerimientos No Funcionales</w:t>
-      </w:r>
-      <w:r>
-        <w:rPr>
-          <w:sz w:val="24"/>
-          <w:szCs w:val="24"/>
-        </w:rPr>
-        <w:t>………………………………………</w:t>
-      </w:r>
-    </w:p>
-    <w:p>
-      <w:pPr>
-        <w:rPr>
-          <w:sz w:val="24"/>
-          <w:szCs w:val="24"/>
-        </w:rPr>
-      </w:pPr>
-      <w:r>
-        <w:rPr>
-          <w:sz w:val="24"/>
-          <w:szCs w:val="24"/>
-        </w:rPr>
-        <w:t xml:space="preserve">           8.2 Restricciones de Diseño</w:t>
+        <w:rPr>
+          <w:sz w:val="24"/>
+          <w:szCs w:val="24"/>
+        </w:rPr>
+        <w:t xml:space="preserve">           8.</w:t>
+      </w:r>
+      <w:r>
+        <w:rPr>
+          <w:sz w:val="24"/>
+          <w:szCs w:val="24"/>
+        </w:rPr>
+        <w:t>1</w:t>
+      </w:r>
+      <w:r>
+        <w:rPr>
+          <w:sz w:val="24"/>
+          <w:szCs w:val="24"/>
+        </w:rPr>
+        <w:t xml:space="preserve"> Restricciones de Diseño</w:t>
       </w:r>
       <w:r>
         <w:rPr>
@@ -1287,7 +1276,28 @@
           <w:sz w:val="24"/>
           <w:szCs w:val="24"/>
         </w:rPr>
-        <w:t xml:space="preserve">           8.3 Factores de Usabilidad y Rendimiento</w:t>
+        <w:t xml:space="preserve">           8.</w:t>
+      </w:r>
+      <w:r>
+        <w:rPr>
+          <w:sz w:val="24"/>
+          <w:szCs w:val="24"/>
+        </w:rPr>
+        <w:t>2</w:t>
+      </w:r>
+      <w:r>
+        <w:rPr>
+          <w:sz w:val="24"/>
+          <w:szCs w:val="24"/>
+        </w:rPr>
+        <w:t xml:space="preserve"> </w:t>
+      </w:r>
+      <w:r>
+        <w:rPr>
+          <w:sz w:val="24"/>
+          <w:szCs w:val="24"/>
+        </w:rPr>
+        <w:t>¿</w:t>
       </w:r>
       <w:r>
         <w:rPr>
@@ -1843,7 +1853,6 @@
           <w:sz w:val="24"/>
           <w:szCs w:val="24"/>
         </w:rPr>
-        <w:lastRenderedPageBreak/>
         <w:t>Posibilidad de gestionar promociones o descuentos, aumentando potencialmente las ventas.</w:t>
       </w:r>
     </w:p>
@@ -1858,7 +1867,7 @@
     </w:p>
     <w:p>
       <w:pPr>
-        <w:pStyle w:val="Heading3"/>
+        <w:pStyle w:val="Ttulo3"/>
         <w:keepNext w:val="0"/>
         <w:keepLines w:val="0"/>
         <w:spacing w:before="280"/>
@@ -2225,7 +2234,6 @@
           <w:sz w:val="24"/>
           <w:szCs w:val="24"/>
         </w:rPr>
-        <w:lastRenderedPageBreak/>
         <w:t>Gestión avanzada de finanzas</w:t>
       </w:r>
       <w:r>
@@ -2253,6 +2261,7 @@
           <w:sz w:val="24"/>
           <w:szCs w:val="24"/>
         </w:rPr>
+        <w:lastRenderedPageBreak/>
         <w:t>No incluirá un módulo financiero avanzado; solo se registran transacciones básicas relacionadas con venta, renta, y compra.</w:t>
       </w:r>
     </w:p>
@@ -3886,7 +3895,6 @@
           <w:sz w:val="24"/>
           <w:szCs w:val="24"/>
         </w:rPr>
-        <w:lastRenderedPageBreak/>
         <w:t xml:space="preserve">3. </w:t>
       </w:r>
       <w:r>
@@ -4448,6 +4456,7 @@
           <w:sz w:val="36"/>
           <w:szCs w:val="36"/>
         </w:rPr>
+        <w:lastRenderedPageBreak/>
         <w:t>4.3 Métricas de Satisfacción del Usuario</w:t>
       </w:r>
     </w:p>
@@ -4894,7 +4903,6 @@
           <w:sz w:val="24"/>
           <w:szCs w:val="24"/>
         </w:rPr>
-        <w:lastRenderedPageBreak/>
         <w:t>Empleados de la Biblioteca</w:t>
       </w:r>
       <w:r>
@@ -4923,6 +4931,7 @@
           <w:sz w:val="24"/>
           <w:szCs w:val="24"/>
         </w:rPr>
+        <w:lastRenderedPageBreak/>
         <w:t>Gerente de la Biblioteca</w:t>
       </w:r>
       <w:r>
@@ -5216,14 +5225,14 @@
     </w:p>
     <w:p>
       <w:pPr>
-        <w:pStyle w:val="Heading4"/>
+        <w:pStyle w:val="Ttulo4"/>
         <w:rPr>
           <w:color w:val="auto"/>
         </w:rPr>
       </w:pPr>
       <w:r>
         <w:rPr>
-          <w:rStyle w:val="Strong"/>
+          <w:rStyle w:val="Textoennegrita"/>
           <w:color w:val="auto"/>
         </w:rPr>
         <w:t>Venta de Libros</w:t>
@@ -5267,17 +5276,16 @@
     </w:p>
     <w:p>
       <w:pPr>
-        <w:pStyle w:val="Heading4"/>
+        <w:pStyle w:val="Ttulo4"/>
         <w:rPr>
           <w:color w:val="auto"/>
         </w:rPr>
       </w:pPr>
       <w:r>
         <w:rPr>
-          <w:rStyle w:val="Strong"/>
+          <w:rStyle w:val="Textoennegrita"/>
           <w:color w:val="auto"/>
         </w:rPr>
-        <w:lastRenderedPageBreak/>
         <w:t>Renta de Libros</w:t>
       </w:r>
     </w:p>
@@ -5314,19 +5322,20 @@
         <w:spacing w:before="100" w:beforeAutospacing="1" w:after="100" w:afterAutospacing="1" w:line="240" w:lineRule="auto"/>
       </w:pPr>
       <w:r>
+        <w:lastRenderedPageBreak/>
         <w:t>El sistema debe permitir al empleado extender el periodo de renta en caso necesario.</w:t>
       </w:r>
     </w:p>
     <w:p>
       <w:pPr>
-        <w:pStyle w:val="Heading4"/>
+        <w:pStyle w:val="Ttulo4"/>
         <w:rPr>
           <w:color w:val="auto"/>
         </w:rPr>
       </w:pPr>
       <w:r>
         <w:rPr>
-          <w:rStyle w:val="Strong"/>
+          <w:rStyle w:val="Textoennegrita"/>
           <w:color w:val="auto"/>
         </w:rPr>
         <w:t>Reserva de Libros</w:t>
@@ -5370,14 +5379,14 @@
     </w:p>
     <w:p>
       <w:pPr>
-        <w:pStyle w:val="Heading4"/>
+        <w:pStyle w:val="Ttulo4"/>
         <w:rPr>
           <w:color w:val="auto"/>
         </w:rPr>
       </w:pPr>
       <w:r>
         <w:rPr>
-          <w:rStyle w:val="Strong"/>
+          <w:rStyle w:val="Textoennegrita"/>
           <w:color w:val="auto"/>
         </w:rPr>
         <w:t>Compra de Libros por la Biblioteca</w:t>
@@ -5409,14 +5418,14 @@
     </w:p>
     <w:p>
       <w:pPr>
-        <w:pStyle w:val="Heading4"/>
+        <w:pStyle w:val="Ttulo4"/>
         <w:rPr>
           <w:color w:val="auto"/>
         </w:rPr>
       </w:pPr>
       <w:r>
         <w:rPr>
-          <w:rStyle w:val="Strong"/>
+          <w:rStyle w:val="Textoennegrita"/>
           <w:color w:val="auto"/>
         </w:rPr>
         <w:t>Gestión de Clientes</w:t>
@@ -5460,14 +5469,14 @@
     </w:p>
     <w:p>
       <w:pPr>
-        <w:pStyle w:val="Heading4"/>
+        <w:pStyle w:val="Ttulo4"/>
         <w:rPr>
           <w:color w:val="auto"/>
         </w:rPr>
       </w:pPr>
       <w:r>
         <w:rPr>
-          <w:rStyle w:val="Strong"/>
+          <w:rStyle w:val="Textoennegrita"/>
           <w:color w:val="auto"/>
         </w:rPr>
         <w:t>Gestión Manual de Inventario</w:t>
@@ -5511,14 +5520,14 @@
     </w:p>
     <w:p>
       <w:pPr>
-        <w:pStyle w:val="Heading4"/>
+        <w:pStyle w:val="Ttulo4"/>
         <w:rPr>
           <w:color w:val="auto"/>
         </w:rPr>
       </w:pPr>
       <w:r>
         <w:rPr>
-          <w:rStyle w:val="Strong"/>
+          <w:rStyle w:val="Textoennegrita"/>
           <w:color w:val="auto"/>
         </w:rPr>
         <w:t>Pago de Multas</w:t>
@@ -5562,11 +5571,11 @@
     </w:p>
     <w:p>
       <w:pPr>
-        <w:pStyle w:val="Heading4"/>
-      </w:pPr>
-      <w:r>
-        <w:rPr>
-          <w:rStyle w:val="Strong"/>
+        <w:pStyle w:val="Ttulo4"/>
+      </w:pPr>
+      <w:r>
+        <w:rPr>
+          <w:rStyle w:val="Textoennegrita"/>
           <w:color w:val="auto"/>
         </w:rPr>
         <w:t>Generación de Reporte Diario</w:t>
@@ -5605,7 +5614,6 @@
         <w:spacing w:before="100" w:beforeAutospacing="1" w:after="100" w:afterAutospacing="1" w:line="240" w:lineRule="auto"/>
       </w:pPr>
       <w:r>
-        <w:lastRenderedPageBreak/>
         <w:t>Ingresos generados por ventas, rentas y multas.</w:t>
       </w:r>
     </w:p>
@@ -5623,14 +5631,14 @@
     </w:p>
     <w:p>
       <w:pPr>
-        <w:pStyle w:val="Heading4"/>
+        <w:pStyle w:val="Ttulo4"/>
         <w:rPr>
           <w:color w:val="auto"/>
         </w:rPr>
       </w:pPr>
       <w:r>
         <w:rPr>
-          <w:rStyle w:val="Strong"/>
+          <w:rStyle w:val="Textoennegrita"/>
           <w:color w:val="auto"/>
         </w:rPr>
         <w:t>Generación de Reporte Mensual</w:t>
@@ -5657,6 +5665,7 @@
         <w:spacing w:before="100" w:beforeAutospacing="1" w:after="100" w:afterAutospacing="1" w:line="240" w:lineRule="auto"/>
       </w:pPr>
       <w:r>
+        <w:lastRenderedPageBreak/>
         <w:t>Estadísticas de libros vendidos, rentados y reservados durante el mes.</w:t>
       </w:r>
     </w:p>
@@ -6013,7 +6022,6 @@
           <w:szCs w:val="24"/>
           <w:lang w:val="es-MX"/>
         </w:rPr>
-        <w:lastRenderedPageBreak/>
         <w:t>Todas las acciones importantes (modificación de inventario, pagos, etc.) deben registrarse en un archivo de auditoría con sello de tiempo y usuario asociado.</w:t>
       </w:r>
     </w:p>
@@ -6077,6 +6085,7 @@
           <w:szCs w:val="24"/>
           <w:lang w:val="es-MX"/>
         </w:rPr>
+        <w:lastRenderedPageBreak/>
         <w:t>El tiempo máximo de aprendizaje para un empleado nuevo debe ser de 2 horas mediante el uso de manuales y entrenamiento proporcionado.</w:t>
       </w:r>
     </w:p>
@@ -6464,7 +6473,6 @@
           <w:sz w:val="24"/>
           <w:szCs w:val="24"/>
         </w:rPr>
-        <w:lastRenderedPageBreak/>
         <w:t>Incrementar la Satisfacción del Cliente</w:t>
       </w:r>
       <w:r>
@@ -6549,6 +6557,7 @@
           <w:sz w:val="24"/>
           <w:szCs w:val="24"/>
         </w:rPr>
+        <w:lastRenderedPageBreak/>
         <w:t>Aumentar la productividad de los empleados</w:t>
       </w:r>
       <w:r>
@@ -7481,15 +7490,7 @@
                 <w:sz w:val="24"/>
                 <w:szCs w:val="24"/>
               </w:rPr>
-              <w:t xml:space="preserve">No se podrá reservar un libro si ya se pasó la fecha límite </w:t>
-            </w:r>
-            <w:r>
-              <w:rPr>
-                <w:sz w:val="24"/>
-                <w:szCs w:val="24"/>
-              </w:rPr>
-              <w:lastRenderedPageBreak/>
-              <w:t>hasta que se devuelva y se pague una multa</w:t>
+              <w:t>No se podrá reservar un libro si ya se pasó la fecha límite hasta que se devuelva y se pague una multa</w:t>
             </w:r>
           </w:p>
         </w:tc>
@@ -7531,7 +7532,6 @@
                 <w:sz w:val="24"/>
                 <w:szCs w:val="24"/>
               </w:rPr>
-              <w:lastRenderedPageBreak/>
               <w:t>Acción</w:t>
             </w:r>
           </w:p>
@@ -7830,7 +7830,15 @@
                 <w:sz w:val="24"/>
                 <w:szCs w:val="24"/>
               </w:rPr>
-              <w:t>El usuario tendrá un mínimo de libros que se podrán rentar al mismo tiempo</w:t>
+              <w:t xml:space="preserve">El usuario tendrá un mínimo </w:t>
+            </w:r>
+            <w:r>
+              <w:rPr>
+                <w:sz w:val="24"/>
+                <w:szCs w:val="24"/>
+              </w:rPr>
+              <w:lastRenderedPageBreak/>
+              <w:t>de libros que se podrán rentar al mismo tiempo</w:t>
             </w:r>
           </w:p>
         </w:tc>
@@ -7872,6 +7880,7 @@
                 <w:sz w:val="24"/>
                 <w:szCs w:val="24"/>
               </w:rPr>
+              <w:lastRenderedPageBreak/>
               <w:t>Restricción</w:t>
             </w:r>
           </w:p>
@@ -8712,7 +8721,6 @@
                 <w:sz w:val="24"/>
                 <w:szCs w:val="24"/>
               </w:rPr>
-              <w:lastRenderedPageBreak/>
               <w:t xml:space="preserve">Empleado </w:t>
             </w:r>
           </w:p>
@@ -8765,7 +8773,7 @@
           </w:tcPr>
           <w:p>
             <w:pPr>
-              <w:pStyle w:val="ListParagraph"/>
+              <w:pStyle w:val="Prrafodelista"/>
               <w:widowControl w:val="0"/>
               <w:numPr>
                 <w:ilvl w:val="0"/>
@@ -8924,6 +8932,7 @@
                 <w:sz w:val="24"/>
                 <w:szCs w:val="24"/>
               </w:rPr>
+              <w:lastRenderedPageBreak/>
               <w:t>Gerente</w:t>
             </w:r>
           </w:p>
@@ -9292,7 +9301,6 @@
           <w:sz w:val="36"/>
           <w:szCs w:val="36"/>
         </w:rPr>
-        <w:lastRenderedPageBreak/>
         <w:t>7.2 Especificaciones Casos de Uso</w:t>
       </w:r>
     </w:p>
@@ -9350,6 +9358,7 @@
                 <w:sz w:val="24"/>
                 <w:szCs w:val="24"/>
               </w:rPr>
+              <w:lastRenderedPageBreak/>
               <w:t xml:space="preserve">ID y nombre </w:t>
             </w:r>
           </w:p>
@@ -10463,7 +10472,6 @@
                 <w:sz w:val="24"/>
                 <w:szCs w:val="24"/>
               </w:rPr>
-              <w:lastRenderedPageBreak/>
               <w:t>Otra información:</w:t>
             </w:r>
           </w:p>
@@ -13634,7 +13642,7 @@
           </w:p>
           <w:p>
             <w:pPr>
-              <w:pStyle w:val="ListParagraph"/>
+              <w:pStyle w:val="Prrafodelista"/>
               <w:numPr>
                 <w:ilvl w:val="0"/>
                 <w:numId w:val="24"/>
@@ -13660,7 +13668,7 @@
           </w:p>
           <w:p>
             <w:pPr>
-              <w:pStyle w:val="ListParagraph"/>
+              <w:pStyle w:val="Prrafodelista"/>
               <w:numPr>
                 <w:ilvl w:val="0"/>
                 <w:numId w:val="24"/>
@@ -13686,7 +13694,7 @@
           </w:p>
           <w:p>
             <w:pPr>
-              <w:pStyle w:val="ListParagraph"/>
+              <w:pStyle w:val="Prrafodelista"/>
               <w:numPr>
                 <w:ilvl w:val="0"/>
                 <w:numId w:val="24"/>
@@ -13712,7 +13720,7 @@
           </w:p>
           <w:p>
             <w:pPr>
-              <w:pStyle w:val="ListParagraph"/>
+              <w:pStyle w:val="Prrafodelista"/>
               <w:numPr>
                 <w:ilvl w:val="0"/>
                 <w:numId w:val="24"/>
@@ -13738,7 +13746,7 @@
           </w:p>
           <w:p>
             <w:pPr>
-              <w:pStyle w:val="ListParagraph"/>
+              <w:pStyle w:val="Prrafodelista"/>
               <w:numPr>
                 <w:ilvl w:val="0"/>
                 <w:numId w:val="24"/>
@@ -13825,7 +13833,7 @@
           </w:tcPr>
           <w:p>
             <w:pPr>
-              <w:pStyle w:val="ListParagraph"/>
+              <w:pStyle w:val="Prrafodelista"/>
               <w:numPr>
                 <w:ilvl w:val="1"/>
                 <w:numId w:val="23"/>
@@ -13862,7 +13870,7 @@
           </w:p>
           <w:p>
             <w:pPr>
-              <w:pStyle w:val="ListParagraph"/>
+              <w:pStyle w:val="Prrafodelista"/>
               <w:spacing w:line="240" w:lineRule="auto"/>
               <w:ind w:left="360"/>
               <w:rPr>
@@ -15150,7 +15158,7 @@
           </w:tcPr>
           <w:p>
             <w:pPr>
-              <w:pStyle w:val="ListParagraph"/>
+              <w:pStyle w:val="Prrafodelista"/>
               <w:numPr>
                 <w:ilvl w:val="1"/>
                 <w:numId w:val="21"/>
@@ -16267,7 +16275,7 @@
           </w:tcPr>
           <w:p>
             <w:pPr>
-              <w:pStyle w:val="ListParagraph"/>
+              <w:pStyle w:val="Prrafodelista"/>
               <w:numPr>
                 <w:ilvl w:val="0"/>
                 <w:numId w:val="35"/>
@@ -16405,7 +16413,7 @@
           </w:p>
           <w:p>
             <w:pPr>
-              <w:pStyle w:val="ListParagraph"/>
+              <w:pStyle w:val="Prrafodelista"/>
               <w:numPr>
                 <w:ilvl w:val="0"/>
                 <w:numId w:val="36"/>
@@ -16429,7 +16437,7 @@
           </w:p>
           <w:p>
             <w:pPr>
-              <w:pStyle w:val="ListParagraph"/>
+              <w:pStyle w:val="Prrafodelista"/>
               <w:numPr>
                 <w:ilvl w:val="0"/>
                 <w:numId w:val="36"/>
@@ -16453,7 +16461,7 @@
           </w:p>
           <w:p>
             <w:pPr>
-              <w:pStyle w:val="ListParagraph"/>
+              <w:pStyle w:val="Prrafodelista"/>
               <w:numPr>
                 <w:ilvl w:val="0"/>
                 <w:numId w:val="36"/>
@@ -16561,7 +16569,7 @@
           </w:tcPr>
           <w:p>
             <w:pPr>
-              <w:pStyle w:val="ListParagraph"/>
+              <w:pStyle w:val="Prrafodelista"/>
               <w:numPr>
                 <w:ilvl w:val="1"/>
                 <w:numId w:val="35"/>
@@ -17964,7 +17972,7 @@
           </w:p>
           <w:p>
             <w:pPr>
-              <w:pStyle w:val="ListParagraph"/>
+              <w:pStyle w:val="Prrafodelista"/>
               <w:numPr>
                 <w:ilvl w:val="0"/>
                 <w:numId w:val="38"/>
@@ -18015,7 +18023,7 @@
           </w:p>
           <w:p>
             <w:pPr>
-              <w:pStyle w:val="ListParagraph"/>
+              <w:pStyle w:val="Prrafodelista"/>
               <w:numPr>
                 <w:ilvl w:val="0"/>
                 <w:numId w:val="38"/>
@@ -19002,7 +19010,7 @@
           </w:tcPr>
           <w:p>
             <w:pPr>
-              <w:pStyle w:val="ListParagraph"/>
+              <w:pStyle w:val="Prrafodelista"/>
               <w:numPr>
                 <w:ilvl w:val="0"/>
                 <w:numId w:val="39"/>
@@ -19086,7 +19094,7 @@
           </w:p>
           <w:p>
             <w:pPr>
-              <w:pStyle w:val="ListParagraph"/>
+              <w:pStyle w:val="Prrafodelista"/>
               <w:numPr>
                 <w:ilvl w:val="0"/>
                 <w:numId w:val="16"/>
@@ -19110,7 +19118,7 @@
           </w:p>
           <w:p>
             <w:pPr>
-              <w:pStyle w:val="ListParagraph"/>
+              <w:pStyle w:val="Prrafodelista"/>
               <w:numPr>
                 <w:ilvl w:val="0"/>
                 <w:numId w:val="16"/>
@@ -19134,7 +19142,7 @@
           </w:p>
           <w:p>
             <w:pPr>
-              <w:pStyle w:val="ListParagraph"/>
+              <w:pStyle w:val="Prrafodelista"/>
               <w:numPr>
                 <w:ilvl w:val="0"/>
                 <w:numId w:val="16"/>
@@ -19233,7 +19241,7 @@
           </w:p>
           <w:p>
             <w:pPr>
-              <w:pStyle w:val="ListParagraph"/>
+              <w:pStyle w:val="Prrafodelista"/>
               <w:numPr>
                 <w:ilvl w:val="0"/>
                 <w:numId w:val="38"/>
@@ -20269,7 +20277,7 @@
           </w:tcPr>
           <w:p>
             <w:pPr>
-              <w:pStyle w:val="ListParagraph"/>
+              <w:pStyle w:val="Prrafodelista"/>
               <w:numPr>
                 <w:ilvl w:val="0"/>
                 <w:numId w:val="39"/>
@@ -20362,7 +20370,7 @@
           </w:p>
           <w:p>
             <w:pPr>
-              <w:pStyle w:val="ListParagraph"/>
+              <w:pStyle w:val="Prrafodelista"/>
               <w:numPr>
                 <w:ilvl w:val="0"/>
                 <w:numId w:val="16"/>
@@ -20393,7 +20401,7 @@
           </w:p>
           <w:p>
             <w:pPr>
-              <w:pStyle w:val="ListParagraph"/>
+              <w:pStyle w:val="Prrafodelista"/>
               <w:numPr>
                 <w:ilvl w:val="0"/>
                 <w:numId w:val="16"/>
@@ -20417,7 +20425,7 @@
           </w:p>
           <w:p>
             <w:pPr>
-              <w:pStyle w:val="ListParagraph"/>
+              <w:pStyle w:val="Prrafodelista"/>
               <w:numPr>
                 <w:ilvl w:val="0"/>
                 <w:numId w:val="16"/>
@@ -20526,7 +20534,7 @@
           </w:p>
           <w:p>
             <w:pPr>
-              <w:pStyle w:val="ListParagraph"/>
+              <w:pStyle w:val="Prrafodelista"/>
               <w:numPr>
                 <w:ilvl w:val="0"/>
                 <w:numId w:val="38"/>
@@ -21007,7 +21015,7 @@
                     <pic:cNvPicPr>
                       <a:extLst>
                         <a:ext uri="sm">
-                          <sm:smNativeData xmlns="" xmlns:o="urn:schemas-microsoft-com:office:office" xmlns:v="urn:schemas-microsoft-com:vml" xmlns:w10="urn:schemas-microsoft-com:office:word" xmlns:w="http://schemas.openxmlformats.org/wordprocessingml/2006/main" xmlns:sm="sm" val="SMDATA_16_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"/>
+                          <sm:smNativeData xmlns:sm="sm" xmlns:w="http://schemas.openxmlformats.org/wordprocessingml/2006/main" xmlns:w10="urn:schemas-microsoft-com:office:word" xmlns:v="urn:schemas-microsoft-com:vml" xmlns:o="urn:schemas-microsoft-com:office:office" xmlns="" xmlns:w16du="http://schemas.microsoft.com/office/word/2023/wordml/word16du" xmlns:oel="http://schemas.microsoft.com/office/2019/extlst" val="SMDATA_16_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"/>
                         </a:ext>
                       </a:extLst>
                     </pic:cNvPicPr>
@@ -21172,7 +21180,7 @@
                     <pic:cNvPicPr>
                       <a:extLst>
                         <a:ext uri="sm">
-                          <sm:smNativeData xmlns="" xmlns:o="urn:schemas-microsoft-com:office:office" xmlns:v="urn:schemas-microsoft-com:vml" xmlns:w10="urn:schemas-microsoft-com:office:word" xmlns:w="http://schemas.openxmlformats.org/wordprocessingml/2006/main" xmlns:sm="sm" val="SMDATA_16_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"/>
+                          <sm:smNativeData xmlns:sm="sm" xmlns:w="http://schemas.openxmlformats.org/wordprocessingml/2006/main" xmlns:w10="urn:schemas-microsoft-com:office:word" xmlns:v="urn:schemas-microsoft-com:vml" xmlns:o="urn:schemas-microsoft-com:office:office" xmlns="" xmlns:w16du="http://schemas.microsoft.com/office/word/2023/wordml/word16du" xmlns:oel="http://schemas.microsoft.com/office/2019/extlst" val="SMDATA_16_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"/>
                         </a:ext>
                       </a:extLst>
                     </pic:cNvPicPr>
@@ -21371,7 +21379,7 @@
                     <pic:cNvPicPr>
                       <a:extLst>
                         <a:ext uri="sm">
-                          <sm:smNativeData xmlns="" xmlns:o="urn:schemas-microsoft-com:office:office" xmlns:v="urn:schemas-microsoft-com:vml" xmlns:w10="urn:schemas-microsoft-com:office:word" xmlns:w="http://schemas.openxmlformats.org/wordprocessingml/2006/main" xmlns:sm="sm" val="SMDATA_16_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"/>
+                          <sm:smNativeData xmlns:sm="sm" xmlns:w="http://schemas.openxmlformats.org/wordprocessingml/2006/main" xmlns:w10="urn:schemas-microsoft-com:office:word" xmlns:v="urn:schemas-microsoft-com:vml" xmlns:o="urn:schemas-microsoft-com:office:office" xmlns="" xmlns:w16du="http://schemas.microsoft.com/office/word/2023/wordml/word16du" xmlns:oel="http://schemas.microsoft.com/office/2019/extlst" val="SMDATA_16_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"/>
                         </a:ext>
                       </a:extLst>
                     </pic:cNvPicPr>
@@ -21441,7 +21449,7 @@
                       <a:picLocks noChangeAspect="1"/>
                       <a:extLst>
                         <a:ext uri="sm">
-                          <sm:smNativeData xmlns="" xmlns:o="urn:schemas-microsoft-com:office:office" xmlns:v="urn:schemas-microsoft-com:vml" xmlns:w10="urn:schemas-microsoft-com:office:word" xmlns:w="http://schemas.openxmlformats.org/wordprocessingml/2006/main" xmlns:sm="sm" val="SMDATA_16_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"/>
+                          <sm:smNativeData xmlns:sm="sm" xmlns:w="http://schemas.openxmlformats.org/wordprocessingml/2006/main" xmlns:w10="urn:schemas-microsoft-com:office:word" xmlns:v="urn:schemas-microsoft-com:vml" xmlns:o="urn:schemas-microsoft-com:office:office" xmlns="" xmlns:w16du="http://schemas.microsoft.com/office/word/2023/wordml/word16du" xmlns:oel="http://schemas.microsoft.com/office/2019/extlst" val="SMDATA_16_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"/>
                         </a:ext>
                       </a:extLst>
                     </pic:cNvPicPr>
@@ -21555,7 +21563,7 @@
                       <a:picLocks noChangeAspect="1"/>
                       <a:extLst>
                         <a:ext uri="sm">
-                          <sm:smNativeData xmlns="" xmlns:o="urn:schemas-microsoft-com:office:office" xmlns:v="urn:schemas-microsoft-com:vml" xmlns:w10="urn:schemas-microsoft-com:office:word" xmlns:w="http://schemas.openxmlformats.org/wordprocessingml/2006/main" xmlns:sm="sm" val="SMDATA_16_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"/>
+                          <sm:smNativeData xmlns:sm="sm" xmlns:w="http://schemas.openxmlformats.org/wordprocessingml/2006/main" xmlns:w10="urn:schemas-microsoft-com:office:word" xmlns:v="urn:schemas-microsoft-com:vml" xmlns:o="urn:schemas-microsoft-com:office:office" xmlns="" xmlns:w16du="http://schemas.microsoft.com/office/word/2023/wordml/word16du" xmlns:oel="http://schemas.microsoft.com/office/2019/extlst" val="SMDATA_16_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"/>
                         </a:ext>
                       </a:extLst>
                     </pic:cNvPicPr>
@@ -22265,7 +22273,7 @@
     </w:p>
     <w:p>
       <w:pPr>
-        <w:pStyle w:val="ListParagraph"/>
+        <w:pStyle w:val="Prrafodelista"/>
         <w:numPr>
           <w:ilvl w:val="0"/>
           <w:numId w:val="22"/>
@@ -22288,7 +22296,7 @@
     </w:p>
     <w:p>
       <w:pPr>
-        <w:pStyle w:val="ListParagraph"/>
+        <w:pStyle w:val="Prrafodelista"/>
         <w:numPr>
           <w:ilvl w:val="0"/>
           <w:numId w:val="22"/>
@@ -22311,7 +22319,7 @@
     </w:p>
     <w:p>
       <w:pPr>
-        <w:pStyle w:val="ListParagraph"/>
+        <w:pStyle w:val="Prrafodelista"/>
         <w:numPr>
           <w:ilvl w:val="0"/>
           <w:numId w:val="22"/>
@@ -22666,20 +22674,89 @@
     <w:p>
       <w:pPr>
         <w:rPr>
-          <w:color w:val="4A86E8"/>
+          <w:b/>
+          <w:bCs/>
+          <w:sz w:val="40"/>
+          <w:szCs w:val="40"/>
+        </w:rPr>
+      </w:pPr>
+      <w:r>
+        <w:rPr>
+          <w:rStyle w:val="hljs-bullet"/>
+          <w:b/>
+          <w:bCs/>
+          <w:sz w:val="40"/>
+          <w:szCs w:val="40"/>
+        </w:rPr>
+        <w:lastRenderedPageBreak/>
+        <w:t>8.</w:t>
+      </w:r>
+      <w:r>
+        <w:rPr>
+          <w:b/>
+          <w:bCs/>
+          <w:sz w:val="40"/>
+          <w:szCs w:val="40"/>
+        </w:rPr>
+        <w:t xml:space="preserve"> Especificación Complementaria</w:t>
+      </w:r>
+    </w:p>
+    <w:p>
+      <w:pPr>
+        <w:rPr>
+          <w:color w:val="4BACC6" w:themeColor="accent5"/>
+          <w:sz w:val="24"/>
+          <w:szCs w:val="24"/>
+        </w:rPr>
+      </w:pPr>
+    </w:p>
+    <w:p>
+      <w:pPr>
+        <w:tabs>
+          <w:tab w:val="left" w:pos="5054"/>
+        </w:tabs>
+        <w:rPr>
+          <w:color w:val="4F81BD" w:themeColor="accent1"/>
           <w:sz w:val="36"/>
           <w:szCs w:val="36"/>
         </w:rPr>
       </w:pPr>
       <w:r>
         <w:rPr>
-          <w:color w:val="4A86E8"/>
+          <w:color w:val="4F81BD" w:themeColor="accent1"/>
           <w:sz w:val="36"/>
           <w:szCs w:val="36"/>
         </w:rPr>
-        <w:lastRenderedPageBreak/>
-        <w:t>Restricciones de Diseño para NextGen POS</w:t>
-      </w:r>
+        <w:t xml:space="preserve">8.1 </w:t>
+      </w:r>
+      <w:r>
+        <w:rPr>
+          <w:color w:val="4F81BD" w:themeColor="accent1"/>
+          <w:sz w:val="36"/>
+          <w:szCs w:val="36"/>
+        </w:rPr>
+        <w:t>Restricciones de Diseño</w:t>
+      </w:r>
+      <w:r>
+        <w:rPr>
+          <w:color w:val="4F81BD" w:themeColor="accent1"/>
+          <w:sz w:val="36"/>
+          <w:szCs w:val="36"/>
+        </w:rPr>
+        <w:tab/>
+      </w:r>
+    </w:p>
+    <w:p>
+      <w:pPr>
+        <w:tabs>
+          <w:tab w:val="left" w:pos="5054"/>
+        </w:tabs>
+        <w:rPr>
+          <w:color w:val="4F81BD" w:themeColor="accent1"/>
+          <w:sz w:val="32"/>
+          <w:szCs w:val="32"/>
+        </w:rPr>
+      </w:pPr>
     </w:p>
     <w:p>
       <w:pPr>
@@ -23244,7 +23321,599 @@
     </w:p>
     <w:p>
       <w:pPr>
-        <w:jc w:val="center"/>
+        <w:rPr>
+          <w:color w:val="4F81BD" w:themeColor="accent1"/>
+          <w:sz w:val="36"/>
+          <w:szCs w:val="36"/>
+        </w:rPr>
+      </w:pPr>
+      <w:r>
+        <w:rPr>
+          <w:color w:val="4F81BD" w:themeColor="accent1"/>
+          <w:sz w:val="36"/>
+          <w:szCs w:val="36"/>
+        </w:rPr>
+        <w:lastRenderedPageBreak/>
+        <w:t xml:space="preserve">8.1 </w:t>
+      </w:r>
+      <w:r>
+        <w:rPr>
+          <w:color w:val="4F81BD" w:themeColor="accent1"/>
+          <w:sz w:val="36"/>
+          <w:szCs w:val="36"/>
+        </w:rPr>
+        <w:t>Factores de Usabilidad y Rendimiento</w:t>
+      </w:r>
+    </w:p>
+    <w:p>
+      <w:pPr>
+        <w:rPr>
+          <w:color w:val="4F81BD" w:themeColor="accent1"/>
+          <w:sz w:val="36"/>
+          <w:szCs w:val="36"/>
+        </w:rPr>
+      </w:pPr>
+    </w:p>
+    <w:p>
+      <w:pPr>
+        <w:pStyle w:val="Ttulo3"/>
+        <w:rPr>
+          <w:color w:val="auto"/>
+        </w:rPr>
+      </w:pPr>
+      <w:r>
+        <w:rPr>
+          <w:rStyle w:val="Textoennegrita"/>
+          <w:color w:val="auto"/>
+        </w:rPr>
+        <w:t>Contenido para Factores de Usabilidad</w:t>
+      </w:r>
+    </w:p>
+    <w:p>
+      <w:pPr>
+        <w:pStyle w:val="NormalWeb"/>
+        <w:rPr>
+          <w:rFonts w:asciiTheme="minorHAnsi" w:hAnsiTheme="minorHAnsi" w:cstheme="minorHAnsi"/>
+        </w:rPr>
+      </w:pPr>
+      <w:r>
+        <w:rPr>
+          <w:rFonts w:asciiTheme="minorHAnsi" w:hAnsiTheme="minorHAnsi" w:cstheme="minorHAnsi"/>
+        </w:rPr>
+        <w:t>Estos factores se enfocan en garantizar una experiencia de usuario positiva y accesible:</w:t>
+      </w:r>
+    </w:p>
+    <w:p>
+      <w:pPr>
+        <w:pStyle w:val="NormalWeb"/>
+        <w:numPr>
+          <w:ilvl w:val="0"/>
+          <w:numId w:val="64"/>
+        </w:numPr>
+        <w:rPr>
+          <w:rFonts w:asciiTheme="minorHAnsi" w:hAnsiTheme="minorHAnsi" w:cstheme="minorHAnsi"/>
+        </w:rPr>
+      </w:pPr>
+      <w:r>
+        <w:rPr>
+          <w:rStyle w:val="Textoennegrita"/>
+          <w:rFonts w:asciiTheme="minorHAnsi" w:hAnsiTheme="minorHAnsi" w:cstheme="minorHAnsi"/>
+        </w:rPr>
+        <w:t>Facilidad de uso</w:t>
+      </w:r>
+      <w:r>
+        <w:rPr>
+          <w:rFonts w:asciiTheme="minorHAnsi" w:hAnsiTheme="minorHAnsi" w:cstheme="minorHAnsi"/>
+        </w:rPr>
+        <w:t>:</w:t>
+      </w:r>
+    </w:p>
+    <w:p>
+      <w:pPr>
+        <w:numPr>
+          <w:ilvl w:val="1"/>
+          <w:numId w:val="64"/>
+        </w:numPr>
+        <w:spacing w:before="100" w:beforeAutospacing="1" w:after="100" w:afterAutospacing="1" w:line="240" w:lineRule="auto"/>
+        <w:rPr>
+          <w:rFonts w:asciiTheme="minorHAnsi" w:hAnsiTheme="minorHAnsi" w:cstheme="minorHAnsi"/>
+          <w:sz w:val="24"/>
+          <w:szCs w:val="24"/>
+        </w:rPr>
+      </w:pPr>
+      <w:r>
+        <w:rPr>
+          <w:rFonts w:asciiTheme="minorHAnsi" w:hAnsiTheme="minorHAnsi" w:cstheme="minorHAnsi"/>
+          <w:sz w:val="24"/>
+          <w:szCs w:val="24"/>
+        </w:rPr>
+        <w:t>La interfaz debe ser intuitiva, permitiendo a los usuarios realizar las tareas más comunes (como buscar un libro o registrar una venta) en no más de 3 clics.</w:t>
+      </w:r>
+    </w:p>
+    <w:p>
+      <w:pPr>
+        <w:numPr>
+          <w:ilvl w:val="1"/>
+          <w:numId w:val="64"/>
+        </w:numPr>
+        <w:spacing w:before="100" w:beforeAutospacing="1" w:after="100" w:afterAutospacing="1" w:line="240" w:lineRule="auto"/>
+        <w:rPr>
+          <w:rFonts w:asciiTheme="minorHAnsi" w:hAnsiTheme="minorHAnsi" w:cstheme="minorHAnsi"/>
+          <w:sz w:val="24"/>
+          <w:szCs w:val="24"/>
+        </w:rPr>
+      </w:pPr>
+      <w:r>
+        <w:rPr>
+          <w:rFonts w:asciiTheme="minorHAnsi" w:hAnsiTheme="minorHAnsi" w:cstheme="minorHAnsi"/>
+          <w:sz w:val="24"/>
+          <w:szCs w:val="24"/>
+        </w:rPr>
+        <w:t>Debe haber retroalimentación clara para el usuario en cada acción (por ejemplo, notificaciones para confirmar reservas o registrar ventas exitosas).</w:t>
+      </w:r>
+    </w:p>
+    <w:p>
+      <w:pPr>
+        <w:pStyle w:val="NormalWeb"/>
+        <w:numPr>
+          <w:ilvl w:val="0"/>
+          <w:numId w:val="64"/>
+        </w:numPr>
+        <w:rPr>
+          <w:rFonts w:asciiTheme="minorHAnsi" w:hAnsiTheme="minorHAnsi" w:cstheme="minorHAnsi"/>
+        </w:rPr>
+      </w:pPr>
+      <w:r>
+        <w:rPr>
+          <w:rStyle w:val="Textoennegrita"/>
+          <w:rFonts w:asciiTheme="minorHAnsi" w:hAnsiTheme="minorHAnsi" w:cstheme="minorHAnsi"/>
+        </w:rPr>
+        <w:t>Diseño accesible</w:t>
+      </w:r>
+      <w:r>
+        <w:rPr>
+          <w:rFonts w:asciiTheme="minorHAnsi" w:hAnsiTheme="minorHAnsi" w:cstheme="minorHAnsi"/>
+        </w:rPr>
+        <w:t>:</w:t>
+      </w:r>
+    </w:p>
+    <w:p>
+      <w:pPr>
+        <w:numPr>
+          <w:ilvl w:val="1"/>
+          <w:numId w:val="64"/>
+        </w:numPr>
+        <w:spacing w:before="100" w:beforeAutospacing="1" w:after="100" w:afterAutospacing="1" w:line="240" w:lineRule="auto"/>
+        <w:rPr>
+          <w:rFonts w:asciiTheme="minorHAnsi" w:hAnsiTheme="minorHAnsi" w:cstheme="minorHAnsi"/>
+          <w:sz w:val="24"/>
+          <w:szCs w:val="24"/>
+        </w:rPr>
+      </w:pPr>
+      <w:r>
+        <w:rPr>
+          <w:rFonts w:asciiTheme="minorHAnsi" w:hAnsiTheme="minorHAnsi" w:cstheme="minorHAnsi"/>
+          <w:sz w:val="24"/>
+          <w:szCs w:val="24"/>
+        </w:rPr>
+        <w:t>Los textos deben ser legibles desde una distancia de al menos 1 metro, utilizando fuentes y tamaños adecuados.</w:t>
+      </w:r>
+    </w:p>
+    <w:p>
+      <w:pPr>
+        <w:numPr>
+          <w:ilvl w:val="1"/>
+          <w:numId w:val="64"/>
+        </w:numPr>
+        <w:spacing w:before="100" w:beforeAutospacing="1" w:after="100" w:afterAutospacing="1" w:line="240" w:lineRule="auto"/>
+        <w:rPr>
+          <w:rFonts w:asciiTheme="minorHAnsi" w:hAnsiTheme="minorHAnsi" w:cstheme="minorHAnsi"/>
+          <w:sz w:val="24"/>
+          <w:szCs w:val="24"/>
+        </w:rPr>
+      </w:pPr>
+      <w:r>
+        <w:rPr>
+          <w:rFonts w:asciiTheme="minorHAnsi" w:hAnsiTheme="minorHAnsi" w:cstheme="minorHAnsi"/>
+          <w:sz w:val="24"/>
+          <w:szCs w:val="24"/>
+        </w:rPr>
+        <w:t>Los colores seleccionados deben ser accesibles para personas con daltonismo, evitando combinaciones problemáticas como rojo/verde.</w:t>
+      </w:r>
+    </w:p>
+    <w:p>
+      <w:pPr>
+        <w:pStyle w:val="NormalWeb"/>
+        <w:numPr>
+          <w:ilvl w:val="0"/>
+          <w:numId w:val="64"/>
+        </w:numPr>
+        <w:rPr>
+          <w:rFonts w:asciiTheme="minorHAnsi" w:hAnsiTheme="minorHAnsi" w:cstheme="minorHAnsi"/>
+        </w:rPr>
+      </w:pPr>
+      <w:r>
+        <w:rPr>
+          <w:rStyle w:val="Textoennegrita"/>
+          <w:rFonts w:asciiTheme="minorHAnsi" w:hAnsiTheme="minorHAnsi" w:cstheme="minorHAnsi"/>
+        </w:rPr>
+        <w:t>Soporte para errores</w:t>
+      </w:r>
+      <w:r>
+        <w:rPr>
+          <w:rFonts w:asciiTheme="minorHAnsi" w:hAnsiTheme="minorHAnsi" w:cstheme="minorHAnsi"/>
+        </w:rPr>
+        <w:t>:</w:t>
+      </w:r>
+    </w:p>
+    <w:p>
+      <w:pPr>
+        <w:numPr>
+          <w:ilvl w:val="1"/>
+          <w:numId w:val="64"/>
+        </w:numPr>
+        <w:spacing w:before="100" w:beforeAutospacing="1" w:after="100" w:afterAutospacing="1" w:line="240" w:lineRule="auto"/>
+        <w:rPr>
+          <w:rFonts w:asciiTheme="minorHAnsi" w:hAnsiTheme="minorHAnsi" w:cstheme="minorHAnsi"/>
+          <w:sz w:val="24"/>
+          <w:szCs w:val="24"/>
+        </w:rPr>
+      </w:pPr>
+      <w:r>
+        <w:rPr>
+          <w:rFonts w:asciiTheme="minorHAnsi" w:hAnsiTheme="minorHAnsi" w:cstheme="minorHAnsi"/>
+          <w:sz w:val="24"/>
+          <w:szCs w:val="24"/>
+        </w:rPr>
+        <w:t>El sistema debe guiar al usuario en caso de errores, mostrando mensajes claros (por ejemplo, "El libro ya está reservado por otro usuario").</w:t>
+      </w:r>
+    </w:p>
+    <w:p>
+      <w:pPr>
+        <w:numPr>
+          <w:ilvl w:val="1"/>
+          <w:numId w:val="64"/>
+        </w:numPr>
+        <w:spacing w:before="100" w:beforeAutospacing="1" w:after="100" w:afterAutospacing="1" w:line="240" w:lineRule="auto"/>
+        <w:rPr>
+          <w:rFonts w:asciiTheme="minorHAnsi" w:hAnsiTheme="minorHAnsi" w:cstheme="minorHAnsi"/>
+          <w:sz w:val="24"/>
+          <w:szCs w:val="24"/>
+        </w:rPr>
+      </w:pPr>
+      <w:r>
+        <w:rPr>
+          <w:rFonts w:asciiTheme="minorHAnsi" w:hAnsiTheme="minorHAnsi" w:cstheme="minorHAnsi"/>
+          <w:sz w:val="24"/>
+          <w:szCs w:val="24"/>
+        </w:rPr>
+        <w:t>Debe permitir deshacer acciones comunes, como revertir una reserva o corregir datos al registrar un cliente.</w:t>
+      </w:r>
+    </w:p>
+    <w:p>
+      <w:pPr>
+        <w:spacing w:before="100" w:beforeAutospacing="1" w:after="100" w:afterAutospacing="1" w:line="240" w:lineRule="auto"/>
+        <w:rPr>
+          <w:rFonts w:asciiTheme="minorHAnsi" w:hAnsiTheme="minorHAnsi" w:cstheme="minorHAnsi"/>
+          <w:sz w:val="24"/>
+          <w:szCs w:val="24"/>
+        </w:rPr>
+      </w:pPr>
+    </w:p>
+    <w:p>
+      <w:pPr>
+        <w:pStyle w:val="Ttulo3"/>
+        <w:rPr>
+          <w:rStyle w:val="Textoennegrita"/>
+          <w:rFonts w:asciiTheme="minorHAnsi" w:hAnsiTheme="minorHAnsi" w:cstheme="minorHAnsi"/>
+          <w:color w:val="000000" w:themeColor="text1"/>
+        </w:rPr>
+      </w:pPr>
+    </w:p>
+    <w:p>
+      <w:pPr>
+        <w:pStyle w:val="Ttulo3"/>
+        <w:rPr>
+          <w:rFonts w:asciiTheme="minorHAnsi" w:hAnsiTheme="minorHAnsi" w:cstheme="minorHAnsi"/>
+          <w:color w:val="000000" w:themeColor="text1"/>
+        </w:rPr>
+      </w:pPr>
+      <w:r>
+        <w:rPr>
+          <w:rStyle w:val="Textoennegrita"/>
+          <w:rFonts w:asciiTheme="minorHAnsi" w:hAnsiTheme="minorHAnsi" w:cstheme="minorHAnsi"/>
+          <w:color w:val="000000" w:themeColor="text1"/>
+        </w:rPr>
+        <w:t>Contenido para Factores de Rendimiento</w:t>
+      </w:r>
+    </w:p>
+    <w:p>
+      <w:pPr>
+        <w:pStyle w:val="NormalWeb"/>
+        <w:rPr>
+          <w:rFonts w:asciiTheme="minorHAnsi" w:hAnsiTheme="minorHAnsi" w:cstheme="minorHAnsi"/>
+        </w:rPr>
+      </w:pPr>
+      <w:r>
+        <w:rPr>
+          <w:rFonts w:asciiTheme="minorHAnsi" w:hAnsiTheme="minorHAnsi" w:cstheme="minorHAnsi"/>
+        </w:rPr>
+        <w:t>Estos factores garantizan que el sistema sea rápido y responda adecuadamente bajo las condiciones de uso:</w:t>
+      </w:r>
+    </w:p>
+    <w:p>
+      <w:pPr>
+        <w:pStyle w:val="NormalWeb"/>
+        <w:numPr>
+          <w:ilvl w:val="0"/>
+          <w:numId w:val="65"/>
+        </w:numPr>
+        <w:rPr>
+          <w:rFonts w:asciiTheme="minorHAnsi" w:hAnsiTheme="minorHAnsi" w:cstheme="minorHAnsi"/>
+        </w:rPr>
+      </w:pPr>
+      <w:r>
+        <w:rPr>
+          <w:rStyle w:val="Textoennegrita"/>
+          <w:rFonts w:asciiTheme="minorHAnsi" w:hAnsiTheme="minorHAnsi" w:cstheme="minorHAnsi"/>
+        </w:rPr>
+        <w:t>Velocidad</w:t>
+      </w:r>
+      <w:r>
+        <w:rPr>
+          <w:rFonts w:asciiTheme="minorHAnsi" w:hAnsiTheme="minorHAnsi" w:cstheme="minorHAnsi"/>
+        </w:rPr>
+        <w:t>:</w:t>
+      </w:r>
+    </w:p>
+    <w:p>
+      <w:pPr>
+        <w:numPr>
+          <w:ilvl w:val="1"/>
+          <w:numId w:val="65"/>
+        </w:numPr>
+        <w:spacing w:before="100" w:beforeAutospacing="1" w:after="100" w:afterAutospacing="1" w:line="240" w:lineRule="auto"/>
+        <w:rPr>
+          <w:rFonts w:asciiTheme="minorHAnsi" w:hAnsiTheme="minorHAnsi" w:cstheme="minorHAnsi"/>
+        </w:rPr>
+      </w:pPr>
+      <w:r>
+        <w:rPr>
+          <w:rFonts w:asciiTheme="minorHAnsi" w:hAnsiTheme="minorHAnsi" w:cstheme="minorHAnsi"/>
+        </w:rPr>
+        <w:t xml:space="preserve">Las búsquedas de libros deben completarse en menos de </w:t>
+      </w:r>
+      <w:r>
+        <w:rPr>
+          <w:rStyle w:val="Textoennegrita"/>
+          <w:rFonts w:asciiTheme="minorHAnsi" w:hAnsiTheme="minorHAnsi" w:cstheme="minorHAnsi"/>
+        </w:rPr>
+        <w:t>2 segundos</w:t>
+      </w:r>
+      <w:r>
+        <w:rPr>
+          <w:rFonts w:asciiTheme="minorHAnsi" w:hAnsiTheme="minorHAnsi" w:cstheme="minorHAnsi"/>
+        </w:rPr>
+        <w:t xml:space="preserve"> en un catálogo de hasta 50,000 libros.</w:t>
+      </w:r>
+    </w:p>
+    <w:p>
+      <w:pPr>
+        <w:numPr>
+          <w:ilvl w:val="1"/>
+          <w:numId w:val="65"/>
+        </w:numPr>
+        <w:spacing w:before="100" w:beforeAutospacing="1" w:after="100" w:afterAutospacing="1" w:line="240" w:lineRule="auto"/>
+        <w:rPr>
+          <w:rFonts w:asciiTheme="minorHAnsi" w:hAnsiTheme="minorHAnsi" w:cstheme="minorHAnsi"/>
+        </w:rPr>
+      </w:pPr>
+      <w:r>
+        <w:rPr>
+          <w:rFonts w:asciiTheme="minorHAnsi" w:hAnsiTheme="minorHAnsi" w:cstheme="minorHAnsi"/>
+        </w:rPr>
+        <w:t xml:space="preserve">La generación de reportes (diarios o mensuales) debe completarse en menos de </w:t>
+      </w:r>
+      <w:r>
+        <w:rPr>
+          <w:rStyle w:val="Textoennegrita"/>
+          <w:rFonts w:asciiTheme="minorHAnsi" w:hAnsiTheme="minorHAnsi" w:cstheme="minorHAnsi"/>
+        </w:rPr>
+        <w:t>5 segundos</w:t>
+      </w:r>
+      <w:r>
+        <w:rPr>
+          <w:rFonts w:asciiTheme="minorHAnsi" w:hAnsiTheme="minorHAnsi" w:cstheme="minorHAnsi"/>
+        </w:rPr>
+        <w:t>.</w:t>
+      </w:r>
+    </w:p>
+    <w:p>
+      <w:pPr>
+        <w:pStyle w:val="NormalWeb"/>
+        <w:numPr>
+          <w:ilvl w:val="0"/>
+          <w:numId w:val="65"/>
+        </w:numPr>
+        <w:rPr>
+          <w:rFonts w:asciiTheme="minorHAnsi" w:hAnsiTheme="minorHAnsi" w:cstheme="minorHAnsi"/>
+        </w:rPr>
+      </w:pPr>
+      <w:r>
+        <w:rPr>
+          <w:rStyle w:val="Textoennegrita"/>
+          <w:rFonts w:asciiTheme="minorHAnsi" w:hAnsiTheme="minorHAnsi" w:cstheme="minorHAnsi"/>
+        </w:rPr>
+        <w:t>Concurrencia</w:t>
+      </w:r>
+      <w:r>
+        <w:rPr>
+          <w:rFonts w:asciiTheme="minorHAnsi" w:hAnsiTheme="minorHAnsi" w:cstheme="minorHAnsi"/>
+        </w:rPr>
+        <w:t>:</w:t>
+      </w:r>
+    </w:p>
+    <w:p>
+      <w:pPr>
+        <w:numPr>
+          <w:ilvl w:val="1"/>
+          <w:numId w:val="65"/>
+        </w:numPr>
+        <w:spacing w:before="100" w:beforeAutospacing="1" w:after="100" w:afterAutospacing="1" w:line="240" w:lineRule="auto"/>
+        <w:rPr>
+          <w:rFonts w:asciiTheme="minorHAnsi" w:hAnsiTheme="minorHAnsi" w:cstheme="minorHAnsi"/>
+        </w:rPr>
+      </w:pPr>
+      <w:r>
+        <w:rPr>
+          <w:rFonts w:asciiTheme="minorHAnsi" w:hAnsiTheme="minorHAnsi" w:cstheme="minorHAnsi"/>
+        </w:rPr>
+        <w:t xml:space="preserve">El sistema debe soportar al menos </w:t>
+      </w:r>
+      <w:r>
+        <w:rPr>
+          <w:rStyle w:val="Textoennegrita"/>
+          <w:rFonts w:asciiTheme="minorHAnsi" w:hAnsiTheme="minorHAnsi" w:cstheme="minorHAnsi"/>
+        </w:rPr>
+        <w:t>20 usuarios simultáneos</w:t>
+      </w:r>
+      <w:r>
+        <w:rPr>
+          <w:rFonts w:asciiTheme="minorHAnsi" w:hAnsiTheme="minorHAnsi" w:cstheme="minorHAnsi"/>
+        </w:rPr>
+        <w:t xml:space="preserve"> sin degradar el rendimiento.</w:t>
+      </w:r>
+    </w:p>
+    <w:p>
+      <w:pPr>
+        <w:numPr>
+          <w:ilvl w:val="1"/>
+          <w:numId w:val="65"/>
+        </w:numPr>
+        <w:spacing w:before="100" w:beforeAutospacing="1" w:after="100" w:afterAutospacing="1" w:line="240" w:lineRule="auto"/>
+        <w:rPr>
+          <w:rFonts w:asciiTheme="minorHAnsi" w:hAnsiTheme="minorHAnsi" w:cstheme="minorHAnsi"/>
+        </w:rPr>
+      </w:pPr>
+      <w:r>
+        <w:rPr>
+          <w:rFonts w:asciiTheme="minorHAnsi" w:hAnsiTheme="minorHAnsi" w:cstheme="minorHAnsi"/>
+        </w:rPr>
+        <w:t>Las transacciones deben ser consistentes y evitar bloqueos incluso en condiciones de alta carga.</w:t>
+      </w:r>
+    </w:p>
+    <w:p>
+      <w:pPr>
+        <w:pStyle w:val="NormalWeb"/>
+        <w:numPr>
+          <w:ilvl w:val="0"/>
+          <w:numId w:val="65"/>
+        </w:numPr>
+        <w:rPr>
+          <w:rFonts w:asciiTheme="minorHAnsi" w:hAnsiTheme="minorHAnsi" w:cstheme="minorHAnsi"/>
+        </w:rPr>
+      </w:pPr>
+      <w:r>
+        <w:rPr>
+          <w:rStyle w:val="Textoennegrita"/>
+          <w:rFonts w:asciiTheme="minorHAnsi" w:hAnsiTheme="minorHAnsi" w:cstheme="minorHAnsi"/>
+        </w:rPr>
+        <w:t>Disponibilidad</w:t>
+      </w:r>
+      <w:r>
+        <w:rPr>
+          <w:rFonts w:asciiTheme="minorHAnsi" w:hAnsiTheme="minorHAnsi" w:cstheme="minorHAnsi"/>
+        </w:rPr>
+        <w:t>:</w:t>
+      </w:r>
+    </w:p>
+    <w:p>
+      <w:pPr>
+        <w:numPr>
+          <w:ilvl w:val="1"/>
+          <w:numId w:val="65"/>
+        </w:numPr>
+        <w:spacing w:before="100" w:beforeAutospacing="1" w:after="100" w:afterAutospacing="1" w:line="240" w:lineRule="auto"/>
+        <w:rPr>
+          <w:rFonts w:asciiTheme="minorHAnsi" w:hAnsiTheme="minorHAnsi" w:cstheme="minorHAnsi"/>
+        </w:rPr>
+      </w:pPr>
+      <w:r>
+        <w:rPr>
+          <w:rFonts w:asciiTheme="minorHAnsi" w:hAnsiTheme="minorHAnsi" w:cstheme="minorHAnsi"/>
+        </w:rPr>
+        <w:lastRenderedPageBreak/>
+        <w:t xml:space="preserve">El sistema debe estar disponible el </w:t>
+      </w:r>
+      <w:r>
+        <w:rPr>
+          <w:rStyle w:val="Textoennegrita"/>
+          <w:rFonts w:asciiTheme="minorHAnsi" w:hAnsiTheme="minorHAnsi" w:cstheme="minorHAnsi"/>
+        </w:rPr>
+        <w:t>99.5% del tiempo</w:t>
+      </w:r>
+      <w:r>
+        <w:rPr>
+          <w:rFonts w:asciiTheme="minorHAnsi" w:hAnsiTheme="minorHAnsi" w:cstheme="minorHAnsi"/>
+        </w:rPr>
+        <w:t>, con mantenimientos planificados fuera de los horarios pico.</w:t>
+      </w:r>
+    </w:p>
+    <w:p>
+      <w:pPr>
+        <w:pStyle w:val="NormalWeb"/>
+        <w:numPr>
+          <w:ilvl w:val="0"/>
+          <w:numId w:val="65"/>
+        </w:numPr>
+        <w:rPr>
+          <w:rFonts w:asciiTheme="minorHAnsi" w:hAnsiTheme="minorHAnsi" w:cstheme="minorHAnsi"/>
+        </w:rPr>
+      </w:pPr>
+      <w:r>
+        <w:rPr>
+          <w:rStyle w:val="Textoennegrita"/>
+          <w:rFonts w:asciiTheme="minorHAnsi" w:hAnsiTheme="minorHAnsi" w:cstheme="minorHAnsi"/>
+        </w:rPr>
+        <w:t>Escalabilidad</w:t>
+      </w:r>
+      <w:r>
+        <w:rPr>
+          <w:rFonts w:asciiTheme="minorHAnsi" w:hAnsiTheme="minorHAnsi" w:cstheme="minorHAnsi"/>
+        </w:rPr>
+        <w:t>:</w:t>
+      </w:r>
+    </w:p>
+    <w:p>
+      <w:pPr>
+        <w:numPr>
+          <w:ilvl w:val="1"/>
+          <w:numId w:val="65"/>
+        </w:numPr>
+        <w:spacing w:before="100" w:beforeAutospacing="1" w:after="100" w:afterAutospacing="1" w:line="240" w:lineRule="auto"/>
+        <w:rPr>
+          <w:rFonts w:asciiTheme="minorHAnsi" w:hAnsiTheme="minorHAnsi" w:cstheme="minorHAnsi"/>
+        </w:rPr>
+      </w:pPr>
+      <w:r>
+        <w:rPr>
+          <w:rFonts w:asciiTheme="minorHAnsi" w:hAnsiTheme="minorHAnsi" w:cstheme="minorHAnsi"/>
+        </w:rPr>
+        <w:t>El sistema debe poder manejar un crecimiento del 50% en el catálogo de libros sin comprometer el tiempo de respuesta.</w:t>
+      </w:r>
+    </w:p>
+    <w:p>
+      <w:pPr>
+        <w:spacing w:before="100" w:beforeAutospacing="1" w:after="100" w:afterAutospacing="1" w:line="240" w:lineRule="auto"/>
+        <w:rPr>
+          <w:rFonts w:asciiTheme="minorHAnsi" w:hAnsiTheme="minorHAnsi" w:cstheme="minorHAnsi"/>
+          <w:sz w:val="24"/>
+          <w:szCs w:val="24"/>
+        </w:rPr>
+      </w:pPr>
+    </w:p>
+    <w:p>
+      <w:pPr>
         <w:rPr>
           <w:b/>
           <w:sz w:val="40"/>
@@ -23410,7 +24079,7 @@
 </file>
 
 <file path=word/endnotes.xml><?xml version="1.0" encoding="utf-8"?>
-<w:endnotes xmlns:wpc="http://schemas.microsoft.com/office/word/2010/wordprocessingCanvas" xmlns:cx="http://schemas.microsoft.com/office/drawing/2014/chartex" xmlns:cx1="http://schemas.microsoft.com/office/drawing/2015/9/8/chartex" xmlns:cx2="http://schemas.microsoft.com/office/drawing/2015/10/21/chartex" xmlns:cx3="http://schemas.microsoft.com/office/drawing/2016/5/9/chartex" xmlns:cx4="http://schemas.microsoft.com/office/drawing/2016/5/10/chartex" xmlns:cx5="http://schemas.microsoft.com/office/drawing/2016/5/11/chartex" xmlns:cx6="http://schemas.microsoft.com/office/drawing/2016/5/12/chartex" xmlns:cx7="http://schemas.microsoft.com/office/drawing/2016/5/13/chartex" xmlns:cx8="http://schemas.microsoft.com/office/drawing/2016/5/14/chartex" xmlns:mc="http://schemas.openxmlformats.org/markup-compatibility/2006" xmlns:aink="http://schemas.microsoft.com/office/drawing/2016/ink" xmlns:am3d="http://schemas.microsoft.com/office/drawing/2017/model3d" xmlns:o="urn:schemas-microsoft-com:office:office" xmlns:oel="http://schemas.microsoft.com/office/2019/extlst" xmlns:r="http://schemas.openxmlformats.org/officeDocument/2006/relationships" xmlns:m="http://schemas.openxmlformats.org/officeDocument/2006/math" xmlns:v="urn:schemas-microsoft-com:vml" xmlns:wp14="http://schemas.microsoft.com/office/word/2010/wordprocessingDrawing" xmlns:wp="http://schemas.openxmlformats.org/drawingml/2006/wordprocessingDrawing" xmlns:w10="urn:schemas-microsoft-com:office:word" xmlns:w="http://schemas.openxmlformats.org/wordprocessingml/2006/main" xmlns:w14="http://schemas.microsoft.com/office/word/2010/wordml" xmlns:w15="http://schemas.microsoft.com/office/word/2012/wordml" xmlns:w16cex="http://schemas.microsoft.com/office/word/2018/wordml/cex" xmlns:w16cid="http://schemas.microsoft.com/office/word/2016/wordml/cid" xmlns:w16="http://schemas.microsoft.com/office/word/2018/wordml" xmlns:w16du="http://schemas.microsoft.com/office/word/2023/wordml/word16du" xmlns:w16sdtdh="http://schemas.microsoft.com/office/word/2020/wordml/sdtdatahash" xmlns:w16se="http://schemas.microsoft.com/office/word/2015/wordml/symex" xmlns:wpg="http://schemas.microsoft.com/office/word/2010/wordprocessingGroup" xmlns:wpi="http://schemas.microsoft.com/office/word/2010/wordprocessingInk" xmlns:wne="http://schemas.microsoft.com/office/word/2006/wordml" xmlns:wps="http://schemas.microsoft.com/office/word/2010/wordprocessingShape" mc:Ignorable="w14 w15 w16se w16cid w16 w16cex w16sdtdh w16du wp14">
+<w:endnotes xmlns:wpc="http://schemas.microsoft.com/office/word/2010/wordprocessingCanvas" xmlns:cx="http://schemas.microsoft.com/office/drawing/2014/chartex" xmlns:cx1="http://schemas.microsoft.com/office/drawing/2015/9/8/chartex" xmlns:cx2="http://schemas.microsoft.com/office/drawing/2015/10/21/chartex" xmlns:cx3="http://schemas.microsoft.com/office/drawing/2016/5/9/chartex" xmlns:cx4="http://schemas.microsoft.com/office/drawing/2016/5/10/chartex" xmlns:cx5="http://schemas.microsoft.com/office/drawing/2016/5/11/chartex" xmlns:cx6="http://schemas.microsoft.com/office/drawing/2016/5/12/chartex" xmlns:cx7="http://schemas.microsoft.com/office/drawing/2016/5/13/chartex" xmlns:cx8="http://schemas.microsoft.com/office/drawing/2016/5/14/chartex" xmlns:mc="http://schemas.openxmlformats.org/markup-compatibility/2006" xmlns:aink="http://schemas.microsoft.com/office/drawing/2016/ink" xmlns:am3d="http://schemas.microsoft.com/office/drawing/2017/model3d" xmlns:o="urn:schemas-microsoft-com:office:office" xmlns:r="http://schemas.openxmlformats.org/officeDocument/2006/relationships" xmlns:m="http://schemas.openxmlformats.org/officeDocument/2006/math" xmlns:v="urn:schemas-microsoft-com:vml" xmlns:wp14="http://schemas.microsoft.com/office/word/2010/wordprocessingDrawing" xmlns:wp="http://schemas.openxmlformats.org/drawingml/2006/wordprocessingDrawing" xmlns:w10="urn:schemas-microsoft-com:office:word" xmlns:w="http://schemas.openxmlformats.org/wordprocessingml/2006/main" xmlns:w14="http://schemas.microsoft.com/office/word/2010/wordml" xmlns:w15="http://schemas.microsoft.com/office/word/2012/wordml" xmlns:w16cex="http://schemas.microsoft.com/office/word/2018/wordml/cex" xmlns:w16cid="http://schemas.microsoft.com/office/word/2016/wordml/cid" xmlns:w16="http://schemas.microsoft.com/office/word/2018/wordml" xmlns:w16sdtdh="http://schemas.microsoft.com/office/word/2020/wordml/sdtdatahash" xmlns:w16se="http://schemas.microsoft.com/office/word/2015/wordml/symex" xmlns:wpg="http://schemas.microsoft.com/office/word/2010/wordprocessingGroup" xmlns:wpi="http://schemas.microsoft.com/office/word/2010/wordprocessingInk" xmlns:wne="http://schemas.microsoft.com/office/word/2006/wordml" xmlns:wps="http://schemas.microsoft.com/office/word/2010/wordprocessingShape" mc:Ignorable="w14 w15 w16se w16cid w16 w16cex w16sdtdh wp14">
   <w:endnote w:type="separator" w:id="-1">
     <w:p>
       <w:pPr>
@@ -23435,7 +24104,7 @@
 </file>
 
 <file path=word/footer1.xml><?xml version="1.0" encoding="utf-8"?>
-<w:ftr xmlns:wpc="http://schemas.microsoft.com/office/word/2010/wordprocessingCanvas" xmlns:cx="http://schemas.microsoft.com/office/drawing/2014/chartex" xmlns:cx1="http://schemas.microsoft.com/office/drawing/2015/9/8/chartex" xmlns:cx2="http://schemas.microsoft.com/office/drawing/2015/10/21/chartex" xmlns:cx3="http://schemas.microsoft.com/office/drawing/2016/5/9/chartex" xmlns:cx4="http://schemas.microsoft.com/office/drawing/2016/5/10/chartex" xmlns:cx5="http://schemas.microsoft.com/office/drawing/2016/5/11/chartex" xmlns:cx6="http://schemas.microsoft.com/office/drawing/2016/5/12/chartex" xmlns:cx7="http://schemas.microsoft.com/office/drawing/2016/5/13/chartex" xmlns:cx8="http://schemas.microsoft.com/office/drawing/2016/5/14/chartex" xmlns:mc="http://schemas.openxmlformats.org/markup-compatibility/2006" xmlns:aink="http://schemas.microsoft.com/office/drawing/2016/ink" xmlns:am3d="http://schemas.microsoft.com/office/drawing/2017/model3d" xmlns:o="urn:schemas-microsoft-com:office:office" xmlns:oel="http://schemas.microsoft.com/office/2019/extlst" xmlns:r="http://schemas.openxmlformats.org/officeDocument/2006/relationships" xmlns:m="http://schemas.openxmlformats.org/officeDocument/2006/math" xmlns:v="urn:schemas-microsoft-com:vml" xmlns:wp14="http://schemas.microsoft.com/office/word/2010/wordprocessingDrawing" xmlns:wp="http://schemas.openxmlformats.org/drawingml/2006/wordprocessingDrawing" xmlns:w10="urn:schemas-microsoft-com:office:word" xmlns:w="http://schemas.openxmlformats.org/wordprocessingml/2006/main" xmlns:w14="http://schemas.microsoft.com/office/word/2010/wordml" xmlns:w15="http://schemas.microsoft.com/office/word/2012/wordml" xmlns:w16cex="http://schemas.microsoft.com/office/word/2018/wordml/cex" xmlns:w16cid="http://schemas.microsoft.com/office/word/2016/wordml/cid" xmlns:w16="http://schemas.microsoft.com/office/word/2018/wordml" xmlns:w16du="http://schemas.microsoft.com/office/word/2023/wordml/word16du" xmlns:w16sdtdh="http://schemas.microsoft.com/office/word/2020/wordml/sdtdatahash" xmlns:w16se="http://schemas.microsoft.com/office/word/2015/wordml/symex" xmlns:wpg="http://schemas.microsoft.com/office/word/2010/wordprocessingGroup" xmlns:wpi="http://schemas.microsoft.com/office/word/2010/wordprocessingInk" xmlns:wne="http://schemas.microsoft.com/office/word/2006/wordml" xmlns:wps="http://schemas.microsoft.com/office/word/2010/wordprocessingShape" mc:Ignorable="w14 w15 w16se w16cid w16 w16cex w16sdtdh w16du wp14">
+<w:ftr xmlns:wpc="http://schemas.microsoft.com/office/word/2010/wordprocessingCanvas" xmlns:cx="http://schemas.microsoft.com/office/drawing/2014/chartex" xmlns:cx1="http://schemas.microsoft.com/office/drawing/2015/9/8/chartex" xmlns:cx2="http://schemas.microsoft.com/office/drawing/2015/10/21/chartex" xmlns:cx3="http://schemas.microsoft.com/office/drawing/2016/5/9/chartex" xmlns:cx4="http://schemas.microsoft.com/office/drawing/2016/5/10/chartex" xmlns:cx5="http://schemas.microsoft.com/office/drawing/2016/5/11/chartex" xmlns:cx6="http://schemas.microsoft.com/office/drawing/2016/5/12/chartex" xmlns:cx7="http://schemas.microsoft.com/office/drawing/2016/5/13/chartex" xmlns:cx8="http://schemas.microsoft.com/office/drawing/2016/5/14/chartex" xmlns:mc="http://schemas.openxmlformats.org/markup-compatibility/2006" xmlns:aink="http://schemas.microsoft.com/office/drawing/2016/ink" xmlns:am3d="http://schemas.microsoft.com/office/drawing/2017/model3d" xmlns:o="urn:schemas-microsoft-com:office:office" xmlns:r="http://schemas.openxmlformats.org/officeDocument/2006/relationships" xmlns:m="http://schemas.openxmlformats.org/officeDocument/2006/math" xmlns:v="urn:schemas-microsoft-com:vml" xmlns:wp14="http://schemas.microsoft.com/office/word/2010/wordprocessingDrawing" xmlns:wp="http://schemas.openxmlformats.org/drawingml/2006/wordprocessingDrawing" xmlns:w10="urn:schemas-microsoft-com:office:word" xmlns:w="http://schemas.openxmlformats.org/wordprocessingml/2006/main" xmlns:w14="http://schemas.microsoft.com/office/word/2010/wordml" xmlns:w15="http://schemas.microsoft.com/office/word/2012/wordml" xmlns:w16cex="http://schemas.microsoft.com/office/word/2018/wordml/cex" xmlns:w16cid="http://schemas.microsoft.com/office/word/2016/wordml/cid" xmlns:w16="http://schemas.microsoft.com/office/word/2018/wordml" xmlns:w16sdtdh="http://schemas.microsoft.com/office/word/2020/wordml/sdtdatahash" xmlns:w16se="http://schemas.microsoft.com/office/word/2015/wordml/symex" xmlns:wpg="http://schemas.microsoft.com/office/word/2010/wordprocessingGroup" xmlns:wpi="http://schemas.microsoft.com/office/word/2010/wordprocessingInk" xmlns:wne="http://schemas.microsoft.com/office/word/2006/wordml" xmlns:wps="http://schemas.microsoft.com/office/word/2010/wordprocessingShape" mc:Ignorable="w14 w15 w16se w16cid w16 w16cex w16sdtdh wp14">
   <w:p>
     <w:pPr>
       <w:jc w:val="right"/>
@@ -23460,7 +24129,7 @@
 </file>
 
 <file path=word/footnotes.xml><?xml version="1.0" encoding="utf-8"?>
-<w:footnotes xmlns:wpc="http://schemas.microsoft.com/office/word/2010/wordprocessingCanvas" xmlns:cx="http://schemas.microsoft.com/office/drawing/2014/chartex" xmlns:cx1="http://schemas.microsoft.com/office/drawing/2015/9/8/chartex" xmlns:cx2="http://schemas.microsoft.com/office/drawing/2015/10/21/chartex" xmlns:cx3="http://schemas.microsoft.com/office/drawing/2016/5/9/chartex" xmlns:cx4="http://schemas.microsoft.com/office/drawing/2016/5/10/chartex" xmlns:cx5="http://schemas.microsoft.com/office/drawing/2016/5/11/chartex" xmlns:cx6="http://schemas.microsoft.com/office/drawing/2016/5/12/chartex" xmlns:cx7="http://schemas.microsoft.com/office/drawing/2016/5/13/chartex" xmlns:cx8="http://schemas.microsoft.com/office/drawing/2016/5/14/chartex" xmlns:mc="http://schemas.openxmlformats.org/markup-compatibility/2006" xmlns:aink="http://schemas.microsoft.com/office/drawing/2016/ink" xmlns:am3d="http://schemas.microsoft.com/office/drawing/2017/model3d" xmlns:o="urn:schemas-microsoft-com:office:office" xmlns:oel="http://schemas.microsoft.com/office/2019/extlst" xmlns:r="http://schemas.openxmlformats.org/officeDocument/2006/relationships" xmlns:m="http://schemas.openxmlformats.org/officeDocument/2006/math" xmlns:v="urn:schemas-microsoft-com:vml" xmlns:wp14="http://schemas.microsoft.com/office/word/2010/wordprocessingDrawing" xmlns:wp="http://schemas.openxmlformats.org/drawingml/2006/wordprocessingDrawing" xmlns:w10="urn:schemas-microsoft-com:office:word" xmlns:w="http://schemas.openxmlformats.org/wordprocessingml/2006/main" xmlns:w14="http://schemas.microsoft.com/office/word/2010/wordml" xmlns:w15="http://schemas.microsoft.com/office/word/2012/wordml" xmlns:w16cex="http://schemas.microsoft.com/office/word/2018/wordml/cex" xmlns:w16cid="http://schemas.microsoft.com/office/word/2016/wordml/cid" xmlns:w16="http://schemas.microsoft.com/office/word/2018/wordml" xmlns:w16du="http://schemas.microsoft.com/office/word/2023/wordml/word16du" xmlns:w16sdtdh="http://schemas.microsoft.com/office/word/2020/wordml/sdtdatahash" xmlns:w16se="http://schemas.microsoft.com/office/word/2015/wordml/symex" xmlns:wpg="http://schemas.microsoft.com/office/word/2010/wordprocessingGroup" xmlns:wpi="http://schemas.microsoft.com/office/word/2010/wordprocessingInk" xmlns:wne="http://schemas.microsoft.com/office/word/2006/wordml" xmlns:wps="http://schemas.microsoft.com/office/word/2010/wordprocessingShape" mc:Ignorable="w14 w15 w16se w16cid w16 w16cex w16sdtdh w16du wp14">
+<w:footnotes xmlns:wpc="http://schemas.microsoft.com/office/word/2010/wordprocessingCanvas" xmlns:cx="http://schemas.microsoft.com/office/drawing/2014/chartex" xmlns:cx1="http://schemas.microsoft.com/office/drawing/2015/9/8/chartex" xmlns:cx2="http://schemas.microsoft.com/office/drawing/2015/10/21/chartex" xmlns:cx3="http://schemas.microsoft.com/office/drawing/2016/5/9/chartex" xmlns:cx4="http://schemas.microsoft.com/office/drawing/2016/5/10/chartex" xmlns:cx5="http://schemas.microsoft.com/office/drawing/2016/5/11/chartex" xmlns:cx6="http://schemas.microsoft.com/office/drawing/2016/5/12/chartex" xmlns:cx7="http://schemas.microsoft.com/office/drawing/2016/5/13/chartex" xmlns:cx8="http://schemas.microsoft.com/office/drawing/2016/5/14/chartex" xmlns:mc="http://schemas.openxmlformats.org/markup-compatibility/2006" xmlns:aink="http://schemas.microsoft.com/office/drawing/2016/ink" xmlns:am3d="http://schemas.microsoft.com/office/drawing/2017/model3d" xmlns:o="urn:schemas-microsoft-com:office:office" xmlns:r="http://schemas.openxmlformats.org/officeDocument/2006/relationships" xmlns:m="http://schemas.openxmlformats.org/officeDocument/2006/math" xmlns:v="urn:schemas-microsoft-com:vml" xmlns:wp14="http://schemas.microsoft.com/office/word/2010/wordprocessingDrawing" xmlns:wp="http://schemas.openxmlformats.org/drawingml/2006/wordprocessingDrawing" xmlns:w10="urn:schemas-microsoft-com:office:word" xmlns:w="http://schemas.openxmlformats.org/wordprocessingml/2006/main" xmlns:w14="http://schemas.microsoft.com/office/word/2010/wordml" xmlns:w15="http://schemas.microsoft.com/office/word/2012/wordml" xmlns:w16cex="http://schemas.microsoft.com/office/word/2018/wordml/cex" xmlns:w16cid="http://schemas.microsoft.com/office/word/2016/wordml/cid" xmlns:w16="http://schemas.microsoft.com/office/word/2018/wordml" xmlns:w16sdtdh="http://schemas.microsoft.com/office/word/2020/wordml/sdtdatahash" xmlns:w16se="http://schemas.microsoft.com/office/word/2015/wordml/symex" xmlns:wpg="http://schemas.microsoft.com/office/word/2010/wordprocessingGroup" xmlns:wpi="http://schemas.microsoft.com/office/word/2010/wordprocessingInk" xmlns:wne="http://schemas.microsoft.com/office/word/2006/wordml" xmlns:wps="http://schemas.microsoft.com/office/word/2010/wordprocessingShape" mc:Ignorable="w14 w15 w16se w16cid w16 w16cex w16sdtdh wp14">
   <w:footnote w:type="separator" w:id="-1">
     <w:p>
       <w:pPr>
@@ -23485,7 +24154,7 @@
 </file>
 
 <file path=word/numbering.xml><?xml version="1.0" encoding="utf-8"?>
-<w:numbering xmlns:wpc="http://schemas.microsoft.com/office/word/2010/wordprocessingCanvas" xmlns:cx="http://schemas.microsoft.com/office/drawing/2014/chartex" xmlns:cx1="http://schemas.microsoft.com/office/drawing/2015/9/8/chartex" xmlns:cx2="http://schemas.microsoft.com/office/drawing/2015/10/21/chartex" xmlns:cx3="http://schemas.microsoft.com/office/drawing/2016/5/9/chartex" xmlns:cx4="http://schemas.microsoft.com/office/drawing/2016/5/10/chartex" xmlns:cx5="http://schemas.microsoft.com/office/drawing/2016/5/11/chartex" xmlns:cx6="http://schemas.microsoft.com/office/drawing/2016/5/12/chartex" xmlns:cx7="http://schemas.microsoft.com/office/drawing/2016/5/13/chartex" xmlns:cx8="http://schemas.microsoft.com/office/drawing/2016/5/14/chartex" xmlns:mc="http://schemas.openxmlformats.org/markup-compatibility/2006" xmlns:aink="http://schemas.microsoft.com/office/drawing/2016/ink" xmlns:am3d="http://schemas.microsoft.com/office/drawing/2017/model3d" xmlns:o="urn:schemas-microsoft-com:office:office" xmlns:oel="http://schemas.microsoft.com/office/2019/extlst" xmlns:r="http://schemas.openxmlformats.org/officeDocument/2006/relationships" xmlns:m="http://schemas.openxmlformats.org/officeDocument/2006/math" xmlns:v="urn:schemas-microsoft-com:vml" xmlns:wp14="http://schemas.microsoft.com/office/word/2010/wordprocessingDrawing" xmlns:wp="http://schemas.openxmlformats.org/drawingml/2006/wordprocessingDrawing" xmlns:w10="urn:schemas-microsoft-com:office:word" xmlns:w="http://schemas.openxmlformats.org/wordprocessingml/2006/main" xmlns:w14="http://schemas.microsoft.com/office/word/2010/wordml" xmlns:w15="http://schemas.microsoft.com/office/word/2012/wordml" xmlns:w16cex="http://schemas.microsoft.com/office/word/2018/wordml/cex" xmlns:w16cid="http://schemas.microsoft.com/office/word/2016/wordml/cid" xmlns:w16="http://schemas.microsoft.com/office/word/2018/wordml" xmlns:w16du="http://schemas.microsoft.com/office/word/2023/wordml/word16du" xmlns:w16sdtdh="http://schemas.microsoft.com/office/word/2020/wordml/sdtdatahash" xmlns:w16se="http://schemas.microsoft.com/office/word/2015/wordml/symex" xmlns:wpg="http://schemas.microsoft.com/office/word/2010/wordprocessingGroup" xmlns:wpi="http://schemas.microsoft.com/office/word/2010/wordprocessingInk" xmlns:wne="http://schemas.microsoft.com/office/word/2006/wordml" xmlns:wps="http://schemas.microsoft.com/office/word/2010/wordprocessingShape" mc:Ignorable="w14 w15 w16se w16cid w16 w16cex w16sdtdh w16du wp14">
+<w:numbering xmlns:wpc="http://schemas.microsoft.com/office/word/2010/wordprocessingCanvas" xmlns:cx="http://schemas.microsoft.com/office/drawing/2014/chartex" xmlns:cx1="http://schemas.microsoft.com/office/drawing/2015/9/8/chartex" xmlns:cx2="http://schemas.microsoft.com/office/drawing/2015/10/21/chartex" xmlns:cx3="http://schemas.microsoft.com/office/drawing/2016/5/9/chartex" xmlns:cx4="http://schemas.microsoft.com/office/drawing/2016/5/10/chartex" xmlns:cx5="http://schemas.microsoft.com/office/drawing/2016/5/11/chartex" xmlns:cx6="http://schemas.microsoft.com/office/drawing/2016/5/12/chartex" xmlns:cx7="http://schemas.microsoft.com/office/drawing/2016/5/13/chartex" xmlns:cx8="http://schemas.microsoft.com/office/drawing/2016/5/14/chartex" xmlns:mc="http://schemas.openxmlformats.org/markup-compatibility/2006" xmlns:aink="http://schemas.microsoft.com/office/drawing/2016/ink" xmlns:am3d="http://schemas.microsoft.com/office/drawing/2017/model3d" xmlns:o="urn:schemas-microsoft-com:office:office" xmlns:r="http://schemas.openxmlformats.org/officeDocument/2006/relationships" xmlns:m="http://schemas.openxmlformats.org/officeDocument/2006/math" xmlns:v="urn:schemas-microsoft-com:vml" xmlns:wp14="http://schemas.microsoft.com/office/word/2010/wordprocessingDrawing" xmlns:wp="http://schemas.openxmlformats.org/drawingml/2006/wordprocessingDrawing" xmlns:w10="urn:schemas-microsoft-com:office:word" xmlns:w="http://schemas.openxmlformats.org/wordprocessingml/2006/main" xmlns:w14="http://schemas.microsoft.com/office/word/2010/wordml" xmlns:w15="http://schemas.microsoft.com/office/word/2012/wordml" xmlns:w16cex="http://schemas.microsoft.com/office/word/2018/wordml/cex" xmlns:w16cid="http://schemas.microsoft.com/office/word/2016/wordml/cid" xmlns:w16="http://schemas.microsoft.com/office/word/2018/wordml" xmlns:w16sdtdh="http://schemas.microsoft.com/office/word/2020/wordml/sdtdatahash" xmlns:w16se="http://schemas.microsoft.com/office/word/2015/wordml/symex" xmlns:wpg="http://schemas.microsoft.com/office/word/2010/wordprocessingGroup" xmlns:wpi="http://schemas.microsoft.com/office/word/2010/wordprocessingInk" xmlns:wne="http://schemas.microsoft.com/office/word/2006/wordml" xmlns:wps="http://schemas.microsoft.com/office/word/2010/wordprocessingShape" mc:Ignorable="w14 w15 w16se w16cid w16 w16cex w16sdtdh wp14">
   <w:abstractNum w:abstractNumId="0" w15:restartNumberingAfterBreak="0">
     <w:nsid w:val="02F94A15"/>
     <w:multiLevelType w:val="multilevel"/>
@@ -23968,6 +24637,123 @@
     </w:lvl>
   </w:abstractNum>
   <w:abstractNum w:abstractNumId="4" w15:restartNumberingAfterBreak="0">
+    <w:nsid w:val="08CB0725"/>
+    <w:multiLevelType w:val="multilevel"/>
+    <w:tmpl w:val="F1A04CB4"/>
+    <w:lvl w:ilvl="0">
+      <w:start w:val="1"/>
+      <w:numFmt w:val="decimal"/>
+      <w:lvlText w:val="%1."/>
+      <w:lvlJc w:val="left"/>
+      <w:pPr>
+        <w:tabs>
+          <w:tab w:val="num" w:pos="720"/>
+        </w:tabs>
+        <w:ind w:left="720" w:hanging="360"/>
+      </w:pPr>
+    </w:lvl>
+    <w:lvl w:ilvl="1">
+      <w:start w:val="1"/>
+      <w:numFmt w:val="bullet"/>
+      <w:lvlText w:val=""/>
+      <w:lvlJc w:val="left"/>
+      <w:pPr>
+        <w:tabs>
+          <w:tab w:val="num" w:pos="1352"/>
+        </w:tabs>
+        <w:ind w:left="1352" w:hanging="360"/>
+      </w:pPr>
+      <w:rPr>
+        <w:rFonts w:ascii="Symbol" w:hAnsi="Symbol" w:hint="default"/>
+        <w:sz w:val="20"/>
+      </w:rPr>
+    </w:lvl>
+    <w:lvl w:ilvl="2" w:tentative="1">
+      <w:start w:val="1"/>
+      <w:numFmt w:val="decimal"/>
+      <w:lvlText w:val="%3."/>
+      <w:lvlJc w:val="left"/>
+      <w:pPr>
+        <w:tabs>
+          <w:tab w:val="num" w:pos="2160"/>
+        </w:tabs>
+        <w:ind w:left="2160" w:hanging="360"/>
+      </w:pPr>
+    </w:lvl>
+    <w:lvl w:ilvl="3" w:tentative="1">
+      <w:start w:val="1"/>
+      <w:numFmt w:val="decimal"/>
+      <w:lvlText w:val="%4."/>
+      <w:lvlJc w:val="left"/>
+      <w:pPr>
+        <w:tabs>
+          <w:tab w:val="num" w:pos="2880"/>
+        </w:tabs>
+        <w:ind w:left="2880" w:hanging="360"/>
+      </w:pPr>
+    </w:lvl>
+    <w:lvl w:ilvl="4" w:tentative="1">
+      <w:start w:val="1"/>
+      <w:numFmt w:val="decimal"/>
+      <w:lvlText w:val="%5."/>
+      <w:lvlJc w:val="left"/>
+      <w:pPr>
+        <w:tabs>
+          <w:tab w:val="num" w:pos="3600"/>
+        </w:tabs>
+        <w:ind w:left="3600" w:hanging="360"/>
+      </w:pPr>
+    </w:lvl>
+    <w:lvl w:ilvl="5" w:tentative="1">
+      <w:start w:val="1"/>
+      <w:numFmt w:val="decimal"/>
+      <w:lvlText w:val="%6."/>
+      <w:lvlJc w:val="left"/>
+      <w:pPr>
+        <w:tabs>
+          <w:tab w:val="num" w:pos="4320"/>
+        </w:tabs>
+        <w:ind w:left="4320" w:hanging="360"/>
+      </w:pPr>
+    </w:lvl>
+    <w:lvl w:ilvl="6" w:tentative="1">
+      <w:start w:val="1"/>
+      <w:numFmt w:val="decimal"/>
+      <w:lvlText w:val="%7."/>
+      <w:lvlJc w:val="left"/>
+      <w:pPr>
+        <w:tabs>
+          <w:tab w:val="num" w:pos="5040"/>
+        </w:tabs>
+        <w:ind w:left="5040" w:hanging="360"/>
+      </w:pPr>
+    </w:lvl>
+    <w:lvl w:ilvl="7" w:tentative="1">
+      <w:start w:val="1"/>
+      <w:numFmt w:val="decimal"/>
+      <w:lvlText w:val="%8."/>
+      <w:lvlJc w:val="left"/>
+      <w:pPr>
+        <w:tabs>
+          <w:tab w:val="num" w:pos="5760"/>
+        </w:tabs>
+        <w:ind w:left="5760" w:hanging="360"/>
+      </w:pPr>
+    </w:lvl>
+    <w:lvl w:ilvl="8" w:tentative="1">
+      <w:start w:val="1"/>
+      <w:numFmt w:val="decimal"/>
+      <w:lvlText w:val="%9."/>
+      <w:lvlJc w:val="left"/>
+      <w:pPr>
+        <w:tabs>
+          <w:tab w:val="num" w:pos="6480"/>
+        </w:tabs>
+        <w:ind w:left="6480" w:hanging="360"/>
+      </w:pPr>
+    </w:lvl>
+  </w:abstractNum>
+  <w:abstractNum w:abstractNumId="5" w15:restartNumberingAfterBreak="0">
     <w:nsid w:val="08DF025F"/>
     <w:multiLevelType w:val="hybridMultilevel"/>
     <w:tmpl w:val="63284FE6"/>
@@ -24054,7 +24840,7 @@
       </w:pPr>
     </w:lvl>
   </w:abstractNum>
-  <w:abstractNum w:abstractNumId="5" w15:restartNumberingAfterBreak="0">
+  <w:abstractNum w:abstractNumId="6" w15:restartNumberingAfterBreak="0">
     <w:nsid w:val="0A35383A"/>
     <w:multiLevelType w:val="hybridMultilevel"/>
     <w:tmpl w:val="A44EB506"/>
@@ -24168,7 +24954,7 @@
       </w:rPr>
     </w:lvl>
   </w:abstractNum>
-  <w:abstractNum w:abstractNumId="6" w15:restartNumberingAfterBreak="0">
+  <w:abstractNum w:abstractNumId="7" w15:restartNumberingAfterBreak="0">
     <w:nsid w:val="0AE06325"/>
     <w:multiLevelType w:val="hybridMultilevel"/>
     <w:tmpl w:val="79B0C658"/>
@@ -24273,7 +25059,7 @@
       </w:rPr>
     </w:lvl>
   </w:abstractNum>
-  <w:abstractNum w:abstractNumId="7" w15:restartNumberingAfterBreak="0">
+  <w:abstractNum w:abstractNumId="8" w15:restartNumberingAfterBreak="0">
     <w:nsid w:val="0C320F0A"/>
     <w:multiLevelType w:val="hybridMultilevel"/>
     <w:tmpl w:val="34F6102A"/>
@@ -24378,7 +25164,7 @@
       </w:rPr>
     </w:lvl>
   </w:abstractNum>
-  <w:abstractNum w:abstractNumId="8" w15:restartNumberingAfterBreak="0">
+  <w:abstractNum w:abstractNumId="9" w15:restartNumberingAfterBreak="0">
     <w:nsid w:val="0E015EDC"/>
     <w:multiLevelType w:val="multilevel"/>
     <w:tmpl w:val="B426A252"/>
@@ -24491,7 +25277,7 @@
       </w:pPr>
     </w:lvl>
   </w:abstractNum>
-  <w:abstractNum w:abstractNumId="9" w15:restartNumberingAfterBreak="0">
+  <w:abstractNum w:abstractNumId="10" w15:restartNumberingAfterBreak="0">
     <w:nsid w:val="0F8217E4"/>
     <w:multiLevelType w:val="hybridMultilevel"/>
     <w:tmpl w:val="85B2A7AE"/>
@@ -24605,7 +25391,7 @@
       </w:rPr>
     </w:lvl>
   </w:abstractNum>
-  <w:abstractNum w:abstractNumId="10" w15:restartNumberingAfterBreak="0">
+  <w:abstractNum w:abstractNumId="11" w15:restartNumberingAfterBreak="0">
     <w:nsid w:val="0FA42DD8"/>
     <w:multiLevelType w:val="hybridMultilevel"/>
     <w:tmpl w:val="DC262548"/>
@@ -24710,7 +25496,7 @@
       </w:rPr>
     </w:lvl>
   </w:abstractNum>
-  <w:abstractNum w:abstractNumId="11" w15:restartNumberingAfterBreak="0">
+  <w:abstractNum w:abstractNumId="12" w15:restartNumberingAfterBreak="0">
     <w:nsid w:val="12347B3B"/>
     <w:multiLevelType w:val="hybridMultilevel"/>
     <w:tmpl w:val="AF82A7A6"/>
@@ -24824,7 +25610,7 @@
       </w:rPr>
     </w:lvl>
   </w:abstractNum>
-  <w:abstractNum w:abstractNumId="12" w15:restartNumberingAfterBreak="0">
+  <w:abstractNum w:abstractNumId="13" w15:restartNumberingAfterBreak="0">
     <w:nsid w:val="13512B64"/>
     <w:multiLevelType w:val="multilevel"/>
     <w:tmpl w:val="9CA4E908"/>
@@ -24937,7 +25723,7 @@
       </w:pPr>
     </w:lvl>
   </w:abstractNum>
-  <w:abstractNum w:abstractNumId="13" w15:restartNumberingAfterBreak="0">
+  <w:abstractNum w:abstractNumId="14" w15:restartNumberingAfterBreak="0">
     <w:nsid w:val="15646011"/>
     <w:multiLevelType w:val="multilevel"/>
     <w:tmpl w:val="71986BC2"/>
@@ -25051,7 +25837,7 @@
       </w:rPr>
     </w:lvl>
   </w:abstractNum>
-  <w:abstractNum w:abstractNumId="14" w15:restartNumberingAfterBreak="0">
+  <w:abstractNum w:abstractNumId="15" w15:restartNumberingAfterBreak="0">
     <w:nsid w:val="15CA0F55"/>
     <w:multiLevelType w:val="hybridMultilevel"/>
     <w:tmpl w:val="EB1C2F20"/>
@@ -25165,7 +25951,7 @@
       </w:rPr>
     </w:lvl>
   </w:abstractNum>
-  <w:abstractNum w:abstractNumId="15" w15:restartNumberingAfterBreak="0">
+  <w:abstractNum w:abstractNumId="16" w15:restartNumberingAfterBreak="0">
     <w:nsid w:val="17A9706F"/>
     <w:multiLevelType w:val="multilevel"/>
     <w:tmpl w:val="49FCD136"/>
@@ -25278,7 +26064,7 @@
       </w:pPr>
     </w:lvl>
   </w:abstractNum>
-  <w:abstractNum w:abstractNumId="16" w15:restartNumberingAfterBreak="0">
+  <w:abstractNum w:abstractNumId="17" w15:restartNumberingAfterBreak="0">
     <w:nsid w:val="18FC3420"/>
     <w:multiLevelType w:val="multilevel"/>
     <w:tmpl w:val="F58A4714"/>
@@ -25427,7 +26213,7 @@
       </w:rPr>
     </w:lvl>
   </w:abstractNum>
-  <w:abstractNum w:abstractNumId="17" w15:restartNumberingAfterBreak="0">
+  <w:abstractNum w:abstractNumId="18" w15:restartNumberingAfterBreak="0">
     <w:nsid w:val="1983728E"/>
     <w:multiLevelType w:val="hybridMultilevel"/>
     <w:tmpl w:val="156409D6"/>
@@ -25541,7 +26327,7 @@
       </w:rPr>
     </w:lvl>
   </w:abstractNum>
-  <w:abstractNum w:abstractNumId="18" w15:restartNumberingAfterBreak="0">
+  <w:abstractNum w:abstractNumId="19" w15:restartNumberingAfterBreak="0">
     <w:nsid w:val="1AC40C46"/>
     <w:multiLevelType w:val="hybridMultilevel"/>
     <w:tmpl w:val="11A41A48"/>
@@ -25646,7 +26432,7 @@
       </w:rPr>
     </w:lvl>
   </w:abstractNum>
-  <w:abstractNum w:abstractNumId="19" w15:restartNumberingAfterBreak="0">
+  <w:abstractNum w:abstractNumId="20" w15:restartNumberingAfterBreak="0">
     <w:nsid w:val="1C6624EE"/>
     <w:multiLevelType w:val="multilevel"/>
     <w:tmpl w:val="DC3458CE"/>
@@ -25768,7 +26554,7 @@
       </w:rPr>
     </w:lvl>
   </w:abstractNum>
-  <w:abstractNum w:abstractNumId="20" w15:restartNumberingAfterBreak="0">
+  <w:abstractNum w:abstractNumId="21" w15:restartNumberingAfterBreak="0">
     <w:nsid w:val="1C6A3ACE"/>
     <w:multiLevelType w:val="hybridMultilevel"/>
     <w:tmpl w:val="5FD6F8AC"/>
@@ -25882,7 +26668,7 @@
       </w:rPr>
     </w:lvl>
   </w:abstractNum>
-  <w:abstractNum w:abstractNumId="21" w15:restartNumberingAfterBreak="0">
+  <w:abstractNum w:abstractNumId="22" w15:restartNumberingAfterBreak="0">
     <w:nsid w:val="1DBE2722"/>
     <w:multiLevelType w:val="hybridMultilevel"/>
     <w:tmpl w:val="FC063854"/>
@@ -25996,7 +26782,7 @@
       </w:rPr>
     </w:lvl>
   </w:abstractNum>
-  <w:abstractNum w:abstractNumId="22" w15:restartNumberingAfterBreak="0">
+  <w:abstractNum w:abstractNumId="23" w15:restartNumberingAfterBreak="0">
     <w:nsid w:val="1E2D6525"/>
     <w:multiLevelType w:val="hybridMultilevel"/>
     <w:tmpl w:val="2962EC94"/>
@@ -26101,7 +26887,7 @@
       </w:rPr>
     </w:lvl>
   </w:abstractNum>
-  <w:abstractNum w:abstractNumId="23" w15:restartNumberingAfterBreak="0">
+  <w:abstractNum w:abstractNumId="24" w15:restartNumberingAfterBreak="0">
     <w:nsid w:val="21642B01"/>
     <w:multiLevelType w:val="multilevel"/>
     <w:tmpl w:val="EF229316"/>
@@ -26215,7 +27001,7 @@
       </w:rPr>
     </w:lvl>
   </w:abstractNum>
-  <w:abstractNum w:abstractNumId="24" w15:restartNumberingAfterBreak="0">
+  <w:abstractNum w:abstractNumId="25" w15:restartNumberingAfterBreak="0">
     <w:nsid w:val="2B261AF7"/>
     <w:multiLevelType w:val="hybridMultilevel"/>
     <w:tmpl w:val="627220F4"/>
@@ -26329,7 +27115,7 @@
       </w:rPr>
     </w:lvl>
   </w:abstractNum>
-  <w:abstractNum w:abstractNumId="25" w15:restartNumberingAfterBreak="0">
+  <w:abstractNum w:abstractNumId="26" w15:restartNumberingAfterBreak="0">
     <w:nsid w:val="2C7C5D0D"/>
     <w:multiLevelType w:val="hybridMultilevel"/>
     <w:tmpl w:val="0774717C"/>
@@ -26442,7 +27228,7 @@
       </w:rPr>
     </w:lvl>
   </w:abstractNum>
-  <w:abstractNum w:abstractNumId="26" w15:restartNumberingAfterBreak="0">
+  <w:abstractNum w:abstractNumId="27" w15:restartNumberingAfterBreak="0">
     <w:nsid w:val="35F81ACC"/>
     <w:multiLevelType w:val="hybridMultilevel"/>
     <w:tmpl w:val="4F9EEDAE"/>
@@ -26556,7 +27342,7 @@
       </w:rPr>
     </w:lvl>
   </w:abstractNum>
-  <w:abstractNum w:abstractNumId="27" w15:restartNumberingAfterBreak="0">
+  <w:abstractNum w:abstractNumId="28" w15:restartNumberingAfterBreak="0">
     <w:nsid w:val="36342B1D"/>
     <w:multiLevelType w:val="multilevel"/>
     <w:tmpl w:val="6EB80FAC"/>
@@ -26669,7 +27455,7 @@
       </w:pPr>
     </w:lvl>
   </w:abstractNum>
-  <w:abstractNum w:abstractNumId="28" w15:restartNumberingAfterBreak="0">
+  <w:abstractNum w:abstractNumId="29" w15:restartNumberingAfterBreak="0">
     <w:nsid w:val="3CB83122"/>
     <w:multiLevelType w:val="multilevel"/>
     <w:tmpl w:val="4DC8844E"/>
@@ -26782,7 +27568,7 @@
       </w:pPr>
     </w:lvl>
   </w:abstractNum>
-  <w:abstractNum w:abstractNumId="29" w15:restartNumberingAfterBreak="0">
+  <w:abstractNum w:abstractNumId="30" w15:restartNumberingAfterBreak="0">
     <w:nsid w:val="40BC3209"/>
     <w:multiLevelType w:val="hybridMultilevel"/>
     <w:tmpl w:val="95125244"/>
@@ -26896,7 +27682,7 @@
       </w:rPr>
     </w:lvl>
   </w:abstractNum>
-  <w:abstractNum w:abstractNumId="30" w15:restartNumberingAfterBreak="0">
+  <w:abstractNum w:abstractNumId="31" w15:restartNumberingAfterBreak="0">
     <w:nsid w:val="421C75E0"/>
     <w:multiLevelType w:val="multilevel"/>
     <w:tmpl w:val="55E0D7EA"/>
@@ -27013,7 +27799,7 @@
       </w:pPr>
     </w:lvl>
   </w:abstractNum>
-  <w:abstractNum w:abstractNumId="31" w15:restartNumberingAfterBreak="0">
+  <w:abstractNum w:abstractNumId="32" w15:restartNumberingAfterBreak="0">
     <w:nsid w:val="45EF1F5A"/>
     <w:multiLevelType w:val="hybridMultilevel"/>
     <w:tmpl w:val="CEA89BDE"/>
@@ -27127,7 +27913,7 @@
       </w:rPr>
     </w:lvl>
   </w:abstractNum>
-  <w:abstractNum w:abstractNumId="32" w15:restartNumberingAfterBreak="0">
+  <w:abstractNum w:abstractNumId="33" w15:restartNumberingAfterBreak="0">
     <w:nsid w:val="461E3590"/>
     <w:multiLevelType w:val="multilevel"/>
     <w:tmpl w:val="2BF6E9EE"/>
@@ -27276,7 +28062,7 @@
       </w:rPr>
     </w:lvl>
   </w:abstractNum>
-  <w:abstractNum w:abstractNumId="33" w15:restartNumberingAfterBreak="0">
+  <w:abstractNum w:abstractNumId="34" w15:restartNumberingAfterBreak="0">
     <w:nsid w:val="47321FB9"/>
     <w:multiLevelType w:val="multilevel"/>
     <w:tmpl w:val="75BE6F40"/>
@@ -27425,7 +28211,7 @@
       </w:rPr>
     </w:lvl>
   </w:abstractNum>
-  <w:abstractNum w:abstractNumId="34" w15:restartNumberingAfterBreak="0">
+  <w:abstractNum w:abstractNumId="35" w15:restartNumberingAfterBreak="0">
     <w:nsid w:val="47AF3C36"/>
     <w:multiLevelType w:val="multilevel"/>
     <w:tmpl w:val="696CCB5C"/>
@@ -27542,7 +28328,7 @@
       </w:pPr>
     </w:lvl>
   </w:abstractNum>
-  <w:abstractNum w:abstractNumId="35" w15:restartNumberingAfterBreak="0">
+  <w:abstractNum w:abstractNumId="36" w15:restartNumberingAfterBreak="0">
     <w:nsid w:val="499820D5"/>
     <w:multiLevelType w:val="hybridMultilevel"/>
     <w:tmpl w:val="A230889A"/>
@@ -27629,7 +28415,7 @@
       </w:pPr>
     </w:lvl>
   </w:abstractNum>
-  <w:abstractNum w:abstractNumId="36" w15:restartNumberingAfterBreak="0">
+  <w:abstractNum w:abstractNumId="37" w15:restartNumberingAfterBreak="0">
     <w:nsid w:val="4EA5661B"/>
     <w:multiLevelType w:val="hybridMultilevel"/>
     <w:tmpl w:val="D32E2B8C"/>
@@ -27721,7 +28507,7 @@
       </w:pPr>
     </w:lvl>
   </w:abstractNum>
-  <w:abstractNum w:abstractNumId="37" w15:restartNumberingAfterBreak="0">
+  <w:abstractNum w:abstractNumId="38" w15:restartNumberingAfterBreak="0">
     <w:nsid w:val="50B7412C"/>
     <w:multiLevelType w:val="hybridMultilevel"/>
     <w:tmpl w:val="097420EA"/>
@@ -27835,7 +28621,7 @@
       </w:rPr>
     </w:lvl>
   </w:abstractNum>
-  <w:abstractNum w:abstractNumId="38" w15:restartNumberingAfterBreak="0">
+  <w:abstractNum w:abstractNumId="39" w15:restartNumberingAfterBreak="0">
     <w:nsid w:val="50FD3A2B"/>
     <w:multiLevelType w:val="hybridMultilevel"/>
     <w:tmpl w:val="89A8519E"/>
@@ -27940,7 +28726,7 @@
       </w:rPr>
     </w:lvl>
   </w:abstractNum>
-  <w:abstractNum w:abstractNumId="39" w15:restartNumberingAfterBreak="0">
+  <w:abstractNum w:abstractNumId="40" w15:restartNumberingAfterBreak="0">
     <w:nsid w:val="56247ACB"/>
     <w:multiLevelType w:val="hybridMultilevel"/>
     <w:tmpl w:val="046019E4"/>
@@ -28045,7 +28831,7 @@
       </w:rPr>
     </w:lvl>
   </w:abstractNum>
-  <w:abstractNum w:abstractNumId="40" w15:restartNumberingAfterBreak="0">
+  <w:abstractNum w:abstractNumId="41" w15:restartNumberingAfterBreak="0">
     <w:nsid w:val="58697F9D"/>
     <w:multiLevelType w:val="hybridMultilevel"/>
     <w:tmpl w:val="D7AC5D34"/>
@@ -28161,7 +28947,7 @@
       </w:rPr>
     </w:lvl>
   </w:abstractNum>
-  <w:abstractNum w:abstractNumId="41" w15:restartNumberingAfterBreak="0">
+  <w:abstractNum w:abstractNumId="42" w15:restartNumberingAfterBreak="0">
     <w:nsid w:val="58DA7079"/>
     <w:multiLevelType w:val="multilevel"/>
     <w:tmpl w:val="5E4AB922"/>
@@ -28274,7 +29060,7 @@
       </w:rPr>
     </w:lvl>
   </w:abstractNum>
-  <w:abstractNum w:abstractNumId="42" w15:restartNumberingAfterBreak="0">
+  <w:abstractNum w:abstractNumId="43" w15:restartNumberingAfterBreak="0">
     <w:nsid w:val="59EF5C28"/>
     <w:multiLevelType w:val="multilevel"/>
     <w:tmpl w:val="8B908C64"/>
@@ -28387,7 +29173,7 @@
       </w:pPr>
     </w:lvl>
   </w:abstractNum>
-  <w:abstractNum w:abstractNumId="43" w15:restartNumberingAfterBreak="0">
+  <w:abstractNum w:abstractNumId="44" w15:restartNumberingAfterBreak="0">
     <w:nsid w:val="5BE649AC"/>
     <w:multiLevelType w:val="hybridMultilevel"/>
     <w:tmpl w:val="F9FE33B0"/>
@@ -28500,7 +29286,7 @@
       </w:rPr>
     </w:lvl>
   </w:abstractNum>
-  <w:abstractNum w:abstractNumId="44" w15:restartNumberingAfterBreak="0">
+  <w:abstractNum w:abstractNumId="45" w15:restartNumberingAfterBreak="0">
     <w:nsid w:val="5D73416C"/>
     <w:multiLevelType w:val="hybridMultilevel"/>
     <w:tmpl w:val="0B88AE0A"/>
@@ -28605,7 +29391,7 @@
       </w:rPr>
     </w:lvl>
   </w:abstractNum>
-  <w:abstractNum w:abstractNumId="45" w15:restartNumberingAfterBreak="0">
+  <w:abstractNum w:abstractNumId="46" w15:restartNumberingAfterBreak="0">
     <w:nsid w:val="5EB87DA6"/>
     <w:multiLevelType w:val="multilevel"/>
     <w:tmpl w:val="31E8FDA6"/>
@@ -28718,7 +29504,7 @@
       </w:pPr>
     </w:lvl>
   </w:abstractNum>
-  <w:abstractNum w:abstractNumId="46" w15:restartNumberingAfterBreak="0">
+  <w:abstractNum w:abstractNumId="47" w15:restartNumberingAfterBreak="0">
     <w:nsid w:val="5F8F3EF7"/>
     <w:multiLevelType w:val="hybridMultilevel"/>
     <w:tmpl w:val="7786CA48"/>
@@ -28832,7 +29618,7 @@
       </w:rPr>
     </w:lvl>
   </w:abstractNum>
-  <w:abstractNum w:abstractNumId="47" w15:restartNumberingAfterBreak="0">
+  <w:abstractNum w:abstractNumId="48" w15:restartNumberingAfterBreak="0">
     <w:nsid w:val="5FE64E9E"/>
     <w:multiLevelType w:val="hybridMultilevel"/>
     <w:tmpl w:val="A6CA12AE"/>
@@ -28937,7 +29723,7 @@
       </w:rPr>
     </w:lvl>
   </w:abstractNum>
-  <w:abstractNum w:abstractNumId="48" w15:restartNumberingAfterBreak="0">
+  <w:abstractNum w:abstractNumId="49" w15:restartNumberingAfterBreak="0">
     <w:nsid w:val="5FF4617A"/>
     <w:multiLevelType w:val="hybridMultilevel"/>
     <w:tmpl w:val="B60A24FA"/>
@@ -29051,7 +29837,7 @@
       </w:rPr>
     </w:lvl>
   </w:abstractNum>
-  <w:abstractNum w:abstractNumId="49" w15:restartNumberingAfterBreak="0">
+  <w:abstractNum w:abstractNumId="50" w15:restartNumberingAfterBreak="0">
     <w:nsid w:val="60F15202"/>
     <w:multiLevelType w:val="hybridMultilevel"/>
     <w:tmpl w:val="0882D5A8"/>
@@ -29141,7 +29927,7 @@
       </w:pPr>
     </w:lvl>
   </w:abstractNum>
-  <w:abstractNum w:abstractNumId="50" w15:restartNumberingAfterBreak="0">
+  <w:abstractNum w:abstractNumId="51" w15:restartNumberingAfterBreak="0">
     <w:nsid w:val="64210FC4"/>
     <w:multiLevelType w:val="multilevel"/>
     <w:tmpl w:val="F528C7F4"/>
@@ -29254,7 +30040,7 @@
       </w:pPr>
     </w:lvl>
   </w:abstractNum>
-  <w:abstractNum w:abstractNumId="51" w15:restartNumberingAfterBreak="0">
+  <w:abstractNum w:abstractNumId="52" w15:restartNumberingAfterBreak="0">
     <w:nsid w:val="658E3314"/>
     <w:multiLevelType w:val="multilevel"/>
     <w:tmpl w:val="75BAD434"/>
@@ -29367,7 +30153,7 @@
       </w:pPr>
     </w:lvl>
   </w:abstractNum>
-  <w:abstractNum w:abstractNumId="52" w15:restartNumberingAfterBreak="0">
+  <w:abstractNum w:abstractNumId="53" w15:restartNumberingAfterBreak="0">
     <w:nsid w:val="66FB7600"/>
     <w:multiLevelType w:val="multilevel"/>
     <w:tmpl w:val="4FB08566"/>
@@ -29480,7 +30266,7 @@
       </w:pPr>
     </w:lvl>
   </w:abstractNum>
-  <w:abstractNum w:abstractNumId="53" w15:restartNumberingAfterBreak="0">
+  <w:abstractNum w:abstractNumId="54" w15:restartNumberingAfterBreak="0">
     <w:nsid w:val="67963B6C"/>
     <w:multiLevelType w:val="hybridMultilevel"/>
     <w:tmpl w:val="CD0E2068"/>
@@ -29585,7 +30371,7 @@
       </w:rPr>
     </w:lvl>
   </w:abstractNum>
-  <w:abstractNum w:abstractNumId="54" w15:restartNumberingAfterBreak="0">
+  <w:abstractNum w:abstractNumId="55" w15:restartNumberingAfterBreak="0">
     <w:nsid w:val="67E75B5C"/>
     <w:multiLevelType w:val="hybridMultilevel"/>
     <w:tmpl w:val="28CCA7E2"/>
@@ -29672,7 +30458,7 @@
       </w:pPr>
     </w:lvl>
   </w:abstractNum>
-  <w:abstractNum w:abstractNumId="55" w15:restartNumberingAfterBreak="0">
+  <w:abstractNum w:abstractNumId="56" w15:restartNumberingAfterBreak="0">
     <w:nsid w:val="68597949"/>
     <w:multiLevelType w:val="multilevel"/>
     <w:tmpl w:val="6A56D9CA"/>
@@ -29785,7 +30571,7 @@
       </w:pPr>
     </w:lvl>
   </w:abstractNum>
-  <w:abstractNum w:abstractNumId="56" w15:restartNumberingAfterBreak="0">
+  <w:abstractNum w:abstractNumId="57" w15:restartNumberingAfterBreak="0">
     <w:nsid w:val="6918132E"/>
     <w:multiLevelType w:val="multilevel"/>
     <w:tmpl w:val="F98034F0"/>
@@ -29898,7 +30684,7 @@
       </w:pPr>
     </w:lvl>
   </w:abstractNum>
-  <w:abstractNum w:abstractNumId="57" w15:restartNumberingAfterBreak="0">
+  <w:abstractNum w:abstractNumId="58" w15:restartNumberingAfterBreak="0">
     <w:nsid w:val="6AD06A03"/>
     <w:multiLevelType w:val="hybridMultilevel"/>
     <w:tmpl w:val="9664F904"/>
@@ -30003,7 +30789,7 @@
       </w:rPr>
     </w:lvl>
   </w:abstractNum>
-  <w:abstractNum w:abstractNumId="58" w15:restartNumberingAfterBreak="0">
+  <w:abstractNum w:abstractNumId="59" w15:restartNumberingAfterBreak="0">
     <w:nsid w:val="6DE405F9"/>
     <w:multiLevelType w:val="hybridMultilevel"/>
     <w:tmpl w:val="C1765FBC"/>
@@ -30108,7 +30894,7 @@
       </w:rPr>
     </w:lvl>
   </w:abstractNum>
-  <w:abstractNum w:abstractNumId="59" w15:restartNumberingAfterBreak="0">
+  <w:abstractNum w:abstractNumId="60" w15:restartNumberingAfterBreak="0">
     <w:nsid w:val="6E0A4239"/>
     <w:multiLevelType w:val="multilevel"/>
     <w:tmpl w:val="880CA692"/>
@@ -30257,7 +31043,7 @@
       </w:rPr>
     </w:lvl>
   </w:abstractNum>
-  <w:abstractNum w:abstractNumId="60" w15:restartNumberingAfterBreak="0">
+  <w:abstractNum w:abstractNumId="61" w15:restartNumberingAfterBreak="0">
     <w:nsid w:val="6EA03074"/>
     <w:multiLevelType w:val="multilevel"/>
     <w:tmpl w:val="4202A1EA"/>
@@ -30370,7 +31156,7 @@
       </w:pPr>
     </w:lvl>
   </w:abstractNum>
-  <w:abstractNum w:abstractNumId="61" w15:restartNumberingAfterBreak="0">
+  <w:abstractNum w:abstractNumId="62" w15:restartNumberingAfterBreak="0">
     <w:nsid w:val="70193F1A"/>
     <w:multiLevelType w:val="hybridMultilevel"/>
     <w:tmpl w:val="26A26506"/>
@@ -30475,7 +31261,7 @@
       </w:rPr>
     </w:lvl>
   </w:abstractNum>
-  <w:abstractNum w:abstractNumId="62" w15:restartNumberingAfterBreak="0">
+  <w:abstractNum w:abstractNumId="63" w15:restartNumberingAfterBreak="0">
     <w:nsid w:val="70A65982"/>
     <w:multiLevelType w:val="hybridMultilevel"/>
     <w:tmpl w:val="2FECB790"/>
@@ -30589,7 +31375,124 @@
       </w:rPr>
     </w:lvl>
   </w:abstractNum>
-  <w:abstractNum w:abstractNumId="63" w15:restartNumberingAfterBreak="0">
+  <w:abstractNum w:abstractNumId="64" w15:restartNumberingAfterBreak="0">
+    <w:nsid w:val="70CA5357"/>
+    <w:multiLevelType w:val="multilevel"/>
+    <w:tmpl w:val="9A2AA7FE"/>
+    <w:lvl w:ilvl="0">
+      <w:start w:val="1"/>
+      <w:numFmt w:val="decimal"/>
+      <w:lvlText w:val="%1."/>
+      <w:lvlJc w:val="left"/>
+      <w:pPr>
+        <w:tabs>
+          <w:tab w:val="num" w:pos="720"/>
+        </w:tabs>
+        <w:ind w:left="720" w:hanging="360"/>
+      </w:pPr>
+    </w:lvl>
+    <w:lvl w:ilvl="1">
+      <w:start w:val="1"/>
+      <w:numFmt w:val="bullet"/>
+      <w:lvlText w:val=""/>
+      <w:lvlJc w:val="left"/>
+      <w:pPr>
+        <w:tabs>
+          <w:tab w:val="num" w:pos="1440"/>
+        </w:tabs>
+        <w:ind w:left="1440" w:hanging="360"/>
+      </w:pPr>
+      <w:rPr>
+        <w:rFonts w:ascii="Symbol" w:hAnsi="Symbol" w:hint="default"/>
+        <w:sz w:val="20"/>
+      </w:rPr>
+    </w:lvl>
+    <w:lvl w:ilvl="2" w:tentative="1">
+      <w:start w:val="1"/>
+      <w:numFmt w:val="decimal"/>
+      <w:lvlText w:val="%3."/>
+      <w:lvlJc w:val="left"/>
+      <w:pPr>
+        <w:tabs>
+          <w:tab w:val="num" w:pos="2160"/>
+        </w:tabs>
+        <w:ind w:left="2160" w:hanging="360"/>
+      </w:pPr>
+    </w:lvl>
+    <w:lvl w:ilvl="3" w:tentative="1">
+      <w:start w:val="1"/>
+      <w:numFmt w:val="decimal"/>
+      <w:lvlText w:val="%4."/>
+      <w:lvlJc w:val="left"/>
+      <w:pPr>
+        <w:tabs>
+          <w:tab w:val="num" w:pos="2880"/>
+        </w:tabs>
+        <w:ind w:left="2880" w:hanging="360"/>
+      </w:pPr>
+    </w:lvl>
+    <w:lvl w:ilvl="4" w:tentative="1">
+      <w:start w:val="1"/>
+      <w:numFmt w:val="decimal"/>
+      <w:lvlText w:val="%5."/>
+      <w:lvlJc w:val="left"/>
+      <w:pPr>
+        <w:tabs>
+          <w:tab w:val="num" w:pos="3600"/>
+        </w:tabs>
+        <w:ind w:left="3600" w:hanging="360"/>
+      </w:pPr>
+    </w:lvl>
+    <w:lvl w:ilvl="5" w:tentative="1">
+      <w:start w:val="1"/>
+      <w:numFmt w:val="decimal"/>
+      <w:lvlText w:val="%6."/>
+      <w:lvlJc w:val="left"/>
+      <w:pPr>
+        <w:tabs>
+          <w:tab w:val="num" w:pos="4320"/>
+        </w:tabs>
+        <w:ind w:left="4320" w:hanging="360"/>
+      </w:pPr>
+    </w:lvl>
+    <w:lvl w:ilvl="6" w:tentative="1">
+      <w:start w:val="1"/>
+      <w:numFmt w:val="decimal"/>
+      <w:lvlText w:val="%7."/>
+      <w:lvlJc w:val="left"/>
+      <w:pPr>
+        <w:tabs>
+          <w:tab w:val="num" w:pos="5040"/>
+        </w:tabs>
+        <w:ind w:left="5040" w:hanging="360"/>
+      </w:pPr>
+    </w:lvl>
+    <w:lvl w:ilvl="7" w:tentative="1">
+      <w:start w:val="1"/>
+      <w:numFmt w:val="decimal"/>
+      <w:lvlText w:val="%8."/>
+      <w:lvlJc w:val="left"/>
+      <w:pPr>
+        <w:tabs>
+          <w:tab w:val="num" w:pos="5760"/>
+        </w:tabs>
+        <w:ind w:left="5760" w:hanging="360"/>
+      </w:pPr>
+    </w:lvl>
+    <w:lvl w:ilvl="8" w:tentative="1">
+      <w:start w:val="1"/>
+      <w:numFmt w:val="decimal"/>
+      <w:lvlText w:val="%9."/>
+      <w:lvlJc w:val="left"/>
+      <w:pPr>
+        <w:tabs>
+          <w:tab w:val="num" w:pos="6480"/>
+        </w:tabs>
+        <w:ind w:left="6480" w:hanging="360"/>
+      </w:pPr>
+    </w:lvl>
+  </w:abstractNum>
+  <w:abstractNum w:abstractNumId="65" w15:restartNumberingAfterBreak="0">
     <w:nsid w:val="710217FC"/>
     <w:multiLevelType w:val="hybridMultilevel"/>
     <w:tmpl w:val="AAB8CB9C"/>
@@ -30703,7 +31606,7 @@
       </w:rPr>
     </w:lvl>
   </w:abstractNum>
-  <w:abstractNum w:abstractNumId="64" w15:restartNumberingAfterBreak="0">
+  <w:abstractNum w:abstractNumId="66" w15:restartNumberingAfterBreak="0">
     <w:nsid w:val="7686401E"/>
     <w:multiLevelType w:val="hybridMultilevel"/>
     <w:tmpl w:val="DDB88986"/>
@@ -30808,7 +31711,7 @@
       </w:rPr>
     </w:lvl>
   </w:abstractNum>
-  <w:abstractNum w:abstractNumId="65" w15:restartNumberingAfterBreak="0">
+  <w:abstractNum w:abstractNumId="67" w15:restartNumberingAfterBreak="0">
     <w:nsid w:val="79DB0F61"/>
     <w:multiLevelType w:val="multilevel"/>
     <w:tmpl w:val="67102BCA"/>
@@ -30921,7 +31824,7 @@
       </w:pPr>
     </w:lvl>
   </w:abstractNum>
-  <w:abstractNum w:abstractNumId="66" w15:restartNumberingAfterBreak="0">
+  <w:abstractNum w:abstractNumId="68" w15:restartNumberingAfterBreak="0">
     <w:nsid w:val="7A781F9D"/>
     <w:multiLevelType w:val="hybridMultilevel"/>
     <w:tmpl w:val="DF9A9400"/>
@@ -31026,7 +31929,7 @@
       </w:rPr>
     </w:lvl>
   </w:abstractNum>
-  <w:abstractNum w:abstractNumId="67" w15:restartNumberingAfterBreak="0">
+  <w:abstractNum w:abstractNumId="69" w15:restartNumberingAfterBreak="0">
     <w:nsid w:val="7C7C07BB"/>
     <w:multiLevelType w:val="multilevel"/>
     <w:tmpl w:val="67687D66"/>
@@ -31139,7 +32042,7 @@
       </w:pPr>
     </w:lvl>
   </w:abstractNum>
-  <w:abstractNum w:abstractNumId="68" w15:restartNumberingAfterBreak="0">
+  <w:abstractNum w:abstractNumId="70" w15:restartNumberingAfterBreak="0">
     <w:nsid w:val="7D5B664A"/>
     <w:multiLevelType w:val="multilevel"/>
     <w:tmpl w:val="DC9E44C0"/>
@@ -31252,7 +32155,7 @@
       </w:pPr>
     </w:lvl>
   </w:abstractNum>
-  <w:abstractNum w:abstractNumId="69" w15:restartNumberingAfterBreak="0">
+  <w:abstractNum w:abstractNumId="71" w15:restartNumberingAfterBreak="0">
     <w:nsid w:val="7E530F2A"/>
     <w:multiLevelType w:val="hybridMultilevel"/>
     <w:tmpl w:val="C3ECC018"/>
@@ -31366,201 +32269,207 @@
       </w:rPr>
     </w:lvl>
   </w:abstractNum>
-  <w:num w:numId="1" w16cid:durableId="730466646">
+  <w:num w:numId="1">
+    <w:abstractNumId w:val="39"/>
+  </w:num>
+  <w:num w:numId="2">
+    <w:abstractNumId w:val="7"/>
+  </w:num>
+  <w:num w:numId="3">
+    <w:abstractNumId w:val="3"/>
+  </w:num>
+  <w:num w:numId="4">
+    <w:abstractNumId w:val="6"/>
+  </w:num>
+  <w:num w:numId="5">
+    <w:abstractNumId w:val="41"/>
+  </w:num>
+  <w:num w:numId="6">
+    <w:abstractNumId w:val="71"/>
+  </w:num>
+  <w:num w:numId="7">
+    <w:abstractNumId w:val="30"/>
+  </w:num>
+  <w:num w:numId="8">
+    <w:abstractNumId w:val="15"/>
+  </w:num>
+  <w:num w:numId="9">
+    <w:abstractNumId w:val="45"/>
+  </w:num>
+  <w:num w:numId="10">
+    <w:abstractNumId w:val="1"/>
+  </w:num>
+  <w:num w:numId="11">
+    <w:abstractNumId w:val="25"/>
+  </w:num>
+  <w:num w:numId="12">
+    <w:abstractNumId w:val="62"/>
+  </w:num>
+  <w:num w:numId="13">
+    <w:abstractNumId w:val="23"/>
+  </w:num>
+  <w:num w:numId="14">
     <w:abstractNumId w:val="38"/>
   </w:num>
-  <w:num w:numId="2" w16cid:durableId="1572499697">
-    <w:abstractNumId w:val="6"/>
+  <w:num w:numId="15">
+    <w:abstractNumId w:val="54"/>
   </w:num>
-  <w:num w:numId="3" w16cid:durableId="478570176">
-    <w:abstractNumId w:val="3"/>
+  <w:num w:numId="16">
+    <w:abstractNumId w:val="49"/>
   </w:num>
-  <w:num w:numId="4" w16cid:durableId="89204249">
-    <w:abstractNumId w:val="5"/>
+  <w:num w:numId="17">
+    <w:abstractNumId w:val="10"/>
   </w:num>
-  <w:num w:numId="5" w16cid:durableId="414861645">
+  <w:num w:numId="18">
+    <w:abstractNumId w:val="19"/>
+  </w:num>
+  <w:num w:numId="19">
+    <w:abstractNumId w:val="27"/>
+  </w:num>
+  <w:num w:numId="20">
+    <w:abstractNumId w:val="58"/>
+  </w:num>
+  <w:num w:numId="21">
+    <w:abstractNumId w:val="14"/>
+  </w:num>
+  <w:num w:numId="22">
+    <w:abstractNumId w:val="11"/>
+  </w:num>
+  <w:num w:numId="23">
+    <w:abstractNumId w:val="24"/>
+  </w:num>
+  <w:num w:numId="24">
+    <w:abstractNumId w:val="37"/>
+  </w:num>
+  <w:num w:numId="25">
+    <w:abstractNumId w:val="36"/>
+  </w:num>
+  <w:num w:numId="26">
     <w:abstractNumId w:val="40"/>
   </w:num>
-  <w:num w:numId="6" w16cid:durableId="1848203927">
+  <w:num w:numId="27">
+    <w:abstractNumId w:val="48"/>
+  </w:num>
+  <w:num w:numId="28">
+    <w:abstractNumId w:val="8"/>
+  </w:num>
+  <w:num w:numId="29">
+    <w:abstractNumId w:val="65"/>
+  </w:num>
+  <w:num w:numId="30">
+    <w:abstractNumId w:val="18"/>
+  </w:num>
+  <w:num w:numId="31">
+    <w:abstractNumId w:val="59"/>
+  </w:num>
+  <w:num w:numId="32">
+    <w:abstractNumId w:val="32"/>
+  </w:num>
+  <w:num w:numId="33">
+    <w:abstractNumId w:val="12"/>
+  </w:num>
+  <w:num w:numId="34">
+    <w:abstractNumId w:val="68"/>
+  </w:num>
+  <w:num w:numId="35">
+    <w:abstractNumId w:val="20"/>
+  </w:num>
+  <w:num w:numId="36">
+    <w:abstractNumId w:val="44"/>
+  </w:num>
+  <w:num w:numId="37">
+    <w:abstractNumId w:val="50"/>
+  </w:num>
+  <w:num w:numId="38">
+    <w:abstractNumId w:val="26"/>
+  </w:num>
+  <w:num w:numId="39">
+    <w:abstractNumId w:val="42"/>
+  </w:num>
+  <w:num w:numId="40">
+    <w:abstractNumId w:val="43"/>
+  </w:num>
+  <w:num w:numId="41">
+    <w:abstractNumId w:val="16"/>
+  </w:num>
+  <w:num w:numId="42">
+    <w:abstractNumId w:val="53"/>
+  </w:num>
+  <w:num w:numId="43">
+    <w:abstractNumId w:val="51"/>
+  </w:num>
+  <w:num w:numId="44">
     <w:abstractNumId w:val="69"/>
   </w:num>
-  <w:num w:numId="7" w16cid:durableId="2146116764">
+  <w:num w:numId="45">
+    <w:abstractNumId w:val="56"/>
+  </w:num>
+  <w:num w:numId="46">
+    <w:abstractNumId w:val="61"/>
+  </w:num>
+  <w:num w:numId="47">
+    <w:abstractNumId w:val="31"/>
+  </w:num>
+  <w:num w:numId="48">
+    <w:abstractNumId w:val="35"/>
+  </w:num>
+  <w:num w:numId="49">
+    <w:abstractNumId w:val="52"/>
+  </w:num>
+  <w:num w:numId="50">
+    <w:abstractNumId w:val="13"/>
+  </w:num>
+  <w:num w:numId="51">
+    <w:abstractNumId w:val="70"/>
+  </w:num>
+  <w:num w:numId="52">
+    <w:abstractNumId w:val="46"/>
+  </w:num>
+  <w:num w:numId="53">
+    <w:abstractNumId w:val="0"/>
+  </w:num>
+  <w:num w:numId="54">
+    <w:abstractNumId w:val="57"/>
+  </w:num>
+  <w:num w:numId="55">
+    <w:abstractNumId w:val="28"/>
+  </w:num>
+  <w:num w:numId="56">
+    <w:abstractNumId w:val="67"/>
+  </w:num>
+  <w:num w:numId="57">
     <w:abstractNumId w:val="29"/>
   </w:num>
-  <w:num w:numId="8" w16cid:durableId="2120181498">
-    <w:abstractNumId w:val="14"/>
-  </w:num>
-  <w:num w:numId="9" w16cid:durableId="1617979148">
-    <w:abstractNumId w:val="44"/>
-  </w:num>
-  <w:num w:numId="10" w16cid:durableId="1463620506">
-    <w:abstractNumId w:val="1"/>
-  </w:num>
-  <w:num w:numId="11" w16cid:durableId="654650445">
-    <w:abstractNumId w:val="24"/>
-  </w:num>
-  <w:num w:numId="12" w16cid:durableId="1935748562">
-    <w:abstractNumId w:val="61"/>
-  </w:num>
-  <w:num w:numId="13" w16cid:durableId="158233038">
-    <w:abstractNumId w:val="22"/>
-  </w:num>
-  <w:num w:numId="14" w16cid:durableId="376395569">
-    <w:abstractNumId w:val="37"/>
-  </w:num>
-  <w:num w:numId="15" w16cid:durableId="91560120">
-    <w:abstractNumId w:val="53"/>
-  </w:num>
-  <w:num w:numId="16" w16cid:durableId="1475442870">
-    <w:abstractNumId w:val="48"/>
-  </w:num>
-  <w:num w:numId="17" w16cid:durableId="1440761586">
+  <w:num w:numId="58">
     <w:abstractNumId w:val="9"/>
   </w:num>
-  <w:num w:numId="18" w16cid:durableId="408624909">
-    <w:abstractNumId w:val="18"/>
+  <w:num w:numId="59">
+    <w:abstractNumId w:val="60"/>
   </w:num>
-  <w:num w:numId="19" w16cid:durableId="2035879197">
-    <w:abstractNumId w:val="26"/>
+  <w:num w:numId="60">
+    <w:abstractNumId w:val="34"/>
   </w:num>
-  <w:num w:numId="20" w16cid:durableId="692388352">
-    <w:abstractNumId w:val="57"/>
+  <w:num w:numId="61">
+    <w:abstractNumId w:val="33"/>
   </w:num>
-  <w:num w:numId="21" w16cid:durableId="1156993413">
-    <w:abstractNumId w:val="13"/>
+  <w:num w:numId="62">
+    <w:abstractNumId w:val="2"/>
   </w:num>
-  <w:num w:numId="22" w16cid:durableId="1842234290">
-    <w:abstractNumId w:val="10"/>
-  </w:num>
-  <w:num w:numId="23" w16cid:durableId="387074438">
-    <w:abstractNumId w:val="23"/>
-  </w:num>
-  <w:num w:numId="24" w16cid:durableId="932511744">
-    <w:abstractNumId w:val="36"/>
-  </w:num>
-  <w:num w:numId="25" w16cid:durableId="1361709729">
-    <w:abstractNumId w:val="35"/>
-  </w:num>
-  <w:num w:numId="26" w16cid:durableId="1325747155">
-    <w:abstractNumId w:val="39"/>
-  </w:num>
-  <w:num w:numId="27" w16cid:durableId="1710228657">
-    <w:abstractNumId w:val="47"/>
-  </w:num>
-  <w:num w:numId="28" w16cid:durableId="748889298">
-    <w:abstractNumId w:val="7"/>
-  </w:num>
-  <w:num w:numId="29" w16cid:durableId="1436827220">
-    <w:abstractNumId w:val="63"/>
-  </w:num>
-  <w:num w:numId="30" w16cid:durableId="234583518">
+  <w:num w:numId="63">
     <w:abstractNumId w:val="17"/>
   </w:num>
-  <w:num w:numId="31" w16cid:durableId="1945258355">
-    <w:abstractNumId w:val="58"/>
+  <w:num w:numId="64">
+    <w:abstractNumId w:val="4"/>
   </w:num>
-  <w:num w:numId="32" w16cid:durableId="1993410986">
-    <w:abstractNumId w:val="31"/>
+  <w:num w:numId="65">
+    <w:abstractNumId w:val="64"/>
   </w:num>
-  <w:num w:numId="33" w16cid:durableId="1748725626">
-    <w:abstractNumId w:val="11"/>
-  </w:num>
-  <w:num w:numId="34" w16cid:durableId="1951474739">
-    <w:abstractNumId w:val="66"/>
-  </w:num>
-  <w:num w:numId="35" w16cid:durableId="390689030">
-    <w:abstractNumId w:val="19"/>
-  </w:num>
-  <w:num w:numId="36" w16cid:durableId="1043864291">
-    <w:abstractNumId w:val="43"/>
-  </w:num>
-  <w:num w:numId="37" w16cid:durableId="1968194977">
-    <w:abstractNumId w:val="49"/>
-  </w:num>
-  <w:num w:numId="38" w16cid:durableId="679240444">
-    <w:abstractNumId w:val="25"/>
-  </w:num>
-  <w:num w:numId="39" w16cid:durableId="690566157">
-    <w:abstractNumId w:val="41"/>
-  </w:num>
-  <w:num w:numId="40" w16cid:durableId="484704565">
-    <w:abstractNumId w:val="42"/>
-  </w:num>
-  <w:num w:numId="41" w16cid:durableId="240717370">
-    <w:abstractNumId w:val="15"/>
-  </w:num>
-  <w:num w:numId="42" w16cid:durableId="1519006002">
-    <w:abstractNumId w:val="52"/>
-  </w:num>
-  <w:num w:numId="43" w16cid:durableId="1363628601">
-    <w:abstractNumId w:val="50"/>
-  </w:num>
-  <w:num w:numId="44" w16cid:durableId="1138032823">
-    <w:abstractNumId w:val="67"/>
-  </w:num>
-  <w:num w:numId="45" w16cid:durableId="883059653">
-    <w:abstractNumId w:val="55"/>
-  </w:num>
-  <w:num w:numId="46" w16cid:durableId="1912496607">
-    <w:abstractNumId w:val="60"/>
-  </w:num>
-  <w:num w:numId="47" w16cid:durableId="1058746884">
-    <w:abstractNumId w:val="30"/>
-  </w:num>
-  <w:num w:numId="48" w16cid:durableId="1309821146">
-    <w:abstractNumId w:val="34"/>
-  </w:num>
-  <w:num w:numId="49" w16cid:durableId="103888462">
-    <w:abstractNumId w:val="51"/>
-  </w:num>
-  <w:num w:numId="50" w16cid:durableId="945574553">
-    <w:abstractNumId w:val="12"/>
-  </w:num>
-  <w:num w:numId="51" w16cid:durableId="2055038264">
-    <w:abstractNumId w:val="68"/>
-  </w:num>
-  <w:num w:numId="52" w16cid:durableId="1858348097">
-    <w:abstractNumId w:val="45"/>
-  </w:num>
-  <w:num w:numId="53" w16cid:durableId="19864829">
-    <w:abstractNumId w:val="0"/>
-  </w:num>
-  <w:num w:numId="54" w16cid:durableId="161360226">
-    <w:abstractNumId w:val="56"/>
-  </w:num>
-  <w:num w:numId="55" w16cid:durableId="2090735276">
-    <w:abstractNumId w:val="27"/>
-  </w:num>
-  <w:num w:numId="56" w16cid:durableId="262766156">
-    <w:abstractNumId w:val="65"/>
-  </w:num>
-  <w:num w:numId="57" w16cid:durableId="1823427700">
-    <w:abstractNumId w:val="28"/>
-  </w:num>
-  <w:num w:numId="58" w16cid:durableId="1948346733">
-    <w:abstractNumId w:val="8"/>
-  </w:num>
-  <w:num w:numId="59" w16cid:durableId="1569226464">
-    <w:abstractNumId w:val="59"/>
-  </w:num>
-  <w:num w:numId="60" w16cid:durableId="942883711">
-    <w:abstractNumId w:val="33"/>
-  </w:num>
-  <w:num w:numId="61" w16cid:durableId="199052007">
-    <w:abstractNumId w:val="32"/>
-  </w:num>
-  <w:num w:numId="62" w16cid:durableId="1762795556">
-    <w:abstractNumId w:val="2"/>
-  </w:num>
-  <w:num w:numId="63" w16cid:durableId="458375998">
-    <w:abstractNumId w:val="16"/>
-  </w:num>
-  <w:numIdMacAtCleanup w:val="48"/>
+  <w:numIdMacAtCleanup w:val="65"/>
 </w:numbering>
 </file>
 
 <file path=word/styles.xml><?xml version="1.0" encoding="utf-8"?>
-<w:styles xmlns:mc="http://schemas.openxmlformats.org/markup-compatibility/2006" xmlns:r="http://schemas.openxmlformats.org/officeDocument/2006/relationships" xmlns:w="http://schemas.openxmlformats.org/wordprocessingml/2006/main" xmlns:w14="http://schemas.microsoft.com/office/word/2010/wordml" xmlns:w15="http://schemas.microsoft.com/office/word/2012/wordml" xmlns:w16cex="http://schemas.microsoft.com/office/word/2018/wordml/cex" xmlns:w16cid="http://schemas.microsoft.com/office/word/2016/wordml/cid" xmlns:w16="http://schemas.microsoft.com/office/word/2018/wordml" xmlns:w16du="http://schemas.microsoft.com/office/word/2023/wordml/word16du" xmlns:w16sdtdh="http://schemas.microsoft.com/office/word/2020/wordml/sdtdatahash" xmlns:w16se="http://schemas.microsoft.com/office/word/2015/wordml/symex" mc:Ignorable="w14 w15 w16se w16cid w16 w16cex w16sdtdh w16du">
+<w:styles xmlns:mc="http://schemas.openxmlformats.org/markup-compatibility/2006" xmlns:r="http://schemas.openxmlformats.org/officeDocument/2006/relationships" xmlns:w="http://schemas.openxmlformats.org/wordprocessingml/2006/main" xmlns:w14="http://schemas.microsoft.com/office/word/2010/wordml" xmlns:w15="http://schemas.microsoft.com/office/word/2012/wordml" xmlns:w16cex="http://schemas.microsoft.com/office/word/2018/wordml/cex" xmlns:w16cid="http://schemas.microsoft.com/office/word/2016/wordml/cid" xmlns:w16="http://schemas.microsoft.com/office/word/2018/wordml" xmlns:w16sdtdh="http://schemas.microsoft.com/office/word/2020/wordml/sdtdatahash" xmlns:w16se="http://schemas.microsoft.com/office/word/2015/wordml/symex" mc:Ignorable="w14 w15 w16se w16cid w16 w16cex w16sdtdh">
   <w:docDefaults>
     <w:rPrDefault>
       <w:rPr>
@@ -31880,7 +32789,7 @@
     <w:qFormat/>
     <w:rsid w:val="00787A6C"/>
   </w:style>
-  <w:style w:type="paragraph" w:styleId="Heading1">
+  <w:style w:type="paragraph" w:styleId="Ttulo1">
     <w:name w:val="heading 1"/>
     <w:basedOn w:val="Normal"/>
     <w:next w:val="Normal"/>
@@ -31896,7 +32805,7 @@
       <w:szCs w:val="40"/>
     </w:rPr>
   </w:style>
-  <w:style w:type="paragraph" w:styleId="Heading2">
+  <w:style w:type="paragraph" w:styleId="Ttulo2">
     <w:name w:val="heading 2"/>
     <w:basedOn w:val="Normal"/>
     <w:next w:val="Normal"/>
@@ -31912,11 +32821,11 @@
       <w:szCs w:val="32"/>
     </w:rPr>
   </w:style>
-  <w:style w:type="paragraph" w:styleId="Heading3">
+  <w:style w:type="paragraph" w:styleId="Ttulo3">
     <w:name w:val="heading 3"/>
     <w:basedOn w:val="Normal"/>
     <w:next w:val="Normal"/>
-    <w:link w:val="Heading3Char"/>
+    <w:link w:val="Ttulo3Car"/>
     <w:qFormat/>
     <w:pPr>
       <w:keepNext/>
@@ -31930,7 +32839,7 @@
       <w:szCs w:val="28"/>
     </w:rPr>
   </w:style>
-  <w:style w:type="paragraph" w:styleId="Heading4">
+  <w:style w:type="paragraph" w:styleId="Ttulo4">
     <w:name w:val="heading 4"/>
     <w:basedOn w:val="Normal"/>
     <w:next w:val="Normal"/>
@@ -31947,7 +32856,7 @@
       <w:szCs w:val="24"/>
     </w:rPr>
   </w:style>
-  <w:style w:type="paragraph" w:styleId="Heading5">
+  <w:style w:type="paragraph" w:styleId="Ttulo5">
     <w:name w:val="heading 5"/>
     <w:basedOn w:val="Normal"/>
     <w:next w:val="Normal"/>
@@ -31962,7 +32871,7 @@
       <w:color w:val="666666"/>
     </w:rPr>
   </w:style>
-  <w:style w:type="paragraph" w:styleId="Heading6">
+  <w:style w:type="paragraph" w:styleId="Ttulo6">
     <w:name w:val="heading 6"/>
     <w:basedOn w:val="Normal"/>
     <w:next w:val="Normal"/>
@@ -31978,12 +32887,12 @@
       <w:color w:val="666666"/>
     </w:rPr>
   </w:style>
-  <w:style w:type="character" w:default="1" w:styleId="DefaultParagraphFont">
+  <w:style w:type="character" w:default="1" w:styleId="Fuentedeprrafopredeter">
     <w:name w:val="Default Paragraph Font"/>
     <w:uiPriority w:val="1"/>
     <w:unhideWhenUsed/>
   </w:style>
-  <w:style w:type="table" w:default="1" w:styleId="TableNormal">
+  <w:style w:type="table" w:default="1" w:styleId="Tablanormal">
     <w:name w:val="Normal Table"/>
     <w:uiPriority w:val="99"/>
     <w:semiHidden/>
@@ -31998,13 +32907,13 @@
       </w:tblCellMar>
     </w:tblPr>
   </w:style>
-  <w:style w:type="numbering" w:default="1" w:styleId="NoList">
+  <w:style w:type="numbering" w:default="1" w:styleId="Sinlista">
     <w:name w:val="No List"/>
     <w:uiPriority w:val="99"/>
     <w:semiHidden/>
     <w:unhideWhenUsed/>
   </w:style>
-  <w:style w:type="paragraph" w:styleId="Title">
+  <w:style w:type="paragraph" w:styleId="Ttulo">
     <w:name w:val="Title"/>
     <w:basedOn w:val="Normal"/>
     <w:next w:val="Normal"/>
@@ -32019,7 +32928,7 @@
       <w:szCs w:val="52"/>
     </w:rPr>
   </w:style>
-  <w:style w:type="paragraph" w:styleId="Subtitle">
+  <w:style w:type="paragraph" w:styleId="Subttulo">
     <w:name w:val="Subtitle"/>
     <w:basedOn w:val="Normal"/>
     <w:next w:val="Normal"/>
@@ -32035,7 +32944,7 @@
       <w:szCs w:val="30"/>
     </w:rPr>
   </w:style>
-  <w:style w:type="paragraph" w:styleId="ListParagraph">
+  <w:style w:type="paragraph" w:styleId="Prrafodelista">
     <w:name w:val="List Paragraph"/>
     <w:basedOn w:val="Normal"/>
     <w:qFormat/>
@@ -32044,9 +32953,9 @@
       <w:contextualSpacing/>
     </w:pPr>
   </w:style>
-  <w:style w:type="character" w:styleId="Strong">
+  <w:style w:type="character" w:styleId="Textoennegrita">
     <w:name w:val="Strong"/>
-    <w:basedOn w:val="DefaultParagraphFont"/>
+    <w:basedOn w:val="Fuentedeprrafopredeter"/>
     <w:uiPriority w:val="22"/>
     <w:qFormat/>
     <w:rPr>
@@ -32055,7 +32964,7 @@
     </w:rPr>
   </w:style>
   <w:style w:type="table" w:customStyle="1" w:styleId="a">
-    <w:basedOn w:val="TableNormal"/>
+    <w:basedOn w:val="Tablanormal"/>
     <w:tblPr>
       <w:tblStyleRowBandSize w:val="1"/>
       <w:tblStyleColBandSize w:val="1"/>
@@ -32068,7 +32977,7 @@
     </w:tblPr>
   </w:style>
   <w:style w:type="table" w:customStyle="1" w:styleId="a0">
-    <w:basedOn w:val="TableNormal"/>
+    <w:basedOn w:val="Tablanormal"/>
     <w:tblPr>
       <w:tblStyleRowBandSize w:val="1"/>
       <w:tblStyleColBandSize w:val="1"/>
@@ -32081,7 +32990,7 @@
     </w:tblPr>
   </w:style>
   <w:style w:type="table" w:customStyle="1" w:styleId="a1">
-    <w:basedOn w:val="TableNormal"/>
+    <w:basedOn w:val="Tablanormal"/>
     <w:tblPr>
       <w:tblStyleRowBandSize w:val="1"/>
       <w:tblStyleColBandSize w:val="1"/>
@@ -32094,7 +33003,7 @@
     </w:tblPr>
   </w:style>
   <w:style w:type="table" w:customStyle="1" w:styleId="a2">
-    <w:basedOn w:val="TableNormal"/>
+    <w:basedOn w:val="Tablanormal"/>
     <w:tblPr>
       <w:tblStyleRowBandSize w:val="1"/>
       <w:tblStyleColBandSize w:val="1"/>
@@ -32105,7 +33014,7 @@
     </w:tblPr>
   </w:style>
   <w:style w:type="table" w:customStyle="1" w:styleId="a3">
-    <w:basedOn w:val="TableNormal"/>
+    <w:basedOn w:val="Tablanormal"/>
     <w:tblPr>
       <w:tblStyleRowBandSize w:val="1"/>
       <w:tblStyleColBandSize w:val="1"/>
@@ -32116,7 +33025,7 @@
     </w:tblPr>
   </w:style>
   <w:style w:type="table" w:customStyle="1" w:styleId="a4">
-    <w:basedOn w:val="TableNormal"/>
+    <w:basedOn w:val="Tablanormal"/>
     <w:tblPr>
       <w:tblStyleRowBandSize w:val="1"/>
       <w:tblStyleColBandSize w:val="1"/>
@@ -32126,10 +33035,10 @@
       </w:tblCellMar>
     </w:tblPr>
   </w:style>
-  <w:style w:type="paragraph" w:styleId="Header">
+  <w:style w:type="paragraph" w:styleId="Encabezado">
     <w:name w:val="header"/>
     <w:basedOn w:val="Normal"/>
-    <w:link w:val="HeaderChar"/>
+    <w:link w:val="EncabezadoCar"/>
     <w:uiPriority w:val="99"/>
     <w:rsid w:val="00380CF4"/>
     <w:pPr>
@@ -32140,17 +33049,17 @@
       <w:spacing w:line="240" w:lineRule="auto"/>
     </w:pPr>
   </w:style>
-  <w:style w:type="character" w:customStyle="1" w:styleId="HeaderChar">
-    <w:name w:val="Header Char"/>
-    <w:basedOn w:val="DefaultParagraphFont"/>
-    <w:link w:val="Header"/>
+  <w:style w:type="character" w:customStyle="1" w:styleId="EncabezadoCar">
+    <w:name w:val="Encabezado Car"/>
+    <w:basedOn w:val="Fuentedeprrafopredeter"/>
+    <w:link w:val="Encabezado"/>
     <w:uiPriority w:val="99"/>
     <w:rsid w:val="00380CF4"/>
   </w:style>
-  <w:style w:type="paragraph" w:styleId="Footer">
+  <w:style w:type="paragraph" w:styleId="Piedepgina">
     <w:name w:val="footer"/>
     <w:basedOn w:val="Normal"/>
-    <w:link w:val="FooterChar"/>
+    <w:link w:val="PiedepginaCar"/>
     <w:uiPriority w:val="99"/>
     <w:rsid w:val="00380CF4"/>
     <w:pPr>
@@ -32161,17 +33070,17 @@
       <w:spacing w:line="240" w:lineRule="auto"/>
     </w:pPr>
   </w:style>
-  <w:style w:type="character" w:customStyle="1" w:styleId="FooterChar">
-    <w:name w:val="Footer Char"/>
-    <w:basedOn w:val="DefaultParagraphFont"/>
-    <w:link w:val="Footer"/>
+  <w:style w:type="character" w:customStyle="1" w:styleId="PiedepginaCar">
+    <w:name w:val="Pie de página Car"/>
+    <w:basedOn w:val="Fuentedeprrafopredeter"/>
+    <w:link w:val="Piedepgina"/>
     <w:uiPriority w:val="99"/>
     <w:rsid w:val="00380CF4"/>
   </w:style>
-  <w:style w:type="character" w:customStyle="1" w:styleId="Heading3Char">
-    <w:name w:val="Heading 3 Char"/>
-    <w:basedOn w:val="DefaultParagraphFont"/>
-    <w:link w:val="Heading3"/>
+  <w:style w:type="character" w:customStyle="1" w:styleId="Ttulo3Car">
+    <w:name w:val="Título 3 Car"/>
+    <w:basedOn w:val="Fuentedeprrafopredeter"/>
+    <w:link w:val="Ttulo3"/>
     <w:rsid w:val="00B46DB3"/>
     <w:rPr>
       <w:color w:val="434343"/>
@@ -32181,8 +33090,24 @@
   </w:style>
   <w:style w:type="character" w:customStyle="1" w:styleId="hljs-bullet">
     <w:name w:val="hljs-bullet"/>
-    <w:basedOn w:val="DefaultParagraphFont"/>
+    <w:basedOn w:val="Fuentedeprrafopredeter"/>
     <w:rsid w:val="00DF5BB5"/>
+  </w:style>
+  <w:style w:type="paragraph" w:styleId="NormalWeb">
+    <w:name w:val="Normal (Web)"/>
+    <w:basedOn w:val="Normal"/>
+    <w:uiPriority w:val="99"/>
+    <w:unhideWhenUsed/>
+    <w:rsid w:val="000D09DB"/>
+    <w:pPr>
+      <w:spacing w:before="100" w:beforeAutospacing="1" w:after="100" w:afterAutospacing="1" w:line="240" w:lineRule="auto"/>
+    </w:pPr>
+    <w:rPr>
+      <w:rFonts w:ascii="Times New Roman" w:eastAsia="Times New Roman" w:hAnsi="Times New Roman" w:cs="Times New Roman"/>
+      <w:sz w:val="24"/>
+      <w:szCs w:val="24"/>
+      <w:lang w:val="es-MX"/>
+    </w:rPr>
   </w:style>
 </w:styles>
 </file>

</xml_diff>

<commit_message>
Se modifico un poco el documento
</commit_message>
<xml_diff>
--- a/Administración y control de Biblioteca “Scotts”.docx
+++ b/Administración y control de Biblioteca “Scotts”.docx
@@ -1261,7 +1261,30 @@
           <w:sz w:val="24"/>
           <w:szCs w:val="24"/>
         </w:rPr>
-        <w:t>………………………………………………….</w:t>
+        <w:t>………………………………………………</w:t>
+      </w:r>
+      <w:proofErr w:type="gramStart"/>
+      <w:r>
+        <w:rPr>
+          <w:sz w:val="24"/>
+          <w:szCs w:val="24"/>
+        </w:rPr>
+        <w:t>…</w:t>
+      </w:r>
+      <w:r>
+        <w:rPr>
+          <w:sz w:val="24"/>
+          <w:szCs w:val="24"/>
+        </w:rPr>
+        <w:t>….</w:t>
+      </w:r>
+      <w:proofErr w:type="gramEnd"/>
+      <w:r>
+        <w:rPr>
+          <w:sz w:val="24"/>
+          <w:szCs w:val="24"/>
+        </w:rPr>
+        <w:t>.30</w:t>
       </w:r>
     </w:p>
     <w:p>
@@ -1297,14 +1320,28 @@
           <w:sz w:val="24"/>
           <w:szCs w:val="24"/>
         </w:rPr>
-        <w:t>¿</w:t>
-      </w:r>
-      <w:r>
-        <w:rPr>
-          <w:sz w:val="24"/>
-          <w:szCs w:val="24"/>
-        </w:rPr>
-        <w:t>………………………………….</w:t>
+        <w:t>Factores de Usabilidad y Rendimiento</w:t>
+      </w:r>
+      <w:r>
+        <w:rPr>
+          <w:sz w:val="18"/>
+          <w:szCs w:val="18"/>
+        </w:rPr>
+        <w:t xml:space="preserve"> </w:t>
+      </w:r>
+      <w:r>
+        <w:rPr>
+          <w:sz w:val="24"/>
+          <w:szCs w:val="24"/>
+        </w:rPr>
+        <w:t>…………………………………</w:t>
+      </w:r>
+      <w:r>
+        <w:rPr>
+          <w:sz w:val="24"/>
+          <w:szCs w:val="24"/>
+        </w:rPr>
+        <w:t>….31</w:t>
       </w:r>
     </w:p>
     <w:p>
@@ -6598,20 +6635,7 @@
     </w:p>
     <w:p>
       <w:pPr>
-        <w:rPr>
-          <w:sz w:val="24"/>
-          <w:szCs w:val="24"/>
-        </w:rPr>
-      </w:pPr>
-    </w:p>
-    <w:p>
-      <w:pPr>
-        <w:numPr>
-          <w:ilvl w:val="0"/>
-          <w:numId w:val="11"/>
-        </w:numPr>
         <w:spacing w:after="240"/>
-        <w:ind w:left="720" w:hanging="360"/>
         <w:rPr>
           <w:sz w:val="24"/>
           <w:szCs w:val="24"/>
@@ -7830,7 +7854,7 @@
                 <w:sz w:val="24"/>
                 <w:szCs w:val="24"/>
               </w:rPr>
-              <w:t xml:space="preserve">El usuario tendrá un mínimo </w:t>
+              <w:t xml:space="preserve">El usuario tendrá un mínimo de libros que se podrán </w:t>
             </w:r>
             <w:r>
               <w:rPr>
@@ -7838,7 +7862,7 @@
                 <w:szCs w:val="24"/>
               </w:rPr>
               <w:lastRenderedPageBreak/>
-              <w:t>de libros que se podrán rentar al mismo tiempo</w:t>
+              <w:t>rentar al mismo tiempo</w:t>
             </w:r>
           </w:p>
         </w:tc>
@@ -21015,7 +21039,7 @@
                     <pic:cNvPicPr>
                       <a:extLst>
                         <a:ext uri="sm">
-                          <sm:smNativeData xmlns:sm="sm" xmlns:w="http://schemas.openxmlformats.org/wordprocessingml/2006/main" xmlns:w10="urn:schemas-microsoft-com:office:word" xmlns:v="urn:schemas-microsoft-com:vml" xmlns:o="urn:schemas-microsoft-com:office:office" xmlns="" xmlns:w16du="http://schemas.microsoft.com/office/word/2023/wordml/word16du" xmlns:oel="http://schemas.microsoft.com/office/2019/extlst" val="SMDATA_16_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"/>
+                          <sm:smNativeData xmlns:oel="http://schemas.microsoft.com/office/2019/extlst" xmlns:w16du="http://schemas.microsoft.com/office/word/2023/wordml/word16du" xmlns="" xmlns:o="urn:schemas-microsoft-com:office:office" xmlns:v="urn:schemas-microsoft-com:vml" xmlns:w10="urn:schemas-microsoft-com:office:word" xmlns:w="http://schemas.openxmlformats.org/wordprocessingml/2006/main" xmlns:sm="sm" val="SMDATA_16_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"/>
                         </a:ext>
                       </a:extLst>
                     </pic:cNvPicPr>
@@ -21154,10 +21178,65 @@
           <w:szCs w:val="40"/>
         </w:rPr>
       </w:pPr>
+    </w:p>
+    <w:p>
+      <w:pPr>
+        <w:jc w:val="center"/>
+        <w:rPr>
+          <w:sz w:val="40"/>
+          <w:szCs w:val="40"/>
+        </w:rPr>
+      </w:pPr>
+    </w:p>
+    <w:p>
+      <w:pPr>
+        <w:jc w:val="center"/>
+        <w:rPr>
+          <w:sz w:val="40"/>
+          <w:szCs w:val="40"/>
+        </w:rPr>
+      </w:pPr>
+    </w:p>
+    <w:p>
+      <w:pPr>
+        <w:jc w:val="center"/>
+        <w:rPr>
+          <w:sz w:val="40"/>
+          <w:szCs w:val="40"/>
+        </w:rPr>
+      </w:pPr>
+    </w:p>
+    <w:p>
+      <w:pPr>
+        <w:jc w:val="center"/>
+        <w:rPr>
+          <w:sz w:val="40"/>
+          <w:szCs w:val="40"/>
+        </w:rPr>
+      </w:pPr>
+    </w:p>
+    <w:p>
+      <w:pPr>
+        <w:jc w:val="center"/>
+        <w:rPr>
+          <w:sz w:val="40"/>
+          <w:szCs w:val="40"/>
+        </w:rPr>
+      </w:pPr>
+    </w:p>
+    <w:p>
+      <w:pPr>
+        <w:jc w:val="center"/>
+        <w:rPr>
+          <w:sz w:val="40"/>
+          <w:szCs w:val="40"/>
+        </w:rPr>
+      </w:pPr>
       <w:r>
         <w:rPr>
           <w:noProof/>
         </w:rPr>
+        <w:lastRenderedPageBreak/>
         <w:drawing>
           <wp:anchor distT="114300" distB="114300" distL="114300" distR="114300" simplePos="0" relativeHeight="251658248" behindDoc="1" locked="0" layoutInCell="0" hidden="0" allowOverlap="1" wp14:anchorId="48C2BA51" wp14:editId="7172A1D8">
             <wp:simplePos x="0" y="0"/>
@@ -21180,7 +21259,7 @@
                     <pic:cNvPicPr>
                       <a:extLst>
                         <a:ext uri="sm">
-                          <sm:smNativeData xmlns:sm="sm" xmlns:w="http://schemas.openxmlformats.org/wordprocessingml/2006/main" xmlns:w10="urn:schemas-microsoft-com:office:word" xmlns:v="urn:schemas-microsoft-com:vml" xmlns:o="urn:schemas-microsoft-com:office:office" xmlns="" xmlns:w16du="http://schemas.microsoft.com/office/word/2023/wordml/word16du" xmlns:oel="http://schemas.microsoft.com/office/2019/extlst" val="SMDATA_16_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"/>
+                          <sm:smNativeData xmlns:oel="http://schemas.microsoft.com/office/2019/extlst" xmlns:w16du="http://schemas.microsoft.com/office/word/2023/wordml/word16du" xmlns="" xmlns:o="urn:schemas-microsoft-com:office:office" xmlns:v="urn:schemas-microsoft-com:vml" xmlns:w10="urn:schemas-microsoft-com:office:word" xmlns:w="http://schemas.openxmlformats.org/wordprocessingml/2006/main" xmlns:sm="sm" val="SMDATA_16_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"/>
                         </a:ext>
                       </a:extLst>
                     </pic:cNvPicPr>
@@ -21379,7 +21458,7 @@
                     <pic:cNvPicPr>
                       <a:extLst>
                         <a:ext uri="sm">
-                          <sm:smNativeData xmlns:sm="sm" xmlns:w="http://schemas.openxmlformats.org/wordprocessingml/2006/main" xmlns:w10="urn:schemas-microsoft-com:office:word" xmlns:v="urn:schemas-microsoft-com:vml" xmlns:o="urn:schemas-microsoft-com:office:office" xmlns="" xmlns:w16du="http://schemas.microsoft.com/office/word/2023/wordml/word16du" xmlns:oel="http://schemas.microsoft.com/office/2019/extlst" val="SMDATA_16_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"/>
+                          <sm:smNativeData xmlns:oel="http://schemas.microsoft.com/office/2019/extlst" xmlns:w16du="http://schemas.microsoft.com/office/word/2023/wordml/word16du" xmlns="" xmlns:o="urn:schemas-microsoft-com:office:office" xmlns:v="urn:schemas-microsoft-com:vml" xmlns:w10="urn:schemas-microsoft-com:office:word" xmlns:w="http://schemas.openxmlformats.org/wordprocessingml/2006/main" xmlns:sm="sm" val="SMDATA_16_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"/>
                         </a:ext>
                       </a:extLst>
                     </pic:cNvPicPr>
@@ -21449,7 +21528,7 @@
                       <a:picLocks noChangeAspect="1"/>
                       <a:extLst>
                         <a:ext uri="sm">
-                          <sm:smNativeData xmlns:sm="sm" xmlns:w="http://schemas.openxmlformats.org/wordprocessingml/2006/main" xmlns:w10="urn:schemas-microsoft-com:office:word" xmlns:v="urn:schemas-microsoft-com:vml" xmlns:o="urn:schemas-microsoft-com:office:office" xmlns="" xmlns:w16du="http://schemas.microsoft.com/office/word/2023/wordml/word16du" xmlns:oel="http://schemas.microsoft.com/office/2019/extlst" val="SMDATA_16_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"/>
+                          <sm:smNativeData xmlns:oel="http://schemas.microsoft.com/office/2019/extlst" xmlns:w16du="http://schemas.microsoft.com/office/word/2023/wordml/word16du" xmlns="" xmlns:o="urn:schemas-microsoft-com:office:office" xmlns:v="urn:schemas-microsoft-com:vml" xmlns:w10="urn:schemas-microsoft-com:office:word" xmlns:w="http://schemas.openxmlformats.org/wordprocessingml/2006/main" xmlns:sm="sm" val="SMDATA_16_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"/>
                         </a:ext>
                       </a:extLst>
                     </pic:cNvPicPr>
@@ -21563,7 +21642,7 @@
                       <a:picLocks noChangeAspect="1"/>
                       <a:extLst>
                         <a:ext uri="sm">
-                          <sm:smNativeData xmlns:sm="sm" xmlns:w="http://schemas.openxmlformats.org/wordprocessingml/2006/main" xmlns:w10="urn:schemas-microsoft-com:office:word" xmlns:v="urn:schemas-microsoft-com:vml" xmlns:o="urn:schemas-microsoft-com:office:office" xmlns="" xmlns:w16du="http://schemas.microsoft.com/office/word/2023/wordml/word16du" xmlns:oel="http://schemas.microsoft.com/office/2019/extlst" val="SMDATA_16_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"/>
+                          <sm:smNativeData xmlns:oel="http://schemas.microsoft.com/office/2019/extlst" xmlns:w16du="http://schemas.microsoft.com/office/word/2023/wordml/word16du" xmlns="" xmlns:o="urn:schemas-microsoft-com:office:office" xmlns:v="urn:schemas-microsoft-com:vml" xmlns:w10="urn:schemas-microsoft-com:office:word" xmlns:w="http://schemas.openxmlformats.org/wordprocessingml/2006/main" xmlns:sm="sm" val="SMDATA_16_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"/>
                         </a:ext>
                       </a:extLst>
                     </pic:cNvPicPr>
@@ -22411,15 +22490,13 @@
         </w:rPr>
         <w:t xml:space="preserve">empleado necesito comprar libros para surtir el </w:t>
       </w:r>
-      <w:proofErr w:type="spellStart"/>
       <w:r>
         <w:rPr>
           <w:sz w:val="30"/>
           <w:szCs w:val="30"/>
         </w:rPr>
-        <w:t>catalogo</w:t>
-      </w:r>
-      <w:proofErr w:type="spellEnd"/>
+        <w:t>catálogo</w:t>
+      </w:r>
       <w:r>
         <w:rPr>
           <w:sz w:val="30"/>
@@ -22727,15 +22804,7 @@
           <w:sz w:val="36"/>
           <w:szCs w:val="36"/>
         </w:rPr>
-        <w:t xml:space="preserve">8.1 </w:t>
-      </w:r>
-      <w:r>
-        <w:rPr>
-          <w:color w:val="4F81BD" w:themeColor="accent1"/>
-          <w:sz w:val="36"/>
-          <w:szCs w:val="36"/>
-        </w:rPr>
-        <w:t>Restricciones de Diseño</w:t>
+        <w:t>8.1 Restricciones de Diseño</w:t>
       </w:r>
       <w:r>
         <w:rPr>
@@ -23334,7 +23403,23 @@
           <w:szCs w:val="36"/>
         </w:rPr>
         <w:lastRenderedPageBreak/>
-        <w:t xml:space="preserve">8.1 </w:t>
+        <w:t>8.</w:t>
+      </w:r>
+      <w:r>
+        <w:rPr>
+          <w:color w:val="4F81BD" w:themeColor="accent1"/>
+          <w:sz w:val="36"/>
+          <w:szCs w:val="36"/>
+        </w:rPr>
+        <w:t>2</w:t>
+      </w:r>
+      <w:r>
+        <w:rPr>
+          <w:color w:val="4F81BD" w:themeColor="accent1"/>
+          <w:sz w:val="36"/>
+          <w:szCs w:val="36"/>
+        </w:rPr>
+        <w:t xml:space="preserve"> </w:t>
       </w:r>
       <w:r>
         <w:rPr>
@@ -32890,6 +32975,7 @@
   <w:style w:type="character" w:default="1" w:styleId="Fuentedeprrafopredeter">
     <w:name w:val="Default Paragraph Font"/>
     <w:uiPriority w:val="1"/>
+    <w:semiHidden/>
     <w:unhideWhenUsed/>
   </w:style>
   <w:style w:type="table" w:default="1" w:styleId="Tablanormal">

</xml_diff>

<commit_message>
modificaciones arreglos menores en casos de uso
</commit_message>
<xml_diff>
--- a/Administración y control de Biblioteca “Scotts”.docx
+++ b/Administración y control de Biblioteca “Scotts”.docx
@@ -130,6 +130,13 @@
         </w:rPr>
         <w:t>Jaime Gabriel Robles Félix</w:t>
       </w:r>
+      <w:r>
+        <w:rPr>
+          <w:sz w:val="28"/>
+          <w:szCs w:val="28"/>
+        </w:rPr>
+        <w:t xml:space="preserve"> 42306408</w:t>
+      </w:r>
     </w:p>
     <w:p>
       <w:pPr>
@@ -150,6 +157,13 @@
         </w:rPr>
         <w:t>Daniel Antonio Fernandez Mendoza</w:t>
       </w:r>
+      <w:r>
+        <w:rPr>
+          <w:sz w:val="28"/>
+          <w:szCs w:val="28"/>
+        </w:rPr>
+        <w:t xml:space="preserve"> 42306495</w:t>
+      </w:r>
     </w:p>
     <w:p>
       <w:pPr>
@@ -166,6 +180,7 @@
           <w:i/>
           <w:sz w:val="28"/>
           <w:szCs w:val="28"/>
+          <w:lang w:val="en-US"/>
         </w:rPr>
       </w:pPr>
     </w:p>
@@ -16640,7 +16655,21 @@
                 <w:sz w:val="24"/>
                 <w:szCs w:val="24"/>
               </w:rPr>
-              <w:t xml:space="preserve">    2.</w:t>
+              <w:t xml:space="preserve">  </w:t>
+            </w:r>
+            <w:r>
+              <w:rPr>
+                <w:sz w:val="24"/>
+                <w:szCs w:val="24"/>
+              </w:rPr>
+              <w:t xml:space="preserve"> </w:t>
+            </w:r>
+            <w:r>
+              <w:rPr>
+                <w:sz w:val="24"/>
+                <w:szCs w:val="24"/>
+              </w:rPr>
+              <w:t>2.</w:t>
             </w:r>
             <w:r>
               <w:rPr>
@@ -17930,7 +17959,7 @@
                 <w:sz w:val="24"/>
                 <w:szCs w:val="24"/>
               </w:rPr>
-              <w:t>3a. Pago Parcial</w:t>
+              <w:t>1.1</w:t>
             </w:r>
             <w:r>
               <w:rPr>
@@ -17939,43 +17968,9 @@
                 <w:bCs/>
                 <w:sz w:val="24"/>
                 <w:szCs w:val="24"/>
-                <w:lang w:val="es-MX"/>
-              </w:rPr>
-              <w:t>:</w:t>
-            </w:r>
-          </w:p>
-          <w:p>
-            <w:pPr>
-              <w:pStyle w:val="Prrafodelista"/>
-              <w:numPr>
-                <w:ilvl w:val="0"/>
-                <w:numId w:val="38"/>
-              </w:numPr>
-              <w:spacing w:line="240" w:lineRule="auto"/>
-              <w:rPr>
-                <w:rFonts w:eastAsia="Times New Roman"/>
-                <w:sz w:val="24"/>
-                <w:szCs w:val="24"/>
-                <w:lang w:val="es-MX"/>
-              </w:rPr>
-            </w:pPr>
-            <w:r>
-              <w:rPr>
-                <w:sz w:val="24"/>
-                <w:szCs w:val="24"/>
-              </w:rPr>
-              <w:t xml:space="preserve">Si el cliente solo puede pagar una parte de la multa, el empleado registra el importe parcial, y el sistema actualiza el saldo pendiente.     </w:t>
-            </w:r>
-          </w:p>
-          <w:p>
-            <w:pPr>
-              <w:spacing w:line="240" w:lineRule="auto"/>
-              <w:rPr>
-                <w:rFonts w:eastAsia="Times New Roman"/>
-                <w:sz w:val="24"/>
-                <w:szCs w:val="24"/>
-              </w:rPr>
-            </w:pPr>
+              </w:rPr>
+              <w:t>. Pago Parcial</w:t>
+            </w:r>
             <w:r>
               <w:rPr>
                 <w:rFonts w:eastAsia="Times New Roman"/>
@@ -17983,25 +17978,77 @@
                 <w:bCs/>
                 <w:sz w:val="24"/>
                 <w:szCs w:val="24"/>
-              </w:rPr>
-              <w:t>6a. Penalización por Retraso</w:t>
-            </w:r>
-            <w:r>
+                <w:lang w:val="es-MX"/>
+              </w:rPr>
+              <w:t>:</w:t>
+            </w:r>
+          </w:p>
+          <w:p>
+            <w:pPr>
+              <w:spacing w:line="240" w:lineRule="auto"/>
+              <w:ind w:left="360"/>
               <w:rPr>
                 <w:rFonts w:eastAsia="Times New Roman"/>
                 <w:sz w:val="24"/>
                 <w:szCs w:val="24"/>
+                <w:lang w:val="es-MX"/>
+              </w:rPr>
+            </w:pPr>
+            <w:r>
+              <w:rPr>
+                <w:sz w:val="24"/>
+                <w:szCs w:val="24"/>
+              </w:rPr>
+              <w:t xml:space="preserve">1. </w:t>
+            </w:r>
+            <w:r>
+              <w:rPr>
+                <w:sz w:val="24"/>
+                <w:szCs w:val="24"/>
+              </w:rPr>
+              <w:t xml:space="preserve">Si el cliente solo puede pagar una parte de la multa, el empleado registra el importe parcial, y el sistema actualiza el saldo pendiente.     </w:t>
+            </w:r>
+          </w:p>
+          <w:p>
+            <w:pPr>
+              <w:spacing w:line="240" w:lineRule="auto"/>
+              <w:rPr>
+                <w:rFonts w:eastAsia="Times New Roman"/>
+                <w:sz w:val="24"/>
+                <w:szCs w:val="24"/>
+              </w:rPr>
+            </w:pPr>
+            <w:r>
+              <w:rPr>
+                <w:rFonts w:eastAsia="Times New Roman"/>
+                <w:b/>
+                <w:bCs/>
+                <w:sz w:val="24"/>
+                <w:szCs w:val="24"/>
+              </w:rPr>
+              <w:t>1.2</w:t>
+            </w:r>
+            <w:r>
+              <w:rPr>
+                <w:rFonts w:eastAsia="Times New Roman"/>
+                <w:b/>
+                <w:bCs/>
+                <w:sz w:val="24"/>
+                <w:szCs w:val="24"/>
+              </w:rPr>
+              <w:t>. Penalización por Retraso</w:t>
+            </w:r>
+            <w:r>
+              <w:rPr>
+                <w:rFonts w:eastAsia="Times New Roman"/>
+                <w:sz w:val="24"/>
+                <w:szCs w:val="24"/>
               </w:rPr>
               <w:t>:</w:t>
             </w:r>
           </w:p>
           <w:p>
             <w:pPr>
-              <w:pStyle w:val="Prrafodelista"/>
-              <w:numPr>
-                <w:ilvl w:val="0"/>
-                <w:numId w:val="38"/>
-              </w:numPr>
               <w:spacing w:line="240" w:lineRule="auto"/>
               <w:rPr>
                 <w:rFonts w:eastAsia="Times New Roman"/>
@@ -18010,6 +18057,14 @@
                 <w:lang w:val="es-MX"/>
               </w:rPr>
             </w:pPr>
+            <w:r>
+              <w:rPr>
+                <w:rFonts w:eastAsia="Times New Roman"/>
+                <w:sz w:val="24"/>
+                <w:szCs w:val="24"/>
+              </w:rPr>
+              <w:t xml:space="preserve">   1.</w:t>
+            </w:r>
             <w:r>
               <w:rPr>
                 <w:rFonts w:eastAsia="Times New Roman"/>
@@ -19071,7 +19126,7 @@
               <w:pStyle w:val="Prrafodelista"/>
               <w:numPr>
                 <w:ilvl w:val="0"/>
-                <w:numId w:val="16"/>
+                <w:numId w:val="66"/>
               </w:numPr>
               <w:rPr>
                 <w:rFonts w:eastAsia="Times New Roman"/>
@@ -19095,7 +19150,7 @@
               <w:pStyle w:val="Prrafodelista"/>
               <w:numPr>
                 <w:ilvl w:val="0"/>
-                <w:numId w:val="16"/>
+                <w:numId w:val="66"/>
               </w:numPr>
               <w:rPr>
                 <w:rFonts w:eastAsia="Times New Roman"/>
@@ -19119,7 +19174,7 @@
               <w:pStyle w:val="Prrafodelista"/>
               <w:numPr>
                 <w:ilvl w:val="0"/>
-                <w:numId w:val="16"/>
+                <w:numId w:val="66"/>
               </w:numPr>
               <w:rPr>
                 <w:rFonts w:eastAsia="Times New Roman"/>
@@ -19185,6 +19240,11 @@
           </w:tcPr>
           <w:p>
             <w:pPr>
+              <w:pStyle w:val="Prrafodelista"/>
+              <w:numPr>
+                <w:ilvl w:val="1"/>
+                <w:numId w:val="67"/>
+              </w:numPr>
               <w:spacing w:line="240" w:lineRule="auto"/>
               <w:rPr>
                 <w:rFonts w:eastAsia="Times New Roman"/>
@@ -19201,7 +19261,7 @@
                 <w:sz w:val="24"/>
                 <w:szCs w:val="24"/>
               </w:rPr>
-              <w:t>2a. Falta de Información</w:t>
+              <w:t>Falta de Información</w:t>
             </w:r>
             <w:r>
               <w:rPr>
@@ -19217,8 +19277,8 @@
             <w:pPr>
               <w:pStyle w:val="Prrafodelista"/>
               <w:numPr>
-                <w:ilvl w:val="0"/>
-                <w:numId w:val="38"/>
+                <w:ilvl w:val="1"/>
+                <w:numId w:val="25"/>
               </w:numPr>
               <w:spacing w:line="240" w:lineRule="auto"/>
               <w:rPr>
@@ -19615,7 +19675,6 @@
                 <w:sz w:val="24"/>
                 <w:szCs w:val="24"/>
               </w:rPr>
-              <w:lastRenderedPageBreak/>
               <w:t xml:space="preserve">ID y nombre </w:t>
             </w:r>
           </w:p>
@@ -20251,16 +20310,123 @@
           </w:tcPr>
           <w:p>
             <w:pPr>
+              <w:spacing w:line="240" w:lineRule="auto"/>
+              <w:rPr>
+                <w:rFonts w:eastAsia="Times New Roman"/>
+                <w:b/>
+                <w:bCs/>
+                <w:sz w:val="24"/>
+                <w:szCs w:val="24"/>
+                <w:lang w:val="es-MX"/>
+              </w:rPr>
+            </w:pPr>
+            <w:r>
+              <w:rPr>
+                <w:rFonts w:eastAsia="Times New Roman"/>
+                <w:b/>
+                <w:bCs/>
+                <w:sz w:val="24"/>
+                <w:szCs w:val="24"/>
+                <w:lang w:val="es-MX"/>
+              </w:rPr>
+              <w:t>1.</w:t>
+            </w:r>
+            <w:r>
+              <w:rPr>
+                <w:rFonts w:eastAsia="Times New Roman"/>
+                <w:b/>
+                <w:bCs/>
+                <w:sz w:val="24"/>
+                <w:szCs w:val="24"/>
+                <w:lang w:val="es-MX"/>
+              </w:rPr>
+              <w:t xml:space="preserve">Generación de Reportes </w:t>
+            </w:r>
+            <w:r>
+              <w:rPr>
+                <w:rFonts w:eastAsia="Times New Roman"/>
+                <w:b/>
+                <w:bCs/>
+                <w:sz w:val="24"/>
+                <w:szCs w:val="24"/>
+                <w:lang w:val="es-MX"/>
+              </w:rPr>
+              <w:t>Mensual</w:t>
+            </w:r>
+          </w:p>
+          <w:p>
+            <w:pPr>
+              <w:rPr>
+                <w:rFonts w:eastAsia="Times New Roman"/>
+                <w:sz w:val="24"/>
+                <w:szCs w:val="24"/>
+                <w:lang w:val="es-MX"/>
+              </w:rPr>
+            </w:pPr>
+            <w:r>
+              <w:rPr>
+                <w:rFonts w:eastAsia="Times New Roman"/>
+                <w:sz w:val="24"/>
+                <w:szCs w:val="24"/>
+                <w:lang w:val="es-MX"/>
+              </w:rPr>
+              <w:t xml:space="preserve">     1.   </w:t>
+            </w:r>
+            <w:r>
+              <w:rPr>
+                <w:rFonts w:eastAsia="Times New Roman"/>
+                <w:sz w:val="24"/>
+                <w:szCs w:val="24"/>
+                <w:lang w:val="es-MX"/>
+              </w:rPr>
+              <w:t xml:space="preserve">El gerente accede al sistema y selecciona la opción </w:t>
+            </w:r>
+            <w:r>
+              <w:rPr>
+                <w:rFonts w:eastAsia="Times New Roman"/>
+                <w:sz w:val="24"/>
+                <w:szCs w:val="24"/>
+                <w:lang w:val="es-MX"/>
+              </w:rPr>
+              <w:t>de “</w:t>
+            </w:r>
+            <w:r>
+              <w:rPr>
+                <w:rFonts w:eastAsia="Times New Roman"/>
+                <w:sz w:val="24"/>
+                <w:szCs w:val="24"/>
+                <w:lang w:val="es-MX"/>
+              </w:rPr>
+              <w:t>Generar Reporte</w:t>
+            </w:r>
+            <w:r>
+              <w:rPr>
+                <w:rFonts w:eastAsia="Times New Roman"/>
+                <w:sz w:val="24"/>
+                <w:szCs w:val="24"/>
+                <w:lang w:val="es-MX"/>
+              </w:rPr>
+              <w:t xml:space="preserve"> Mensual</w:t>
+            </w:r>
+            <w:r>
+              <w:rPr>
+                <w:rFonts w:eastAsia="Times New Roman"/>
+                <w:sz w:val="24"/>
+                <w:szCs w:val="24"/>
+                <w:lang w:val="es-MX"/>
+              </w:rPr>
+              <w:t>”.</w:t>
+            </w:r>
+          </w:p>
+          <w:p>
+            <w:pPr>
               <w:pStyle w:val="Prrafodelista"/>
               <w:numPr>
                 <w:ilvl w:val="0"/>
-                <w:numId w:val="39"/>
+                <w:numId w:val="68"/>
               </w:numPr>
-              <w:spacing w:line="240" w:lineRule="auto"/>
               <w:rPr>
                 <w:rFonts w:eastAsia="Times New Roman"/>
-                <w:b/>
-                <w:bCs/>
                 <w:sz w:val="24"/>
                 <w:szCs w:val="24"/>
                 <w:lang w:val="es-MX"/>
@@ -20269,77 +20435,18 @@
             <w:r>
               <w:rPr>
                 <w:rFonts w:eastAsia="Times New Roman"/>
-                <w:b/>
-                <w:bCs/>
-                <w:sz w:val="24"/>
-                <w:szCs w:val="24"/>
-                <w:lang w:val="es-MX"/>
-              </w:rPr>
-              <w:t>Generación de Reportes Diarios</w:t>
-            </w:r>
-          </w:p>
-          <w:p>
-            <w:pPr>
+                <w:sz w:val="24"/>
+                <w:szCs w:val="24"/>
+              </w:rPr>
+              <w:t>El sistema recopila datos de las operaciones mensuales</w:t>
+            </w:r>
+            <w:r>
               <w:rPr>
                 <w:rFonts w:eastAsia="Times New Roman"/>
                 <w:sz w:val="24"/>
                 <w:szCs w:val="24"/>
-                <w:lang w:val="es-MX"/>
-              </w:rPr>
-            </w:pPr>
-            <w:r>
-              <w:rPr>
-                <w:rFonts w:eastAsia="Times New Roman"/>
-                <w:sz w:val="24"/>
-                <w:szCs w:val="24"/>
-                <w:lang w:val="es-MX"/>
-              </w:rPr>
-              <w:t xml:space="preserve">     1.   </w:t>
-            </w:r>
-            <w:r>
-              <w:rPr>
-                <w:rFonts w:eastAsia="Times New Roman"/>
-                <w:sz w:val="24"/>
-                <w:szCs w:val="24"/>
-                <w:lang w:val="es-MX"/>
-              </w:rPr>
-              <w:t xml:space="preserve">El gerente accede al sistema y selecciona la opción </w:t>
-            </w:r>
-            <w:r>
-              <w:rPr>
-                <w:rFonts w:eastAsia="Times New Roman"/>
-                <w:sz w:val="24"/>
-                <w:szCs w:val="24"/>
-                <w:lang w:val="es-MX"/>
-              </w:rPr>
-              <w:t>de “</w:t>
-            </w:r>
-            <w:r>
-              <w:rPr>
-                <w:rFonts w:eastAsia="Times New Roman"/>
-                <w:sz w:val="24"/>
-                <w:szCs w:val="24"/>
-                <w:lang w:val="es-MX"/>
-              </w:rPr>
-              <w:t>Generar Reporte</w:t>
-            </w:r>
-            <w:r>
-              <w:rPr>
-                <w:rFonts w:eastAsia="Times New Roman"/>
-                <w:sz w:val="24"/>
-                <w:szCs w:val="24"/>
-                <w:lang w:val="es-MX"/>
-              </w:rPr>
-              <w:t xml:space="preserve"> Mensual</w:t>
-            </w:r>
-            <w:r>
-              <w:rPr>
-                <w:rFonts w:eastAsia="Times New Roman"/>
-                <w:sz w:val="24"/>
-                <w:szCs w:val="24"/>
-                <w:lang w:val="es-MX"/>
-              </w:rPr>
-              <w:t>”.</w:t>
+              </w:rPr>
+              <w:t>.</w:t>
             </w:r>
           </w:p>
           <w:p>
@@ -20347,7 +20454,7 @@
               <w:pStyle w:val="Prrafodelista"/>
               <w:numPr>
                 <w:ilvl w:val="0"/>
-                <w:numId w:val="16"/>
+                <w:numId w:val="68"/>
               </w:numPr>
               <w:rPr>
                 <w:rFonts w:eastAsia="Times New Roman"/>
@@ -20361,16 +20468,9 @@
                 <w:rFonts w:eastAsia="Times New Roman"/>
                 <w:sz w:val="24"/>
                 <w:szCs w:val="24"/>
-              </w:rPr>
-              <w:t>El sistema recopila datos de las operaciones mensuales</w:t>
-            </w:r>
-            <w:r>
-              <w:rPr>
-                <w:rFonts w:eastAsia="Times New Roman"/>
-                <w:sz w:val="24"/>
-                <w:szCs w:val="24"/>
-              </w:rPr>
-              <w:t>.</w:t>
+                <w:lang w:val="es-MX"/>
+              </w:rPr>
+              <w:t>El sistema genera el reporte y muestra un resumen.</w:t>
             </w:r>
           </w:p>
           <w:p>
@@ -20378,31 +20478,7 @@
               <w:pStyle w:val="Prrafodelista"/>
               <w:numPr>
                 <w:ilvl w:val="0"/>
-                <w:numId w:val="16"/>
-              </w:numPr>
-              <w:rPr>
-                <w:rFonts w:eastAsia="Times New Roman"/>
-                <w:sz w:val="24"/>
-                <w:szCs w:val="24"/>
-                <w:lang w:val="es-MX"/>
-              </w:rPr>
-            </w:pPr>
-            <w:r>
-              <w:rPr>
-                <w:rFonts w:eastAsia="Times New Roman"/>
-                <w:sz w:val="24"/>
-                <w:szCs w:val="24"/>
-                <w:lang w:val="es-MX"/>
-              </w:rPr>
-              <w:t>El sistema genera el reporte y muestra un resumen.</w:t>
-            </w:r>
-          </w:p>
-          <w:p>
-            <w:pPr>
-              <w:pStyle w:val="Prrafodelista"/>
-              <w:numPr>
-                <w:ilvl w:val="0"/>
-                <w:numId w:val="16"/>
+                <w:numId w:val="68"/>
               </w:numPr>
               <w:rPr>
                 <w:rFonts w:eastAsia="Times New Roman"/>
@@ -20484,7 +20560,7 @@
                 <w:sz w:val="24"/>
                 <w:szCs w:val="24"/>
               </w:rPr>
-              <w:t>2a. Falta de Información</w:t>
+              <w:t>2</w:t>
             </w:r>
             <w:r>
               <w:rPr>
@@ -20494,6 +20570,26 @@
                 <w:sz w:val="24"/>
                 <w:szCs w:val="24"/>
               </w:rPr>
+              <w:t>.1</w:t>
+            </w:r>
+            <w:r>
+              <w:rPr>
+                <w:rFonts w:eastAsia="Times New Roman"/>
+                <w:b/>
+                <w:bCs/>
+                <w:sz w:val="24"/>
+                <w:szCs w:val="24"/>
+              </w:rPr>
+              <w:t>. Falta de Información</w:t>
+            </w:r>
+            <w:r>
+              <w:rPr>
+                <w:rFonts w:eastAsia="Times New Roman"/>
+                <w:b/>
+                <w:bCs/>
+                <w:sz w:val="24"/>
+                <w:szCs w:val="24"/>
+              </w:rPr>
               <w:t xml:space="preserve"> o Incompleta</w:t>
             </w:r>
             <w:r>
@@ -20508,11 +20604,6 @@
           </w:p>
           <w:p>
             <w:pPr>
-              <w:pStyle w:val="Prrafodelista"/>
-              <w:numPr>
-                <w:ilvl w:val="0"/>
-                <w:numId w:val="38"/>
-              </w:numPr>
               <w:spacing w:line="240" w:lineRule="auto"/>
               <w:rPr>
                 <w:rFonts w:eastAsia="Times New Roman"/>
@@ -20521,6 +20612,14 @@
                 <w:lang w:val="es-MX"/>
               </w:rPr>
             </w:pPr>
+            <w:r>
+              <w:rPr>
+                <w:rFonts w:eastAsia="Times New Roman"/>
+                <w:sz w:val="24"/>
+                <w:szCs w:val="24"/>
+              </w:rPr>
+              <w:t xml:space="preserve">     1.   </w:t>
+            </w:r>
             <w:r>
               <w:rPr>
                 <w:rFonts w:eastAsia="Times New Roman"/>
@@ -20989,7 +21088,7 @@
                     <pic:cNvPicPr>
                       <a:extLst>
                         <a:ext uri="sm">
-                          <sm:smNativeData xmlns:sm="sm" xmlns:w="http://schemas.openxmlformats.org/wordprocessingml/2006/main" xmlns:w10="urn:schemas-microsoft-com:office:word" xmlns:v="urn:schemas-microsoft-com:vml" xmlns:o="urn:schemas-microsoft-com:office:office" xmlns="" xmlns:w16du="http://schemas.microsoft.com/office/word/2023/wordml/word16du" xmlns:oel="http://schemas.microsoft.com/office/2019/extlst" val="SMDATA_16_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"/>
+                          <sm:smNativeData xmlns:oel="http://schemas.microsoft.com/office/2019/extlst" xmlns:w16du="http://schemas.microsoft.com/office/word/2023/wordml/word16du" xmlns="" xmlns:o="urn:schemas-microsoft-com:office:office" xmlns:v="urn:schemas-microsoft-com:vml" xmlns:w10="urn:schemas-microsoft-com:office:word" xmlns:w="http://schemas.openxmlformats.org/wordprocessingml/2006/main" xmlns:sm="sm" val="SMDATA_16_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"/>
                         </a:ext>
                       </a:extLst>
                     </pic:cNvPicPr>
@@ -21209,7 +21308,7 @@
                     <pic:cNvPicPr>
                       <a:extLst>
                         <a:ext uri="sm">
-                          <sm:smNativeData xmlns:sm="sm" xmlns:w="http://schemas.openxmlformats.org/wordprocessingml/2006/main" xmlns:w10="urn:schemas-microsoft-com:office:word" xmlns:v="urn:schemas-microsoft-com:vml" xmlns:o="urn:schemas-microsoft-com:office:office" xmlns="" xmlns:w16du="http://schemas.microsoft.com/office/word/2023/wordml/word16du" xmlns:oel="http://schemas.microsoft.com/office/2019/extlst" val="SMDATA_16_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"/>
+                          <sm:smNativeData xmlns:oel="http://schemas.microsoft.com/office/2019/extlst" xmlns:w16du="http://schemas.microsoft.com/office/word/2023/wordml/word16du" xmlns="" xmlns:o="urn:schemas-microsoft-com:office:office" xmlns:v="urn:schemas-microsoft-com:vml" xmlns:w10="urn:schemas-microsoft-com:office:word" xmlns:w="http://schemas.openxmlformats.org/wordprocessingml/2006/main" xmlns:sm="sm" val="SMDATA_16_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"/>
                         </a:ext>
                       </a:extLst>
                     </pic:cNvPicPr>
@@ -21408,7 +21507,7 @@
                     <pic:cNvPicPr>
                       <a:extLst>
                         <a:ext uri="sm">
-                          <sm:smNativeData xmlns:sm="sm" xmlns:w="http://schemas.openxmlformats.org/wordprocessingml/2006/main" xmlns:w10="urn:schemas-microsoft-com:office:word" xmlns:v="urn:schemas-microsoft-com:vml" xmlns:o="urn:schemas-microsoft-com:office:office" xmlns="" xmlns:w16du="http://schemas.microsoft.com/office/word/2023/wordml/word16du" xmlns:oel="http://schemas.microsoft.com/office/2019/extlst" val="SMDATA_16_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"/>
+                          <sm:smNativeData xmlns:oel="http://schemas.microsoft.com/office/2019/extlst" xmlns:w16du="http://schemas.microsoft.com/office/word/2023/wordml/word16du" xmlns="" xmlns:o="urn:schemas-microsoft-com:office:office" xmlns:v="urn:schemas-microsoft-com:vml" xmlns:w10="urn:schemas-microsoft-com:office:word" xmlns:w="http://schemas.openxmlformats.org/wordprocessingml/2006/main" xmlns:sm="sm" val="SMDATA_16_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"/>
                         </a:ext>
                       </a:extLst>
                     </pic:cNvPicPr>
@@ -21478,7 +21577,7 @@
                       <a:picLocks noChangeAspect="1"/>
                       <a:extLst>
                         <a:ext uri="sm">
-                          <sm:smNativeData xmlns:sm="sm" xmlns:w="http://schemas.openxmlformats.org/wordprocessingml/2006/main" xmlns:w10="urn:schemas-microsoft-com:office:word" xmlns:v="urn:schemas-microsoft-com:vml" xmlns:o="urn:schemas-microsoft-com:office:office" xmlns="" xmlns:w16du="http://schemas.microsoft.com/office/word/2023/wordml/word16du" xmlns:oel="http://schemas.microsoft.com/office/2019/extlst" val="SMDATA_16_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"/>
+                          <sm:smNativeData xmlns:oel="http://schemas.microsoft.com/office/2019/extlst" xmlns:w16du="http://schemas.microsoft.com/office/word/2023/wordml/word16du" xmlns="" xmlns:o="urn:schemas-microsoft-com:office:office" xmlns:v="urn:schemas-microsoft-com:vml" xmlns:w10="urn:schemas-microsoft-com:office:word" xmlns:w="http://schemas.openxmlformats.org/wordprocessingml/2006/main" xmlns:sm="sm" val="SMDATA_16_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"/>
                         </a:ext>
                       </a:extLst>
                     </pic:cNvPicPr>
@@ -21592,7 +21691,7 @@
                       <a:picLocks noChangeAspect="1"/>
                       <a:extLst>
                         <a:ext uri="sm">
-                          <sm:smNativeData xmlns:sm="sm" xmlns:w="http://schemas.openxmlformats.org/wordprocessingml/2006/main" xmlns:w10="urn:schemas-microsoft-com:office:word" xmlns:v="urn:schemas-microsoft-com:vml" xmlns:o="urn:schemas-microsoft-com:office:office" xmlns="" xmlns:w16du="http://schemas.microsoft.com/office/word/2023/wordml/word16du" xmlns:oel="http://schemas.microsoft.com/office/2019/extlst" val="SMDATA_16_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"/>
+                          <sm:smNativeData xmlns:oel="http://schemas.microsoft.com/office/2019/extlst" xmlns:w16du="http://schemas.microsoft.com/office/word/2023/wordml/word16du" xmlns="" xmlns:o="urn:schemas-microsoft-com:office:office" xmlns:v="urn:schemas-microsoft-com:vml" xmlns:w10="urn:schemas-microsoft-com:office:word" xmlns:w="http://schemas.openxmlformats.org/wordprocessingml/2006/main" xmlns:sm="sm" val="SMDATA_16_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"/>
                         </a:ext>
                       </a:extLst>
                     </pic:cNvPicPr>
@@ -24201,9 +24300,9 @@
       <w:lvlJc w:val="left"/>
       <w:pPr>
         <w:tabs>
-          <w:tab w:val="num" w:pos="720"/>
+          <w:tab w:val="num" w:pos="850"/>
         </w:tabs>
-        <w:ind w:left="720" w:hanging="360"/>
+        <w:ind w:left="850" w:hanging="360"/>
       </w:pPr>
     </w:lvl>
     <w:lvl w:ilvl="1" w:tentative="1">
@@ -24213,9 +24312,9 @@
       <w:lvlJc w:val="left"/>
       <w:pPr>
         <w:tabs>
-          <w:tab w:val="num" w:pos="1440"/>
+          <w:tab w:val="num" w:pos="1570"/>
         </w:tabs>
-        <w:ind w:left="1440" w:hanging="360"/>
+        <w:ind w:left="1570" w:hanging="360"/>
       </w:pPr>
     </w:lvl>
     <w:lvl w:ilvl="2" w:tentative="1">
@@ -24225,9 +24324,9 @@
       <w:lvlJc w:val="left"/>
       <w:pPr>
         <w:tabs>
-          <w:tab w:val="num" w:pos="2160"/>
+          <w:tab w:val="num" w:pos="2290"/>
         </w:tabs>
-        <w:ind w:left="2160" w:hanging="360"/>
+        <w:ind w:left="2290" w:hanging="360"/>
       </w:pPr>
     </w:lvl>
     <w:lvl w:ilvl="3" w:tentative="1">
@@ -24237,9 +24336,9 @@
       <w:lvlJc w:val="left"/>
       <w:pPr>
         <w:tabs>
-          <w:tab w:val="num" w:pos="2880"/>
+          <w:tab w:val="num" w:pos="3010"/>
         </w:tabs>
-        <w:ind w:left="2880" w:hanging="360"/>
+        <w:ind w:left="3010" w:hanging="360"/>
       </w:pPr>
     </w:lvl>
     <w:lvl w:ilvl="4" w:tentative="1">
@@ -24249,9 +24348,9 @@
       <w:lvlJc w:val="left"/>
       <w:pPr>
         <w:tabs>
-          <w:tab w:val="num" w:pos="3600"/>
+          <w:tab w:val="num" w:pos="3730"/>
         </w:tabs>
-        <w:ind w:left="3600" w:hanging="360"/>
+        <w:ind w:left="3730" w:hanging="360"/>
       </w:pPr>
     </w:lvl>
     <w:lvl w:ilvl="5" w:tentative="1">
@@ -24261,9 +24360,9 @@
       <w:lvlJc w:val="left"/>
       <w:pPr>
         <w:tabs>
-          <w:tab w:val="num" w:pos="4320"/>
+          <w:tab w:val="num" w:pos="4450"/>
         </w:tabs>
-        <w:ind w:left="4320" w:hanging="360"/>
+        <w:ind w:left="4450" w:hanging="360"/>
       </w:pPr>
     </w:lvl>
     <w:lvl w:ilvl="6" w:tentative="1">
@@ -24273,9 +24372,9 @@
       <w:lvlJc w:val="left"/>
       <w:pPr>
         <w:tabs>
-          <w:tab w:val="num" w:pos="5040"/>
+          <w:tab w:val="num" w:pos="5170"/>
         </w:tabs>
-        <w:ind w:left="5040" w:hanging="360"/>
+        <w:ind w:left="5170" w:hanging="360"/>
       </w:pPr>
     </w:lvl>
     <w:lvl w:ilvl="7" w:tentative="1">
@@ -24285,9 +24384,9 @@
       <w:lvlJc w:val="left"/>
       <w:pPr>
         <w:tabs>
-          <w:tab w:val="num" w:pos="5760"/>
+          <w:tab w:val="num" w:pos="5890"/>
         </w:tabs>
-        <w:ind w:left="5760" w:hanging="360"/>
+        <w:ind w:left="5890" w:hanging="360"/>
       </w:pPr>
     </w:lvl>
     <w:lvl w:ilvl="8" w:tentative="1">
@@ -24297,9 +24396,9 @@
       <w:lvlJc w:val="left"/>
       <w:pPr>
         <w:tabs>
-          <w:tab w:val="num" w:pos="6480"/>
+          <w:tab w:val="num" w:pos="6610"/>
         </w:tabs>
-        <w:ind w:left="6480" w:hanging="360"/>
+        <w:ind w:left="6610" w:hanging="360"/>
       </w:pPr>
     </w:lvl>
   </w:abstractNum>
@@ -25532,6 +25631,97 @@
     </w:lvl>
   </w:abstractNum>
   <w:abstractNum w:abstractNumId="12" w15:restartNumberingAfterBreak="0">
+    <w:nsid w:val="11E3528E"/>
+    <w:multiLevelType w:val="hybridMultilevel"/>
+    <w:tmpl w:val="D14E51EE"/>
+    <w:name w:val="Lista numerada 2122"/>
+    <w:lvl w:ilvl="0" w:tplc="242864A2">
+      <w:start w:val="2"/>
+      <w:numFmt w:val="decimal"/>
+      <w:lvlText w:val="%1."/>
+      <w:lvlJc w:val="left"/>
+      <w:pPr>
+        <w:ind w:left="360" w:firstLine="0"/>
+      </w:pPr>
+      <w:rPr>
+        <w:rFonts w:hint="default"/>
+        <w:u w:val="none"/>
+      </w:rPr>
+    </w:lvl>
+    <w:lvl w:ilvl="1" w:tplc="080A0019" w:tentative="1">
+      <w:start w:val="1"/>
+      <w:numFmt w:val="lowerLetter"/>
+      <w:lvlText w:val="%2."/>
+      <w:lvlJc w:val="left"/>
+      <w:pPr>
+        <w:ind w:left="1440" w:hanging="360"/>
+      </w:pPr>
+    </w:lvl>
+    <w:lvl w:ilvl="2" w:tplc="080A001B" w:tentative="1">
+      <w:start w:val="1"/>
+      <w:numFmt w:val="lowerRoman"/>
+      <w:lvlText w:val="%3."/>
+      <w:lvlJc w:val="right"/>
+      <w:pPr>
+        <w:ind w:left="2160" w:hanging="180"/>
+      </w:pPr>
+    </w:lvl>
+    <w:lvl w:ilvl="3" w:tplc="080A000F" w:tentative="1">
+      <w:start w:val="1"/>
+      <w:numFmt w:val="decimal"/>
+      <w:lvlText w:val="%4."/>
+      <w:lvlJc w:val="left"/>
+      <w:pPr>
+        <w:ind w:left="2880" w:hanging="360"/>
+      </w:pPr>
+    </w:lvl>
+    <w:lvl w:ilvl="4" w:tplc="080A0019" w:tentative="1">
+      <w:start w:val="1"/>
+      <w:numFmt w:val="lowerLetter"/>
+      <w:lvlText w:val="%5."/>
+      <w:lvlJc w:val="left"/>
+      <w:pPr>
+        <w:ind w:left="3600" w:hanging="360"/>
+      </w:pPr>
+    </w:lvl>
+    <w:lvl w:ilvl="5" w:tplc="080A001B" w:tentative="1">
+      <w:start w:val="1"/>
+      <w:numFmt w:val="lowerRoman"/>
+      <w:lvlText w:val="%6."/>
+      <w:lvlJc w:val="right"/>
+      <w:pPr>
+        <w:ind w:left="4320" w:hanging="180"/>
+      </w:pPr>
+    </w:lvl>
+    <w:lvl w:ilvl="6" w:tplc="080A000F" w:tentative="1">
+      <w:start w:val="1"/>
+      <w:numFmt w:val="decimal"/>
+      <w:lvlText w:val="%7."/>
+      <w:lvlJc w:val="left"/>
+      <w:pPr>
+        <w:ind w:left="5040" w:hanging="360"/>
+      </w:pPr>
+    </w:lvl>
+    <w:lvl w:ilvl="7" w:tplc="080A0019" w:tentative="1">
+      <w:start w:val="1"/>
+      <w:numFmt w:val="lowerLetter"/>
+      <w:lvlText w:val="%8."/>
+      <w:lvlJc w:val="left"/>
+      <w:pPr>
+        <w:ind w:left="5760" w:hanging="360"/>
+      </w:pPr>
+    </w:lvl>
+    <w:lvl w:ilvl="8" w:tplc="080A001B" w:tentative="1">
+      <w:start w:val="1"/>
+      <w:numFmt w:val="lowerRoman"/>
+      <w:lvlText w:val="%9."/>
+      <w:lvlJc w:val="right"/>
+      <w:pPr>
+        <w:ind w:left="6480" w:hanging="180"/>
+      </w:pPr>
+    </w:lvl>
+  </w:abstractNum>
+  <w:abstractNum w:abstractNumId="13" w15:restartNumberingAfterBreak="0">
     <w:nsid w:val="12347B3B"/>
     <w:multiLevelType w:val="hybridMultilevel"/>
     <w:tmpl w:val="AF82A7A6"/>
@@ -25645,7 +25835,7 @@
       </w:rPr>
     </w:lvl>
   </w:abstractNum>
-  <w:abstractNum w:abstractNumId="13" w15:restartNumberingAfterBreak="0">
+  <w:abstractNum w:abstractNumId="14" w15:restartNumberingAfterBreak="0">
     <w:nsid w:val="13512B64"/>
     <w:multiLevelType w:val="multilevel"/>
     <w:tmpl w:val="9CA4E908"/>
@@ -25758,7 +25948,7 @@
       </w:pPr>
     </w:lvl>
   </w:abstractNum>
-  <w:abstractNum w:abstractNumId="14" w15:restartNumberingAfterBreak="0">
+  <w:abstractNum w:abstractNumId="15" w15:restartNumberingAfterBreak="0">
     <w:nsid w:val="15646011"/>
     <w:multiLevelType w:val="multilevel"/>
     <w:tmpl w:val="71986BC2"/>
@@ -25872,7 +26062,7 @@
       </w:rPr>
     </w:lvl>
   </w:abstractNum>
-  <w:abstractNum w:abstractNumId="15" w15:restartNumberingAfterBreak="0">
+  <w:abstractNum w:abstractNumId="16" w15:restartNumberingAfterBreak="0">
     <w:nsid w:val="15CA0F55"/>
     <w:multiLevelType w:val="hybridMultilevel"/>
     <w:tmpl w:val="EB1C2F20"/>
@@ -25986,7 +26176,7 @@
       </w:rPr>
     </w:lvl>
   </w:abstractNum>
-  <w:abstractNum w:abstractNumId="16" w15:restartNumberingAfterBreak="0">
+  <w:abstractNum w:abstractNumId="17" w15:restartNumberingAfterBreak="0">
     <w:nsid w:val="17A9706F"/>
     <w:multiLevelType w:val="multilevel"/>
     <w:tmpl w:val="49FCD136"/>
@@ -26099,7 +26289,7 @@
       </w:pPr>
     </w:lvl>
   </w:abstractNum>
-  <w:abstractNum w:abstractNumId="17" w15:restartNumberingAfterBreak="0">
+  <w:abstractNum w:abstractNumId="18" w15:restartNumberingAfterBreak="0">
     <w:nsid w:val="18FC3420"/>
     <w:multiLevelType w:val="multilevel"/>
     <w:tmpl w:val="F58A4714"/>
@@ -26248,7 +26438,7 @@
       </w:rPr>
     </w:lvl>
   </w:abstractNum>
-  <w:abstractNum w:abstractNumId="18" w15:restartNumberingAfterBreak="0">
+  <w:abstractNum w:abstractNumId="19" w15:restartNumberingAfterBreak="0">
     <w:nsid w:val="1983728E"/>
     <w:multiLevelType w:val="hybridMultilevel"/>
     <w:tmpl w:val="156409D6"/>
@@ -26362,7 +26552,7 @@
       </w:rPr>
     </w:lvl>
   </w:abstractNum>
-  <w:abstractNum w:abstractNumId="19" w15:restartNumberingAfterBreak="0">
+  <w:abstractNum w:abstractNumId="20" w15:restartNumberingAfterBreak="0">
     <w:nsid w:val="1AC40C46"/>
     <w:multiLevelType w:val="hybridMultilevel"/>
     <w:tmpl w:val="11A41A48"/>
@@ -26467,7 +26657,7 @@
       </w:rPr>
     </w:lvl>
   </w:abstractNum>
-  <w:abstractNum w:abstractNumId="20" w15:restartNumberingAfterBreak="0">
+  <w:abstractNum w:abstractNumId="21" w15:restartNumberingAfterBreak="0">
     <w:nsid w:val="1C6624EE"/>
     <w:multiLevelType w:val="multilevel"/>
     <w:tmpl w:val="DC3458CE"/>
@@ -26589,7 +26779,7 @@
       </w:rPr>
     </w:lvl>
   </w:abstractNum>
-  <w:abstractNum w:abstractNumId="21" w15:restartNumberingAfterBreak="0">
+  <w:abstractNum w:abstractNumId="22" w15:restartNumberingAfterBreak="0">
     <w:nsid w:val="1C6A3ACE"/>
     <w:multiLevelType w:val="hybridMultilevel"/>
     <w:tmpl w:val="5FD6F8AC"/>
@@ -26703,7 +26893,7 @@
       </w:rPr>
     </w:lvl>
   </w:abstractNum>
-  <w:abstractNum w:abstractNumId="22" w15:restartNumberingAfterBreak="0">
+  <w:abstractNum w:abstractNumId="23" w15:restartNumberingAfterBreak="0">
     <w:nsid w:val="1DBE2722"/>
     <w:multiLevelType w:val="hybridMultilevel"/>
     <w:tmpl w:val="FC063854"/>
@@ -26817,7 +27007,7 @@
       </w:rPr>
     </w:lvl>
   </w:abstractNum>
-  <w:abstractNum w:abstractNumId="23" w15:restartNumberingAfterBreak="0">
+  <w:abstractNum w:abstractNumId="24" w15:restartNumberingAfterBreak="0">
     <w:nsid w:val="1E2D6525"/>
     <w:multiLevelType w:val="hybridMultilevel"/>
     <w:tmpl w:val="2962EC94"/>
@@ -26922,7 +27112,7 @@
       </w:rPr>
     </w:lvl>
   </w:abstractNum>
-  <w:abstractNum w:abstractNumId="24" w15:restartNumberingAfterBreak="0">
+  <w:abstractNum w:abstractNumId="25" w15:restartNumberingAfterBreak="0">
     <w:nsid w:val="21642B01"/>
     <w:multiLevelType w:val="multilevel"/>
     <w:tmpl w:val="EF229316"/>
@@ -27036,7 +27226,7 @@
       </w:rPr>
     </w:lvl>
   </w:abstractNum>
-  <w:abstractNum w:abstractNumId="25" w15:restartNumberingAfterBreak="0">
+  <w:abstractNum w:abstractNumId="26" w15:restartNumberingAfterBreak="0">
     <w:nsid w:val="2B261AF7"/>
     <w:multiLevelType w:val="hybridMultilevel"/>
     <w:tmpl w:val="7ABE61B2"/>
@@ -27154,7 +27344,7 @@
       </w:rPr>
     </w:lvl>
   </w:abstractNum>
-  <w:abstractNum w:abstractNumId="26" w15:restartNumberingAfterBreak="0">
+  <w:abstractNum w:abstractNumId="27" w15:restartNumberingAfterBreak="0">
     <w:nsid w:val="2C7C5D0D"/>
     <w:multiLevelType w:val="hybridMultilevel"/>
     <w:tmpl w:val="0774717C"/>
@@ -27267,7 +27457,7 @@
       </w:rPr>
     </w:lvl>
   </w:abstractNum>
-  <w:abstractNum w:abstractNumId="27" w15:restartNumberingAfterBreak="0">
+  <w:abstractNum w:abstractNumId="28" w15:restartNumberingAfterBreak="0">
     <w:nsid w:val="35F81ACC"/>
     <w:multiLevelType w:val="hybridMultilevel"/>
     <w:tmpl w:val="4F9EEDAE"/>
@@ -27381,7 +27571,7 @@
       </w:rPr>
     </w:lvl>
   </w:abstractNum>
-  <w:abstractNum w:abstractNumId="28" w15:restartNumberingAfterBreak="0">
+  <w:abstractNum w:abstractNumId="29" w15:restartNumberingAfterBreak="0">
     <w:nsid w:val="36342B1D"/>
     <w:multiLevelType w:val="multilevel"/>
     <w:tmpl w:val="6EB80FAC"/>
@@ -27494,7 +27684,7 @@
       </w:pPr>
     </w:lvl>
   </w:abstractNum>
-  <w:abstractNum w:abstractNumId="29" w15:restartNumberingAfterBreak="0">
+  <w:abstractNum w:abstractNumId="30" w15:restartNumberingAfterBreak="0">
     <w:nsid w:val="3CB83122"/>
     <w:multiLevelType w:val="multilevel"/>
     <w:tmpl w:val="4DC8844E"/>
@@ -27607,7 +27797,7 @@
       </w:pPr>
     </w:lvl>
   </w:abstractNum>
-  <w:abstractNum w:abstractNumId="30" w15:restartNumberingAfterBreak="0">
+  <w:abstractNum w:abstractNumId="31" w15:restartNumberingAfterBreak="0">
     <w:nsid w:val="40BC3209"/>
     <w:multiLevelType w:val="hybridMultilevel"/>
     <w:tmpl w:val="95125244"/>
@@ -27721,7 +27911,7 @@
       </w:rPr>
     </w:lvl>
   </w:abstractNum>
-  <w:abstractNum w:abstractNumId="31" w15:restartNumberingAfterBreak="0">
+  <w:abstractNum w:abstractNumId="32" w15:restartNumberingAfterBreak="0">
     <w:nsid w:val="421C75E0"/>
     <w:multiLevelType w:val="multilevel"/>
     <w:tmpl w:val="55E0D7EA"/>
@@ -27838,7 +28028,7 @@
       </w:pPr>
     </w:lvl>
   </w:abstractNum>
-  <w:abstractNum w:abstractNumId="32" w15:restartNumberingAfterBreak="0">
+  <w:abstractNum w:abstractNumId="33" w15:restartNumberingAfterBreak="0">
     <w:nsid w:val="45EF1F5A"/>
     <w:multiLevelType w:val="hybridMultilevel"/>
     <w:tmpl w:val="CEA89BDE"/>
@@ -27952,7 +28142,98 @@
       </w:rPr>
     </w:lvl>
   </w:abstractNum>
-  <w:abstractNum w:abstractNumId="33" w15:restartNumberingAfterBreak="0">
+  <w:abstractNum w:abstractNumId="34" w15:restartNumberingAfterBreak="0">
+    <w:nsid w:val="45FD38DC"/>
+    <w:multiLevelType w:val="hybridMultilevel"/>
+    <w:tmpl w:val="0AEC52E8"/>
+    <w:name w:val="Lista numerada 212"/>
+    <w:lvl w:ilvl="0" w:tplc="186AF960">
+      <w:start w:val="2"/>
+      <w:numFmt w:val="decimal"/>
+      <w:lvlText w:val="%1."/>
+      <w:lvlJc w:val="left"/>
+      <w:pPr>
+        <w:ind w:left="360" w:firstLine="0"/>
+      </w:pPr>
+      <w:rPr>
+        <w:rFonts w:hint="default"/>
+        <w:u w:val="none"/>
+      </w:rPr>
+    </w:lvl>
+    <w:lvl w:ilvl="1" w:tplc="080A0019" w:tentative="1">
+      <w:start w:val="1"/>
+      <w:numFmt w:val="lowerLetter"/>
+      <w:lvlText w:val="%2."/>
+      <w:lvlJc w:val="left"/>
+      <w:pPr>
+        <w:ind w:left="1440" w:hanging="360"/>
+      </w:pPr>
+    </w:lvl>
+    <w:lvl w:ilvl="2" w:tplc="080A001B" w:tentative="1">
+      <w:start w:val="1"/>
+      <w:numFmt w:val="lowerRoman"/>
+      <w:lvlText w:val="%3."/>
+      <w:lvlJc w:val="right"/>
+      <w:pPr>
+        <w:ind w:left="2160" w:hanging="180"/>
+      </w:pPr>
+    </w:lvl>
+    <w:lvl w:ilvl="3" w:tplc="080A000F" w:tentative="1">
+      <w:start w:val="1"/>
+      <w:numFmt w:val="decimal"/>
+      <w:lvlText w:val="%4."/>
+      <w:lvlJc w:val="left"/>
+      <w:pPr>
+        <w:ind w:left="2880" w:hanging="360"/>
+      </w:pPr>
+    </w:lvl>
+    <w:lvl w:ilvl="4" w:tplc="080A0019" w:tentative="1">
+      <w:start w:val="1"/>
+      <w:numFmt w:val="lowerLetter"/>
+      <w:lvlText w:val="%5."/>
+      <w:lvlJc w:val="left"/>
+      <w:pPr>
+        <w:ind w:left="3600" w:hanging="360"/>
+      </w:pPr>
+    </w:lvl>
+    <w:lvl w:ilvl="5" w:tplc="080A001B" w:tentative="1">
+      <w:start w:val="1"/>
+      <w:numFmt w:val="lowerRoman"/>
+      <w:lvlText w:val="%6."/>
+      <w:lvlJc w:val="right"/>
+      <w:pPr>
+        <w:ind w:left="4320" w:hanging="180"/>
+      </w:pPr>
+    </w:lvl>
+    <w:lvl w:ilvl="6" w:tplc="080A000F" w:tentative="1">
+      <w:start w:val="1"/>
+      <w:numFmt w:val="decimal"/>
+      <w:lvlText w:val="%7."/>
+      <w:lvlJc w:val="left"/>
+      <w:pPr>
+        <w:ind w:left="5040" w:hanging="360"/>
+      </w:pPr>
+    </w:lvl>
+    <w:lvl w:ilvl="7" w:tplc="080A0019" w:tentative="1">
+      <w:start w:val="1"/>
+      <w:numFmt w:val="lowerLetter"/>
+      <w:lvlText w:val="%8."/>
+      <w:lvlJc w:val="left"/>
+      <w:pPr>
+        <w:ind w:left="5760" w:hanging="360"/>
+      </w:pPr>
+    </w:lvl>
+    <w:lvl w:ilvl="8" w:tplc="080A001B" w:tentative="1">
+      <w:start w:val="1"/>
+      <w:numFmt w:val="lowerRoman"/>
+      <w:lvlText w:val="%9."/>
+      <w:lvlJc w:val="right"/>
+      <w:pPr>
+        <w:ind w:left="6480" w:hanging="180"/>
+      </w:pPr>
+    </w:lvl>
+  </w:abstractNum>
+  <w:abstractNum w:abstractNumId="35" w15:restartNumberingAfterBreak="0">
     <w:nsid w:val="461E3590"/>
     <w:multiLevelType w:val="multilevel"/>
     <w:tmpl w:val="2BF6E9EE"/>
@@ -28101,7 +28382,7 @@
       </w:rPr>
     </w:lvl>
   </w:abstractNum>
-  <w:abstractNum w:abstractNumId="34" w15:restartNumberingAfterBreak="0">
+  <w:abstractNum w:abstractNumId="36" w15:restartNumberingAfterBreak="0">
     <w:nsid w:val="47321FB9"/>
     <w:multiLevelType w:val="multilevel"/>
     <w:tmpl w:val="75BE6F40"/>
@@ -28250,7 +28531,7 @@
       </w:rPr>
     </w:lvl>
   </w:abstractNum>
-  <w:abstractNum w:abstractNumId="35" w15:restartNumberingAfterBreak="0">
+  <w:abstractNum w:abstractNumId="37" w15:restartNumberingAfterBreak="0">
     <w:nsid w:val="47AF3C36"/>
     <w:multiLevelType w:val="multilevel"/>
     <w:tmpl w:val="696CCB5C"/>
@@ -28367,7 +28648,7 @@
       </w:pPr>
     </w:lvl>
   </w:abstractNum>
-  <w:abstractNum w:abstractNumId="36" w15:restartNumberingAfterBreak="0">
+  <w:abstractNum w:abstractNumId="38" w15:restartNumberingAfterBreak="0">
     <w:nsid w:val="499820D5"/>
     <w:multiLevelType w:val="hybridMultilevel"/>
     <w:tmpl w:val="A230889A"/>
@@ -28454,7 +28735,7 @@
       </w:pPr>
     </w:lvl>
   </w:abstractNum>
-  <w:abstractNum w:abstractNumId="37" w15:restartNumberingAfterBreak="0">
+  <w:abstractNum w:abstractNumId="39" w15:restartNumberingAfterBreak="0">
     <w:nsid w:val="4EA5661B"/>
     <w:multiLevelType w:val="hybridMultilevel"/>
     <w:tmpl w:val="D32E2B8C"/>
@@ -28546,7 +28827,7 @@
       </w:pPr>
     </w:lvl>
   </w:abstractNum>
-  <w:abstractNum w:abstractNumId="38" w15:restartNumberingAfterBreak="0">
+  <w:abstractNum w:abstractNumId="40" w15:restartNumberingAfterBreak="0">
     <w:nsid w:val="50B7412C"/>
     <w:multiLevelType w:val="hybridMultilevel"/>
     <w:tmpl w:val="097420EA"/>
@@ -28660,7 +28941,7 @@
       </w:rPr>
     </w:lvl>
   </w:abstractNum>
-  <w:abstractNum w:abstractNumId="39" w15:restartNumberingAfterBreak="0">
+  <w:abstractNum w:abstractNumId="41" w15:restartNumberingAfterBreak="0">
     <w:nsid w:val="50FD3A2B"/>
     <w:multiLevelType w:val="hybridMultilevel"/>
     <w:tmpl w:val="89A8519E"/>
@@ -28765,7 +29046,7 @@
       </w:rPr>
     </w:lvl>
   </w:abstractNum>
-  <w:abstractNum w:abstractNumId="40" w15:restartNumberingAfterBreak="0">
+  <w:abstractNum w:abstractNumId="42" w15:restartNumberingAfterBreak="0">
     <w:nsid w:val="56247ACB"/>
     <w:multiLevelType w:val="hybridMultilevel"/>
     <w:tmpl w:val="046019E4"/>
@@ -28870,7 +29151,7 @@
       </w:rPr>
     </w:lvl>
   </w:abstractNum>
-  <w:abstractNum w:abstractNumId="41" w15:restartNumberingAfterBreak="0">
+  <w:abstractNum w:abstractNumId="43" w15:restartNumberingAfterBreak="0">
     <w:nsid w:val="58697F9D"/>
     <w:multiLevelType w:val="hybridMultilevel"/>
     <w:tmpl w:val="D7AC5D34"/>
@@ -28986,7 +29267,7 @@
       </w:rPr>
     </w:lvl>
   </w:abstractNum>
-  <w:abstractNum w:abstractNumId="42" w15:restartNumberingAfterBreak="0">
+  <w:abstractNum w:abstractNumId="44" w15:restartNumberingAfterBreak="0">
     <w:nsid w:val="58DA7079"/>
     <w:multiLevelType w:val="multilevel"/>
     <w:tmpl w:val="5E4AB922"/>
@@ -29099,7 +29380,7 @@
       </w:rPr>
     </w:lvl>
   </w:abstractNum>
-  <w:abstractNum w:abstractNumId="43" w15:restartNumberingAfterBreak="0">
+  <w:abstractNum w:abstractNumId="45" w15:restartNumberingAfterBreak="0">
     <w:nsid w:val="59EF5C28"/>
     <w:multiLevelType w:val="multilevel"/>
     <w:tmpl w:val="8B908C64"/>
@@ -29212,7 +29493,7 @@
       </w:pPr>
     </w:lvl>
   </w:abstractNum>
-  <w:abstractNum w:abstractNumId="44" w15:restartNumberingAfterBreak="0">
+  <w:abstractNum w:abstractNumId="46" w15:restartNumberingAfterBreak="0">
     <w:nsid w:val="5BE649AC"/>
     <w:multiLevelType w:val="hybridMultilevel"/>
     <w:tmpl w:val="F9FE33B0"/>
@@ -29325,7 +29606,129 @@
       </w:rPr>
     </w:lvl>
   </w:abstractNum>
-  <w:abstractNum w:abstractNumId="45" w15:restartNumberingAfterBreak="0">
+  <w:abstractNum w:abstractNumId="47" w15:restartNumberingAfterBreak="0">
+    <w:nsid w:val="5C1276B5"/>
+    <w:multiLevelType w:val="multilevel"/>
+    <w:tmpl w:val="B8D42B36"/>
+    <w:lvl w:ilvl="0">
+      <w:start w:val="2"/>
+      <w:numFmt w:val="decimal"/>
+      <w:lvlText w:val="%1"/>
+      <w:lvlJc w:val="left"/>
+      <w:pPr>
+        <w:ind w:left="360" w:hanging="360"/>
+      </w:pPr>
+      <w:rPr>
+        <w:rFonts w:hint="default"/>
+        <w:b/>
+      </w:rPr>
+    </w:lvl>
+    <w:lvl w:ilvl="1">
+      <w:start w:val="1"/>
+      <w:numFmt w:val="decimal"/>
+      <w:lvlText w:val="%1.%2"/>
+      <w:lvlJc w:val="left"/>
+      <w:pPr>
+        <w:ind w:left="360" w:hanging="360"/>
+      </w:pPr>
+      <w:rPr>
+        <w:rFonts w:hint="default"/>
+        <w:b/>
+      </w:rPr>
+    </w:lvl>
+    <w:lvl w:ilvl="2">
+      <w:start w:val="1"/>
+      <w:numFmt w:val="decimal"/>
+      <w:lvlText w:val="%1.%2.%3"/>
+      <w:lvlJc w:val="left"/>
+      <w:pPr>
+        <w:ind w:left="720" w:hanging="720"/>
+      </w:pPr>
+      <w:rPr>
+        <w:rFonts w:hint="default"/>
+        <w:b/>
+      </w:rPr>
+    </w:lvl>
+    <w:lvl w:ilvl="3">
+      <w:start w:val="1"/>
+      <w:numFmt w:val="decimal"/>
+      <w:lvlText w:val="%1.%2.%3.%4"/>
+      <w:lvlJc w:val="left"/>
+      <w:pPr>
+        <w:ind w:left="1080" w:hanging="1080"/>
+      </w:pPr>
+      <w:rPr>
+        <w:rFonts w:hint="default"/>
+        <w:b/>
+      </w:rPr>
+    </w:lvl>
+    <w:lvl w:ilvl="4">
+      <w:start w:val="1"/>
+      <w:numFmt w:val="decimal"/>
+      <w:lvlText w:val="%1.%2.%3.%4.%5"/>
+      <w:lvlJc w:val="left"/>
+      <w:pPr>
+        <w:ind w:left="1080" w:hanging="1080"/>
+      </w:pPr>
+      <w:rPr>
+        <w:rFonts w:hint="default"/>
+        <w:b/>
+      </w:rPr>
+    </w:lvl>
+    <w:lvl w:ilvl="5">
+      <w:start w:val="1"/>
+      <w:numFmt w:val="decimal"/>
+      <w:lvlText w:val="%1.%2.%3.%4.%5.%6"/>
+      <w:lvlJc w:val="left"/>
+      <w:pPr>
+        <w:ind w:left="1440" w:hanging="1440"/>
+      </w:pPr>
+      <w:rPr>
+        <w:rFonts w:hint="default"/>
+        <w:b/>
+      </w:rPr>
+    </w:lvl>
+    <w:lvl w:ilvl="6">
+      <w:start w:val="1"/>
+      <w:numFmt w:val="decimal"/>
+      <w:lvlText w:val="%1.%2.%3.%4.%5.%6.%7"/>
+      <w:lvlJc w:val="left"/>
+      <w:pPr>
+        <w:ind w:left="1440" w:hanging="1440"/>
+      </w:pPr>
+      <w:rPr>
+        <w:rFonts w:hint="default"/>
+        <w:b/>
+      </w:rPr>
+    </w:lvl>
+    <w:lvl w:ilvl="7">
+      <w:start w:val="1"/>
+      <w:numFmt w:val="decimal"/>
+      <w:lvlText w:val="%1.%2.%3.%4.%5.%6.%7.%8"/>
+      <w:lvlJc w:val="left"/>
+      <w:pPr>
+        <w:ind w:left="1800" w:hanging="1800"/>
+      </w:pPr>
+      <w:rPr>
+        <w:rFonts w:hint="default"/>
+        <w:b/>
+      </w:rPr>
+    </w:lvl>
+    <w:lvl w:ilvl="8">
+      <w:start w:val="1"/>
+      <w:numFmt w:val="decimal"/>
+      <w:lvlText w:val="%1.%2.%3.%4.%5.%6.%7.%8.%9"/>
+      <w:lvlJc w:val="left"/>
+      <w:pPr>
+        <w:ind w:left="1800" w:hanging="1800"/>
+      </w:pPr>
+      <w:rPr>
+        <w:rFonts w:hint="default"/>
+        <w:b/>
+      </w:rPr>
+    </w:lvl>
+  </w:abstractNum>
+  <w:abstractNum w:abstractNumId="48" w15:restartNumberingAfterBreak="0">
     <w:nsid w:val="5D73416C"/>
     <w:multiLevelType w:val="hybridMultilevel"/>
     <w:tmpl w:val="0B88AE0A"/>
@@ -29430,7 +29833,7 @@
       </w:rPr>
     </w:lvl>
   </w:abstractNum>
-  <w:abstractNum w:abstractNumId="46" w15:restartNumberingAfterBreak="0">
+  <w:abstractNum w:abstractNumId="49" w15:restartNumberingAfterBreak="0">
     <w:nsid w:val="5EB87DA6"/>
     <w:multiLevelType w:val="multilevel"/>
     <w:tmpl w:val="31E8FDA6"/>
@@ -29543,7 +29946,7 @@
       </w:pPr>
     </w:lvl>
   </w:abstractNum>
-  <w:abstractNum w:abstractNumId="47" w15:restartNumberingAfterBreak="0">
+  <w:abstractNum w:abstractNumId="50" w15:restartNumberingAfterBreak="0">
     <w:nsid w:val="5F8F3EF7"/>
     <w:multiLevelType w:val="hybridMultilevel"/>
     <w:tmpl w:val="7786CA48"/>
@@ -29657,7 +30060,7 @@
       </w:rPr>
     </w:lvl>
   </w:abstractNum>
-  <w:abstractNum w:abstractNumId="48" w15:restartNumberingAfterBreak="0">
+  <w:abstractNum w:abstractNumId="51" w15:restartNumberingAfterBreak="0">
     <w:nsid w:val="5FE64E9E"/>
     <w:multiLevelType w:val="hybridMultilevel"/>
     <w:tmpl w:val="A6CA12AE"/>
@@ -29762,7 +30165,7 @@
       </w:rPr>
     </w:lvl>
   </w:abstractNum>
-  <w:abstractNum w:abstractNumId="49" w15:restartNumberingAfterBreak="0">
+  <w:abstractNum w:abstractNumId="52" w15:restartNumberingAfterBreak="0">
     <w:nsid w:val="5FF4617A"/>
     <w:multiLevelType w:val="hybridMultilevel"/>
     <w:tmpl w:val="B60A24FA"/>
@@ -29876,7 +30279,7 @@
       </w:rPr>
     </w:lvl>
   </w:abstractNum>
-  <w:abstractNum w:abstractNumId="50" w15:restartNumberingAfterBreak="0">
+  <w:abstractNum w:abstractNumId="53" w15:restartNumberingAfterBreak="0">
     <w:nsid w:val="60F15202"/>
     <w:multiLevelType w:val="hybridMultilevel"/>
     <w:tmpl w:val="0882D5A8"/>
@@ -29966,7 +30369,7 @@
       </w:pPr>
     </w:lvl>
   </w:abstractNum>
-  <w:abstractNum w:abstractNumId="51" w15:restartNumberingAfterBreak="0">
+  <w:abstractNum w:abstractNumId="54" w15:restartNumberingAfterBreak="0">
     <w:nsid w:val="64210FC4"/>
     <w:multiLevelType w:val="multilevel"/>
     <w:tmpl w:val="F528C7F4"/>
@@ -30079,7 +30482,7 @@
       </w:pPr>
     </w:lvl>
   </w:abstractNum>
-  <w:abstractNum w:abstractNumId="52" w15:restartNumberingAfterBreak="0">
+  <w:abstractNum w:abstractNumId="55" w15:restartNumberingAfterBreak="0">
     <w:nsid w:val="658E3314"/>
     <w:multiLevelType w:val="multilevel"/>
     <w:tmpl w:val="75BAD434"/>
@@ -30192,7 +30595,7 @@
       </w:pPr>
     </w:lvl>
   </w:abstractNum>
-  <w:abstractNum w:abstractNumId="53" w15:restartNumberingAfterBreak="0">
+  <w:abstractNum w:abstractNumId="56" w15:restartNumberingAfterBreak="0">
     <w:nsid w:val="66FB7600"/>
     <w:multiLevelType w:val="multilevel"/>
     <w:tmpl w:val="4FB08566"/>
@@ -30305,7 +30708,7 @@
       </w:pPr>
     </w:lvl>
   </w:abstractNum>
-  <w:abstractNum w:abstractNumId="54" w15:restartNumberingAfterBreak="0">
+  <w:abstractNum w:abstractNumId="57" w15:restartNumberingAfterBreak="0">
     <w:nsid w:val="67963B6C"/>
     <w:multiLevelType w:val="hybridMultilevel"/>
     <w:tmpl w:val="CD0E2068"/>
@@ -30410,7 +30813,7 @@
       </w:rPr>
     </w:lvl>
   </w:abstractNum>
-  <w:abstractNum w:abstractNumId="55" w15:restartNumberingAfterBreak="0">
+  <w:abstractNum w:abstractNumId="58" w15:restartNumberingAfterBreak="0">
     <w:nsid w:val="67E75B5C"/>
     <w:multiLevelType w:val="hybridMultilevel"/>
     <w:tmpl w:val="28CCA7E2"/>
@@ -30497,7 +30900,7 @@
       </w:pPr>
     </w:lvl>
   </w:abstractNum>
-  <w:abstractNum w:abstractNumId="56" w15:restartNumberingAfterBreak="0">
+  <w:abstractNum w:abstractNumId="59" w15:restartNumberingAfterBreak="0">
     <w:nsid w:val="68597949"/>
     <w:multiLevelType w:val="multilevel"/>
     <w:tmpl w:val="6A56D9CA"/>
@@ -30610,7 +31013,7 @@
       </w:pPr>
     </w:lvl>
   </w:abstractNum>
-  <w:abstractNum w:abstractNumId="57" w15:restartNumberingAfterBreak="0">
+  <w:abstractNum w:abstractNumId="60" w15:restartNumberingAfterBreak="0">
     <w:nsid w:val="6918132E"/>
     <w:multiLevelType w:val="multilevel"/>
     <w:tmpl w:val="F98034F0"/>
@@ -30723,7 +31126,7 @@
       </w:pPr>
     </w:lvl>
   </w:abstractNum>
-  <w:abstractNum w:abstractNumId="58" w15:restartNumberingAfterBreak="0">
+  <w:abstractNum w:abstractNumId="61" w15:restartNumberingAfterBreak="0">
     <w:nsid w:val="6AD06A03"/>
     <w:multiLevelType w:val="hybridMultilevel"/>
     <w:tmpl w:val="9664F904"/>
@@ -30828,7 +31231,7 @@
       </w:rPr>
     </w:lvl>
   </w:abstractNum>
-  <w:abstractNum w:abstractNumId="59" w15:restartNumberingAfterBreak="0">
+  <w:abstractNum w:abstractNumId="62" w15:restartNumberingAfterBreak="0">
     <w:nsid w:val="6DE405F9"/>
     <w:multiLevelType w:val="hybridMultilevel"/>
     <w:tmpl w:val="C1765FBC"/>
@@ -30933,7 +31336,7 @@
       </w:rPr>
     </w:lvl>
   </w:abstractNum>
-  <w:abstractNum w:abstractNumId="60" w15:restartNumberingAfterBreak="0">
+  <w:abstractNum w:abstractNumId="63" w15:restartNumberingAfterBreak="0">
     <w:nsid w:val="6E0A4239"/>
     <w:multiLevelType w:val="multilevel"/>
     <w:tmpl w:val="880CA692"/>
@@ -31082,7 +31485,7 @@
       </w:rPr>
     </w:lvl>
   </w:abstractNum>
-  <w:abstractNum w:abstractNumId="61" w15:restartNumberingAfterBreak="0">
+  <w:abstractNum w:abstractNumId="64" w15:restartNumberingAfterBreak="0">
     <w:nsid w:val="6EA03074"/>
     <w:multiLevelType w:val="multilevel"/>
     <w:tmpl w:val="4202A1EA"/>
@@ -31195,7 +31598,7 @@
       </w:pPr>
     </w:lvl>
   </w:abstractNum>
-  <w:abstractNum w:abstractNumId="62" w15:restartNumberingAfterBreak="0">
+  <w:abstractNum w:abstractNumId="65" w15:restartNumberingAfterBreak="0">
     <w:nsid w:val="70193F1A"/>
     <w:multiLevelType w:val="hybridMultilevel"/>
     <w:tmpl w:val="26A26506"/>
@@ -31300,7 +31703,7 @@
       </w:rPr>
     </w:lvl>
   </w:abstractNum>
-  <w:abstractNum w:abstractNumId="63" w15:restartNumberingAfterBreak="0">
+  <w:abstractNum w:abstractNumId="66" w15:restartNumberingAfterBreak="0">
     <w:nsid w:val="70A65982"/>
     <w:multiLevelType w:val="hybridMultilevel"/>
     <w:tmpl w:val="2FECB790"/>
@@ -31414,7 +31817,7 @@
       </w:rPr>
     </w:lvl>
   </w:abstractNum>
-  <w:abstractNum w:abstractNumId="64" w15:restartNumberingAfterBreak="0">
+  <w:abstractNum w:abstractNumId="67" w15:restartNumberingAfterBreak="0">
     <w:nsid w:val="70CA5357"/>
     <w:multiLevelType w:val="multilevel"/>
     <w:tmpl w:val="9A2AA7FE"/>
@@ -31531,7 +31934,7 @@
       </w:pPr>
     </w:lvl>
   </w:abstractNum>
-  <w:abstractNum w:abstractNumId="65" w15:restartNumberingAfterBreak="0">
+  <w:abstractNum w:abstractNumId="68" w15:restartNumberingAfterBreak="0">
     <w:nsid w:val="710217FC"/>
     <w:multiLevelType w:val="hybridMultilevel"/>
     <w:tmpl w:val="AAB8CB9C"/>
@@ -31645,7 +32048,7 @@
       </w:rPr>
     </w:lvl>
   </w:abstractNum>
-  <w:abstractNum w:abstractNumId="66" w15:restartNumberingAfterBreak="0">
+  <w:abstractNum w:abstractNumId="69" w15:restartNumberingAfterBreak="0">
     <w:nsid w:val="7686401E"/>
     <w:multiLevelType w:val="hybridMultilevel"/>
     <w:tmpl w:val="DDB88986"/>
@@ -31750,7 +32153,7 @@
       </w:rPr>
     </w:lvl>
   </w:abstractNum>
-  <w:abstractNum w:abstractNumId="67" w15:restartNumberingAfterBreak="0">
+  <w:abstractNum w:abstractNumId="70" w15:restartNumberingAfterBreak="0">
     <w:nsid w:val="79DB0F61"/>
     <w:multiLevelType w:val="multilevel"/>
     <w:tmpl w:val="67102BCA"/>
@@ -31863,7 +32266,7 @@
       </w:pPr>
     </w:lvl>
   </w:abstractNum>
-  <w:abstractNum w:abstractNumId="68" w15:restartNumberingAfterBreak="0">
+  <w:abstractNum w:abstractNumId="71" w15:restartNumberingAfterBreak="0">
     <w:nsid w:val="7A781F9D"/>
     <w:multiLevelType w:val="hybridMultilevel"/>
     <w:tmpl w:val="DF9A9400"/>
@@ -31968,7 +32371,7 @@
       </w:rPr>
     </w:lvl>
   </w:abstractNum>
-  <w:abstractNum w:abstractNumId="69" w15:restartNumberingAfterBreak="0">
+  <w:abstractNum w:abstractNumId="72" w15:restartNumberingAfterBreak="0">
     <w:nsid w:val="7C7C07BB"/>
     <w:multiLevelType w:val="multilevel"/>
     <w:tmpl w:val="67687D66"/>
@@ -32081,7 +32484,7 @@
       </w:pPr>
     </w:lvl>
   </w:abstractNum>
-  <w:abstractNum w:abstractNumId="70" w15:restartNumberingAfterBreak="0">
+  <w:abstractNum w:abstractNumId="73" w15:restartNumberingAfterBreak="0">
     <w:nsid w:val="7D5B664A"/>
     <w:multiLevelType w:val="multilevel"/>
     <w:tmpl w:val="DC9E44C0"/>
@@ -32194,7 +32597,7 @@
       </w:pPr>
     </w:lvl>
   </w:abstractNum>
-  <w:abstractNum w:abstractNumId="71" w15:restartNumberingAfterBreak="0">
+  <w:abstractNum w:abstractNumId="74" w15:restartNumberingAfterBreak="0">
     <w:nsid w:val="7E530F2A"/>
     <w:multiLevelType w:val="hybridMultilevel"/>
     <w:tmpl w:val="C3ECC018"/>
@@ -32309,7 +32712,7 @@
     </w:lvl>
   </w:abstractNum>
   <w:num w:numId="1">
-    <w:abstractNumId w:val="39"/>
+    <w:abstractNumId w:val="41"/>
   </w:num>
   <w:num w:numId="2">
     <w:abstractNumId w:val="7"/>
@@ -32321,187 +32724,196 @@
     <w:abstractNumId w:val="6"/>
   </w:num>
   <w:num w:numId="5">
-    <w:abstractNumId w:val="41"/>
+    <w:abstractNumId w:val="43"/>
   </w:num>
   <w:num w:numId="6">
-    <w:abstractNumId w:val="71"/>
+    <w:abstractNumId w:val="74"/>
   </w:num>
   <w:num w:numId="7">
-    <w:abstractNumId w:val="30"/>
+    <w:abstractNumId w:val="31"/>
   </w:num>
   <w:num w:numId="8">
-    <w:abstractNumId w:val="15"/>
+    <w:abstractNumId w:val="16"/>
   </w:num>
   <w:num w:numId="9">
-    <w:abstractNumId w:val="45"/>
+    <w:abstractNumId w:val="48"/>
   </w:num>
   <w:num w:numId="10">
     <w:abstractNumId w:val="1"/>
   </w:num>
   <w:num w:numId="11">
-    <w:abstractNumId w:val="25"/>
+    <w:abstractNumId w:val="26"/>
   </w:num>
   <w:num w:numId="12">
-    <w:abstractNumId w:val="62"/>
+    <w:abstractNumId w:val="65"/>
   </w:num>
   <w:num w:numId="13">
-    <w:abstractNumId w:val="23"/>
+    <w:abstractNumId w:val="24"/>
   </w:num>
   <w:num w:numId="14">
-    <w:abstractNumId w:val="38"/>
+    <w:abstractNumId w:val="40"/>
   </w:num>
   <w:num w:numId="15">
-    <w:abstractNumId w:val="54"/>
+    <w:abstractNumId w:val="57"/>
   </w:num>
   <w:num w:numId="16">
-    <w:abstractNumId w:val="49"/>
+    <w:abstractNumId w:val="52"/>
   </w:num>
   <w:num w:numId="17">
     <w:abstractNumId w:val="10"/>
   </w:num>
   <w:num w:numId="18">
-    <w:abstractNumId w:val="19"/>
+    <w:abstractNumId w:val="20"/>
   </w:num>
   <w:num w:numId="19">
-    <w:abstractNumId w:val="27"/>
+    <w:abstractNumId w:val="28"/>
   </w:num>
   <w:num w:numId="20">
-    <w:abstractNumId w:val="58"/>
+    <w:abstractNumId w:val="61"/>
   </w:num>
   <w:num w:numId="21">
-    <w:abstractNumId w:val="14"/>
+    <w:abstractNumId w:val="15"/>
   </w:num>
   <w:num w:numId="22">
     <w:abstractNumId w:val="11"/>
   </w:num>
   <w:num w:numId="23">
-    <w:abstractNumId w:val="24"/>
+    <w:abstractNumId w:val="25"/>
   </w:num>
   <w:num w:numId="24">
-    <w:abstractNumId w:val="37"/>
+    <w:abstractNumId w:val="39"/>
   </w:num>
   <w:num w:numId="25">
-    <w:abstractNumId w:val="36"/>
+    <w:abstractNumId w:val="38"/>
   </w:num>
   <w:num w:numId="26">
-    <w:abstractNumId w:val="40"/>
+    <w:abstractNumId w:val="42"/>
   </w:num>
   <w:num w:numId="27">
-    <w:abstractNumId w:val="48"/>
+    <w:abstractNumId w:val="51"/>
   </w:num>
   <w:num w:numId="28">
     <w:abstractNumId w:val="8"/>
   </w:num>
   <w:num w:numId="29">
-    <w:abstractNumId w:val="65"/>
+    <w:abstractNumId w:val="68"/>
   </w:num>
   <w:num w:numId="30">
-    <w:abstractNumId w:val="18"/>
+    <w:abstractNumId w:val="19"/>
   </w:num>
   <w:num w:numId="31">
+    <w:abstractNumId w:val="62"/>
+  </w:num>
+  <w:num w:numId="32">
+    <w:abstractNumId w:val="33"/>
+  </w:num>
+  <w:num w:numId="33">
+    <w:abstractNumId w:val="13"/>
+  </w:num>
+  <w:num w:numId="34">
+    <w:abstractNumId w:val="71"/>
+  </w:num>
+  <w:num w:numId="35">
+    <w:abstractNumId w:val="21"/>
+  </w:num>
+  <w:num w:numId="36">
+    <w:abstractNumId w:val="46"/>
+  </w:num>
+  <w:num w:numId="37">
+    <w:abstractNumId w:val="53"/>
+  </w:num>
+  <w:num w:numId="38">
+    <w:abstractNumId w:val="27"/>
+  </w:num>
+  <w:num w:numId="39">
+    <w:abstractNumId w:val="44"/>
+  </w:num>
+  <w:num w:numId="40">
+    <w:abstractNumId w:val="45"/>
+  </w:num>
+  <w:num w:numId="41">
+    <w:abstractNumId w:val="17"/>
+  </w:num>
+  <w:num w:numId="42">
+    <w:abstractNumId w:val="56"/>
+  </w:num>
+  <w:num w:numId="43">
+    <w:abstractNumId w:val="54"/>
+  </w:num>
+  <w:num w:numId="44">
+    <w:abstractNumId w:val="72"/>
+  </w:num>
+  <w:num w:numId="45">
     <w:abstractNumId w:val="59"/>
   </w:num>
-  <w:num w:numId="32">
+  <w:num w:numId="46">
+    <w:abstractNumId w:val="64"/>
+  </w:num>
+  <w:num w:numId="47">
     <w:abstractNumId w:val="32"/>
   </w:num>
-  <w:num w:numId="33">
-    <w:abstractNumId w:val="12"/>
-  </w:num>
-  <w:num w:numId="34">
-    <w:abstractNumId w:val="68"/>
-  </w:num>
-  <w:num w:numId="35">
-    <w:abstractNumId w:val="20"/>
-  </w:num>
-  <w:num w:numId="36">
-    <w:abstractNumId w:val="44"/>
-  </w:num>
-  <w:num w:numId="37">
-    <w:abstractNumId w:val="50"/>
-  </w:num>
-  <w:num w:numId="38">
-    <w:abstractNumId w:val="26"/>
-  </w:num>
-  <w:num w:numId="39">
-    <w:abstractNumId w:val="42"/>
-  </w:num>
-  <w:num w:numId="40">
-    <w:abstractNumId w:val="43"/>
-  </w:num>
-  <w:num w:numId="41">
-    <w:abstractNumId w:val="16"/>
-  </w:num>
-  <w:num w:numId="42">
-    <w:abstractNumId w:val="53"/>
-  </w:num>
-  <w:num w:numId="43">
-    <w:abstractNumId w:val="51"/>
-  </w:num>
-  <w:num w:numId="44">
-    <w:abstractNumId w:val="69"/>
-  </w:num>
-  <w:num w:numId="45">
-    <w:abstractNumId w:val="56"/>
-  </w:num>
-  <w:num w:numId="46">
-    <w:abstractNumId w:val="61"/>
-  </w:num>
-  <w:num w:numId="47">
-    <w:abstractNumId w:val="31"/>
-  </w:num>
   <w:num w:numId="48">
-    <w:abstractNumId w:val="35"/>
+    <w:abstractNumId w:val="37"/>
   </w:num>
   <w:num w:numId="49">
-    <w:abstractNumId w:val="52"/>
+    <w:abstractNumId w:val="55"/>
   </w:num>
   <w:num w:numId="50">
-    <w:abstractNumId w:val="13"/>
+    <w:abstractNumId w:val="14"/>
   </w:num>
   <w:num w:numId="51">
-    <w:abstractNumId w:val="70"/>
+    <w:abstractNumId w:val="73"/>
   </w:num>
   <w:num w:numId="52">
-    <w:abstractNumId w:val="46"/>
+    <w:abstractNumId w:val="49"/>
   </w:num>
   <w:num w:numId="53">
     <w:abstractNumId w:val="0"/>
   </w:num>
   <w:num w:numId="54">
-    <w:abstractNumId w:val="57"/>
+    <w:abstractNumId w:val="60"/>
   </w:num>
   <w:num w:numId="55">
-    <w:abstractNumId w:val="28"/>
+    <w:abstractNumId w:val="29"/>
   </w:num>
   <w:num w:numId="56">
-    <w:abstractNumId w:val="67"/>
+    <w:abstractNumId w:val="70"/>
   </w:num>
   <w:num w:numId="57">
-    <w:abstractNumId w:val="29"/>
+    <w:abstractNumId w:val="30"/>
   </w:num>
   <w:num w:numId="58">
     <w:abstractNumId w:val="9"/>
   </w:num>
   <w:num w:numId="59">
-    <w:abstractNumId w:val="60"/>
+    <w:abstractNumId w:val="63"/>
   </w:num>
   <w:num w:numId="60">
-    <w:abstractNumId w:val="34"/>
+    <w:abstractNumId w:val="36"/>
   </w:num>
   <w:num w:numId="61">
-    <w:abstractNumId w:val="33"/>
+    <w:abstractNumId w:val="35"/>
   </w:num>
   <w:num w:numId="62">
     <w:abstractNumId w:val="2"/>
   </w:num>
   <w:num w:numId="63">
-    <w:abstractNumId w:val="17"/>
+    <w:abstractNumId w:val="18"/>
   </w:num>
   <w:num w:numId="64">
     <w:abstractNumId w:val="4"/>
   </w:num>
   <w:num w:numId="65">
-    <w:abstractNumId w:val="64"/>
+    <w:abstractNumId w:val="67"/>
+  </w:num>
+  <w:num w:numId="66">
+    <w:abstractNumId w:val="34"/>
+  </w:num>
+  <w:num w:numId="67">
+    <w:abstractNumId w:val="47"/>
+  </w:num>
+  <w:num w:numId="68">
+    <w:abstractNumId w:val="12"/>
   </w:num>
   <w:numIdMacAtCleanup w:val="65"/>
 </w:numbering>

</xml_diff>